<commit_message>
#3: thong tin lien he phia khach hang
</commit_message>
<xml_diff>
--- a/docs/Nhom5_uoc_luong_du_an_ma_nguon_mo.docx
+++ b/docs/Nhom5_uoc_luong_du_an_ma_nguon_mo.docx
@@ -3768,6 +3768,7 @@
           <w:iCs/>
         </w:rPr>
       </w:pPr>
+      <w:bookmarkStart w:id="5" w:name="_Toc57272143"/>
       <w:r>
         <w:rPr>
           <w:i/>
@@ -3775,42 +3776,81 @@
         </w:rPr>
         <w:t xml:space="preserve">Anh </w:t>
       </w:r>
-      <w:r>
-        <w:rPr>
-          <w:i/>
-          <w:iCs/>
-        </w:rPr>
-        <w:t xml:space="preserve">Lê </w:t>
-      </w:r>
-      <w:proofErr w:type="spellStart"/>
-      <w:r>
-        <w:rPr>
-          <w:i/>
-          <w:iCs/>
-        </w:rPr>
-        <w:t>Văn</w:t>
-      </w:r>
-      <w:proofErr w:type="spellEnd"/>
-      <w:r>
-        <w:rPr>
-          <w:i/>
-          <w:iCs/>
-        </w:rPr>
-        <w:t xml:space="preserve"> Long</w:t>
-      </w:r>
-      <w:r>
-        <w:rPr>
-          <w:i/>
-          <w:iCs/>
-        </w:rPr>
-        <w:t xml:space="preserve">: </w:t>
-      </w:r>
+      <w:proofErr w:type="spellStart"/>
+      <w:r>
+        <w:rPr>
+          <w:i/>
+          <w:iCs/>
+        </w:rPr>
+        <w:t>Nguyễn</w:t>
+      </w:r>
+      <w:proofErr w:type="spellEnd"/>
+      <w:r>
+        <w:rPr>
+          <w:i/>
+          <w:iCs/>
+        </w:rPr>
+        <w:t xml:space="preserve"> </w:t>
+      </w:r>
+      <w:proofErr w:type="spellStart"/>
+      <w:r>
+        <w:rPr>
+          <w:i/>
+          <w:iCs/>
+        </w:rPr>
+        <w:t>Đức</w:t>
+      </w:r>
+      <w:proofErr w:type="spellEnd"/>
+      <w:r>
+        <w:rPr>
+          <w:i/>
+          <w:iCs/>
+        </w:rPr>
+        <w:t xml:space="preserve"> </w:t>
+      </w:r>
+      <w:proofErr w:type="spellStart"/>
+      <w:r>
+        <w:rPr>
+          <w:i/>
+          <w:iCs/>
+        </w:rPr>
+        <w:t>Tiến</w:t>
+      </w:r>
+      <w:proofErr w:type="spellEnd"/>
+      <w:r>
+        <w:rPr>
+          <w:i/>
+          <w:iCs/>
+        </w:rPr>
+        <w:t>:</w:t>
+      </w:r>
+      <w:r>
+        <w:rPr>
+          <w:i/>
+          <w:iCs/>
+        </w:rPr>
+        <w:t xml:space="preserve"> </w:t>
+      </w:r>
+      <w:r>
+        <w:rPr>
+          <w:i/>
+          <w:iCs/>
+        </w:rPr>
+        <w:t xml:space="preserve"> </w:t>
+      </w:r>
+      <w:hyperlink r:id="rId14" w:history="1">
+        <w:r>
+          <w:rPr>
+            <w:rStyle w:val="Hyperlink"/>
+          </w:rPr>
+          <w:t>tien.nguyenduc@hust.edu.vn</w:t>
+        </w:r>
+      </w:hyperlink>
     </w:p>
     <w:p>
       <w:pPr>
         <w:pStyle w:val="Heading2"/>
       </w:pPr>
-      <w:bookmarkStart w:id="5" w:name="_Toc57272143"/>
       <w:proofErr w:type="spellStart"/>
       <w:r>
         <w:t>Thông</w:t>
@@ -10038,12 +10078,12 @@
     </w:p>
     <w:p/>
     <w:sectPr>
-      <w:headerReference w:type="even" r:id="rId14"/>
-      <w:headerReference w:type="default" r:id="rId15"/>
-      <w:footerReference w:type="even" r:id="rId16"/>
-      <w:footerReference w:type="default" r:id="rId17"/>
-      <w:headerReference w:type="first" r:id="rId18"/>
-      <w:footerReference w:type="first" r:id="rId19"/>
+      <w:headerReference w:type="even" r:id="rId15"/>
+      <w:headerReference w:type="default" r:id="rId16"/>
+      <w:footerReference w:type="even" r:id="rId17"/>
+      <w:footerReference w:type="default" r:id="rId18"/>
+      <w:headerReference w:type="first" r:id="rId19"/>
+      <w:footerReference w:type="first" r:id="rId20"/>
       <w:footnotePr>
         <w:pos w:val="beneathText"/>
       </w:footnotePr>

</xml_diff>

<commit_message>
#3: thong tin thanh vien nhom
</commit_message>
<xml_diff>
--- a/docs/Nhom5_uoc_luong_du_an_ma_nguon_mo.docx
+++ b/docs/Nhom5_uoc_luong_du_an_ma_nguon_mo.docx
@@ -3889,6 +3889,7 @@
           <w:iCs/>
         </w:rPr>
       </w:pPr>
+      <w:bookmarkStart w:id="6" w:name="_Toc57272144"/>
       <w:proofErr w:type="spellStart"/>
       <w:r>
         <w:rPr>
@@ -3935,7 +3936,7 @@
           <w:i/>
           <w:iCs/>
         </w:rPr>
-        <w:t>:  Pham Lan</w:t>
+        <w:t xml:space="preserve">:  </w:t>
       </w:r>
     </w:p>
     <w:p>
@@ -3951,39 +3952,39 @@
           <w:i/>
           <w:iCs/>
         </w:rPr>
-        <w:t>Phiên</w:t>
-      </w:r>
-      <w:proofErr w:type="spellEnd"/>
-      <w:r>
-        <w:rPr>
-          <w:i/>
-          <w:iCs/>
-        </w:rPr>
-        <w:t xml:space="preserve"> </w:t>
-      </w:r>
-      <w:proofErr w:type="spellStart"/>
-      <w:r>
-        <w:rPr>
-          <w:i/>
-          <w:iCs/>
-        </w:rPr>
-        <w:t>dịch</w:t>
-      </w:r>
-      <w:proofErr w:type="spellEnd"/>
-      <w:r>
-        <w:rPr>
-          <w:i/>
-          <w:iCs/>
-        </w:rPr>
-        <w:t xml:space="preserve">: </w:t>
-      </w:r>
-      <w:proofErr w:type="spellStart"/>
-      <w:r>
-        <w:rPr>
-          <w:i/>
-          <w:iCs/>
-        </w:rPr>
-        <w:t>Ngọc</w:t>
+        <w:t>Lương</w:t>
+      </w:r>
+      <w:proofErr w:type="spellEnd"/>
+      <w:r>
+        <w:rPr>
+          <w:i/>
+          <w:iCs/>
+        </w:rPr>
+        <w:t xml:space="preserve"> </w:t>
+      </w:r>
+      <w:proofErr w:type="spellStart"/>
+      <w:r>
+        <w:rPr>
+          <w:i/>
+          <w:iCs/>
+        </w:rPr>
+        <w:t>Văn</w:t>
+      </w:r>
+      <w:proofErr w:type="spellEnd"/>
+      <w:r>
+        <w:rPr>
+          <w:i/>
+          <w:iCs/>
+        </w:rPr>
+        <w:t xml:space="preserve"> </w:t>
+      </w:r>
+      <w:proofErr w:type="spellStart"/>
+      <w:r>
+        <w:rPr>
+          <w:i/>
+          <w:iCs/>
+        </w:rPr>
+        <w:t>Quyền</w:t>
       </w:r>
       <w:proofErr w:type="spellEnd"/>
       <w:r>
@@ -3996,9 +3997,128 @@
     </w:p>
     <w:p>
       <w:pPr>
+        <w:rPr>
+          <w:i/>
+          <w:iCs/>
+        </w:rPr>
+      </w:pPr>
+      <w:proofErr w:type="spellStart"/>
+      <w:r>
+        <w:rPr>
+          <w:i/>
+          <w:iCs/>
+        </w:rPr>
+        <w:t>Nguyễn</w:t>
+      </w:r>
+      <w:proofErr w:type="spellEnd"/>
+      <w:r>
+        <w:rPr>
+          <w:i/>
+          <w:iCs/>
+        </w:rPr>
+        <w:t xml:space="preserve"> </w:t>
+      </w:r>
+      <w:proofErr w:type="spellStart"/>
+      <w:r>
+        <w:rPr>
+          <w:i/>
+          <w:iCs/>
+        </w:rPr>
+        <w:t>Phú</w:t>
+      </w:r>
+      <w:proofErr w:type="spellEnd"/>
+      <w:r>
+        <w:rPr>
+          <w:i/>
+          <w:iCs/>
+        </w:rPr>
+        <w:t xml:space="preserve"> </w:t>
+      </w:r>
+      <w:proofErr w:type="spellStart"/>
+      <w:r>
+        <w:rPr>
+          <w:i/>
+          <w:iCs/>
+        </w:rPr>
+        <w:t>Tài</w:t>
+      </w:r>
+      <w:proofErr w:type="spellEnd"/>
+      <w:r>
+        <w:rPr>
+          <w:i/>
+          <w:iCs/>
+        </w:rPr>
+        <w:t>,</w:t>
+      </w:r>
+    </w:p>
+    <w:p>
+      <w:pPr>
+        <w:rPr>
+          <w:i/>
+          <w:iCs/>
+        </w:rPr>
+      </w:pPr>
+      <w:proofErr w:type="spellStart"/>
+      <w:r>
+        <w:rPr>
+          <w:i/>
+          <w:iCs/>
+        </w:rPr>
+        <w:t>Bành</w:t>
+      </w:r>
+      <w:proofErr w:type="spellEnd"/>
+      <w:r>
+        <w:rPr>
+          <w:i/>
+          <w:iCs/>
+        </w:rPr>
+        <w:t xml:space="preserve"> Lê </w:t>
+      </w:r>
+      <w:proofErr w:type="spellStart"/>
+      <w:r>
+        <w:rPr>
+          <w:i/>
+          <w:iCs/>
+        </w:rPr>
+        <w:t>Đức</w:t>
+      </w:r>
+      <w:proofErr w:type="spellEnd"/>
+      <w:r>
+        <w:rPr>
+          <w:i/>
+          <w:iCs/>
+        </w:rPr>
+        <w:t xml:space="preserve">, </w:t>
+      </w:r>
+    </w:p>
+    <w:p>
+      <w:pPr>
+        <w:rPr>
+          <w:i/>
+          <w:iCs/>
+        </w:rPr>
+      </w:pPr>
+      <w:r>
+        <w:rPr>
+          <w:i/>
+          <w:iCs/>
+        </w:rPr>
+        <w:t xml:space="preserve">Phan Quang </w:t>
+      </w:r>
+      <w:proofErr w:type="spellStart"/>
+      <w:r>
+        <w:rPr>
+          <w:i/>
+          <w:iCs/>
+        </w:rPr>
+        <w:t>Bách</w:t>
+      </w:r>
+      <w:proofErr w:type="spellEnd"/>
+    </w:p>
+    <w:p>
+      <w:pPr>
         <w:pStyle w:val="Heading2"/>
       </w:pPr>
-      <w:bookmarkStart w:id="6" w:name="_Toc57272144"/>
       <w:proofErr w:type="spellStart"/>
       <w:r>
         <w:t>Phân</w:t>
@@ -4953,6 +5073,7 @@
           <w:i/>
           <w:iCs/>
         </w:rPr>
+        <w:lastRenderedPageBreak/>
         <w:t>Độ</w:t>
       </w:r>
       <w:proofErr w:type="spellEnd"/>
@@ -5189,7 +5310,6 @@
       <w:bookmarkStart w:id="9" w:name="_Toc57272147"/>
       <w:proofErr w:type="spellStart"/>
       <w:r>
-        <w:lastRenderedPageBreak/>
         <w:t>Thống</w:t>
       </w:r>
       <w:proofErr w:type="spellEnd"/>
@@ -8182,6 +8302,7 @@
       <w:bookmarkStart w:id="16" w:name="_Toc57272154"/>
       <w:proofErr w:type="spellStart"/>
       <w:r>
+        <w:lastRenderedPageBreak/>
         <w:t>Ước</w:t>
       </w:r>
       <w:proofErr w:type="spellEnd"/>
@@ -8502,7 +8623,6 @@
         <w:rPr>
           <w:i/>
         </w:rPr>
-        <w:lastRenderedPageBreak/>
         <w:t xml:space="preserve">Chi </w:t>
       </w:r>
       <w:proofErr w:type="spellStart"/>

</xml_diff>

<commit_message>
#3: phan chia vai tro thanh vien du an va khach hang
</commit_message>
<xml_diff>
--- a/docs/Nhom5_uoc_luong_du_an_ma_nguon_mo.docx
+++ b/docs/Nhom5_uoc_luong_du_an_ma_nguon_mo.docx
@@ -4243,6 +4243,189 @@
           <w:i/>
           <w:iCs/>
         </w:rPr>
+        <w:t>:</w:t>
+      </w:r>
+      <w:r>
+        <w:rPr>
+          <w:i/>
+          <w:iCs/>
+        </w:rPr>
+        <w:t xml:space="preserve"> </w:t>
+      </w:r>
+      <w:proofErr w:type="spellStart"/>
+      <w:r>
+        <w:rPr>
+          <w:i/>
+          <w:iCs/>
+        </w:rPr>
+        <w:t>Nguyễn</w:t>
+      </w:r>
+      <w:proofErr w:type="spellEnd"/>
+      <w:r>
+        <w:rPr>
+          <w:i/>
+          <w:iCs/>
+        </w:rPr>
+        <w:t xml:space="preserve"> </w:t>
+      </w:r>
+      <w:proofErr w:type="spellStart"/>
+      <w:r>
+        <w:rPr>
+          <w:i/>
+          <w:iCs/>
+        </w:rPr>
+        <w:t>Đức</w:t>
+      </w:r>
+      <w:proofErr w:type="spellEnd"/>
+      <w:r>
+        <w:rPr>
+          <w:i/>
+          <w:iCs/>
+        </w:rPr>
+        <w:t xml:space="preserve"> </w:t>
+      </w:r>
+      <w:proofErr w:type="spellStart"/>
+      <w:r>
+        <w:rPr>
+          <w:i/>
+          <w:iCs/>
+        </w:rPr>
+        <w:t>Tiến</w:t>
+      </w:r>
+      <w:proofErr w:type="spellEnd"/>
+      <w:r>
+        <w:rPr>
+          <w:i/>
+          <w:iCs/>
+        </w:rPr>
+        <w:t xml:space="preserve">, </w:t>
+      </w:r>
+      <w:proofErr w:type="spellStart"/>
+      <w:r>
+        <w:rPr>
+          <w:i/>
+          <w:iCs/>
+        </w:rPr>
+        <w:t>tài</w:t>
+      </w:r>
+      <w:proofErr w:type="spellEnd"/>
+      <w:r>
+        <w:rPr>
+          <w:i/>
+          <w:iCs/>
+        </w:rPr>
+        <w:t xml:space="preserve"> </w:t>
+      </w:r>
+      <w:proofErr w:type="spellStart"/>
+      <w:r>
+        <w:rPr>
+          <w:i/>
+          <w:iCs/>
+        </w:rPr>
+        <w:t>chính</w:t>
+      </w:r>
+      <w:proofErr w:type="spellEnd"/>
+      <w:r>
+        <w:rPr>
+          <w:i/>
+          <w:iCs/>
+        </w:rPr>
+        <w:t xml:space="preserve">, </w:t>
+      </w:r>
+      <w:proofErr w:type="spellStart"/>
+      <w:r>
+        <w:rPr>
+          <w:i/>
+          <w:iCs/>
+        </w:rPr>
+        <w:t>nhân</w:t>
+      </w:r>
+      <w:proofErr w:type="spellEnd"/>
+      <w:r>
+        <w:rPr>
+          <w:i/>
+          <w:iCs/>
+        </w:rPr>
+        <w:t xml:space="preserve"> </w:t>
+      </w:r>
+      <w:proofErr w:type="spellStart"/>
+      <w:r>
+        <w:rPr>
+          <w:i/>
+          <w:iCs/>
+        </w:rPr>
+        <w:t>sự</w:t>
+      </w:r>
+      <w:proofErr w:type="spellEnd"/>
+      <w:r>
+        <w:rPr>
+          <w:i/>
+          <w:iCs/>
+        </w:rPr>
+        <w:t xml:space="preserve">, </w:t>
+      </w:r>
+      <w:proofErr w:type="spellStart"/>
+      <w:r>
+        <w:rPr>
+          <w:i/>
+          <w:iCs/>
+        </w:rPr>
+        <w:t>yêu</w:t>
+      </w:r>
+      <w:proofErr w:type="spellEnd"/>
+      <w:r>
+        <w:rPr>
+          <w:i/>
+          <w:iCs/>
+        </w:rPr>
+        <w:t xml:space="preserve"> </w:t>
+      </w:r>
+      <w:proofErr w:type="spellStart"/>
+      <w:r>
+        <w:rPr>
+          <w:i/>
+          <w:iCs/>
+        </w:rPr>
+        <w:t>càu</w:t>
+      </w:r>
+      <w:proofErr w:type="spellEnd"/>
+      <w:r>
+        <w:rPr>
+          <w:i/>
+          <w:iCs/>
+        </w:rPr>
+        <w:t xml:space="preserve"> </w:t>
+      </w:r>
+      <w:proofErr w:type="spellStart"/>
+      <w:r>
+        <w:rPr>
+          <w:i/>
+          <w:iCs/>
+        </w:rPr>
+        <w:t>cơ</w:t>
+      </w:r>
+      <w:proofErr w:type="spellEnd"/>
+      <w:r>
+        <w:rPr>
+          <w:i/>
+          <w:iCs/>
+        </w:rPr>
+        <w:t xml:space="preserve"> </w:t>
+      </w:r>
+      <w:proofErr w:type="spellStart"/>
+      <w:r>
+        <w:rPr>
+          <w:i/>
+          <w:iCs/>
+        </w:rPr>
+        <w:t>bản</w:t>
+      </w:r>
+      <w:proofErr w:type="spellEnd"/>
+      <w:r>
+        <w:rPr>
+          <w:i/>
+          <w:iCs/>
+        </w:rPr>
         <w:t xml:space="preserve">: </w:t>
       </w:r>
       <w:proofErr w:type="spellStart"/>
@@ -4251,185 +4434,48 @@
           <w:i/>
           <w:iCs/>
         </w:rPr>
-        <w:t>Hưng</w:t>
-      </w:r>
-      <w:proofErr w:type="spellEnd"/>
-      <w:r>
-        <w:rPr>
-          <w:i/>
-          <w:iCs/>
-        </w:rPr>
-        <w:t xml:space="preserve">, </w:t>
-      </w:r>
-      <w:proofErr w:type="spellStart"/>
-      <w:r>
-        <w:rPr>
-          <w:i/>
-          <w:iCs/>
-        </w:rPr>
-        <w:t>tài</w:t>
-      </w:r>
-      <w:proofErr w:type="spellEnd"/>
-      <w:r>
-        <w:rPr>
-          <w:i/>
-          <w:iCs/>
-        </w:rPr>
-        <w:t xml:space="preserve"> </w:t>
-      </w:r>
-      <w:proofErr w:type="spellStart"/>
-      <w:r>
-        <w:rPr>
-          <w:i/>
-          <w:iCs/>
-        </w:rPr>
-        <w:t>chính</w:t>
-      </w:r>
-      <w:proofErr w:type="spellEnd"/>
-      <w:r>
-        <w:rPr>
-          <w:i/>
-          <w:iCs/>
-        </w:rPr>
-        <w:t xml:space="preserve">, </w:t>
-      </w:r>
-      <w:proofErr w:type="spellStart"/>
-      <w:r>
-        <w:rPr>
-          <w:i/>
-          <w:iCs/>
-        </w:rPr>
-        <w:t>nhân</w:t>
-      </w:r>
-      <w:proofErr w:type="spellEnd"/>
-      <w:r>
-        <w:rPr>
-          <w:i/>
-          <w:iCs/>
-        </w:rPr>
-        <w:t xml:space="preserve"> </w:t>
-      </w:r>
-      <w:proofErr w:type="spellStart"/>
-      <w:r>
-        <w:rPr>
-          <w:i/>
-          <w:iCs/>
-        </w:rPr>
-        <w:t>sự</w:t>
-      </w:r>
-      <w:proofErr w:type="spellEnd"/>
-      <w:r>
-        <w:rPr>
-          <w:i/>
-          <w:iCs/>
-        </w:rPr>
-        <w:t xml:space="preserve">, </w:t>
-      </w:r>
-      <w:proofErr w:type="spellStart"/>
-      <w:r>
-        <w:rPr>
-          <w:i/>
-          <w:iCs/>
-        </w:rPr>
-        <w:t>yêu</w:t>
-      </w:r>
-      <w:proofErr w:type="spellEnd"/>
-      <w:r>
-        <w:rPr>
-          <w:i/>
-          <w:iCs/>
-        </w:rPr>
-        <w:t xml:space="preserve"> </w:t>
-      </w:r>
-      <w:proofErr w:type="spellStart"/>
-      <w:r>
-        <w:rPr>
-          <w:i/>
-          <w:iCs/>
-        </w:rPr>
-        <w:t>càu</w:t>
-      </w:r>
-      <w:proofErr w:type="spellEnd"/>
-      <w:r>
-        <w:rPr>
-          <w:i/>
-          <w:iCs/>
-        </w:rPr>
-        <w:t xml:space="preserve"> </w:t>
-      </w:r>
-      <w:proofErr w:type="spellStart"/>
-      <w:r>
-        <w:rPr>
-          <w:i/>
-          <w:iCs/>
-        </w:rPr>
-        <w:t>cơ</w:t>
-      </w:r>
-      <w:proofErr w:type="spellEnd"/>
-      <w:r>
-        <w:rPr>
-          <w:i/>
-          <w:iCs/>
-        </w:rPr>
-        <w:t xml:space="preserve"> </w:t>
-      </w:r>
-      <w:proofErr w:type="spellStart"/>
-      <w:r>
-        <w:rPr>
-          <w:i/>
-          <w:iCs/>
-        </w:rPr>
-        <w:t>bản</w:t>
-      </w:r>
-      <w:proofErr w:type="spellEnd"/>
-      <w:r>
-        <w:rPr>
-          <w:i/>
-          <w:iCs/>
-        </w:rPr>
-        <w:t xml:space="preserve">: </w:t>
-      </w:r>
-      <w:proofErr w:type="spellStart"/>
-      <w:r>
-        <w:rPr>
-          <w:i/>
-          <w:iCs/>
-        </w:rPr>
-        <w:t>đẹp</w:t>
-      </w:r>
-      <w:proofErr w:type="spellEnd"/>
-      <w:r>
-        <w:rPr>
-          <w:i/>
-          <w:iCs/>
-        </w:rPr>
-        <w:t xml:space="preserve">, </w:t>
-      </w:r>
-      <w:proofErr w:type="spellStart"/>
-      <w:r>
-        <w:rPr>
-          <w:i/>
-          <w:iCs/>
-        </w:rPr>
-        <w:t>tròn</w:t>
-      </w:r>
-      <w:proofErr w:type="spellEnd"/>
-      <w:r>
-        <w:rPr>
-          <w:i/>
-          <w:iCs/>
-        </w:rPr>
-        <w:t xml:space="preserve">, </w:t>
-      </w:r>
-      <w:proofErr w:type="spellStart"/>
-      <w:r>
-        <w:rPr>
-          <w:i/>
-          <w:iCs/>
-        </w:rPr>
-        <w:t>vàng</w:t>
-      </w:r>
-      <w:proofErr w:type="spellEnd"/>
+        <w:t>đầy</w:t>
+      </w:r>
+      <w:proofErr w:type="spellEnd"/>
+      <w:r>
+        <w:rPr>
+          <w:i/>
+          <w:iCs/>
+        </w:rPr>
+        <w:t xml:space="preserve"> </w:t>
+      </w:r>
+      <w:proofErr w:type="spellStart"/>
+      <w:r>
+        <w:rPr>
+          <w:i/>
+          <w:iCs/>
+        </w:rPr>
+        <w:t>đủ</w:t>
+      </w:r>
+      <w:proofErr w:type="spellEnd"/>
+      <w:r>
+        <w:rPr>
+          <w:i/>
+          <w:iCs/>
+        </w:rPr>
+        <w:t xml:space="preserve"> </w:t>
+      </w:r>
+      <w:proofErr w:type="spellStart"/>
+      <w:r>
+        <w:rPr>
+          <w:i/>
+          <w:iCs/>
+        </w:rPr>
+        <w:t>số</w:t>
+      </w:r>
+      <w:proofErr w:type="spellEnd"/>
+      <w:r>
+        <w:rPr>
+          <w:i/>
+          <w:iCs/>
+        </w:rPr>
+        <w:t xml:space="preserve"> commit, task</w:t>
+      </w:r>
     </w:p>
     <w:p>
       <w:pPr>
@@ -4444,23 +4490,71 @@
           <w:i/>
           <w:iCs/>
         </w:rPr>
-        <w:t>Trung</w:t>
-      </w:r>
-      <w:proofErr w:type="spellEnd"/>
-      <w:r>
-        <w:rPr>
-          <w:i/>
-          <w:iCs/>
-        </w:rPr>
-        <w:t xml:space="preserve">: IT, chi </w:t>
-      </w:r>
-      <w:proofErr w:type="spellStart"/>
-      <w:r>
-        <w:rPr>
-          <w:i/>
-          <w:iCs/>
-        </w:rPr>
-        <w:t>tiết</w:t>
+        <w:t>Nguyễn</w:t>
+      </w:r>
+      <w:proofErr w:type="spellEnd"/>
+      <w:r>
+        <w:rPr>
+          <w:i/>
+          <w:iCs/>
+        </w:rPr>
+        <w:t xml:space="preserve"> </w:t>
+      </w:r>
+      <w:proofErr w:type="spellStart"/>
+      <w:r>
+        <w:rPr>
+          <w:i/>
+          <w:iCs/>
+        </w:rPr>
+        <w:t>Phú</w:t>
+      </w:r>
+      <w:proofErr w:type="spellEnd"/>
+      <w:r>
+        <w:rPr>
+          <w:i/>
+          <w:iCs/>
+        </w:rPr>
+        <w:t xml:space="preserve"> </w:t>
+      </w:r>
+      <w:proofErr w:type="spellStart"/>
+      <w:r>
+        <w:rPr>
+          <w:i/>
+          <w:iCs/>
+        </w:rPr>
+        <w:t>Tài</w:t>
+      </w:r>
+      <w:proofErr w:type="spellEnd"/>
+      <w:r>
+        <w:rPr>
+          <w:i/>
+          <w:iCs/>
+        </w:rPr>
+        <w:t xml:space="preserve">: </w:t>
+      </w:r>
+      <w:proofErr w:type="spellStart"/>
+      <w:r>
+        <w:rPr>
+          <w:i/>
+          <w:iCs/>
+        </w:rPr>
+        <w:t>Tổ</w:t>
+      </w:r>
+      <w:proofErr w:type="spellEnd"/>
+      <w:r>
+        <w:rPr>
+          <w:i/>
+          <w:iCs/>
+        </w:rPr>
+        <w:t xml:space="preserve"> </w:t>
+      </w:r>
+      <w:proofErr w:type="spellStart"/>
+      <w:r>
+        <w:rPr>
+          <w:i/>
+          <w:iCs/>
+        </w:rPr>
+        <w:t>chức</w:t>
       </w:r>
       <w:proofErr w:type="spellEnd"/>
       <w:r>
@@ -4476,46 +4570,71 @@
           <w:i/>
           <w:iCs/>
         </w:rPr>
-        <w:t>báo</w:t>
-      </w:r>
-      <w:proofErr w:type="spellEnd"/>
-      <w:r>
-        <w:rPr>
-          <w:i/>
-          <w:iCs/>
-        </w:rPr>
-        <w:t xml:space="preserve"> </w:t>
-      </w:r>
-      <w:proofErr w:type="spellStart"/>
-      <w:r>
-        <w:rPr>
-          <w:i/>
-          <w:iCs/>
-        </w:rPr>
-        <w:t>tiến</w:t>
-      </w:r>
-      <w:proofErr w:type="spellEnd"/>
-      <w:r>
-        <w:rPr>
-          <w:i/>
-          <w:iCs/>
-        </w:rPr>
-        <w:t xml:space="preserve"> </w:t>
-      </w:r>
-      <w:proofErr w:type="spellStart"/>
-      <w:r>
-        <w:rPr>
-          <w:i/>
-          <w:iCs/>
-        </w:rPr>
-        <w:t>đ</w:t>
-      </w:r>
-      <w:r>
-        <w:rPr>
-          <w:i/>
-          <w:iCs/>
-        </w:rPr>
-        <w:t>ộ</w:t>
+        <w:t>giám</w:t>
+      </w:r>
+      <w:proofErr w:type="spellEnd"/>
+      <w:r>
+        <w:rPr>
+          <w:i/>
+          <w:iCs/>
+        </w:rPr>
+        <w:t xml:space="preserve"> </w:t>
+      </w:r>
+      <w:proofErr w:type="spellStart"/>
+      <w:r>
+        <w:rPr>
+          <w:i/>
+          <w:iCs/>
+        </w:rPr>
+        <w:t>sát</w:t>
+      </w:r>
+      <w:proofErr w:type="spellEnd"/>
+      <w:r>
+        <w:rPr>
+          <w:i/>
+          <w:iCs/>
+        </w:rPr>
+        <w:t xml:space="preserve">, </w:t>
+      </w:r>
+      <w:proofErr w:type="spellStart"/>
+      <w:r>
+        <w:rPr>
+          <w:i/>
+          <w:iCs/>
+        </w:rPr>
+        <w:t>phân</w:t>
+      </w:r>
+      <w:proofErr w:type="spellEnd"/>
+      <w:r>
+        <w:rPr>
+          <w:i/>
+          <w:iCs/>
+        </w:rPr>
+        <w:t xml:space="preserve"> chia </w:t>
+      </w:r>
+      <w:proofErr w:type="spellStart"/>
+      <w:r>
+        <w:rPr>
+          <w:i/>
+          <w:iCs/>
+        </w:rPr>
+        <w:t>công</w:t>
+      </w:r>
+      <w:proofErr w:type="spellEnd"/>
+      <w:r>
+        <w:rPr>
+          <w:i/>
+          <w:iCs/>
+        </w:rPr>
+        <w:t xml:space="preserve"> </w:t>
+      </w:r>
+      <w:proofErr w:type="spellStart"/>
+      <w:r>
+        <w:rPr>
+          <w:i/>
+          <w:iCs/>
+        </w:rPr>
+        <w:t>việc</w:t>
       </w:r>
       <w:proofErr w:type="spellEnd"/>
     </w:p>
@@ -4532,44 +4651,298 @@
           <w:i/>
           <w:iCs/>
         </w:rPr>
-        <w:t>Phiên</w:t>
-      </w:r>
-      <w:proofErr w:type="spellEnd"/>
-      <w:r>
-        <w:rPr>
-          <w:i/>
-          <w:iCs/>
-        </w:rPr>
-        <w:t xml:space="preserve"> </w:t>
-      </w:r>
-      <w:proofErr w:type="spellStart"/>
-      <w:r>
-        <w:rPr>
-          <w:i/>
-          <w:iCs/>
-        </w:rPr>
-        <w:t>dịch</w:t>
-      </w:r>
-      <w:proofErr w:type="spellEnd"/>
-      <w:r>
-        <w:rPr>
-          <w:i/>
-          <w:iCs/>
-        </w:rPr>
-        <w:t xml:space="preserve">: </w:t>
-      </w:r>
-      <w:proofErr w:type="spellStart"/>
-      <w:r>
-        <w:rPr>
-          <w:i/>
-          <w:iCs/>
-        </w:rPr>
-        <w:t>Bích</w:t>
+        <w:t>Lương</w:t>
+      </w:r>
+      <w:proofErr w:type="spellEnd"/>
+      <w:r>
+        <w:rPr>
+          <w:i/>
+          <w:iCs/>
+        </w:rPr>
+        <w:t xml:space="preserve"> </w:t>
+      </w:r>
+      <w:proofErr w:type="spellStart"/>
+      <w:r>
+        <w:rPr>
+          <w:i/>
+          <w:iCs/>
+        </w:rPr>
+        <w:t>Văn</w:t>
+      </w:r>
+      <w:proofErr w:type="spellEnd"/>
+      <w:r>
+        <w:rPr>
+          <w:i/>
+          <w:iCs/>
+        </w:rPr>
+        <w:t xml:space="preserve"> </w:t>
+      </w:r>
+      <w:proofErr w:type="spellStart"/>
+      <w:r>
+        <w:rPr>
+          <w:i/>
+          <w:iCs/>
+        </w:rPr>
+        <w:t>Quyền</w:t>
+      </w:r>
+      <w:proofErr w:type="spellEnd"/>
+      <w:r>
+        <w:rPr>
+          <w:i/>
+          <w:iCs/>
+        </w:rPr>
+        <w:t xml:space="preserve">: IT, chi </w:t>
+      </w:r>
+      <w:proofErr w:type="spellStart"/>
+      <w:r>
+        <w:rPr>
+          <w:i/>
+          <w:iCs/>
+        </w:rPr>
+        <w:t>tiết</w:t>
+      </w:r>
+      <w:proofErr w:type="spellEnd"/>
+      <w:r>
+        <w:rPr>
+          <w:i/>
+          <w:iCs/>
+        </w:rPr>
+        <w:t xml:space="preserve">, </w:t>
+      </w:r>
+      <w:proofErr w:type="spellStart"/>
+      <w:r>
+        <w:rPr>
+          <w:i/>
+          <w:iCs/>
+        </w:rPr>
+        <w:t>báo</w:t>
+      </w:r>
+      <w:proofErr w:type="spellEnd"/>
+      <w:r>
+        <w:rPr>
+          <w:i/>
+          <w:iCs/>
+        </w:rPr>
+        <w:t xml:space="preserve"> </w:t>
+      </w:r>
+      <w:proofErr w:type="spellStart"/>
+      <w:r>
+        <w:rPr>
+          <w:i/>
+          <w:iCs/>
+        </w:rPr>
+        <w:t>tiến</w:t>
+      </w:r>
+      <w:proofErr w:type="spellEnd"/>
+      <w:r>
+        <w:rPr>
+          <w:i/>
+          <w:iCs/>
+        </w:rPr>
+        <w:t xml:space="preserve"> </w:t>
+      </w:r>
+      <w:proofErr w:type="spellStart"/>
+      <w:r>
+        <w:rPr>
+          <w:i/>
+          <w:iCs/>
+        </w:rPr>
+        <w:t>đ</w:t>
+      </w:r>
+      <w:r>
+        <w:rPr>
+          <w:i/>
+          <w:iCs/>
+        </w:rPr>
+        <w:t>ộ</w:t>
       </w:r>
       <w:proofErr w:type="spellEnd"/>
     </w:p>
-    <w:p/>
-    <w:p/>
+    <w:p>
+      <w:pPr>
+        <w:rPr>
+          <w:i/>
+          <w:iCs/>
+        </w:rPr>
+      </w:pPr>
+      <w:proofErr w:type="spellStart"/>
+      <w:r>
+        <w:rPr>
+          <w:i/>
+          <w:iCs/>
+        </w:rPr>
+        <w:t>Bành</w:t>
+      </w:r>
+      <w:proofErr w:type="spellEnd"/>
+      <w:r>
+        <w:rPr>
+          <w:i/>
+          <w:iCs/>
+        </w:rPr>
+        <w:t xml:space="preserve"> Lê </w:t>
+      </w:r>
+      <w:proofErr w:type="spellStart"/>
+      <w:r>
+        <w:rPr>
+          <w:i/>
+          <w:iCs/>
+        </w:rPr>
+        <w:t>Đức</w:t>
+      </w:r>
+      <w:proofErr w:type="spellEnd"/>
+      <w:r>
+        <w:rPr>
+          <w:i/>
+          <w:iCs/>
+        </w:rPr>
+        <w:t xml:space="preserve">: IT, </w:t>
+      </w:r>
+      <w:proofErr w:type="spellStart"/>
+      <w:r>
+        <w:rPr>
+          <w:i/>
+          <w:iCs/>
+        </w:rPr>
+        <w:t>thống</w:t>
+      </w:r>
+      <w:proofErr w:type="spellEnd"/>
+      <w:r>
+        <w:rPr>
+          <w:i/>
+          <w:iCs/>
+        </w:rPr>
+        <w:t xml:space="preserve"> </w:t>
+      </w:r>
+      <w:proofErr w:type="spellStart"/>
+      <w:r>
+        <w:rPr>
+          <w:i/>
+          <w:iCs/>
+        </w:rPr>
+        <w:t>kê</w:t>
+      </w:r>
+      <w:proofErr w:type="spellEnd"/>
+      <w:r>
+        <w:rPr>
+          <w:i/>
+          <w:iCs/>
+        </w:rPr>
+        <w:t xml:space="preserve">, </w:t>
+      </w:r>
+      <w:proofErr w:type="spellStart"/>
+      <w:r>
+        <w:rPr>
+          <w:i/>
+          <w:iCs/>
+        </w:rPr>
+        <w:t>kiểm</w:t>
+      </w:r>
+      <w:proofErr w:type="spellEnd"/>
+      <w:r>
+        <w:rPr>
+          <w:i/>
+          <w:iCs/>
+        </w:rPr>
+        <w:t xml:space="preserve"> </w:t>
+      </w:r>
+      <w:proofErr w:type="spellStart"/>
+      <w:r>
+        <w:rPr>
+          <w:i/>
+          <w:iCs/>
+        </w:rPr>
+        <w:t>tra</w:t>
+      </w:r>
+      <w:proofErr w:type="spellEnd"/>
+    </w:p>
+    <w:p>
+      <w:pPr>
+        <w:rPr>
+          <w:i/>
+          <w:iCs/>
+        </w:rPr>
+      </w:pPr>
+      <w:r>
+        <w:rPr>
+          <w:i/>
+          <w:iCs/>
+        </w:rPr>
+        <w:t xml:space="preserve">Phan Quang </w:t>
+      </w:r>
+      <w:proofErr w:type="spellStart"/>
+      <w:r>
+        <w:rPr>
+          <w:i/>
+          <w:iCs/>
+        </w:rPr>
+        <w:t>Bách</w:t>
+      </w:r>
+      <w:proofErr w:type="spellEnd"/>
+      <w:r>
+        <w:rPr>
+          <w:i/>
+          <w:iCs/>
+        </w:rPr>
+        <w:t xml:space="preserve">: IT, </w:t>
+      </w:r>
+      <w:proofErr w:type="spellStart"/>
+      <w:r>
+        <w:rPr>
+          <w:i/>
+          <w:iCs/>
+        </w:rPr>
+        <w:t>ước</w:t>
+      </w:r>
+      <w:proofErr w:type="spellEnd"/>
+      <w:r>
+        <w:rPr>
+          <w:i/>
+          <w:iCs/>
+        </w:rPr>
+        <w:t xml:space="preserve"> </w:t>
+      </w:r>
+      <w:proofErr w:type="spellStart"/>
+      <w:r>
+        <w:rPr>
+          <w:i/>
+          <w:iCs/>
+        </w:rPr>
+        <w:t>lượng</w:t>
+      </w:r>
+      <w:proofErr w:type="spellEnd"/>
+      <w:r>
+        <w:rPr>
+          <w:i/>
+          <w:iCs/>
+        </w:rPr>
+        <w:t xml:space="preserve">, </w:t>
+      </w:r>
+      <w:proofErr w:type="spellStart"/>
+      <w:r>
+        <w:rPr>
+          <w:i/>
+          <w:iCs/>
+        </w:rPr>
+        <w:t>thống</w:t>
+      </w:r>
+      <w:proofErr w:type="spellEnd"/>
+      <w:r>
+        <w:rPr>
+          <w:i/>
+          <w:iCs/>
+        </w:rPr>
+        <w:t xml:space="preserve"> </w:t>
+      </w:r>
+      <w:proofErr w:type="spellStart"/>
+      <w:r>
+        <w:rPr>
+          <w:i/>
+          <w:iCs/>
+        </w:rPr>
+        <w:t>kê</w:t>
+      </w:r>
+      <w:proofErr w:type="spellEnd"/>
+    </w:p>
     <w:p/>
     <w:p>
       <w:pPr>

</xml_diff>

<commit_message>
#4: thong ke so luong dong code
</commit_message>
<xml_diff>
--- a/docs/Nhom5_uoc_luong_du_an_ma_nguon_mo.docx
+++ b/docs/Nhom5_uoc_luong_du_an_ma_nguon_mo.docx
@@ -5042,198 +5042,262 @@
           <w:i/>
           <w:iCs/>
         </w:rPr>
-        <w:t>Tìm</w:t>
-      </w:r>
-      <w:proofErr w:type="spellEnd"/>
-      <w:r>
-        <w:rPr>
-          <w:i/>
-          <w:iCs/>
-        </w:rPr>
-        <w:t xml:space="preserve"> tool </w:t>
-      </w:r>
-      <w:proofErr w:type="spellStart"/>
-      <w:r>
-        <w:rPr>
-          <w:i/>
-          <w:iCs/>
-        </w:rPr>
-        <w:t>hỗ</w:t>
-      </w:r>
-      <w:proofErr w:type="spellEnd"/>
-      <w:r>
-        <w:rPr>
-          <w:i/>
-          <w:iCs/>
-        </w:rPr>
-        <w:t xml:space="preserve"> </w:t>
-      </w:r>
-      <w:proofErr w:type="spellStart"/>
-      <w:r>
-        <w:rPr>
-          <w:i/>
-          <w:iCs/>
-        </w:rPr>
-        <w:t>trợ</w:t>
-      </w:r>
-      <w:proofErr w:type="spellEnd"/>
-      <w:r>
-        <w:rPr>
-          <w:i/>
-          <w:iCs/>
-        </w:rPr>
-        <w:t xml:space="preserve"> </w:t>
-      </w:r>
-      <w:proofErr w:type="spellStart"/>
-      <w:r>
-        <w:rPr>
-          <w:i/>
-          <w:iCs/>
-        </w:rPr>
-        <w:t>phân</w:t>
-      </w:r>
-      <w:proofErr w:type="spellEnd"/>
-      <w:r>
-        <w:rPr>
-          <w:i/>
-          <w:iCs/>
-        </w:rPr>
-        <w:t xml:space="preserve"> </w:t>
-      </w:r>
-      <w:proofErr w:type="spellStart"/>
-      <w:r>
-        <w:rPr>
-          <w:i/>
-          <w:iCs/>
-        </w:rPr>
-        <w:t>tích</w:t>
-      </w:r>
-      <w:proofErr w:type="spellEnd"/>
-      <w:r>
-        <w:rPr>
-          <w:i/>
-          <w:iCs/>
-        </w:rPr>
-        <w:t xml:space="preserve"> </w:t>
-      </w:r>
-      <w:proofErr w:type="spellStart"/>
-      <w:r>
-        <w:rPr>
-          <w:i/>
-          <w:iCs/>
-        </w:rPr>
-        <w:t>thông</w:t>
-      </w:r>
-      <w:proofErr w:type="spellEnd"/>
-      <w:r>
-        <w:rPr>
-          <w:i/>
-          <w:iCs/>
-        </w:rPr>
-        <w:t xml:space="preserve"> </w:t>
-      </w:r>
-      <w:proofErr w:type="spellStart"/>
-      <w:r>
-        <w:rPr>
-          <w:i/>
-          <w:iCs/>
-        </w:rPr>
-        <w:t>số</w:t>
-      </w:r>
-      <w:proofErr w:type="spellEnd"/>
-      <w:r>
-        <w:rPr>
-          <w:i/>
-          <w:iCs/>
-        </w:rPr>
-        <w:t xml:space="preserve"> </w:t>
-      </w:r>
-      <w:proofErr w:type="spellStart"/>
-      <w:r>
-        <w:rPr>
-          <w:i/>
-          <w:iCs/>
-        </w:rPr>
-        <w:t>mã</w:t>
-      </w:r>
-      <w:proofErr w:type="spellEnd"/>
-      <w:r>
-        <w:rPr>
-          <w:i/>
-          <w:iCs/>
-        </w:rPr>
-        <w:t xml:space="preserve"> </w:t>
-      </w:r>
-      <w:proofErr w:type="spellStart"/>
-      <w:r>
-        <w:rPr>
-          <w:i/>
-          <w:iCs/>
-        </w:rPr>
-        <w:t>nguồn</w:t>
-      </w:r>
-      <w:proofErr w:type="spellEnd"/>
-      <w:r>
-        <w:rPr>
-          <w:i/>
-          <w:iCs/>
-        </w:rPr>
-        <w:t xml:space="preserve"> (</w:t>
-      </w:r>
-      <w:proofErr w:type="spellStart"/>
-      <w:r>
-        <w:rPr>
-          <w:i/>
-          <w:iCs/>
-        </w:rPr>
-        <w:t>ví</w:t>
-      </w:r>
-      <w:proofErr w:type="spellEnd"/>
-      <w:r>
-        <w:rPr>
-          <w:i/>
-          <w:iCs/>
-        </w:rPr>
-        <w:t xml:space="preserve"> </w:t>
-      </w:r>
-      <w:proofErr w:type="spellStart"/>
-      <w:r>
-        <w:rPr>
-          <w:i/>
-          <w:iCs/>
-        </w:rPr>
-        <w:t>dụ</w:t>
-      </w:r>
-      <w:proofErr w:type="spellEnd"/>
-      <w:r>
-        <w:rPr>
-          <w:i/>
-          <w:iCs/>
-        </w:rPr>
-        <w:t xml:space="preserve"> Source Monitor, Code Metric</w:t>
-      </w:r>
-      <w:r>
-        <w:rPr>
-          <w:i/>
-          <w:iCs/>
-        </w:rPr>
-        <w:t xml:space="preserve">, </w:t>
-      </w:r>
-      <w:proofErr w:type="spellStart"/>
-      <w:r>
-        <w:rPr>
-          <w:i/>
-          <w:iCs/>
-        </w:rPr>
-        <w:t>Doxygen</w:t>
-      </w:r>
-      <w:proofErr w:type="spellEnd"/>
-      <w:r>
-        <w:rPr>
-          <w:i/>
-          <w:iCs/>
-        </w:rPr>
-        <w:t>…)</w:t>
+        <w:t>Số</w:t>
+      </w:r>
+      <w:proofErr w:type="spellEnd"/>
+      <w:r>
+        <w:rPr>
+          <w:i/>
+          <w:iCs/>
+        </w:rPr>
+        <w:t xml:space="preserve"> </w:t>
+      </w:r>
+      <w:proofErr w:type="spellStart"/>
+      <w:r>
+        <w:rPr>
+          <w:i/>
+          <w:iCs/>
+        </w:rPr>
+        <w:t>lượng</w:t>
+      </w:r>
+      <w:proofErr w:type="spellEnd"/>
+      <w:r>
+        <w:rPr>
+          <w:i/>
+          <w:iCs/>
+        </w:rPr>
+        <w:t xml:space="preserve"> file</w:t>
+      </w:r>
+    </w:p>
+    <w:p>
+      <w:pPr>
+        <w:pStyle w:val="ListParagraph"/>
+        <w:numPr>
+          <w:ilvl w:val="1"/>
+          <w:numId w:val="40"/>
+        </w:numPr>
+        <w:rPr>
+          <w:i/>
+          <w:iCs/>
+        </w:rPr>
+      </w:pPr>
+      <w:proofErr w:type="spellStart"/>
+      <w:r>
+        <w:rPr>
+          <w:i/>
+          <w:iCs/>
+        </w:rPr>
+        <w:t>Số</w:t>
+      </w:r>
+      <w:proofErr w:type="spellEnd"/>
+      <w:r>
+        <w:rPr>
+          <w:i/>
+          <w:iCs/>
+        </w:rPr>
+        <w:t xml:space="preserve"> </w:t>
+      </w:r>
+      <w:proofErr w:type="spellStart"/>
+      <w:r>
+        <w:rPr>
+          <w:i/>
+          <w:iCs/>
+        </w:rPr>
+        <w:t>lượng</w:t>
+      </w:r>
+      <w:proofErr w:type="spellEnd"/>
+      <w:r>
+        <w:rPr>
+          <w:i/>
+          <w:iCs/>
+        </w:rPr>
+        <w:t xml:space="preserve"> </w:t>
+      </w:r>
+      <w:proofErr w:type="spellStart"/>
+      <w:r>
+        <w:rPr>
+          <w:i/>
+          <w:iCs/>
+        </w:rPr>
+        <w:t>dòng</w:t>
+      </w:r>
+      <w:proofErr w:type="spellEnd"/>
+      <w:r>
+        <w:rPr>
+          <w:i/>
+          <w:iCs/>
+        </w:rPr>
+        <w:t xml:space="preserve"> code</w:t>
+      </w:r>
+      <w:r>
+        <w:rPr>
+          <w:i/>
+          <w:iCs/>
+        </w:rPr>
+        <w:t>: 727</w:t>
+      </w:r>
+    </w:p>
+    <w:p>
+      <w:pPr>
+        <w:pStyle w:val="ListParagraph"/>
+        <w:numPr>
+          <w:ilvl w:val="1"/>
+          <w:numId w:val="40"/>
+        </w:numPr>
+        <w:rPr>
+          <w:i/>
+          <w:iCs/>
+        </w:rPr>
+      </w:pPr>
+      <w:proofErr w:type="spellStart"/>
+      <w:r>
+        <w:rPr>
+          <w:i/>
+          <w:iCs/>
+        </w:rPr>
+        <w:t>Số</w:t>
+      </w:r>
+      <w:proofErr w:type="spellEnd"/>
+      <w:r>
+        <w:rPr>
+          <w:i/>
+          <w:iCs/>
+        </w:rPr>
+        <w:t xml:space="preserve"> </w:t>
+      </w:r>
+      <w:proofErr w:type="spellStart"/>
+      <w:r>
+        <w:rPr>
+          <w:i/>
+          <w:iCs/>
+        </w:rPr>
+        <w:t>lượng</w:t>
+      </w:r>
+      <w:proofErr w:type="spellEnd"/>
+      <w:r>
+        <w:rPr>
+          <w:i/>
+          <w:iCs/>
+        </w:rPr>
+        <w:t xml:space="preserve"> </w:t>
+      </w:r>
+      <w:proofErr w:type="spellStart"/>
+      <w:r>
+        <w:rPr>
+          <w:i/>
+          <w:iCs/>
+        </w:rPr>
+        <w:t>dòng</w:t>
+      </w:r>
+      <w:proofErr w:type="spellEnd"/>
+      <w:r>
+        <w:rPr>
+          <w:i/>
+          <w:iCs/>
+        </w:rPr>
+        <w:t xml:space="preserve"> </w:t>
+      </w:r>
+      <w:proofErr w:type="spellStart"/>
+      <w:r>
+        <w:rPr>
+          <w:i/>
+          <w:iCs/>
+        </w:rPr>
+        <w:t>chú</w:t>
+      </w:r>
+      <w:proofErr w:type="spellEnd"/>
+      <w:r>
+        <w:rPr>
+          <w:i/>
+          <w:iCs/>
+        </w:rPr>
+        <w:t xml:space="preserve"> </w:t>
+      </w:r>
+      <w:proofErr w:type="spellStart"/>
+      <w:r>
+        <w:rPr>
+          <w:i/>
+          <w:iCs/>
+        </w:rPr>
+        <w:t>thích</w:t>
+      </w:r>
+      <w:proofErr w:type="spellEnd"/>
+    </w:p>
+    <w:p>
+      <w:pPr>
+        <w:pStyle w:val="ListParagraph"/>
+        <w:numPr>
+          <w:ilvl w:val="1"/>
+          <w:numId w:val="40"/>
+        </w:numPr>
+        <w:rPr>
+          <w:i/>
+          <w:iCs/>
+        </w:rPr>
+      </w:pPr>
+      <w:proofErr w:type="spellStart"/>
+      <w:r>
+        <w:rPr>
+          <w:i/>
+          <w:iCs/>
+        </w:rPr>
+        <w:t>Độ</w:t>
+      </w:r>
+      <w:proofErr w:type="spellEnd"/>
+      <w:r>
+        <w:rPr>
+          <w:i/>
+          <w:iCs/>
+        </w:rPr>
+        <w:t xml:space="preserve"> </w:t>
+      </w:r>
+      <w:proofErr w:type="spellStart"/>
+      <w:r>
+        <w:rPr>
+          <w:i/>
+          <w:iCs/>
+        </w:rPr>
+        <w:t>phức</w:t>
+      </w:r>
+      <w:proofErr w:type="spellEnd"/>
+      <w:r>
+        <w:rPr>
+          <w:i/>
+          <w:iCs/>
+        </w:rPr>
+        <w:t xml:space="preserve"> </w:t>
+      </w:r>
+      <w:proofErr w:type="spellStart"/>
+      <w:r>
+        <w:rPr>
+          <w:i/>
+          <w:iCs/>
+        </w:rPr>
+        <w:t>tạp</w:t>
+      </w:r>
+      <w:proofErr w:type="spellEnd"/>
+      <w:r>
+        <w:rPr>
+          <w:i/>
+          <w:iCs/>
+        </w:rPr>
+        <w:t xml:space="preserve"> </w:t>
+      </w:r>
+      <w:proofErr w:type="spellStart"/>
+      <w:r>
+        <w:rPr>
+          <w:i/>
+          <w:iCs/>
+        </w:rPr>
+        <w:t>của</w:t>
+      </w:r>
+      <w:proofErr w:type="spellEnd"/>
+      <w:r>
+        <w:rPr>
+          <w:i/>
+          <w:iCs/>
+        </w:rPr>
+        <w:t xml:space="preserve"> file</w:t>
       </w:r>
     </w:p>
     <w:p>
@@ -5254,276 +5318,7 @@
           <w:i/>
           <w:iCs/>
         </w:rPr>
-        <w:t>Số</w:t>
-      </w:r>
-      <w:proofErr w:type="spellEnd"/>
-      <w:r>
-        <w:rPr>
-          <w:i/>
-          <w:iCs/>
-        </w:rPr>
-        <w:t xml:space="preserve"> </w:t>
-      </w:r>
-      <w:proofErr w:type="spellStart"/>
-      <w:r>
-        <w:rPr>
-          <w:i/>
-          <w:iCs/>
-        </w:rPr>
-        <w:t>lượng</w:t>
-      </w:r>
-      <w:proofErr w:type="spellEnd"/>
-      <w:r>
-        <w:rPr>
-          <w:i/>
-          <w:iCs/>
-        </w:rPr>
-        <w:t xml:space="preserve"> file</w:t>
-      </w:r>
-    </w:p>
-    <w:p>
-      <w:pPr>
-        <w:pStyle w:val="ListParagraph"/>
-        <w:numPr>
-          <w:ilvl w:val="1"/>
-          <w:numId w:val="40"/>
-        </w:numPr>
-        <w:rPr>
-          <w:i/>
-          <w:iCs/>
-        </w:rPr>
-      </w:pPr>
-      <w:proofErr w:type="spellStart"/>
-      <w:r>
-        <w:rPr>
-          <w:i/>
-          <w:iCs/>
-        </w:rPr>
-        <w:t>Số</w:t>
-      </w:r>
-      <w:proofErr w:type="spellEnd"/>
-      <w:r>
-        <w:rPr>
-          <w:i/>
-          <w:iCs/>
-        </w:rPr>
-        <w:t xml:space="preserve"> </w:t>
-      </w:r>
-      <w:proofErr w:type="spellStart"/>
-      <w:r>
-        <w:rPr>
-          <w:i/>
-          <w:iCs/>
-        </w:rPr>
-        <w:t>lượng</w:t>
-      </w:r>
-      <w:proofErr w:type="spellEnd"/>
-      <w:r>
-        <w:rPr>
-          <w:i/>
-          <w:iCs/>
-        </w:rPr>
-        <w:t xml:space="preserve"> </w:t>
-      </w:r>
-      <w:proofErr w:type="spellStart"/>
-      <w:r>
-        <w:rPr>
-          <w:i/>
-          <w:iCs/>
-        </w:rPr>
-        <w:t>dòng</w:t>
-      </w:r>
-      <w:proofErr w:type="spellEnd"/>
-      <w:r>
-        <w:rPr>
-          <w:i/>
-          <w:iCs/>
-        </w:rPr>
-        <w:t xml:space="preserve"> code</w:t>
-      </w:r>
-    </w:p>
-    <w:p>
-      <w:pPr>
-        <w:pStyle w:val="ListParagraph"/>
-        <w:numPr>
-          <w:ilvl w:val="1"/>
-          <w:numId w:val="40"/>
-        </w:numPr>
-        <w:rPr>
-          <w:i/>
-          <w:iCs/>
-        </w:rPr>
-      </w:pPr>
-      <w:proofErr w:type="spellStart"/>
-      <w:r>
-        <w:rPr>
-          <w:i/>
-          <w:iCs/>
-        </w:rPr>
-        <w:t>Số</w:t>
-      </w:r>
-      <w:proofErr w:type="spellEnd"/>
-      <w:r>
-        <w:rPr>
-          <w:i/>
-          <w:iCs/>
-        </w:rPr>
-        <w:t xml:space="preserve"> </w:t>
-      </w:r>
-      <w:proofErr w:type="spellStart"/>
-      <w:r>
-        <w:rPr>
-          <w:i/>
-          <w:iCs/>
-        </w:rPr>
-        <w:t>lượng</w:t>
-      </w:r>
-      <w:proofErr w:type="spellEnd"/>
-      <w:r>
-        <w:rPr>
-          <w:i/>
-          <w:iCs/>
-        </w:rPr>
-        <w:t xml:space="preserve"> </w:t>
-      </w:r>
-      <w:proofErr w:type="spellStart"/>
-      <w:r>
-        <w:rPr>
-          <w:i/>
-          <w:iCs/>
-        </w:rPr>
-        <w:t>dòng</w:t>
-      </w:r>
-      <w:proofErr w:type="spellEnd"/>
-      <w:r>
-        <w:rPr>
-          <w:i/>
-          <w:iCs/>
-        </w:rPr>
-        <w:t xml:space="preserve"> </w:t>
-      </w:r>
-      <w:proofErr w:type="spellStart"/>
-      <w:r>
-        <w:rPr>
-          <w:i/>
-          <w:iCs/>
-        </w:rPr>
-        <w:t>chú</w:t>
-      </w:r>
-      <w:proofErr w:type="spellEnd"/>
-      <w:r>
-        <w:rPr>
-          <w:i/>
-          <w:iCs/>
-        </w:rPr>
-        <w:t xml:space="preserve"> </w:t>
-      </w:r>
-      <w:proofErr w:type="spellStart"/>
-      <w:r>
-        <w:rPr>
-          <w:i/>
-          <w:iCs/>
-        </w:rPr>
-        <w:t>thích</w:t>
-      </w:r>
-      <w:proofErr w:type="spellEnd"/>
-    </w:p>
-    <w:p>
-      <w:pPr>
-        <w:pStyle w:val="ListParagraph"/>
-        <w:numPr>
-          <w:ilvl w:val="1"/>
-          <w:numId w:val="40"/>
-        </w:numPr>
-        <w:rPr>
-          <w:i/>
-          <w:iCs/>
-        </w:rPr>
-      </w:pPr>
-      <w:proofErr w:type="spellStart"/>
-      <w:r>
-        <w:rPr>
-          <w:i/>
-          <w:iCs/>
-        </w:rPr>
         <w:lastRenderedPageBreak/>
-        <w:t>Độ</w:t>
-      </w:r>
-      <w:proofErr w:type="spellEnd"/>
-      <w:r>
-        <w:rPr>
-          <w:i/>
-          <w:iCs/>
-        </w:rPr>
-        <w:t xml:space="preserve"> </w:t>
-      </w:r>
-      <w:proofErr w:type="spellStart"/>
-      <w:r>
-        <w:rPr>
-          <w:i/>
-          <w:iCs/>
-        </w:rPr>
-        <w:t>phức</w:t>
-      </w:r>
-      <w:proofErr w:type="spellEnd"/>
-      <w:r>
-        <w:rPr>
-          <w:i/>
-          <w:iCs/>
-        </w:rPr>
-        <w:t xml:space="preserve"> </w:t>
-      </w:r>
-      <w:proofErr w:type="spellStart"/>
-      <w:r>
-        <w:rPr>
-          <w:i/>
-          <w:iCs/>
-        </w:rPr>
-        <w:t>tạp</w:t>
-      </w:r>
-      <w:proofErr w:type="spellEnd"/>
-      <w:r>
-        <w:rPr>
-          <w:i/>
-          <w:iCs/>
-        </w:rPr>
-        <w:t xml:space="preserve"> </w:t>
-      </w:r>
-      <w:proofErr w:type="spellStart"/>
-      <w:r>
-        <w:rPr>
-          <w:i/>
-          <w:iCs/>
-        </w:rPr>
-        <w:t>của</w:t>
-      </w:r>
-      <w:proofErr w:type="spellEnd"/>
-      <w:r>
-        <w:rPr>
-          <w:i/>
-          <w:iCs/>
-        </w:rPr>
-        <w:t xml:space="preserve"> file</w:t>
-      </w:r>
-    </w:p>
-    <w:p>
-      <w:pPr>
-        <w:pStyle w:val="ListParagraph"/>
-        <w:numPr>
-          <w:ilvl w:val="0"/>
-          <w:numId w:val="40"/>
-        </w:numPr>
-        <w:rPr>
-          <w:i/>
-          <w:iCs/>
-        </w:rPr>
-      </w:pPr>
-      <w:proofErr w:type="spellStart"/>
-      <w:r>
-        <w:rPr>
-          <w:i/>
-          <w:iCs/>
-        </w:rPr>
         <w:t>Số</w:t>
       </w:r>
       <w:proofErr w:type="spellEnd"/>

</xml_diff>

<commit_message>
#4: thong ke so luong dong chu thich
</commit_message>
<xml_diff>
--- a/docs/Nhom5_uoc_luong_du_an_ma_nguon_mo.docx
+++ b/docs/Nhom5_uoc_luong_du_an_ma_nguon_mo.docx
@@ -5222,6 +5222,13 @@
         <w:t>thích</w:t>
       </w:r>
       <w:proofErr w:type="spellEnd"/>
+      <w:r>
+        <w:rPr>
+          <w:i/>
+          <w:iCs/>
+        </w:rPr>
+        <w:t>: 37</w:t>
+      </w:r>
     </w:p>
     <w:p>
       <w:pPr>

</xml_diff>

<commit_message>
#4: thong ke do phuc tap cua file
</commit_message>
<xml_diff>
--- a/docs/Nhom5_uoc_luong_du_an_ma_nguon_mo.docx
+++ b/docs/Nhom5_uoc_luong_du_an_ma_nguon_mo.docx
@@ -5305,6 +5305,13 @@
           <w:iCs/>
         </w:rPr>
         <w:t xml:space="preserve"> file</w:t>
+      </w:r>
+      <w:r>
+        <w:rPr>
+          <w:i/>
+          <w:iCs/>
+        </w:rPr>
+        <w:t>: 32 KB</w:t>
       </w:r>
     </w:p>
     <w:p>

</xml_diff>

<commit_message>
#4: thong ke so luong ham
</commit_message>
<xml_diff>
--- a/docs/Nhom5_uoc_luong_du_an_ma_nguon_mo.docx
+++ b/docs/Nhom5_uoc_luong_du_an_ma_nguon_mo.docx
@@ -5368,6 +5368,13 @@
         <w:t>hàm</w:t>
       </w:r>
       <w:proofErr w:type="spellEnd"/>
+      <w:r>
+        <w:rPr>
+          <w:i/>
+          <w:iCs/>
+        </w:rPr>
+        <w:t>: 44</w:t>
+      </w:r>
     </w:p>
     <w:p>
       <w:pPr>

</xml_diff>

<commit_message>
#4: thong ke so luong class
</commit_message>
<xml_diff>
--- a/docs/Nhom5_uoc_luong_du_an_ma_nguon_mo.docx
+++ b/docs/Nhom5_uoc_luong_du_an_ma_nguon_mo.docx
@@ -5490,6 +5490,13 @@
           <w:iCs/>
         </w:rPr>
         <w:t xml:space="preserve"> class</w:t>
+      </w:r>
+      <w:r>
+        <w:rPr>
+          <w:i/>
+          <w:iCs/>
+        </w:rPr>
+        <w:t>: 0</w:t>
       </w:r>
     </w:p>
     <w:p>

</xml_diff>

<commit_message>
#5: pham vi du an
</commit_message>
<xml_diff>
--- a/docs/Nhom5_uoc_luong_du_an_ma_nguon_mo.docx
+++ b/docs/Nhom5_uoc_luong_du_an_ma_nguon_mo.docx
@@ -6625,137 +6625,52 @@
       <w:proofErr w:type="spellEnd"/>
     </w:p>
     <w:p>
-      <w:pPr>
-        <w:rPr>
-          <w:i/>
-          <w:iCs/>
-        </w:rPr>
-      </w:pPr>
-      <w:proofErr w:type="spellStart"/>
-      <w:r>
-        <w:rPr>
-          <w:i/>
-          <w:iCs/>
-        </w:rPr>
+      <w:bookmarkStart w:id="12" w:name="_Toc57272150"/>
+      <w:proofErr w:type="spellStart"/>
+      <w:r>
         <w:t>Chạy</w:t>
       </w:r>
       <w:proofErr w:type="spellEnd"/>
       <w:r>
-        <w:rPr>
-          <w:i/>
-          <w:iCs/>
-        </w:rPr>
-        <w:t xml:space="preserve"> </w:t>
-      </w:r>
-      <w:proofErr w:type="spellStart"/>
-      <w:r>
-        <w:rPr>
-          <w:i/>
-          <w:iCs/>
-        </w:rPr>
-        <w:t>được</w:t>
-      </w:r>
-      <w:proofErr w:type="spellEnd"/>
-      <w:r>
-        <w:rPr>
-          <w:i/>
-          <w:iCs/>
-        </w:rPr>
-        <w:t xml:space="preserve"> </w:t>
-      </w:r>
-      <w:proofErr w:type="spellStart"/>
-      <w:r>
-        <w:rPr>
-          <w:i/>
-          <w:iCs/>
-        </w:rPr>
+        <w:t xml:space="preserve"> </w:t>
+      </w:r>
+      <w:proofErr w:type="spellStart"/>
+      <w:r>
         <w:t>trên</w:t>
       </w:r>
       <w:proofErr w:type="spellEnd"/>
       <w:r>
-        <w:rPr>
-          <w:i/>
-          <w:iCs/>
-        </w:rPr>
-        <w:t xml:space="preserve"> </w:t>
-      </w:r>
-      <w:proofErr w:type="spellStart"/>
-      <w:r>
-        <w:rPr>
-          <w:i/>
-          <w:iCs/>
-        </w:rPr>
-        <w:t>nền</w:t>
-      </w:r>
-      <w:proofErr w:type="spellEnd"/>
-      <w:r>
-        <w:rPr>
-          <w:i/>
-          <w:iCs/>
-        </w:rPr>
-        <w:t xml:space="preserve"> </w:t>
-      </w:r>
-      <w:proofErr w:type="spellStart"/>
-      <w:r>
-        <w:rPr>
-          <w:i/>
-          <w:iCs/>
-        </w:rPr>
-        <w:t>t</w:t>
-      </w:r>
-      <w:r>
-        <w:rPr>
-          <w:i/>
-          <w:iCs/>
-        </w:rPr>
-        <w:t>ảng</w:t>
-      </w:r>
-      <w:proofErr w:type="spellEnd"/>
-      <w:r>
-        <w:rPr>
-          <w:i/>
-          <w:iCs/>
-        </w:rPr>
-        <w:t xml:space="preserve"> </w:t>
-      </w:r>
-      <w:proofErr w:type="spellStart"/>
-      <w:r>
-        <w:rPr>
-          <w:i/>
-          <w:iCs/>
-        </w:rPr>
-        <w:t>nào</w:t>
-      </w:r>
-      <w:proofErr w:type="spellEnd"/>
-      <w:r>
-        <w:rPr>
-          <w:i/>
-          <w:iCs/>
-        </w:rPr>
-        <w:t xml:space="preserve">, OS </w:t>
-      </w:r>
-      <w:proofErr w:type="spellStart"/>
-      <w:r>
-        <w:rPr>
-          <w:i/>
-          <w:iCs/>
-        </w:rPr>
-        <w:t>nào</w:t>
-      </w:r>
-      <w:proofErr w:type="spellEnd"/>
-      <w:r>
-        <w:rPr>
-          <w:i/>
-          <w:iCs/>
-        </w:rPr>
-        <w:t>?...</w:t>
+        <w:t xml:space="preserve"> </w:t>
+      </w:r>
+      <w:proofErr w:type="spellStart"/>
+      <w:r>
+        <w:t>hệ</w:t>
+      </w:r>
+      <w:proofErr w:type="spellEnd"/>
+      <w:r>
+        <w:t xml:space="preserve"> </w:t>
+      </w:r>
+      <w:proofErr w:type="spellStart"/>
+      <w:r>
+        <w:t>điều</w:t>
+      </w:r>
+      <w:proofErr w:type="spellEnd"/>
+      <w:r>
+        <w:t xml:space="preserve"> </w:t>
+      </w:r>
+      <w:proofErr w:type="spellStart"/>
+      <w:r>
+        <w:t>hành</w:t>
+      </w:r>
+      <w:proofErr w:type="spellEnd"/>
+      <w:r>
+        <w:t xml:space="preserve"> Window</w:t>
       </w:r>
     </w:p>
     <w:p>
       <w:pPr>
         <w:pStyle w:val="Heading1"/>
       </w:pPr>
-      <w:bookmarkStart w:id="12" w:name="_Toc57272150"/>
       <w:r>
         <w:t xml:space="preserve">Giao </w:t>
       </w:r>

</xml_diff>

<commit_message>
#6: cac quy dinh ve hop hanh noi bo
</commit_message>
<xml_diff>
--- a/docs/Nhom5_uoc_luong_du_an_ma_nguon_mo.docx
+++ b/docs/Nhom5_uoc_luong_du_an_ma_nguon_mo.docx
@@ -6715,6 +6715,7 @@
           <w:iCs/>
         </w:rPr>
       </w:pPr>
+      <w:bookmarkStart w:id="13" w:name="_Toc57272151"/>
       <w:proofErr w:type="spellStart"/>
       <w:r>
         <w:rPr>
@@ -6827,206 +6828,13 @@
         <w:t>bộ</w:t>
       </w:r>
       <w:proofErr w:type="spellEnd"/>
-    </w:p>
-    <w:p>
-      <w:pPr>
-        <w:rPr>
-          <w:i/>
-          <w:iCs/>
-        </w:rPr>
-      </w:pPr>
-      <w:proofErr w:type="spellStart"/>
-      <w:r>
-        <w:rPr>
-          <w:i/>
-          <w:iCs/>
-        </w:rPr>
-        <w:t>Các</w:t>
-      </w:r>
-      <w:proofErr w:type="spellEnd"/>
-      <w:r>
-        <w:rPr>
-          <w:i/>
-          <w:iCs/>
-        </w:rPr>
-        <w:t xml:space="preserve"> qui </w:t>
-      </w:r>
-      <w:proofErr w:type="spellStart"/>
-      <w:r>
-        <w:rPr>
-          <w:i/>
-          <w:iCs/>
-        </w:rPr>
-        <w:t>định</w:t>
-      </w:r>
-      <w:proofErr w:type="spellEnd"/>
-      <w:r>
-        <w:rPr>
-          <w:i/>
-          <w:iCs/>
-        </w:rPr>
-        <w:t xml:space="preserve"> </w:t>
-      </w:r>
-      <w:proofErr w:type="spellStart"/>
-      <w:r>
-        <w:rPr>
-          <w:i/>
-          <w:iCs/>
-        </w:rPr>
-        <w:t>về</w:t>
-      </w:r>
-      <w:proofErr w:type="spellEnd"/>
-      <w:r>
-        <w:rPr>
-          <w:i/>
-          <w:iCs/>
-        </w:rPr>
-        <w:t xml:space="preserve"> </w:t>
-      </w:r>
-      <w:proofErr w:type="spellStart"/>
-      <w:r>
-        <w:rPr>
-          <w:i/>
-          <w:iCs/>
-        </w:rPr>
-        <w:t>h</w:t>
-      </w:r>
-      <w:r>
-        <w:rPr>
-          <w:i/>
-          <w:iCs/>
-        </w:rPr>
-        <w:t>ọp</w:t>
-      </w:r>
-      <w:proofErr w:type="spellEnd"/>
-      <w:r>
-        <w:rPr>
-          <w:i/>
-          <w:iCs/>
-        </w:rPr>
-        <w:t xml:space="preserve"> </w:t>
-      </w:r>
-      <w:proofErr w:type="spellStart"/>
-      <w:r>
-        <w:rPr>
-          <w:i/>
-          <w:iCs/>
-        </w:rPr>
-        <w:t>hành</w:t>
-      </w:r>
-      <w:proofErr w:type="spellEnd"/>
-      <w:r>
-        <w:rPr>
-          <w:i/>
-          <w:iCs/>
-        </w:rPr>
-        <w:t xml:space="preserve"> </w:t>
-      </w:r>
-      <w:proofErr w:type="spellStart"/>
-      <w:r>
-        <w:rPr>
-          <w:i/>
-          <w:iCs/>
-        </w:rPr>
-        <w:t>với</w:t>
-      </w:r>
-      <w:proofErr w:type="spellEnd"/>
-      <w:r>
-        <w:rPr>
-          <w:i/>
-          <w:iCs/>
-        </w:rPr>
-        <w:t xml:space="preserve"> </w:t>
-      </w:r>
-      <w:proofErr w:type="spellStart"/>
-      <w:r>
-        <w:rPr>
-          <w:i/>
-          <w:iCs/>
-        </w:rPr>
-        <w:t>khách</w:t>
-      </w:r>
-      <w:proofErr w:type="spellEnd"/>
-      <w:r>
-        <w:rPr>
-          <w:i/>
-          <w:iCs/>
-        </w:rPr>
-        <w:t xml:space="preserve"> </w:t>
-      </w:r>
-      <w:proofErr w:type="spellStart"/>
-      <w:r>
-        <w:rPr>
-          <w:i/>
-          <w:iCs/>
-        </w:rPr>
-        <w:t>hàng</w:t>
-      </w:r>
-      <w:proofErr w:type="spellEnd"/>
-    </w:p>
-    <w:p>
-      <w:pPr>
-        <w:pStyle w:val="Heading1"/>
-      </w:pPr>
-      <w:bookmarkStart w:id="13" w:name="_Toc57272151"/>
-      <w:proofErr w:type="spellStart"/>
-      <w:r>
-        <w:t>Ước</w:t>
-      </w:r>
-      <w:proofErr w:type="spellEnd"/>
-      <w:r>
-        <w:t xml:space="preserve"> </w:t>
-      </w:r>
-      <w:proofErr w:type="spellStart"/>
-      <w:r>
-        <w:t>lượng</w:t>
-      </w:r>
-      <w:proofErr w:type="spellEnd"/>
-      <w:r>
-        <w:t xml:space="preserve"> </w:t>
-      </w:r>
-      <w:proofErr w:type="spellStart"/>
-      <w:r>
-        <w:t>chung</w:t>
-      </w:r>
-      <w:bookmarkEnd w:id="13"/>
-      <w:proofErr w:type="spellEnd"/>
-    </w:p>
-    <w:p>
-      <w:pPr>
-        <w:pStyle w:val="Heading2"/>
-      </w:pPr>
-      <w:bookmarkStart w:id="14" w:name="_Toc57272152"/>
-      <w:proofErr w:type="spellStart"/>
-      <w:r>
-        <w:t>Ước</w:t>
-      </w:r>
-      <w:proofErr w:type="spellEnd"/>
-      <w:r>
-        <w:t xml:space="preserve"> </w:t>
-      </w:r>
-      <w:proofErr w:type="spellStart"/>
-      <w:r>
-        <w:t>lượng</w:t>
-      </w:r>
-      <w:proofErr w:type="spellEnd"/>
-      <w:r>
-        <w:t xml:space="preserve"> </w:t>
-      </w:r>
-      <w:proofErr w:type="spellStart"/>
-      <w:r>
-        <w:t>thời</w:t>
-      </w:r>
-      <w:proofErr w:type="spellEnd"/>
-      <w:r>
-        <w:t xml:space="preserve"> </w:t>
-      </w:r>
-      <w:proofErr w:type="spellStart"/>
-      <w:r>
-        <w:t>gian</w:t>
-      </w:r>
-      <w:bookmarkEnd w:id="14"/>
-      <w:proofErr w:type="spellEnd"/>
+      <w:r>
+        <w:rPr>
+          <w:i/>
+          <w:iCs/>
+        </w:rPr>
+        <w:t>:</w:t>
+      </w:r>
     </w:p>
     <w:p>
       <w:pPr>
@@ -7046,23 +6854,7 @@
           <w:i/>
           <w:iCs/>
         </w:rPr>
-        <w:t>Để</w:t>
-      </w:r>
-      <w:proofErr w:type="spellEnd"/>
-      <w:r>
-        <w:rPr>
-          <w:i/>
-          <w:iCs/>
-        </w:rPr>
-        <w:t xml:space="preserve"> </w:t>
-      </w:r>
-      <w:proofErr w:type="spellStart"/>
-      <w:r>
-        <w:rPr>
-          <w:i/>
-          <w:iCs/>
-        </w:rPr>
-        <w:t>chạy</w:t>
+        <w:t>Các</w:t>
       </w:r>
       <w:proofErr w:type="spellEnd"/>
       <w:r>
@@ -7094,119 +6886,119 @@
           <w:i/>
           <w:iCs/>
         </w:rPr>
-        <w:t>công</w:t>
-      </w:r>
-      <w:proofErr w:type="spellEnd"/>
-      <w:r>
-        <w:rPr>
-          <w:i/>
-          <w:iCs/>
-        </w:rPr>
-        <w:t xml:space="preserve"> </w:t>
-      </w:r>
-      <w:proofErr w:type="spellStart"/>
-      <w:r>
-        <w:rPr>
-          <w:i/>
-          <w:iCs/>
-        </w:rPr>
-        <w:t>mã</w:t>
-      </w:r>
-      <w:proofErr w:type="spellEnd"/>
-      <w:r>
-        <w:rPr>
-          <w:i/>
-          <w:iCs/>
-        </w:rPr>
-        <w:t xml:space="preserve"> </w:t>
-      </w:r>
-      <w:proofErr w:type="spellStart"/>
-      <w:r>
-        <w:rPr>
-          <w:i/>
-          <w:iCs/>
-        </w:rPr>
-        <w:t>nguồn</w:t>
-      </w:r>
-      <w:proofErr w:type="spellEnd"/>
-      <w:r>
-        <w:rPr>
-          <w:i/>
-          <w:iCs/>
-        </w:rPr>
-        <w:t xml:space="preserve"> </w:t>
-      </w:r>
-      <w:proofErr w:type="spellStart"/>
-      <w:r>
-        <w:rPr>
-          <w:i/>
-          <w:iCs/>
-        </w:rPr>
-        <w:t>mở</w:t>
-      </w:r>
-      <w:proofErr w:type="spellEnd"/>
-      <w:r>
-        <w:rPr>
-          <w:i/>
-          <w:iCs/>
-        </w:rPr>
-        <w:t xml:space="preserve"> </w:t>
-      </w:r>
-      <w:proofErr w:type="spellStart"/>
-      <w:r>
-        <w:rPr>
-          <w:i/>
-          <w:iCs/>
-        </w:rPr>
-        <w:t>cần</w:t>
-      </w:r>
-      <w:proofErr w:type="spellEnd"/>
-      <w:r>
-        <w:rPr>
-          <w:i/>
-          <w:iCs/>
-        </w:rPr>
-        <w:t xml:space="preserve"> bao </w:t>
-      </w:r>
-      <w:proofErr w:type="spellStart"/>
-      <w:r>
-        <w:rPr>
-          <w:i/>
-          <w:iCs/>
-        </w:rPr>
-        <w:t>nhiêu</w:t>
-      </w:r>
-      <w:proofErr w:type="spellEnd"/>
-      <w:r>
-        <w:rPr>
-          <w:i/>
-          <w:iCs/>
-        </w:rPr>
-        <w:t xml:space="preserve"> </w:t>
-      </w:r>
-      <w:proofErr w:type="spellStart"/>
-      <w:r>
-        <w:rPr>
-          <w:i/>
-          <w:iCs/>
-        </w:rPr>
-        <w:t>thời</w:t>
-      </w:r>
-      <w:proofErr w:type="spellEnd"/>
-      <w:r>
-        <w:rPr>
-          <w:i/>
-          <w:iCs/>
-        </w:rPr>
-        <w:t xml:space="preserve"> </w:t>
-      </w:r>
-      <w:proofErr w:type="spellStart"/>
-      <w:r>
-        <w:rPr>
-          <w:i/>
-          <w:iCs/>
-        </w:rPr>
-        <w:t>gian</w:t>
+        <w:t>viên</w:t>
+      </w:r>
+      <w:proofErr w:type="spellEnd"/>
+      <w:r>
+        <w:rPr>
+          <w:i/>
+          <w:iCs/>
+        </w:rPr>
+        <w:t xml:space="preserve"> </w:t>
+      </w:r>
+      <w:proofErr w:type="spellStart"/>
+      <w:r>
+        <w:rPr>
+          <w:i/>
+          <w:iCs/>
+        </w:rPr>
+        <w:t>phải</w:t>
+      </w:r>
+      <w:proofErr w:type="spellEnd"/>
+      <w:r>
+        <w:rPr>
+          <w:i/>
+          <w:iCs/>
+        </w:rPr>
+        <w:t xml:space="preserve"> </w:t>
+      </w:r>
+      <w:proofErr w:type="spellStart"/>
+      <w:r>
+        <w:rPr>
+          <w:i/>
+          <w:iCs/>
+        </w:rPr>
+        <w:t>có</w:t>
+      </w:r>
+      <w:proofErr w:type="spellEnd"/>
+      <w:r>
+        <w:rPr>
+          <w:i/>
+          <w:iCs/>
+        </w:rPr>
+        <w:t xml:space="preserve"> </w:t>
+      </w:r>
+      <w:proofErr w:type="spellStart"/>
+      <w:r>
+        <w:rPr>
+          <w:i/>
+          <w:iCs/>
+        </w:rPr>
+        <w:t>mặt</w:t>
+      </w:r>
+      <w:proofErr w:type="spellEnd"/>
+      <w:r>
+        <w:rPr>
+          <w:i/>
+          <w:iCs/>
+        </w:rPr>
+        <w:t xml:space="preserve"> </w:t>
+      </w:r>
+      <w:proofErr w:type="spellStart"/>
+      <w:r>
+        <w:rPr>
+          <w:i/>
+          <w:iCs/>
+        </w:rPr>
+        <w:t>đầy</w:t>
+      </w:r>
+      <w:proofErr w:type="spellEnd"/>
+      <w:r>
+        <w:rPr>
+          <w:i/>
+          <w:iCs/>
+        </w:rPr>
+        <w:t xml:space="preserve"> </w:t>
+      </w:r>
+      <w:proofErr w:type="spellStart"/>
+      <w:r>
+        <w:rPr>
+          <w:i/>
+          <w:iCs/>
+        </w:rPr>
+        <w:t>đủ</w:t>
+      </w:r>
+      <w:proofErr w:type="spellEnd"/>
+      <w:r>
+        <w:rPr>
+          <w:i/>
+          <w:iCs/>
+        </w:rPr>
+        <w:t xml:space="preserve">, </w:t>
+      </w:r>
+      <w:proofErr w:type="spellStart"/>
+      <w:r>
+        <w:rPr>
+          <w:i/>
+          <w:iCs/>
+        </w:rPr>
+        <w:t>đúng</w:t>
+      </w:r>
+      <w:proofErr w:type="spellEnd"/>
+      <w:r>
+        <w:rPr>
+          <w:i/>
+          <w:iCs/>
+        </w:rPr>
+        <w:t xml:space="preserve"> </w:t>
+      </w:r>
+      <w:proofErr w:type="spellStart"/>
+      <w:r>
+        <w:rPr>
+          <w:i/>
+          <w:iCs/>
+        </w:rPr>
+        <w:t>giờ</w:t>
       </w:r>
       <w:proofErr w:type="spellEnd"/>
     </w:p>
@@ -7228,151 +7020,119 @@
           <w:i/>
           <w:iCs/>
         </w:rPr>
-        <w:t>Để</w:t>
-      </w:r>
-      <w:proofErr w:type="spellEnd"/>
-      <w:r>
-        <w:rPr>
-          <w:i/>
-          <w:iCs/>
-        </w:rPr>
-        <w:t xml:space="preserve"> </w:t>
-      </w:r>
-      <w:proofErr w:type="spellStart"/>
-      <w:r>
-        <w:rPr>
-          <w:i/>
-          <w:iCs/>
-        </w:rPr>
-        <w:t>hiểu</w:t>
-      </w:r>
-      <w:proofErr w:type="spellEnd"/>
-      <w:r>
-        <w:rPr>
-          <w:i/>
-          <w:iCs/>
-        </w:rPr>
-        <w:t xml:space="preserve"> </w:t>
-      </w:r>
-      <w:proofErr w:type="spellStart"/>
-      <w:r>
-        <w:rPr>
-          <w:i/>
-          <w:iCs/>
-        </w:rPr>
-        <w:t>rõ</w:t>
-      </w:r>
-      <w:proofErr w:type="spellEnd"/>
-      <w:r>
-        <w:rPr>
-          <w:i/>
-          <w:iCs/>
-        </w:rPr>
-        <w:t xml:space="preserve"> </w:t>
-      </w:r>
-      <w:proofErr w:type="spellStart"/>
-      <w:r>
-        <w:rPr>
-          <w:i/>
-          <w:iCs/>
-        </w:rPr>
-        <w:t>mã</w:t>
-      </w:r>
-      <w:proofErr w:type="spellEnd"/>
-      <w:r>
-        <w:rPr>
-          <w:i/>
-          <w:iCs/>
-        </w:rPr>
-        <w:t xml:space="preserve"> </w:t>
-      </w:r>
-      <w:proofErr w:type="spellStart"/>
-      <w:r>
-        <w:rPr>
-          <w:i/>
-          <w:iCs/>
-        </w:rPr>
-        <w:t>nguồn</w:t>
-      </w:r>
-      <w:proofErr w:type="spellEnd"/>
-      <w:r>
-        <w:rPr>
-          <w:i/>
-          <w:iCs/>
-        </w:rPr>
-        <w:t xml:space="preserve"> </w:t>
-      </w:r>
-      <w:proofErr w:type="spellStart"/>
-      <w:r>
-        <w:rPr>
-          <w:i/>
-          <w:iCs/>
-        </w:rPr>
-        <w:t>mở</w:t>
-      </w:r>
-      <w:proofErr w:type="spellEnd"/>
-      <w:r>
-        <w:rPr>
-          <w:i/>
-          <w:iCs/>
-        </w:rPr>
-        <w:t xml:space="preserve"> </w:t>
-      </w:r>
-      <w:proofErr w:type="spellStart"/>
-      <w:r>
-        <w:rPr>
-          <w:i/>
-          <w:iCs/>
-        </w:rPr>
-        <w:t>cần</w:t>
-      </w:r>
-      <w:proofErr w:type="spellEnd"/>
-      <w:r>
-        <w:rPr>
-          <w:i/>
-          <w:iCs/>
-        </w:rPr>
-        <w:t xml:space="preserve"> bao </w:t>
-      </w:r>
-      <w:proofErr w:type="spellStart"/>
-      <w:r>
-        <w:rPr>
-          <w:i/>
-          <w:iCs/>
-        </w:rPr>
-        <w:t>nhiêu</w:t>
-      </w:r>
-      <w:proofErr w:type="spellEnd"/>
-      <w:r>
-        <w:rPr>
-          <w:i/>
-          <w:iCs/>
-        </w:rPr>
-        <w:t xml:space="preserve"> </w:t>
-      </w:r>
-      <w:proofErr w:type="spellStart"/>
-      <w:r>
-        <w:rPr>
-          <w:i/>
-          <w:iCs/>
-        </w:rPr>
-        <w:t>thời</w:t>
-      </w:r>
-      <w:proofErr w:type="spellEnd"/>
-      <w:r>
-        <w:rPr>
-          <w:i/>
-          <w:iCs/>
-        </w:rPr>
-        <w:t xml:space="preserve"> </w:t>
-      </w:r>
-      <w:proofErr w:type="spellStart"/>
-      <w:r>
-        <w:rPr>
-          <w:i/>
-          <w:iCs/>
-        </w:rPr>
-        <w:t>gian</w:t>
+        <w:t>Chuẩn</w:t>
+      </w:r>
+      <w:proofErr w:type="spellEnd"/>
+      <w:r>
+        <w:rPr>
+          <w:i/>
+          <w:iCs/>
+        </w:rPr>
+        <w:t xml:space="preserve"> </w:t>
+      </w:r>
+      <w:proofErr w:type="spellStart"/>
+      <w:r>
+        <w:rPr>
+          <w:i/>
+          <w:iCs/>
+        </w:rPr>
+        <w:t>bị</w:t>
+      </w:r>
+      <w:proofErr w:type="spellEnd"/>
+      <w:r>
+        <w:rPr>
+          <w:i/>
+          <w:iCs/>
+        </w:rPr>
+        <w:t xml:space="preserve"> </w:t>
+      </w:r>
+      <w:proofErr w:type="spellStart"/>
+      <w:r>
+        <w:rPr>
+          <w:i/>
+          <w:iCs/>
+        </w:rPr>
+        <w:t>báo</w:t>
+      </w:r>
+      <w:proofErr w:type="spellEnd"/>
+      <w:r>
+        <w:rPr>
+          <w:i/>
+          <w:iCs/>
+        </w:rPr>
+        <w:t xml:space="preserve"> </w:t>
+      </w:r>
+      <w:proofErr w:type="spellStart"/>
+      <w:r>
+        <w:rPr>
+          <w:i/>
+          <w:iCs/>
+        </w:rPr>
+        <w:t>cáo</w:t>
+      </w:r>
+      <w:proofErr w:type="spellEnd"/>
+      <w:r>
+        <w:rPr>
+          <w:i/>
+          <w:iCs/>
+        </w:rPr>
+        <w:t xml:space="preserve"> </w:t>
+      </w:r>
+      <w:proofErr w:type="spellStart"/>
+      <w:r>
+        <w:rPr>
+          <w:i/>
+          <w:iCs/>
+        </w:rPr>
+        <w:t>cho</w:t>
+      </w:r>
+      <w:proofErr w:type="spellEnd"/>
+      <w:r>
+        <w:rPr>
+          <w:i/>
+          <w:iCs/>
+        </w:rPr>
+        <w:t xml:space="preserve"> </w:t>
+      </w:r>
+      <w:proofErr w:type="spellStart"/>
+      <w:r>
+        <w:rPr>
+          <w:i/>
+          <w:iCs/>
+        </w:rPr>
+        <w:t>các</w:t>
+      </w:r>
+      <w:proofErr w:type="spellEnd"/>
+      <w:r>
+        <w:rPr>
+          <w:i/>
+          <w:iCs/>
+        </w:rPr>
+        <w:t xml:space="preserve"> </w:t>
+      </w:r>
+      <w:proofErr w:type="spellStart"/>
+      <w:r>
+        <w:rPr>
+          <w:i/>
+          <w:iCs/>
+        </w:rPr>
+        <w:t>buổi</w:t>
+      </w:r>
+      <w:proofErr w:type="spellEnd"/>
+      <w:r>
+        <w:rPr>
+          <w:i/>
+          <w:iCs/>
+        </w:rPr>
+        <w:t xml:space="preserve"> </w:t>
+      </w:r>
+      <w:proofErr w:type="spellStart"/>
+      <w:r>
+        <w:rPr>
+          <w:i/>
+          <w:iCs/>
+        </w:rPr>
+        <w:t>họp</w:t>
       </w:r>
       <w:proofErr w:type="spellEnd"/>
     </w:p>
@@ -7394,223 +7154,94 @@
           <w:i/>
           <w:iCs/>
         </w:rPr>
-        <w:t>Để</w:t>
-      </w:r>
-      <w:proofErr w:type="spellEnd"/>
-      <w:r>
-        <w:rPr>
-          <w:i/>
-          <w:iCs/>
-        </w:rPr>
-        <w:t xml:space="preserve"> </w:t>
-      </w:r>
-      <w:proofErr w:type="spellStart"/>
-      <w:r>
-        <w:rPr>
-          <w:i/>
-          <w:iCs/>
-        </w:rPr>
-        <w:t>thay</w:t>
-      </w:r>
-      <w:proofErr w:type="spellEnd"/>
-      <w:r>
-        <w:rPr>
-          <w:i/>
-          <w:iCs/>
-        </w:rPr>
-        <w:t xml:space="preserve"> </w:t>
-      </w:r>
-      <w:proofErr w:type="spellStart"/>
-      <w:r>
-        <w:rPr>
-          <w:i/>
-          <w:iCs/>
-        </w:rPr>
-        <w:t>đổi</w:t>
-      </w:r>
-      <w:proofErr w:type="spellEnd"/>
-      <w:r>
-        <w:rPr>
-          <w:i/>
-          <w:iCs/>
-        </w:rPr>
-        <w:t xml:space="preserve"> </w:t>
-      </w:r>
-      <w:proofErr w:type="spellStart"/>
-      <w:r>
-        <w:rPr>
-          <w:i/>
-          <w:iCs/>
-        </w:rPr>
-        <w:t>giao</w:t>
-      </w:r>
-      <w:proofErr w:type="spellEnd"/>
-      <w:r>
-        <w:rPr>
-          <w:i/>
-          <w:iCs/>
-        </w:rPr>
-        <w:t xml:space="preserve"> </w:t>
-      </w:r>
-      <w:proofErr w:type="spellStart"/>
-      <w:r>
-        <w:rPr>
-          <w:i/>
-          <w:iCs/>
-        </w:rPr>
-        <w:t>diện</w:t>
-      </w:r>
-      <w:proofErr w:type="spellEnd"/>
-      <w:r>
-        <w:rPr>
-          <w:i/>
-          <w:iCs/>
-        </w:rPr>
-        <w:t xml:space="preserve">, </w:t>
-      </w:r>
-      <w:proofErr w:type="spellStart"/>
-      <w:r>
-        <w:rPr>
-          <w:i/>
-          <w:iCs/>
-        </w:rPr>
-        <w:t>để</w:t>
-      </w:r>
-      <w:proofErr w:type="spellEnd"/>
-      <w:r>
-        <w:rPr>
-          <w:i/>
-          <w:iCs/>
-        </w:rPr>
-        <w:t xml:space="preserve"> </w:t>
-      </w:r>
-      <w:proofErr w:type="spellStart"/>
-      <w:r>
-        <w:rPr>
-          <w:i/>
-          <w:iCs/>
-        </w:rPr>
-        <w:t>chỉnh</w:t>
-      </w:r>
-      <w:proofErr w:type="spellEnd"/>
-      <w:r>
-        <w:rPr>
-          <w:i/>
-          <w:iCs/>
-        </w:rPr>
-        <w:t xml:space="preserve"> </w:t>
-      </w:r>
-      <w:proofErr w:type="spellStart"/>
-      <w:r>
-        <w:rPr>
-          <w:i/>
-          <w:iCs/>
-        </w:rPr>
-        <w:t>sửa</w:t>
-      </w:r>
-      <w:proofErr w:type="spellEnd"/>
-      <w:r>
-        <w:rPr>
-          <w:i/>
-          <w:iCs/>
-        </w:rPr>
-        <w:t xml:space="preserve"> </w:t>
-      </w:r>
-      <w:proofErr w:type="spellStart"/>
-      <w:r>
-        <w:rPr>
-          <w:i/>
-          <w:iCs/>
-        </w:rPr>
-        <w:t>tính</w:t>
-      </w:r>
-      <w:proofErr w:type="spellEnd"/>
-      <w:r>
-        <w:rPr>
-          <w:i/>
-          <w:iCs/>
-        </w:rPr>
-        <w:t xml:space="preserve"> </w:t>
-      </w:r>
-      <w:proofErr w:type="spellStart"/>
-      <w:r>
-        <w:rPr>
-          <w:i/>
-          <w:iCs/>
-        </w:rPr>
-        <w:t>năng</w:t>
-      </w:r>
-      <w:proofErr w:type="spellEnd"/>
-      <w:r>
-        <w:rPr>
-          <w:i/>
-          <w:iCs/>
-        </w:rPr>
-        <w:t xml:space="preserve"> </w:t>
-      </w:r>
-      <w:proofErr w:type="spellStart"/>
-      <w:r>
-        <w:rPr>
-          <w:i/>
-          <w:iCs/>
-        </w:rPr>
-        <w:t>cần</w:t>
-      </w:r>
-      <w:proofErr w:type="spellEnd"/>
-      <w:r>
-        <w:rPr>
-          <w:i/>
-          <w:iCs/>
-        </w:rPr>
-        <w:t xml:space="preserve"> bao </w:t>
-      </w:r>
-      <w:proofErr w:type="spellStart"/>
-      <w:r>
-        <w:rPr>
-          <w:i/>
-          <w:iCs/>
-        </w:rPr>
-        <w:t>nhiêu</w:t>
-      </w:r>
-      <w:proofErr w:type="spellEnd"/>
-      <w:r>
-        <w:rPr>
-          <w:i/>
-          <w:iCs/>
-        </w:rPr>
-        <w:t xml:space="preserve"> </w:t>
-      </w:r>
-      <w:proofErr w:type="spellStart"/>
-      <w:r>
-        <w:rPr>
-          <w:i/>
-          <w:iCs/>
-        </w:rPr>
-        <w:t>thời</w:t>
-      </w:r>
-      <w:proofErr w:type="spellEnd"/>
-      <w:r>
-        <w:rPr>
-          <w:i/>
-          <w:iCs/>
-        </w:rPr>
-        <w:t xml:space="preserve"> </w:t>
-      </w:r>
-      <w:proofErr w:type="spellStart"/>
-      <w:r>
-        <w:rPr>
-          <w:i/>
-          <w:iCs/>
-        </w:rPr>
-        <w:t>gian</w:t>
+        <w:t>Một</w:t>
+      </w:r>
+      <w:proofErr w:type="spellEnd"/>
+      <w:r>
+        <w:rPr>
+          <w:i/>
+          <w:iCs/>
+        </w:rPr>
+        <w:t xml:space="preserve"> </w:t>
+      </w:r>
+      <w:proofErr w:type="spellStart"/>
+      <w:r>
+        <w:rPr>
+          <w:i/>
+          <w:iCs/>
+        </w:rPr>
+        <w:t>tuần</w:t>
+      </w:r>
+      <w:proofErr w:type="spellEnd"/>
+      <w:r>
+        <w:rPr>
+          <w:i/>
+          <w:iCs/>
+        </w:rPr>
+        <w:t xml:space="preserve"> </w:t>
+      </w:r>
+      <w:proofErr w:type="spellStart"/>
+      <w:r>
+        <w:rPr>
+          <w:i/>
+          <w:iCs/>
+        </w:rPr>
+        <w:t>tối</w:t>
+      </w:r>
+      <w:proofErr w:type="spellEnd"/>
+      <w:r>
+        <w:rPr>
+          <w:i/>
+          <w:iCs/>
+        </w:rPr>
+        <w:t xml:space="preserve"> </w:t>
+      </w:r>
+      <w:proofErr w:type="spellStart"/>
+      <w:r>
+        <w:rPr>
+          <w:i/>
+          <w:iCs/>
+        </w:rPr>
+        <w:t>thiểu</w:t>
+      </w:r>
+      <w:proofErr w:type="spellEnd"/>
+      <w:r>
+        <w:rPr>
+          <w:i/>
+          <w:iCs/>
+        </w:rPr>
+        <w:t xml:space="preserve"> 2 </w:t>
+      </w:r>
+      <w:proofErr w:type="spellStart"/>
+      <w:r>
+        <w:rPr>
+          <w:i/>
+          <w:iCs/>
+        </w:rPr>
+        <w:t>buổi</w:t>
+      </w:r>
+      <w:proofErr w:type="spellEnd"/>
+      <w:r>
+        <w:rPr>
+          <w:i/>
+          <w:iCs/>
+        </w:rPr>
+        <w:t xml:space="preserve"> </w:t>
+      </w:r>
+      <w:proofErr w:type="spellStart"/>
+      <w:r>
+        <w:rPr>
+          <w:i/>
+          <w:iCs/>
+        </w:rPr>
+        <w:t>họp</w:t>
       </w:r>
       <w:proofErr w:type="spellEnd"/>
     </w:p>
     <w:p>
       <w:pPr>
-        <w:pStyle w:val="Heading2"/>
-      </w:pPr>
-      <w:bookmarkStart w:id="15" w:name="_Toc57272153"/>
+        <w:pStyle w:val="Heading1"/>
+      </w:pPr>
       <w:proofErr w:type="spellStart"/>
       <w:r>
         <w:t>Ước</w:t>
@@ -7629,384 +7260,45 @@
       </w:r>
       <w:proofErr w:type="spellStart"/>
       <w:r>
-        <w:t>rủi</w:t>
-      </w:r>
-      <w:proofErr w:type="spellEnd"/>
-      <w:r>
-        <w:t xml:space="preserve"> </w:t>
-      </w:r>
-      <w:proofErr w:type="spellStart"/>
-      <w:r>
-        <w:t>ro</w:t>
-      </w:r>
-      <w:bookmarkEnd w:id="15"/>
+        <w:t>chung</w:t>
+      </w:r>
+      <w:bookmarkEnd w:id="13"/>
       <w:proofErr w:type="spellEnd"/>
     </w:p>
     <w:p>
       <w:pPr>
-        <w:rPr>
-          <w:i/>
-          <w:iCs/>
-        </w:rPr>
-      </w:pPr>
-      <w:proofErr w:type="spellStart"/>
-      <w:r>
-        <w:rPr>
-          <w:i/>
-          <w:iCs/>
-        </w:rPr>
+        <w:pStyle w:val="Heading2"/>
+      </w:pPr>
+      <w:bookmarkStart w:id="14" w:name="_Toc57272152"/>
+      <w:proofErr w:type="spellStart"/>
+      <w:r>
         <w:t>Ước</w:t>
       </w:r>
       <w:proofErr w:type="spellEnd"/>
       <w:r>
-        <w:rPr>
-          <w:i/>
-          <w:iCs/>
-        </w:rPr>
-        <w:t xml:space="preserve"> </w:t>
-      </w:r>
-      <w:proofErr w:type="spellStart"/>
-      <w:r>
-        <w:rPr>
-          <w:i/>
-          <w:iCs/>
-        </w:rPr>
+        <w:t xml:space="preserve"> </w:t>
+      </w:r>
+      <w:proofErr w:type="spellStart"/>
+      <w:r>
         <w:t>lượng</w:t>
       </w:r>
       <w:proofErr w:type="spellEnd"/>
       <w:r>
-        <w:rPr>
-          <w:i/>
-          <w:iCs/>
-        </w:rPr>
-        <w:t xml:space="preserve"> 5 </w:t>
-      </w:r>
-      <w:proofErr w:type="spellStart"/>
-      <w:r>
-        <w:rPr>
-          <w:i/>
-          <w:iCs/>
-        </w:rPr>
-        <w:t>rủi</w:t>
-      </w:r>
-      <w:proofErr w:type="spellEnd"/>
-      <w:r>
-        <w:rPr>
-          <w:i/>
-          <w:iCs/>
-        </w:rPr>
-        <w:t xml:space="preserve"> </w:t>
-      </w:r>
-      <w:proofErr w:type="spellStart"/>
-      <w:r>
-        <w:rPr>
-          <w:i/>
-          <w:iCs/>
-        </w:rPr>
-        <w:t>ro</w:t>
-      </w:r>
-      <w:proofErr w:type="spellEnd"/>
-      <w:r>
-        <w:rPr>
-          <w:i/>
-          <w:iCs/>
-        </w:rPr>
-        <w:t xml:space="preserve"> </w:t>
-      </w:r>
-      <w:proofErr w:type="spellStart"/>
-      <w:r>
-        <w:rPr>
-          <w:i/>
-          <w:iCs/>
-        </w:rPr>
-        <w:t>của</w:t>
-      </w:r>
-      <w:proofErr w:type="spellEnd"/>
-      <w:r>
-        <w:rPr>
-          <w:i/>
-          <w:iCs/>
-        </w:rPr>
-        <w:t xml:space="preserve"> </w:t>
-      </w:r>
-      <w:proofErr w:type="spellStart"/>
-      <w:r>
-        <w:rPr>
-          <w:i/>
-          <w:iCs/>
-        </w:rPr>
-        <w:t>dự</w:t>
-      </w:r>
-      <w:proofErr w:type="spellEnd"/>
-      <w:r>
-        <w:rPr>
-          <w:i/>
-          <w:iCs/>
-        </w:rPr>
-        <w:t xml:space="preserve"> </w:t>
-      </w:r>
-      <w:proofErr w:type="spellStart"/>
-      <w:r>
-        <w:rPr>
-          <w:i/>
-          <w:iCs/>
-        </w:rPr>
-        <w:t>án</w:t>
-      </w:r>
-      <w:proofErr w:type="spellEnd"/>
-      <w:r>
-        <w:rPr>
-          <w:i/>
-          <w:iCs/>
-        </w:rPr>
-        <w:t xml:space="preserve"> </w:t>
-      </w:r>
-      <w:proofErr w:type="spellStart"/>
-      <w:r>
-        <w:rPr>
-          <w:i/>
-          <w:iCs/>
-        </w:rPr>
-        <w:t>tìm</w:t>
-      </w:r>
-      <w:proofErr w:type="spellEnd"/>
-      <w:r>
-        <w:rPr>
-          <w:i/>
-          <w:iCs/>
-        </w:rPr>
-        <w:t xml:space="preserve"> </w:t>
-      </w:r>
-      <w:proofErr w:type="spellStart"/>
-      <w:r>
-        <w:rPr>
-          <w:i/>
-          <w:iCs/>
-        </w:rPr>
-        <w:t>hiểu</w:t>
-      </w:r>
-      <w:proofErr w:type="spellEnd"/>
-      <w:r>
-        <w:rPr>
-          <w:i/>
-          <w:iCs/>
-        </w:rPr>
-        <w:t xml:space="preserve"> </w:t>
-      </w:r>
-      <w:proofErr w:type="spellStart"/>
-      <w:r>
-        <w:rPr>
-          <w:i/>
-          <w:iCs/>
-        </w:rPr>
-        <w:t>mã</w:t>
-      </w:r>
-      <w:proofErr w:type="spellEnd"/>
-      <w:r>
-        <w:rPr>
-          <w:i/>
-          <w:iCs/>
-        </w:rPr>
-        <w:t xml:space="preserve"> </w:t>
-      </w:r>
-      <w:proofErr w:type="spellStart"/>
-      <w:r>
-        <w:rPr>
-          <w:i/>
-          <w:iCs/>
-        </w:rPr>
-        <w:t>nguồn</w:t>
-      </w:r>
-      <w:proofErr w:type="spellEnd"/>
-      <w:r>
-        <w:rPr>
-          <w:i/>
-          <w:iCs/>
-        </w:rPr>
-        <w:t xml:space="preserve"> </w:t>
-      </w:r>
-      <w:proofErr w:type="spellStart"/>
-      <w:r>
-        <w:rPr>
-          <w:i/>
-          <w:iCs/>
-        </w:rPr>
-        <w:t>mở</w:t>
-      </w:r>
-      <w:proofErr w:type="spellEnd"/>
-      <w:r>
-        <w:rPr>
-          <w:i/>
-          <w:iCs/>
-        </w:rPr>
-        <w:t xml:space="preserve"> </w:t>
-      </w:r>
-      <w:proofErr w:type="spellStart"/>
-      <w:r>
-        <w:rPr>
-          <w:i/>
-          <w:iCs/>
-        </w:rPr>
-        <w:t>này</w:t>
-      </w:r>
-      <w:proofErr w:type="spellEnd"/>
-      <w:r>
-        <w:rPr>
-          <w:i/>
-          <w:iCs/>
-        </w:rPr>
-        <w:t xml:space="preserve">: </w:t>
-      </w:r>
-      <w:proofErr w:type="spellStart"/>
-      <w:r>
-        <w:rPr>
-          <w:i/>
-          <w:iCs/>
-        </w:rPr>
-        <w:t>Mỗi</w:t>
-      </w:r>
-      <w:proofErr w:type="spellEnd"/>
-      <w:r>
-        <w:rPr>
-          <w:i/>
-          <w:iCs/>
-        </w:rPr>
-        <w:t xml:space="preserve"> </w:t>
-      </w:r>
-      <w:proofErr w:type="spellStart"/>
-      <w:r>
-        <w:rPr>
-          <w:i/>
-          <w:iCs/>
-        </w:rPr>
-        <w:t>rủi</w:t>
-      </w:r>
-      <w:proofErr w:type="spellEnd"/>
-      <w:r>
-        <w:rPr>
-          <w:i/>
-          <w:iCs/>
-        </w:rPr>
-        <w:t xml:space="preserve"> </w:t>
-      </w:r>
-      <w:proofErr w:type="spellStart"/>
-      <w:r>
-        <w:rPr>
-          <w:i/>
-          <w:iCs/>
-        </w:rPr>
-        <w:t>ro</w:t>
-      </w:r>
-      <w:proofErr w:type="spellEnd"/>
-      <w:r>
-        <w:rPr>
-          <w:i/>
-          <w:iCs/>
-        </w:rPr>
-        <w:t xml:space="preserve"> </w:t>
-      </w:r>
-      <w:proofErr w:type="spellStart"/>
-      <w:r>
-        <w:rPr>
-          <w:i/>
-          <w:iCs/>
-        </w:rPr>
-        <w:t>có</w:t>
-      </w:r>
-      <w:proofErr w:type="spellEnd"/>
-      <w:r>
-        <w:rPr>
-          <w:i/>
-          <w:iCs/>
-        </w:rPr>
-        <w:t xml:space="preserve"> </w:t>
-      </w:r>
-      <w:r>
-        <w:rPr>
-          <w:i/>
-          <w:iCs/>
-        </w:rPr>
-        <w:t>5</w:t>
-      </w:r>
-      <w:r>
-        <w:rPr>
-          <w:i/>
-          <w:iCs/>
-        </w:rPr>
-        <w:t xml:space="preserve"> </w:t>
-      </w:r>
-      <w:proofErr w:type="spellStart"/>
-      <w:r>
-        <w:rPr>
-          <w:i/>
-          <w:iCs/>
-        </w:rPr>
-        <w:t>yếu</w:t>
-      </w:r>
-      <w:proofErr w:type="spellEnd"/>
-      <w:r>
-        <w:rPr>
-          <w:i/>
-          <w:iCs/>
-        </w:rPr>
-        <w:t xml:space="preserve"> </w:t>
-      </w:r>
-      <w:proofErr w:type="spellStart"/>
-      <w:r>
-        <w:rPr>
-          <w:i/>
-          <w:iCs/>
-        </w:rPr>
-        <w:t>tố</w:t>
-      </w:r>
-      <w:proofErr w:type="spellEnd"/>
-      <w:r>
-        <w:rPr>
-          <w:i/>
-          <w:iCs/>
-        </w:rPr>
-        <w:t xml:space="preserve"> </w:t>
-      </w:r>
-      <w:proofErr w:type="spellStart"/>
-      <w:r>
-        <w:rPr>
-          <w:i/>
-          <w:iCs/>
-        </w:rPr>
-        <w:t>cần</w:t>
-      </w:r>
-      <w:proofErr w:type="spellEnd"/>
-      <w:r>
-        <w:rPr>
-          <w:i/>
-          <w:iCs/>
-        </w:rPr>
-        <w:t xml:space="preserve"> </w:t>
-      </w:r>
-      <w:proofErr w:type="spellStart"/>
-      <w:r>
-        <w:rPr>
-          <w:i/>
-          <w:iCs/>
-        </w:rPr>
-        <w:t>ghi</w:t>
-      </w:r>
-      <w:proofErr w:type="spellEnd"/>
-      <w:r>
-        <w:rPr>
-          <w:i/>
-          <w:iCs/>
-        </w:rPr>
-        <w:t xml:space="preserve"> </w:t>
-      </w:r>
-      <w:proofErr w:type="spellStart"/>
-      <w:r>
-        <w:rPr>
-          <w:i/>
-          <w:iCs/>
-        </w:rPr>
-        <w:t>rõ</w:t>
-      </w:r>
+        <w:t xml:space="preserve"> </w:t>
+      </w:r>
+      <w:proofErr w:type="spellStart"/>
+      <w:r>
+        <w:t>thời</w:t>
+      </w:r>
+      <w:proofErr w:type="spellEnd"/>
+      <w:r>
+        <w:t xml:space="preserve"> </w:t>
+      </w:r>
+      <w:proofErr w:type="spellStart"/>
+      <w:r>
+        <w:t>gian</w:t>
+      </w:r>
+      <w:bookmarkEnd w:id="14"/>
       <w:proofErr w:type="spellEnd"/>
     </w:p>
     <w:p>
@@ -8027,103 +7319,167 @@
           <w:i/>
           <w:iCs/>
         </w:rPr>
-        <w:t>Tên</w:t>
-      </w:r>
-      <w:proofErr w:type="spellEnd"/>
-      <w:r>
-        <w:rPr>
-          <w:i/>
-          <w:iCs/>
-        </w:rPr>
-        <w:t xml:space="preserve"> </w:t>
-      </w:r>
-      <w:proofErr w:type="spellStart"/>
-      <w:r>
-        <w:rPr>
-          <w:i/>
-          <w:iCs/>
-        </w:rPr>
-        <w:t>rủi</w:t>
-      </w:r>
-      <w:proofErr w:type="spellEnd"/>
-      <w:r>
-        <w:rPr>
-          <w:i/>
-          <w:iCs/>
-        </w:rPr>
-        <w:t xml:space="preserve"> </w:t>
-      </w:r>
-      <w:proofErr w:type="spellStart"/>
-      <w:r>
-        <w:rPr>
-          <w:i/>
-          <w:iCs/>
-        </w:rPr>
-        <w:t>ro</w:t>
-      </w:r>
-      <w:proofErr w:type="spellEnd"/>
-      <w:r>
-        <w:rPr>
-          <w:i/>
-          <w:iCs/>
-        </w:rPr>
-        <w:t xml:space="preserve">: </w:t>
-      </w:r>
-      <w:proofErr w:type="spellStart"/>
-      <w:r>
-        <w:rPr>
-          <w:i/>
-          <w:iCs/>
-        </w:rPr>
-        <w:t>ngắn</w:t>
-      </w:r>
-      <w:proofErr w:type="spellEnd"/>
-      <w:r>
-        <w:rPr>
-          <w:i/>
-          <w:iCs/>
-        </w:rPr>
-        <w:t xml:space="preserve"> </w:t>
-      </w:r>
-      <w:proofErr w:type="spellStart"/>
-      <w:r>
-        <w:rPr>
-          <w:i/>
-          <w:iCs/>
-        </w:rPr>
-        <w:t>gọn</w:t>
-      </w:r>
-      <w:proofErr w:type="spellEnd"/>
-      <w:r>
-        <w:rPr>
-          <w:i/>
-          <w:iCs/>
-        </w:rPr>
-        <w:t xml:space="preserve"> </w:t>
-      </w:r>
-      <w:proofErr w:type="spellStart"/>
-      <w:r>
-        <w:rPr>
-          <w:i/>
-          <w:iCs/>
-        </w:rPr>
-        <w:t>trong</w:t>
-      </w:r>
-      <w:proofErr w:type="spellEnd"/>
-      <w:r>
-        <w:rPr>
-          <w:i/>
-          <w:iCs/>
-        </w:rPr>
-        <w:t xml:space="preserve"> 1 </w:t>
-      </w:r>
-      <w:proofErr w:type="spellStart"/>
-      <w:r>
-        <w:rPr>
-          <w:i/>
-          <w:iCs/>
-        </w:rPr>
-        <w:t>dòng</w:t>
+        <w:t>Để</w:t>
+      </w:r>
+      <w:proofErr w:type="spellEnd"/>
+      <w:r>
+        <w:rPr>
+          <w:i/>
+          <w:iCs/>
+        </w:rPr>
+        <w:t xml:space="preserve"> </w:t>
+      </w:r>
+      <w:proofErr w:type="spellStart"/>
+      <w:r>
+        <w:rPr>
+          <w:i/>
+          <w:iCs/>
+        </w:rPr>
+        <w:t>chạy</w:t>
+      </w:r>
+      <w:proofErr w:type="spellEnd"/>
+      <w:r>
+        <w:rPr>
+          <w:i/>
+          <w:iCs/>
+        </w:rPr>
+        <w:t xml:space="preserve"> </w:t>
+      </w:r>
+      <w:proofErr w:type="spellStart"/>
+      <w:r>
+        <w:rPr>
+          <w:i/>
+          <w:iCs/>
+        </w:rPr>
+        <w:t>thành</w:t>
+      </w:r>
+      <w:proofErr w:type="spellEnd"/>
+      <w:r>
+        <w:rPr>
+          <w:i/>
+          <w:iCs/>
+        </w:rPr>
+        <w:t xml:space="preserve"> </w:t>
+      </w:r>
+      <w:proofErr w:type="spellStart"/>
+      <w:r>
+        <w:rPr>
+          <w:i/>
+          <w:iCs/>
+        </w:rPr>
+        <w:t>công</w:t>
+      </w:r>
+      <w:proofErr w:type="spellEnd"/>
+      <w:r>
+        <w:rPr>
+          <w:i/>
+          <w:iCs/>
+        </w:rPr>
+        <w:t xml:space="preserve"> </w:t>
+      </w:r>
+      <w:proofErr w:type="spellStart"/>
+      <w:r>
+        <w:rPr>
+          <w:i/>
+          <w:iCs/>
+        </w:rPr>
+        <w:t>mã</w:t>
+      </w:r>
+      <w:proofErr w:type="spellEnd"/>
+      <w:r>
+        <w:rPr>
+          <w:i/>
+          <w:iCs/>
+        </w:rPr>
+        <w:t xml:space="preserve"> </w:t>
+      </w:r>
+      <w:proofErr w:type="spellStart"/>
+      <w:r>
+        <w:rPr>
+          <w:i/>
+          <w:iCs/>
+        </w:rPr>
+        <w:t>nguồn</w:t>
+      </w:r>
+      <w:proofErr w:type="spellEnd"/>
+      <w:r>
+        <w:rPr>
+          <w:i/>
+          <w:iCs/>
+        </w:rPr>
+        <w:t xml:space="preserve"> </w:t>
+      </w:r>
+      <w:proofErr w:type="spellStart"/>
+      <w:r>
+        <w:rPr>
+          <w:i/>
+          <w:iCs/>
+        </w:rPr>
+        <w:t>mở</w:t>
+      </w:r>
+      <w:proofErr w:type="spellEnd"/>
+      <w:r>
+        <w:rPr>
+          <w:i/>
+          <w:iCs/>
+        </w:rPr>
+        <w:t xml:space="preserve"> </w:t>
+      </w:r>
+      <w:proofErr w:type="spellStart"/>
+      <w:r>
+        <w:rPr>
+          <w:i/>
+          <w:iCs/>
+        </w:rPr>
+        <w:t>cần</w:t>
+      </w:r>
+      <w:proofErr w:type="spellEnd"/>
+      <w:r>
+        <w:rPr>
+          <w:i/>
+          <w:iCs/>
+        </w:rPr>
+        <w:t xml:space="preserve"> bao </w:t>
+      </w:r>
+      <w:proofErr w:type="spellStart"/>
+      <w:r>
+        <w:rPr>
+          <w:i/>
+          <w:iCs/>
+        </w:rPr>
+        <w:t>nhiêu</w:t>
+      </w:r>
+      <w:proofErr w:type="spellEnd"/>
+      <w:r>
+        <w:rPr>
+          <w:i/>
+          <w:iCs/>
+        </w:rPr>
+        <w:t xml:space="preserve"> </w:t>
+      </w:r>
+      <w:proofErr w:type="spellStart"/>
+      <w:r>
+        <w:rPr>
+          <w:i/>
+          <w:iCs/>
+        </w:rPr>
+        <w:t>thời</w:t>
+      </w:r>
+      <w:proofErr w:type="spellEnd"/>
+      <w:r>
+        <w:rPr>
+          <w:i/>
+          <w:iCs/>
+        </w:rPr>
+        <w:t xml:space="preserve"> </w:t>
+      </w:r>
+      <w:proofErr w:type="spellStart"/>
+      <w:r>
+        <w:rPr>
+          <w:i/>
+          <w:iCs/>
+        </w:rPr>
+        <w:t>gian</w:t>
       </w:r>
       <w:proofErr w:type="spellEnd"/>
     </w:p>
@@ -8145,64 +7501,153 @@
           <w:i/>
           <w:iCs/>
         </w:rPr>
-        <w:t>Mô</w:t>
-      </w:r>
-      <w:proofErr w:type="spellEnd"/>
-      <w:r>
-        <w:rPr>
-          <w:i/>
-          <w:iCs/>
-        </w:rPr>
-        <w:t xml:space="preserve"> </w:t>
-      </w:r>
-      <w:proofErr w:type="spellStart"/>
-      <w:r>
-        <w:rPr>
-          <w:i/>
-          <w:iCs/>
-        </w:rPr>
-        <w:t>tả</w:t>
-      </w:r>
-      <w:proofErr w:type="spellEnd"/>
-      <w:r>
-        <w:rPr>
-          <w:i/>
-          <w:iCs/>
-        </w:rPr>
-        <w:t xml:space="preserve"> </w:t>
-      </w:r>
-      <w:proofErr w:type="spellStart"/>
-      <w:r>
-        <w:rPr>
-          <w:i/>
-          <w:iCs/>
-        </w:rPr>
-        <w:t>rủi</w:t>
-      </w:r>
-      <w:proofErr w:type="spellEnd"/>
-      <w:r>
-        <w:rPr>
-          <w:i/>
-          <w:iCs/>
-        </w:rPr>
-        <w:t xml:space="preserve"> </w:t>
-      </w:r>
-      <w:proofErr w:type="spellStart"/>
-      <w:r>
-        <w:rPr>
-          <w:i/>
-          <w:iCs/>
-        </w:rPr>
-        <w:t>ro</w:t>
-      </w:r>
-      <w:proofErr w:type="spellEnd"/>
-      <w:r>
-        <w:rPr>
-          <w:i/>
-          <w:iCs/>
-        </w:rPr>
-        <w:t>:</w:t>
-      </w:r>
+        <w:t>Để</w:t>
+      </w:r>
+      <w:proofErr w:type="spellEnd"/>
+      <w:r>
+        <w:rPr>
+          <w:i/>
+          <w:iCs/>
+        </w:rPr>
+        <w:t xml:space="preserve"> </w:t>
+      </w:r>
+      <w:proofErr w:type="spellStart"/>
+      <w:r>
+        <w:rPr>
+          <w:i/>
+          <w:iCs/>
+        </w:rPr>
+        <w:t>hiểu</w:t>
+      </w:r>
+      <w:proofErr w:type="spellEnd"/>
+      <w:r>
+        <w:rPr>
+          <w:i/>
+          <w:iCs/>
+        </w:rPr>
+        <w:t xml:space="preserve"> </w:t>
+      </w:r>
+      <w:proofErr w:type="spellStart"/>
+      <w:r>
+        <w:rPr>
+          <w:i/>
+          <w:iCs/>
+        </w:rPr>
+        <w:t>rõ</w:t>
+      </w:r>
+      <w:proofErr w:type="spellEnd"/>
+      <w:r>
+        <w:rPr>
+          <w:i/>
+          <w:iCs/>
+        </w:rPr>
+        <w:t xml:space="preserve"> </w:t>
+      </w:r>
+      <w:proofErr w:type="spellStart"/>
+      <w:r>
+        <w:rPr>
+          <w:i/>
+          <w:iCs/>
+        </w:rPr>
+        <w:t>mã</w:t>
+      </w:r>
+      <w:proofErr w:type="spellEnd"/>
+      <w:r>
+        <w:rPr>
+          <w:i/>
+          <w:iCs/>
+        </w:rPr>
+        <w:t xml:space="preserve"> </w:t>
+      </w:r>
+      <w:proofErr w:type="spellStart"/>
+      <w:r>
+        <w:rPr>
+          <w:i/>
+          <w:iCs/>
+        </w:rPr>
+        <w:t>nguồn</w:t>
+      </w:r>
+      <w:proofErr w:type="spellEnd"/>
+      <w:r>
+        <w:rPr>
+          <w:i/>
+          <w:iCs/>
+        </w:rPr>
+        <w:t xml:space="preserve"> </w:t>
+      </w:r>
+      <w:proofErr w:type="spellStart"/>
+      <w:r>
+        <w:rPr>
+          <w:i/>
+          <w:iCs/>
+        </w:rPr>
+        <w:t>mở</w:t>
+      </w:r>
+      <w:proofErr w:type="spellEnd"/>
+      <w:r>
+        <w:rPr>
+          <w:i/>
+          <w:iCs/>
+        </w:rPr>
+        <w:t xml:space="preserve"> </w:t>
+      </w:r>
+      <w:proofErr w:type="spellStart"/>
+      <w:r>
+        <w:rPr>
+          <w:i/>
+          <w:iCs/>
+        </w:rPr>
+        <w:t>cần</w:t>
+      </w:r>
+      <w:proofErr w:type="spellEnd"/>
+      <w:r>
+        <w:rPr>
+          <w:i/>
+          <w:iCs/>
+        </w:rPr>
+        <w:t xml:space="preserve"> bao </w:t>
+      </w:r>
+      <w:proofErr w:type="spellStart"/>
+      <w:r>
+        <w:rPr>
+          <w:i/>
+          <w:iCs/>
+        </w:rPr>
+        <w:t>nhiêu</w:t>
+      </w:r>
+      <w:proofErr w:type="spellEnd"/>
+      <w:r>
+        <w:rPr>
+          <w:i/>
+          <w:iCs/>
+        </w:rPr>
+        <w:t xml:space="preserve"> </w:t>
+      </w:r>
+      <w:proofErr w:type="spellStart"/>
+      <w:r>
+        <w:rPr>
+          <w:i/>
+          <w:iCs/>
+        </w:rPr>
+        <w:t>thời</w:t>
+      </w:r>
+      <w:proofErr w:type="spellEnd"/>
+      <w:r>
+        <w:rPr>
+          <w:i/>
+          <w:iCs/>
+        </w:rPr>
+        <w:t xml:space="preserve"> </w:t>
+      </w:r>
+      <w:proofErr w:type="spellStart"/>
+      <w:r>
+        <w:rPr>
+          <w:i/>
+          <w:iCs/>
+        </w:rPr>
+        <w:t>gian</w:t>
+      </w:r>
+      <w:proofErr w:type="spellEnd"/>
     </w:p>
     <w:p>
       <w:pPr>
@@ -8222,48 +7667,620 @@
           <w:i/>
           <w:iCs/>
         </w:rPr>
-        <w:t>Xác</w:t>
-      </w:r>
-      <w:proofErr w:type="spellEnd"/>
-      <w:r>
-        <w:rPr>
-          <w:i/>
-          <w:iCs/>
-        </w:rPr>
-        <w:t xml:space="preserve"> </w:t>
-      </w:r>
-      <w:proofErr w:type="spellStart"/>
-      <w:r>
-        <w:rPr>
-          <w:i/>
-          <w:iCs/>
-        </w:rPr>
-        <w:t>suất</w:t>
-      </w:r>
-      <w:proofErr w:type="spellEnd"/>
-      <w:r>
-        <w:rPr>
-          <w:i/>
-          <w:iCs/>
-        </w:rPr>
-        <w:t xml:space="preserve"> </w:t>
-      </w:r>
-      <w:proofErr w:type="spellStart"/>
-      <w:r>
-        <w:rPr>
-          <w:i/>
-          <w:iCs/>
-        </w:rPr>
-        <w:t>xảy</w:t>
-      </w:r>
-      <w:proofErr w:type="spellEnd"/>
-      <w:r>
-        <w:rPr>
-          <w:i/>
-          <w:iCs/>
-        </w:rPr>
-        <w:t xml:space="preserve"> ra</w:t>
-      </w:r>
+        <w:t>Để</w:t>
+      </w:r>
+      <w:proofErr w:type="spellEnd"/>
+      <w:r>
+        <w:rPr>
+          <w:i/>
+          <w:iCs/>
+        </w:rPr>
+        <w:t xml:space="preserve"> </w:t>
+      </w:r>
+      <w:proofErr w:type="spellStart"/>
+      <w:r>
+        <w:rPr>
+          <w:i/>
+          <w:iCs/>
+        </w:rPr>
+        <w:t>thay</w:t>
+      </w:r>
+      <w:proofErr w:type="spellEnd"/>
+      <w:r>
+        <w:rPr>
+          <w:i/>
+          <w:iCs/>
+        </w:rPr>
+        <w:t xml:space="preserve"> </w:t>
+      </w:r>
+      <w:proofErr w:type="spellStart"/>
+      <w:r>
+        <w:rPr>
+          <w:i/>
+          <w:iCs/>
+        </w:rPr>
+        <w:t>đổi</w:t>
+      </w:r>
+      <w:proofErr w:type="spellEnd"/>
+      <w:r>
+        <w:rPr>
+          <w:i/>
+          <w:iCs/>
+        </w:rPr>
+        <w:t xml:space="preserve"> </w:t>
+      </w:r>
+      <w:proofErr w:type="spellStart"/>
+      <w:r>
+        <w:rPr>
+          <w:i/>
+          <w:iCs/>
+        </w:rPr>
+        <w:t>giao</w:t>
+      </w:r>
+      <w:proofErr w:type="spellEnd"/>
+      <w:r>
+        <w:rPr>
+          <w:i/>
+          <w:iCs/>
+        </w:rPr>
+        <w:t xml:space="preserve"> </w:t>
+      </w:r>
+      <w:proofErr w:type="spellStart"/>
+      <w:r>
+        <w:rPr>
+          <w:i/>
+          <w:iCs/>
+        </w:rPr>
+        <w:t>diện</w:t>
+      </w:r>
+      <w:proofErr w:type="spellEnd"/>
+      <w:r>
+        <w:rPr>
+          <w:i/>
+          <w:iCs/>
+        </w:rPr>
+        <w:t xml:space="preserve">, </w:t>
+      </w:r>
+      <w:proofErr w:type="spellStart"/>
+      <w:r>
+        <w:rPr>
+          <w:i/>
+          <w:iCs/>
+        </w:rPr>
+        <w:t>để</w:t>
+      </w:r>
+      <w:proofErr w:type="spellEnd"/>
+      <w:r>
+        <w:rPr>
+          <w:i/>
+          <w:iCs/>
+        </w:rPr>
+        <w:t xml:space="preserve"> </w:t>
+      </w:r>
+      <w:proofErr w:type="spellStart"/>
+      <w:r>
+        <w:rPr>
+          <w:i/>
+          <w:iCs/>
+        </w:rPr>
+        <w:t>chỉnh</w:t>
+      </w:r>
+      <w:proofErr w:type="spellEnd"/>
+      <w:r>
+        <w:rPr>
+          <w:i/>
+          <w:iCs/>
+        </w:rPr>
+        <w:t xml:space="preserve"> </w:t>
+      </w:r>
+      <w:proofErr w:type="spellStart"/>
+      <w:r>
+        <w:rPr>
+          <w:i/>
+          <w:iCs/>
+        </w:rPr>
+        <w:t>sửa</w:t>
+      </w:r>
+      <w:proofErr w:type="spellEnd"/>
+      <w:r>
+        <w:rPr>
+          <w:i/>
+          <w:iCs/>
+        </w:rPr>
+        <w:t xml:space="preserve"> </w:t>
+      </w:r>
+      <w:proofErr w:type="spellStart"/>
+      <w:r>
+        <w:rPr>
+          <w:i/>
+          <w:iCs/>
+        </w:rPr>
+        <w:t>tính</w:t>
+      </w:r>
+      <w:proofErr w:type="spellEnd"/>
+      <w:r>
+        <w:rPr>
+          <w:i/>
+          <w:iCs/>
+        </w:rPr>
+        <w:t xml:space="preserve"> </w:t>
+      </w:r>
+      <w:proofErr w:type="spellStart"/>
+      <w:r>
+        <w:rPr>
+          <w:i/>
+          <w:iCs/>
+        </w:rPr>
+        <w:t>năng</w:t>
+      </w:r>
+      <w:proofErr w:type="spellEnd"/>
+      <w:r>
+        <w:rPr>
+          <w:i/>
+          <w:iCs/>
+        </w:rPr>
+        <w:t xml:space="preserve"> </w:t>
+      </w:r>
+      <w:proofErr w:type="spellStart"/>
+      <w:r>
+        <w:rPr>
+          <w:i/>
+          <w:iCs/>
+        </w:rPr>
+        <w:t>cần</w:t>
+      </w:r>
+      <w:proofErr w:type="spellEnd"/>
+      <w:r>
+        <w:rPr>
+          <w:i/>
+          <w:iCs/>
+        </w:rPr>
+        <w:t xml:space="preserve"> bao </w:t>
+      </w:r>
+      <w:proofErr w:type="spellStart"/>
+      <w:r>
+        <w:rPr>
+          <w:i/>
+          <w:iCs/>
+        </w:rPr>
+        <w:t>nhiêu</w:t>
+      </w:r>
+      <w:proofErr w:type="spellEnd"/>
+      <w:r>
+        <w:rPr>
+          <w:i/>
+          <w:iCs/>
+        </w:rPr>
+        <w:t xml:space="preserve"> </w:t>
+      </w:r>
+      <w:proofErr w:type="spellStart"/>
+      <w:r>
+        <w:rPr>
+          <w:i/>
+          <w:iCs/>
+        </w:rPr>
+        <w:t>thời</w:t>
+      </w:r>
+      <w:proofErr w:type="spellEnd"/>
+      <w:r>
+        <w:rPr>
+          <w:i/>
+          <w:iCs/>
+        </w:rPr>
+        <w:t xml:space="preserve"> </w:t>
+      </w:r>
+      <w:proofErr w:type="spellStart"/>
+      <w:r>
+        <w:rPr>
+          <w:i/>
+          <w:iCs/>
+        </w:rPr>
+        <w:t>gian</w:t>
+      </w:r>
+      <w:proofErr w:type="spellEnd"/>
+    </w:p>
+    <w:p>
+      <w:pPr>
+        <w:pStyle w:val="Heading2"/>
+      </w:pPr>
+      <w:bookmarkStart w:id="15" w:name="_Toc57272153"/>
+      <w:proofErr w:type="spellStart"/>
+      <w:r>
+        <w:t>Ước</w:t>
+      </w:r>
+      <w:proofErr w:type="spellEnd"/>
+      <w:r>
+        <w:t xml:space="preserve"> </w:t>
+      </w:r>
+      <w:proofErr w:type="spellStart"/>
+      <w:r>
+        <w:t>lượng</w:t>
+      </w:r>
+      <w:proofErr w:type="spellEnd"/>
+      <w:r>
+        <w:t xml:space="preserve"> </w:t>
+      </w:r>
+      <w:proofErr w:type="spellStart"/>
+      <w:r>
+        <w:t>rủi</w:t>
+      </w:r>
+      <w:proofErr w:type="spellEnd"/>
+      <w:r>
+        <w:t xml:space="preserve"> </w:t>
+      </w:r>
+      <w:proofErr w:type="spellStart"/>
+      <w:r>
+        <w:t>ro</w:t>
+      </w:r>
+      <w:bookmarkEnd w:id="15"/>
+      <w:proofErr w:type="spellEnd"/>
+    </w:p>
+    <w:p>
+      <w:pPr>
+        <w:rPr>
+          <w:i/>
+          <w:iCs/>
+        </w:rPr>
+      </w:pPr>
+      <w:proofErr w:type="spellStart"/>
+      <w:r>
+        <w:rPr>
+          <w:i/>
+          <w:iCs/>
+        </w:rPr>
+        <w:t>Ước</w:t>
+      </w:r>
+      <w:proofErr w:type="spellEnd"/>
+      <w:r>
+        <w:rPr>
+          <w:i/>
+          <w:iCs/>
+        </w:rPr>
+        <w:t xml:space="preserve"> </w:t>
+      </w:r>
+      <w:proofErr w:type="spellStart"/>
+      <w:r>
+        <w:rPr>
+          <w:i/>
+          <w:iCs/>
+        </w:rPr>
+        <w:t>lượng</w:t>
+      </w:r>
+      <w:proofErr w:type="spellEnd"/>
+      <w:r>
+        <w:rPr>
+          <w:i/>
+          <w:iCs/>
+        </w:rPr>
+        <w:t xml:space="preserve"> 5 </w:t>
+      </w:r>
+      <w:proofErr w:type="spellStart"/>
+      <w:r>
+        <w:rPr>
+          <w:i/>
+          <w:iCs/>
+        </w:rPr>
+        <w:t>rủi</w:t>
+      </w:r>
+      <w:proofErr w:type="spellEnd"/>
+      <w:r>
+        <w:rPr>
+          <w:i/>
+          <w:iCs/>
+        </w:rPr>
+        <w:t xml:space="preserve"> </w:t>
+      </w:r>
+      <w:proofErr w:type="spellStart"/>
+      <w:r>
+        <w:rPr>
+          <w:i/>
+          <w:iCs/>
+        </w:rPr>
+        <w:t>ro</w:t>
+      </w:r>
+      <w:proofErr w:type="spellEnd"/>
+      <w:r>
+        <w:rPr>
+          <w:i/>
+          <w:iCs/>
+        </w:rPr>
+        <w:t xml:space="preserve"> </w:t>
+      </w:r>
+      <w:proofErr w:type="spellStart"/>
+      <w:r>
+        <w:rPr>
+          <w:i/>
+          <w:iCs/>
+        </w:rPr>
+        <w:t>của</w:t>
+      </w:r>
+      <w:proofErr w:type="spellEnd"/>
+      <w:r>
+        <w:rPr>
+          <w:i/>
+          <w:iCs/>
+        </w:rPr>
+        <w:t xml:space="preserve"> </w:t>
+      </w:r>
+      <w:proofErr w:type="spellStart"/>
+      <w:r>
+        <w:rPr>
+          <w:i/>
+          <w:iCs/>
+        </w:rPr>
+        <w:t>dự</w:t>
+      </w:r>
+      <w:proofErr w:type="spellEnd"/>
+      <w:r>
+        <w:rPr>
+          <w:i/>
+          <w:iCs/>
+        </w:rPr>
+        <w:t xml:space="preserve"> </w:t>
+      </w:r>
+      <w:proofErr w:type="spellStart"/>
+      <w:r>
+        <w:rPr>
+          <w:i/>
+          <w:iCs/>
+        </w:rPr>
+        <w:t>án</w:t>
+      </w:r>
+      <w:proofErr w:type="spellEnd"/>
+      <w:r>
+        <w:rPr>
+          <w:i/>
+          <w:iCs/>
+        </w:rPr>
+        <w:t xml:space="preserve"> </w:t>
+      </w:r>
+      <w:proofErr w:type="spellStart"/>
+      <w:r>
+        <w:rPr>
+          <w:i/>
+          <w:iCs/>
+        </w:rPr>
+        <w:t>tìm</w:t>
+      </w:r>
+      <w:proofErr w:type="spellEnd"/>
+      <w:r>
+        <w:rPr>
+          <w:i/>
+          <w:iCs/>
+        </w:rPr>
+        <w:t xml:space="preserve"> </w:t>
+      </w:r>
+      <w:proofErr w:type="spellStart"/>
+      <w:r>
+        <w:rPr>
+          <w:i/>
+          <w:iCs/>
+        </w:rPr>
+        <w:t>hiểu</w:t>
+      </w:r>
+      <w:proofErr w:type="spellEnd"/>
+      <w:r>
+        <w:rPr>
+          <w:i/>
+          <w:iCs/>
+        </w:rPr>
+        <w:t xml:space="preserve"> </w:t>
+      </w:r>
+      <w:proofErr w:type="spellStart"/>
+      <w:r>
+        <w:rPr>
+          <w:i/>
+          <w:iCs/>
+        </w:rPr>
+        <w:t>mã</w:t>
+      </w:r>
+      <w:proofErr w:type="spellEnd"/>
+      <w:r>
+        <w:rPr>
+          <w:i/>
+          <w:iCs/>
+        </w:rPr>
+        <w:t xml:space="preserve"> </w:t>
+      </w:r>
+      <w:proofErr w:type="spellStart"/>
+      <w:r>
+        <w:rPr>
+          <w:i/>
+          <w:iCs/>
+        </w:rPr>
+        <w:t>nguồn</w:t>
+      </w:r>
+      <w:proofErr w:type="spellEnd"/>
+      <w:r>
+        <w:rPr>
+          <w:i/>
+          <w:iCs/>
+        </w:rPr>
+        <w:t xml:space="preserve"> </w:t>
+      </w:r>
+      <w:proofErr w:type="spellStart"/>
+      <w:r>
+        <w:rPr>
+          <w:i/>
+          <w:iCs/>
+        </w:rPr>
+        <w:t>mở</w:t>
+      </w:r>
+      <w:proofErr w:type="spellEnd"/>
+      <w:r>
+        <w:rPr>
+          <w:i/>
+          <w:iCs/>
+        </w:rPr>
+        <w:t xml:space="preserve"> </w:t>
+      </w:r>
+      <w:proofErr w:type="spellStart"/>
+      <w:r>
+        <w:rPr>
+          <w:i/>
+          <w:iCs/>
+        </w:rPr>
+        <w:t>này</w:t>
+      </w:r>
+      <w:proofErr w:type="spellEnd"/>
+      <w:r>
+        <w:rPr>
+          <w:i/>
+          <w:iCs/>
+        </w:rPr>
+        <w:t xml:space="preserve">: </w:t>
+      </w:r>
+      <w:proofErr w:type="spellStart"/>
+      <w:r>
+        <w:rPr>
+          <w:i/>
+          <w:iCs/>
+        </w:rPr>
+        <w:t>Mỗi</w:t>
+      </w:r>
+      <w:proofErr w:type="spellEnd"/>
+      <w:r>
+        <w:rPr>
+          <w:i/>
+          <w:iCs/>
+        </w:rPr>
+        <w:t xml:space="preserve"> </w:t>
+      </w:r>
+      <w:proofErr w:type="spellStart"/>
+      <w:r>
+        <w:rPr>
+          <w:i/>
+          <w:iCs/>
+        </w:rPr>
+        <w:t>rủi</w:t>
+      </w:r>
+      <w:proofErr w:type="spellEnd"/>
+      <w:r>
+        <w:rPr>
+          <w:i/>
+          <w:iCs/>
+        </w:rPr>
+        <w:t xml:space="preserve"> </w:t>
+      </w:r>
+      <w:proofErr w:type="spellStart"/>
+      <w:r>
+        <w:rPr>
+          <w:i/>
+          <w:iCs/>
+        </w:rPr>
+        <w:t>ro</w:t>
+      </w:r>
+      <w:proofErr w:type="spellEnd"/>
+      <w:r>
+        <w:rPr>
+          <w:i/>
+          <w:iCs/>
+        </w:rPr>
+        <w:t xml:space="preserve"> </w:t>
+      </w:r>
+      <w:proofErr w:type="spellStart"/>
+      <w:r>
+        <w:rPr>
+          <w:i/>
+          <w:iCs/>
+        </w:rPr>
+        <w:t>có</w:t>
+      </w:r>
+      <w:proofErr w:type="spellEnd"/>
+      <w:r>
+        <w:rPr>
+          <w:i/>
+          <w:iCs/>
+        </w:rPr>
+        <w:t xml:space="preserve"> </w:t>
+      </w:r>
+      <w:r>
+        <w:rPr>
+          <w:i/>
+          <w:iCs/>
+        </w:rPr>
+        <w:t>5</w:t>
+      </w:r>
+      <w:r>
+        <w:rPr>
+          <w:i/>
+          <w:iCs/>
+        </w:rPr>
+        <w:t xml:space="preserve"> </w:t>
+      </w:r>
+      <w:proofErr w:type="spellStart"/>
+      <w:r>
+        <w:rPr>
+          <w:i/>
+          <w:iCs/>
+        </w:rPr>
+        <w:t>yếu</w:t>
+      </w:r>
+      <w:proofErr w:type="spellEnd"/>
+      <w:r>
+        <w:rPr>
+          <w:i/>
+          <w:iCs/>
+        </w:rPr>
+        <w:t xml:space="preserve"> </w:t>
+      </w:r>
+      <w:proofErr w:type="spellStart"/>
+      <w:r>
+        <w:rPr>
+          <w:i/>
+          <w:iCs/>
+        </w:rPr>
+        <w:t>tố</w:t>
+      </w:r>
+      <w:proofErr w:type="spellEnd"/>
+      <w:r>
+        <w:rPr>
+          <w:i/>
+          <w:iCs/>
+        </w:rPr>
+        <w:t xml:space="preserve"> </w:t>
+      </w:r>
+      <w:proofErr w:type="spellStart"/>
+      <w:r>
+        <w:rPr>
+          <w:i/>
+          <w:iCs/>
+        </w:rPr>
+        <w:t>cần</w:t>
+      </w:r>
+      <w:proofErr w:type="spellEnd"/>
+      <w:r>
+        <w:rPr>
+          <w:i/>
+          <w:iCs/>
+        </w:rPr>
+        <w:t xml:space="preserve"> </w:t>
+      </w:r>
+      <w:proofErr w:type="spellStart"/>
+      <w:r>
+        <w:rPr>
+          <w:i/>
+          <w:iCs/>
+        </w:rPr>
+        <w:t>ghi</w:t>
+      </w:r>
+      <w:proofErr w:type="spellEnd"/>
+      <w:r>
+        <w:rPr>
+          <w:i/>
+          <w:iCs/>
+        </w:rPr>
+        <w:t xml:space="preserve"> </w:t>
+      </w:r>
+      <w:proofErr w:type="spellStart"/>
+      <w:r>
+        <w:rPr>
+          <w:i/>
+          <w:iCs/>
+        </w:rPr>
+        <w:t>rõ</w:t>
+      </w:r>
+      <w:proofErr w:type="spellEnd"/>
     </w:p>
     <w:p>
       <w:pPr>
@@ -8283,55 +8300,103 @@
           <w:i/>
           <w:iCs/>
         </w:rPr>
-        <w:t>Mức</w:t>
-      </w:r>
-      <w:proofErr w:type="spellEnd"/>
-      <w:r>
-        <w:rPr>
-          <w:i/>
-          <w:iCs/>
-        </w:rPr>
-        <w:t xml:space="preserve"> </w:t>
-      </w:r>
-      <w:proofErr w:type="spellStart"/>
-      <w:r>
-        <w:rPr>
-          <w:i/>
-          <w:iCs/>
-        </w:rPr>
-        <w:t>độ</w:t>
-      </w:r>
-      <w:proofErr w:type="spellEnd"/>
-      <w:r>
-        <w:rPr>
-          <w:i/>
-          <w:iCs/>
-        </w:rPr>
-        <w:t xml:space="preserve"> </w:t>
-      </w:r>
-      <w:proofErr w:type="spellStart"/>
-      <w:r>
-        <w:rPr>
-          <w:i/>
-          <w:iCs/>
-        </w:rPr>
-        <w:t>thiệt</w:t>
-      </w:r>
-      <w:proofErr w:type="spellEnd"/>
-      <w:r>
-        <w:rPr>
-          <w:i/>
-          <w:iCs/>
-        </w:rPr>
-        <w:t xml:space="preserve"> </w:t>
-      </w:r>
-      <w:proofErr w:type="spellStart"/>
-      <w:r>
-        <w:rPr>
-          <w:i/>
-          <w:iCs/>
-        </w:rPr>
-        <w:t>hại</w:t>
+        <w:t>Tên</w:t>
+      </w:r>
+      <w:proofErr w:type="spellEnd"/>
+      <w:r>
+        <w:rPr>
+          <w:i/>
+          <w:iCs/>
+        </w:rPr>
+        <w:t xml:space="preserve"> </w:t>
+      </w:r>
+      <w:proofErr w:type="spellStart"/>
+      <w:r>
+        <w:rPr>
+          <w:i/>
+          <w:iCs/>
+        </w:rPr>
+        <w:t>rủi</w:t>
+      </w:r>
+      <w:proofErr w:type="spellEnd"/>
+      <w:r>
+        <w:rPr>
+          <w:i/>
+          <w:iCs/>
+        </w:rPr>
+        <w:t xml:space="preserve"> </w:t>
+      </w:r>
+      <w:proofErr w:type="spellStart"/>
+      <w:r>
+        <w:rPr>
+          <w:i/>
+          <w:iCs/>
+        </w:rPr>
+        <w:t>ro</w:t>
+      </w:r>
+      <w:proofErr w:type="spellEnd"/>
+      <w:r>
+        <w:rPr>
+          <w:i/>
+          <w:iCs/>
+        </w:rPr>
+        <w:t xml:space="preserve">: </w:t>
+      </w:r>
+      <w:proofErr w:type="spellStart"/>
+      <w:r>
+        <w:rPr>
+          <w:i/>
+          <w:iCs/>
+        </w:rPr>
+        <w:t>ngắn</w:t>
+      </w:r>
+      <w:proofErr w:type="spellEnd"/>
+      <w:r>
+        <w:rPr>
+          <w:i/>
+          <w:iCs/>
+        </w:rPr>
+        <w:t xml:space="preserve"> </w:t>
+      </w:r>
+      <w:proofErr w:type="spellStart"/>
+      <w:r>
+        <w:rPr>
+          <w:i/>
+          <w:iCs/>
+        </w:rPr>
+        <w:t>gọn</w:t>
+      </w:r>
+      <w:proofErr w:type="spellEnd"/>
+      <w:r>
+        <w:rPr>
+          <w:i/>
+          <w:iCs/>
+        </w:rPr>
+        <w:t xml:space="preserve"> </w:t>
+      </w:r>
+      <w:proofErr w:type="spellStart"/>
+      <w:r>
+        <w:rPr>
+          <w:i/>
+          <w:iCs/>
+        </w:rPr>
+        <w:t>trong</w:t>
+      </w:r>
+      <w:proofErr w:type="spellEnd"/>
+      <w:r>
+        <w:rPr>
+          <w:i/>
+          <w:iCs/>
+        </w:rPr>
+        <w:t xml:space="preserve"> 1 </w:t>
+      </w:r>
+      <w:proofErr w:type="spellStart"/>
+      <w:r>
+        <w:rPr>
+          <w:i/>
+          <w:iCs/>
+        </w:rPr>
+        <w:t>dòng</w:t>
       </w:r>
       <w:proofErr w:type="spellEnd"/>
     </w:p>
@@ -8353,6 +8418,214 @@
           <w:i/>
           <w:iCs/>
         </w:rPr>
+        <w:t>Mô</w:t>
+      </w:r>
+      <w:proofErr w:type="spellEnd"/>
+      <w:r>
+        <w:rPr>
+          <w:i/>
+          <w:iCs/>
+        </w:rPr>
+        <w:t xml:space="preserve"> </w:t>
+      </w:r>
+      <w:proofErr w:type="spellStart"/>
+      <w:r>
+        <w:rPr>
+          <w:i/>
+          <w:iCs/>
+        </w:rPr>
+        <w:t>tả</w:t>
+      </w:r>
+      <w:proofErr w:type="spellEnd"/>
+      <w:r>
+        <w:rPr>
+          <w:i/>
+          <w:iCs/>
+        </w:rPr>
+        <w:t xml:space="preserve"> </w:t>
+      </w:r>
+      <w:proofErr w:type="spellStart"/>
+      <w:r>
+        <w:rPr>
+          <w:i/>
+          <w:iCs/>
+        </w:rPr>
+        <w:t>rủi</w:t>
+      </w:r>
+      <w:proofErr w:type="spellEnd"/>
+      <w:r>
+        <w:rPr>
+          <w:i/>
+          <w:iCs/>
+        </w:rPr>
+        <w:t xml:space="preserve"> </w:t>
+      </w:r>
+      <w:proofErr w:type="spellStart"/>
+      <w:r>
+        <w:rPr>
+          <w:i/>
+          <w:iCs/>
+        </w:rPr>
+        <w:t>ro</w:t>
+      </w:r>
+      <w:proofErr w:type="spellEnd"/>
+      <w:r>
+        <w:rPr>
+          <w:i/>
+          <w:iCs/>
+        </w:rPr>
+        <w:t>:</w:t>
+      </w:r>
+    </w:p>
+    <w:p>
+      <w:pPr>
+        <w:pStyle w:val="ListParagraph"/>
+        <w:numPr>
+          <w:ilvl w:val="0"/>
+          <w:numId w:val="40"/>
+        </w:numPr>
+        <w:rPr>
+          <w:i/>
+          <w:iCs/>
+        </w:rPr>
+      </w:pPr>
+      <w:proofErr w:type="spellStart"/>
+      <w:r>
+        <w:rPr>
+          <w:i/>
+          <w:iCs/>
+        </w:rPr>
+        <w:t>Xác</w:t>
+      </w:r>
+      <w:proofErr w:type="spellEnd"/>
+      <w:r>
+        <w:rPr>
+          <w:i/>
+          <w:iCs/>
+        </w:rPr>
+        <w:t xml:space="preserve"> </w:t>
+      </w:r>
+      <w:proofErr w:type="spellStart"/>
+      <w:r>
+        <w:rPr>
+          <w:i/>
+          <w:iCs/>
+        </w:rPr>
+        <w:t>suất</w:t>
+      </w:r>
+      <w:proofErr w:type="spellEnd"/>
+      <w:r>
+        <w:rPr>
+          <w:i/>
+          <w:iCs/>
+        </w:rPr>
+        <w:t xml:space="preserve"> </w:t>
+      </w:r>
+      <w:proofErr w:type="spellStart"/>
+      <w:r>
+        <w:rPr>
+          <w:i/>
+          <w:iCs/>
+        </w:rPr>
+        <w:t>xảy</w:t>
+      </w:r>
+      <w:proofErr w:type="spellEnd"/>
+      <w:r>
+        <w:rPr>
+          <w:i/>
+          <w:iCs/>
+        </w:rPr>
+        <w:t xml:space="preserve"> ra</w:t>
+      </w:r>
+    </w:p>
+    <w:p>
+      <w:pPr>
+        <w:pStyle w:val="ListParagraph"/>
+        <w:numPr>
+          <w:ilvl w:val="0"/>
+          <w:numId w:val="40"/>
+        </w:numPr>
+        <w:rPr>
+          <w:i/>
+          <w:iCs/>
+        </w:rPr>
+      </w:pPr>
+      <w:proofErr w:type="spellStart"/>
+      <w:r>
+        <w:rPr>
+          <w:i/>
+          <w:iCs/>
+        </w:rPr>
+        <w:t>Mức</w:t>
+      </w:r>
+      <w:proofErr w:type="spellEnd"/>
+      <w:r>
+        <w:rPr>
+          <w:i/>
+          <w:iCs/>
+        </w:rPr>
+        <w:t xml:space="preserve"> </w:t>
+      </w:r>
+      <w:proofErr w:type="spellStart"/>
+      <w:r>
+        <w:rPr>
+          <w:i/>
+          <w:iCs/>
+        </w:rPr>
+        <w:t>độ</w:t>
+      </w:r>
+      <w:proofErr w:type="spellEnd"/>
+      <w:r>
+        <w:rPr>
+          <w:i/>
+          <w:iCs/>
+        </w:rPr>
+        <w:t xml:space="preserve"> </w:t>
+      </w:r>
+      <w:proofErr w:type="spellStart"/>
+      <w:r>
+        <w:rPr>
+          <w:i/>
+          <w:iCs/>
+        </w:rPr>
+        <w:t>thiệt</w:t>
+      </w:r>
+      <w:proofErr w:type="spellEnd"/>
+      <w:r>
+        <w:rPr>
+          <w:i/>
+          <w:iCs/>
+        </w:rPr>
+        <w:t xml:space="preserve"> </w:t>
+      </w:r>
+      <w:proofErr w:type="spellStart"/>
+      <w:r>
+        <w:rPr>
+          <w:i/>
+          <w:iCs/>
+        </w:rPr>
+        <w:t>hại</w:t>
+      </w:r>
+      <w:proofErr w:type="spellEnd"/>
+    </w:p>
+    <w:p>
+      <w:pPr>
+        <w:pStyle w:val="ListParagraph"/>
+        <w:numPr>
+          <w:ilvl w:val="0"/>
+          <w:numId w:val="40"/>
+        </w:numPr>
+        <w:rPr>
+          <w:i/>
+          <w:iCs/>
+        </w:rPr>
+      </w:pPr>
+      <w:proofErr w:type="spellStart"/>
+      <w:r>
+        <w:rPr>
+          <w:i/>
+          <w:iCs/>
+        </w:rPr>
         <w:t>Giải</w:t>
       </w:r>
       <w:proofErr w:type="spellEnd"/>
@@ -8413,7 +8686,6 @@
       <w:bookmarkStart w:id="16" w:name="_Toc57272154"/>
       <w:proofErr w:type="spellStart"/>
       <w:r>
-        <w:lastRenderedPageBreak/>
         <w:t>Ước</w:t>
       </w:r>
       <w:proofErr w:type="spellEnd"/>
@@ -10925,7 +11197,7 @@
               <v:stroke joinstyle="miter"/>
               <v:path gradientshapeok="t" o:connecttype="rect"/>
             </v:shapetype>
-            <v:shape id="Text Box 14" o:spid="_x0000_s1027" type="#_x0000_t202" style="position:absolute;left:0;text-align:left;margin-left:-78.05pt;margin-top:-10.3pt;width:71.35pt;height:30.7pt;z-index:251659264;visibility:visible;mso-wrap-style:square;mso-width-percent:0;mso-height-percent:0;mso-wrap-distance-left:9pt;mso-wrap-distance-top:0;mso-wrap-distance-right:9pt;mso-wrap-distance-bottom:0;mso-position-horizontal:absolute;mso-position-horizontal-relative:margin;mso-position-vertical:absolute;mso-position-vertical-relative:text;mso-width-percent:0;mso-height-percent:0;mso-width-relative:margin;mso-height-relative:margin;v-text-anchor:top" o:gfxdata="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" fillcolor="white [3201]" strokeweight=".5pt">
+            <v:shape id="Text Box 14" o:spid="_x0000_s1026" type="#_x0000_t202" style="position:absolute;left:0;text-align:left;margin-left:-78.05pt;margin-top:-10.3pt;width:71.35pt;height:30.7pt;z-index:251658240;visibility:visible;mso-wrap-style:square;mso-width-percent:0;mso-height-percent:0;mso-wrap-distance-left:9pt;mso-wrap-distance-top:0;mso-wrap-distance-right:9pt;mso-wrap-distance-bottom:0;mso-position-horizontal:absolute;mso-position-horizontal-relative:margin;mso-position-vertical:absolute;mso-position-vertical-relative:text;mso-width-percent:0;mso-height-percent:0;mso-width-relative:margin;mso-height-relative:margin;v-text-anchor:top" o:gfxdata="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" fillcolor="white [3201]" strokeweight=".5pt">
               <v:textbox>
                 <w:txbxContent>
                   <w:p>
@@ -11298,9 +11570,9 @@
       <w:lvlJc w:val="left"/>
       <w:pPr>
         <w:tabs>
-          <w:tab w:val="num" w:pos="432"/>
+          <w:tab w:val="num" w:pos="4932"/>
         </w:tabs>
-        <w:ind w:left="432" w:hanging="432"/>
+        <w:ind w:left="4932" w:hanging="432"/>
       </w:pPr>
     </w:lvl>
     <w:lvl w:ilvl="1">
@@ -15095,7 +15367,12 @@
       <w:pBdr>
         <w:bottom w:val="single" w:sz="4" w:space="1" w:color="auto"/>
       </w:pBdr>
+      <w:tabs>
+        <w:tab w:val="clear" w:pos="4932"/>
+        <w:tab w:val="num" w:pos="432"/>
+      </w:tabs>
       <w:spacing w:before="240"/>
+      <w:ind w:left="432"/>
       <w:jc w:val="left"/>
       <w:outlineLvl w:val="0"/>
     </w:pPr>

</xml_diff>

<commit_message>
#6: cac quy dinh ve hop hanh voi khach hang
</commit_message>
<xml_diff>
--- a/docs/Nhom5_uoc_luong_du_an_ma_nguon_mo.docx
+++ b/docs/Nhom5_uoc_luong_du_an_ma_nguon_mo.docx
@@ -7240,65 +7240,138 @@
     </w:p>
     <w:p>
       <w:pPr>
-        <w:pStyle w:val="Heading1"/>
-      </w:pPr>
-      <w:proofErr w:type="spellStart"/>
-      <w:r>
-        <w:t>Ước</w:t>
-      </w:r>
-      <w:proofErr w:type="spellEnd"/>
-      <w:r>
-        <w:t xml:space="preserve"> </w:t>
-      </w:r>
-      <w:proofErr w:type="spellStart"/>
-      <w:r>
-        <w:t>lượng</w:t>
-      </w:r>
-      <w:proofErr w:type="spellEnd"/>
-      <w:r>
-        <w:t xml:space="preserve"> </w:t>
-      </w:r>
-      <w:proofErr w:type="spellStart"/>
-      <w:r>
-        <w:t>chung</w:t>
-      </w:r>
-      <w:bookmarkEnd w:id="13"/>
-      <w:proofErr w:type="spellEnd"/>
-    </w:p>
-    <w:p>
-      <w:pPr>
-        <w:pStyle w:val="Heading2"/>
-      </w:pPr>
-      <w:bookmarkStart w:id="14" w:name="_Toc57272152"/>
-      <w:proofErr w:type="spellStart"/>
-      <w:r>
-        <w:t>Ước</w:t>
-      </w:r>
-      <w:proofErr w:type="spellEnd"/>
-      <w:r>
-        <w:t xml:space="preserve"> </w:t>
-      </w:r>
-      <w:proofErr w:type="spellStart"/>
-      <w:r>
-        <w:t>lượng</w:t>
-      </w:r>
-      <w:proofErr w:type="spellEnd"/>
-      <w:r>
-        <w:t xml:space="preserve"> </w:t>
-      </w:r>
-      <w:proofErr w:type="spellStart"/>
-      <w:r>
-        <w:t>thời</w:t>
-      </w:r>
-      <w:proofErr w:type="spellEnd"/>
-      <w:r>
-        <w:t xml:space="preserve"> </w:t>
-      </w:r>
-      <w:proofErr w:type="spellStart"/>
-      <w:r>
-        <w:t>gian</w:t>
-      </w:r>
-      <w:bookmarkEnd w:id="14"/>
+        <w:rPr>
+          <w:i/>
+          <w:iCs/>
+        </w:rPr>
+      </w:pPr>
+      <w:proofErr w:type="spellStart"/>
+      <w:r>
+        <w:rPr>
+          <w:i/>
+          <w:iCs/>
+        </w:rPr>
+        <w:t>Các</w:t>
+      </w:r>
+      <w:proofErr w:type="spellEnd"/>
+      <w:r>
+        <w:rPr>
+          <w:i/>
+          <w:iCs/>
+        </w:rPr>
+        <w:t xml:space="preserve"> qui </w:t>
+      </w:r>
+      <w:proofErr w:type="spellStart"/>
+      <w:r>
+        <w:rPr>
+          <w:i/>
+          <w:iCs/>
+        </w:rPr>
+        <w:t>định</w:t>
+      </w:r>
+      <w:proofErr w:type="spellEnd"/>
+      <w:r>
+        <w:rPr>
+          <w:i/>
+          <w:iCs/>
+        </w:rPr>
+        <w:t xml:space="preserve"> </w:t>
+      </w:r>
+      <w:proofErr w:type="spellStart"/>
+      <w:r>
+        <w:rPr>
+          <w:i/>
+          <w:iCs/>
+        </w:rPr>
+        <w:t>về</w:t>
+      </w:r>
+      <w:proofErr w:type="spellEnd"/>
+      <w:r>
+        <w:rPr>
+          <w:i/>
+          <w:iCs/>
+        </w:rPr>
+        <w:t xml:space="preserve"> </w:t>
+      </w:r>
+      <w:proofErr w:type="spellStart"/>
+      <w:r>
+        <w:rPr>
+          <w:i/>
+          <w:iCs/>
+        </w:rPr>
+        <w:t>h</w:t>
+      </w:r>
+      <w:r>
+        <w:rPr>
+          <w:i/>
+          <w:iCs/>
+        </w:rPr>
+        <w:t>ọp</w:t>
+      </w:r>
+      <w:proofErr w:type="spellEnd"/>
+      <w:r>
+        <w:rPr>
+          <w:i/>
+          <w:iCs/>
+        </w:rPr>
+        <w:t xml:space="preserve"> </w:t>
+      </w:r>
+      <w:proofErr w:type="spellStart"/>
+      <w:r>
+        <w:rPr>
+          <w:i/>
+          <w:iCs/>
+        </w:rPr>
+        <w:t>hành</w:t>
+      </w:r>
+      <w:proofErr w:type="spellEnd"/>
+      <w:r>
+        <w:rPr>
+          <w:i/>
+          <w:iCs/>
+        </w:rPr>
+        <w:t xml:space="preserve"> </w:t>
+      </w:r>
+      <w:proofErr w:type="spellStart"/>
+      <w:r>
+        <w:rPr>
+          <w:i/>
+          <w:iCs/>
+        </w:rPr>
+        <w:t>với</w:t>
+      </w:r>
+      <w:proofErr w:type="spellEnd"/>
+      <w:r>
+        <w:rPr>
+          <w:i/>
+          <w:iCs/>
+        </w:rPr>
+        <w:t xml:space="preserve"> </w:t>
+      </w:r>
+      <w:proofErr w:type="spellStart"/>
+      <w:r>
+        <w:rPr>
+          <w:i/>
+          <w:iCs/>
+        </w:rPr>
+        <w:t>khách</w:t>
+      </w:r>
+      <w:proofErr w:type="spellEnd"/>
+      <w:r>
+        <w:rPr>
+          <w:i/>
+          <w:iCs/>
+        </w:rPr>
+        <w:t xml:space="preserve"> </w:t>
+      </w:r>
+      <w:proofErr w:type="spellStart"/>
+      <w:r>
+        <w:rPr>
+          <w:i/>
+          <w:iCs/>
+        </w:rPr>
+        <w:t>hàng</w:t>
+      </w:r>
       <w:proofErr w:type="spellEnd"/>
     </w:p>
     <w:p>
@@ -7319,167 +7392,103 @@
           <w:i/>
           <w:iCs/>
         </w:rPr>
-        <w:t>Để</w:t>
-      </w:r>
-      <w:proofErr w:type="spellEnd"/>
-      <w:r>
-        <w:rPr>
-          <w:i/>
-          <w:iCs/>
-        </w:rPr>
-        <w:t xml:space="preserve"> </w:t>
-      </w:r>
-      <w:proofErr w:type="spellStart"/>
-      <w:r>
-        <w:rPr>
-          <w:i/>
-          <w:iCs/>
-        </w:rPr>
-        <w:t>chạy</w:t>
-      </w:r>
-      <w:proofErr w:type="spellEnd"/>
-      <w:r>
-        <w:rPr>
-          <w:i/>
-          <w:iCs/>
-        </w:rPr>
-        <w:t xml:space="preserve"> </w:t>
-      </w:r>
-      <w:proofErr w:type="spellStart"/>
-      <w:r>
-        <w:rPr>
-          <w:i/>
-          <w:iCs/>
-        </w:rPr>
-        <w:t>thành</w:t>
-      </w:r>
-      <w:proofErr w:type="spellEnd"/>
-      <w:r>
-        <w:rPr>
-          <w:i/>
-          <w:iCs/>
-        </w:rPr>
-        <w:t xml:space="preserve"> </w:t>
-      </w:r>
-      <w:proofErr w:type="spellStart"/>
-      <w:r>
-        <w:rPr>
-          <w:i/>
-          <w:iCs/>
-        </w:rPr>
-        <w:t>công</w:t>
-      </w:r>
-      <w:proofErr w:type="spellEnd"/>
-      <w:r>
-        <w:rPr>
-          <w:i/>
-          <w:iCs/>
-        </w:rPr>
-        <w:t xml:space="preserve"> </w:t>
-      </w:r>
-      <w:proofErr w:type="spellStart"/>
-      <w:r>
-        <w:rPr>
-          <w:i/>
-          <w:iCs/>
-        </w:rPr>
-        <w:t>mã</w:t>
-      </w:r>
-      <w:proofErr w:type="spellEnd"/>
-      <w:r>
-        <w:rPr>
-          <w:i/>
-          <w:iCs/>
-        </w:rPr>
-        <w:t xml:space="preserve"> </w:t>
-      </w:r>
-      <w:proofErr w:type="spellStart"/>
-      <w:r>
-        <w:rPr>
-          <w:i/>
-          <w:iCs/>
-        </w:rPr>
-        <w:t>nguồn</w:t>
-      </w:r>
-      <w:proofErr w:type="spellEnd"/>
-      <w:r>
-        <w:rPr>
-          <w:i/>
-          <w:iCs/>
-        </w:rPr>
-        <w:t xml:space="preserve"> </w:t>
-      </w:r>
-      <w:proofErr w:type="spellStart"/>
-      <w:r>
-        <w:rPr>
-          <w:i/>
-          <w:iCs/>
-        </w:rPr>
-        <w:t>mở</w:t>
-      </w:r>
-      <w:proofErr w:type="spellEnd"/>
-      <w:r>
-        <w:rPr>
-          <w:i/>
-          <w:iCs/>
-        </w:rPr>
-        <w:t xml:space="preserve"> </w:t>
-      </w:r>
-      <w:proofErr w:type="spellStart"/>
-      <w:r>
-        <w:rPr>
-          <w:i/>
-          <w:iCs/>
-        </w:rPr>
-        <w:t>cần</w:t>
-      </w:r>
-      <w:proofErr w:type="spellEnd"/>
-      <w:r>
-        <w:rPr>
-          <w:i/>
-          <w:iCs/>
-        </w:rPr>
-        <w:t xml:space="preserve"> bao </w:t>
-      </w:r>
-      <w:proofErr w:type="spellStart"/>
-      <w:r>
-        <w:rPr>
-          <w:i/>
-          <w:iCs/>
-        </w:rPr>
-        <w:t>nhiêu</w:t>
-      </w:r>
-      <w:proofErr w:type="spellEnd"/>
-      <w:r>
-        <w:rPr>
-          <w:i/>
-          <w:iCs/>
-        </w:rPr>
-        <w:t xml:space="preserve"> </w:t>
-      </w:r>
-      <w:proofErr w:type="spellStart"/>
-      <w:r>
-        <w:rPr>
-          <w:i/>
-          <w:iCs/>
-        </w:rPr>
-        <w:t>thời</w:t>
-      </w:r>
-      <w:proofErr w:type="spellEnd"/>
-      <w:r>
-        <w:rPr>
-          <w:i/>
-          <w:iCs/>
-        </w:rPr>
-        <w:t xml:space="preserve"> </w:t>
-      </w:r>
-      <w:proofErr w:type="spellStart"/>
-      <w:r>
-        <w:rPr>
-          <w:i/>
-          <w:iCs/>
-        </w:rPr>
-        <w:t>gian</w:t>
+        <w:t>Một</w:t>
+      </w:r>
+      <w:proofErr w:type="spellEnd"/>
+      <w:r>
+        <w:rPr>
+          <w:i/>
+          <w:iCs/>
+        </w:rPr>
+        <w:t xml:space="preserve"> </w:t>
+      </w:r>
+      <w:proofErr w:type="spellStart"/>
+      <w:r>
+        <w:rPr>
+          <w:i/>
+          <w:iCs/>
+        </w:rPr>
+        <w:t>tháng</w:t>
+      </w:r>
+      <w:proofErr w:type="spellEnd"/>
+      <w:r>
+        <w:rPr>
+          <w:i/>
+          <w:iCs/>
+        </w:rPr>
+        <w:t xml:space="preserve"> </w:t>
+      </w:r>
+      <w:proofErr w:type="spellStart"/>
+      <w:r>
+        <w:rPr>
+          <w:i/>
+          <w:iCs/>
+        </w:rPr>
+        <w:t>tối</w:t>
+      </w:r>
+      <w:proofErr w:type="spellEnd"/>
+      <w:r>
+        <w:rPr>
+          <w:i/>
+          <w:iCs/>
+        </w:rPr>
+        <w:t xml:space="preserve"> </w:t>
+      </w:r>
+      <w:proofErr w:type="spellStart"/>
+      <w:r>
+        <w:rPr>
+          <w:i/>
+          <w:iCs/>
+        </w:rPr>
+        <w:t>thiểu</w:t>
+      </w:r>
+      <w:proofErr w:type="spellEnd"/>
+      <w:r>
+        <w:rPr>
+          <w:i/>
+          <w:iCs/>
+        </w:rPr>
+        <w:t xml:space="preserve"> </w:t>
+      </w:r>
+      <w:proofErr w:type="spellStart"/>
+      <w:r>
+        <w:rPr>
+          <w:i/>
+          <w:iCs/>
+        </w:rPr>
+        <w:t>một</w:t>
+      </w:r>
+      <w:proofErr w:type="spellEnd"/>
+      <w:r>
+        <w:rPr>
+          <w:i/>
+          <w:iCs/>
+        </w:rPr>
+        <w:t xml:space="preserve"> </w:t>
+      </w:r>
+      <w:proofErr w:type="spellStart"/>
+      <w:r>
+        <w:rPr>
+          <w:i/>
+          <w:iCs/>
+        </w:rPr>
+        <w:t>buổi</w:t>
+      </w:r>
+      <w:proofErr w:type="spellEnd"/>
+      <w:r>
+        <w:rPr>
+          <w:i/>
+          <w:iCs/>
+        </w:rPr>
+        <w:t xml:space="preserve"> </w:t>
+      </w:r>
+      <w:proofErr w:type="spellStart"/>
+      <w:r>
+        <w:rPr>
+          <w:i/>
+          <w:iCs/>
+        </w:rPr>
+        <w:t>gặp</w:t>
       </w:r>
       <w:proofErr w:type="spellEnd"/>
     </w:p>
@@ -7501,151 +7510,39 @@
           <w:i/>
           <w:iCs/>
         </w:rPr>
-        <w:t>Để</w:t>
-      </w:r>
-      <w:proofErr w:type="spellEnd"/>
-      <w:r>
-        <w:rPr>
-          <w:i/>
-          <w:iCs/>
-        </w:rPr>
-        <w:t xml:space="preserve"> </w:t>
-      </w:r>
-      <w:proofErr w:type="spellStart"/>
-      <w:r>
-        <w:rPr>
-          <w:i/>
-          <w:iCs/>
-        </w:rPr>
-        <w:t>hiểu</w:t>
-      </w:r>
-      <w:proofErr w:type="spellEnd"/>
-      <w:r>
-        <w:rPr>
-          <w:i/>
-          <w:iCs/>
-        </w:rPr>
-        <w:t xml:space="preserve"> </w:t>
-      </w:r>
-      <w:proofErr w:type="spellStart"/>
-      <w:r>
-        <w:rPr>
-          <w:i/>
-          <w:iCs/>
-        </w:rPr>
-        <w:t>rõ</w:t>
-      </w:r>
-      <w:proofErr w:type="spellEnd"/>
-      <w:r>
-        <w:rPr>
-          <w:i/>
-          <w:iCs/>
-        </w:rPr>
-        <w:t xml:space="preserve"> </w:t>
-      </w:r>
-      <w:proofErr w:type="spellStart"/>
-      <w:r>
-        <w:rPr>
-          <w:i/>
-          <w:iCs/>
-        </w:rPr>
-        <w:t>mã</w:t>
-      </w:r>
-      <w:proofErr w:type="spellEnd"/>
-      <w:r>
-        <w:rPr>
-          <w:i/>
-          <w:iCs/>
-        </w:rPr>
-        <w:t xml:space="preserve"> </w:t>
-      </w:r>
-      <w:proofErr w:type="spellStart"/>
-      <w:r>
-        <w:rPr>
-          <w:i/>
-          <w:iCs/>
-        </w:rPr>
-        <w:t>nguồn</w:t>
-      </w:r>
-      <w:proofErr w:type="spellEnd"/>
-      <w:r>
-        <w:rPr>
-          <w:i/>
-          <w:iCs/>
-        </w:rPr>
-        <w:t xml:space="preserve"> </w:t>
-      </w:r>
-      <w:proofErr w:type="spellStart"/>
-      <w:r>
-        <w:rPr>
-          <w:i/>
-          <w:iCs/>
-        </w:rPr>
-        <w:t>mở</w:t>
-      </w:r>
-      <w:proofErr w:type="spellEnd"/>
-      <w:r>
-        <w:rPr>
-          <w:i/>
-          <w:iCs/>
-        </w:rPr>
-        <w:t xml:space="preserve"> </w:t>
-      </w:r>
-      <w:proofErr w:type="spellStart"/>
-      <w:r>
-        <w:rPr>
-          <w:i/>
-          <w:iCs/>
-        </w:rPr>
-        <w:t>cần</w:t>
-      </w:r>
-      <w:proofErr w:type="spellEnd"/>
-      <w:r>
-        <w:rPr>
-          <w:i/>
-          <w:iCs/>
-        </w:rPr>
-        <w:t xml:space="preserve"> bao </w:t>
-      </w:r>
-      <w:proofErr w:type="spellStart"/>
-      <w:r>
-        <w:rPr>
-          <w:i/>
-          <w:iCs/>
-        </w:rPr>
-        <w:t>nhiêu</w:t>
-      </w:r>
-      <w:proofErr w:type="spellEnd"/>
-      <w:r>
-        <w:rPr>
-          <w:i/>
-          <w:iCs/>
-        </w:rPr>
-        <w:t xml:space="preserve"> </w:t>
-      </w:r>
-      <w:proofErr w:type="spellStart"/>
-      <w:r>
-        <w:rPr>
-          <w:i/>
-          <w:iCs/>
-        </w:rPr>
-        <w:t>thời</w:t>
-      </w:r>
-      <w:proofErr w:type="spellEnd"/>
-      <w:r>
-        <w:rPr>
-          <w:i/>
-          <w:iCs/>
-        </w:rPr>
-        <w:t xml:space="preserve"> </w:t>
-      </w:r>
-      <w:proofErr w:type="spellStart"/>
-      <w:r>
-        <w:rPr>
-          <w:i/>
-          <w:iCs/>
-        </w:rPr>
-        <w:t>gian</w:t>
+        <w:t>Đúng</w:t>
+      </w:r>
+      <w:proofErr w:type="spellEnd"/>
+      <w:r>
+        <w:rPr>
+          <w:i/>
+          <w:iCs/>
+        </w:rPr>
+        <w:t xml:space="preserve"> </w:t>
+      </w:r>
+      <w:proofErr w:type="spellStart"/>
+      <w:r>
+        <w:rPr>
+          <w:i/>
+          <w:iCs/>
+        </w:rPr>
+        <w:t>giờ</w:t>
+      </w:r>
+      <w:proofErr w:type="spellEnd"/>
+      <w:r>
+        <w:rPr>
+          <w:i/>
+          <w:iCs/>
+        </w:rPr>
+        <w:t xml:space="preserve"> </w:t>
+      </w:r>
+      <w:proofErr w:type="spellStart"/>
+      <w:r>
+        <w:rPr>
+          <w:i/>
+          <w:iCs/>
+        </w:rPr>
+        <w:t>hẹn</w:t>
       </w:r>
       <w:proofErr w:type="spellEnd"/>
     </w:p>
@@ -7667,618 +7564,87 @@
           <w:i/>
           <w:iCs/>
         </w:rPr>
-        <w:t>Để</w:t>
-      </w:r>
-      <w:proofErr w:type="spellEnd"/>
-      <w:r>
-        <w:rPr>
-          <w:i/>
-          <w:iCs/>
-        </w:rPr>
-        <w:t xml:space="preserve"> </w:t>
-      </w:r>
-      <w:proofErr w:type="spellStart"/>
-      <w:r>
-        <w:rPr>
-          <w:i/>
-          <w:iCs/>
-        </w:rPr>
-        <w:t>thay</w:t>
-      </w:r>
-      <w:proofErr w:type="spellEnd"/>
-      <w:r>
-        <w:rPr>
-          <w:i/>
-          <w:iCs/>
-        </w:rPr>
-        <w:t xml:space="preserve"> </w:t>
-      </w:r>
-      <w:proofErr w:type="spellStart"/>
-      <w:r>
-        <w:rPr>
-          <w:i/>
-          <w:iCs/>
-        </w:rPr>
-        <w:t>đổi</w:t>
-      </w:r>
-      <w:proofErr w:type="spellEnd"/>
-      <w:r>
-        <w:rPr>
-          <w:i/>
-          <w:iCs/>
-        </w:rPr>
-        <w:t xml:space="preserve"> </w:t>
-      </w:r>
-      <w:proofErr w:type="spellStart"/>
-      <w:r>
-        <w:rPr>
-          <w:i/>
-          <w:iCs/>
-        </w:rPr>
-        <w:t>giao</w:t>
-      </w:r>
-      <w:proofErr w:type="spellEnd"/>
-      <w:r>
-        <w:rPr>
-          <w:i/>
-          <w:iCs/>
-        </w:rPr>
-        <w:t xml:space="preserve"> </w:t>
-      </w:r>
-      <w:proofErr w:type="spellStart"/>
-      <w:r>
-        <w:rPr>
-          <w:i/>
-          <w:iCs/>
-        </w:rPr>
-        <w:t>diện</w:t>
-      </w:r>
-      <w:proofErr w:type="spellEnd"/>
-      <w:r>
-        <w:rPr>
-          <w:i/>
-          <w:iCs/>
-        </w:rPr>
-        <w:t xml:space="preserve">, </w:t>
-      </w:r>
-      <w:proofErr w:type="spellStart"/>
-      <w:r>
-        <w:rPr>
-          <w:i/>
-          <w:iCs/>
-        </w:rPr>
-        <w:t>để</w:t>
-      </w:r>
-      <w:proofErr w:type="spellEnd"/>
-      <w:r>
-        <w:rPr>
-          <w:i/>
-          <w:iCs/>
-        </w:rPr>
-        <w:t xml:space="preserve"> </w:t>
-      </w:r>
-      <w:proofErr w:type="spellStart"/>
-      <w:r>
-        <w:rPr>
-          <w:i/>
-          <w:iCs/>
-        </w:rPr>
-        <w:t>chỉnh</w:t>
-      </w:r>
-      <w:proofErr w:type="spellEnd"/>
-      <w:r>
-        <w:rPr>
-          <w:i/>
-          <w:iCs/>
-        </w:rPr>
-        <w:t xml:space="preserve"> </w:t>
-      </w:r>
-      <w:proofErr w:type="spellStart"/>
-      <w:r>
-        <w:rPr>
-          <w:i/>
-          <w:iCs/>
-        </w:rPr>
-        <w:t>sửa</w:t>
-      </w:r>
-      <w:proofErr w:type="spellEnd"/>
-      <w:r>
-        <w:rPr>
-          <w:i/>
-          <w:iCs/>
-        </w:rPr>
-        <w:t xml:space="preserve"> </w:t>
-      </w:r>
-      <w:proofErr w:type="spellStart"/>
-      <w:r>
-        <w:rPr>
-          <w:i/>
-          <w:iCs/>
-        </w:rPr>
-        <w:t>tính</w:t>
-      </w:r>
-      <w:proofErr w:type="spellEnd"/>
-      <w:r>
-        <w:rPr>
-          <w:i/>
-          <w:iCs/>
-        </w:rPr>
-        <w:t xml:space="preserve"> </w:t>
-      </w:r>
-      <w:proofErr w:type="spellStart"/>
-      <w:r>
-        <w:rPr>
-          <w:i/>
-          <w:iCs/>
-        </w:rPr>
-        <w:t>năng</w:t>
-      </w:r>
-      <w:proofErr w:type="spellEnd"/>
-      <w:r>
-        <w:rPr>
-          <w:i/>
-          <w:iCs/>
-        </w:rPr>
-        <w:t xml:space="preserve"> </w:t>
-      </w:r>
-      <w:proofErr w:type="spellStart"/>
-      <w:r>
-        <w:rPr>
-          <w:i/>
-          <w:iCs/>
-        </w:rPr>
-        <w:t>cần</w:t>
-      </w:r>
-      <w:proofErr w:type="spellEnd"/>
-      <w:r>
-        <w:rPr>
-          <w:i/>
-          <w:iCs/>
-        </w:rPr>
-        <w:t xml:space="preserve"> bao </w:t>
-      </w:r>
-      <w:proofErr w:type="spellStart"/>
-      <w:r>
-        <w:rPr>
-          <w:i/>
-          <w:iCs/>
-        </w:rPr>
-        <w:t>nhiêu</w:t>
-      </w:r>
-      <w:proofErr w:type="spellEnd"/>
-      <w:r>
-        <w:rPr>
-          <w:i/>
-          <w:iCs/>
-        </w:rPr>
-        <w:t xml:space="preserve"> </w:t>
-      </w:r>
-      <w:proofErr w:type="spellStart"/>
-      <w:r>
-        <w:rPr>
-          <w:i/>
-          <w:iCs/>
-        </w:rPr>
-        <w:t>thời</w:t>
-      </w:r>
-      <w:proofErr w:type="spellEnd"/>
-      <w:r>
-        <w:rPr>
-          <w:i/>
-          <w:iCs/>
-        </w:rPr>
-        <w:t xml:space="preserve"> </w:t>
-      </w:r>
-      <w:proofErr w:type="spellStart"/>
-      <w:r>
-        <w:rPr>
-          <w:i/>
-          <w:iCs/>
-        </w:rPr>
-        <w:t>gian</w:t>
-      </w:r>
-      <w:proofErr w:type="spellEnd"/>
-    </w:p>
-    <w:p>
-      <w:pPr>
-        <w:pStyle w:val="Heading2"/>
-      </w:pPr>
-      <w:bookmarkStart w:id="15" w:name="_Toc57272153"/>
-      <w:proofErr w:type="spellStart"/>
-      <w:r>
-        <w:t>Ước</w:t>
-      </w:r>
-      <w:proofErr w:type="spellEnd"/>
-      <w:r>
-        <w:t xml:space="preserve"> </w:t>
-      </w:r>
-      <w:proofErr w:type="spellStart"/>
-      <w:r>
-        <w:t>lượng</w:t>
-      </w:r>
-      <w:proofErr w:type="spellEnd"/>
-      <w:r>
-        <w:t xml:space="preserve"> </w:t>
-      </w:r>
-      <w:proofErr w:type="spellStart"/>
-      <w:r>
-        <w:t>rủi</w:t>
-      </w:r>
-      <w:proofErr w:type="spellEnd"/>
-      <w:r>
-        <w:t xml:space="preserve"> </w:t>
-      </w:r>
-      <w:proofErr w:type="spellStart"/>
-      <w:r>
-        <w:t>ro</w:t>
-      </w:r>
-      <w:bookmarkEnd w:id="15"/>
-      <w:proofErr w:type="spellEnd"/>
-    </w:p>
-    <w:p>
-      <w:pPr>
-        <w:rPr>
-          <w:i/>
-          <w:iCs/>
-        </w:rPr>
-      </w:pPr>
-      <w:proofErr w:type="spellStart"/>
-      <w:r>
-        <w:rPr>
-          <w:i/>
-          <w:iCs/>
-        </w:rPr>
-        <w:t>Ước</w:t>
-      </w:r>
-      <w:proofErr w:type="spellEnd"/>
-      <w:r>
-        <w:rPr>
-          <w:i/>
-          <w:iCs/>
-        </w:rPr>
-        <w:t xml:space="preserve"> </w:t>
-      </w:r>
-      <w:proofErr w:type="spellStart"/>
-      <w:r>
-        <w:rPr>
-          <w:i/>
-          <w:iCs/>
-        </w:rPr>
-        <w:t>lượng</w:t>
-      </w:r>
-      <w:proofErr w:type="spellEnd"/>
-      <w:r>
-        <w:rPr>
-          <w:i/>
-          <w:iCs/>
-        </w:rPr>
-        <w:t xml:space="preserve"> 5 </w:t>
-      </w:r>
-      <w:proofErr w:type="spellStart"/>
-      <w:r>
-        <w:rPr>
-          <w:i/>
-          <w:iCs/>
-        </w:rPr>
-        <w:t>rủi</w:t>
-      </w:r>
-      <w:proofErr w:type="spellEnd"/>
-      <w:r>
-        <w:rPr>
-          <w:i/>
-          <w:iCs/>
-        </w:rPr>
-        <w:t xml:space="preserve"> </w:t>
-      </w:r>
-      <w:proofErr w:type="spellStart"/>
-      <w:r>
-        <w:rPr>
-          <w:i/>
-          <w:iCs/>
-        </w:rPr>
-        <w:t>ro</w:t>
-      </w:r>
-      <w:proofErr w:type="spellEnd"/>
-      <w:r>
-        <w:rPr>
-          <w:i/>
-          <w:iCs/>
-        </w:rPr>
-        <w:t xml:space="preserve"> </w:t>
-      </w:r>
-      <w:proofErr w:type="spellStart"/>
-      <w:r>
-        <w:rPr>
-          <w:i/>
-          <w:iCs/>
-        </w:rPr>
-        <w:t>của</w:t>
-      </w:r>
-      <w:proofErr w:type="spellEnd"/>
-      <w:r>
-        <w:rPr>
-          <w:i/>
-          <w:iCs/>
-        </w:rPr>
-        <w:t xml:space="preserve"> </w:t>
-      </w:r>
-      <w:proofErr w:type="spellStart"/>
-      <w:r>
-        <w:rPr>
-          <w:i/>
-          <w:iCs/>
-        </w:rPr>
-        <w:t>dự</w:t>
-      </w:r>
-      <w:proofErr w:type="spellEnd"/>
-      <w:r>
-        <w:rPr>
-          <w:i/>
-          <w:iCs/>
-        </w:rPr>
-        <w:t xml:space="preserve"> </w:t>
-      </w:r>
-      <w:proofErr w:type="spellStart"/>
-      <w:r>
-        <w:rPr>
-          <w:i/>
-          <w:iCs/>
-        </w:rPr>
-        <w:t>án</w:t>
-      </w:r>
-      <w:proofErr w:type="spellEnd"/>
-      <w:r>
-        <w:rPr>
-          <w:i/>
-          <w:iCs/>
-        </w:rPr>
-        <w:t xml:space="preserve"> </w:t>
-      </w:r>
-      <w:proofErr w:type="spellStart"/>
-      <w:r>
-        <w:rPr>
-          <w:i/>
-          <w:iCs/>
-        </w:rPr>
-        <w:t>tìm</w:t>
-      </w:r>
-      <w:proofErr w:type="spellEnd"/>
-      <w:r>
-        <w:rPr>
-          <w:i/>
-          <w:iCs/>
-        </w:rPr>
-        <w:t xml:space="preserve"> </w:t>
-      </w:r>
-      <w:proofErr w:type="spellStart"/>
-      <w:r>
-        <w:rPr>
-          <w:i/>
-          <w:iCs/>
-        </w:rPr>
-        <w:t>hiểu</w:t>
-      </w:r>
-      <w:proofErr w:type="spellEnd"/>
-      <w:r>
-        <w:rPr>
-          <w:i/>
-          <w:iCs/>
-        </w:rPr>
-        <w:t xml:space="preserve"> </w:t>
-      </w:r>
-      <w:proofErr w:type="spellStart"/>
-      <w:r>
-        <w:rPr>
-          <w:i/>
-          <w:iCs/>
-        </w:rPr>
-        <w:t>mã</w:t>
-      </w:r>
-      <w:proofErr w:type="spellEnd"/>
-      <w:r>
-        <w:rPr>
-          <w:i/>
-          <w:iCs/>
-        </w:rPr>
-        <w:t xml:space="preserve"> </w:t>
-      </w:r>
-      <w:proofErr w:type="spellStart"/>
-      <w:r>
-        <w:rPr>
-          <w:i/>
-          <w:iCs/>
-        </w:rPr>
-        <w:t>nguồn</w:t>
-      </w:r>
-      <w:proofErr w:type="spellEnd"/>
-      <w:r>
-        <w:rPr>
-          <w:i/>
-          <w:iCs/>
-        </w:rPr>
-        <w:t xml:space="preserve"> </w:t>
-      </w:r>
-      <w:proofErr w:type="spellStart"/>
-      <w:r>
-        <w:rPr>
-          <w:i/>
-          <w:iCs/>
-        </w:rPr>
-        <w:t>mở</w:t>
-      </w:r>
-      <w:proofErr w:type="spellEnd"/>
-      <w:r>
-        <w:rPr>
-          <w:i/>
-          <w:iCs/>
-        </w:rPr>
-        <w:t xml:space="preserve"> </w:t>
-      </w:r>
-      <w:proofErr w:type="spellStart"/>
-      <w:r>
-        <w:rPr>
-          <w:i/>
-          <w:iCs/>
-        </w:rPr>
-        <w:t>này</w:t>
-      </w:r>
-      <w:proofErr w:type="spellEnd"/>
-      <w:r>
-        <w:rPr>
-          <w:i/>
-          <w:iCs/>
-        </w:rPr>
-        <w:t xml:space="preserve">: </w:t>
-      </w:r>
-      <w:proofErr w:type="spellStart"/>
-      <w:r>
-        <w:rPr>
-          <w:i/>
-          <w:iCs/>
-        </w:rPr>
-        <w:t>Mỗi</w:t>
-      </w:r>
-      <w:proofErr w:type="spellEnd"/>
-      <w:r>
-        <w:rPr>
-          <w:i/>
-          <w:iCs/>
-        </w:rPr>
-        <w:t xml:space="preserve"> </w:t>
-      </w:r>
-      <w:proofErr w:type="spellStart"/>
-      <w:r>
-        <w:rPr>
-          <w:i/>
-          <w:iCs/>
-        </w:rPr>
-        <w:t>rủi</w:t>
-      </w:r>
-      <w:proofErr w:type="spellEnd"/>
-      <w:r>
-        <w:rPr>
-          <w:i/>
-          <w:iCs/>
-        </w:rPr>
-        <w:t xml:space="preserve"> </w:t>
-      </w:r>
-      <w:proofErr w:type="spellStart"/>
-      <w:r>
-        <w:rPr>
-          <w:i/>
-          <w:iCs/>
-        </w:rPr>
-        <w:t>ro</w:t>
-      </w:r>
-      <w:proofErr w:type="spellEnd"/>
-      <w:r>
-        <w:rPr>
-          <w:i/>
-          <w:iCs/>
-        </w:rPr>
-        <w:t xml:space="preserve"> </w:t>
-      </w:r>
-      <w:proofErr w:type="spellStart"/>
-      <w:r>
-        <w:rPr>
-          <w:i/>
-          <w:iCs/>
-        </w:rPr>
-        <w:t>có</w:t>
-      </w:r>
-      <w:proofErr w:type="spellEnd"/>
-      <w:r>
-        <w:rPr>
-          <w:i/>
-          <w:iCs/>
-        </w:rPr>
-        <w:t xml:space="preserve"> </w:t>
-      </w:r>
-      <w:r>
-        <w:rPr>
-          <w:i/>
-          <w:iCs/>
-        </w:rPr>
-        <w:t>5</w:t>
-      </w:r>
-      <w:r>
-        <w:rPr>
-          <w:i/>
-          <w:iCs/>
-        </w:rPr>
-        <w:t xml:space="preserve"> </w:t>
-      </w:r>
-      <w:proofErr w:type="spellStart"/>
-      <w:r>
-        <w:rPr>
-          <w:i/>
-          <w:iCs/>
-        </w:rPr>
-        <w:t>yếu</w:t>
-      </w:r>
-      <w:proofErr w:type="spellEnd"/>
-      <w:r>
-        <w:rPr>
-          <w:i/>
-          <w:iCs/>
-        </w:rPr>
-        <w:t xml:space="preserve"> </w:t>
-      </w:r>
-      <w:proofErr w:type="spellStart"/>
-      <w:r>
-        <w:rPr>
-          <w:i/>
-          <w:iCs/>
-        </w:rPr>
-        <w:t>tố</w:t>
-      </w:r>
-      <w:proofErr w:type="spellEnd"/>
-      <w:r>
-        <w:rPr>
-          <w:i/>
-          <w:iCs/>
-        </w:rPr>
-        <w:t xml:space="preserve"> </w:t>
-      </w:r>
-      <w:proofErr w:type="spellStart"/>
-      <w:r>
-        <w:rPr>
-          <w:i/>
-          <w:iCs/>
-        </w:rPr>
-        <w:t>cần</w:t>
-      </w:r>
-      <w:proofErr w:type="spellEnd"/>
-      <w:r>
-        <w:rPr>
-          <w:i/>
-          <w:iCs/>
-        </w:rPr>
-        <w:t xml:space="preserve"> </w:t>
-      </w:r>
-      <w:proofErr w:type="spellStart"/>
-      <w:r>
-        <w:rPr>
-          <w:i/>
-          <w:iCs/>
-        </w:rPr>
-        <w:t>ghi</w:t>
-      </w:r>
-      <w:proofErr w:type="spellEnd"/>
-      <w:r>
-        <w:rPr>
-          <w:i/>
-          <w:iCs/>
-        </w:rPr>
-        <w:t xml:space="preserve"> </w:t>
-      </w:r>
-      <w:proofErr w:type="spellStart"/>
-      <w:r>
-        <w:rPr>
-          <w:i/>
-          <w:iCs/>
-        </w:rPr>
-        <w:t>rõ</w:t>
+        <w:t>Chuẩn</w:t>
+      </w:r>
+      <w:proofErr w:type="spellEnd"/>
+      <w:r>
+        <w:rPr>
+          <w:i/>
+          <w:iCs/>
+        </w:rPr>
+        <w:t xml:space="preserve"> </w:t>
+      </w:r>
+      <w:proofErr w:type="spellStart"/>
+      <w:r>
+        <w:rPr>
+          <w:i/>
+          <w:iCs/>
+        </w:rPr>
+        <w:t>bị</w:t>
+      </w:r>
+      <w:proofErr w:type="spellEnd"/>
+      <w:r>
+        <w:rPr>
+          <w:i/>
+          <w:iCs/>
+        </w:rPr>
+        <w:t xml:space="preserve"> </w:t>
+      </w:r>
+      <w:proofErr w:type="spellStart"/>
+      <w:r>
+        <w:rPr>
+          <w:i/>
+          <w:iCs/>
+        </w:rPr>
+        <w:t>đầy</w:t>
+      </w:r>
+      <w:proofErr w:type="spellEnd"/>
+      <w:r>
+        <w:rPr>
+          <w:i/>
+          <w:iCs/>
+        </w:rPr>
+        <w:t xml:space="preserve"> </w:t>
+      </w:r>
+      <w:proofErr w:type="spellStart"/>
+      <w:r>
+        <w:rPr>
+          <w:i/>
+          <w:iCs/>
+        </w:rPr>
+        <w:t>đủ</w:t>
+      </w:r>
+      <w:proofErr w:type="spellEnd"/>
+      <w:r>
+        <w:rPr>
+          <w:i/>
+          <w:iCs/>
+        </w:rPr>
+        <w:t xml:space="preserve"> </w:t>
+      </w:r>
+      <w:proofErr w:type="spellStart"/>
+      <w:r>
+        <w:rPr>
+          <w:i/>
+          <w:iCs/>
+        </w:rPr>
+        <w:t>giấy</w:t>
+      </w:r>
+      <w:proofErr w:type="spellEnd"/>
+      <w:r>
+        <w:rPr>
+          <w:i/>
+          <w:iCs/>
+        </w:rPr>
+        <w:t xml:space="preserve"> </w:t>
+      </w:r>
+      <w:proofErr w:type="spellStart"/>
+      <w:r>
+        <w:rPr>
+          <w:i/>
+          <w:iCs/>
+        </w:rPr>
+        <w:t>tờ</w:t>
       </w:r>
       <w:proofErr w:type="spellEnd"/>
     </w:p>
@@ -8300,104 +7666,215 @@
           <w:i/>
           <w:iCs/>
         </w:rPr>
-        <w:t>Tên</w:t>
-      </w:r>
-      <w:proofErr w:type="spellEnd"/>
-      <w:r>
-        <w:rPr>
-          <w:i/>
-          <w:iCs/>
-        </w:rPr>
-        <w:t xml:space="preserve"> </w:t>
-      </w:r>
-      <w:proofErr w:type="spellStart"/>
-      <w:r>
-        <w:rPr>
-          <w:i/>
-          <w:iCs/>
-        </w:rPr>
-        <w:t>rủi</w:t>
-      </w:r>
-      <w:proofErr w:type="spellEnd"/>
-      <w:r>
-        <w:rPr>
-          <w:i/>
-          <w:iCs/>
-        </w:rPr>
-        <w:t xml:space="preserve"> </w:t>
-      </w:r>
-      <w:proofErr w:type="spellStart"/>
-      <w:r>
-        <w:rPr>
-          <w:i/>
-          <w:iCs/>
-        </w:rPr>
-        <w:t>ro</w:t>
-      </w:r>
-      <w:proofErr w:type="spellEnd"/>
-      <w:r>
-        <w:rPr>
-          <w:i/>
-          <w:iCs/>
-        </w:rPr>
-        <w:t xml:space="preserve">: </w:t>
-      </w:r>
-      <w:proofErr w:type="spellStart"/>
-      <w:r>
-        <w:rPr>
-          <w:i/>
-          <w:iCs/>
-        </w:rPr>
-        <w:t>ngắn</w:t>
-      </w:r>
-      <w:proofErr w:type="spellEnd"/>
-      <w:r>
-        <w:rPr>
-          <w:i/>
-          <w:iCs/>
-        </w:rPr>
-        <w:t xml:space="preserve"> </w:t>
-      </w:r>
-      <w:proofErr w:type="spellStart"/>
-      <w:r>
-        <w:rPr>
-          <w:i/>
-          <w:iCs/>
-        </w:rPr>
-        <w:t>gọn</w:t>
-      </w:r>
-      <w:proofErr w:type="spellEnd"/>
-      <w:r>
-        <w:rPr>
-          <w:i/>
-          <w:iCs/>
-        </w:rPr>
-        <w:t xml:space="preserve"> </w:t>
-      </w:r>
-      <w:proofErr w:type="spellStart"/>
-      <w:r>
-        <w:rPr>
-          <w:i/>
-          <w:iCs/>
-        </w:rPr>
-        <w:t>trong</w:t>
-      </w:r>
-      <w:proofErr w:type="spellEnd"/>
-      <w:r>
-        <w:rPr>
-          <w:i/>
-          <w:iCs/>
-        </w:rPr>
-        <w:t xml:space="preserve"> 1 </w:t>
-      </w:r>
-      <w:proofErr w:type="spellStart"/>
-      <w:r>
-        <w:rPr>
-          <w:i/>
-          <w:iCs/>
-        </w:rPr>
-        <w:t>dòng</w:t>
-      </w:r>
+        <w:t>Trả</w:t>
+      </w:r>
+      <w:proofErr w:type="spellEnd"/>
+      <w:r>
+        <w:rPr>
+          <w:i/>
+          <w:iCs/>
+        </w:rPr>
+        <w:t xml:space="preserve"> </w:t>
+      </w:r>
+      <w:proofErr w:type="spellStart"/>
+      <w:r>
+        <w:rPr>
+          <w:i/>
+          <w:iCs/>
+        </w:rPr>
+        <w:t>lời</w:t>
+      </w:r>
+      <w:proofErr w:type="spellEnd"/>
+      <w:r>
+        <w:rPr>
+          <w:i/>
+          <w:iCs/>
+        </w:rPr>
+        <w:t xml:space="preserve"> </w:t>
+      </w:r>
+      <w:proofErr w:type="spellStart"/>
+      <w:r>
+        <w:rPr>
+          <w:i/>
+          <w:iCs/>
+        </w:rPr>
+        <w:t>mọi</w:t>
+      </w:r>
+      <w:proofErr w:type="spellEnd"/>
+      <w:r>
+        <w:rPr>
+          <w:i/>
+          <w:iCs/>
+        </w:rPr>
+        <w:t xml:space="preserve"> </w:t>
+      </w:r>
+      <w:proofErr w:type="spellStart"/>
+      <w:r>
+        <w:rPr>
+          <w:i/>
+          <w:iCs/>
+        </w:rPr>
+        <w:t>câu</w:t>
+      </w:r>
+      <w:proofErr w:type="spellEnd"/>
+      <w:r>
+        <w:rPr>
+          <w:i/>
+          <w:iCs/>
+        </w:rPr>
+        <w:t xml:space="preserve"> </w:t>
+      </w:r>
+      <w:proofErr w:type="spellStart"/>
+      <w:r>
+        <w:rPr>
+          <w:i/>
+          <w:iCs/>
+        </w:rPr>
+        <w:t>hỏi</w:t>
+      </w:r>
+      <w:proofErr w:type="spellEnd"/>
+      <w:r>
+        <w:rPr>
+          <w:i/>
+          <w:iCs/>
+        </w:rPr>
+        <w:t xml:space="preserve">, </w:t>
+      </w:r>
+      <w:proofErr w:type="spellStart"/>
+      <w:r>
+        <w:rPr>
+          <w:i/>
+          <w:iCs/>
+        </w:rPr>
+        <w:t>thắc</w:t>
+      </w:r>
+      <w:proofErr w:type="spellEnd"/>
+      <w:r>
+        <w:rPr>
+          <w:i/>
+          <w:iCs/>
+        </w:rPr>
+        <w:t xml:space="preserve"> </w:t>
+      </w:r>
+      <w:proofErr w:type="spellStart"/>
+      <w:r>
+        <w:rPr>
+          <w:i/>
+          <w:iCs/>
+        </w:rPr>
+        <w:t>mắc</w:t>
+      </w:r>
+      <w:proofErr w:type="spellEnd"/>
+      <w:r>
+        <w:rPr>
+          <w:i/>
+          <w:iCs/>
+        </w:rPr>
+        <w:t xml:space="preserve"> </w:t>
+      </w:r>
+      <w:proofErr w:type="spellStart"/>
+      <w:r>
+        <w:rPr>
+          <w:i/>
+          <w:iCs/>
+        </w:rPr>
+        <w:t>của</w:t>
+      </w:r>
+      <w:proofErr w:type="spellEnd"/>
+      <w:r>
+        <w:rPr>
+          <w:i/>
+          <w:iCs/>
+        </w:rPr>
+        <w:t xml:space="preserve"> </w:t>
+      </w:r>
+      <w:proofErr w:type="spellStart"/>
+      <w:r>
+        <w:rPr>
+          <w:i/>
+          <w:iCs/>
+        </w:rPr>
+        <w:t>khách</w:t>
+      </w:r>
+      <w:proofErr w:type="spellEnd"/>
+      <w:r>
+        <w:rPr>
+          <w:i/>
+          <w:iCs/>
+        </w:rPr>
+        <w:t xml:space="preserve"> </w:t>
+      </w:r>
+      <w:proofErr w:type="spellStart"/>
+      <w:r>
+        <w:rPr>
+          <w:i/>
+          <w:iCs/>
+        </w:rPr>
+        <w:t>hàng</w:t>
+      </w:r>
+      <w:proofErr w:type="spellEnd"/>
+    </w:p>
+    <w:p>
+      <w:pPr>
+        <w:pStyle w:val="Heading1"/>
+      </w:pPr>
+      <w:proofErr w:type="spellStart"/>
+      <w:r>
+        <w:t>Ước</w:t>
+      </w:r>
+      <w:proofErr w:type="spellEnd"/>
+      <w:r>
+        <w:t xml:space="preserve"> </w:t>
+      </w:r>
+      <w:proofErr w:type="spellStart"/>
+      <w:r>
+        <w:t>lượng</w:t>
+      </w:r>
+      <w:proofErr w:type="spellEnd"/>
+      <w:r>
+        <w:t xml:space="preserve"> </w:t>
+      </w:r>
+      <w:proofErr w:type="spellStart"/>
+      <w:r>
+        <w:t>chung</w:t>
+      </w:r>
+      <w:bookmarkEnd w:id="13"/>
+      <w:proofErr w:type="spellEnd"/>
+    </w:p>
+    <w:p>
+      <w:pPr>
+        <w:pStyle w:val="Heading2"/>
+      </w:pPr>
+      <w:bookmarkStart w:id="14" w:name="_Toc57272152"/>
+      <w:proofErr w:type="spellStart"/>
+      <w:r>
+        <w:t>Ước</w:t>
+      </w:r>
+      <w:proofErr w:type="spellEnd"/>
+      <w:r>
+        <w:t xml:space="preserve"> </w:t>
+      </w:r>
+      <w:proofErr w:type="spellStart"/>
+      <w:r>
+        <w:t>lượng</w:t>
+      </w:r>
+      <w:proofErr w:type="spellEnd"/>
+      <w:r>
+        <w:t xml:space="preserve"> </w:t>
+      </w:r>
+      <w:proofErr w:type="spellStart"/>
+      <w:r>
+        <w:t>thời</w:t>
+      </w:r>
+      <w:proofErr w:type="spellEnd"/>
+      <w:r>
+        <w:t xml:space="preserve"> </w:t>
+      </w:r>
+      <w:proofErr w:type="spellStart"/>
+      <w:r>
+        <w:t>gian</w:t>
+      </w:r>
+      <w:bookmarkEnd w:id="14"/>
       <w:proofErr w:type="spellEnd"/>
     </w:p>
     <w:p>
@@ -8418,64 +7895,169 @@
           <w:i/>
           <w:iCs/>
         </w:rPr>
-        <w:t>Mô</w:t>
-      </w:r>
-      <w:proofErr w:type="spellEnd"/>
-      <w:r>
-        <w:rPr>
-          <w:i/>
-          <w:iCs/>
-        </w:rPr>
-        <w:t xml:space="preserve"> </w:t>
-      </w:r>
-      <w:proofErr w:type="spellStart"/>
-      <w:r>
-        <w:rPr>
-          <w:i/>
-          <w:iCs/>
-        </w:rPr>
-        <w:t>tả</w:t>
-      </w:r>
-      <w:proofErr w:type="spellEnd"/>
-      <w:r>
-        <w:rPr>
-          <w:i/>
-          <w:iCs/>
-        </w:rPr>
-        <w:t xml:space="preserve"> </w:t>
-      </w:r>
-      <w:proofErr w:type="spellStart"/>
-      <w:r>
-        <w:rPr>
-          <w:i/>
-          <w:iCs/>
-        </w:rPr>
-        <w:t>rủi</w:t>
-      </w:r>
-      <w:proofErr w:type="spellEnd"/>
-      <w:r>
-        <w:rPr>
-          <w:i/>
-          <w:iCs/>
-        </w:rPr>
-        <w:t xml:space="preserve"> </w:t>
-      </w:r>
-      <w:proofErr w:type="spellStart"/>
-      <w:r>
-        <w:rPr>
-          <w:i/>
-          <w:iCs/>
-        </w:rPr>
-        <w:t>ro</w:t>
-      </w:r>
-      <w:proofErr w:type="spellEnd"/>
-      <w:r>
-        <w:rPr>
-          <w:i/>
-          <w:iCs/>
-        </w:rPr>
-        <w:t>:</w:t>
-      </w:r>
+        <w:t>Để</w:t>
+      </w:r>
+      <w:proofErr w:type="spellEnd"/>
+      <w:r>
+        <w:rPr>
+          <w:i/>
+          <w:iCs/>
+        </w:rPr>
+        <w:t xml:space="preserve"> </w:t>
+      </w:r>
+      <w:proofErr w:type="spellStart"/>
+      <w:r>
+        <w:rPr>
+          <w:i/>
+          <w:iCs/>
+        </w:rPr>
+        <w:t>chạy</w:t>
+      </w:r>
+      <w:proofErr w:type="spellEnd"/>
+      <w:r>
+        <w:rPr>
+          <w:i/>
+          <w:iCs/>
+        </w:rPr>
+        <w:t xml:space="preserve"> </w:t>
+      </w:r>
+      <w:proofErr w:type="spellStart"/>
+      <w:r>
+        <w:rPr>
+          <w:i/>
+          <w:iCs/>
+        </w:rPr>
+        <w:t>thành</w:t>
+      </w:r>
+      <w:proofErr w:type="spellEnd"/>
+      <w:r>
+        <w:rPr>
+          <w:i/>
+          <w:iCs/>
+        </w:rPr>
+        <w:t xml:space="preserve"> </w:t>
+      </w:r>
+      <w:proofErr w:type="spellStart"/>
+      <w:r>
+        <w:rPr>
+          <w:i/>
+          <w:iCs/>
+        </w:rPr>
+        <w:t>công</w:t>
+      </w:r>
+      <w:proofErr w:type="spellEnd"/>
+      <w:r>
+        <w:rPr>
+          <w:i/>
+          <w:iCs/>
+        </w:rPr>
+        <w:t xml:space="preserve"> </w:t>
+      </w:r>
+      <w:proofErr w:type="spellStart"/>
+      <w:r>
+        <w:rPr>
+          <w:i/>
+          <w:iCs/>
+        </w:rPr>
+        <w:t>mã</w:t>
+      </w:r>
+      <w:proofErr w:type="spellEnd"/>
+      <w:r>
+        <w:rPr>
+          <w:i/>
+          <w:iCs/>
+        </w:rPr>
+        <w:t xml:space="preserve"> </w:t>
+      </w:r>
+      <w:proofErr w:type="spellStart"/>
+      <w:r>
+        <w:rPr>
+          <w:i/>
+          <w:iCs/>
+        </w:rPr>
+        <w:t>nguồn</w:t>
+      </w:r>
+      <w:proofErr w:type="spellEnd"/>
+      <w:r>
+        <w:rPr>
+          <w:i/>
+          <w:iCs/>
+        </w:rPr>
+        <w:t xml:space="preserve"> </w:t>
+      </w:r>
+      <w:proofErr w:type="spellStart"/>
+      <w:r>
+        <w:rPr>
+          <w:i/>
+          <w:iCs/>
+        </w:rPr>
+        <w:t>mở</w:t>
+      </w:r>
+      <w:proofErr w:type="spellEnd"/>
+      <w:r>
+        <w:rPr>
+          <w:i/>
+          <w:iCs/>
+        </w:rPr>
+        <w:t xml:space="preserve"> </w:t>
+      </w:r>
+      <w:proofErr w:type="spellStart"/>
+      <w:r>
+        <w:rPr>
+          <w:i/>
+          <w:iCs/>
+        </w:rPr>
+        <w:t>cần</w:t>
+      </w:r>
+      <w:proofErr w:type="spellEnd"/>
+      <w:r>
+        <w:rPr>
+          <w:i/>
+          <w:iCs/>
+        </w:rPr>
+        <w:t xml:space="preserve"> bao </w:t>
+      </w:r>
+      <w:proofErr w:type="spellStart"/>
+      <w:r>
+        <w:rPr>
+          <w:i/>
+          <w:iCs/>
+        </w:rPr>
+        <w:t>nhiêu</w:t>
+      </w:r>
+      <w:proofErr w:type="spellEnd"/>
+      <w:r>
+        <w:rPr>
+          <w:i/>
+          <w:iCs/>
+        </w:rPr>
+        <w:t xml:space="preserve"> </w:t>
+      </w:r>
+      <w:proofErr w:type="spellStart"/>
+      <w:r>
+        <w:rPr>
+          <w:i/>
+          <w:iCs/>
+        </w:rPr>
+        <w:t>thời</w:t>
+      </w:r>
+      <w:proofErr w:type="spellEnd"/>
+      <w:r>
+        <w:rPr>
+          <w:i/>
+          <w:iCs/>
+        </w:rPr>
+        <w:t xml:space="preserve"> </w:t>
+      </w:r>
+      <w:proofErr w:type="spellStart"/>
+      <w:r>
+        <w:rPr>
+          <w:i/>
+          <w:iCs/>
+        </w:rPr>
+        <w:t>gian</w:t>
+      </w:r>
+      <w:proofErr w:type="spellEnd"/>
     </w:p>
     <w:p>
       <w:pPr>
@@ -8495,48 +8077,153 @@
           <w:i/>
           <w:iCs/>
         </w:rPr>
-        <w:t>Xác</w:t>
-      </w:r>
-      <w:proofErr w:type="spellEnd"/>
-      <w:r>
-        <w:rPr>
-          <w:i/>
-          <w:iCs/>
-        </w:rPr>
-        <w:t xml:space="preserve"> </w:t>
-      </w:r>
-      <w:proofErr w:type="spellStart"/>
-      <w:r>
-        <w:rPr>
-          <w:i/>
-          <w:iCs/>
-        </w:rPr>
-        <w:t>suất</w:t>
-      </w:r>
-      <w:proofErr w:type="spellEnd"/>
-      <w:r>
-        <w:rPr>
-          <w:i/>
-          <w:iCs/>
-        </w:rPr>
-        <w:t xml:space="preserve"> </w:t>
-      </w:r>
-      <w:proofErr w:type="spellStart"/>
-      <w:r>
-        <w:rPr>
-          <w:i/>
-          <w:iCs/>
-        </w:rPr>
-        <w:t>xảy</w:t>
-      </w:r>
-      <w:proofErr w:type="spellEnd"/>
-      <w:r>
-        <w:rPr>
-          <w:i/>
-          <w:iCs/>
-        </w:rPr>
-        <w:t xml:space="preserve"> ra</w:t>
-      </w:r>
+        <w:t>Để</w:t>
+      </w:r>
+      <w:proofErr w:type="spellEnd"/>
+      <w:r>
+        <w:rPr>
+          <w:i/>
+          <w:iCs/>
+        </w:rPr>
+        <w:t xml:space="preserve"> </w:t>
+      </w:r>
+      <w:proofErr w:type="spellStart"/>
+      <w:r>
+        <w:rPr>
+          <w:i/>
+          <w:iCs/>
+        </w:rPr>
+        <w:t>hiểu</w:t>
+      </w:r>
+      <w:proofErr w:type="spellEnd"/>
+      <w:r>
+        <w:rPr>
+          <w:i/>
+          <w:iCs/>
+        </w:rPr>
+        <w:t xml:space="preserve"> </w:t>
+      </w:r>
+      <w:proofErr w:type="spellStart"/>
+      <w:r>
+        <w:rPr>
+          <w:i/>
+          <w:iCs/>
+        </w:rPr>
+        <w:t>rõ</w:t>
+      </w:r>
+      <w:proofErr w:type="spellEnd"/>
+      <w:r>
+        <w:rPr>
+          <w:i/>
+          <w:iCs/>
+        </w:rPr>
+        <w:t xml:space="preserve"> </w:t>
+      </w:r>
+      <w:proofErr w:type="spellStart"/>
+      <w:r>
+        <w:rPr>
+          <w:i/>
+          <w:iCs/>
+        </w:rPr>
+        <w:t>mã</w:t>
+      </w:r>
+      <w:proofErr w:type="spellEnd"/>
+      <w:r>
+        <w:rPr>
+          <w:i/>
+          <w:iCs/>
+        </w:rPr>
+        <w:t xml:space="preserve"> </w:t>
+      </w:r>
+      <w:proofErr w:type="spellStart"/>
+      <w:r>
+        <w:rPr>
+          <w:i/>
+          <w:iCs/>
+        </w:rPr>
+        <w:t>nguồn</w:t>
+      </w:r>
+      <w:proofErr w:type="spellEnd"/>
+      <w:r>
+        <w:rPr>
+          <w:i/>
+          <w:iCs/>
+        </w:rPr>
+        <w:t xml:space="preserve"> </w:t>
+      </w:r>
+      <w:proofErr w:type="spellStart"/>
+      <w:r>
+        <w:rPr>
+          <w:i/>
+          <w:iCs/>
+        </w:rPr>
+        <w:t>mở</w:t>
+      </w:r>
+      <w:proofErr w:type="spellEnd"/>
+      <w:r>
+        <w:rPr>
+          <w:i/>
+          <w:iCs/>
+        </w:rPr>
+        <w:t xml:space="preserve"> </w:t>
+      </w:r>
+      <w:proofErr w:type="spellStart"/>
+      <w:r>
+        <w:rPr>
+          <w:i/>
+          <w:iCs/>
+        </w:rPr>
+        <w:t>cần</w:t>
+      </w:r>
+      <w:proofErr w:type="spellEnd"/>
+      <w:r>
+        <w:rPr>
+          <w:i/>
+          <w:iCs/>
+        </w:rPr>
+        <w:t xml:space="preserve"> bao </w:t>
+      </w:r>
+      <w:proofErr w:type="spellStart"/>
+      <w:r>
+        <w:rPr>
+          <w:i/>
+          <w:iCs/>
+        </w:rPr>
+        <w:t>nhiêu</w:t>
+      </w:r>
+      <w:proofErr w:type="spellEnd"/>
+      <w:r>
+        <w:rPr>
+          <w:i/>
+          <w:iCs/>
+        </w:rPr>
+        <w:t xml:space="preserve"> </w:t>
+      </w:r>
+      <w:proofErr w:type="spellStart"/>
+      <w:r>
+        <w:rPr>
+          <w:i/>
+          <w:iCs/>
+        </w:rPr>
+        <w:t>thời</w:t>
+      </w:r>
+      <w:proofErr w:type="spellEnd"/>
+      <w:r>
+        <w:rPr>
+          <w:i/>
+          <w:iCs/>
+        </w:rPr>
+        <w:t xml:space="preserve"> </w:t>
+      </w:r>
+      <w:proofErr w:type="spellStart"/>
+      <w:r>
+        <w:rPr>
+          <w:i/>
+          <w:iCs/>
+        </w:rPr>
+        <w:t>gian</w:t>
+      </w:r>
+      <w:proofErr w:type="spellEnd"/>
     </w:p>
     <w:p>
       <w:pPr>
@@ -8556,55 +8243,618 @@
           <w:i/>
           <w:iCs/>
         </w:rPr>
-        <w:t>Mức</w:t>
-      </w:r>
-      <w:proofErr w:type="spellEnd"/>
-      <w:r>
-        <w:rPr>
-          <w:i/>
-          <w:iCs/>
-        </w:rPr>
-        <w:t xml:space="preserve"> </w:t>
-      </w:r>
-      <w:proofErr w:type="spellStart"/>
-      <w:r>
-        <w:rPr>
-          <w:i/>
-          <w:iCs/>
-        </w:rPr>
-        <w:t>độ</w:t>
-      </w:r>
-      <w:proofErr w:type="spellEnd"/>
-      <w:r>
-        <w:rPr>
-          <w:i/>
-          <w:iCs/>
-        </w:rPr>
-        <w:t xml:space="preserve"> </w:t>
-      </w:r>
-      <w:proofErr w:type="spellStart"/>
-      <w:r>
-        <w:rPr>
-          <w:i/>
-          <w:iCs/>
-        </w:rPr>
-        <w:t>thiệt</w:t>
-      </w:r>
-      <w:proofErr w:type="spellEnd"/>
-      <w:r>
-        <w:rPr>
-          <w:i/>
-          <w:iCs/>
-        </w:rPr>
-        <w:t xml:space="preserve"> </w:t>
-      </w:r>
-      <w:proofErr w:type="spellStart"/>
-      <w:r>
-        <w:rPr>
-          <w:i/>
-          <w:iCs/>
-        </w:rPr>
-        <w:t>hại</w:t>
+        <w:t>Để</w:t>
+      </w:r>
+      <w:proofErr w:type="spellEnd"/>
+      <w:r>
+        <w:rPr>
+          <w:i/>
+          <w:iCs/>
+        </w:rPr>
+        <w:t xml:space="preserve"> </w:t>
+      </w:r>
+      <w:proofErr w:type="spellStart"/>
+      <w:r>
+        <w:rPr>
+          <w:i/>
+          <w:iCs/>
+        </w:rPr>
+        <w:t>thay</w:t>
+      </w:r>
+      <w:proofErr w:type="spellEnd"/>
+      <w:r>
+        <w:rPr>
+          <w:i/>
+          <w:iCs/>
+        </w:rPr>
+        <w:t xml:space="preserve"> </w:t>
+      </w:r>
+      <w:proofErr w:type="spellStart"/>
+      <w:r>
+        <w:rPr>
+          <w:i/>
+          <w:iCs/>
+        </w:rPr>
+        <w:t>đổi</w:t>
+      </w:r>
+      <w:proofErr w:type="spellEnd"/>
+      <w:r>
+        <w:rPr>
+          <w:i/>
+          <w:iCs/>
+        </w:rPr>
+        <w:t xml:space="preserve"> </w:t>
+      </w:r>
+      <w:proofErr w:type="spellStart"/>
+      <w:r>
+        <w:rPr>
+          <w:i/>
+          <w:iCs/>
+        </w:rPr>
+        <w:t>giao</w:t>
+      </w:r>
+      <w:proofErr w:type="spellEnd"/>
+      <w:r>
+        <w:rPr>
+          <w:i/>
+          <w:iCs/>
+        </w:rPr>
+        <w:t xml:space="preserve"> </w:t>
+      </w:r>
+      <w:proofErr w:type="spellStart"/>
+      <w:r>
+        <w:rPr>
+          <w:i/>
+          <w:iCs/>
+        </w:rPr>
+        <w:t>diện</w:t>
+      </w:r>
+      <w:proofErr w:type="spellEnd"/>
+      <w:r>
+        <w:rPr>
+          <w:i/>
+          <w:iCs/>
+        </w:rPr>
+        <w:t xml:space="preserve">, </w:t>
+      </w:r>
+      <w:proofErr w:type="spellStart"/>
+      <w:r>
+        <w:rPr>
+          <w:i/>
+          <w:iCs/>
+        </w:rPr>
+        <w:t>để</w:t>
+      </w:r>
+      <w:proofErr w:type="spellEnd"/>
+      <w:r>
+        <w:rPr>
+          <w:i/>
+          <w:iCs/>
+        </w:rPr>
+        <w:t xml:space="preserve"> </w:t>
+      </w:r>
+      <w:proofErr w:type="spellStart"/>
+      <w:r>
+        <w:rPr>
+          <w:i/>
+          <w:iCs/>
+        </w:rPr>
+        <w:t>chỉnh</w:t>
+      </w:r>
+      <w:proofErr w:type="spellEnd"/>
+      <w:r>
+        <w:rPr>
+          <w:i/>
+          <w:iCs/>
+        </w:rPr>
+        <w:t xml:space="preserve"> </w:t>
+      </w:r>
+      <w:proofErr w:type="spellStart"/>
+      <w:r>
+        <w:rPr>
+          <w:i/>
+          <w:iCs/>
+        </w:rPr>
+        <w:t>sửa</w:t>
+      </w:r>
+      <w:proofErr w:type="spellEnd"/>
+      <w:r>
+        <w:rPr>
+          <w:i/>
+          <w:iCs/>
+        </w:rPr>
+        <w:t xml:space="preserve"> </w:t>
+      </w:r>
+      <w:proofErr w:type="spellStart"/>
+      <w:r>
+        <w:rPr>
+          <w:i/>
+          <w:iCs/>
+        </w:rPr>
+        <w:t>tính</w:t>
+      </w:r>
+      <w:proofErr w:type="spellEnd"/>
+      <w:r>
+        <w:rPr>
+          <w:i/>
+          <w:iCs/>
+        </w:rPr>
+        <w:t xml:space="preserve"> </w:t>
+      </w:r>
+      <w:proofErr w:type="spellStart"/>
+      <w:r>
+        <w:rPr>
+          <w:i/>
+          <w:iCs/>
+        </w:rPr>
+        <w:t>năng</w:t>
+      </w:r>
+      <w:proofErr w:type="spellEnd"/>
+      <w:r>
+        <w:rPr>
+          <w:i/>
+          <w:iCs/>
+        </w:rPr>
+        <w:t xml:space="preserve"> </w:t>
+      </w:r>
+      <w:proofErr w:type="spellStart"/>
+      <w:r>
+        <w:rPr>
+          <w:i/>
+          <w:iCs/>
+        </w:rPr>
+        <w:t>cần</w:t>
+      </w:r>
+      <w:proofErr w:type="spellEnd"/>
+      <w:r>
+        <w:rPr>
+          <w:i/>
+          <w:iCs/>
+        </w:rPr>
+        <w:t xml:space="preserve"> bao </w:t>
+      </w:r>
+      <w:proofErr w:type="spellStart"/>
+      <w:r>
+        <w:rPr>
+          <w:i/>
+          <w:iCs/>
+        </w:rPr>
+        <w:t>nhiêu</w:t>
+      </w:r>
+      <w:proofErr w:type="spellEnd"/>
+      <w:r>
+        <w:rPr>
+          <w:i/>
+          <w:iCs/>
+        </w:rPr>
+        <w:t xml:space="preserve"> </w:t>
+      </w:r>
+      <w:proofErr w:type="spellStart"/>
+      <w:r>
+        <w:rPr>
+          <w:i/>
+          <w:iCs/>
+        </w:rPr>
+        <w:t>thời</w:t>
+      </w:r>
+      <w:proofErr w:type="spellEnd"/>
+      <w:r>
+        <w:rPr>
+          <w:i/>
+          <w:iCs/>
+        </w:rPr>
+        <w:t xml:space="preserve"> </w:t>
+      </w:r>
+      <w:proofErr w:type="spellStart"/>
+      <w:r>
+        <w:rPr>
+          <w:i/>
+          <w:iCs/>
+        </w:rPr>
+        <w:t>gian</w:t>
+      </w:r>
+      <w:proofErr w:type="spellEnd"/>
+    </w:p>
+    <w:p>
+      <w:pPr>
+        <w:pStyle w:val="Heading2"/>
+      </w:pPr>
+      <w:bookmarkStart w:id="15" w:name="_Toc57272153"/>
+      <w:proofErr w:type="spellStart"/>
+      <w:r>
+        <w:t>Ước</w:t>
+      </w:r>
+      <w:proofErr w:type="spellEnd"/>
+      <w:r>
+        <w:t xml:space="preserve"> </w:t>
+      </w:r>
+      <w:proofErr w:type="spellStart"/>
+      <w:r>
+        <w:t>lượng</w:t>
+      </w:r>
+      <w:proofErr w:type="spellEnd"/>
+      <w:r>
+        <w:t xml:space="preserve"> </w:t>
+      </w:r>
+      <w:proofErr w:type="spellStart"/>
+      <w:r>
+        <w:t>rủi</w:t>
+      </w:r>
+      <w:proofErr w:type="spellEnd"/>
+      <w:r>
+        <w:t xml:space="preserve"> </w:t>
+      </w:r>
+      <w:proofErr w:type="spellStart"/>
+      <w:r>
+        <w:t>ro</w:t>
+      </w:r>
+      <w:bookmarkEnd w:id="15"/>
+      <w:proofErr w:type="spellEnd"/>
+    </w:p>
+    <w:p>
+      <w:pPr>
+        <w:rPr>
+          <w:i/>
+          <w:iCs/>
+        </w:rPr>
+      </w:pPr>
+      <w:proofErr w:type="spellStart"/>
+      <w:r>
+        <w:rPr>
+          <w:i/>
+          <w:iCs/>
+        </w:rPr>
+        <w:t>Ước</w:t>
+      </w:r>
+      <w:proofErr w:type="spellEnd"/>
+      <w:r>
+        <w:rPr>
+          <w:i/>
+          <w:iCs/>
+        </w:rPr>
+        <w:t xml:space="preserve"> </w:t>
+      </w:r>
+      <w:proofErr w:type="spellStart"/>
+      <w:r>
+        <w:rPr>
+          <w:i/>
+          <w:iCs/>
+        </w:rPr>
+        <w:t>lượng</w:t>
+      </w:r>
+      <w:proofErr w:type="spellEnd"/>
+      <w:r>
+        <w:rPr>
+          <w:i/>
+          <w:iCs/>
+        </w:rPr>
+        <w:t xml:space="preserve"> 5 </w:t>
+      </w:r>
+      <w:proofErr w:type="spellStart"/>
+      <w:r>
+        <w:rPr>
+          <w:i/>
+          <w:iCs/>
+        </w:rPr>
+        <w:t>rủi</w:t>
+      </w:r>
+      <w:proofErr w:type="spellEnd"/>
+      <w:r>
+        <w:rPr>
+          <w:i/>
+          <w:iCs/>
+        </w:rPr>
+        <w:t xml:space="preserve"> </w:t>
+      </w:r>
+      <w:proofErr w:type="spellStart"/>
+      <w:r>
+        <w:rPr>
+          <w:i/>
+          <w:iCs/>
+        </w:rPr>
+        <w:t>ro</w:t>
+      </w:r>
+      <w:proofErr w:type="spellEnd"/>
+      <w:r>
+        <w:rPr>
+          <w:i/>
+          <w:iCs/>
+        </w:rPr>
+        <w:t xml:space="preserve"> </w:t>
+      </w:r>
+      <w:proofErr w:type="spellStart"/>
+      <w:r>
+        <w:rPr>
+          <w:i/>
+          <w:iCs/>
+        </w:rPr>
+        <w:t>của</w:t>
+      </w:r>
+      <w:proofErr w:type="spellEnd"/>
+      <w:r>
+        <w:rPr>
+          <w:i/>
+          <w:iCs/>
+        </w:rPr>
+        <w:t xml:space="preserve"> </w:t>
+      </w:r>
+      <w:proofErr w:type="spellStart"/>
+      <w:r>
+        <w:rPr>
+          <w:i/>
+          <w:iCs/>
+        </w:rPr>
+        <w:t>dự</w:t>
+      </w:r>
+      <w:proofErr w:type="spellEnd"/>
+      <w:r>
+        <w:rPr>
+          <w:i/>
+          <w:iCs/>
+        </w:rPr>
+        <w:t xml:space="preserve"> </w:t>
+      </w:r>
+      <w:proofErr w:type="spellStart"/>
+      <w:r>
+        <w:rPr>
+          <w:i/>
+          <w:iCs/>
+        </w:rPr>
+        <w:t>án</w:t>
+      </w:r>
+      <w:proofErr w:type="spellEnd"/>
+      <w:r>
+        <w:rPr>
+          <w:i/>
+          <w:iCs/>
+        </w:rPr>
+        <w:t xml:space="preserve"> </w:t>
+      </w:r>
+      <w:proofErr w:type="spellStart"/>
+      <w:r>
+        <w:rPr>
+          <w:i/>
+          <w:iCs/>
+        </w:rPr>
+        <w:t>tìm</w:t>
+      </w:r>
+      <w:proofErr w:type="spellEnd"/>
+      <w:r>
+        <w:rPr>
+          <w:i/>
+          <w:iCs/>
+        </w:rPr>
+        <w:t xml:space="preserve"> </w:t>
+      </w:r>
+      <w:proofErr w:type="spellStart"/>
+      <w:r>
+        <w:rPr>
+          <w:i/>
+          <w:iCs/>
+        </w:rPr>
+        <w:t>hiểu</w:t>
+      </w:r>
+      <w:proofErr w:type="spellEnd"/>
+      <w:r>
+        <w:rPr>
+          <w:i/>
+          <w:iCs/>
+        </w:rPr>
+        <w:t xml:space="preserve"> </w:t>
+      </w:r>
+      <w:proofErr w:type="spellStart"/>
+      <w:r>
+        <w:rPr>
+          <w:i/>
+          <w:iCs/>
+        </w:rPr>
+        <w:t>mã</w:t>
+      </w:r>
+      <w:proofErr w:type="spellEnd"/>
+      <w:r>
+        <w:rPr>
+          <w:i/>
+          <w:iCs/>
+        </w:rPr>
+        <w:t xml:space="preserve"> </w:t>
+      </w:r>
+      <w:proofErr w:type="spellStart"/>
+      <w:r>
+        <w:rPr>
+          <w:i/>
+          <w:iCs/>
+        </w:rPr>
+        <w:t>nguồn</w:t>
+      </w:r>
+      <w:proofErr w:type="spellEnd"/>
+      <w:r>
+        <w:rPr>
+          <w:i/>
+          <w:iCs/>
+        </w:rPr>
+        <w:t xml:space="preserve"> </w:t>
+      </w:r>
+      <w:proofErr w:type="spellStart"/>
+      <w:r>
+        <w:rPr>
+          <w:i/>
+          <w:iCs/>
+        </w:rPr>
+        <w:t>mở</w:t>
+      </w:r>
+      <w:proofErr w:type="spellEnd"/>
+      <w:r>
+        <w:rPr>
+          <w:i/>
+          <w:iCs/>
+        </w:rPr>
+        <w:t xml:space="preserve"> </w:t>
+      </w:r>
+      <w:proofErr w:type="spellStart"/>
+      <w:r>
+        <w:rPr>
+          <w:i/>
+          <w:iCs/>
+        </w:rPr>
+        <w:t>này</w:t>
+      </w:r>
+      <w:proofErr w:type="spellEnd"/>
+      <w:r>
+        <w:rPr>
+          <w:i/>
+          <w:iCs/>
+        </w:rPr>
+        <w:t xml:space="preserve">: </w:t>
+      </w:r>
+      <w:proofErr w:type="spellStart"/>
+      <w:r>
+        <w:rPr>
+          <w:i/>
+          <w:iCs/>
+        </w:rPr>
+        <w:t>Mỗi</w:t>
+      </w:r>
+      <w:proofErr w:type="spellEnd"/>
+      <w:r>
+        <w:rPr>
+          <w:i/>
+          <w:iCs/>
+        </w:rPr>
+        <w:t xml:space="preserve"> </w:t>
+      </w:r>
+      <w:proofErr w:type="spellStart"/>
+      <w:r>
+        <w:rPr>
+          <w:i/>
+          <w:iCs/>
+        </w:rPr>
+        <w:t>rủi</w:t>
+      </w:r>
+      <w:proofErr w:type="spellEnd"/>
+      <w:r>
+        <w:rPr>
+          <w:i/>
+          <w:iCs/>
+        </w:rPr>
+        <w:t xml:space="preserve"> </w:t>
+      </w:r>
+      <w:proofErr w:type="spellStart"/>
+      <w:r>
+        <w:rPr>
+          <w:i/>
+          <w:iCs/>
+        </w:rPr>
+        <w:t>ro</w:t>
+      </w:r>
+      <w:proofErr w:type="spellEnd"/>
+      <w:r>
+        <w:rPr>
+          <w:i/>
+          <w:iCs/>
+        </w:rPr>
+        <w:t xml:space="preserve"> </w:t>
+      </w:r>
+      <w:proofErr w:type="spellStart"/>
+      <w:r>
+        <w:rPr>
+          <w:i/>
+          <w:iCs/>
+        </w:rPr>
+        <w:t>có</w:t>
+      </w:r>
+      <w:proofErr w:type="spellEnd"/>
+      <w:r>
+        <w:rPr>
+          <w:i/>
+          <w:iCs/>
+        </w:rPr>
+        <w:t xml:space="preserve"> </w:t>
+      </w:r>
+      <w:r>
+        <w:rPr>
+          <w:i/>
+          <w:iCs/>
+        </w:rPr>
+        <w:t>5</w:t>
+      </w:r>
+      <w:r>
+        <w:rPr>
+          <w:i/>
+          <w:iCs/>
+        </w:rPr>
+        <w:t xml:space="preserve"> </w:t>
+      </w:r>
+      <w:proofErr w:type="spellStart"/>
+      <w:r>
+        <w:rPr>
+          <w:i/>
+          <w:iCs/>
+        </w:rPr>
+        <w:t>yếu</w:t>
+      </w:r>
+      <w:proofErr w:type="spellEnd"/>
+      <w:r>
+        <w:rPr>
+          <w:i/>
+          <w:iCs/>
+        </w:rPr>
+        <w:t xml:space="preserve"> </w:t>
+      </w:r>
+      <w:proofErr w:type="spellStart"/>
+      <w:r>
+        <w:rPr>
+          <w:i/>
+          <w:iCs/>
+        </w:rPr>
+        <w:t>tố</w:t>
+      </w:r>
+      <w:proofErr w:type="spellEnd"/>
+      <w:r>
+        <w:rPr>
+          <w:i/>
+          <w:iCs/>
+        </w:rPr>
+        <w:t xml:space="preserve"> </w:t>
+      </w:r>
+      <w:proofErr w:type="spellStart"/>
+      <w:r>
+        <w:rPr>
+          <w:i/>
+          <w:iCs/>
+        </w:rPr>
+        <w:t>cần</w:t>
+      </w:r>
+      <w:proofErr w:type="spellEnd"/>
+      <w:r>
+        <w:rPr>
+          <w:i/>
+          <w:iCs/>
+        </w:rPr>
+        <w:t xml:space="preserve"> </w:t>
+      </w:r>
+      <w:proofErr w:type="spellStart"/>
+      <w:r>
+        <w:rPr>
+          <w:i/>
+          <w:iCs/>
+        </w:rPr>
+        <w:t>ghi</w:t>
+      </w:r>
+      <w:proofErr w:type="spellEnd"/>
+      <w:r>
+        <w:rPr>
+          <w:i/>
+          <w:iCs/>
+        </w:rPr>
+        <w:t xml:space="preserve"> </w:t>
+      </w:r>
+      <w:proofErr w:type="spellStart"/>
+      <w:r>
+        <w:rPr>
+          <w:i/>
+          <w:iCs/>
+        </w:rPr>
+        <w:t>rõ</w:t>
       </w:r>
       <w:proofErr w:type="spellEnd"/>
     </w:p>
@@ -8626,6 +8876,333 @@
           <w:i/>
           <w:iCs/>
         </w:rPr>
+        <w:lastRenderedPageBreak/>
+        <w:t>Tên</w:t>
+      </w:r>
+      <w:proofErr w:type="spellEnd"/>
+      <w:r>
+        <w:rPr>
+          <w:i/>
+          <w:iCs/>
+        </w:rPr>
+        <w:t xml:space="preserve"> </w:t>
+      </w:r>
+      <w:proofErr w:type="spellStart"/>
+      <w:r>
+        <w:rPr>
+          <w:i/>
+          <w:iCs/>
+        </w:rPr>
+        <w:t>rủi</w:t>
+      </w:r>
+      <w:proofErr w:type="spellEnd"/>
+      <w:r>
+        <w:rPr>
+          <w:i/>
+          <w:iCs/>
+        </w:rPr>
+        <w:t xml:space="preserve"> </w:t>
+      </w:r>
+      <w:proofErr w:type="spellStart"/>
+      <w:r>
+        <w:rPr>
+          <w:i/>
+          <w:iCs/>
+        </w:rPr>
+        <w:t>ro</w:t>
+      </w:r>
+      <w:proofErr w:type="spellEnd"/>
+      <w:r>
+        <w:rPr>
+          <w:i/>
+          <w:iCs/>
+        </w:rPr>
+        <w:t xml:space="preserve">: </w:t>
+      </w:r>
+      <w:proofErr w:type="spellStart"/>
+      <w:r>
+        <w:rPr>
+          <w:i/>
+          <w:iCs/>
+        </w:rPr>
+        <w:t>ngắn</w:t>
+      </w:r>
+      <w:proofErr w:type="spellEnd"/>
+      <w:r>
+        <w:rPr>
+          <w:i/>
+          <w:iCs/>
+        </w:rPr>
+        <w:t xml:space="preserve"> </w:t>
+      </w:r>
+      <w:proofErr w:type="spellStart"/>
+      <w:r>
+        <w:rPr>
+          <w:i/>
+          <w:iCs/>
+        </w:rPr>
+        <w:t>gọn</w:t>
+      </w:r>
+      <w:proofErr w:type="spellEnd"/>
+      <w:r>
+        <w:rPr>
+          <w:i/>
+          <w:iCs/>
+        </w:rPr>
+        <w:t xml:space="preserve"> </w:t>
+      </w:r>
+      <w:proofErr w:type="spellStart"/>
+      <w:r>
+        <w:rPr>
+          <w:i/>
+          <w:iCs/>
+        </w:rPr>
+        <w:t>trong</w:t>
+      </w:r>
+      <w:proofErr w:type="spellEnd"/>
+      <w:r>
+        <w:rPr>
+          <w:i/>
+          <w:iCs/>
+        </w:rPr>
+        <w:t xml:space="preserve"> 1 </w:t>
+      </w:r>
+      <w:proofErr w:type="spellStart"/>
+      <w:r>
+        <w:rPr>
+          <w:i/>
+          <w:iCs/>
+        </w:rPr>
+        <w:t>dòng</w:t>
+      </w:r>
+      <w:proofErr w:type="spellEnd"/>
+    </w:p>
+    <w:p>
+      <w:pPr>
+        <w:pStyle w:val="ListParagraph"/>
+        <w:numPr>
+          <w:ilvl w:val="0"/>
+          <w:numId w:val="40"/>
+        </w:numPr>
+        <w:rPr>
+          <w:i/>
+          <w:iCs/>
+        </w:rPr>
+      </w:pPr>
+      <w:proofErr w:type="spellStart"/>
+      <w:r>
+        <w:rPr>
+          <w:i/>
+          <w:iCs/>
+        </w:rPr>
+        <w:t>Mô</w:t>
+      </w:r>
+      <w:proofErr w:type="spellEnd"/>
+      <w:r>
+        <w:rPr>
+          <w:i/>
+          <w:iCs/>
+        </w:rPr>
+        <w:t xml:space="preserve"> </w:t>
+      </w:r>
+      <w:proofErr w:type="spellStart"/>
+      <w:r>
+        <w:rPr>
+          <w:i/>
+          <w:iCs/>
+        </w:rPr>
+        <w:t>tả</w:t>
+      </w:r>
+      <w:proofErr w:type="spellEnd"/>
+      <w:r>
+        <w:rPr>
+          <w:i/>
+          <w:iCs/>
+        </w:rPr>
+        <w:t xml:space="preserve"> </w:t>
+      </w:r>
+      <w:proofErr w:type="spellStart"/>
+      <w:r>
+        <w:rPr>
+          <w:i/>
+          <w:iCs/>
+        </w:rPr>
+        <w:t>rủi</w:t>
+      </w:r>
+      <w:proofErr w:type="spellEnd"/>
+      <w:r>
+        <w:rPr>
+          <w:i/>
+          <w:iCs/>
+        </w:rPr>
+        <w:t xml:space="preserve"> </w:t>
+      </w:r>
+      <w:proofErr w:type="spellStart"/>
+      <w:r>
+        <w:rPr>
+          <w:i/>
+          <w:iCs/>
+        </w:rPr>
+        <w:t>ro</w:t>
+      </w:r>
+      <w:proofErr w:type="spellEnd"/>
+      <w:r>
+        <w:rPr>
+          <w:i/>
+          <w:iCs/>
+        </w:rPr>
+        <w:t>:</w:t>
+      </w:r>
+    </w:p>
+    <w:p>
+      <w:pPr>
+        <w:pStyle w:val="ListParagraph"/>
+        <w:numPr>
+          <w:ilvl w:val="0"/>
+          <w:numId w:val="40"/>
+        </w:numPr>
+        <w:rPr>
+          <w:i/>
+          <w:iCs/>
+        </w:rPr>
+      </w:pPr>
+      <w:proofErr w:type="spellStart"/>
+      <w:r>
+        <w:rPr>
+          <w:i/>
+          <w:iCs/>
+        </w:rPr>
+        <w:t>Xác</w:t>
+      </w:r>
+      <w:proofErr w:type="spellEnd"/>
+      <w:r>
+        <w:rPr>
+          <w:i/>
+          <w:iCs/>
+        </w:rPr>
+        <w:t xml:space="preserve"> </w:t>
+      </w:r>
+      <w:proofErr w:type="spellStart"/>
+      <w:r>
+        <w:rPr>
+          <w:i/>
+          <w:iCs/>
+        </w:rPr>
+        <w:t>suất</w:t>
+      </w:r>
+      <w:proofErr w:type="spellEnd"/>
+      <w:r>
+        <w:rPr>
+          <w:i/>
+          <w:iCs/>
+        </w:rPr>
+        <w:t xml:space="preserve"> </w:t>
+      </w:r>
+      <w:proofErr w:type="spellStart"/>
+      <w:r>
+        <w:rPr>
+          <w:i/>
+          <w:iCs/>
+        </w:rPr>
+        <w:t>xảy</w:t>
+      </w:r>
+      <w:proofErr w:type="spellEnd"/>
+      <w:r>
+        <w:rPr>
+          <w:i/>
+          <w:iCs/>
+        </w:rPr>
+        <w:t xml:space="preserve"> ra</w:t>
+      </w:r>
+    </w:p>
+    <w:p>
+      <w:pPr>
+        <w:pStyle w:val="ListParagraph"/>
+        <w:numPr>
+          <w:ilvl w:val="0"/>
+          <w:numId w:val="40"/>
+        </w:numPr>
+        <w:rPr>
+          <w:i/>
+          <w:iCs/>
+        </w:rPr>
+      </w:pPr>
+      <w:proofErr w:type="spellStart"/>
+      <w:r>
+        <w:rPr>
+          <w:i/>
+          <w:iCs/>
+        </w:rPr>
+        <w:t>Mức</w:t>
+      </w:r>
+      <w:proofErr w:type="spellEnd"/>
+      <w:r>
+        <w:rPr>
+          <w:i/>
+          <w:iCs/>
+        </w:rPr>
+        <w:t xml:space="preserve"> </w:t>
+      </w:r>
+      <w:proofErr w:type="spellStart"/>
+      <w:r>
+        <w:rPr>
+          <w:i/>
+          <w:iCs/>
+        </w:rPr>
+        <w:t>độ</w:t>
+      </w:r>
+      <w:proofErr w:type="spellEnd"/>
+      <w:r>
+        <w:rPr>
+          <w:i/>
+          <w:iCs/>
+        </w:rPr>
+        <w:t xml:space="preserve"> </w:t>
+      </w:r>
+      <w:proofErr w:type="spellStart"/>
+      <w:r>
+        <w:rPr>
+          <w:i/>
+          <w:iCs/>
+        </w:rPr>
+        <w:t>thiệt</w:t>
+      </w:r>
+      <w:proofErr w:type="spellEnd"/>
+      <w:r>
+        <w:rPr>
+          <w:i/>
+          <w:iCs/>
+        </w:rPr>
+        <w:t xml:space="preserve"> </w:t>
+      </w:r>
+      <w:proofErr w:type="spellStart"/>
+      <w:r>
+        <w:rPr>
+          <w:i/>
+          <w:iCs/>
+        </w:rPr>
+        <w:t>hại</w:t>
+      </w:r>
+      <w:proofErr w:type="spellEnd"/>
+    </w:p>
+    <w:p>
+      <w:pPr>
+        <w:pStyle w:val="ListParagraph"/>
+        <w:numPr>
+          <w:ilvl w:val="0"/>
+          <w:numId w:val="40"/>
+        </w:numPr>
+        <w:rPr>
+          <w:i/>
+          <w:iCs/>
+        </w:rPr>
+      </w:pPr>
+      <w:proofErr w:type="spellStart"/>
+      <w:r>
+        <w:rPr>
+          <w:i/>
+          <w:iCs/>
+        </w:rPr>
         <w:t>Giải</w:t>
       </w:r>
       <w:proofErr w:type="spellEnd"/>
@@ -10490,6 +11067,7 @@
         <w:rPr>
           <w:lang w:eastAsia="en-US" w:bidi="ar-SA"/>
         </w:rPr>
+        <w:lastRenderedPageBreak/>
         <w:t>Danh</w:t>
       </w:r>
       <w:proofErr w:type="spellEnd"/>

</xml_diff>

<commit_message>
#7: uoc luong thoi gian chay thanh cong ma nguon
</commit_message>
<xml_diff>
--- a/docs/Nhom5_uoc_luong_du_an_ma_nguon_mo.docx
+++ b/docs/Nhom5_uoc_luong_du_an_ma_nguon_mo.docx
@@ -8058,6 +8058,29 @@
         <w:t>gian</w:t>
       </w:r>
       <w:proofErr w:type="spellEnd"/>
+      <w:r>
+        <w:rPr>
+          <w:i/>
+          <w:iCs/>
+        </w:rPr>
+        <w:t xml:space="preserve">: 2 </w:t>
+      </w:r>
+      <w:proofErr w:type="spellStart"/>
+      <w:r>
+        <w:rPr>
+          <w:i/>
+          <w:iCs/>
+        </w:rPr>
+        <w:t>giờ</w:t>
+      </w:r>
+      <w:proofErr w:type="spellEnd"/>
+      <w:r>
+        <w:rPr>
+          <w:i/>
+          <w:iCs/>
+        </w:rPr>
+        <w:t xml:space="preserve"> </w:t>
+      </w:r>
     </w:p>
     <w:p>
       <w:pPr>

</xml_diff>

<commit_message>
#7: uoc luong thoi gian hieu ro ma nguon
</commit_message>
<xml_diff>
--- a/docs/Nhom5_uoc_luong_du_an_ma_nguon_mo.docx
+++ b/docs/Nhom5_uoc_luong_du_an_ma_nguon_mo.docx
@@ -8247,6 +8247,84 @@
         <w:t>gian</w:t>
       </w:r>
       <w:proofErr w:type="spellEnd"/>
+      <w:r>
+        <w:rPr>
+          <w:i/>
+          <w:iCs/>
+        </w:rPr>
+        <w:t xml:space="preserve">: </w:t>
+      </w:r>
+      <w:r>
+        <w:rPr>
+          <w:i/>
+          <w:iCs/>
+        </w:rPr>
+        <w:t xml:space="preserve">2 </w:t>
+      </w:r>
+      <w:proofErr w:type="spellStart"/>
+      <w:r>
+        <w:rPr>
+          <w:i/>
+          <w:iCs/>
+        </w:rPr>
+        <w:t>ngày</w:t>
+      </w:r>
+      <w:proofErr w:type="spellEnd"/>
+      <w:r>
+        <w:rPr>
+          <w:i/>
+          <w:iCs/>
+        </w:rPr>
+        <w:t xml:space="preserve"> </w:t>
+      </w:r>
+      <w:proofErr w:type="spellStart"/>
+      <w:r>
+        <w:rPr>
+          <w:i/>
+          <w:iCs/>
+        </w:rPr>
+        <w:t>làm</w:t>
+      </w:r>
+      <w:proofErr w:type="spellEnd"/>
+      <w:r>
+        <w:rPr>
+          <w:i/>
+          <w:iCs/>
+        </w:rPr>
+        <w:t xml:space="preserve"> </w:t>
+      </w:r>
+      <w:proofErr w:type="spellStart"/>
+      <w:r>
+        <w:rPr>
+          <w:i/>
+          <w:iCs/>
+        </w:rPr>
+        <w:t>việc</w:t>
+      </w:r>
+      <w:proofErr w:type="spellEnd"/>
+      <w:r>
+        <w:rPr>
+          <w:i/>
+          <w:iCs/>
+        </w:rPr>
+        <w:t xml:space="preserve"> (16 </w:t>
+      </w:r>
+      <w:proofErr w:type="spellStart"/>
+      <w:r>
+        <w:rPr>
+          <w:i/>
+          <w:iCs/>
+        </w:rPr>
+        <w:t>giờ</w:t>
+      </w:r>
+      <w:proofErr w:type="spellEnd"/>
+      <w:r>
+        <w:rPr>
+          <w:i/>
+          <w:iCs/>
+        </w:rPr>
+        <w:t>)</w:t>
+      </w:r>
     </w:p>
     <w:p>
       <w:pPr>

</xml_diff>

<commit_message>
#7: uoc luong thoi gian thay doi giao dien, chinh sua tinh nang
</commit_message>
<xml_diff>
--- a/docs/Nhom5_uoc_luong_du_an_ma_nguon_mo.docx
+++ b/docs/Nhom5_uoc_luong_du_an_ma_nguon_mo.docx
@@ -8252,14 +8252,7 @@
           <w:i/>
           <w:iCs/>
         </w:rPr>
-        <w:t xml:space="preserve">: </w:t>
-      </w:r>
-      <w:r>
-        <w:rPr>
-          <w:i/>
-          <w:iCs/>
-        </w:rPr>
-        <w:t xml:space="preserve">2 </w:t>
+        <w:t xml:space="preserve">: 2 </w:t>
       </w:r>
       <w:proofErr w:type="spellStart"/>
       <w:r>
@@ -8555,6 +8548,86 @@
         <w:t>gian</w:t>
       </w:r>
       <w:proofErr w:type="spellEnd"/>
+      <w:r>
+        <w:rPr>
+          <w:i/>
+          <w:iCs/>
+        </w:rPr>
+        <w:t xml:space="preserve">: 5 </w:t>
+      </w:r>
+      <w:proofErr w:type="spellStart"/>
+      <w:r>
+        <w:rPr>
+          <w:i/>
+          <w:iCs/>
+        </w:rPr>
+        <w:t>ngày</w:t>
+      </w:r>
+      <w:proofErr w:type="spellEnd"/>
+      <w:r>
+        <w:rPr>
+          <w:i/>
+          <w:iCs/>
+        </w:rPr>
+        <w:t xml:space="preserve"> </w:t>
+      </w:r>
+      <w:proofErr w:type="spellStart"/>
+      <w:r>
+        <w:rPr>
+          <w:i/>
+          <w:iCs/>
+        </w:rPr>
+        <w:t>làm</w:t>
+      </w:r>
+      <w:proofErr w:type="spellEnd"/>
+      <w:r>
+        <w:rPr>
+          <w:i/>
+          <w:iCs/>
+        </w:rPr>
+        <w:t xml:space="preserve"> </w:t>
+      </w:r>
+      <w:proofErr w:type="spellStart"/>
+      <w:proofErr w:type="gramStart"/>
+      <w:r>
+        <w:rPr>
+          <w:i/>
+          <w:iCs/>
+        </w:rPr>
+        <w:t>việc</w:t>
+      </w:r>
+      <w:proofErr w:type="spellEnd"/>
+      <w:r>
+        <w:rPr>
+          <w:i/>
+          <w:iCs/>
+        </w:rPr>
+        <w:t>(</w:t>
+      </w:r>
+      <w:proofErr w:type="gramEnd"/>
+      <w:r>
+        <w:rPr>
+          <w:i/>
+          <w:iCs/>
+        </w:rPr>
+        <w:t xml:space="preserve">40 </w:t>
+      </w:r>
+      <w:proofErr w:type="spellStart"/>
+      <w:r>
+        <w:rPr>
+          <w:i/>
+          <w:iCs/>
+        </w:rPr>
+        <w:t>giờ</w:t>
+      </w:r>
+      <w:proofErr w:type="spellEnd"/>
+      <w:r>
+        <w:rPr>
+          <w:i/>
+          <w:iCs/>
+        </w:rPr>
+        <w:t>)</w:t>
+      </w:r>
     </w:p>
     <w:p>
       <w:pPr>
@@ -8563,6 +8636,7 @@
       <w:bookmarkStart w:id="15" w:name="_Toc57272153"/>
       <w:proofErr w:type="spellStart"/>
       <w:r>
+        <w:lastRenderedPageBreak/>
         <w:t>Ước</w:t>
       </w:r>
       <w:proofErr w:type="spellEnd"/>
@@ -8977,7 +9051,6 @@
           <w:i/>
           <w:iCs/>
         </w:rPr>
-        <w:lastRenderedPageBreak/>
         <w:t>Tên</w:t>
       </w:r>
       <w:proofErr w:type="spellEnd"/>

</xml_diff>

<commit_message>
#8: uoc luong rui ro server add-ins dung hoat dong
</commit_message>
<xml_diff>
--- a/docs/Nhom5_uoc_luong_du_an_ma_nguon_mo.docx
+++ b/docs/Nhom5_uoc_luong_du_an_ma_nguon_mo.docx
@@ -8666,1403 +8666,2552 @@
       <w:bookmarkEnd w:id="15"/>
       <w:proofErr w:type="spellEnd"/>
     </w:p>
+    <w:tbl>
+      <w:tblPr>
+        <w:tblStyle w:val="TableGridLight"/>
+        <w:tblW w:w="0" w:type="auto"/>
+        <w:tblLook w:val="04A0" w:firstRow="1" w:lastRow="0" w:firstColumn="1" w:lastColumn="0" w:noHBand="0" w:noVBand="1"/>
+      </w:tblPr>
+      <w:tblGrid>
+        <w:gridCol w:w="895"/>
+        <w:gridCol w:w="2613"/>
+        <w:gridCol w:w="5262"/>
+      </w:tblGrid>
+      <w:tr>
+        <w:tc>
+          <w:tcPr>
+            <w:tcW w:w="895" w:type="dxa"/>
+            <w:vMerge w:val="restart"/>
+            <w:tcBorders>
+              <w:top w:val="single" w:sz="4" w:space="0" w:color="auto"/>
+              <w:left w:val="single" w:sz="4" w:space="0" w:color="auto"/>
+              <w:right w:val="single" w:sz="4" w:space="0" w:color="auto"/>
+            </w:tcBorders>
+            <w:vAlign w:val="center"/>
+          </w:tcPr>
+          <w:p>
+            <w:pPr>
+              <w:pStyle w:val="ListParagraph"/>
+              <w:ind w:left="0"/>
+              <w:jc w:val="center"/>
+              <w:rPr>
+                <w:i/>
+                <w:iCs/>
+              </w:rPr>
+            </w:pPr>
+            <w:r>
+              <w:rPr>
+                <w:i/>
+                <w:iCs/>
+              </w:rPr>
+              <w:t>1</w:t>
+            </w:r>
+          </w:p>
+        </w:tc>
+        <w:tc>
+          <w:tcPr>
+            <w:tcW w:w="2613" w:type="dxa"/>
+            <w:tcBorders>
+              <w:top w:val="single" w:sz="4" w:space="0" w:color="auto"/>
+              <w:left w:val="single" w:sz="4" w:space="0" w:color="auto"/>
+              <w:right w:val="single" w:sz="4" w:space="0" w:color="auto"/>
+            </w:tcBorders>
+          </w:tcPr>
+          <w:p>
+            <w:pPr>
+              <w:pStyle w:val="ListParagraph"/>
+              <w:ind w:left="0"/>
+              <w:rPr>
+                <w:i/>
+                <w:iCs/>
+              </w:rPr>
+            </w:pPr>
+            <w:proofErr w:type="spellStart"/>
+            <w:r>
+              <w:rPr>
+                <w:i/>
+                <w:iCs/>
+              </w:rPr>
+              <w:t>Tên</w:t>
+            </w:r>
+            <w:proofErr w:type="spellEnd"/>
+            <w:r>
+              <w:rPr>
+                <w:i/>
+                <w:iCs/>
+              </w:rPr>
+              <w:t xml:space="preserve"> </w:t>
+            </w:r>
+            <w:proofErr w:type="spellStart"/>
+            <w:r>
+              <w:rPr>
+                <w:i/>
+                <w:iCs/>
+              </w:rPr>
+              <w:t>rủi</w:t>
+            </w:r>
+            <w:proofErr w:type="spellEnd"/>
+            <w:r>
+              <w:rPr>
+                <w:i/>
+                <w:iCs/>
+              </w:rPr>
+              <w:t xml:space="preserve"> </w:t>
+            </w:r>
+            <w:proofErr w:type="spellStart"/>
+            <w:r>
+              <w:rPr>
+                <w:i/>
+                <w:iCs/>
+              </w:rPr>
+              <w:t>ro</w:t>
+            </w:r>
+            <w:proofErr w:type="spellEnd"/>
+          </w:p>
+        </w:tc>
+        <w:tc>
+          <w:tcPr>
+            <w:tcW w:w="5262" w:type="dxa"/>
+            <w:tcBorders>
+              <w:top w:val="single" w:sz="4" w:space="0" w:color="auto"/>
+              <w:left w:val="single" w:sz="4" w:space="0" w:color="auto"/>
+              <w:right w:val="single" w:sz="4" w:space="0" w:color="auto"/>
+            </w:tcBorders>
+          </w:tcPr>
+          <w:p>
+            <w:pPr>
+              <w:pStyle w:val="ListParagraph"/>
+              <w:ind w:left="0"/>
+            </w:pPr>
+            <w:r>
+              <w:t xml:space="preserve">Server </w:t>
+            </w:r>
+            <w:proofErr w:type="spellStart"/>
+            <w:r>
+              <w:t>của</w:t>
+            </w:r>
+            <w:proofErr w:type="spellEnd"/>
+            <w:r>
+              <w:t xml:space="preserve"> add-ins </w:t>
+            </w:r>
+            <w:proofErr w:type="spellStart"/>
+            <w:r>
+              <w:t>dừng</w:t>
+            </w:r>
+            <w:proofErr w:type="spellEnd"/>
+            <w:r>
+              <w:t xml:space="preserve"> </w:t>
+            </w:r>
+            <w:proofErr w:type="spellStart"/>
+            <w:r>
+              <w:t>hoạt</w:t>
+            </w:r>
+            <w:proofErr w:type="spellEnd"/>
+            <w:r>
+              <w:t xml:space="preserve"> </w:t>
+            </w:r>
+            <w:proofErr w:type="spellStart"/>
+            <w:r>
+              <w:t>động</w:t>
+            </w:r>
+            <w:proofErr w:type="spellEnd"/>
+          </w:p>
+        </w:tc>
+      </w:tr>
+      <w:tr>
+        <w:tc>
+          <w:tcPr>
+            <w:tcW w:w="895" w:type="dxa"/>
+            <w:vMerge/>
+            <w:tcBorders>
+              <w:left w:val="single" w:sz="4" w:space="0" w:color="auto"/>
+              <w:right w:val="single" w:sz="4" w:space="0" w:color="auto"/>
+            </w:tcBorders>
+            <w:vAlign w:val="center"/>
+          </w:tcPr>
+          <w:p>
+            <w:pPr>
+              <w:pStyle w:val="ListParagraph"/>
+              <w:ind w:left="0"/>
+              <w:jc w:val="center"/>
+              <w:rPr>
+                <w:i/>
+                <w:iCs/>
+              </w:rPr>
+            </w:pPr>
+          </w:p>
+        </w:tc>
+        <w:tc>
+          <w:tcPr>
+            <w:tcW w:w="2613" w:type="dxa"/>
+            <w:tcBorders>
+              <w:left w:val="single" w:sz="4" w:space="0" w:color="auto"/>
+              <w:right w:val="single" w:sz="4" w:space="0" w:color="auto"/>
+            </w:tcBorders>
+          </w:tcPr>
+          <w:p>
+            <w:pPr>
+              <w:pStyle w:val="ListParagraph"/>
+              <w:ind w:left="0"/>
+              <w:rPr>
+                <w:i/>
+                <w:iCs/>
+              </w:rPr>
+            </w:pPr>
+            <w:proofErr w:type="spellStart"/>
+            <w:r>
+              <w:rPr>
+                <w:i/>
+                <w:iCs/>
+              </w:rPr>
+              <w:t>Mô</w:t>
+            </w:r>
+            <w:proofErr w:type="spellEnd"/>
+            <w:r>
+              <w:rPr>
+                <w:i/>
+                <w:iCs/>
+              </w:rPr>
+              <w:t xml:space="preserve"> </w:t>
+            </w:r>
+            <w:proofErr w:type="spellStart"/>
+            <w:r>
+              <w:rPr>
+                <w:i/>
+                <w:iCs/>
+              </w:rPr>
+              <w:t>tả</w:t>
+            </w:r>
+            <w:proofErr w:type="spellEnd"/>
+          </w:p>
+        </w:tc>
+        <w:tc>
+          <w:tcPr>
+            <w:tcW w:w="5262" w:type="dxa"/>
+            <w:tcBorders>
+              <w:left w:val="single" w:sz="4" w:space="0" w:color="auto"/>
+              <w:right w:val="single" w:sz="4" w:space="0" w:color="auto"/>
+            </w:tcBorders>
+          </w:tcPr>
+          <w:p>
+            <w:pPr>
+              <w:pStyle w:val="ListParagraph"/>
+              <w:ind w:left="0"/>
+            </w:pPr>
+            <w:r>
+              <w:t xml:space="preserve">Add-ins </w:t>
+            </w:r>
+            <w:proofErr w:type="spellStart"/>
+            <w:r>
+              <w:t>dừng</w:t>
+            </w:r>
+            <w:proofErr w:type="spellEnd"/>
+            <w:r>
+              <w:t xml:space="preserve"> </w:t>
+            </w:r>
+            <w:proofErr w:type="spellStart"/>
+            <w:r>
+              <w:t>hoạt</w:t>
+            </w:r>
+            <w:proofErr w:type="spellEnd"/>
+            <w:r>
+              <w:t xml:space="preserve"> </w:t>
+            </w:r>
+            <w:proofErr w:type="spellStart"/>
+            <w:r>
+              <w:t>động</w:t>
+            </w:r>
+            <w:proofErr w:type="spellEnd"/>
+            <w:r>
+              <w:t xml:space="preserve"> </w:t>
+            </w:r>
+            <w:proofErr w:type="spellStart"/>
+            <w:r>
+              <w:t>dẫn</w:t>
+            </w:r>
+            <w:proofErr w:type="spellEnd"/>
+            <w:r>
+              <w:t xml:space="preserve"> </w:t>
+            </w:r>
+            <w:proofErr w:type="spellStart"/>
+            <w:r>
+              <w:t>đến</w:t>
+            </w:r>
+            <w:proofErr w:type="spellEnd"/>
+            <w:r>
+              <w:t xml:space="preserve"> </w:t>
+            </w:r>
+            <w:proofErr w:type="spellStart"/>
+            <w:r>
+              <w:t>không</w:t>
+            </w:r>
+            <w:proofErr w:type="spellEnd"/>
+            <w:r>
+              <w:t xml:space="preserve"> </w:t>
+            </w:r>
+            <w:proofErr w:type="spellStart"/>
+            <w:r>
+              <w:t>thể</w:t>
+            </w:r>
+            <w:proofErr w:type="spellEnd"/>
+            <w:r>
+              <w:t xml:space="preserve"> </w:t>
+            </w:r>
+            <w:proofErr w:type="spellStart"/>
+            <w:r>
+              <w:t>thêm</w:t>
+            </w:r>
+            <w:proofErr w:type="spellEnd"/>
+            <w:r>
+              <w:t xml:space="preserve"> </w:t>
+            </w:r>
+            <w:proofErr w:type="spellStart"/>
+            <w:r>
+              <w:t>vào</w:t>
+            </w:r>
+            <w:proofErr w:type="spellEnd"/>
+            <w:r>
+              <w:t xml:space="preserve"> Office</w:t>
+            </w:r>
+          </w:p>
+        </w:tc>
+      </w:tr>
+      <w:tr>
+        <w:tc>
+          <w:tcPr>
+            <w:tcW w:w="895" w:type="dxa"/>
+            <w:vMerge/>
+            <w:tcBorders>
+              <w:left w:val="single" w:sz="4" w:space="0" w:color="auto"/>
+              <w:right w:val="single" w:sz="4" w:space="0" w:color="auto"/>
+            </w:tcBorders>
+            <w:vAlign w:val="center"/>
+          </w:tcPr>
+          <w:p>
+            <w:pPr>
+              <w:pStyle w:val="ListParagraph"/>
+              <w:ind w:left="0"/>
+              <w:jc w:val="center"/>
+              <w:rPr>
+                <w:i/>
+                <w:iCs/>
+              </w:rPr>
+            </w:pPr>
+          </w:p>
+        </w:tc>
+        <w:tc>
+          <w:tcPr>
+            <w:tcW w:w="2613" w:type="dxa"/>
+            <w:tcBorders>
+              <w:left w:val="single" w:sz="4" w:space="0" w:color="auto"/>
+              <w:right w:val="single" w:sz="4" w:space="0" w:color="auto"/>
+            </w:tcBorders>
+          </w:tcPr>
+          <w:p>
+            <w:pPr>
+              <w:pStyle w:val="ListParagraph"/>
+              <w:ind w:left="0"/>
+              <w:rPr>
+                <w:i/>
+                <w:iCs/>
+              </w:rPr>
+            </w:pPr>
+            <w:proofErr w:type="spellStart"/>
+            <w:r>
+              <w:rPr>
+                <w:i/>
+                <w:iCs/>
+              </w:rPr>
+              <w:t>Xác</w:t>
+            </w:r>
+            <w:proofErr w:type="spellEnd"/>
+            <w:r>
+              <w:rPr>
+                <w:i/>
+                <w:iCs/>
+              </w:rPr>
+              <w:t xml:space="preserve"> </w:t>
+            </w:r>
+            <w:proofErr w:type="spellStart"/>
+            <w:r>
+              <w:rPr>
+                <w:i/>
+                <w:iCs/>
+              </w:rPr>
+              <w:t>suất</w:t>
+            </w:r>
+            <w:proofErr w:type="spellEnd"/>
+            <w:r>
+              <w:rPr>
+                <w:i/>
+                <w:iCs/>
+              </w:rPr>
+              <w:t xml:space="preserve"> </w:t>
+            </w:r>
+            <w:proofErr w:type="spellStart"/>
+            <w:r>
+              <w:rPr>
+                <w:i/>
+                <w:iCs/>
+              </w:rPr>
+              <w:t>xảy</w:t>
+            </w:r>
+            <w:proofErr w:type="spellEnd"/>
+            <w:r>
+              <w:rPr>
+                <w:i/>
+                <w:iCs/>
+              </w:rPr>
+              <w:t xml:space="preserve"> ra</w:t>
+            </w:r>
+          </w:p>
+        </w:tc>
+        <w:tc>
+          <w:tcPr>
+            <w:tcW w:w="5262" w:type="dxa"/>
+            <w:tcBorders>
+              <w:left w:val="single" w:sz="4" w:space="0" w:color="auto"/>
+              <w:right w:val="single" w:sz="4" w:space="0" w:color="auto"/>
+            </w:tcBorders>
+          </w:tcPr>
+          <w:p>
+            <w:pPr>
+              <w:pStyle w:val="ListParagraph"/>
+              <w:ind w:left="0"/>
+            </w:pPr>
+            <w:r>
+              <w:t>10%</w:t>
+            </w:r>
+          </w:p>
+        </w:tc>
+      </w:tr>
+      <w:tr>
+        <w:tc>
+          <w:tcPr>
+            <w:tcW w:w="895" w:type="dxa"/>
+            <w:vMerge/>
+            <w:tcBorders>
+              <w:left w:val="single" w:sz="4" w:space="0" w:color="auto"/>
+              <w:right w:val="single" w:sz="4" w:space="0" w:color="auto"/>
+            </w:tcBorders>
+            <w:vAlign w:val="center"/>
+          </w:tcPr>
+          <w:p>
+            <w:pPr>
+              <w:pStyle w:val="ListParagraph"/>
+              <w:ind w:left="0"/>
+              <w:jc w:val="center"/>
+              <w:rPr>
+                <w:i/>
+                <w:iCs/>
+              </w:rPr>
+            </w:pPr>
+          </w:p>
+        </w:tc>
+        <w:tc>
+          <w:tcPr>
+            <w:tcW w:w="2613" w:type="dxa"/>
+            <w:tcBorders>
+              <w:left w:val="single" w:sz="4" w:space="0" w:color="auto"/>
+              <w:right w:val="single" w:sz="4" w:space="0" w:color="auto"/>
+            </w:tcBorders>
+          </w:tcPr>
+          <w:p>
+            <w:pPr>
+              <w:pStyle w:val="ListParagraph"/>
+              <w:ind w:left="0"/>
+              <w:rPr>
+                <w:i/>
+                <w:iCs/>
+              </w:rPr>
+            </w:pPr>
+            <w:proofErr w:type="spellStart"/>
+            <w:r>
+              <w:rPr>
+                <w:i/>
+                <w:iCs/>
+              </w:rPr>
+              <w:t>Mức</w:t>
+            </w:r>
+            <w:proofErr w:type="spellEnd"/>
+            <w:r>
+              <w:rPr>
+                <w:i/>
+                <w:iCs/>
+              </w:rPr>
+              <w:t xml:space="preserve"> </w:t>
+            </w:r>
+            <w:proofErr w:type="spellStart"/>
+            <w:r>
+              <w:rPr>
+                <w:i/>
+                <w:iCs/>
+              </w:rPr>
+              <w:t>độ</w:t>
+            </w:r>
+            <w:proofErr w:type="spellEnd"/>
+            <w:r>
+              <w:rPr>
+                <w:i/>
+                <w:iCs/>
+              </w:rPr>
+              <w:t xml:space="preserve"> </w:t>
+            </w:r>
+            <w:proofErr w:type="spellStart"/>
+            <w:r>
+              <w:rPr>
+                <w:i/>
+                <w:iCs/>
+              </w:rPr>
+              <w:t>thiệt</w:t>
+            </w:r>
+            <w:proofErr w:type="spellEnd"/>
+            <w:r>
+              <w:rPr>
+                <w:i/>
+                <w:iCs/>
+              </w:rPr>
+              <w:t xml:space="preserve"> </w:t>
+            </w:r>
+            <w:proofErr w:type="spellStart"/>
+            <w:r>
+              <w:rPr>
+                <w:i/>
+                <w:iCs/>
+              </w:rPr>
+              <w:t>hại</w:t>
+            </w:r>
+            <w:proofErr w:type="spellEnd"/>
+          </w:p>
+        </w:tc>
+        <w:tc>
+          <w:tcPr>
+            <w:tcW w:w="5262" w:type="dxa"/>
+            <w:tcBorders>
+              <w:left w:val="single" w:sz="4" w:space="0" w:color="auto"/>
+              <w:right w:val="single" w:sz="4" w:space="0" w:color="auto"/>
+            </w:tcBorders>
+          </w:tcPr>
+          <w:p>
+            <w:pPr>
+              <w:pStyle w:val="ListParagraph"/>
+              <w:ind w:left="0"/>
+            </w:pPr>
+            <w:proofErr w:type="spellStart"/>
+            <w:r>
+              <w:t>Không</w:t>
+            </w:r>
+            <w:proofErr w:type="spellEnd"/>
+            <w:r>
+              <w:t xml:space="preserve"> </w:t>
+            </w:r>
+            <w:proofErr w:type="spellStart"/>
+            <w:r>
+              <w:t>đáng</w:t>
+            </w:r>
+            <w:proofErr w:type="spellEnd"/>
+            <w:r>
+              <w:t xml:space="preserve"> </w:t>
+            </w:r>
+            <w:proofErr w:type="spellStart"/>
+            <w:r>
+              <w:t>kể</w:t>
+            </w:r>
+            <w:proofErr w:type="spellEnd"/>
+          </w:p>
+        </w:tc>
+      </w:tr>
+      <w:tr>
+        <w:tc>
+          <w:tcPr>
+            <w:tcW w:w="895" w:type="dxa"/>
+            <w:vMerge/>
+            <w:tcBorders>
+              <w:left w:val="single" w:sz="4" w:space="0" w:color="auto"/>
+              <w:bottom w:val="single" w:sz="4" w:space="0" w:color="auto"/>
+              <w:right w:val="single" w:sz="4" w:space="0" w:color="auto"/>
+            </w:tcBorders>
+            <w:vAlign w:val="center"/>
+          </w:tcPr>
+          <w:p>
+            <w:pPr>
+              <w:pStyle w:val="ListParagraph"/>
+              <w:ind w:left="0"/>
+              <w:jc w:val="center"/>
+              <w:rPr>
+                <w:i/>
+                <w:iCs/>
+              </w:rPr>
+            </w:pPr>
+          </w:p>
+        </w:tc>
+        <w:tc>
+          <w:tcPr>
+            <w:tcW w:w="2613" w:type="dxa"/>
+            <w:tcBorders>
+              <w:left w:val="single" w:sz="4" w:space="0" w:color="auto"/>
+              <w:bottom w:val="single" w:sz="4" w:space="0" w:color="auto"/>
+              <w:right w:val="single" w:sz="4" w:space="0" w:color="auto"/>
+            </w:tcBorders>
+          </w:tcPr>
+          <w:p>
+            <w:pPr>
+              <w:pStyle w:val="ListParagraph"/>
+              <w:ind w:left="0"/>
+              <w:rPr>
+                <w:i/>
+                <w:iCs/>
+              </w:rPr>
+            </w:pPr>
+            <w:proofErr w:type="spellStart"/>
+            <w:r>
+              <w:rPr>
+                <w:i/>
+                <w:iCs/>
+              </w:rPr>
+              <w:t>Giải</w:t>
+            </w:r>
+            <w:proofErr w:type="spellEnd"/>
+            <w:r>
+              <w:rPr>
+                <w:i/>
+                <w:iCs/>
+              </w:rPr>
+              <w:t xml:space="preserve"> </w:t>
+            </w:r>
+            <w:proofErr w:type="spellStart"/>
+            <w:r>
+              <w:rPr>
+                <w:i/>
+                <w:iCs/>
+              </w:rPr>
+              <w:t>pháp</w:t>
+            </w:r>
+            <w:proofErr w:type="spellEnd"/>
+            <w:r>
+              <w:rPr>
+                <w:i/>
+                <w:iCs/>
+              </w:rPr>
+              <w:t xml:space="preserve"> </w:t>
+            </w:r>
+            <w:proofErr w:type="spellStart"/>
+            <w:r>
+              <w:rPr>
+                <w:i/>
+                <w:iCs/>
+              </w:rPr>
+              <w:t>xử</w:t>
+            </w:r>
+            <w:proofErr w:type="spellEnd"/>
+            <w:r>
+              <w:rPr>
+                <w:i/>
+                <w:iCs/>
+              </w:rPr>
+              <w:t xml:space="preserve"> </w:t>
+            </w:r>
+            <w:proofErr w:type="spellStart"/>
+            <w:r>
+              <w:rPr>
+                <w:i/>
+                <w:iCs/>
+              </w:rPr>
+              <w:t>lý</w:t>
+            </w:r>
+            <w:proofErr w:type="spellEnd"/>
+          </w:p>
+        </w:tc>
+        <w:tc>
+          <w:tcPr>
+            <w:tcW w:w="5262" w:type="dxa"/>
+            <w:tcBorders>
+              <w:left w:val="single" w:sz="4" w:space="0" w:color="auto"/>
+              <w:bottom w:val="single" w:sz="4" w:space="0" w:color="auto"/>
+              <w:right w:val="single" w:sz="4" w:space="0" w:color="auto"/>
+            </w:tcBorders>
+          </w:tcPr>
+          <w:p>
+            <w:pPr>
+              <w:pStyle w:val="ListParagraph"/>
+              <w:ind w:left="0"/>
+            </w:pPr>
+            <w:proofErr w:type="spellStart"/>
+            <w:r>
+              <w:t>Thêm</w:t>
+            </w:r>
+            <w:proofErr w:type="spellEnd"/>
+            <w:r>
+              <w:t xml:space="preserve"> </w:t>
+            </w:r>
+            <w:proofErr w:type="spellStart"/>
+            <w:r>
+              <w:t>chức</w:t>
+            </w:r>
+            <w:proofErr w:type="spellEnd"/>
+            <w:r>
+              <w:t xml:space="preserve"> </w:t>
+            </w:r>
+            <w:proofErr w:type="spellStart"/>
+            <w:r>
+              <w:t>năng</w:t>
+            </w:r>
+            <w:proofErr w:type="spellEnd"/>
+            <w:r>
+              <w:t xml:space="preserve"> </w:t>
+            </w:r>
+            <w:proofErr w:type="spellStart"/>
+            <w:r>
+              <w:t>đề</w:t>
+            </w:r>
+            <w:proofErr w:type="spellEnd"/>
+            <w:r>
+              <w:t xml:space="preserve"> </w:t>
+            </w:r>
+            <w:proofErr w:type="spellStart"/>
+            <w:r>
+              <w:t>suất</w:t>
+            </w:r>
+            <w:proofErr w:type="spellEnd"/>
+            <w:r>
+              <w:t xml:space="preserve"> </w:t>
+            </w:r>
+            <w:proofErr w:type="spellStart"/>
+            <w:r>
+              <w:t>các</w:t>
+            </w:r>
+            <w:proofErr w:type="spellEnd"/>
+            <w:r>
+              <w:t xml:space="preserve"> add-in </w:t>
+            </w:r>
+            <w:proofErr w:type="spellStart"/>
+            <w:r>
+              <w:t>tương</w:t>
+            </w:r>
+            <w:proofErr w:type="spellEnd"/>
+            <w:r>
+              <w:t xml:space="preserve"> </w:t>
+            </w:r>
+            <w:proofErr w:type="spellStart"/>
+            <w:r>
+              <w:t>tự</w:t>
+            </w:r>
+            <w:proofErr w:type="spellEnd"/>
+          </w:p>
+        </w:tc>
+      </w:tr>
+      <w:tr>
+        <w:tc>
+          <w:tcPr>
+            <w:tcW w:w="895" w:type="dxa"/>
+            <w:vMerge w:val="restart"/>
+            <w:tcBorders>
+              <w:top w:val="single" w:sz="4" w:space="0" w:color="auto"/>
+              <w:left w:val="single" w:sz="4" w:space="0" w:color="auto"/>
+              <w:right w:val="single" w:sz="4" w:space="0" w:color="auto"/>
+            </w:tcBorders>
+            <w:vAlign w:val="center"/>
+          </w:tcPr>
+          <w:p>
+            <w:pPr>
+              <w:pStyle w:val="ListParagraph"/>
+              <w:ind w:left="0"/>
+              <w:jc w:val="center"/>
+              <w:rPr>
+                <w:i/>
+                <w:iCs/>
+              </w:rPr>
+            </w:pPr>
+          </w:p>
+        </w:tc>
+        <w:tc>
+          <w:tcPr>
+            <w:tcW w:w="2613" w:type="dxa"/>
+            <w:tcBorders>
+              <w:top w:val="single" w:sz="4" w:space="0" w:color="auto"/>
+              <w:left w:val="single" w:sz="4" w:space="0" w:color="auto"/>
+              <w:right w:val="single" w:sz="4" w:space="0" w:color="auto"/>
+            </w:tcBorders>
+          </w:tcPr>
+          <w:p>
+            <w:pPr>
+              <w:pStyle w:val="ListParagraph"/>
+              <w:ind w:left="0"/>
+              <w:rPr>
+                <w:i/>
+                <w:iCs/>
+              </w:rPr>
+            </w:pPr>
+          </w:p>
+        </w:tc>
+        <w:tc>
+          <w:tcPr>
+            <w:tcW w:w="5262" w:type="dxa"/>
+            <w:tcBorders>
+              <w:top w:val="single" w:sz="4" w:space="0" w:color="auto"/>
+              <w:left w:val="single" w:sz="4" w:space="0" w:color="auto"/>
+              <w:right w:val="single" w:sz="4" w:space="0" w:color="auto"/>
+            </w:tcBorders>
+          </w:tcPr>
+          <w:p>
+            <w:pPr>
+              <w:pStyle w:val="ListParagraph"/>
+              <w:ind w:left="0"/>
+            </w:pPr>
+          </w:p>
+        </w:tc>
+      </w:tr>
+      <w:tr>
+        <w:tc>
+          <w:tcPr>
+            <w:tcW w:w="895" w:type="dxa"/>
+            <w:vMerge/>
+            <w:tcBorders>
+              <w:left w:val="single" w:sz="4" w:space="0" w:color="auto"/>
+              <w:right w:val="single" w:sz="4" w:space="0" w:color="auto"/>
+            </w:tcBorders>
+            <w:vAlign w:val="center"/>
+          </w:tcPr>
+          <w:p>
+            <w:pPr>
+              <w:pStyle w:val="ListParagraph"/>
+              <w:ind w:left="0"/>
+              <w:jc w:val="center"/>
+              <w:rPr>
+                <w:i/>
+                <w:iCs/>
+              </w:rPr>
+            </w:pPr>
+          </w:p>
+        </w:tc>
+        <w:tc>
+          <w:tcPr>
+            <w:tcW w:w="2613" w:type="dxa"/>
+            <w:tcBorders>
+              <w:left w:val="single" w:sz="4" w:space="0" w:color="auto"/>
+              <w:right w:val="single" w:sz="4" w:space="0" w:color="auto"/>
+            </w:tcBorders>
+          </w:tcPr>
+          <w:p>
+            <w:pPr>
+              <w:pStyle w:val="ListParagraph"/>
+              <w:ind w:left="0"/>
+              <w:rPr>
+                <w:i/>
+                <w:iCs/>
+              </w:rPr>
+            </w:pPr>
+          </w:p>
+        </w:tc>
+        <w:tc>
+          <w:tcPr>
+            <w:tcW w:w="5262" w:type="dxa"/>
+            <w:tcBorders>
+              <w:left w:val="single" w:sz="4" w:space="0" w:color="auto"/>
+              <w:right w:val="single" w:sz="4" w:space="0" w:color="auto"/>
+            </w:tcBorders>
+          </w:tcPr>
+          <w:p>
+            <w:pPr>
+              <w:pStyle w:val="ListParagraph"/>
+              <w:ind w:left="0"/>
+            </w:pPr>
+          </w:p>
+        </w:tc>
+      </w:tr>
+      <w:tr>
+        <w:tc>
+          <w:tcPr>
+            <w:tcW w:w="895" w:type="dxa"/>
+            <w:vMerge/>
+            <w:tcBorders>
+              <w:left w:val="single" w:sz="4" w:space="0" w:color="auto"/>
+              <w:right w:val="single" w:sz="4" w:space="0" w:color="auto"/>
+            </w:tcBorders>
+            <w:vAlign w:val="center"/>
+          </w:tcPr>
+          <w:p>
+            <w:pPr>
+              <w:pStyle w:val="ListParagraph"/>
+              <w:ind w:left="0"/>
+              <w:jc w:val="center"/>
+              <w:rPr>
+                <w:i/>
+                <w:iCs/>
+              </w:rPr>
+            </w:pPr>
+          </w:p>
+        </w:tc>
+        <w:tc>
+          <w:tcPr>
+            <w:tcW w:w="2613" w:type="dxa"/>
+            <w:tcBorders>
+              <w:left w:val="single" w:sz="4" w:space="0" w:color="auto"/>
+              <w:right w:val="single" w:sz="4" w:space="0" w:color="auto"/>
+            </w:tcBorders>
+          </w:tcPr>
+          <w:p>
+            <w:pPr>
+              <w:pStyle w:val="ListParagraph"/>
+              <w:ind w:left="0"/>
+              <w:rPr>
+                <w:i/>
+                <w:iCs/>
+              </w:rPr>
+            </w:pPr>
+          </w:p>
+        </w:tc>
+        <w:tc>
+          <w:tcPr>
+            <w:tcW w:w="5262" w:type="dxa"/>
+            <w:tcBorders>
+              <w:left w:val="single" w:sz="4" w:space="0" w:color="auto"/>
+              <w:right w:val="single" w:sz="4" w:space="0" w:color="auto"/>
+            </w:tcBorders>
+          </w:tcPr>
+          <w:p>
+            <w:pPr>
+              <w:pStyle w:val="ListParagraph"/>
+              <w:ind w:left="0"/>
+            </w:pPr>
+          </w:p>
+        </w:tc>
+      </w:tr>
+      <w:tr>
+        <w:tc>
+          <w:tcPr>
+            <w:tcW w:w="895" w:type="dxa"/>
+            <w:vMerge/>
+            <w:tcBorders>
+              <w:left w:val="single" w:sz="4" w:space="0" w:color="auto"/>
+              <w:right w:val="single" w:sz="4" w:space="0" w:color="auto"/>
+            </w:tcBorders>
+            <w:vAlign w:val="center"/>
+          </w:tcPr>
+          <w:p>
+            <w:pPr>
+              <w:pStyle w:val="ListParagraph"/>
+              <w:ind w:left="0"/>
+              <w:jc w:val="center"/>
+              <w:rPr>
+                <w:i/>
+                <w:iCs/>
+              </w:rPr>
+            </w:pPr>
+          </w:p>
+        </w:tc>
+        <w:tc>
+          <w:tcPr>
+            <w:tcW w:w="2613" w:type="dxa"/>
+            <w:tcBorders>
+              <w:left w:val="single" w:sz="4" w:space="0" w:color="auto"/>
+              <w:right w:val="single" w:sz="4" w:space="0" w:color="auto"/>
+            </w:tcBorders>
+          </w:tcPr>
+          <w:p>
+            <w:pPr>
+              <w:pStyle w:val="ListParagraph"/>
+              <w:ind w:left="0"/>
+              <w:rPr>
+                <w:i/>
+                <w:iCs/>
+              </w:rPr>
+            </w:pPr>
+          </w:p>
+        </w:tc>
+        <w:tc>
+          <w:tcPr>
+            <w:tcW w:w="5262" w:type="dxa"/>
+            <w:tcBorders>
+              <w:left w:val="single" w:sz="4" w:space="0" w:color="auto"/>
+              <w:right w:val="single" w:sz="4" w:space="0" w:color="auto"/>
+            </w:tcBorders>
+          </w:tcPr>
+          <w:p>
+            <w:pPr>
+              <w:pStyle w:val="ListParagraph"/>
+              <w:ind w:left="0"/>
+            </w:pPr>
+          </w:p>
+        </w:tc>
+      </w:tr>
+      <w:tr>
+        <w:tc>
+          <w:tcPr>
+            <w:tcW w:w="895" w:type="dxa"/>
+            <w:vMerge/>
+            <w:tcBorders>
+              <w:left w:val="single" w:sz="4" w:space="0" w:color="auto"/>
+              <w:bottom w:val="single" w:sz="4" w:space="0" w:color="auto"/>
+              <w:right w:val="single" w:sz="4" w:space="0" w:color="auto"/>
+            </w:tcBorders>
+            <w:vAlign w:val="center"/>
+          </w:tcPr>
+          <w:p>
+            <w:pPr>
+              <w:pStyle w:val="ListParagraph"/>
+              <w:ind w:left="0"/>
+              <w:jc w:val="center"/>
+              <w:rPr>
+                <w:i/>
+                <w:iCs/>
+              </w:rPr>
+            </w:pPr>
+          </w:p>
+        </w:tc>
+        <w:tc>
+          <w:tcPr>
+            <w:tcW w:w="2613" w:type="dxa"/>
+            <w:tcBorders>
+              <w:left w:val="single" w:sz="4" w:space="0" w:color="auto"/>
+              <w:bottom w:val="single" w:sz="4" w:space="0" w:color="auto"/>
+              <w:right w:val="single" w:sz="4" w:space="0" w:color="auto"/>
+            </w:tcBorders>
+          </w:tcPr>
+          <w:p>
+            <w:pPr>
+              <w:pStyle w:val="ListParagraph"/>
+              <w:ind w:left="0"/>
+              <w:rPr>
+                <w:i/>
+                <w:iCs/>
+              </w:rPr>
+            </w:pPr>
+          </w:p>
+        </w:tc>
+        <w:tc>
+          <w:tcPr>
+            <w:tcW w:w="5262" w:type="dxa"/>
+            <w:tcBorders>
+              <w:left w:val="single" w:sz="4" w:space="0" w:color="auto"/>
+              <w:bottom w:val="single" w:sz="4" w:space="0" w:color="auto"/>
+              <w:right w:val="single" w:sz="4" w:space="0" w:color="auto"/>
+            </w:tcBorders>
+          </w:tcPr>
+          <w:p>
+            <w:pPr>
+              <w:pStyle w:val="ListParagraph"/>
+              <w:ind w:left="0"/>
+            </w:pPr>
+          </w:p>
+        </w:tc>
+      </w:tr>
+      <w:tr>
+        <w:tc>
+          <w:tcPr>
+            <w:tcW w:w="895" w:type="dxa"/>
+            <w:vMerge w:val="restart"/>
+            <w:tcBorders>
+              <w:top w:val="single" w:sz="4" w:space="0" w:color="auto"/>
+              <w:left w:val="single" w:sz="4" w:space="0" w:color="auto"/>
+              <w:right w:val="single" w:sz="4" w:space="0" w:color="auto"/>
+            </w:tcBorders>
+            <w:vAlign w:val="center"/>
+          </w:tcPr>
+          <w:p>
+            <w:pPr>
+              <w:pStyle w:val="ListParagraph"/>
+              <w:ind w:left="0"/>
+              <w:jc w:val="center"/>
+              <w:rPr>
+                <w:i/>
+                <w:iCs/>
+              </w:rPr>
+            </w:pPr>
+          </w:p>
+        </w:tc>
+        <w:tc>
+          <w:tcPr>
+            <w:tcW w:w="2613" w:type="dxa"/>
+            <w:tcBorders>
+              <w:top w:val="single" w:sz="4" w:space="0" w:color="auto"/>
+              <w:left w:val="single" w:sz="4" w:space="0" w:color="auto"/>
+              <w:right w:val="single" w:sz="4" w:space="0" w:color="auto"/>
+            </w:tcBorders>
+          </w:tcPr>
+          <w:p>
+            <w:pPr>
+              <w:pStyle w:val="ListParagraph"/>
+              <w:ind w:left="0"/>
+              <w:rPr>
+                <w:i/>
+                <w:iCs/>
+              </w:rPr>
+            </w:pPr>
+          </w:p>
+        </w:tc>
+        <w:tc>
+          <w:tcPr>
+            <w:tcW w:w="5262" w:type="dxa"/>
+            <w:tcBorders>
+              <w:top w:val="single" w:sz="4" w:space="0" w:color="auto"/>
+              <w:left w:val="single" w:sz="4" w:space="0" w:color="auto"/>
+              <w:right w:val="single" w:sz="4" w:space="0" w:color="auto"/>
+            </w:tcBorders>
+          </w:tcPr>
+          <w:p>
+            <w:pPr>
+              <w:pStyle w:val="ListParagraph"/>
+              <w:ind w:left="0"/>
+            </w:pPr>
+          </w:p>
+        </w:tc>
+      </w:tr>
+      <w:tr>
+        <w:tc>
+          <w:tcPr>
+            <w:tcW w:w="895" w:type="dxa"/>
+            <w:vMerge/>
+            <w:tcBorders>
+              <w:left w:val="single" w:sz="4" w:space="0" w:color="auto"/>
+              <w:right w:val="single" w:sz="4" w:space="0" w:color="auto"/>
+            </w:tcBorders>
+            <w:vAlign w:val="center"/>
+          </w:tcPr>
+          <w:p>
+            <w:pPr>
+              <w:pStyle w:val="ListParagraph"/>
+              <w:ind w:left="0"/>
+              <w:jc w:val="center"/>
+              <w:rPr>
+                <w:i/>
+                <w:iCs/>
+              </w:rPr>
+            </w:pPr>
+          </w:p>
+        </w:tc>
+        <w:tc>
+          <w:tcPr>
+            <w:tcW w:w="2613" w:type="dxa"/>
+            <w:tcBorders>
+              <w:left w:val="single" w:sz="4" w:space="0" w:color="auto"/>
+              <w:right w:val="single" w:sz="4" w:space="0" w:color="auto"/>
+            </w:tcBorders>
+          </w:tcPr>
+          <w:p>
+            <w:pPr>
+              <w:pStyle w:val="ListParagraph"/>
+              <w:ind w:left="0"/>
+              <w:rPr>
+                <w:i/>
+                <w:iCs/>
+              </w:rPr>
+            </w:pPr>
+          </w:p>
+        </w:tc>
+        <w:tc>
+          <w:tcPr>
+            <w:tcW w:w="5262" w:type="dxa"/>
+            <w:tcBorders>
+              <w:left w:val="single" w:sz="4" w:space="0" w:color="auto"/>
+              <w:right w:val="single" w:sz="4" w:space="0" w:color="auto"/>
+            </w:tcBorders>
+          </w:tcPr>
+          <w:p>
+            <w:pPr>
+              <w:pStyle w:val="ListParagraph"/>
+              <w:ind w:left="0"/>
+            </w:pPr>
+          </w:p>
+        </w:tc>
+      </w:tr>
+      <w:tr>
+        <w:tc>
+          <w:tcPr>
+            <w:tcW w:w="895" w:type="dxa"/>
+            <w:vMerge/>
+            <w:tcBorders>
+              <w:left w:val="single" w:sz="4" w:space="0" w:color="auto"/>
+              <w:right w:val="single" w:sz="4" w:space="0" w:color="auto"/>
+            </w:tcBorders>
+            <w:vAlign w:val="center"/>
+          </w:tcPr>
+          <w:p>
+            <w:pPr>
+              <w:pStyle w:val="ListParagraph"/>
+              <w:ind w:left="0"/>
+              <w:jc w:val="center"/>
+              <w:rPr>
+                <w:i/>
+                <w:iCs/>
+              </w:rPr>
+            </w:pPr>
+          </w:p>
+        </w:tc>
+        <w:tc>
+          <w:tcPr>
+            <w:tcW w:w="2613" w:type="dxa"/>
+            <w:tcBorders>
+              <w:left w:val="single" w:sz="4" w:space="0" w:color="auto"/>
+              <w:right w:val="single" w:sz="4" w:space="0" w:color="auto"/>
+            </w:tcBorders>
+          </w:tcPr>
+          <w:p>
+            <w:pPr>
+              <w:pStyle w:val="ListParagraph"/>
+              <w:ind w:left="0"/>
+              <w:rPr>
+                <w:i/>
+                <w:iCs/>
+              </w:rPr>
+            </w:pPr>
+          </w:p>
+        </w:tc>
+        <w:tc>
+          <w:tcPr>
+            <w:tcW w:w="5262" w:type="dxa"/>
+            <w:tcBorders>
+              <w:left w:val="single" w:sz="4" w:space="0" w:color="auto"/>
+              <w:right w:val="single" w:sz="4" w:space="0" w:color="auto"/>
+            </w:tcBorders>
+          </w:tcPr>
+          <w:p>
+            <w:pPr>
+              <w:pStyle w:val="ListParagraph"/>
+              <w:ind w:left="0"/>
+            </w:pPr>
+          </w:p>
+        </w:tc>
+      </w:tr>
+      <w:tr>
+        <w:tc>
+          <w:tcPr>
+            <w:tcW w:w="895" w:type="dxa"/>
+            <w:vMerge/>
+            <w:tcBorders>
+              <w:left w:val="single" w:sz="4" w:space="0" w:color="auto"/>
+              <w:right w:val="single" w:sz="4" w:space="0" w:color="auto"/>
+            </w:tcBorders>
+            <w:vAlign w:val="center"/>
+          </w:tcPr>
+          <w:p>
+            <w:pPr>
+              <w:pStyle w:val="ListParagraph"/>
+              <w:ind w:left="0"/>
+              <w:jc w:val="center"/>
+              <w:rPr>
+                <w:i/>
+                <w:iCs/>
+              </w:rPr>
+            </w:pPr>
+          </w:p>
+        </w:tc>
+        <w:tc>
+          <w:tcPr>
+            <w:tcW w:w="2613" w:type="dxa"/>
+            <w:tcBorders>
+              <w:left w:val="single" w:sz="4" w:space="0" w:color="auto"/>
+              <w:right w:val="single" w:sz="4" w:space="0" w:color="auto"/>
+            </w:tcBorders>
+          </w:tcPr>
+          <w:p>
+            <w:pPr>
+              <w:pStyle w:val="ListParagraph"/>
+              <w:ind w:left="0"/>
+              <w:rPr>
+                <w:i/>
+                <w:iCs/>
+              </w:rPr>
+            </w:pPr>
+          </w:p>
+        </w:tc>
+        <w:tc>
+          <w:tcPr>
+            <w:tcW w:w="5262" w:type="dxa"/>
+            <w:tcBorders>
+              <w:left w:val="single" w:sz="4" w:space="0" w:color="auto"/>
+              <w:right w:val="single" w:sz="4" w:space="0" w:color="auto"/>
+            </w:tcBorders>
+          </w:tcPr>
+          <w:p>
+            <w:pPr>
+              <w:pStyle w:val="ListParagraph"/>
+              <w:ind w:left="0"/>
+            </w:pPr>
+          </w:p>
+        </w:tc>
+      </w:tr>
+      <w:tr>
+        <w:tc>
+          <w:tcPr>
+            <w:tcW w:w="895" w:type="dxa"/>
+            <w:vMerge/>
+            <w:tcBorders>
+              <w:left w:val="single" w:sz="4" w:space="0" w:color="auto"/>
+              <w:bottom w:val="single" w:sz="4" w:space="0" w:color="auto"/>
+              <w:right w:val="single" w:sz="4" w:space="0" w:color="auto"/>
+            </w:tcBorders>
+            <w:vAlign w:val="center"/>
+          </w:tcPr>
+          <w:p>
+            <w:pPr>
+              <w:pStyle w:val="ListParagraph"/>
+              <w:ind w:left="0"/>
+              <w:jc w:val="center"/>
+              <w:rPr>
+                <w:i/>
+                <w:iCs/>
+              </w:rPr>
+            </w:pPr>
+          </w:p>
+        </w:tc>
+        <w:tc>
+          <w:tcPr>
+            <w:tcW w:w="2613" w:type="dxa"/>
+            <w:tcBorders>
+              <w:left w:val="single" w:sz="4" w:space="0" w:color="auto"/>
+              <w:bottom w:val="single" w:sz="4" w:space="0" w:color="auto"/>
+              <w:right w:val="single" w:sz="4" w:space="0" w:color="auto"/>
+            </w:tcBorders>
+          </w:tcPr>
+          <w:p>
+            <w:pPr>
+              <w:pStyle w:val="ListParagraph"/>
+              <w:ind w:left="0"/>
+              <w:rPr>
+                <w:i/>
+                <w:iCs/>
+              </w:rPr>
+            </w:pPr>
+          </w:p>
+        </w:tc>
+        <w:tc>
+          <w:tcPr>
+            <w:tcW w:w="5262" w:type="dxa"/>
+            <w:tcBorders>
+              <w:left w:val="single" w:sz="4" w:space="0" w:color="auto"/>
+              <w:bottom w:val="single" w:sz="4" w:space="0" w:color="auto"/>
+              <w:right w:val="single" w:sz="4" w:space="0" w:color="auto"/>
+            </w:tcBorders>
+          </w:tcPr>
+          <w:p>
+            <w:pPr>
+              <w:pStyle w:val="ListParagraph"/>
+              <w:ind w:left="0"/>
+            </w:pPr>
+          </w:p>
+        </w:tc>
+      </w:tr>
+      <w:tr>
+        <w:tc>
+          <w:tcPr>
+            <w:tcW w:w="895" w:type="dxa"/>
+            <w:vMerge w:val="restart"/>
+            <w:tcBorders>
+              <w:top w:val="single" w:sz="4" w:space="0" w:color="auto"/>
+              <w:left w:val="single" w:sz="4" w:space="0" w:color="auto"/>
+              <w:right w:val="single" w:sz="4" w:space="0" w:color="auto"/>
+            </w:tcBorders>
+            <w:vAlign w:val="center"/>
+          </w:tcPr>
+          <w:p>
+            <w:pPr>
+              <w:pStyle w:val="ListParagraph"/>
+              <w:ind w:left="0"/>
+              <w:jc w:val="center"/>
+              <w:rPr>
+                <w:i/>
+                <w:iCs/>
+              </w:rPr>
+            </w:pPr>
+          </w:p>
+        </w:tc>
+        <w:tc>
+          <w:tcPr>
+            <w:tcW w:w="2613" w:type="dxa"/>
+            <w:tcBorders>
+              <w:top w:val="single" w:sz="4" w:space="0" w:color="auto"/>
+              <w:left w:val="single" w:sz="4" w:space="0" w:color="auto"/>
+              <w:right w:val="single" w:sz="4" w:space="0" w:color="auto"/>
+            </w:tcBorders>
+          </w:tcPr>
+          <w:p>
+            <w:pPr>
+              <w:pStyle w:val="ListParagraph"/>
+              <w:ind w:left="0"/>
+              <w:rPr>
+                <w:i/>
+                <w:iCs/>
+              </w:rPr>
+            </w:pPr>
+          </w:p>
+        </w:tc>
+        <w:tc>
+          <w:tcPr>
+            <w:tcW w:w="5262" w:type="dxa"/>
+            <w:tcBorders>
+              <w:top w:val="single" w:sz="4" w:space="0" w:color="auto"/>
+              <w:left w:val="single" w:sz="4" w:space="0" w:color="auto"/>
+              <w:right w:val="single" w:sz="4" w:space="0" w:color="auto"/>
+            </w:tcBorders>
+          </w:tcPr>
+          <w:p>
+            <w:pPr>
+              <w:pStyle w:val="ListParagraph"/>
+              <w:ind w:left="0"/>
+            </w:pPr>
+          </w:p>
+        </w:tc>
+      </w:tr>
+      <w:tr>
+        <w:tc>
+          <w:tcPr>
+            <w:tcW w:w="895" w:type="dxa"/>
+            <w:vMerge/>
+            <w:tcBorders>
+              <w:left w:val="single" w:sz="4" w:space="0" w:color="auto"/>
+              <w:right w:val="single" w:sz="4" w:space="0" w:color="auto"/>
+            </w:tcBorders>
+            <w:vAlign w:val="center"/>
+          </w:tcPr>
+          <w:p>
+            <w:pPr>
+              <w:pStyle w:val="ListParagraph"/>
+              <w:ind w:left="0"/>
+              <w:jc w:val="center"/>
+              <w:rPr>
+                <w:i/>
+                <w:iCs/>
+              </w:rPr>
+            </w:pPr>
+          </w:p>
+        </w:tc>
+        <w:tc>
+          <w:tcPr>
+            <w:tcW w:w="2613" w:type="dxa"/>
+            <w:tcBorders>
+              <w:left w:val="single" w:sz="4" w:space="0" w:color="auto"/>
+              <w:right w:val="single" w:sz="4" w:space="0" w:color="auto"/>
+            </w:tcBorders>
+          </w:tcPr>
+          <w:p>
+            <w:pPr>
+              <w:pStyle w:val="ListParagraph"/>
+              <w:ind w:left="0"/>
+              <w:rPr>
+                <w:i/>
+                <w:iCs/>
+              </w:rPr>
+            </w:pPr>
+          </w:p>
+        </w:tc>
+        <w:tc>
+          <w:tcPr>
+            <w:tcW w:w="5262" w:type="dxa"/>
+            <w:tcBorders>
+              <w:left w:val="single" w:sz="4" w:space="0" w:color="auto"/>
+              <w:right w:val="single" w:sz="4" w:space="0" w:color="auto"/>
+            </w:tcBorders>
+          </w:tcPr>
+          <w:p>
+            <w:pPr>
+              <w:pStyle w:val="ListParagraph"/>
+              <w:ind w:left="0"/>
+            </w:pPr>
+          </w:p>
+        </w:tc>
+      </w:tr>
+      <w:tr>
+        <w:tc>
+          <w:tcPr>
+            <w:tcW w:w="895" w:type="dxa"/>
+            <w:vMerge/>
+            <w:tcBorders>
+              <w:left w:val="single" w:sz="4" w:space="0" w:color="auto"/>
+              <w:right w:val="single" w:sz="4" w:space="0" w:color="auto"/>
+            </w:tcBorders>
+            <w:vAlign w:val="center"/>
+          </w:tcPr>
+          <w:p>
+            <w:pPr>
+              <w:pStyle w:val="ListParagraph"/>
+              <w:ind w:left="0"/>
+              <w:jc w:val="center"/>
+              <w:rPr>
+                <w:i/>
+                <w:iCs/>
+              </w:rPr>
+            </w:pPr>
+          </w:p>
+        </w:tc>
+        <w:tc>
+          <w:tcPr>
+            <w:tcW w:w="2613" w:type="dxa"/>
+            <w:tcBorders>
+              <w:left w:val="single" w:sz="4" w:space="0" w:color="auto"/>
+              <w:right w:val="single" w:sz="4" w:space="0" w:color="auto"/>
+            </w:tcBorders>
+          </w:tcPr>
+          <w:p>
+            <w:pPr>
+              <w:pStyle w:val="ListParagraph"/>
+              <w:ind w:left="0"/>
+              <w:rPr>
+                <w:i/>
+                <w:iCs/>
+              </w:rPr>
+            </w:pPr>
+          </w:p>
+        </w:tc>
+        <w:tc>
+          <w:tcPr>
+            <w:tcW w:w="5262" w:type="dxa"/>
+            <w:tcBorders>
+              <w:left w:val="single" w:sz="4" w:space="0" w:color="auto"/>
+              <w:right w:val="single" w:sz="4" w:space="0" w:color="auto"/>
+            </w:tcBorders>
+          </w:tcPr>
+          <w:p>
+            <w:pPr>
+              <w:pStyle w:val="ListParagraph"/>
+              <w:ind w:left="0"/>
+            </w:pPr>
+          </w:p>
+        </w:tc>
+      </w:tr>
+      <w:tr>
+        <w:tc>
+          <w:tcPr>
+            <w:tcW w:w="895" w:type="dxa"/>
+            <w:vMerge/>
+            <w:tcBorders>
+              <w:left w:val="single" w:sz="4" w:space="0" w:color="auto"/>
+              <w:right w:val="single" w:sz="4" w:space="0" w:color="auto"/>
+            </w:tcBorders>
+            <w:vAlign w:val="center"/>
+          </w:tcPr>
+          <w:p>
+            <w:pPr>
+              <w:pStyle w:val="ListParagraph"/>
+              <w:ind w:left="0"/>
+              <w:jc w:val="center"/>
+              <w:rPr>
+                <w:i/>
+                <w:iCs/>
+              </w:rPr>
+            </w:pPr>
+          </w:p>
+        </w:tc>
+        <w:tc>
+          <w:tcPr>
+            <w:tcW w:w="2613" w:type="dxa"/>
+            <w:tcBorders>
+              <w:left w:val="single" w:sz="4" w:space="0" w:color="auto"/>
+              <w:right w:val="single" w:sz="4" w:space="0" w:color="auto"/>
+            </w:tcBorders>
+          </w:tcPr>
+          <w:p>
+            <w:pPr>
+              <w:pStyle w:val="ListParagraph"/>
+              <w:ind w:left="0"/>
+              <w:rPr>
+                <w:i/>
+                <w:iCs/>
+              </w:rPr>
+            </w:pPr>
+          </w:p>
+        </w:tc>
+        <w:tc>
+          <w:tcPr>
+            <w:tcW w:w="5262" w:type="dxa"/>
+            <w:tcBorders>
+              <w:left w:val="single" w:sz="4" w:space="0" w:color="auto"/>
+              <w:right w:val="single" w:sz="4" w:space="0" w:color="auto"/>
+            </w:tcBorders>
+          </w:tcPr>
+          <w:p>
+            <w:pPr>
+              <w:pStyle w:val="ListParagraph"/>
+              <w:ind w:left="0"/>
+            </w:pPr>
+          </w:p>
+        </w:tc>
+      </w:tr>
+      <w:tr>
+        <w:tc>
+          <w:tcPr>
+            <w:tcW w:w="895" w:type="dxa"/>
+            <w:vMerge/>
+            <w:tcBorders>
+              <w:left w:val="single" w:sz="4" w:space="0" w:color="auto"/>
+              <w:bottom w:val="single" w:sz="4" w:space="0" w:color="auto"/>
+              <w:right w:val="single" w:sz="4" w:space="0" w:color="auto"/>
+            </w:tcBorders>
+            <w:vAlign w:val="center"/>
+          </w:tcPr>
+          <w:p>
+            <w:pPr>
+              <w:pStyle w:val="ListParagraph"/>
+              <w:ind w:left="0"/>
+              <w:jc w:val="center"/>
+              <w:rPr>
+                <w:i/>
+                <w:iCs/>
+              </w:rPr>
+            </w:pPr>
+          </w:p>
+        </w:tc>
+        <w:tc>
+          <w:tcPr>
+            <w:tcW w:w="2613" w:type="dxa"/>
+            <w:tcBorders>
+              <w:left w:val="single" w:sz="4" w:space="0" w:color="auto"/>
+              <w:bottom w:val="single" w:sz="4" w:space="0" w:color="auto"/>
+              <w:right w:val="single" w:sz="4" w:space="0" w:color="auto"/>
+            </w:tcBorders>
+          </w:tcPr>
+          <w:p>
+            <w:pPr>
+              <w:pStyle w:val="ListParagraph"/>
+              <w:ind w:left="0"/>
+              <w:rPr>
+                <w:i/>
+                <w:iCs/>
+              </w:rPr>
+            </w:pPr>
+          </w:p>
+        </w:tc>
+        <w:tc>
+          <w:tcPr>
+            <w:tcW w:w="5262" w:type="dxa"/>
+            <w:tcBorders>
+              <w:left w:val="single" w:sz="4" w:space="0" w:color="auto"/>
+              <w:bottom w:val="single" w:sz="4" w:space="0" w:color="auto"/>
+              <w:right w:val="single" w:sz="4" w:space="0" w:color="auto"/>
+            </w:tcBorders>
+          </w:tcPr>
+          <w:p>
+            <w:pPr>
+              <w:pStyle w:val="ListParagraph"/>
+              <w:ind w:left="0"/>
+            </w:pPr>
+          </w:p>
+        </w:tc>
+      </w:tr>
+      <w:tr>
+        <w:tc>
+          <w:tcPr>
+            <w:tcW w:w="895" w:type="dxa"/>
+            <w:vMerge w:val="restart"/>
+            <w:tcBorders>
+              <w:top w:val="single" w:sz="4" w:space="0" w:color="auto"/>
+              <w:left w:val="single" w:sz="4" w:space="0" w:color="auto"/>
+              <w:right w:val="single" w:sz="4" w:space="0" w:color="auto"/>
+            </w:tcBorders>
+            <w:vAlign w:val="center"/>
+          </w:tcPr>
+          <w:p>
+            <w:pPr>
+              <w:pStyle w:val="ListParagraph"/>
+              <w:ind w:left="0"/>
+              <w:jc w:val="center"/>
+              <w:rPr>
+                <w:i/>
+                <w:iCs/>
+              </w:rPr>
+            </w:pPr>
+          </w:p>
+        </w:tc>
+        <w:tc>
+          <w:tcPr>
+            <w:tcW w:w="2613" w:type="dxa"/>
+            <w:tcBorders>
+              <w:top w:val="single" w:sz="4" w:space="0" w:color="auto"/>
+              <w:left w:val="single" w:sz="4" w:space="0" w:color="auto"/>
+              <w:right w:val="single" w:sz="4" w:space="0" w:color="auto"/>
+            </w:tcBorders>
+          </w:tcPr>
+          <w:p>
+            <w:pPr>
+              <w:pStyle w:val="ListParagraph"/>
+              <w:ind w:left="0"/>
+              <w:rPr>
+                <w:i/>
+                <w:iCs/>
+              </w:rPr>
+            </w:pPr>
+          </w:p>
+        </w:tc>
+        <w:tc>
+          <w:tcPr>
+            <w:tcW w:w="5262" w:type="dxa"/>
+            <w:tcBorders>
+              <w:top w:val="single" w:sz="4" w:space="0" w:color="auto"/>
+              <w:left w:val="single" w:sz="4" w:space="0" w:color="auto"/>
+              <w:right w:val="single" w:sz="4" w:space="0" w:color="auto"/>
+            </w:tcBorders>
+          </w:tcPr>
+          <w:p>
+            <w:pPr>
+              <w:pStyle w:val="ListParagraph"/>
+              <w:ind w:left="0"/>
+            </w:pPr>
+          </w:p>
+        </w:tc>
+      </w:tr>
+      <w:tr>
+        <w:tc>
+          <w:tcPr>
+            <w:tcW w:w="895" w:type="dxa"/>
+            <w:vMerge/>
+            <w:tcBorders>
+              <w:left w:val="single" w:sz="4" w:space="0" w:color="auto"/>
+              <w:right w:val="single" w:sz="4" w:space="0" w:color="auto"/>
+            </w:tcBorders>
+          </w:tcPr>
+          <w:p>
+            <w:pPr>
+              <w:pStyle w:val="ListParagraph"/>
+              <w:ind w:left="0"/>
+              <w:rPr>
+                <w:i/>
+                <w:iCs/>
+              </w:rPr>
+            </w:pPr>
+          </w:p>
+        </w:tc>
+        <w:tc>
+          <w:tcPr>
+            <w:tcW w:w="2613" w:type="dxa"/>
+            <w:tcBorders>
+              <w:left w:val="single" w:sz="4" w:space="0" w:color="auto"/>
+              <w:right w:val="single" w:sz="4" w:space="0" w:color="auto"/>
+            </w:tcBorders>
+          </w:tcPr>
+          <w:p>
+            <w:pPr>
+              <w:pStyle w:val="ListParagraph"/>
+              <w:ind w:left="0"/>
+              <w:rPr>
+                <w:i/>
+                <w:iCs/>
+              </w:rPr>
+            </w:pPr>
+          </w:p>
+        </w:tc>
+        <w:tc>
+          <w:tcPr>
+            <w:tcW w:w="5262" w:type="dxa"/>
+            <w:tcBorders>
+              <w:left w:val="single" w:sz="4" w:space="0" w:color="auto"/>
+              <w:right w:val="single" w:sz="4" w:space="0" w:color="auto"/>
+            </w:tcBorders>
+          </w:tcPr>
+          <w:p>
+            <w:pPr>
+              <w:pStyle w:val="ListParagraph"/>
+              <w:ind w:left="0"/>
+            </w:pPr>
+          </w:p>
+        </w:tc>
+      </w:tr>
+      <w:tr>
+        <w:tc>
+          <w:tcPr>
+            <w:tcW w:w="895" w:type="dxa"/>
+            <w:vMerge/>
+            <w:tcBorders>
+              <w:left w:val="single" w:sz="4" w:space="0" w:color="auto"/>
+              <w:right w:val="single" w:sz="4" w:space="0" w:color="auto"/>
+            </w:tcBorders>
+          </w:tcPr>
+          <w:p>
+            <w:pPr>
+              <w:pStyle w:val="ListParagraph"/>
+              <w:ind w:left="0"/>
+              <w:rPr>
+                <w:i/>
+                <w:iCs/>
+              </w:rPr>
+            </w:pPr>
+          </w:p>
+        </w:tc>
+        <w:tc>
+          <w:tcPr>
+            <w:tcW w:w="2613" w:type="dxa"/>
+            <w:tcBorders>
+              <w:left w:val="single" w:sz="4" w:space="0" w:color="auto"/>
+              <w:right w:val="single" w:sz="4" w:space="0" w:color="auto"/>
+            </w:tcBorders>
+          </w:tcPr>
+          <w:p>
+            <w:pPr>
+              <w:pStyle w:val="ListParagraph"/>
+              <w:ind w:left="0"/>
+              <w:rPr>
+                <w:i/>
+                <w:iCs/>
+              </w:rPr>
+            </w:pPr>
+          </w:p>
+        </w:tc>
+        <w:tc>
+          <w:tcPr>
+            <w:tcW w:w="5262" w:type="dxa"/>
+            <w:tcBorders>
+              <w:left w:val="single" w:sz="4" w:space="0" w:color="auto"/>
+              <w:right w:val="single" w:sz="4" w:space="0" w:color="auto"/>
+            </w:tcBorders>
+          </w:tcPr>
+          <w:p>
+            <w:pPr>
+              <w:pStyle w:val="ListParagraph"/>
+              <w:ind w:left="0"/>
+            </w:pPr>
+          </w:p>
+        </w:tc>
+      </w:tr>
+      <w:tr>
+        <w:tc>
+          <w:tcPr>
+            <w:tcW w:w="895" w:type="dxa"/>
+            <w:vMerge/>
+            <w:tcBorders>
+              <w:left w:val="single" w:sz="4" w:space="0" w:color="auto"/>
+              <w:right w:val="single" w:sz="4" w:space="0" w:color="auto"/>
+            </w:tcBorders>
+          </w:tcPr>
+          <w:p>
+            <w:pPr>
+              <w:pStyle w:val="ListParagraph"/>
+              <w:ind w:left="0"/>
+              <w:rPr>
+                <w:i/>
+                <w:iCs/>
+              </w:rPr>
+            </w:pPr>
+          </w:p>
+        </w:tc>
+        <w:tc>
+          <w:tcPr>
+            <w:tcW w:w="2613" w:type="dxa"/>
+            <w:tcBorders>
+              <w:left w:val="single" w:sz="4" w:space="0" w:color="auto"/>
+              <w:right w:val="single" w:sz="4" w:space="0" w:color="auto"/>
+            </w:tcBorders>
+          </w:tcPr>
+          <w:p>
+            <w:pPr>
+              <w:pStyle w:val="ListParagraph"/>
+              <w:ind w:left="0"/>
+              <w:rPr>
+                <w:i/>
+                <w:iCs/>
+              </w:rPr>
+            </w:pPr>
+          </w:p>
+        </w:tc>
+        <w:tc>
+          <w:tcPr>
+            <w:tcW w:w="5262" w:type="dxa"/>
+            <w:tcBorders>
+              <w:left w:val="single" w:sz="4" w:space="0" w:color="auto"/>
+              <w:right w:val="single" w:sz="4" w:space="0" w:color="auto"/>
+            </w:tcBorders>
+          </w:tcPr>
+          <w:p>
+            <w:pPr>
+              <w:pStyle w:val="ListParagraph"/>
+              <w:ind w:left="0"/>
+            </w:pPr>
+          </w:p>
+        </w:tc>
+      </w:tr>
+      <w:tr>
+        <w:tc>
+          <w:tcPr>
+            <w:tcW w:w="895" w:type="dxa"/>
+            <w:vMerge/>
+            <w:tcBorders>
+              <w:left w:val="single" w:sz="4" w:space="0" w:color="auto"/>
+              <w:bottom w:val="single" w:sz="4" w:space="0" w:color="auto"/>
+              <w:right w:val="single" w:sz="4" w:space="0" w:color="auto"/>
+            </w:tcBorders>
+          </w:tcPr>
+          <w:p>
+            <w:pPr>
+              <w:pStyle w:val="ListParagraph"/>
+              <w:ind w:left="0"/>
+              <w:rPr>
+                <w:i/>
+                <w:iCs/>
+              </w:rPr>
+            </w:pPr>
+          </w:p>
+        </w:tc>
+        <w:tc>
+          <w:tcPr>
+            <w:tcW w:w="2613" w:type="dxa"/>
+            <w:tcBorders>
+              <w:left w:val="single" w:sz="4" w:space="0" w:color="auto"/>
+              <w:bottom w:val="single" w:sz="4" w:space="0" w:color="auto"/>
+              <w:right w:val="single" w:sz="4" w:space="0" w:color="auto"/>
+            </w:tcBorders>
+          </w:tcPr>
+          <w:p>
+            <w:pPr>
+              <w:pStyle w:val="ListParagraph"/>
+              <w:ind w:left="0"/>
+              <w:rPr>
+                <w:i/>
+                <w:iCs/>
+              </w:rPr>
+            </w:pPr>
+          </w:p>
+        </w:tc>
+        <w:tc>
+          <w:tcPr>
+            <w:tcW w:w="5262" w:type="dxa"/>
+            <w:tcBorders>
+              <w:left w:val="single" w:sz="4" w:space="0" w:color="auto"/>
+              <w:bottom w:val="single" w:sz="4" w:space="0" w:color="auto"/>
+              <w:right w:val="single" w:sz="4" w:space="0" w:color="auto"/>
+            </w:tcBorders>
+          </w:tcPr>
+          <w:p>
+            <w:pPr>
+              <w:pStyle w:val="ListParagraph"/>
+              <w:ind w:left="0"/>
+            </w:pPr>
+          </w:p>
+        </w:tc>
+      </w:tr>
+    </w:tbl>
+    <w:p/>
     <w:p>
       <w:pPr>
-        <w:rPr>
-          <w:i/>
-          <w:iCs/>
-        </w:rPr>
-      </w:pPr>
-      <w:proofErr w:type="spellStart"/>
-      <w:r>
-        <w:rPr>
-          <w:i/>
-          <w:iCs/>
-        </w:rPr>
+        <w:pStyle w:val="Heading1"/>
+      </w:pPr>
+      <w:bookmarkStart w:id="16" w:name="_Toc57272154"/>
+      <w:proofErr w:type="spellStart"/>
+      <w:r>
         <w:t>Ước</w:t>
       </w:r>
       <w:proofErr w:type="spellEnd"/>
       <w:r>
-        <w:rPr>
-          <w:i/>
-          <w:iCs/>
-        </w:rPr>
-        <w:t xml:space="preserve"> </w:t>
-      </w:r>
-      <w:proofErr w:type="spellStart"/>
-      <w:r>
-        <w:rPr>
-          <w:i/>
-          <w:iCs/>
-        </w:rPr>
+        <w:t xml:space="preserve"> </w:t>
+      </w:r>
+      <w:proofErr w:type="spellStart"/>
+      <w:r>
         <w:t>lượng</w:t>
       </w:r>
       <w:proofErr w:type="spellEnd"/>
       <w:r>
-        <w:rPr>
-          <w:i/>
-          <w:iCs/>
-        </w:rPr>
-        <w:t xml:space="preserve"> 5 </w:t>
-      </w:r>
-      <w:proofErr w:type="spellStart"/>
-      <w:r>
-        <w:rPr>
-          <w:i/>
-          <w:iCs/>
-        </w:rPr>
-        <w:t>rủi</w:t>
-      </w:r>
-      <w:proofErr w:type="spellEnd"/>
-      <w:r>
-        <w:rPr>
-          <w:i/>
-          <w:iCs/>
-        </w:rPr>
-        <w:t xml:space="preserve"> </w:t>
-      </w:r>
-      <w:proofErr w:type="spellStart"/>
-      <w:r>
-        <w:rPr>
-          <w:i/>
-          <w:iCs/>
-        </w:rPr>
-        <w:t>ro</w:t>
-      </w:r>
-      <w:proofErr w:type="spellEnd"/>
-      <w:r>
-        <w:rPr>
-          <w:i/>
-          <w:iCs/>
-        </w:rPr>
-        <w:t xml:space="preserve"> </w:t>
-      </w:r>
-      <w:proofErr w:type="spellStart"/>
-      <w:r>
-        <w:rPr>
-          <w:i/>
-          <w:iCs/>
-        </w:rPr>
-        <w:t>của</w:t>
-      </w:r>
-      <w:proofErr w:type="spellEnd"/>
-      <w:r>
-        <w:rPr>
-          <w:i/>
-          <w:iCs/>
-        </w:rPr>
-        <w:t xml:space="preserve"> </w:t>
-      </w:r>
-      <w:proofErr w:type="spellStart"/>
-      <w:r>
-        <w:rPr>
-          <w:i/>
-          <w:iCs/>
-        </w:rPr>
-        <w:t>dự</w:t>
-      </w:r>
-      <w:proofErr w:type="spellEnd"/>
-      <w:r>
-        <w:rPr>
-          <w:i/>
-          <w:iCs/>
-        </w:rPr>
-        <w:t xml:space="preserve"> </w:t>
-      </w:r>
-      <w:proofErr w:type="spellStart"/>
-      <w:r>
-        <w:rPr>
-          <w:i/>
-          <w:iCs/>
-        </w:rPr>
-        <w:t>án</w:t>
-      </w:r>
-      <w:proofErr w:type="spellEnd"/>
-      <w:r>
-        <w:rPr>
-          <w:i/>
-          <w:iCs/>
-        </w:rPr>
-        <w:t xml:space="preserve"> </w:t>
-      </w:r>
-      <w:proofErr w:type="spellStart"/>
-      <w:r>
-        <w:rPr>
-          <w:i/>
-          <w:iCs/>
-        </w:rPr>
-        <w:t>tìm</w:t>
-      </w:r>
-      <w:proofErr w:type="spellEnd"/>
-      <w:r>
-        <w:rPr>
-          <w:i/>
-          <w:iCs/>
-        </w:rPr>
-        <w:t xml:space="preserve"> </w:t>
-      </w:r>
-      <w:proofErr w:type="spellStart"/>
-      <w:r>
-        <w:rPr>
-          <w:i/>
-          <w:iCs/>
-        </w:rPr>
-        <w:t>hiểu</w:t>
-      </w:r>
-      <w:proofErr w:type="spellEnd"/>
-      <w:r>
-        <w:rPr>
-          <w:i/>
-          <w:iCs/>
-        </w:rPr>
-        <w:t xml:space="preserve"> </w:t>
-      </w:r>
-      <w:proofErr w:type="spellStart"/>
-      <w:r>
-        <w:rPr>
-          <w:i/>
-          <w:iCs/>
-        </w:rPr>
-        <w:t>mã</w:t>
-      </w:r>
-      <w:proofErr w:type="spellEnd"/>
-      <w:r>
-        <w:rPr>
-          <w:i/>
-          <w:iCs/>
-        </w:rPr>
-        <w:t xml:space="preserve"> </w:t>
-      </w:r>
-      <w:proofErr w:type="spellStart"/>
-      <w:r>
-        <w:rPr>
-          <w:i/>
-          <w:iCs/>
-        </w:rPr>
-        <w:t>nguồn</w:t>
-      </w:r>
-      <w:proofErr w:type="spellEnd"/>
-      <w:r>
-        <w:rPr>
-          <w:i/>
-          <w:iCs/>
-        </w:rPr>
-        <w:t xml:space="preserve"> </w:t>
-      </w:r>
-      <w:proofErr w:type="spellStart"/>
-      <w:r>
-        <w:rPr>
-          <w:i/>
-          <w:iCs/>
-        </w:rPr>
-        <w:t>mở</w:t>
-      </w:r>
-      <w:proofErr w:type="spellEnd"/>
-      <w:r>
-        <w:rPr>
-          <w:i/>
-          <w:iCs/>
-        </w:rPr>
-        <w:t xml:space="preserve"> </w:t>
-      </w:r>
-      <w:proofErr w:type="spellStart"/>
-      <w:r>
-        <w:rPr>
-          <w:i/>
-          <w:iCs/>
-        </w:rPr>
-        <w:t>này</w:t>
-      </w:r>
-      <w:proofErr w:type="spellEnd"/>
-      <w:r>
-        <w:rPr>
-          <w:i/>
-          <w:iCs/>
-        </w:rPr>
-        <w:t xml:space="preserve">: </w:t>
-      </w:r>
-      <w:proofErr w:type="spellStart"/>
-      <w:r>
-        <w:rPr>
-          <w:i/>
-          <w:iCs/>
-        </w:rPr>
-        <w:t>Mỗi</w:t>
-      </w:r>
-      <w:proofErr w:type="spellEnd"/>
-      <w:r>
-        <w:rPr>
-          <w:i/>
-          <w:iCs/>
-        </w:rPr>
-        <w:t xml:space="preserve"> </w:t>
-      </w:r>
-      <w:proofErr w:type="spellStart"/>
-      <w:r>
-        <w:rPr>
-          <w:i/>
-          <w:iCs/>
-        </w:rPr>
-        <w:t>rủi</w:t>
-      </w:r>
-      <w:proofErr w:type="spellEnd"/>
-      <w:r>
-        <w:rPr>
-          <w:i/>
-          <w:iCs/>
-        </w:rPr>
-        <w:t xml:space="preserve"> </w:t>
-      </w:r>
-      <w:proofErr w:type="spellStart"/>
-      <w:r>
-        <w:rPr>
-          <w:i/>
-          <w:iCs/>
-        </w:rPr>
-        <w:t>ro</w:t>
-      </w:r>
-      <w:proofErr w:type="spellEnd"/>
-      <w:r>
-        <w:rPr>
-          <w:i/>
-          <w:iCs/>
-        </w:rPr>
-        <w:t xml:space="preserve"> </w:t>
-      </w:r>
-      <w:proofErr w:type="spellStart"/>
-      <w:r>
-        <w:rPr>
-          <w:i/>
-          <w:iCs/>
-        </w:rPr>
-        <w:t>có</w:t>
-      </w:r>
-      <w:proofErr w:type="spellEnd"/>
-      <w:r>
-        <w:rPr>
-          <w:i/>
-          <w:iCs/>
-        </w:rPr>
-        <w:t xml:space="preserve"> </w:t>
-      </w:r>
-      <w:r>
-        <w:rPr>
-          <w:i/>
-          <w:iCs/>
-        </w:rPr>
-        <w:t>5</w:t>
-      </w:r>
-      <w:r>
-        <w:rPr>
-          <w:i/>
-          <w:iCs/>
-        </w:rPr>
-        <w:t xml:space="preserve"> </w:t>
-      </w:r>
-      <w:proofErr w:type="spellStart"/>
-      <w:r>
-        <w:rPr>
-          <w:i/>
-          <w:iCs/>
-        </w:rPr>
-        <w:t>yếu</w:t>
-      </w:r>
-      <w:proofErr w:type="spellEnd"/>
-      <w:r>
-        <w:rPr>
-          <w:i/>
-          <w:iCs/>
-        </w:rPr>
-        <w:t xml:space="preserve"> </w:t>
-      </w:r>
-      <w:proofErr w:type="spellStart"/>
-      <w:r>
-        <w:rPr>
-          <w:i/>
-          <w:iCs/>
-        </w:rPr>
-        <w:t>tố</w:t>
-      </w:r>
-      <w:proofErr w:type="spellEnd"/>
-      <w:r>
-        <w:rPr>
-          <w:i/>
-          <w:iCs/>
-        </w:rPr>
-        <w:t xml:space="preserve"> </w:t>
-      </w:r>
-      <w:proofErr w:type="spellStart"/>
-      <w:r>
-        <w:rPr>
-          <w:i/>
-          <w:iCs/>
-        </w:rPr>
-        <w:t>cần</w:t>
-      </w:r>
-      <w:proofErr w:type="spellEnd"/>
-      <w:r>
-        <w:rPr>
-          <w:i/>
-          <w:iCs/>
-        </w:rPr>
-        <w:t xml:space="preserve"> </w:t>
-      </w:r>
-      <w:proofErr w:type="spellStart"/>
-      <w:r>
-        <w:rPr>
-          <w:i/>
-          <w:iCs/>
-        </w:rPr>
-        <w:t>ghi</w:t>
-      </w:r>
-      <w:proofErr w:type="spellEnd"/>
-      <w:r>
-        <w:rPr>
-          <w:i/>
-          <w:iCs/>
-        </w:rPr>
-        <w:t xml:space="preserve"> </w:t>
-      </w:r>
-      <w:proofErr w:type="spellStart"/>
-      <w:r>
-        <w:rPr>
-          <w:i/>
-          <w:iCs/>
-        </w:rPr>
-        <w:t>rõ</w:t>
-      </w:r>
+        <w:t xml:space="preserve"> </w:t>
+      </w:r>
+      <w:proofErr w:type="spellStart"/>
+      <w:r>
+        <w:t>giá</w:t>
+      </w:r>
+      <w:proofErr w:type="spellEnd"/>
+      <w:r>
+        <w:t xml:space="preserve"> </w:t>
+      </w:r>
+      <w:proofErr w:type="spellStart"/>
+      <w:r>
+        <w:t>thành</w:t>
+      </w:r>
+      <w:bookmarkEnd w:id="16"/>
       <w:proofErr w:type="spellEnd"/>
     </w:p>
     <w:p>
       <w:pPr>
-        <w:pStyle w:val="ListParagraph"/>
-        <w:numPr>
-          <w:ilvl w:val="0"/>
-          <w:numId w:val="40"/>
-        </w:numPr>
-        <w:rPr>
-          <w:i/>
-          <w:iCs/>
-        </w:rPr>
-      </w:pPr>
-      <w:proofErr w:type="spellStart"/>
-      <w:r>
-        <w:rPr>
-          <w:i/>
-          <w:iCs/>
-        </w:rPr>
-        <w:t>Tên</w:t>
-      </w:r>
-      <w:proofErr w:type="spellEnd"/>
-      <w:r>
-        <w:rPr>
-          <w:i/>
-          <w:iCs/>
-        </w:rPr>
-        <w:t xml:space="preserve"> </w:t>
-      </w:r>
-      <w:proofErr w:type="spellStart"/>
-      <w:r>
-        <w:rPr>
-          <w:i/>
-          <w:iCs/>
-        </w:rPr>
-        <w:t>rủi</w:t>
-      </w:r>
-      <w:proofErr w:type="spellEnd"/>
-      <w:r>
-        <w:rPr>
-          <w:i/>
-          <w:iCs/>
-        </w:rPr>
-        <w:t xml:space="preserve"> </w:t>
-      </w:r>
-      <w:proofErr w:type="spellStart"/>
-      <w:r>
-        <w:rPr>
-          <w:i/>
-          <w:iCs/>
-        </w:rPr>
-        <w:t>ro</w:t>
-      </w:r>
-      <w:proofErr w:type="spellEnd"/>
-      <w:r>
-        <w:rPr>
-          <w:i/>
-          <w:iCs/>
-        </w:rPr>
-        <w:t xml:space="preserve">: </w:t>
-      </w:r>
-      <w:proofErr w:type="spellStart"/>
-      <w:r>
-        <w:rPr>
-          <w:i/>
-          <w:iCs/>
-        </w:rPr>
-        <w:t>ngắn</w:t>
-      </w:r>
-      <w:proofErr w:type="spellEnd"/>
-      <w:r>
-        <w:rPr>
-          <w:i/>
-          <w:iCs/>
-        </w:rPr>
-        <w:t xml:space="preserve"> </w:t>
-      </w:r>
-      <w:proofErr w:type="spellStart"/>
-      <w:r>
-        <w:rPr>
-          <w:i/>
-          <w:iCs/>
-        </w:rPr>
-        <w:t>gọn</w:t>
-      </w:r>
-      <w:proofErr w:type="spellEnd"/>
-      <w:r>
-        <w:rPr>
-          <w:i/>
-          <w:iCs/>
-        </w:rPr>
-        <w:t xml:space="preserve"> </w:t>
-      </w:r>
-      <w:proofErr w:type="spellStart"/>
-      <w:r>
-        <w:rPr>
-          <w:i/>
-          <w:iCs/>
-        </w:rPr>
-        <w:t>trong</w:t>
-      </w:r>
-      <w:proofErr w:type="spellEnd"/>
-      <w:r>
-        <w:rPr>
-          <w:i/>
-          <w:iCs/>
-        </w:rPr>
-        <w:t xml:space="preserve"> 1 </w:t>
-      </w:r>
-      <w:proofErr w:type="spellStart"/>
-      <w:r>
-        <w:rPr>
-          <w:i/>
-          <w:iCs/>
-        </w:rPr>
-        <w:t>dòng</w:t>
+        <w:rPr>
+          <w:i/>
+        </w:rPr>
+      </w:pPr>
+      <w:proofErr w:type="spellStart"/>
+      <w:r>
+        <w:rPr>
+          <w:i/>
+        </w:rPr>
+        <w:t>Giả</w:t>
+      </w:r>
+      <w:proofErr w:type="spellEnd"/>
+      <w:r>
+        <w:rPr>
+          <w:i/>
+        </w:rPr>
+        <w:t xml:space="preserve"> </w:t>
+      </w:r>
+      <w:proofErr w:type="spellStart"/>
+      <w:r>
+        <w:rPr>
+          <w:i/>
+        </w:rPr>
+        <w:t>định</w:t>
+      </w:r>
+      <w:proofErr w:type="spellEnd"/>
+      <w:r>
+        <w:rPr>
+          <w:i/>
+        </w:rPr>
+        <w:t xml:space="preserve"> </w:t>
+      </w:r>
+      <w:proofErr w:type="spellStart"/>
+      <w:r>
+        <w:rPr>
+          <w:i/>
+        </w:rPr>
+        <w:t>rằng</w:t>
+      </w:r>
+      <w:proofErr w:type="spellEnd"/>
+      <w:r>
+        <w:rPr>
+          <w:i/>
+        </w:rPr>
+        <w:t xml:space="preserve"> </w:t>
+      </w:r>
+      <w:proofErr w:type="spellStart"/>
+      <w:r>
+        <w:rPr>
+          <w:i/>
+        </w:rPr>
+        <w:t>nhóm</w:t>
+      </w:r>
+      <w:proofErr w:type="spellEnd"/>
+      <w:r>
+        <w:rPr>
+          <w:i/>
+        </w:rPr>
+        <w:t xml:space="preserve"> </w:t>
+      </w:r>
+      <w:proofErr w:type="spellStart"/>
+      <w:r>
+        <w:rPr>
+          <w:i/>
+        </w:rPr>
+        <w:t>tải</w:t>
+      </w:r>
+      <w:proofErr w:type="spellEnd"/>
+      <w:r>
+        <w:rPr>
+          <w:i/>
+        </w:rPr>
+        <w:t xml:space="preserve"> </w:t>
+      </w:r>
+      <w:proofErr w:type="spellStart"/>
+      <w:r>
+        <w:rPr>
+          <w:i/>
+        </w:rPr>
+        <w:t>về</w:t>
+      </w:r>
+      <w:proofErr w:type="spellEnd"/>
+      <w:r>
+        <w:rPr>
+          <w:i/>
+        </w:rPr>
+        <w:t xml:space="preserve"> </w:t>
+      </w:r>
+      <w:proofErr w:type="spellStart"/>
+      <w:r>
+        <w:rPr>
+          <w:i/>
+        </w:rPr>
+        <w:t>mã</w:t>
+      </w:r>
+      <w:proofErr w:type="spellEnd"/>
+      <w:r>
+        <w:rPr>
+          <w:i/>
+        </w:rPr>
+        <w:t xml:space="preserve"> </w:t>
+      </w:r>
+      <w:proofErr w:type="spellStart"/>
+      <w:r>
+        <w:rPr>
+          <w:i/>
+        </w:rPr>
+        <w:t>nguồn</w:t>
+      </w:r>
+      <w:proofErr w:type="spellEnd"/>
+      <w:r>
+        <w:rPr>
+          <w:i/>
+        </w:rPr>
+        <w:t xml:space="preserve"> </w:t>
+      </w:r>
+      <w:proofErr w:type="spellStart"/>
+      <w:r>
+        <w:rPr>
+          <w:i/>
+        </w:rPr>
+        <w:t>mở</w:t>
+      </w:r>
+      <w:proofErr w:type="spellEnd"/>
+      <w:r>
+        <w:rPr>
+          <w:i/>
+        </w:rPr>
+        <w:t xml:space="preserve"> </w:t>
+      </w:r>
+      <w:proofErr w:type="spellStart"/>
+      <w:r>
+        <w:rPr>
+          <w:i/>
+        </w:rPr>
+        <w:t>này</w:t>
+      </w:r>
+      <w:proofErr w:type="spellEnd"/>
+      <w:r>
+        <w:rPr>
+          <w:i/>
+        </w:rPr>
+        <w:t xml:space="preserve">, </w:t>
+      </w:r>
+      <w:proofErr w:type="spellStart"/>
+      <w:r>
+        <w:rPr>
+          <w:i/>
+        </w:rPr>
+        <w:t>tìm</w:t>
+      </w:r>
+      <w:proofErr w:type="spellEnd"/>
+      <w:r>
+        <w:rPr>
+          <w:i/>
+        </w:rPr>
+        <w:t xml:space="preserve"> </w:t>
+      </w:r>
+      <w:proofErr w:type="spellStart"/>
+      <w:r>
+        <w:rPr>
+          <w:i/>
+        </w:rPr>
+        <w:t>hiểu</w:t>
+      </w:r>
+      <w:proofErr w:type="spellEnd"/>
+      <w:r>
+        <w:rPr>
+          <w:i/>
+        </w:rPr>
+        <w:t xml:space="preserve"> </w:t>
+      </w:r>
+      <w:proofErr w:type="spellStart"/>
+      <w:r>
+        <w:rPr>
+          <w:i/>
+        </w:rPr>
+        <w:t>và</w:t>
+      </w:r>
+      <w:proofErr w:type="spellEnd"/>
+      <w:r>
+        <w:rPr>
+          <w:i/>
+        </w:rPr>
+        <w:t xml:space="preserve"> </w:t>
+      </w:r>
+      <w:proofErr w:type="spellStart"/>
+      <w:r>
+        <w:rPr>
+          <w:i/>
+        </w:rPr>
+        <w:t>đem</w:t>
+      </w:r>
+      <w:proofErr w:type="spellEnd"/>
+      <w:r>
+        <w:rPr>
+          <w:i/>
+        </w:rPr>
+        <w:t xml:space="preserve"> </w:t>
+      </w:r>
+      <w:proofErr w:type="spellStart"/>
+      <w:r>
+        <w:rPr>
+          <w:i/>
+        </w:rPr>
+        <w:t>bán</w:t>
+      </w:r>
+      <w:proofErr w:type="spellEnd"/>
+      <w:r>
+        <w:rPr>
+          <w:i/>
+        </w:rPr>
+        <w:t xml:space="preserve"> </w:t>
+      </w:r>
+      <w:proofErr w:type="spellStart"/>
+      <w:r>
+        <w:rPr>
+          <w:i/>
+        </w:rPr>
+        <w:t>luôn</w:t>
+      </w:r>
+      <w:proofErr w:type="spellEnd"/>
+      <w:r>
+        <w:rPr>
+          <w:i/>
+        </w:rPr>
+        <w:t xml:space="preserve"> </w:t>
+      </w:r>
+      <w:proofErr w:type="spellStart"/>
+      <w:r>
+        <w:rPr>
+          <w:i/>
+        </w:rPr>
+        <w:t>cho</w:t>
+      </w:r>
+      <w:proofErr w:type="spellEnd"/>
+      <w:r>
+        <w:rPr>
+          <w:i/>
+        </w:rPr>
+        <w:t xml:space="preserve"> </w:t>
+      </w:r>
+      <w:proofErr w:type="spellStart"/>
+      <w:r>
+        <w:rPr>
+          <w:i/>
+        </w:rPr>
+        <w:t>người</w:t>
+      </w:r>
+      <w:proofErr w:type="spellEnd"/>
+      <w:r>
+        <w:rPr>
+          <w:i/>
+        </w:rPr>
+        <w:t xml:space="preserve"> </w:t>
+      </w:r>
+      <w:proofErr w:type="spellStart"/>
+      <w:r>
+        <w:rPr>
+          <w:i/>
+        </w:rPr>
+        <w:t>sử</w:t>
+      </w:r>
+      <w:proofErr w:type="spellEnd"/>
+      <w:r>
+        <w:rPr>
+          <w:i/>
+        </w:rPr>
+        <w:t xml:space="preserve"> </w:t>
+      </w:r>
+      <w:proofErr w:type="spellStart"/>
+      <w:r>
+        <w:rPr>
+          <w:i/>
+        </w:rPr>
+        <w:t>dụng</w:t>
       </w:r>
       <w:proofErr w:type="spellEnd"/>
     </w:p>
     <w:p>
       <w:pPr>
-        <w:pStyle w:val="ListParagraph"/>
-        <w:numPr>
-          <w:ilvl w:val="0"/>
-          <w:numId w:val="40"/>
-        </w:numPr>
-        <w:rPr>
-          <w:i/>
-          <w:iCs/>
-        </w:rPr>
-      </w:pPr>
-      <w:proofErr w:type="spellStart"/>
-      <w:r>
-        <w:rPr>
-          <w:i/>
-          <w:iCs/>
-        </w:rPr>
-        <w:t>Mô</w:t>
-      </w:r>
-      <w:proofErr w:type="spellEnd"/>
-      <w:r>
-        <w:rPr>
-          <w:i/>
-          <w:iCs/>
-        </w:rPr>
-        <w:t xml:space="preserve"> </w:t>
-      </w:r>
-      <w:proofErr w:type="spellStart"/>
-      <w:r>
-        <w:rPr>
-          <w:i/>
-          <w:iCs/>
-        </w:rPr>
-        <w:t>tả</w:t>
-      </w:r>
-      <w:proofErr w:type="spellEnd"/>
-      <w:r>
-        <w:rPr>
-          <w:i/>
-          <w:iCs/>
-        </w:rPr>
-        <w:t xml:space="preserve"> </w:t>
-      </w:r>
-      <w:proofErr w:type="spellStart"/>
-      <w:r>
-        <w:rPr>
-          <w:i/>
-          <w:iCs/>
-        </w:rPr>
-        <w:t>rủi</w:t>
-      </w:r>
-      <w:proofErr w:type="spellEnd"/>
-      <w:r>
-        <w:rPr>
-          <w:i/>
-          <w:iCs/>
-        </w:rPr>
-        <w:t xml:space="preserve"> </w:t>
-      </w:r>
-      <w:proofErr w:type="spellStart"/>
-      <w:r>
-        <w:rPr>
-          <w:i/>
-          <w:iCs/>
-        </w:rPr>
-        <w:t>ro</w:t>
-      </w:r>
-      <w:proofErr w:type="spellEnd"/>
-      <w:r>
-        <w:rPr>
-          <w:i/>
-          <w:iCs/>
-        </w:rPr>
-        <w:t>:</w:t>
-      </w:r>
+        <w:rPr>
+          <w:i/>
+        </w:rPr>
+      </w:pPr>
+      <w:r>
+        <w:rPr>
+          <w:i/>
+        </w:rPr>
+        <w:t xml:space="preserve">Chi </w:t>
+      </w:r>
+      <w:proofErr w:type="spellStart"/>
+      <w:r>
+        <w:rPr>
+          <w:i/>
+        </w:rPr>
+        <w:t>phí</w:t>
+      </w:r>
+      <w:proofErr w:type="spellEnd"/>
+      <w:r>
+        <w:rPr>
+          <w:i/>
+        </w:rPr>
+        <w:t xml:space="preserve"> </w:t>
+      </w:r>
+      <w:proofErr w:type="spellStart"/>
+      <w:r>
+        <w:rPr>
+          <w:i/>
+        </w:rPr>
+        <w:t>phát</w:t>
+      </w:r>
+      <w:proofErr w:type="spellEnd"/>
+      <w:r>
+        <w:rPr>
+          <w:i/>
+        </w:rPr>
+        <w:t xml:space="preserve"> </w:t>
+      </w:r>
+      <w:proofErr w:type="spellStart"/>
+      <w:proofErr w:type="gramStart"/>
+      <w:r>
+        <w:rPr>
+          <w:i/>
+        </w:rPr>
+        <w:t>triển</w:t>
+      </w:r>
+      <w:proofErr w:type="spellEnd"/>
+      <w:r>
+        <w:rPr>
+          <w:i/>
+        </w:rPr>
+        <w:t xml:space="preserve">  +</w:t>
+      </w:r>
+      <w:proofErr w:type="gramEnd"/>
+      <w:r>
+        <w:rPr>
+          <w:i/>
+        </w:rPr>
+        <w:t xml:space="preserve">  Chi </w:t>
+      </w:r>
+      <w:proofErr w:type="spellStart"/>
+      <w:r>
+        <w:rPr>
+          <w:i/>
+        </w:rPr>
+        <w:t>phí</w:t>
+      </w:r>
+      <w:proofErr w:type="spellEnd"/>
+      <w:r>
+        <w:rPr>
+          <w:i/>
+        </w:rPr>
+        <w:t xml:space="preserve"> </w:t>
+      </w:r>
+      <w:proofErr w:type="spellStart"/>
+      <w:r>
+        <w:rPr>
+          <w:i/>
+        </w:rPr>
+        <w:t>kiểm</w:t>
+      </w:r>
+      <w:proofErr w:type="spellEnd"/>
+      <w:r>
+        <w:rPr>
+          <w:i/>
+        </w:rPr>
+        <w:t xml:space="preserve"> </w:t>
+      </w:r>
+      <w:proofErr w:type="spellStart"/>
+      <w:r>
+        <w:rPr>
+          <w:i/>
+        </w:rPr>
+        <w:t>thử</w:t>
+      </w:r>
+      <w:proofErr w:type="spellEnd"/>
     </w:p>
     <w:p>
       <w:pPr>
-        <w:pStyle w:val="ListParagraph"/>
-        <w:numPr>
-          <w:ilvl w:val="0"/>
-          <w:numId w:val="40"/>
-        </w:numPr>
-        <w:rPr>
-          <w:i/>
-          <w:iCs/>
-        </w:rPr>
-      </w:pPr>
-      <w:proofErr w:type="spellStart"/>
-      <w:r>
-        <w:rPr>
-          <w:i/>
-          <w:iCs/>
-        </w:rPr>
-        <w:t>Xác</w:t>
-      </w:r>
-      <w:proofErr w:type="spellEnd"/>
-      <w:r>
-        <w:rPr>
-          <w:i/>
-          <w:iCs/>
-        </w:rPr>
-        <w:t xml:space="preserve"> </w:t>
-      </w:r>
-      <w:proofErr w:type="spellStart"/>
-      <w:r>
-        <w:rPr>
-          <w:i/>
-          <w:iCs/>
-        </w:rPr>
-        <w:t>suất</w:t>
-      </w:r>
-      <w:proofErr w:type="spellEnd"/>
-      <w:r>
-        <w:rPr>
-          <w:i/>
-          <w:iCs/>
-        </w:rPr>
-        <w:t xml:space="preserve"> </w:t>
-      </w:r>
-      <w:proofErr w:type="spellStart"/>
-      <w:r>
-        <w:rPr>
-          <w:i/>
-          <w:iCs/>
-        </w:rPr>
-        <w:t>xảy</w:t>
-      </w:r>
-      <w:proofErr w:type="spellEnd"/>
-      <w:r>
-        <w:rPr>
-          <w:i/>
-          <w:iCs/>
-        </w:rPr>
-        <w:t xml:space="preserve"> ra</w:t>
-      </w:r>
+        <w:rPr>
+          <w:i/>
+        </w:rPr>
+      </w:pPr>
+      <w:r>
+        <w:rPr>
+          <w:i/>
+        </w:rPr>
+        <w:t xml:space="preserve">Chi </w:t>
+      </w:r>
+      <w:proofErr w:type="spellStart"/>
+      <w:r>
+        <w:rPr>
+          <w:i/>
+        </w:rPr>
+        <w:t>phí</w:t>
+      </w:r>
+      <w:proofErr w:type="spellEnd"/>
+      <w:r>
+        <w:rPr>
+          <w:i/>
+        </w:rPr>
+        <w:t xml:space="preserve"> </w:t>
+      </w:r>
+      <w:proofErr w:type="spellStart"/>
+      <w:r>
+        <w:rPr>
+          <w:i/>
+        </w:rPr>
+        <w:t>vận</w:t>
+      </w:r>
+      <w:proofErr w:type="spellEnd"/>
+      <w:r>
+        <w:rPr>
+          <w:i/>
+        </w:rPr>
+        <w:t xml:space="preserve"> </w:t>
+      </w:r>
+      <w:proofErr w:type="spellStart"/>
+      <w:r>
+        <w:rPr>
+          <w:i/>
+        </w:rPr>
+        <w:t>hành</w:t>
+      </w:r>
+      <w:proofErr w:type="spellEnd"/>
+      <w:r>
+        <w:rPr>
+          <w:i/>
+        </w:rPr>
+        <w:t xml:space="preserve">, </w:t>
+      </w:r>
+      <w:proofErr w:type="spellStart"/>
+      <w:r>
+        <w:rPr>
+          <w:i/>
+        </w:rPr>
+        <w:t>quản</w:t>
+      </w:r>
+      <w:proofErr w:type="spellEnd"/>
+      <w:r>
+        <w:rPr>
+          <w:i/>
+        </w:rPr>
+        <w:t xml:space="preserve"> </w:t>
+      </w:r>
+      <w:proofErr w:type="spellStart"/>
+      <w:r>
+        <w:rPr>
+          <w:i/>
+        </w:rPr>
+        <w:t>lý</w:t>
+      </w:r>
+      <w:proofErr w:type="spellEnd"/>
+      <w:r>
+        <w:rPr>
+          <w:i/>
+        </w:rPr>
+        <w:t xml:space="preserve">, </w:t>
+      </w:r>
+      <w:proofErr w:type="spellStart"/>
+      <w:r>
+        <w:rPr>
+          <w:i/>
+        </w:rPr>
+        <w:t>hành</w:t>
+      </w:r>
+      <w:proofErr w:type="spellEnd"/>
+      <w:r>
+        <w:rPr>
+          <w:i/>
+        </w:rPr>
+        <w:t xml:space="preserve"> </w:t>
+      </w:r>
+      <w:proofErr w:type="spellStart"/>
+      <w:r>
+        <w:rPr>
+          <w:i/>
+        </w:rPr>
+        <w:t>chính</w:t>
+      </w:r>
+      <w:proofErr w:type="spellEnd"/>
     </w:p>
     <w:p>
       <w:pPr>
-        <w:pStyle w:val="ListParagraph"/>
-        <w:numPr>
-          <w:ilvl w:val="0"/>
-          <w:numId w:val="40"/>
-        </w:numPr>
-        <w:rPr>
-          <w:i/>
-          <w:iCs/>
-        </w:rPr>
-      </w:pPr>
-      <w:proofErr w:type="spellStart"/>
-      <w:r>
-        <w:rPr>
-          <w:i/>
-          <w:iCs/>
-        </w:rPr>
-        <w:t>Mức</w:t>
-      </w:r>
-      <w:proofErr w:type="spellEnd"/>
-      <w:r>
-        <w:rPr>
-          <w:i/>
-          <w:iCs/>
-        </w:rPr>
-        <w:t xml:space="preserve"> </w:t>
-      </w:r>
-      <w:proofErr w:type="spellStart"/>
-      <w:r>
-        <w:rPr>
-          <w:i/>
-          <w:iCs/>
-        </w:rPr>
-        <w:t>độ</w:t>
-      </w:r>
-      <w:proofErr w:type="spellEnd"/>
-      <w:r>
-        <w:rPr>
-          <w:i/>
-          <w:iCs/>
-        </w:rPr>
-        <w:t xml:space="preserve"> </w:t>
-      </w:r>
-      <w:proofErr w:type="spellStart"/>
-      <w:r>
-        <w:rPr>
-          <w:i/>
-          <w:iCs/>
-        </w:rPr>
-        <w:t>thiệt</w:t>
-      </w:r>
-      <w:proofErr w:type="spellEnd"/>
-      <w:r>
-        <w:rPr>
-          <w:i/>
-          <w:iCs/>
-        </w:rPr>
-        <w:t xml:space="preserve"> </w:t>
-      </w:r>
-      <w:proofErr w:type="spellStart"/>
-      <w:r>
-        <w:rPr>
-          <w:i/>
-          <w:iCs/>
-        </w:rPr>
-        <w:t>hại</w:t>
+        <w:rPr>
+          <w:i/>
+        </w:rPr>
+      </w:pPr>
+      <w:r>
+        <w:rPr>
+          <w:i/>
+        </w:rPr>
+        <w:t xml:space="preserve">Chi </w:t>
+      </w:r>
+      <w:proofErr w:type="spellStart"/>
+      <w:r>
+        <w:rPr>
+          <w:i/>
+        </w:rPr>
+        <w:t>phí</w:t>
+      </w:r>
+      <w:proofErr w:type="spellEnd"/>
+      <w:r>
+        <w:rPr>
+          <w:i/>
+        </w:rPr>
+        <w:t xml:space="preserve"> </w:t>
+      </w:r>
+      <w:proofErr w:type="spellStart"/>
+      <w:r>
+        <w:rPr>
+          <w:i/>
+        </w:rPr>
+        <w:t>kính</w:t>
+      </w:r>
+      <w:proofErr w:type="spellEnd"/>
+      <w:r>
+        <w:rPr>
+          <w:i/>
+        </w:rPr>
+        <w:t xml:space="preserve"> </w:t>
+      </w:r>
+      <w:proofErr w:type="spellStart"/>
+      <w:r>
+        <w:rPr>
+          <w:i/>
+        </w:rPr>
+        <w:t>doanh</w:t>
+      </w:r>
+      <w:proofErr w:type="spellEnd"/>
+      <w:r>
+        <w:rPr>
+          <w:i/>
+        </w:rPr>
+        <w:t xml:space="preserve">, </w:t>
+      </w:r>
+      <w:proofErr w:type="spellStart"/>
+      <w:r>
+        <w:rPr>
+          <w:i/>
+        </w:rPr>
+        <w:t>quảng</w:t>
+      </w:r>
+      <w:proofErr w:type="spellEnd"/>
+      <w:r>
+        <w:rPr>
+          <w:i/>
+        </w:rPr>
+        <w:t xml:space="preserve"> </w:t>
+      </w:r>
+      <w:proofErr w:type="spellStart"/>
+      <w:r>
+        <w:rPr>
+          <w:i/>
+        </w:rPr>
+        <w:t>cáo</w:t>
+      </w:r>
+      <w:proofErr w:type="spellEnd"/>
+      <w:r>
+        <w:rPr>
+          <w:i/>
+        </w:rPr>
+        <w:t xml:space="preserve">, </w:t>
+      </w:r>
+      <w:proofErr w:type="spellStart"/>
+      <w:r>
+        <w:rPr>
+          <w:i/>
+        </w:rPr>
+        <w:t>tiếp</w:t>
+      </w:r>
+      <w:proofErr w:type="spellEnd"/>
+      <w:r>
+        <w:rPr>
+          <w:i/>
+        </w:rPr>
+        <w:t xml:space="preserve"> </w:t>
+      </w:r>
+      <w:proofErr w:type="spellStart"/>
+      <w:r>
+        <w:rPr>
+          <w:i/>
+        </w:rPr>
+        <w:t>thị</w:t>
       </w:r>
       <w:proofErr w:type="spellEnd"/>
     </w:p>
     <w:p>
       <w:pPr>
-        <w:pStyle w:val="ListParagraph"/>
-        <w:numPr>
-          <w:ilvl w:val="0"/>
-          <w:numId w:val="40"/>
-        </w:numPr>
-        <w:rPr>
-          <w:i/>
-          <w:iCs/>
-        </w:rPr>
-      </w:pPr>
-      <w:proofErr w:type="spellStart"/>
-      <w:r>
-        <w:rPr>
-          <w:i/>
-          <w:iCs/>
-        </w:rPr>
-        <w:t>Giải</w:t>
-      </w:r>
-      <w:proofErr w:type="spellEnd"/>
-      <w:r>
-        <w:rPr>
-          <w:i/>
-          <w:iCs/>
-        </w:rPr>
-        <w:t xml:space="preserve"> </w:t>
-      </w:r>
-      <w:proofErr w:type="spellStart"/>
-      <w:r>
-        <w:rPr>
-          <w:i/>
-          <w:iCs/>
-        </w:rPr>
-        <w:t>pháp</w:t>
-      </w:r>
-      <w:proofErr w:type="spellEnd"/>
-      <w:r>
-        <w:rPr>
-          <w:i/>
-          <w:iCs/>
-        </w:rPr>
-        <w:t xml:space="preserve"> </w:t>
-      </w:r>
-      <w:proofErr w:type="spellStart"/>
-      <w:r>
-        <w:rPr>
-          <w:i/>
-          <w:iCs/>
-        </w:rPr>
-        <w:t>xử</w:t>
-      </w:r>
-      <w:proofErr w:type="spellEnd"/>
-      <w:r>
-        <w:rPr>
-          <w:i/>
-          <w:iCs/>
-        </w:rPr>
-        <w:t xml:space="preserve"> </w:t>
-      </w:r>
-      <w:proofErr w:type="spellStart"/>
-      <w:r>
-        <w:rPr>
-          <w:i/>
-          <w:iCs/>
-        </w:rPr>
-        <w:t>lý</w:t>
-      </w:r>
-      <w:proofErr w:type="spellEnd"/>
-    </w:p>
-    <w:p/>
-    <w:p>
-      <w:pPr>
         <w:pStyle w:val="Heading1"/>
       </w:pPr>
-      <w:bookmarkStart w:id="16" w:name="_Toc57272154"/>
-      <w:proofErr w:type="spellStart"/>
-      <w:r>
-        <w:t>Ước</w:t>
-      </w:r>
-      <w:proofErr w:type="spellEnd"/>
-      <w:r>
-        <w:t xml:space="preserve"> </w:t>
-      </w:r>
-      <w:proofErr w:type="spellStart"/>
-      <w:r>
-        <w:t>lượng</w:t>
-      </w:r>
-      <w:proofErr w:type="spellEnd"/>
-      <w:r>
-        <w:t xml:space="preserve"> </w:t>
-      </w:r>
-      <w:proofErr w:type="spellStart"/>
-      <w:r>
-        <w:t>giá</w:t>
-      </w:r>
-      <w:proofErr w:type="spellEnd"/>
-      <w:r>
-        <w:t xml:space="preserve"> </w:t>
-      </w:r>
-      <w:proofErr w:type="spellStart"/>
-      <w:r>
-        <w:t>thành</w:t>
-      </w:r>
-      <w:bookmarkEnd w:id="16"/>
-      <w:proofErr w:type="spellEnd"/>
-    </w:p>
-    <w:p>
-      <w:pPr>
-        <w:rPr>
-          <w:i/>
-        </w:rPr>
-      </w:pPr>
-      <w:proofErr w:type="spellStart"/>
-      <w:r>
-        <w:rPr>
-          <w:i/>
-        </w:rPr>
-        <w:t>Giả</w:t>
-      </w:r>
-      <w:proofErr w:type="spellEnd"/>
-      <w:r>
-        <w:rPr>
-          <w:i/>
-        </w:rPr>
-        <w:t xml:space="preserve"> </w:t>
-      </w:r>
-      <w:proofErr w:type="spellStart"/>
-      <w:r>
-        <w:rPr>
-          <w:i/>
-        </w:rPr>
-        <w:t>định</w:t>
-      </w:r>
-      <w:proofErr w:type="spellEnd"/>
-      <w:r>
-        <w:rPr>
-          <w:i/>
-        </w:rPr>
-        <w:t xml:space="preserve"> </w:t>
-      </w:r>
-      <w:proofErr w:type="spellStart"/>
-      <w:r>
-        <w:rPr>
-          <w:i/>
-        </w:rPr>
-        <w:t>rằng</w:t>
-      </w:r>
-      <w:proofErr w:type="spellEnd"/>
-      <w:r>
-        <w:rPr>
-          <w:i/>
-        </w:rPr>
-        <w:t xml:space="preserve"> </w:t>
-      </w:r>
-      <w:proofErr w:type="spellStart"/>
-      <w:r>
-        <w:rPr>
-          <w:i/>
-        </w:rPr>
-        <w:t>nhóm</w:t>
-      </w:r>
-      <w:proofErr w:type="spellEnd"/>
-      <w:r>
-        <w:rPr>
-          <w:i/>
-        </w:rPr>
-        <w:t xml:space="preserve"> </w:t>
-      </w:r>
-      <w:proofErr w:type="spellStart"/>
-      <w:r>
-        <w:rPr>
-          <w:i/>
-        </w:rPr>
-        <w:t>tải</w:t>
-      </w:r>
-      <w:proofErr w:type="spellEnd"/>
-      <w:r>
-        <w:rPr>
-          <w:i/>
-        </w:rPr>
-        <w:t xml:space="preserve"> </w:t>
-      </w:r>
-      <w:proofErr w:type="spellStart"/>
-      <w:r>
-        <w:rPr>
-          <w:i/>
-        </w:rPr>
-        <w:t>về</w:t>
-      </w:r>
-      <w:proofErr w:type="spellEnd"/>
-      <w:r>
-        <w:rPr>
-          <w:i/>
-        </w:rPr>
-        <w:t xml:space="preserve"> </w:t>
-      </w:r>
-      <w:proofErr w:type="spellStart"/>
-      <w:r>
-        <w:rPr>
-          <w:i/>
-        </w:rPr>
-        <w:t>mã</w:t>
-      </w:r>
-      <w:proofErr w:type="spellEnd"/>
-      <w:r>
-        <w:rPr>
-          <w:i/>
-        </w:rPr>
-        <w:t xml:space="preserve"> </w:t>
-      </w:r>
-      <w:proofErr w:type="spellStart"/>
-      <w:r>
-        <w:rPr>
-          <w:i/>
-        </w:rPr>
-        <w:t>nguồn</w:t>
-      </w:r>
-      <w:proofErr w:type="spellEnd"/>
-      <w:r>
-        <w:rPr>
-          <w:i/>
-        </w:rPr>
-        <w:t xml:space="preserve"> </w:t>
-      </w:r>
-      <w:proofErr w:type="spellStart"/>
-      <w:r>
-        <w:rPr>
-          <w:i/>
-        </w:rPr>
-        <w:t>mở</w:t>
-      </w:r>
-      <w:proofErr w:type="spellEnd"/>
-      <w:r>
-        <w:rPr>
-          <w:i/>
-        </w:rPr>
-        <w:t xml:space="preserve"> </w:t>
-      </w:r>
-      <w:proofErr w:type="spellStart"/>
-      <w:r>
-        <w:rPr>
-          <w:i/>
-        </w:rPr>
-        <w:t>này</w:t>
-      </w:r>
-      <w:proofErr w:type="spellEnd"/>
-      <w:r>
-        <w:rPr>
-          <w:i/>
-        </w:rPr>
-        <w:t xml:space="preserve">, </w:t>
-      </w:r>
-      <w:proofErr w:type="spellStart"/>
-      <w:r>
-        <w:rPr>
-          <w:i/>
-        </w:rPr>
-        <w:t>tìm</w:t>
-      </w:r>
-      <w:proofErr w:type="spellEnd"/>
-      <w:r>
-        <w:rPr>
-          <w:i/>
-        </w:rPr>
-        <w:t xml:space="preserve"> </w:t>
-      </w:r>
-      <w:proofErr w:type="spellStart"/>
-      <w:r>
-        <w:rPr>
-          <w:i/>
-        </w:rPr>
-        <w:t>hiểu</w:t>
-      </w:r>
-      <w:proofErr w:type="spellEnd"/>
-      <w:r>
-        <w:rPr>
-          <w:i/>
-        </w:rPr>
-        <w:t xml:space="preserve"> </w:t>
-      </w:r>
-      <w:proofErr w:type="spellStart"/>
-      <w:r>
-        <w:rPr>
-          <w:i/>
-        </w:rPr>
-        <w:t>và</w:t>
-      </w:r>
-      <w:proofErr w:type="spellEnd"/>
-      <w:r>
-        <w:rPr>
-          <w:i/>
-        </w:rPr>
-        <w:t xml:space="preserve"> </w:t>
-      </w:r>
-      <w:proofErr w:type="spellStart"/>
-      <w:r>
-        <w:rPr>
-          <w:i/>
-        </w:rPr>
-        <w:t>đem</w:t>
-      </w:r>
-      <w:proofErr w:type="spellEnd"/>
-      <w:r>
-        <w:rPr>
-          <w:i/>
-        </w:rPr>
-        <w:t xml:space="preserve"> </w:t>
-      </w:r>
-      <w:proofErr w:type="spellStart"/>
-      <w:r>
-        <w:rPr>
-          <w:i/>
-        </w:rPr>
-        <w:t>bán</w:t>
-      </w:r>
-      <w:proofErr w:type="spellEnd"/>
-      <w:r>
-        <w:rPr>
-          <w:i/>
-        </w:rPr>
-        <w:t xml:space="preserve"> </w:t>
-      </w:r>
-      <w:proofErr w:type="spellStart"/>
-      <w:r>
-        <w:rPr>
-          <w:i/>
-        </w:rPr>
-        <w:t>luôn</w:t>
-      </w:r>
-      <w:proofErr w:type="spellEnd"/>
-      <w:r>
-        <w:rPr>
-          <w:i/>
-        </w:rPr>
-        <w:t xml:space="preserve"> </w:t>
-      </w:r>
-      <w:proofErr w:type="spellStart"/>
-      <w:r>
-        <w:rPr>
-          <w:i/>
-        </w:rPr>
-        <w:t>cho</w:t>
-      </w:r>
-      <w:proofErr w:type="spellEnd"/>
-      <w:r>
-        <w:rPr>
-          <w:i/>
-        </w:rPr>
-        <w:t xml:space="preserve"> </w:t>
-      </w:r>
-      <w:proofErr w:type="spellStart"/>
-      <w:r>
-        <w:rPr>
-          <w:i/>
-        </w:rPr>
-        <w:t>người</w:t>
-      </w:r>
-      <w:proofErr w:type="spellEnd"/>
-      <w:r>
-        <w:rPr>
-          <w:i/>
-        </w:rPr>
-        <w:t xml:space="preserve"> </w:t>
-      </w:r>
-      <w:proofErr w:type="spellStart"/>
-      <w:r>
-        <w:rPr>
-          <w:i/>
-        </w:rPr>
-        <w:t>sử</w:t>
-      </w:r>
-      <w:proofErr w:type="spellEnd"/>
-      <w:r>
-        <w:rPr>
-          <w:i/>
-        </w:rPr>
-        <w:t xml:space="preserve"> </w:t>
-      </w:r>
-      <w:proofErr w:type="spellStart"/>
-      <w:r>
-        <w:rPr>
-          <w:i/>
-        </w:rPr>
-        <w:t>dụng</w:t>
-      </w:r>
-      <w:proofErr w:type="spellEnd"/>
-    </w:p>
-    <w:p>
-      <w:pPr>
-        <w:rPr>
-          <w:i/>
-        </w:rPr>
-      </w:pPr>
-      <w:r>
-        <w:rPr>
-          <w:i/>
-        </w:rPr>
-        <w:t xml:space="preserve">Chi </w:t>
-      </w:r>
-      <w:proofErr w:type="spellStart"/>
-      <w:r>
-        <w:rPr>
-          <w:i/>
-        </w:rPr>
-        <w:t>phí</w:t>
-      </w:r>
-      <w:proofErr w:type="spellEnd"/>
-      <w:r>
-        <w:rPr>
-          <w:i/>
-        </w:rPr>
-        <w:t xml:space="preserve"> </w:t>
-      </w:r>
-      <w:proofErr w:type="spellStart"/>
-      <w:r>
-        <w:rPr>
-          <w:i/>
-        </w:rPr>
-        <w:t>phát</w:t>
-      </w:r>
-      <w:proofErr w:type="spellEnd"/>
-      <w:r>
-        <w:rPr>
-          <w:i/>
-        </w:rPr>
-        <w:t xml:space="preserve"> </w:t>
-      </w:r>
-      <w:proofErr w:type="spellStart"/>
-      <w:proofErr w:type="gramStart"/>
-      <w:r>
-        <w:rPr>
-          <w:i/>
-        </w:rPr>
-        <w:t>triển</w:t>
-      </w:r>
-      <w:proofErr w:type="spellEnd"/>
-      <w:r>
-        <w:rPr>
-          <w:i/>
-        </w:rPr>
-        <w:t xml:space="preserve">  +</w:t>
-      </w:r>
-      <w:proofErr w:type="gramEnd"/>
-      <w:r>
-        <w:rPr>
-          <w:i/>
-        </w:rPr>
-        <w:t xml:space="preserve">  Chi </w:t>
-      </w:r>
-      <w:proofErr w:type="spellStart"/>
-      <w:r>
-        <w:rPr>
-          <w:i/>
-        </w:rPr>
-        <w:t>phí</w:t>
-      </w:r>
-      <w:proofErr w:type="spellEnd"/>
-      <w:r>
-        <w:rPr>
-          <w:i/>
-        </w:rPr>
-        <w:t xml:space="preserve"> </w:t>
-      </w:r>
-      <w:proofErr w:type="spellStart"/>
-      <w:r>
-        <w:rPr>
-          <w:i/>
-        </w:rPr>
-        <w:t>kiểm</w:t>
-      </w:r>
-      <w:proofErr w:type="spellEnd"/>
-      <w:r>
-        <w:rPr>
-          <w:i/>
-        </w:rPr>
-        <w:t xml:space="preserve"> </w:t>
-      </w:r>
-      <w:proofErr w:type="spellStart"/>
-      <w:r>
-        <w:rPr>
-          <w:i/>
-        </w:rPr>
-        <w:t>thử</w:t>
-      </w:r>
-      <w:proofErr w:type="spellEnd"/>
-    </w:p>
-    <w:p>
-      <w:pPr>
-        <w:rPr>
-          <w:i/>
-        </w:rPr>
-      </w:pPr>
-      <w:r>
-        <w:rPr>
-          <w:i/>
-        </w:rPr>
-        <w:t xml:space="preserve">Chi </w:t>
-      </w:r>
-      <w:proofErr w:type="spellStart"/>
-      <w:r>
-        <w:rPr>
-          <w:i/>
-        </w:rPr>
-        <w:t>phí</w:t>
-      </w:r>
-      <w:proofErr w:type="spellEnd"/>
-      <w:r>
-        <w:rPr>
-          <w:i/>
-        </w:rPr>
-        <w:t xml:space="preserve"> </w:t>
-      </w:r>
-      <w:proofErr w:type="spellStart"/>
-      <w:r>
-        <w:rPr>
-          <w:i/>
-        </w:rPr>
-        <w:t>vận</w:t>
-      </w:r>
-      <w:proofErr w:type="spellEnd"/>
-      <w:r>
-        <w:rPr>
-          <w:i/>
-        </w:rPr>
-        <w:t xml:space="preserve"> </w:t>
-      </w:r>
-      <w:proofErr w:type="spellStart"/>
-      <w:r>
-        <w:rPr>
-          <w:i/>
-        </w:rPr>
-        <w:t>hành</w:t>
-      </w:r>
-      <w:proofErr w:type="spellEnd"/>
-      <w:r>
-        <w:rPr>
-          <w:i/>
-        </w:rPr>
-        <w:t xml:space="preserve">, </w:t>
-      </w:r>
-      <w:proofErr w:type="spellStart"/>
-      <w:r>
-        <w:rPr>
-          <w:i/>
-        </w:rPr>
-        <w:t>quản</w:t>
-      </w:r>
-      <w:proofErr w:type="spellEnd"/>
-      <w:r>
-        <w:rPr>
-          <w:i/>
-        </w:rPr>
-        <w:t xml:space="preserve"> </w:t>
-      </w:r>
-      <w:proofErr w:type="spellStart"/>
-      <w:r>
-        <w:rPr>
-          <w:i/>
-        </w:rPr>
-        <w:t>lý</w:t>
-      </w:r>
-      <w:proofErr w:type="spellEnd"/>
-      <w:r>
-        <w:rPr>
-          <w:i/>
-        </w:rPr>
-        <w:t xml:space="preserve">, </w:t>
-      </w:r>
-      <w:proofErr w:type="spellStart"/>
-      <w:r>
-        <w:rPr>
-          <w:i/>
-        </w:rPr>
-        <w:t>hành</w:t>
-      </w:r>
-      <w:proofErr w:type="spellEnd"/>
-      <w:r>
-        <w:rPr>
-          <w:i/>
-        </w:rPr>
-        <w:t xml:space="preserve"> </w:t>
-      </w:r>
-      <w:proofErr w:type="spellStart"/>
-      <w:r>
-        <w:rPr>
-          <w:i/>
-        </w:rPr>
-        <w:t>chính</w:t>
-      </w:r>
-      <w:proofErr w:type="spellEnd"/>
-    </w:p>
-    <w:p>
-      <w:pPr>
-        <w:rPr>
-          <w:i/>
-        </w:rPr>
-      </w:pPr>
-      <w:r>
-        <w:rPr>
-          <w:i/>
-        </w:rPr>
-        <w:t xml:space="preserve">Chi </w:t>
-      </w:r>
-      <w:proofErr w:type="spellStart"/>
-      <w:r>
-        <w:rPr>
-          <w:i/>
-        </w:rPr>
-        <w:t>phí</w:t>
-      </w:r>
-      <w:proofErr w:type="spellEnd"/>
-      <w:r>
-        <w:rPr>
-          <w:i/>
-        </w:rPr>
-        <w:t xml:space="preserve"> </w:t>
-      </w:r>
-      <w:proofErr w:type="spellStart"/>
-      <w:r>
-        <w:rPr>
-          <w:i/>
-        </w:rPr>
-        <w:t>kính</w:t>
-      </w:r>
-      <w:proofErr w:type="spellEnd"/>
-      <w:r>
-        <w:rPr>
-          <w:i/>
-        </w:rPr>
-        <w:t xml:space="preserve"> </w:t>
-      </w:r>
-      <w:proofErr w:type="spellStart"/>
-      <w:r>
-        <w:rPr>
-          <w:i/>
-        </w:rPr>
-        <w:t>doanh</w:t>
-      </w:r>
-      <w:proofErr w:type="spellEnd"/>
-      <w:r>
-        <w:rPr>
-          <w:i/>
-        </w:rPr>
-        <w:t xml:space="preserve">, </w:t>
-      </w:r>
-      <w:proofErr w:type="spellStart"/>
-      <w:r>
-        <w:rPr>
-          <w:i/>
-        </w:rPr>
-        <w:t>quảng</w:t>
-      </w:r>
-      <w:proofErr w:type="spellEnd"/>
-      <w:r>
-        <w:rPr>
-          <w:i/>
-        </w:rPr>
-        <w:t xml:space="preserve"> </w:t>
-      </w:r>
-      <w:proofErr w:type="spellStart"/>
-      <w:r>
-        <w:rPr>
-          <w:i/>
-        </w:rPr>
-        <w:t>cáo</w:t>
-      </w:r>
-      <w:proofErr w:type="spellEnd"/>
-      <w:r>
-        <w:rPr>
-          <w:i/>
-        </w:rPr>
-        <w:t xml:space="preserve">, </w:t>
-      </w:r>
-      <w:proofErr w:type="spellStart"/>
-      <w:r>
-        <w:rPr>
-          <w:i/>
-        </w:rPr>
-        <w:t>tiếp</w:t>
-      </w:r>
-      <w:proofErr w:type="spellEnd"/>
-      <w:r>
-        <w:rPr>
-          <w:i/>
-        </w:rPr>
-        <w:t xml:space="preserve"> </w:t>
-      </w:r>
-      <w:proofErr w:type="spellStart"/>
-      <w:r>
-        <w:rPr>
-          <w:i/>
-        </w:rPr>
-        <w:t>thị</w:t>
-      </w:r>
-      <w:proofErr w:type="spellEnd"/>
-    </w:p>
-    <w:p>
-      <w:pPr>
-        <w:pStyle w:val="Heading1"/>
-      </w:pPr>
       <w:bookmarkStart w:id="17" w:name="_Toc57272155"/>
       <w:proofErr w:type="spellStart"/>
       <w:r>
+        <w:lastRenderedPageBreak/>
         <w:t>Ước</w:t>
       </w:r>
       <w:proofErr w:type="spellEnd"/>
@@ -11241,7 +12390,6 @@
         <w:rPr>
           <w:lang w:eastAsia="en-US" w:bidi="ar-SA"/>
         </w:rPr>
-        <w:lastRenderedPageBreak/>
         <w:t>Danh</w:t>
       </w:r>
       <w:proofErr w:type="spellEnd"/>
@@ -17239,6 +18387,22 @@
       <w:lang w:eastAsia="hi-IN" w:bidi="hi-IN"/>
     </w:rPr>
   </w:style>
+  <w:style w:type="table" w:styleId="TableGridLight">
+    <w:name w:val="Grid Table Light"/>
+    <w:basedOn w:val="TableNormal"/>
+    <w:uiPriority w:val="40"/>
+    <w:rsid w:val="00790B9A"/>
+    <w:tblPr>
+      <w:tblBorders>
+        <w:top w:val="single" w:sz="4" w:space="0" w:color="BFBFBF" w:themeColor="background1" w:themeShade="BF"/>
+        <w:left w:val="single" w:sz="4" w:space="0" w:color="BFBFBF" w:themeColor="background1" w:themeShade="BF"/>
+        <w:bottom w:val="single" w:sz="4" w:space="0" w:color="BFBFBF" w:themeColor="background1" w:themeShade="BF"/>
+        <w:right w:val="single" w:sz="4" w:space="0" w:color="BFBFBF" w:themeColor="background1" w:themeShade="BF"/>
+        <w:insideH w:val="single" w:sz="4" w:space="0" w:color="BFBFBF" w:themeColor="background1" w:themeShade="BF"/>
+        <w:insideV w:val="single" w:sz="4" w:space="0" w:color="BFBFBF" w:themeColor="background1" w:themeShade="BF"/>
+      </w:tblBorders>
+    </w:tblPr>
+  </w:style>
 </w:styles>
 </file>
 

</xml_diff>

<commit_message>
#8: uoc luong rui ro phu thuoc vao office 365
</commit_message>
<xml_diff>
--- a/docs/Nhom5_uoc_luong_du_an_ma_nguon_mo.docx
+++ b/docs/Nhom5_uoc_luong_du_an_ma_nguon_mo.docx
@@ -9422,6 +9422,13 @@
                 <w:iCs/>
               </w:rPr>
             </w:pPr>
+            <w:r>
+              <w:rPr>
+                <w:i/>
+                <w:iCs/>
+              </w:rPr>
+              <w:t>2</w:t>
+            </w:r>
           </w:p>
         </w:tc>
         <w:tc>
@@ -9442,6 +9449,47 @@
                 <w:iCs/>
               </w:rPr>
             </w:pPr>
+            <w:proofErr w:type="spellStart"/>
+            <w:r>
+              <w:rPr>
+                <w:i/>
+                <w:iCs/>
+              </w:rPr>
+              <w:t>Tên</w:t>
+            </w:r>
+            <w:proofErr w:type="spellEnd"/>
+            <w:r>
+              <w:rPr>
+                <w:i/>
+                <w:iCs/>
+              </w:rPr>
+              <w:t xml:space="preserve"> </w:t>
+            </w:r>
+            <w:proofErr w:type="spellStart"/>
+            <w:r>
+              <w:rPr>
+                <w:i/>
+                <w:iCs/>
+              </w:rPr>
+              <w:t>rủi</w:t>
+            </w:r>
+            <w:proofErr w:type="spellEnd"/>
+            <w:r>
+              <w:rPr>
+                <w:i/>
+                <w:iCs/>
+              </w:rPr>
+              <w:t xml:space="preserve"> </w:t>
+            </w:r>
+            <w:proofErr w:type="spellStart"/>
+            <w:r>
+              <w:rPr>
+                <w:i/>
+                <w:iCs/>
+              </w:rPr>
+              <w:t>ro</w:t>
+            </w:r>
+            <w:proofErr w:type="spellEnd"/>
           </w:p>
         </w:tc>
         <w:tc>
@@ -9458,6 +9506,30 @@
               <w:pStyle w:val="ListParagraph"/>
               <w:ind w:left="0"/>
             </w:pPr>
+            <w:proofErr w:type="spellStart"/>
+            <w:r>
+              <w:t>Phụ</w:t>
+            </w:r>
+            <w:proofErr w:type="spellEnd"/>
+            <w:r>
+              <w:t xml:space="preserve"> </w:t>
+            </w:r>
+            <w:proofErr w:type="spellStart"/>
+            <w:r>
+              <w:t>thuộc</w:t>
+            </w:r>
+            <w:proofErr w:type="spellEnd"/>
+            <w:r>
+              <w:t xml:space="preserve"> </w:t>
+            </w:r>
+            <w:proofErr w:type="spellStart"/>
+            <w:r>
+              <w:t>vào</w:t>
+            </w:r>
+            <w:proofErr w:type="spellEnd"/>
+            <w:r>
+              <w:t xml:space="preserve"> Office 365</w:t>
+            </w:r>
           </w:p>
         </w:tc>
       </w:tr>
@@ -9501,6 +9573,31 @@
                 <w:iCs/>
               </w:rPr>
             </w:pPr>
+            <w:proofErr w:type="spellStart"/>
+            <w:r>
+              <w:rPr>
+                <w:i/>
+                <w:iCs/>
+              </w:rPr>
+              <w:t>Mô</w:t>
+            </w:r>
+            <w:proofErr w:type="spellEnd"/>
+            <w:r>
+              <w:rPr>
+                <w:i/>
+                <w:iCs/>
+              </w:rPr>
+              <w:t xml:space="preserve"> </w:t>
+            </w:r>
+            <w:proofErr w:type="spellStart"/>
+            <w:r>
+              <w:rPr>
+                <w:i/>
+                <w:iCs/>
+              </w:rPr>
+              <w:t>tả</w:t>
+            </w:r>
+            <w:proofErr w:type="spellEnd"/>
           </w:p>
         </w:tc>
         <w:tc>
@@ -9516,6 +9613,147 @@
               <w:pStyle w:val="ListParagraph"/>
               <w:ind w:left="0"/>
             </w:pPr>
+            <w:proofErr w:type="spellStart"/>
+            <w:r>
+              <w:t>Dự</w:t>
+            </w:r>
+            <w:proofErr w:type="spellEnd"/>
+            <w:r>
+              <w:t xml:space="preserve"> </w:t>
+            </w:r>
+            <w:proofErr w:type="spellStart"/>
+            <w:r>
+              <w:t>án</w:t>
+            </w:r>
+            <w:proofErr w:type="spellEnd"/>
+            <w:r>
+              <w:t xml:space="preserve"> </w:t>
+            </w:r>
+            <w:proofErr w:type="spellStart"/>
+            <w:r>
+              <w:t>chỉ</w:t>
+            </w:r>
+            <w:proofErr w:type="spellEnd"/>
+            <w:r>
+              <w:t xml:space="preserve"> </w:t>
+            </w:r>
+            <w:proofErr w:type="spellStart"/>
+            <w:r>
+              <w:t>áp</w:t>
+            </w:r>
+            <w:proofErr w:type="spellEnd"/>
+            <w:r>
+              <w:t xml:space="preserve"> </w:t>
+            </w:r>
+            <w:proofErr w:type="spellStart"/>
+            <w:r>
+              <w:t>dụng</w:t>
+            </w:r>
+            <w:proofErr w:type="spellEnd"/>
+            <w:r>
+              <w:t xml:space="preserve"> </w:t>
+            </w:r>
+            <w:proofErr w:type="spellStart"/>
+            <w:r>
+              <w:t>cho</w:t>
+            </w:r>
+            <w:proofErr w:type="spellEnd"/>
+            <w:r>
+              <w:t xml:space="preserve"> office 365, </w:t>
+            </w:r>
+            <w:proofErr w:type="spellStart"/>
+            <w:r>
+              <w:t>nếu</w:t>
+            </w:r>
+            <w:proofErr w:type="spellEnd"/>
+            <w:r>
+              <w:t xml:space="preserve"> office 365 </w:t>
+            </w:r>
+            <w:proofErr w:type="spellStart"/>
+            <w:r>
+              <w:t>dừng</w:t>
+            </w:r>
+            <w:proofErr w:type="spellEnd"/>
+            <w:r>
+              <w:t xml:space="preserve"> </w:t>
+            </w:r>
+            <w:proofErr w:type="spellStart"/>
+            <w:r>
+              <w:t>hoạt</w:t>
+            </w:r>
+            <w:proofErr w:type="spellEnd"/>
+            <w:r>
+              <w:t xml:space="preserve"> </w:t>
+            </w:r>
+            <w:proofErr w:type="spellStart"/>
+            <w:r>
+              <w:t>động</w:t>
+            </w:r>
+            <w:proofErr w:type="spellEnd"/>
+            <w:r>
+              <w:t xml:space="preserve"> </w:t>
+            </w:r>
+            <w:proofErr w:type="spellStart"/>
+            <w:r>
+              <w:t>sẽ</w:t>
+            </w:r>
+            <w:proofErr w:type="spellEnd"/>
+            <w:r>
+              <w:t xml:space="preserve"> </w:t>
+            </w:r>
+            <w:proofErr w:type="spellStart"/>
+            <w:r>
+              <w:t>kéo</w:t>
+            </w:r>
+            <w:proofErr w:type="spellEnd"/>
+            <w:r>
+              <w:t xml:space="preserve"> </w:t>
+            </w:r>
+            <w:proofErr w:type="spellStart"/>
+            <w:r>
+              <w:t>theo</w:t>
+            </w:r>
+            <w:proofErr w:type="spellEnd"/>
+            <w:r>
+              <w:t xml:space="preserve"> </w:t>
+            </w:r>
+            <w:proofErr w:type="spellStart"/>
+            <w:r>
+              <w:t>dự</w:t>
+            </w:r>
+            <w:proofErr w:type="spellEnd"/>
+            <w:r>
+              <w:t xml:space="preserve"> </w:t>
+            </w:r>
+            <w:proofErr w:type="spellStart"/>
+            <w:r>
+              <w:t>án</w:t>
+            </w:r>
+            <w:proofErr w:type="spellEnd"/>
+            <w:r>
+              <w:t xml:space="preserve"> </w:t>
+            </w:r>
+            <w:proofErr w:type="spellStart"/>
+            <w:r>
+              <w:t>dừng</w:t>
+            </w:r>
+            <w:proofErr w:type="spellEnd"/>
+            <w:r>
+              <w:t xml:space="preserve"> </w:t>
+            </w:r>
+            <w:proofErr w:type="spellStart"/>
+            <w:r>
+              <w:t>hoạt</w:t>
+            </w:r>
+            <w:proofErr w:type="spellEnd"/>
+            <w:r>
+              <w:t xml:space="preserve"> </w:t>
+            </w:r>
+            <w:proofErr w:type="spellStart"/>
+            <w:r>
+              <w:t>động</w:t>
+            </w:r>
+            <w:proofErr w:type="spellEnd"/>
           </w:p>
         </w:tc>
       </w:tr>
@@ -9559,6 +9797,54 @@
                 <w:iCs/>
               </w:rPr>
             </w:pPr>
+            <w:proofErr w:type="spellStart"/>
+            <w:r>
+              <w:rPr>
+                <w:i/>
+                <w:iCs/>
+              </w:rPr>
+              <w:t>Xác</w:t>
+            </w:r>
+            <w:proofErr w:type="spellEnd"/>
+            <w:r>
+              <w:rPr>
+                <w:i/>
+                <w:iCs/>
+              </w:rPr>
+              <w:t xml:space="preserve"> </w:t>
+            </w:r>
+            <w:proofErr w:type="spellStart"/>
+            <w:r>
+              <w:rPr>
+                <w:i/>
+                <w:iCs/>
+              </w:rPr>
+              <w:t>suất</w:t>
+            </w:r>
+            <w:proofErr w:type="spellEnd"/>
+            <w:r>
+              <w:rPr>
+                <w:i/>
+                <w:iCs/>
+              </w:rPr>
+              <w:t xml:space="preserve"> </w:t>
+            </w:r>
+            <w:proofErr w:type="spellStart"/>
+            <w:r>
+              <w:rPr>
+                <w:i/>
+                <w:iCs/>
+              </w:rPr>
+              <w:t>xảy</w:t>
+            </w:r>
+            <w:proofErr w:type="spellEnd"/>
+            <w:r>
+              <w:rPr>
+                <w:i/>
+                <w:iCs/>
+              </w:rPr>
+              <w:t xml:space="preserve"> ra</w:t>
+            </w:r>
           </w:p>
         </w:tc>
         <w:tc>
@@ -9574,6 +9860,9 @@
               <w:pStyle w:val="ListParagraph"/>
               <w:ind w:left="0"/>
             </w:pPr>
+            <w:r>
+              <w:t>1%</w:t>
+            </w:r>
           </w:p>
         </w:tc>
       </w:tr>
@@ -9617,6 +9906,63 @@
                 <w:iCs/>
               </w:rPr>
             </w:pPr>
+            <w:proofErr w:type="spellStart"/>
+            <w:r>
+              <w:rPr>
+                <w:i/>
+                <w:iCs/>
+              </w:rPr>
+              <w:t>Mức</w:t>
+            </w:r>
+            <w:proofErr w:type="spellEnd"/>
+            <w:r>
+              <w:rPr>
+                <w:i/>
+                <w:iCs/>
+              </w:rPr>
+              <w:t xml:space="preserve"> </w:t>
+            </w:r>
+            <w:proofErr w:type="spellStart"/>
+            <w:r>
+              <w:rPr>
+                <w:i/>
+                <w:iCs/>
+              </w:rPr>
+              <w:t>độ</w:t>
+            </w:r>
+            <w:proofErr w:type="spellEnd"/>
+            <w:r>
+              <w:rPr>
+                <w:i/>
+                <w:iCs/>
+              </w:rPr>
+              <w:t xml:space="preserve"> </w:t>
+            </w:r>
+            <w:proofErr w:type="spellStart"/>
+            <w:r>
+              <w:rPr>
+                <w:i/>
+                <w:iCs/>
+              </w:rPr>
+              <w:t>thiệt</w:t>
+            </w:r>
+            <w:proofErr w:type="spellEnd"/>
+            <w:r>
+              <w:rPr>
+                <w:i/>
+                <w:iCs/>
+              </w:rPr>
+              <w:t xml:space="preserve"> </w:t>
+            </w:r>
+            <w:proofErr w:type="spellStart"/>
+            <w:r>
+              <w:rPr>
+                <w:i/>
+                <w:iCs/>
+              </w:rPr>
+              <w:t>hại</w:t>
+            </w:r>
+            <w:proofErr w:type="spellEnd"/>
           </w:p>
         </w:tc>
         <w:tc>
@@ -9632,6 +9978,9 @@
               <w:pStyle w:val="ListParagraph"/>
               <w:ind w:left="0"/>
             </w:pPr>
+            <w:r>
+              <w:t>Cao</w:t>
+            </w:r>
           </w:p>
         </w:tc>
       </w:tr>
@@ -9677,6 +10026,63 @@
                 <w:iCs/>
               </w:rPr>
             </w:pPr>
+            <w:proofErr w:type="spellStart"/>
+            <w:r>
+              <w:rPr>
+                <w:i/>
+                <w:iCs/>
+              </w:rPr>
+              <w:t>Giải</w:t>
+            </w:r>
+            <w:proofErr w:type="spellEnd"/>
+            <w:r>
+              <w:rPr>
+                <w:i/>
+                <w:iCs/>
+              </w:rPr>
+              <w:t xml:space="preserve"> </w:t>
+            </w:r>
+            <w:proofErr w:type="spellStart"/>
+            <w:r>
+              <w:rPr>
+                <w:i/>
+                <w:iCs/>
+              </w:rPr>
+              <w:t>pháp</w:t>
+            </w:r>
+            <w:proofErr w:type="spellEnd"/>
+            <w:r>
+              <w:rPr>
+                <w:i/>
+                <w:iCs/>
+              </w:rPr>
+              <w:t xml:space="preserve"> </w:t>
+            </w:r>
+            <w:proofErr w:type="spellStart"/>
+            <w:r>
+              <w:rPr>
+                <w:i/>
+                <w:iCs/>
+              </w:rPr>
+              <w:t>xử</w:t>
+            </w:r>
+            <w:proofErr w:type="spellEnd"/>
+            <w:r>
+              <w:rPr>
+                <w:i/>
+                <w:iCs/>
+              </w:rPr>
+              <w:t xml:space="preserve"> </w:t>
+            </w:r>
+            <w:proofErr w:type="spellStart"/>
+            <w:r>
+              <w:rPr>
+                <w:i/>
+                <w:iCs/>
+              </w:rPr>
+              <w:t>lý</w:t>
+            </w:r>
+            <w:proofErr w:type="spellEnd"/>
           </w:p>
         </w:tc>
         <w:tc>
@@ -9693,6 +10099,86 @@
               <w:pStyle w:val="ListParagraph"/>
               <w:ind w:left="0"/>
             </w:pPr>
+            <w:proofErr w:type="spellStart"/>
+            <w:r>
+              <w:t>Mở</w:t>
+            </w:r>
+            <w:proofErr w:type="spellEnd"/>
+            <w:r>
+              <w:t xml:space="preserve"> </w:t>
+            </w:r>
+            <w:proofErr w:type="spellStart"/>
+            <w:r>
+              <w:t>rộng</w:t>
+            </w:r>
+            <w:proofErr w:type="spellEnd"/>
+            <w:r>
+              <w:t xml:space="preserve"> </w:t>
+            </w:r>
+            <w:proofErr w:type="spellStart"/>
+            <w:r>
+              <w:t>hỗ</w:t>
+            </w:r>
+            <w:proofErr w:type="spellEnd"/>
+            <w:r>
+              <w:t xml:space="preserve"> </w:t>
+            </w:r>
+            <w:proofErr w:type="spellStart"/>
+            <w:r>
+              <w:t>trợ</w:t>
+            </w:r>
+            <w:proofErr w:type="spellEnd"/>
+            <w:r>
+              <w:t xml:space="preserve"> </w:t>
+            </w:r>
+            <w:proofErr w:type="spellStart"/>
+            <w:r>
+              <w:t>cho</w:t>
+            </w:r>
+            <w:proofErr w:type="spellEnd"/>
+            <w:r>
+              <w:t xml:space="preserve"> </w:t>
+            </w:r>
+            <w:proofErr w:type="spellStart"/>
+            <w:r>
+              <w:t>các</w:t>
+            </w:r>
+            <w:proofErr w:type="spellEnd"/>
+            <w:r>
+              <w:t xml:space="preserve"> </w:t>
+            </w:r>
+            <w:proofErr w:type="spellStart"/>
+            <w:r>
+              <w:t>ứng</w:t>
+            </w:r>
+            <w:proofErr w:type="spellEnd"/>
+            <w:r>
+              <w:t xml:space="preserve"> </w:t>
+            </w:r>
+            <w:proofErr w:type="spellStart"/>
+            <w:r>
+              <w:t>dụng</w:t>
+            </w:r>
+            <w:proofErr w:type="spellEnd"/>
+            <w:r>
+              <w:t xml:space="preserve"> office </w:t>
+            </w:r>
+            <w:proofErr w:type="spellStart"/>
+            <w:r>
+              <w:t>khác</w:t>
+            </w:r>
+            <w:proofErr w:type="spellEnd"/>
+            <w:r>
+              <w:t xml:space="preserve"> (</w:t>
+            </w:r>
+            <w:proofErr w:type="spellStart"/>
+            <w:r>
+              <w:t>vd</w:t>
+            </w:r>
+            <w:proofErr w:type="spellEnd"/>
+            <w:r>
+              <w:t>: libre)</w:t>
+            </w:r>
           </w:p>
         </w:tc>
       </w:tr>

</xml_diff>

<commit_message>
#8: uoc luong rui ro tre du an
</commit_message>
<xml_diff>
--- a/docs/Nhom5_uoc_luong_du_an_ma_nguon_mo.docx
+++ b/docs/Nhom5_uoc_luong_du_an_ma_nguon_mo.docx
@@ -10204,6 +10204,13 @@
                 <w:iCs/>
               </w:rPr>
             </w:pPr>
+            <w:r>
+              <w:rPr>
+                <w:i/>
+                <w:iCs/>
+              </w:rPr>
+              <w:t>3</w:t>
+            </w:r>
           </w:p>
         </w:tc>
         <w:tc>
@@ -10224,6 +10231,47 @@
                 <w:iCs/>
               </w:rPr>
             </w:pPr>
+            <w:proofErr w:type="spellStart"/>
+            <w:r>
+              <w:rPr>
+                <w:i/>
+                <w:iCs/>
+              </w:rPr>
+              <w:t>Tên</w:t>
+            </w:r>
+            <w:proofErr w:type="spellEnd"/>
+            <w:r>
+              <w:rPr>
+                <w:i/>
+                <w:iCs/>
+              </w:rPr>
+              <w:t xml:space="preserve"> </w:t>
+            </w:r>
+            <w:proofErr w:type="spellStart"/>
+            <w:r>
+              <w:rPr>
+                <w:i/>
+                <w:iCs/>
+              </w:rPr>
+              <w:t>rủi</w:t>
+            </w:r>
+            <w:proofErr w:type="spellEnd"/>
+            <w:r>
+              <w:rPr>
+                <w:i/>
+                <w:iCs/>
+              </w:rPr>
+              <w:t xml:space="preserve"> </w:t>
+            </w:r>
+            <w:proofErr w:type="spellStart"/>
+            <w:r>
+              <w:rPr>
+                <w:i/>
+                <w:iCs/>
+              </w:rPr>
+              <w:t>ro</w:t>
+            </w:r>
+            <w:proofErr w:type="spellEnd"/>
           </w:p>
         </w:tc>
         <w:tc>
@@ -10240,6 +10288,27 @@
               <w:pStyle w:val="ListParagraph"/>
               <w:ind w:left="0"/>
             </w:pPr>
+            <w:proofErr w:type="spellStart"/>
+            <w:r>
+              <w:t>Trễ</w:t>
+            </w:r>
+            <w:proofErr w:type="spellEnd"/>
+            <w:r>
+              <w:t xml:space="preserve"> </w:t>
+            </w:r>
+            <w:proofErr w:type="spellStart"/>
+            <w:r>
+              <w:t>dự</w:t>
+            </w:r>
+            <w:proofErr w:type="spellEnd"/>
+            <w:r>
+              <w:t xml:space="preserve"> </w:t>
+            </w:r>
+            <w:proofErr w:type="spellStart"/>
+            <w:r>
+              <w:t>án</w:t>
+            </w:r>
+            <w:proofErr w:type="spellEnd"/>
           </w:p>
         </w:tc>
       </w:tr>
@@ -10283,6 +10352,31 @@
                 <w:iCs/>
               </w:rPr>
             </w:pPr>
+            <w:proofErr w:type="spellStart"/>
+            <w:r>
+              <w:rPr>
+                <w:i/>
+                <w:iCs/>
+              </w:rPr>
+              <w:t>Mô</w:t>
+            </w:r>
+            <w:proofErr w:type="spellEnd"/>
+            <w:r>
+              <w:rPr>
+                <w:i/>
+                <w:iCs/>
+              </w:rPr>
+              <w:t xml:space="preserve"> </w:t>
+            </w:r>
+            <w:proofErr w:type="spellStart"/>
+            <w:r>
+              <w:rPr>
+                <w:i/>
+                <w:iCs/>
+              </w:rPr>
+              <w:t>tả</w:t>
+            </w:r>
+            <w:proofErr w:type="spellEnd"/>
           </w:p>
         </w:tc>
         <w:tc>
@@ -10298,6 +10392,134 @@
               <w:pStyle w:val="ListParagraph"/>
               <w:ind w:left="0"/>
             </w:pPr>
+            <w:r>
+              <w:t xml:space="preserve">Do </w:t>
+            </w:r>
+            <w:proofErr w:type="spellStart"/>
+            <w:r>
+              <w:t>các</w:t>
+            </w:r>
+            <w:proofErr w:type="spellEnd"/>
+            <w:r>
+              <w:t xml:space="preserve"> </w:t>
+            </w:r>
+            <w:proofErr w:type="spellStart"/>
+            <w:r>
+              <w:t>vấn</w:t>
+            </w:r>
+            <w:proofErr w:type="spellEnd"/>
+            <w:r>
+              <w:t xml:space="preserve"> </w:t>
+            </w:r>
+            <w:proofErr w:type="spellStart"/>
+            <w:r>
+              <w:t>đề</w:t>
+            </w:r>
+            <w:proofErr w:type="spellEnd"/>
+            <w:r>
+              <w:t xml:space="preserve"> </w:t>
+            </w:r>
+            <w:proofErr w:type="spellStart"/>
+            <w:r>
+              <w:t>cá</w:t>
+            </w:r>
+            <w:proofErr w:type="spellEnd"/>
+            <w:r>
+              <w:t xml:space="preserve"> </w:t>
+            </w:r>
+            <w:proofErr w:type="spellStart"/>
+            <w:r>
+              <w:t>nhân</w:t>
+            </w:r>
+            <w:proofErr w:type="spellEnd"/>
+            <w:r>
+              <w:t xml:space="preserve">, </w:t>
+            </w:r>
+            <w:proofErr w:type="spellStart"/>
+            <w:r>
+              <w:t>các</w:t>
+            </w:r>
+            <w:proofErr w:type="spellEnd"/>
+            <w:r>
+              <w:t xml:space="preserve"> </w:t>
+            </w:r>
+            <w:proofErr w:type="spellStart"/>
+            <w:r>
+              <w:t>thành</w:t>
+            </w:r>
+            <w:proofErr w:type="spellEnd"/>
+            <w:r>
+              <w:t xml:space="preserve"> </w:t>
+            </w:r>
+            <w:proofErr w:type="spellStart"/>
+            <w:r>
+              <w:t>viên</w:t>
+            </w:r>
+            <w:proofErr w:type="spellEnd"/>
+            <w:r>
+              <w:t xml:space="preserve"> </w:t>
+            </w:r>
+            <w:proofErr w:type="spellStart"/>
+            <w:r>
+              <w:t>không</w:t>
+            </w:r>
+            <w:proofErr w:type="spellEnd"/>
+            <w:r>
+              <w:t xml:space="preserve"> </w:t>
+            </w:r>
+            <w:proofErr w:type="spellStart"/>
+            <w:r>
+              <w:t>hoàn</w:t>
+            </w:r>
+            <w:proofErr w:type="spellEnd"/>
+            <w:r>
+              <w:t xml:space="preserve"> </w:t>
+            </w:r>
+            <w:proofErr w:type="spellStart"/>
+            <w:r>
+              <w:t>thành</w:t>
+            </w:r>
+            <w:proofErr w:type="spellEnd"/>
+            <w:r>
+              <w:t xml:space="preserve"> </w:t>
+            </w:r>
+            <w:proofErr w:type="spellStart"/>
+            <w:r>
+              <w:t>công</w:t>
+            </w:r>
+            <w:proofErr w:type="spellEnd"/>
+            <w:r>
+              <w:t xml:space="preserve"> </w:t>
+            </w:r>
+            <w:proofErr w:type="spellStart"/>
+            <w:r>
+              <w:t>việc</w:t>
+            </w:r>
+            <w:proofErr w:type="spellEnd"/>
+            <w:r>
+              <w:t xml:space="preserve"> </w:t>
+            </w:r>
+            <w:proofErr w:type="spellStart"/>
+            <w:r>
+              <w:t>đúng</w:t>
+            </w:r>
+            <w:proofErr w:type="spellEnd"/>
+            <w:r>
+              <w:t xml:space="preserve"> </w:t>
+            </w:r>
+            <w:proofErr w:type="spellStart"/>
+            <w:r>
+              <w:t>thời</w:t>
+            </w:r>
+            <w:proofErr w:type="spellEnd"/>
+            <w:r>
+              <w:t xml:space="preserve"> </w:t>
+            </w:r>
+            <w:proofErr w:type="spellStart"/>
+            <w:r>
+              <w:t>hạn</w:t>
+            </w:r>
+            <w:proofErr w:type="spellEnd"/>
           </w:p>
         </w:tc>
       </w:tr>
@@ -10341,6 +10563,54 @@
                 <w:iCs/>
               </w:rPr>
             </w:pPr>
+            <w:proofErr w:type="spellStart"/>
+            <w:r>
+              <w:rPr>
+                <w:i/>
+                <w:iCs/>
+              </w:rPr>
+              <w:t>Xác</w:t>
+            </w:r>
+            <w:proofErr w:type="spellEnd"/>
+            <w:r>
+              <w:rPr>
+                <w:i/>
+                <w:iCs/>
+              </w:rPr>
+              <w:t xml:space="preserve"> </w:t>
+            </w:r>
+            <w:proofErr w:type="spellStart"/>
+            <w:r>
+              <w:rPr>
+                <w:i/>
+                <w:iCs/>
+              </w:rPr>
+              <w:t>suất</w:t>
+            </w:r>
+            <w:proofErr w:type="spellEnd"/>
+            <w:r>
+              <w:rPr>
+                <w:i/>
+                <w:iCs/>
+              </w:rPr>
+              <w:t xml:space="preserve"> </w:t>
+            </w:r>
+            <w:proofErr w:type="spellStart"/>
+            <w:r>
+              <w:rPr>
+                <w:i/>
+                <w:iCs/>
+              </w:rPr>
+              <w:t>xảy</w:t>
+            </w:r>
+            <w:proofErr w:type="spellEnd"/>
+            <w:r>
+              <w:rPr>
+                <w:i/>
+                <w:iCs/>
+              </w:rPr>
+              <w:t xml:space="preserve"> ra</w:t>
+            </w:r>
           </w:p>
         </w:tc>
         <w:tc>
@@ -10356,6 +10626,9 @@
               <w:pStyle w:val="ListParagraph"/>
               <w:ind w:left="0"/>
             </w:pPr>
+            <w:r>
+              <w:t>30%</w:t>
+            </w:r>
           </w:p>
         </w:tc>
       </w:tr>
@@ -10399,6 +10672,63 @@
                 <w:iCs/>
               </w:rPr>
             </w:pPr>
+            <w:proofErr w:type="spellStart"/>
+            <w:r>
+              <w:rPr>
+                <w:i/>
+                <w:iCs/>
+              </w:rPr>
+              <w:t>Mức</w:t>
+            </w:r>
+            <w:proofErr w:type="spellEnd"/>
+            <w:r>
+              <w:rPr>
+                <w:i/>
+                <w:iCs/>
+              </w:rPr>
+              <w:t xml:space="preserve"> </w:t>
+            </w:r>
+            <w:proofErr w:type="spellStart"/>
+            <w:r>
+              <w:rPr>
+                <w:i/>
+                <w:iCs/>
+              </w:rPr>
+              <w:t>độ</w:t>
+            </w:r>
+            <w:proofErr w:type="spellEnd"/>
+            <w:r>
+              <w:rPr>
+                <w:i/>
+                <w:iCs/>
+              </w:rPr>
+              <w:t xml:space="preserve"> </w:t>
+            </w:r>
+            <w:proofErr w:type="spellStart"/>
+            <w:r>
+              <w:rPr>
+                <w:i/>
+                <w:iCs/>
+              </w:rPr>
+              <w:t>thiệt</w:t>
+            </w:r>
+            <w:proofErr w:type="spellEnd"/>
+            <w:r>
+              <w:rPr>
+                <w:i/>
+                <w:iCs/>
+              </w:rPr>
+              <w:t xml:space="preserve"> </w:t>
+            </w:r>
+            <w:proofErr w:type="spellStart"/>
+            <w:r>
+              <w:rPr>
+                <w:i/>
+                <w:iCs/>
+              </w:rPr>
+              <w:t>hại</w:t>
+            </w:r>
+            <w:proofErr w:type="spellEnd"/>
           </w:p>
         </w:tc>
         <w:tc>
@@ -10414,6 +10744,19 @@
               <w:pStyle w:val="ListParagraph"/>
               <w:ind w:left="0"/>
             </w:pPr>
+            <w:proofErr w:type="spellStart"/>
+            <w:r>
+              <w:t>Trung</w:t>
+            </w:r>
+            <w:proofErr w:type="spellEnd"/>
+            <w:r>
+              <w:t xml:space="preserve"> </w:t>
+            </w:r>
+            <w:proofErr w:type="spellStart"/>
+            <w:r>
+              <w:t>bình</w:t>
+            </w:r>
+            <w:proofErr w:type="spellEnd"/>
           </w:p>
         </w:tc>
       </w:tr>
@@ -10459,6 +10802,63 @@
                 <w:iCs/>
               </w:rPr>
             </w:pPr>
+            <w:proofErr w:type="spellStart"/>
+            <w:r>
+              <w:rPr>
+                <w:i/>
+                <w:iCs/>
+              </w:rPr>
+              <w:t>Giải</w:t>
+            </w:r>
+            <w:proofErr w:type="spellEnd"/>
+            <w:r>
+              <w:rPr>
+                <w:i/>
+                <w:iCs/>
+              </w:rPr>
+              <w:t xml:space="preserve"> </w:t>
+            </w:r>
+            <w:proofErr w:type="spellStart"/>
+            <w:r>
+              <w:rPr>
+                <w:i/>
+                <w:iCs/>
+              </w:rPr>
+              <w:t>pháp</w:t>
+            </w:r>
+            <w:proofErr w:type="spellEnd"/>
+            <w:r>
+              <w:rPr>
+                <w:i/>
+                <w:iCs/>
+              </w:rPr>
+              <w:t xml:space="preserve"> </w:t>
+            </w:r>
+            <w:proofErr w:type="spellStart"/>
+            <w:r>
+              <w:rPr>
+                <w:i/>
+                <w:iCs/>
+              </w:rPr>
+              <w:t>xử</w:t>
+            </w:r>
+            <w:proofErr w:type="spellEnd"/>
+            <w:r>
+              <w:rPr>
+                <w:i/>
+                <w:iCs/>
+              </w:rPr>
+              <w:t xml:space="preserve"> </w:t>
+            </w:r>
+            <w:proofErr w:type="spellStart"/>
+            <w:r>
+              <w:rPr>
+                <w:i/>
+                <w:iCs/>
+              </w:rPr>
+              <w:t>lý</w:t>
+            </w:r>
+            <w:proofErr w:type="spellEnd"/>
           </w:p>
         </w:tc>
         <w:tc>
@@ -10475,6 +10875,134 @@
               <w:pStyle w:val="ListParagraph"/>
               <w:ind w:left="0"/>
             </w:pPr>
+            <w:proofErr w:type="spellStart"/>
+            <w:r>
+              <w:t>Trong</w:t>
+            </w:r>
+            <w:proofErr w:type="spellEnd"/>
+            <w:r>
+              <w:t xml:space="preserve"> </w:t>
+            </w:r>
+            <w:proofErr w:type="spellStart"/>
+            <w:r>
+              <w:t>khi</w:t>
+            </w:r>
+            <w:proofErr w:type="spellEnd"/>
+            <w:r>
+              <w:t xml:space="preserve"> </w:t>
+            </w:r>
+            <w:proofErr w:type="spellStart"/>
+            <w:r>
+              <w:t>lập</w:t>
+            </w:r>
+            <w:proofErr w:type="spellEnd"/>
+            <w:r>
+              <w:t xml:space="preserve"> </w:t>
+            </w:r>
+            <w:proofErr w:type="spellStart"/>
+            <w:r>
+              <w:t>kế</w:t>
+            </w:r>
+            <w:proofErr w:type="spellEnd"/>
+            <w:r>
+              <w:t xml:space="preserve"> </w:t>
+            </w:r>
+            <w:proofErr w:type="spellStart"/>
+            <w:r>
+              <w:t>hoạch</w:t>
+            </w:r>
+            <w:proofErr w:type="spellEnd"/>
+            <w:r>
+              <w:t xml:space="preserve"> </w:t>
+            </w:r>
+            <w:proofErr w:type="spellStart"/>
+            <w:r>
+              <w:t>cần</w:t>
+            </w:r>
+            <w:proofErr w:type="spellEnd"/>
+            <w:r>
+              <w:t xml:space="preserve"> </w:t>
+            </w:r>
+            <w:proofErr w:type="spellStart"/>
+            <w:r>
+              <w:t>thêm</w:t>
+            </w:r>
+            <w:proofErr w:type="spellEnd"/>
+            <w:r>
+              <w:t xml:space="preserve"> 1 </w:t>
+            </w:r>
+            <w:proofErr w:type="spellStart"/>
+            <w:r>
+              <w:t>khoảng</w:t>
+            </w:r>
+            <w:proofErr w:type="spellEnd"/>
+            <w:r>
+              <w:t xml:space="preserve"> </w:t>
+            </w:r>
+            <w:proofErr w:type="spellStart"/>
+            <w:r>
+              <w:t>thời</w:t>
+            </w:r>
+            <w:proofErr w:type="spellEnd"/>
+            <w:r>
+              <w:t xml:space="preserve"> </w:t>
+            </w:r>
+            <w:proofErr w:type="spellStart"/>
+            <w:r>
+              <w:t>gian</w:t>
+            </w:r>
+            <w:proofErr w:type="spellEnd"/>
+            <w:r>
+              <w:t xml:space="preserve"> </w:t>
+            </w:r>
+            <w:proofErr w:type="spellStart"/>
+            <w:r>
+              <w:t>đệm</w:t>
+            </w:r>
+            <w:proofErr w:type="spellEnd"/>
+            <w:r>
+              <w:t xml:space="preserve"> (~10% </w:t>
+            </w:r>
+            <w:proofErr w:type="spellStart"/>
+            <w:r>
+              <w:t>tổng</w:t>
+            </w:r>
+            <w:proofErr w:type="spellEnd"/>
+            <w:r>
+              <w:t xml:space="preserve"> </w:t>
+            </w:r>
+            <w:proofErr w:type="spellStart"/>
+            <w:r>
+              <w:t>thời</w:t>
+            </w:r>
+            <w:proofErr w:type="spellEnd"/>
+            <w:r>
+              <w:t xml:space="preserve"> </w:t>
+            </w:r>
+            <w:proofErr w:type="spellStart"/>
+            <w:r>
+              <w:t>gian</w:t>
+            </w:r>
+            <w:proofErr w:type="spellEnd"/>
+            <w:r>
+              <w:t xml:space="preserve"> </w:t>
+            </w:r>
+            <w:proofErr w:type="spellStart"/>
+            <w:r>
+              <w:t>dự</w:t>
+            </w:r>
+            <w:proofErr w:type="spellEnd"/>
+            <w:r>
+              <w:t xml:space="preserve"> </w:t>
+            </w:r>
+            <w:proofErr w:type="spellStart"/>
+            <w:r>
+              <w:t>án</w:t>
+            </w:r>
+            <w:proofErr w:type="spellEnd"/>
+            <w:r>
+              <w:t>)</w:t>
+            </w:r>
           </w:p>
         </w:tc>
       </w:tr>
@@ -11595,6 +12123,7 @@
         <w:rPr>
           <w:i/>
         </w:rPr>
+        <w:lastRenderedPageBreak/>
         <w:t xml:space="preserve">Chi </w:t>
       </w:r>
       <w:proofErr w:type="spellStart"/>
@@ -11697,7 +12226,6 @@
       <w:bookmarkStart w:id="17" w:name="_Toc57272155"/>
       <w:proofErr w:type="spellStart"/>
       <w:r>
-        <w:lastRenderedPageBreak/>
         <w:t>Ước</w:t>
       </w:r>
       <w:proofErr w:type="spellEnd"/>

</xml_diff>

<commit_message>
#8: uoc luong rui ro thiet ke du an khong day du
</commit_message>
<xml_diff>
--- a/docs/Nhom5_uoc_luong_du_an_ma_nguon_mo.docx
+++ b/docs/Nhom5_uoc_luong_du_an_ma_nguon_mo.docx
@@ -11028,6 +11028,13 @@
                 <w:iCs/>
               </w:rPr>
             </w:pPr>
+            <w:r>
+              <w:rPr>
+                <w:i/>
+                <w:iCs/>
+              </w:rPr>
+              <w:t>4</w:t>
+            </w:r>
           </w:p>
         </w:tc>
         <w:tc>
@@ -11048,6 +11055,47 @@
                 <w:iCs/>
               </w:rPr>
             </w:pPr>
+            <w:proofErr w:type="spellStart"/>
+            <w:r>
+              <w:rPr>
+                <w:i/>
+                <w:iCs/>
+              </w:rPr>
+              <w:t>Tên</w:t>
+            </w:r>
+            <w:proofErr w:type="spellEnd"/>
+            <w:r>
+              <w:rPr>
+                <w:i/>
+                <w:iCs/>
+              </w:rPr>
+              <w:t xml:space="preserve"> </w:t>
+            </w:r>
+            <w:proofErr w:type="spellStart"/>
+            <w:r>
+              <w:rPr>
+                <w:i/>
+                <w:iCs/>
+              </w:rPr>
+              <w:t>rủi</w:t>
+            </w:r>
+            <w:proofErr w:type="spellEnd"/>
+            <w:r>
+              <w:rPr>
+                <w:i/>
+                <w:iCs/>
+              </w:rPr>
+              <w:t xml:space="preserve"> </w:t>
+            </w:r>
+            <w:proofErr w:type="spellStart"/>
+            <w:r>
+              <w:rPr>
+                <w:i/>
+                <w:iCs/>
+              </w:rPr>
+              <w:t>ro</w:t>
+            </w:r>
+            <w:proofErr w:type="spellEnd"/>
           </w:p>
         </w:tc>
         <w:tc>
@@ -11064,6 +11112,59 @@
               <w:pStyle w:val="ListParagraph"/>
               <w:ind w:left="0"/>
             </w:pPr>
+            <w:proofErr w:type="spellStart"/>
+            <w:r>
+              <w:t>Thiết</w:t>
+            </w:r>
+            <w:proofErr w:type="spellEnd"/>
+            <w:r>
+              <w:t xml:space="preserve"> </w:t>
+            </w:r>
+            <w:proofErr w:type="spellStart"/>
+            <w:r>
+              <w:t>kế</w:t>
+            </w:r>
+            <w:proofErr w:type="spellEnd"/>
+            <w:r>
+              <w:t xml:space="preserve"> </w:t>
+            </w:r>
+            <w:proofErr w:type="spellStart"/>
+            <w:r>
+              <w:t>dự</w:t>
+            </w:r>
+            <w:proofErr w:type="spellEnd"/>
+            <w:r>
+              <w:t xml:space="preserve"> </w:t>
+            </w:r>
+            <w:proofErr w:type="spellStart"/>
+            <w:r>
+              <w:t>án</w:t>
+            </w:r>
+            <w:proofErr w:type="spellEnd"/>
+            <w:r>
+              <w:t xml:space="preserve"> </w:t>
+            </w:r>
+            <w:proofErr w:type="spellStart"/>
+            <w:r>
+              <w:t>không</w:t>
+            </w:r>
+            <w:proofErr w:type="spellEnd"/>
+            <w:r>
+              <w:t xml:space="preserve"> </w:t>
+            </w:r>
+            <w:proofErr w:type="spellStart"/>
+            <w:r>
+              <w:t>đầy</w:t>
+            </w:r>
+            <w:proofErr w:type="spellEnd"/>
+            <w:r>
+              <w:t xml:space="preserve"> </w:t>
+            </w:r>
+            <w:proofErr w:type="spellStart"/>
+            <w:r>
+              <w:t>đủ</w:t>
+            </w:r>
+            <w:proofErr w:type="spellEnd"/>
           </w:p>
         </w:tc>
       </w:tr>
@@ -11107,6 +11208,31 @@
                 <w:iCs/>
               </w:rPr>
             </w:pPr>
+            <w:proofErr w:type="spellStart"/>
+            <w:r>
+              <w:rPr>
+                <w:i/>
+                <w:iCs/>
+              </w:rPr>
+              <w:t>Mô</w:t>
+            </w:r>
+            <w:proofErr w:type="spellEnd"/>
+            <w:r>
+              <w:rPr>
+                <w:i/>
+                <w:iCs/>
+              </w:rPr>
+              <w:t xml:space="preserve"> </w:t>
+            </w:r>
+            <w:proofErr w:type="spellStart"/>
+            <w:r>
+              <w:rPr>
+                <w:i/>
+                <w:iCs/>
+              </w:rPr>
+              <w:t>tả</w:t>
+            </w:r>
+            <w:proofErr w:type="spellEnd"/>
           </w:p>
         </w:tc>
         <w:tc>
@@ -11122,6 +11248,99 @@
               <w:pStyle w:val="ListParagraph"/>
               <w:ind w:left="0"/>
             </w:pPr>
+            <w:proofErr w:type="spellStart"/>
+            <w:r>
+              <w:t>Thiết</w:t>
+            </w:r>
+            <w:proofErr w:type="spellEnd"/>
+            <w:r>
+              <w:t xml:space="preserve"> </w:t>
+            </w:r>
+            <w:proofErr w:type="spellStart"/>
+            <w:r>
+              <w:t>kế</w:t>
+            </w:r>
+            <w:proofErr w:type="spellEnd"/>
+            <w:r>
+              <w:t xml:space="preserve"> </w:t>
+            </w:r>
+            <w:proofErr w:type="spellStart"/>
+            <w:r>
+              <w:t>dự</w:t>
+            </w:r>
+            <w:proofErr w:type="spellEnd"/>
+            <w:r>
+              <w:t xml:space="preserve"> </w:t>
+            </w:r>
+            <w:proofErr w:type="spellStart"/>
+            <w:r>
+              <w:t>án</w:t>
+            </w:r>
+            <w:proofErr w:type="spellEnd"/>
+            <w:r>
+              <w:t xml:space="preserve"> </w:t>
+            </w:r>
+            <w:proofErr w:type="spellStart"/>
+            <w:r>
+              <w:t>mơ</w:t>
+            </w:r>
+            <w:proofErr w:type="spellEnd"/>
+            <w:r>
+              <w:t xml:space="preserve"> </w:t>
+            </w:r>
+            <w:proofErr w:type="spellStart"/>
+            <w:r>
+              <w:t>hồ</w:t>
+            </w:r>
+            <w:proofErr w:type="spellEnd"/>
+            <w:r>
+              <w:t xml:space="preserve">, </w:t>
+            </w:r>
+            <w:proofErr w:type="spellStart"/>
+            <w:r>
+              <w:t>chưa</w:t>
+            </w:r>
+            <w:proofErr w:type="spellEnd"/>
+            <w:r>
+              <w:t xml:space="preserve"> </w:t>
+            </w:r>
+            <w:proofErr w:type="spellStart"/>
+            <w:r>
+              <w:t>rõ</w:t>
+            </w:r>
+            <w:proofErr w:type="spellEnd"/>
+            <w:r>
+              <w:t xml:space="preserve"> </w:t>
+            </w:r>
+            <w:proofErr w:type="spellStart"/>
+            <w:r>
+              <w:t>ràng</w:t>
+            </w:r>
+            <w:proofErr w:type="spellEnd"/>
+            <w:r>
+              <w:t xml:space="preserve">, </w:t>
+            </w:r>
+            <w:proofErr w:type="spellStart"/>
+            <w:r>
+              <w:t>chưa</w:t>
+            </w:r>
+            <w:proofErr w:type="spellEnd"/>
+            <w:r>
+              <w:t xml:space="preserve"> </w:t>
+            </w:r>
+            <w:proofErr w:type="spellStart"/>
+            <w:r>
+              <w:t>khả</w:t>
+            </w:r>
+            <w:proofErr w:type="spellEnd"/>
+            <w:r>
+              <w:t xml:space="preserve"> </w:t>
+            </w:r>
+            <w:proofErr w:type="spellStart"/>
+            <w:r>
+              <w:t>thi</w:t>
+            </w:r>
+            <w:proofErr w:type="spellEnd"/>
           </w:p>
         </w:tc>
       </w:tr>
@@ -11165,6 +11384,54 @@
                 <w:iCs/>
               </w:rPr>
             </w:pPr>
+            <w:proofErr w:type="spellStart"/>
+            <w:r>
+              <w:rPr>
+                <w:i/>
+                <w:iCs/>
+              </w:rPr>
+              <w:t>Xác</w:t>
+            </w:r>
+            <w:proofErr w:type="spellEnd"/>
+            <w:r>
+              <w:rPr>
+                <w:i/>
+                <w:iCs/>
+              </w:rPr>
+              <w:t xml:space="preserve"> </w:t>
+            </w:r>
+            <w:proofErr w:type="spellStart"/>
+            <w:r>
+              <w:rPr>
+                <w:i/>
+                <w:iCs/>
+              </w:rPr>
+              <w:t>suất</w:t>
+            </w:r>
+            <w:proofErr w:type="spellEnd"/>
+            <w:r>
+              <w:rPr>
+                <w:i/>
+                <w:iCs/>
+              </w:rPr>
+              <w:t xml:space="preserve"> </w:t>
+            </w:r>
+            <w:proofErr w:type="spellStart"/>
+            <w:r>
+              <w:rPr>
+                <w:i/>
+                <w:iCs/>
+              </w:rPr>
+              <w:t>xảy</w:t>
+            </w:r>
+            <w:proofErr w:type="spellEnd"/>
+            <w:r>
+              <w:rPr>
+                <w:i/>
+                <w:iCs/>
+              </w:rPr>
+              <w:t xml:space="preserve"> ra</w:t>
+            </w:r>
           </w:p>
         </w:tc>
         <w:tc>
@@ -11180,6 +11447,9 @@
               <w:pStyle w:val="ListParagraph"/>
               <w:ind w:left="0"/>
             </w:pPr>
+            <w:r>
+              <w:t>10%</w:t>
+            </w:r>
           </w:p>
         </w:tc>
       </w:tr>
@@ -11223,6 +11493,63 @@
                 <w:iCs/>
               </w:rPr>
             </w:pPr>
+            <w:proofErr w:type="spellStart"/>
+            <w:r>
+              <w:rPr>
+                <w:i/>
+                <w:iCs/>
+              </w:rPr>
+              <w:t>Mức</w:t>
+            </w:r>
+            <w:proofErr w:type="spellEnd"/>
+            <w:r>
+              <w:rPr>
+                <w:i/>
+                <w:iCs/>
+              </w:rPr>
+              <w:t xml:space="preserve"> </w:t>
+            </w:r>
+            <w:proofErr w:type="spellStart"/>
+            <w:r>
+              <w:rPr>
+                <w:i/>
+                <w:iCs/>
+              </w:rPr>
+              <w:t>độ</w:t>
+            </w:r>
+            <w:proofErr w:type="spellEnd"/>
+            <w:r>
+              <w:rPr>
+                <w:i/>
+                <w:iCs/>
+              </w:rPr>
+              <w:t xml:space="preserve"> </w:t>
+            </w:r>
+            <w:proofErr w:type="spellStart"/>
+            <w:r>
+              <w:rPr>
+                <w:i/>
+                <w:iCs/>
+              </w:rPr>
+              <w:t>thiệt</w:t>
+            </w:r>
+            <w:proofErr w:type="spellEnd"/>
+            <w:r>
+              <w:rPr>
+                <w:i/>
+                <w:iCs/>
+              </w:rPr>
+              <w:t xml:space="preserve"> </w:t>
+            </w:r>
+            <w:proofErr w:type="spellStart"/>
+            <w:r>
+              <w:rPr>
+                <w:i/>
+                <w:iCs/>
+              </w:rPr>
+              <w:t>hại</w:t>
+            </w:r>
+            <w:proofErr w:type="spellEnd"/>
           </w:p>
         </w:tc>
         <w:tc>
@@ -11238,6 +11565,9 @@
               <w:pStyle w:val="ListParagraph"/>
               <w:ind w:left="0"/>
             </w:pPr>
+            <w:r>
+              <w:t>Cao</w:t>
+            </w:r>
           </w:p>
         </w:tc>
       </w:tr>
@@ -11283,6 +11613,63 @@
                 <w:iCs/>
               </w:rPr>
             </w:pPr>
+            <w:proofErr w:type="spellStart"/>
+            <w:r>
+              <w:rPr>
+                <w:i/>
+                <w:iCs/>
+              </w:rPr>
+              <w:t>Giải</w:t>
+            </w:r>
+            <w:proofErr w:type="spellEnd"/>
+            <w:r>
+              <w:rPr>
+                <w:i/>
+                <w:iCs/>
+              </w:rPr>
+              <w:t xml:space="preserve"> </w:t>
+            </w:r>
+            <w:proofErr w:type="spellStart"/>
+            <w:r>
+              <w:rPr>
+                <w:i/>
+                <w:iCs/>
+              </w:rPr>
+              <w:t>pháp</w:t>
+            </w:r>
+            <w:proofErr w:type="spellEnd"/>
+            <w:r>
+              <w:rPr>
+                <w:i/>
+                <w:iCs/>
+              </w:rPr>
+              <w:t xml:space="preserve"> </w:t>
+            </w:r>
+            <w:proofErr w:type="spellStart"/>
+            <w:r>
+              <w:rPr>
+                <w:i/>
+                <w:iCs/>
+              </w:rPr>
+              <w:t>xử</w:t>
+            </w:r>
+            <w:proofErr w:type="spellEnd"/>
+            <w:r>
+              <w:rPr>
+                <w:i/>
+                <w:iCs/>
+              </w:rPr>
+              <w:t xml:space="preserve"> </w:t>
+            </w:r>
+            <w:proofErr w:type="spellStart"/>
+            <w:r>
+              <w:rPr>
+                <w:i/>
+                <w:iCs/>
+              </w:rPr>
+              <w:t>lý</w:t>
+            </w:r>
+            <w:proofErr w:type="spellEnd"/>
           </w:p>
         </w:tc>
         <w:tc>
@@ -11299,6 +11686,115 @@
               <w:pStyle w:val="ListParagraph"/>
               <w:ind w:left="0"/>
             </w:pPr>
+            <w:proofErr w:type="spellStart"/>
+            <w:r>
+              <w:t>Thảo</w:t>
+            </w:r>
+            <w:proofErr w:type="spellEnd"/>
+            <w:r>
+              <w:t xml:space="preserve"> </w:t>
+            </w:r>
+            <w:proofErr w:type="spellStart"/>
+            <w:r>
+              <w:t>luận</w:t>
+            </w:r>
+            <w:proofErr w:type="spellEnd"/>
+            <w:r>
+              <w:t xml:space="preserve"> </w:t>
+            </w:r>
+            <w:proofErr w:type="spellStart"/>
+            <w:r>
+              <w:t>thiết</w:t>
+            </w:r>
+            <w:proofErr w:type="spellEnd"/>
+            <w:r>
+              <w:t xml:space="preserve"> </w:t>
+            </w:r>
+            <w:proofErr w:type="spellStart"/>
+            <w:r>
+              <w:t>kế</w:t>
+            </w:r>
+            <w:proofErr w:type="spellEnd"/>
+            <w:r>
+              <w:t xml:space="preserve"> </w:t>
+            </w:r>
+            <w:proofErr w:type="spellStart"/>
+            <w:r>
+              <w:t>với</w:t>
+            </w:r>
+            <w:proofErr w:type="spellEnd"/>
+            <w:r>
+              <w:t xml:space="preserve"> </w:t>
+            </w:r>
+            <w:proofErr w:type="spellStart"/>
+            <w:r>
+              <w:t>chuyên</w:t>
+            </w:r>
+            <w:proofErr w:type="spellEnd"/>
+            <w:r>
+              <w:t xml:space="preserve"> </w:t>
+            </w:r>
+            <w:proofErr w:type="spellStart"/>
+            <w:r>
+              <w:t>gia</w:t>
+            </w:r>
+            <w:proofErr w:type="spellEnd"/>
+            <w:r>
+              <w:t xml:space="preserve">, </w:t>
+            </w:r>
+            <w:proofErr w:type="spellStart"/>
+            <w:r>
+              <w:t>nắm</w:t>
+            </w:r>
+            <w:proofErr w:type="spellEnd"/>
+            <w:r>
+              <w:t xml:space="preserve"> </w:t>
+            </w:r>
+            <w:proofErr w:type="spellStart"/>
+            <w:r>
+              <w:t>vững</w:t>
+            </w:r>
+            <w:proofErr w:type="spellEnd"/>
+            <w:r>
+              <w:t xml:space="preserve"> </w:t>
+            </w:r>
+            <w:proofErr w:type="spellStart"/>
+            <w:r>
+              <w:t>những</w:t>
+            </w:r>
+            <w:proofErr w:type="spellEnd"/>
+            <w:r>
+              <w:t xml:space="preserve"> </w:t>
+            </w:r>
+            <w:proofErr w:type="spellStart"/>
+            <w:r>
+              <w:t>nội</w:t>
+            </w:r>
+            <w:proofErr w:type="spellEnd"/>
+            <w:r>
+              <w:t xml:space="preserve"> dung </w:t>
+            </w:r>
+            <w:proofErr w:type="spellStart"/>
+            <w:r>
+              <w:t>khách</w:t>
+            </w:r>
+            <w:proofErr w:type="spellEnd"/>
+            <w:r>
+              <w:t xml:space="preserve"> </w:t>
+            </w:r>
+            <w:proofErr w:type="spellStart"/>
+            <w:r>
+              <w:t>yêu</w:t>
+            </w:r>
+            <w:proofErr w:type="spellEnd"/>
+            <w:r>
+              <w:t xml:space="preserve"> </w:t>
+            </w:r>
+            <w:proofErr w:type="spellStart"/>
+            <w:r>
+              <w:t>cầu</w:t>
+            </w:r>
+            <w:proofErr w:type="spellEnd"/>
           </w:p>
         </w:tc>
       </w:tr>

</xml_diff>

<commit_message>
#8: uoc luong rui ro xuat hien cac yeu cau moi sau khi du an da bat dau
</commit_message>
<xml_diff>
--- a/docs/Nhom5_uoc_luong_du_an_ma_nguon_mo.docx
+++ b/docs/Nhom5_uoc_luong_du_an_ma_nguon_mo.docx
@@ -11820,6 +11820,13 @@
                 <w:iCs/>
               </w:rPr>
             </w:pPr>
+            <w:r>
+              <w:rPr>
+                <w:i/>
+                <w:iCs/>
+              </w:rPr>
+              <w:t>5</w:t>
+            </w:r>
           </w:p>
         </w:tc>
         <w:tc>
@@ -11840,6 +11847,47 @@
                 <w:iCs/>
               </w:rPr>
             </w:pPr>
+            <w:proofErr w:type="spellStart"/>
+            <w:r>
+              <w:rPr>
+                <w:i/>
+                <w:iCs/>
+              </w:rPr>
+              <w:t>Tên</w:t>
+            </w:r>
+            <w:proofErr w:type="spellEnd"/>
+            <w:r>
+              <w:rPr>
+                <w:i/>
+                <w:iCs/>
+              </w:rPr>
+              <w:t xml:space="preserve"> </w:t>
+            </w:r>
+            <w:proofErr w:type="spellStart"/>
+            <w:r>
+              <w:rPr>
+                <w:i/>
+                <w:iCs/>
+              </w:rPr>
+              <w:t>rủi</w:t>
+            </w:r>
+            <w:proofErr w:type="spellEnd"/>
+            <w:r>
+              <w:rPr>
+                <w:i/>
+                <w:iCs/>
+              </w:rPr>
+              <w:t xml:space="preserve"> </w:t>
+            </w:r>
+            <w:proofErr w:type="spellStart"/>
+            <w:r>
+              <w:rPr>
+                <w:i/>
+                <w:iCs/>
+              </w:rPr>
+              <w:t>ro</w:t>
+            </w:r>
+            <w:proofErr w:type="spellEnd"/>
           </w:p>
         </w:tc>
         <w:tc>
@@ -11856,6 +11904,107 @@
               <w:pStyle w:val="ListParagraph"/>
               <w:ind w:left="0"/>
             </w:pPr>
+            <w:proofErr w:type="spellStart"/>
+            <w:r>
+              <w:t>Xuất</w:t>
+            </w:r>
+            <w:proofErr w:type="spellEnd"/>
+            <w:r>
+              <w:t xml:space="preserve"> </w:t>
+            </w:r>
+            <w:proofErr w:type="spellStart"/>
+            <w:r>
+              <w:t>hiện</w:t>
+            </w:r>
+            <w:proofErr w:type="spellEnd"/>
+            <w:r>
+              <w:t xml:space="preserve"> </w:t>
+            </w:r>
+            <w:proofErr w:type="spellStart"/>
+            <w:r>
+              <w:t>các</w:t>
+            </w:r>
+            <w:proofErr w:type="spellEnd"/>
+            <w:r>
+              <w:t xml:space="preserve"> </w:t>
+            </w:r>
+            <w:proofErr w:type="spellStart"/>
+            <w:r>
+              <w:t>yêu</w:t>
+            </w:r>
+            <w:proofErr w:type="spellEnd"/>
+            <w:r>
+              <w:t xml:space="preserve"> </w:t>
+            </w:r>
+            <w:proofErr w:type="spellStart"/>
+            <w:r>
+              <w:t>cầu</w:t>
+            </w:r>
+            <w:proofErr w:type="spellEnd"/>
+            <w:r>
+              <w:t xml:space="preserve"> </w:t>
+            </w:r>
+            <w:proofErr w:type="spellStart"/>
+            <w:r>
+              <w:t>mới</w:t>
+            </w:r>
+            <w:proofErr w:type="spellEnd"/>
+            <w:r>
+              <w:t xml:space="preserve"> </w:t>
+            </w:r>
+            <w:proofErr w:type="spellStart"/>
+            <w:r>
+              <w:t>sau</w:t>
+            </w:r>
+            <w:proofErr w:type="spellEnd"/>
+            <w:r>
+              <w:t xml:space="preserve"> </w:t>
+            </w:r>
+            <w:proofErr w:type="spellStart"/>
+            <w:r>
+              <w:t>khi</w:t>
+            </w:r>
+            <w:proofErr w:type="spellEnd"/>
+            <w:r>
+              <w:t xml:space="preserve"> </w:t>
+            </w:r>
+            <w:proofErr w:type="spellStart"/>
+            <w:r>
+              <w:t>dự</w:t>
+            </w:r>
+            <w:proofErr w:type="spellEnd"/>
+            <w:r>
+              <w:t xml:space="preserve"> </w:t>
+            </w:r>
+            <w:proofErr w:type="spellStart"/>
+            <w:r>
+              <w:t>án</w:t>
+            </w:r>
+            <w:proofErr w:type="spellEnd"/>
+            <w:r>
+              <w:t xml:space="preserve"> </w:t>
+            </w:r>
+            <w:proofErr w:type="spellStart"/>
+            <w:r>
+              <w:t>đã</w:t>
+            </w:r>
+            <w:proofErr w:type="spellEnd"/>
+            <w:r>
+              <w:t xml:space="preserve"> </w:t>
+            </w:r>
+            <w:proofErr w:type="spellStart"/>
+            <w:r>
+              <w:t>bắt</w:t>
+            </w:r>
+            <w:proofErr w:type="spellEnd"/>
+            <w:r>
+              <w:t xml:space="preserve"> </w:t>
+            </w:r>
+            <w:proofErr w:type="spellStart"/>
+            <w:r>
+              <w:t>đầu</w:t>
+            </w:r>
+            <w:proofErr w:type="spellEnd"/>
           </w:p>
         </w:tc>
       </w:tr>
@@ -11897,6 +12046,31 @@
                 <w:iCs/>
               </w:rPr>
             </w:pPr>
+            <w:proofErr w:type="spellStart"/>
+            <w:r>
+              <w:rPr>
+                <w:i/>
+                <w:iCs/>
+              </w:rPr>
+              <w:t>Mô</w:t>
+            </w:r>
+            <w:proofErr w:type="spellEnd"/>
+            <w:r>
+              <w:rPr>
+                <w:i/>
+                <w:iCs/>
+              </w:rPr>
+              <w:t xml:space="preserve"> </w:t>
+            </w:r>
+            <w:proofErr w:type="spellStart"/>
+            <w:r>
+              <w:rPr>
+                <w:i/>
+                <w:iCs/>
+              </w:rPr>
+              <w:t>tả</w:t>
+            </w:r>
+            <w:proofErr w:type="spellEnd"/>
           </w:p>
         </w:tc>
         <w:tc>
@@ -11912,6 +12086,147 @@
               <w:pStyle w:val="ListParagraph"/>
               <w:ind w:left="0"/>
             </w:pPr>
+            <w:proofErr w:type="spellStart"/>
+            <w:r>
+              <w:t>Khách</w:t>
+            </w:r>
+            <w:proofErr w:type="spellEnd"/>
+            <w:r>
+              <w:t xml:space="preserve"> </w:t>
+            </w:r>
+            <w:proofErr w:type="spellStart"/>
+            <w:r>
+              <w:t>hàng</w:t>
+            </w:r>
+            <w:proofErr w:type="spellEnd"/>
+            <w:r>
+              <w:t xml:space="preserve"> </w:t>
+            </w:r>
+            <w:proofErr w:type="spellStart"/>
+            <w:r>
+              <w:t>yêu</w:t>
+            </w:r>
+            <w:proofErr w:type="spellEnd"/>
+            <w:r>
+              <w:t xml:space="preserve"> </w:t>
+            </w:r>
+            <w:proofErr w:type="spellStart"/>
+            <w:r>
+              <w:t>cầu</w:t>
+            </w:r>
+            <w:proofErr w:type="spellEnd"/>
+            <w:r>
+              <w:t xml:space="preserve"> </w:t>
+            </w:r>
+            <w:proofErr w:type="spellStart"/>
+            <w:r>
+              <w:t>thêm</w:t>
+            </w:r>
+            <w:proofErr w:type="spellEnd"/>
+            <w:r>
+              <w:t xml:space="preserve"> </w:t>
+            </w:r>
+            <w:proofErr w:type="spellStart"/>
+            <w:r>
+              <w:t>các</w:t>
+            </w:r>
+            <w:proofErr w:type="spellEnd"/>
+            <w:r>
+              <w:t xml:space="preserve"> </w:t>
+            </w:r>
+            <w:proofErr w:type="spellStart"/>
+            <w:r>
+              <w:t>tính</w:t>
+            </w:r>
+            <w:proofErr w:type="spellEnd"/>
+            <w:r>
+              <w:t xml:space="preserve"> </w:t>
+            </w:r>
+            <w:proofErr w:type="spellStart"/>
+            <w:r>
+              <w:t>năng</w:t>
+            </w:r>
+            <w:proofErr w:type="spellEnd"/>
+            <w:r>
+              <w:t xml:space="preserve"> </w:t>
+            </w:r>
+            <w:proofErr w:type="spellStart"/>
+            <w:r>
+              <w:t>làm</w:t>
+            </w:r>
+            <w:proofErr w:type="spellEnd"/>
+            <w:r>
+              <w:t xml:space="preserve"> </w:t>
+            </w:r>
+            <w:proofErr w:type="spellStart"/>
+            <w:r>
+              <w:t>ảnh</w:t>
+            </w:r>
+            <w:proofErr w:type="spellEnd"/>
+            <w:r>
+              <w:t xml:space="preserve"> </w:t>
+            </w:r>
+            <w:proofErr w:type="spellStart"/>
+            <w:r>
+              <w:t>hưởng</w:t>
+            </w:r>
+            <w:proofErr w:type="spellEnd"/>
+            <w:r>
+              <w:t xml:space="preserve"> </w:t>
+            </w:r>
+            <w:proofErr w:type="spellStart"/>
+            <w:r>
+              <w:t>đến</w:t>
+            </w:r>
+            <w:proofErr w:type="spellEnd"/>
+            <w:r>
+              <w:t xml:space="preserve"> </w:t>
+            </w:r>
+            <w:proofErr w:type="spellStart"/>
+            <w:r>
+              <w:t>ước</w:t>
+            </w:r>
+            <w:proofErr w:type="spellEnd"/>
+            <w:r>
+              <w:t xml:space="preserve"> </w:t>
+            </w:r>
+            <w:proofErr w:type="spellStart"/>
+            <w:r>
+              <w:t>lượng</w:t>
+            </w:r>
+            <w:proofErr w:type="spellEnd"/>
+            <w:r>
+              <w:t xml:space="preserve"> </w:t>
+            </w:r>
+            <w:proofErr w:type="spellStart"/>
+            <w:r>
+              <w:t>thời</w:t>
+            </w:r>
+            <w:proofErr w:type="spellEnd"/>
+            <w:r>
+              <w:t xml:space="preserve"> </w:t>
+            </w:r>
+            <w:proofErr w:type="spellStart"/>
+            <w:r>
+              <w:t>gian</w:t>
+            </w:r>
+            <w:proofErr w:type="spellEnd"/>
+            <w:r>
+              <w:t xml:space="preserve"> </w:t>
+            </w:r>
+            <w:proofErr w:type="spellStart"/>
+            <w:r>
+              <w:t>và</w:t>
+            </w:r>
+            <w:proofErr w:type="spellEnd"/>
+            <w:r>
+              <w:t xml:space="preserve"> chi </w:t>
+            </w:r>
+            <w:proofErr w:type="spellStart"/>
+            <w:r>
+              <w:t>phí</w:t>
+            </w:r>
+            <w:proofErr w:type="spellEnd"/>
           </w:p>
         </w:tc>
       </w:tr>
@@ -11953,6 +12268,54 @@
                 <w:iCs/>
               </w:rPr>
             </w:pPr>
+            <w:proofErr w:type="spellStart"/>
+            <w:r>
+              <w:rPr>
+                <w:i/>
+                <w:iCs/>
+              </w:rPr>
+              <w:t>Xác</w:t>
+            </w:r>
+            <w:proofErr w:type="spellEnd"/>
+            <w:r>
+              <w:rPr>
+                <w:i/>
+                <w:iCs/>
+              </w:rPr>
+              <w:t xml:space="preserve"> </w:t>
+            </w:r>
+            <w:proofErr w:type="spellStart"/>
+            <w:r>
+              <w:rPr>
+                <w:i/>
+                <w:iCs/>
+              </w:rPr>
+              <w:t>suất</w:t>
+            </w:r>
+            <w:proofErr w:type="spellEnd"/>
+            <w:r>
+              <w:rPr>
+                <w:i/>
+                <w:iCs/>
+              </w:rPr>
+              <w:t xml:space="preserve"> </w:t>
+            </w:r>
+            <w:proofErr w:type="spellStart"/>
+            <w:r>
+              <w:rPr>
+                <w:i/>
+                <w:iCs/>
+              </w:rPr>
+              <w:t>xảy</w:t>
+            </w:r>
+            <w:proofErr w:type="spellEnd"/>
+            <w:r>
+              <w:rPr>
+                <w:i/>
+                <w:iCs/>
+              </w:rPr>
+              <w:t xml:space="preserve"> ra</w:t>
+            </w:r>
           </w:p>
         </w:tc>
         <w:tc>
@@ -11968,6 +12331,9 @@
               <w:pStyle w:val="ListParagraph"/>
               <w:ind w:left="0"/>
             </w:pPr>
+            <w:r>
+              <w:t>70%</w:t>
+            </w:r>
           </w:p>
         </w:tc>
       </w:tr>
@@ -12009,6 +12375,63 @@
                 <w:iCs/>
               </w:rPr>
             </w:pPr>
+            <w:proofErr w:type="spellStart"/>
+            <w:r>
+              <w:rPr>
+                <w:i/>
+                <w:iCs/>
+              </w:rPr>
+              <w:t>Mức</w:t>
+            </w:r>
+            <w:proofErr w:type="spellEnd"/>
+            <w:r>
+              <w:rPr>
+                <w:i/>
+                <w:iCs/>
+              </w:rPr>
+              <w:t xml:space="preserve"> </w:t>
+            </w:r>
+            <w:proofErr w:type="spellStart"/>
+            <w:r>
+              <w:rPr>
+                <w:i/>
+                <w:iCs/>
+              </w:rPr>
+              <w:t>độ</w:t>
+            </w:r>
+            <w:proofErr w:type="spellEnd"/>
+            <w:r>
+              <w:rPr>
+                <w:i/>
+                <w:iCs/>
+              </w:rPr>
+              <w:t xml:space="preserve"> </w:t>
+            </w:r>
+            <w:proofErr w:type="spellStart"/>
+            <w:r>
+              <w:rPr>
+                <w:i/>
+                <w:iCs/>
+              </w:rPr>
+              <w:t>thiệt</w:t>
+            </w:r>
+            <w:proofErr w:type="spellEnd"/>
+            <w:r>
+              <w:rPr>
+                <w:i/>
+                <w:iCs/>
+              </w:rPr>
+              <w:t xml:space="preserve"> </w:t>
+            </w:r>
+            <w:proofErr w:type="spellStart"/>
+            <w:r>
+              <w:rPr>
+                <w:i/>
+                <w:iCs/>
+              </w:rPr>
+              <w:t>hại</w:t>
+            </w:r>
+            <w:proofErr w:type="spellEnd"/>
           </w:p>
         </w:tc>
         <w:tc>
@@ -12024,6 +12447,19 @@
               <w:pStyle w:val="ListParagraph"/>
               <w:ind w:left="0"/>
             </w:pPr>
+            <w:proofErr w:type="spellStart"/>
+            <w:r>
+              <w:t>Trung</w:t>
+            </w:r>
+            <w:proofErr w:type="spellEnd"/>
+            <w:r>
+              <w:t xml:space="preserve"> </w:t>
+            </w:r>
+            <w:proofErr w:type="spellStart"/>
+            <w:r>
+              <w:t>bình</w:t>
+            </w:r>
+            <w:proofErr w:type="spellEnd"/>
           </w:p>
         </w:tc>
       </w:tr>
@@ -12067,6 +12503,63 @@
                 <w:iCs/>
               </w:rPr>
             </w:pPr>
+            <w:proofErr w:type="spellStart"/>
+            <w:r>
+              <w:rPr>
+                <w:i/>
+                <w:iCs/>
+              </w:rPr>
+              <w:t>Giải</w:t>
+            </w:r>
+            <w:proofErr w:type="spellEnd"/>
+            <w:r>
+              <w:rPr>
+                <w:i/>
+                <w:iCs/>
+              </w:rPr>
+              <w:t xml:space="preserve"> </w:t>
+            </w:r>
+            <w:proofErr w:type="spellStart"/>
+            <w:r>
+              <w:rPr>
+                <w:i/>
+                <w:iCs/>
+              </w:rPr>
+              <w:t>pháp</w:t>
+            </w:r>
+            <w:proofErr w:type="spellEnd"/>
+            <w:r>
+              <w:rPr>
+                <w:i/>
+                <w:iCs/>
+              </w:rPr>
+              <w:t xml:space="preserve"> </w:t>
+            </w:r>
+            <w:proofErr w:type="spellStart"/>
+            <w:r>
+              <w:rPr>
+                <w:i/>
+                <w:iCs/>
+              </w:rPr>
+              <w:t>xử</w:t>
+            </w:r>
+            <w:proofErr w:type="spellEnd"/>
+            <w:r>
+              <w:rPr>
+                <w:i/>
+                <w:iCs/>
+              </w:rPr>
+              <w:t xml:space="preserve"> </w:t>
+            </w:r>
+            <w:proofErr w:type="spellStart"/>
+            <w:r>
+              <w:rPr>
+                <w:i/>
+                <w:iCs/>
+              </w:rPr>
+              <w:t>lý</w:t>
+            </w:r>
+            <w:proofErr w:type="spellEnd"/>
           </w:p>
         </w:tc>
         <w:tc>
@@ -12083,6 +12576,131 @@
               <w:pStyle w:val="ListParagraph"/>
               <w:ind w:left="0"/>
             </w:pPr>
+            <w:proofErr w:type="spellStart"/>
+            <w:r>
+              <w:t>Thống</w:t>
+            </w:r>
+            <w:proofErr w:type="spellEnd"/>
+            <w:r>
+              <w:t xml:space="preserve"> </w:t>
+            </w:r>
+            <w:proofErr w:type="spellStart"/>
+            <w:r>
+              <w:t>nhất</w:t>
+            </w:r>
+            <w:proofErr w:type="spellEnd"/>
+            <w:r>
+              <w:t xml:space="preserve"> </w:t>
+            </w:r>
+            <w:proofErr w:type="spellStart"/>
+            <w:r>
+              <w:t>thay</w:t>
+            </w:r>
+            <w:proofErr w:type="spellEnd"/>
+            <w:r>
+              <w:t xml:space="preserve"> </w:t>
+            </w:r>
+            <w:proofErr w:type="spellStart"/>
+            <w:r>
+              <w:t>đổi</w:t>
+            </w:r>
+            <w:proofErr w:type="spellEnd"/>
+            <w:r>
+              <w:t xml:space="preserve"> </w:t>
+            </w:r>
+            <w:proofErr w:type="spellStart"/>
+            <w:r>
+              <w:t>thời</w:t>
+            </w:r>
+            <w:proofErr w:type="spellEnd"/>
+            <w:r>
+              <w:t xml:space="preserve"> </w:t>
+            </w:r>
+            <w:proofErr w:type="spellStart"/>
+            <w:r>
+              <w:t>gian</w:t>
+            </w:r>
+            <w:proofErr w:type="spellEnd"/>
+            <w:r>
+              <w:t xml:space="preserve"> </w:t>
+            </w:r>
+            <w:proofErr w:type="spellStart"/>
+            <w:r>
+              <w:t>và</w:t>
+            </w:r>
+            <w:proofErr w:type="spellEnd"/>
+            <w:r>
+              <w:t xml:space="preserve"> chi </w:t>
+            </w:r>
+            <w:proofErr w:type="spellStart"/>
+            <w:r>
+              <w:t>phí</w:t>
+            </w:r>
+            <w:proofErr w:type="spellEnd"/>
+            <w:r>
+              <w:t xml:space="preserve"> </w:t>
+            </w:r>
+            <w:proofErr w:type="spellStart"/>
+            <w:r>
+              <w:t>với</w:t>
+            </w:r>
+            <w:proofErr w:type="spellEnd"/>
+            <w:r>
+              <w:t xml:space="preserve"> </w:t>
+            </w:r>
+            <w:proofErr w:type="spellStart"/>
+            <w:r>
+              <w:t>khách</w:t>
+            </w:r>
+            <w:proofErr w:type="spellEnd"/>
+            <w:r>
+              <w:t xml:space="preserve"> </w:t>
+            </w:r>
+            <w:proofErr w:type="spellStart"/>
+            <w:r>
+              <w:t>hàng</w:t>
+            </w:r>
+            <w:proofErr w:type="spellEnd"/>
+            <w:r>
+              <w:t xml:space="preserve"> </w:t>
+            </w:r>
+            <w:proofErr w:type="spellStart"/>
+            <w:r>
+              <w:t>hoặc</w:t>
+            </w:r>
+            <w:proofErr w:type="spellEnd"/>
+            <w:r>
+              <w:t xml:space="preserve"> </w:t>
+            </w:r>
+            <w:proofErr w:type="spellStart"/>
+            <w:r>
+              <w:t>từ</w:t>
+            </w:r>
+            <w:proofErr w:type="spellEnd"/>
+            <w:r>
+              <w:t xml:space="preserve"> </w:t>
+            </w:r>
+            <w:proofErr w:type="spellStart"/>
+            <w:r>
+              <w:t>chối</w:t>
+            </w:r>
+            <w:proofErr w:type="spellEnd"/>
+            <w:r>
+              <w:t xml:space="preserve"> </w:t>
+            </w:r>
+            <w:proofErr w:type="spellStart"/>
+            <w:r>
+              <w:t>yêu</w:t>
+            </w:r>
+            <w:proofErr w:type="spellEnd"/>
+            <w:r>
+              <w:t xml:space="preserve"> </w:t>
+            </w:r>
+            <w:proofErr w:type="spellStart"/>
+            <w:r>
+              <w:t>cầu</w:t>
+            </w:r>
+            <w:proofErr w:type="spellEnd"/>
           </w:p>
         </w:tc>
       </w:tr>
@@ -12415,6 +13033,7 @@
         <w:rPr>
           <w:i/>
         </w:rPr>
+        <w:lastRenderedPageBreak/>
         <w:t xml:space="preserve">Chi </w:t>
       </w:r>
       <w:proofErr w:type="spellStart"/>
@@ -12619,7 +13238,6 @@
         <w:rPr>
           <w:i/>
         </w:rPr>
-        <w:lastRenderedPageBreak/>
         <w:t xml:space="preserve">Chi </w:t>
       </w:r>
       <w:proofErr w:type="spellStart"/>

</xml_diff>

<commit_message>
#9: uoc luong gia thanh chi phi kiem thu
</commit_message>
<xml_diff>
--- a/docs/Nhom5_uoc_luong_du_an_ma_nguon_mo.docx
+++ b/docs/Nhom5_uoc_luong_du_an_ma_nguon_mo.docx
@@ -5999,7 +5999,7 @@
       <w:tr>
         <w:tc>
           <w:tcPr>
-            <w:tcW w:w="4675" w:type="dxa"/>
+            <w:tcW w:w="4375" w:type="dxa"/>
             <w:tcBorders>
               <w:top w:val="single" w:sz="4" w:space="0" w:color="auto"/>
               <w:left w:val="single" w:sz="4" w:space="0" w:color="auto"/>
@@ -6019,7 +6019,7 @@
         </w:tc>
         <w:tc>
           <w:tcPr>
-            <w:tcW w:w="4675" w:type="dxa"/>
+            <w:tcW w:w="4395" w:type="dxa"/>
             <w:tcBorders>
               <w:top w:val="single" w:sz="4" w:space="0" w:color="auto"/>
               <w:left w:val="single" w:sz="4" w:space="0" w:color="auto"/>
@@ -6038,7 +6038,7 @@
       <w:tr>
         <w:tc>
           <w:tcPr>
-            <w:tcW w:w="4675" w:type="dxa"/>
+            <w:tcW w:w="4375" w:type="dxa"/>
             <w:tcBorders>
               <w:top w:val="single" w:sz="4" w:space="0" w:color="auto"/>
               <w:left w:val="single" w:sz="4" w:space="0" w:color="auto"/>
@@ -6058,7 +6058,7 @@
         </w:tc>
         <w:tc>
           <w:tcPr>
-            <w:tcW w:w="4675" w:type="dxa"/>
+            <w:tcW w:w="4395" w:type="dxa"/>
             <w:tcBorders>
               <w:top w:val="single" w:sz="4" w:space="0" w:color="auto"/>
               <w:left w:val="single" w:sz="4" w:space="0" w:color="auto"/>
@@ -6077,7 +6077,7 @@
       <w:tr>
         <w:tc>
           <w:tcPr>
-            <w:tcW w:w="4675" w:type="dxa"/>
+            <w:tcW w:w="4375" w:type="dxa"/>
             <w:tcBorders>
               <w:top w:val="single" w:sz="4" w:space="0" w:color="auto"/>
               <w:left w:val="single" w:sz="4" w:space="0" w:color="auto"/>
@@ -6097,7 +6097,7 @@
         </w:tc>
         <w:tc>
           <w:tcPr>
-            <w:tcW w:w="4675" w:type="dxa"/>
+            <w:tcW w:w="4395" w:type="dxa"/>
             <w:tcBorders>
               <w:top w:val="single" w:sz="4" w:space="0" w:color="auto"/>
               <w:left w:val="single" w:sz="4" w:space="0" w:color="auto"/>
@@ -6116,7 +6116,7 @@
       <w:tr>
         <w:tc>
           <w:tcPr>
-            <w:tcW w:w="4675" w:type="dxa"/>
+            <w:tcW w:w="4375" w:type="dxa"/>
             <w:tcBorders>
               <w:top w:val="single" w:sz="4" w:space="0" w:color="auto"/>
               <w:left w:val="single" w:sz="4" w:space="0" w:color="auto"/>
@@ -6141,7 +6141,7 @@
         </w:tc>
         <w:tc>
           <w:tcPr>
-            <w:tcW w:w="4675" w:type="dxa"/>
+            <w:tcW w:w="4395" w:type="dxa"/>
             <w:tcBorders>
               <w:top w:val="single" w:sz="4" w:space="0" w:color="auto"/>
               <w:left w:val="single" w:sz="4" w:space="0" w:color="auto"/>
@@ -6157,6 +6157,231 @@
           </w:p>
         </w:tc>
       </w:tr>
+      <w:tr>
+        <w:tc>
+          <w:tcPr>
+            <w:tcW w:w="4375" w:type="dxa"/>
+            <w:tcBorders>
+              <w:top w:val="single" w:sz="4" w:space="0" w:color="auto"/>
+              <w:left w:val="single" w:sz="4" w:space="0" w:color="auto"/>
+              <w:bottom w:val="single" w:sz="4" w:space="0" w:color="auto"/>
+              <w:right w:val="single" w:sz="4" w:space="0" w:color="auto"/>
+            </w:tcBorders>
+            <w:hideMark/>
+          </w:tcPr>
+          <w:p>
+            <w:r>
+              <w:rPr>
+                <w:i/>
+              </w:rPr>
+              <w:t xml:space="preserve">Chi phí phát triển  </w:t>
+            </w:r>
+          </w:p>
+        </w:tc>
+        <w:tc>
+          <w:tcPr>
+            <w:tcW w:w="4395" w:type="dxa"/>
+            <w:tcBorders>
+              <w:top w:val="single" w:sz="4" w:space="0" w:color="auto"/>
+              <w:left w:val="single" w:sz="4" w:space="0" w:color="auto"/>
+              <w:bottom w:val="single" w:sz="4" w:space="0" w:color="auto"/>
+              <w:right w:val="single" w:sz="4" w:space="0" w:color="auto"/>
+            </w:tcBorders>
+            <w:hideMark/>
+          </w:tcPr>
+          <w:p>
+            <w:r>
+              <w:t>12000000</w:t>
+            </w:r>
+          </w:p>
+        </w:tc>
+      </w:tr>
+      <w:tr>
+        <w:tc>
+          <w:tcPr>
+            <w:tcW w:w="4375" w:type="dxa"/>
+            <w:tcBorders>
+              <w:top w:val="single" w:sz="4" w:space="0" w:color="auto"/>
+              <w:left w:val="single" w:sz="4" w:space="0" w:color="auto"/>
+              <w:bottom w:val="single" w:sz="4" w:space="0" w:color="auto"/>
+              <w:right w:val="single" w:sz="4" w:space="0" w:color="auto"/>
+            </w:tcBorders>
+            <w:hideMark/>
+          </w:tcPr>
+          <w:p>
+            <w:r>
+              <w:rPr>
+                <w:i/>
+              </w:rPr>
+              <w:t>Chi phí kiểm thử</w:t>
+            </w:r>
+          </w:p>
+        </w:tc>
+        <w:tc>
+          <w:tcPr>
+            <w:tcW w:w="4395" w:type="dxa"/>
+            <w:tcBorders>
+              <w:top w:val="single" w:sz="4" w:space="0" w:color="auto"/>
+              <w:left w:val="single" w:sz="4" w:space="0" w:color="auto"/>
+              <w:bottom w:val="single" w:sz="4" w:space="0" w:color="auto"/>
+              <w:right w:val="single" w:sz="4" w:space="0" w:color="auto"/>
+            </w:tcBorders>
+            <w:hideMark/>
+          </w:tcPr>
+          <w:p>
+            <w:r>
+              <w:t>6480000</w:t>
+            </w:r>
+          </w:p>
+        </w:tc>
+      </w:tr>
+      <w:tr>
+        <w:tc>
+          <w:tcPr>
+            <w:tcW w:w="4375" w:type="dxa"/>
+            <w:tcBorders>
+              <w:top w:val="single" w:sz="4" w:space="0" w:color="auto"/>
+              <w:left w:val="single" w:sz="4" w:space="0" w:color="auto"/>
+              <w:bottom w:val="single" w:sz="4" w:space="0" w:color="auto"/>
+              <w:right w:val="single" w:sz="4" w:space="0" w:color="auto"/>
+            </w:tcBorders>
+            <w:hideMark/>
+          </w:tcPr>
+          <w:p>
+            <w:r>
+              <w:rPr>
+                <w:i/>
+              </w:rPr>
+              <w:t>Chi phí vận hành, quản lý, hành chính</w:t>
+            </w:r>
+          </w:p>
+        </w:tc>
+        <w:tc>
+          <w:tcPr>
+            <w:tcW w:w="4395" w:type="dxa"/>
+            <w:tcBorders>
+              <w:top w:val="single" w:sz="4" w:space="0" w:color="auto"/>
+              <w:left w:val="single" w:sz="4" w:space="0" w:color="auto"/>
+              <w:bottom w:val="single" w:sz="4" w:space="0" w:color="auto"/>
+              <w:right w:val="single" w:sz="4" w:space="0" w:color="auto"/>
+            </w:tcBorders>
+            <w:hideMark/>
+          </w:tcPr>
+          <w:p>
+            <w:r>
+              <w:t>5700000</w:t>
+            </w:r>
+          </w:p>
+        </w:tc>
+      </w:tr>
+      <w:tr>
+        <w:tc>
+          <w:tcPr>
+            <w:tcW w:w="4375" w:type="dxa"/>
+            <w:tcBorders>
+              <w:top w:val="single" w:sz="4" w:space="0" w:color="auto"/>
+              <w:left w:val="single" w:sz="4" w:space="0" w:color="auto"/>
+              <w:bottom w:val="single" w:sz="4" w:space="0" w:color="auto"/>
+              <w:right w:val="single" w:sz="4" w:space="0" w:color="auto"/>
+            </w:tcBorders>
+            <w:hideMark/>
+          </w:tcPr>
+          <w:p>
+            <w:pPr>
+              <w:rPr>
+                <w:i/>
+              </w:rPr>
+            </w:pPr>
+            <w:r>
+              <w:rPr>
+                <w:i/>
+              </w:rPr>
+              <w:t>Chi phí kính doanh, quảng cáo, tiếp thị</w:t>
+            </w:r>
+          </w:p>
+        </w:tc>
+        <w:tc>
+          <w:tcPr>
+            <w:tcW w:w="4395" w:type="dxa"/>
+            <w:tcBorders>
+              <w:top w:val="single" w:sz="4" w:space="0" w:color="auto"/>
+              <w:left w:val="single" w:sz="4" w:space="0" w:color="auto"/>
+              <w:bottom w:val="single" w:sz="4" w:space="0" w:color="auto"/>
+              <w:right w:val="single" w:sz="4" w:space="0" w:color="auto"/>
+            </w:tcBorders>
+            <w:hideMark/>
+          </w:tcPr>
+          <w:p>
+            <w:r>
+              <w:t>5000000</w:t>
+            </w:r>
+          </w:p>
+        </w:tc>
+      </w:tr>
+      <w:tr>
+        <w:tc>
+          <w:tcPr>
+            <w:tcW w:w="4375" w:type="dxa"/>
+            <w:tcBorders>
+              <w:top w:val="single" w:sz="4" w:space="0" w:color="auto"/>
+              <w:left w:val="single" w:sz="4" w:space="0" w:color="auto"/>
+              <w:bottom w:val="single" w:sz="4" w:space="0" w:color="auto"/>
+              <w:right w:val="single" w:sz="4" w:space="0" w:color="auto"/>
+            </w:tcBorders>
+          </w:tcPr>
+          <w:p>
+            <w:pPr>
+              <w:rPr>
+                <w:i/>
+              </w:rPr>
+            </w:pPr>
+          </w:p>
+        </w:tc>
+        <w:tc>
+          <w:tcPr>
+            <w:tcW w:w="4395" w:type="dxa"/>
+            <w:tcBorders>
+              <w:top w:val="single" w:sz="4" w:space="0" w:color="auto"/>
+              <w:left w:val="single" w:sz="4" w:space="0" w:color="auto"/>
+              <w:bottom w:val="single" w:sz="4" w:space="0" w:color="auto"/>
+              <w:right w:val="single" w:sz="4" w:space="0" w:color="auto"/>
+            </w:tcBorders>
+          </w:tcPr>
+          <w:p/>
+        </w:tc>
+      </w:tr>
+      <w:tr>
+        <w:tc>
+          <w:tcPr>
+            <w:tcW w:w="4375" w:type="dxa"/>
+            <w:tcBorders>
+              <w:top w:val="single" w:sz="4" w:space="0" w:color="auto"/>
+              <w:left w:val="single" w:sz="4" w:space="0" w:color="auto"/>
+              <w:bottom w:val="single" w:sz="4" w:space="0" w:color="auto"/>
+              <w:right w:val="single" w:sz="4" w:space="0" w:color="auto"/>
+            </w:tcBorders>
+          </w:tcPr>
+          <w:p>
+            <w:pPr>
+              <w:rPr>
+                <w:i/>
+              </w:rPr>
+            </w:pPr>
+          </w:p>
+        </w:tc>
+        <w:tc>
+          <w:tcPr>
+            <w:tcW w:w="4395" w:type="dxa"/>
+            <w:tcBorders>
+              <w:top w:val="single" w:sz="4" w:space="0" w:color="auto"/>
+              <w:left w:val="single" w:sz="4" w:space="0" w:color="auto"/>
+              <w:bottom w:val="single" w:sz="4" w:space="0" w:color="auto"/>
+              <w:right w:val="single" w:sz="4" w:space="0" w:color="auto"/>
+            </w:tcBorders>
+          </w:tcPr>
+          <w:p/>
+        </w:tc>
+      </w:tr>
     </w:tbl>
     <w:p/>
     <w:p>
@@ -6274,6 +6499,7 @@
       </w:pPr>
       <w:bookmarkStart w:id="19" w:name="_Toc57272157"/>
       <w:r>
+        <w:lastRenderedPageBreak/>
         <w:t>Quản lý mã nguồn</w:t>
       </w:r>
       <w:bookmarkEnd w:id="19"/>
@@ -6385,7 +6611,6 @@
       </w:pPr>
       <w:bookmarkStart w:id="20" w:name="_Toc57272158"/>
       <w:r>
-        <w:lastRenderedPageBreak/>
         <w:t>Quản lý công việc</w:t>
       </w:r>
       <w:bookmarkEnd w:id="20"/>

</xml_diff>

<commit_message>
#9: uoc luong gia thanh chi phi van hanh
</commit_message>
<xml_diff>
--- a/docs/Nhom5_uoc_luong_du_an_ma_nguon_mo.docx
+++ b/docs/Nhom5_uoc_luong_du_an_ma_nguon_mo.docx
@@ -6335,6 +6335,12 @@
                 <w:i/>
               </w:rPr>
             </w:pPr>
+            <w:r>
+              <w:rPr>
+                <w:i/>
+              </w:rPr>
+              <w:t xml:space="preserve">Chi phí phát triển  </w:t>
+            </w:r>
           </w:p>
         </w:tc>
         <w:tc>
@@ -6347,7 +6353,11 @@
               <w:right w:val="single" w:sz="4" w:space="0" w:color="auto"/>
             </w:tcBorders>
           </w:tcPr>
-          <w:p/>
+          <w:p>
+            <w:r>
+              <w:t>12000000</w:t>
+            </w:r>
+          </w:p>
         </w:tc>
       </w:tr>
       <w:tr>
@@ -6367,6 +6377,12 @@
                 <w:i/>
               </w:rPr>
             </w:pPr>
+            <w:r>
+              <w:rPr>
+                <w:i/>
+              </w:rPr>
+              <w:t>Chi phí kiểm thử</w:t>
+            </w:r>
           </w:p>
         </w:tc>
         <w:tc>
@@ -6379,7 +6395,95 @@
               <w:right w:val="single" w:sz="4" w:space="0" w:color="auto"/>
             </w:tcBorders>
           </w:tcPr>
-          <w:p/>
+          <w:p>
+            <w:r>
+              <w:t>6480000</w:t>
+            </w:r>
+          </w:p>
+        </w:tc>
+      </w:tr>
+      <w:tr>
+        <w:tc>
+          <w:tcPr>
+            <w:tcW w:w="4375" w:type="dxa"/>
+            <w:tcBorders>
+              <w:top w:val="single" w:sz="4" w:space="0" w:color="auto"/>
+              <w:left w:val="single" w:sz="4" w:space="0" w:color="auto"/>
+              <w:bottom w:val="single" w:sz="4" w:space="0" w:color="auto"/>
+              <w:right w:val="single" w:sz="4" w:space="0" w:color="auto"/>
+            </w:tcBorders>
+          </w:tcPr>
+          <w:p>
+            <w:pPr>
+              <w:rPr>
+                <w:i/>
+              </w:rPr>
+            </w:pPr>
+            <w:r>
+              <w:rPr>
+                <w:i/>
+              </w:rPr>
+              <w:t>Chi phí vận hành, quản lý, hành chính</w:t>
+            </w:r>
+          </w:p>
+        </w:tc>
+        <w:tc>
+          <w:tcPr>
+            <w:tcW w:w="4395" w:type="dxa"/>
+            <w:tcBorders>
+              <w:top w:val="single" w:sz="4" w:space="0" w:color="auto"/>
+              <w:left w:val="single" w:sz="4" w:space="0" w:color="auto"/>
+              <w:bottom w:val="single" w:sz="4" w:space="0" w:color="auto"/>
+              <w:right w:val="single" w:sz="4" w:space="0" w:color="auto"/>
+            </w:tcBorders>
+          </w:tcPr>
+          <w:p>
+            <w:r>
+              <w:t>5700000</w:t>
+            </w:r>
+          </w:p>
+        </w:tc>
+      </w:tr>
+      <w:tr>
+        <w:tc>
+          <w:tcPr>
+            <w:tcW w:w="4375" w:type="dxa"/>
+            <w:tcBorders>
+              <w:top w:val="single" w:sz="4" w:space="0" w:color="auto"/>
+              <w:left w:val="single" w:sz="4" w:space="0" w:color="auto"/>
+              <w:bottom w:val="single" w:sz="4" w:space="0" w:color="auto"/>
+              <w:right w:val="single" w:sz="4" w:space="0" w:color="auto"/>
+            </w:tcBorders>
+          </w:tcPr>
+          <w:p>
+            <w:pPr>
+              <w:rPr>
+                <w:i/>
+              </w:rPr>
+            </w:pPr>
+            <w:r>
+              <w:rPr>
+                <w:i/>
+              </w:rPr>
+              <w:t>Chi phí kính doanh, quảng cáo, tiếp thị</w:t>
+            </w:r>
+          </w:p>
+        </w:tc>
+        <w:tc>
+          <w:tcPr>
+            <w:tcW w:w="4395" w:type="dxa"/>
+            <w:tcBorders>
+              <w:top w:val="single" w:sz="4" w:space="0" w:color="auto"/>
+              <w:left w:val="single" w:sz="4" w:space="0" w:color="auto"/>
+              <w:bottom w:val="single" w:sz="4" w:space="0" w:color="auto"/>
+              <w:right w:val="single" w:sz="4" w:space="0" w:color="auto"/>
+            </w:tcBorders>
+          </w:tcPr>
+          <w:p>
+            <w:r>
+              <w:t>5000000</w:t>
+            </w:r>
+          </w:p>
         </w:tc>
       </w:tr>
     </w:tbl>

</xml_diff>

<commit_message>
#9: uoc luong gia thanh chi phi quan ly
</commit_message>
<xml_diff>
--- a/docs/Nhom5_uoc_luong_du_an_ma_nguon_mo.docx
+++ b/docs/Nhom5_uoc_luong_du_an_ma_nguon_mo.docx
@@ -6486,6 +6486,174 @@
           </w:p>
         </w:tc>
       </w:tr>
+      <w:tr>
+        <w:tc>
+          <w:tcPr>
+            <w:tcW w:w="4375" w:type="dxa"/>
+            <w:tcBorders>
+              <w:top w:val="single" w:sz="4" w:space="0" w:color="auto"/>
+              <w:left w:val="single" w:sz="4" w:space="0" w:color="auto"/>
+              <w:bottom w:val="single" w:sz="4" w:space="0" w:color="auto"/>
+              <w:right w:val="single" w:sz="4" w:space="0" w:color="auto"/>
+            </w:tcBorders>
+          </w:tcPr>
+          <w:p>
+            <w:pPr>
+              <w:rPr>
+                <w:i/>
+              </w:rPr>
+            </w:pPr>
+            <w:r>
+              <w:rPr>
+                <w:i/>
+              </w:rPr>
+              <w:t xml:space="preserve">Chi phí phát triển  </w:t>
+            </w:r>
+          </w:p>
+        </w:tc>
+        <w:tc>
+          <w:tcPr>
+            <w:tcW w:w="4395" w:type="dxa"/>
+            <w:tcBorders>
+              <w:top w:val="single" w:sz="4" w:space="0" w:color="auto"/>
+              <w:left w:val="single" w:sz="4" w:space="0" w:color="auto"/>
+              <w:bottom w:val="single" w:sz="4" w:space="0" w:color="auto"/>
+              <w:right w:val="single" w:sz="4" w:space="0" w:color="auto"/>
+            </w:tcBorders>
+          </w:tcPr>
+          <w:p>
+            <w:r>
+              <w:t>12000000</w:t>
+            </w:r>
+          </w:p>
+        </w:tc>
+      </w:tr>
+      <w:tr>
+        <w:tc>
+          <w:tcPr>
+            <w:tcW w:w="4375" w:type="dxa"/>
+            <w:tcBorders>
+              <w:top w:val="single" w:sz="4" w:space="0" w:color="auto"/>
+              <w:left w:val="single" w:sz="4" w:space="0" w:color="auto"/>
+              <w:bottom w:val="single" w:sz="4" w:space="0" w:color="auto"/>
+              <w:right w:val="single" w:sz="4" w:space="0" w:color="auto"/>
+            </w:tcBorders>
+          </w:tcPr>
+          <w:p>
+            <w:pPr>
+              <w:rPr>
+                <w:i/>
+              </w:rPr>
+            </w:pPr>
+            <w:r>
+              <w:rPr>
+                <w:i/>
+              </w:rPr>
+              <w:t>Chi phí kiểm thử</w:t>
+            </w:r>
+          </w:p>
+        </w:tc>
+        <w:tc>
+          <w:tcPr>
+            <w:tcW w:w="4395" w:type="dxa"/>
+            <w:tcBorders>
+              <w:top w:val="single" w:sz="4" w:space="0" w:color="auto"/>
+              <w:left w:val="single" w:sz="4" w:space="0" w:color="auto"/>
+              <w:bottom w:val="single" w:sz="4" w:space="0" w:color="auto"/>
+              <w:right w:val="single" w:sz="4" w:space="0" w:color="auto"/>
+            </w:tcBorders>
+          </w:tcPr>
+          <w:p>
+            <w:r>
+              <w:t>6480000</w:t>
+            </w:r>
+          </w:p>
+        </w:tc>
+      </w:tr>
+      <w:tr>
+        <w:tc>
+          <w:tcPr>
+            <w:tcW w:w="4375" w:type="dxa"/>
+            <w:tcBorders>
+              <w:top w:val="single" w:sz="4" w:space="0" w:color="auto"/>
+              <w:left w:val="single" w:sz="4" w:space="0" w:color="auto"/>
+              <w:bottom w:val="single" w:sz="4" w:space="0" w:color="auto"/>
+              <w:right w:val="single" w:sz="4" w:space="0" w:color="auto"/>
+            </w:tcBorders>
+          </w:tcPr>
+          <w:p>
+            <w:pPr>
+              <w:rPr>
+                <w:i/>
+              </w:rPr>
+            </w:pPr>
+            <w:r>
+              <w:rPr>
+                <w:i/>
+              </w:rPr>
+              <w:t>Chi phí vận hành, quản lý, hành chính</w:t>
+            </w:r>
+          </w:p>
+        </w:tc>
+        <w:tc>
+          <w:tcPr>
+            <w:tcW w:w="4395" w:type="dxa"/>
+            <w:tcBorders>
+              <w:top w:val="single" w:sz="4" w:space="0" w:color="auto"/>
+              <w:left w:val="single" w:sz="4" w:space="0" w:color="auto"/>
+              <w:bottom w:val="single" w:sz="4" w:space="0" w:color="auto"/>
+              <w:right w:val="single" w:sz="4" w:space="0" w:color="auto"/>
+            </w:tcBorders>
+          </w:tcPr>
+          <w:p>
+            <w:r>
+              <w:t>5700000</w:t>
+            </w:r>
+          </w:p>
+        </w:tc>
+      </w:tr>
+      <w:tr>
+        <w:tc>
+          <w:tcPr>
+            <w:tcW w:w="4375" w:type="dxa"/>
+            <w:tcBorders>
+              <w:top w:val="single" w:sz="4" w:space="0" w:color="auto"/>
+              <w:left w:val="single" w:sz="4" w:space="0" w:color="auto"/>
+              <w:bottom w:val="single" w:sz="4" w:space="0" w:color="auto"/>
+              <w:right w:val="single" w:sz="4" w:space="0" w:color="auto"/>
+            </w:tcBorders>
+          </w:tcPr>
+          <w:p>
+            <w:pPr>
+              <w:rPr>
+                <w:i/>
+              </w:rPr>
+            </w:pPr>
+            <w:r>
+              <w:rPr>
+                <w:i/>
+              </w:rPr>
+              <w:t>Chi phí kính doanh, quảng cáo, tiếp thị</w:t>
+            </w:r>
+          </w:p>
+        </w:tc>
+        <w:tc>
+          <w:tcPr>
+            <w:tcW w:w="4395" w:type="dxa"/>
+            <w:tcBorders>
+              <w:top w:val="single" w:sz="4" w:space="0" w:color="auto"/>
+              <w:left w:val="single" w:sz="4" w:space="0" w:color="auto"/>
+              <w:bottom w:val="single" w:sz="4" w:space="0" w:color="auto"/>
+              <w:right w:val="single" w:sz="4" w:space="0" w:color="auto"/>
+            </w:tcBorders>
+          </w:tcPr>
+          <w:p>
+            <w:r>
+              <w:t>5000000</w:t>
+            </w:r>
+          </w:p>
+        </w:tc>
+      </w:tr>
     </w:tbl>
     <w:p/>
     <w:p>
@@ -6536,6 +6704,7 @@
           <w:i/>
           <w:lang w:val="fr-FR"/>
         </w:rPr>
+        <w:lastRenderedPageBreak/>
         <w:t>Qui định số dòng comme</w:t>
       </w:r>
       <w:r>
@@ -6603,7 +6772,6 @@
       </w:pPr>
       <w:bookmarkStart w:id="19" w:name="_Toc57272157"/>
       <w:r>
-        <w:lastRenderedPageBreak/>
         <w:t>Quản lý mã nguồn</w:t>
       </w:r>
       <w:bookmarkEnd w:id="19"/>

</xml_diff>

<commit_message>
#9: uoc luong gia thanh chi phi tiep thi
</commit_message>
<xml_diff>
--- a/docs/Nhom5_uoc_luong_du_an_ma_nguon_mo.docx
+++ b/docs/Nhom5_uoc_luong_du_an_ma_nguon_mo.docx
@@ -6654,6 +6654,174 @@
           </w:p>
         </w:tc>
       </w:tr>
+      <w:tr>
+        <w:tc>
+          <w:tcPr>
+            <w:tcW w:w="4375" w:type="dxa"/>
+            <w:tcBorders>
+              <w:top w:val="single" w:sz="4" w:space="0" w:color="auto"/>
+              <w:left w:val="single" w:sz="4" w:space="0" w:color="auto"/>
+              <w:bottom w:val="single" w:sz="4" w:space="0" w:color="auto"/>
+              <w:right w:val="single" w:sz="4" w:space="0" w:color="auto"/>
+            </w:tcBorders>
+          </w:tcPr>
+          <w:p>
+            <w:pPr>
+              <w:rPr>
+                <w:i/>
+              </w:rPr>
+            </w:pPr>
+            <w:r>
+              <w:rPr>
+                <w:i/>
+              </w:rPr>
+              <w:t xml:space="preserve">Chi phí phát triển  </w:t>
+            </w:r>
+          </w:p>
+        </w:tc>
+        <w:tc>
+          <w:tcPr>
+            <w:tcW w:w="4395" w:type="dxa"/>
+            <w:tcBorders>
+              <w:top w:val="single" w:sz="4" w:space="0" w:color="auto"/>
+              <w:left w:val="single" w:sz="4" w:space="0" w:color="auto"/>
+              <w:bottom w:val="single" w:sz="4" w:space="0" w:color="auto"/>
+              <w:right w:val="single" w:sz="4" w:space="0" w:color="auto"/>
+            </w:tcBorders>
+          </w:tcPr>
+          <w:p>
+            <w:r>
+              <w:t>12000000</w:t>
+            </w:r>
+          </w:p>
+        </w:tc>
+      </w:tr>
+      <w:tr>
+        <w:tc>
+          <w:tcPr>
+            <w:tcW w:w="4375" w:type="dxa"/>
+            <w:tcBorders>
+              <w:top w:val="single" w:sz="4" w:space="0" w:color="auto"/>
+              <w:left w:val="single" w:sz="4" w:space="0" w:color="auto"/>
+              <w:bottom w:val="single" w:sz="4" w:space="0" w:color="auto"/>
+              <w:right w:val="single" w:sz="4" w:space="0" w:color="auto"/>
+            </w:tcBorders>
+          </w:tcPr>
+          <w:p>
+            <w:pPr>
+              <w:rPr>
+                <w:i/>
+              </w:rPr>
+            </w:pPr>
+            <w:r>
+              <w:rPr>
+                <w:i/>
+              </w:rPr>
+              <w:t>Chi phí kiểm thử</w:t>
+            </w:r>
+          </w:p>
+        </w:tc>
+        <w:tc>
+          <w:tcPr>
+            <w:tcW w:w="4395" w:type="dxa"/>
+            <w:tcBorders>
+              <w:top w:val="single" w:sz="4" w:space="0" w:color="auto"/>
+              <w:left w:val="single" w:sz="4" w:space="0" w:color="auto"/>
+              <w:bottom w:val="single" w:sz="4" w:space="0" w:color="auto"/>
+              <w:right w:val="single" w:sz="4" w:space="0" w:color="auto"/>
+            </w:tcBorders>
+          </w:tcPr>
+          <w:p>
+            <w:r>
+              <w:t>6480000</w:t>
+            </w:r>
+          </w:p>
+        </w:tc>
+      </w:tr>
+      <w:tr>
+        <w:tc>
+          <w:tcPr>
+            <w:tcW w:w="4375" w:type="dxa"/>
+            <w:tcBorders>
+              <w:top w:val="single" w:sz="4" w:space="0" w:color="auto"/>
+              <w:left w:val="single" w:sz="4" w:space="0" w:color="auto"/>
+              <w:bottom w:val="single" w:sz="4" w:space="0" w:color="auto"/>
+              <w:right w:val="single" w:sz="4" w:space="0" w:color="auto"/>
+            </w:tcBorders>
+          </w:tcPr>
+          <w:p>
+            <w:pPr>
+              <w:rPr>
+                <w:i/>
+              </w:rPr>
+            </w:pPr>
+            <w:r>
+              <w:rPr>
+                <w:i/>
+              </w:rPr>
+              <w:t>Chi phí vận hành, quản lý, hành chính</w:t>
+            </w:r>
+          </w:p>
+        </w:tc>
+        <w:tc>
+          <w:tcPr>
+            <w:tcW w:w="4395" w:type="dxa"/>
+            <w:tcBorders>
+              <w:top w:val="single" w:sz="4" w:space="0" w:color="auto"/>
+              <w:left w:val="single" w:sz="4" w:space="0" w:color="auto"/>
+              <w:bottom w:val="single" w:sz="4" w:space="0" w:color="auto"/>
+              <w:right w:val="single" w:sz="4" w:space="0" w:color="auto"/>
+            </w:tcBorders>
+          </w:tcPr>
+          <w:p>
+            <w:r>
+              <w:t>5700000</w:t>
+            </w:r>
+          </w:p>
+        </w:tc>
+      </w:tr>
+      <w:tr>
+        <w:tc>
+          <w:tcPr>
+            <w:tcW w:w="4375" w:type="dxa"/>
+            <w:tcBorders>
+              <w:top w:val="single" w:sz="4" w:space="0" w:color="auto"/>
+              <w:left w:val="single" w:sz="4" w:space="0" w:color="auto"/>
+              <w:bottom w:val="single" w:sz="4" w:space="0" w:color="auto"/>
+              <w:right w:val="single" w:sz="4" w:space="0" w:color="auto"/>
+            </w:tcBorders>
+          </w:tcPr>
+          <w:p>
+            <w:pPr>
+              <w:rPr>
+                <w:i/>
+              </w:rPr>
+            </w:pPr>
+            <w:r>
+              <w:rPr>
+                <w:i/>
+              </w:rPr>
+              <w:t>Chi phí kính doanh, quảng cáo, tiếp thị</w:t>
+            </w:r>
+          </w:p>
+        </w:tc>
+        <w:tc>
+          <w:tcPr>
+            <w:tcW w:w="4395" w:type="dxa"/>
+            <w:tcBorders>
+              <w:top w:val="single" w:sz="4" w:space="0" w:color="auto"/>
+              <w:left w:val="single" w:sz="4" w:space="0" w:color="auto"/>
+              <w:bottom w:val="single" w:sz="4" w:space="0" w:color="auto"/>
+              <w:right w:val="single" w:sz="4" w:space="0" w:color="auto"/>
+            </w:tcBorders>
+          </w:tcPr>
+          <w:p>
+            <w:r>
+              <w:t>5000000</w:t>
+            </w:r>
+          </w:p>
+        </w:tc>
+      </w:tr>
     </w:tbl>
     <w:p/>
     <w:p>
@@ -6662,6 +6830,7 @@
       </w:pPr>
       <w:bookmarkStart w:id="17" w:name="_Toc57272155"/>
       <w:r>
+        <w:lastRenderedPageBreak/>
         <w:t>Ước lượng chất lượng</w:t>
       </w:r>
       <w:bookmarkEnd w:id="17"/>
@@ -6704,7 +6873,6 @@
           <w:i/>
           <w:lang w:val="fr-FR"/>
         </w:rPr>
-        <w:lastRenderedPageBreak/>
         <w:t>Qui định số dòng comme</w:t>
       </w:r>
       <w:r>

</xml_diff>

<commit_message>
#9: uoc luong gia thanh chi phi hanh chinh
</commit_message>
<xml_diff>
--- a/docs/Nhom5_uoc_luong_du_an_ma_nguon_mo.docx
+++ b/docs/Nhom5_uoc_luong_du_an_ma_nguon_mo.docx
@@ -6822,6 +6822,200 @@
           </w:p>
         </w:tc>
       </w:tr>
+      <w:tr>
+        <w:tc>
+          <w:tcPr>
+            <w:tcW w:w="4375" w:type="dxa"/>
+            <w:tcBorders>
+              <w:top w:val="single" w:sz="4" w:space="0" w:color="auto"/>
+              <w:left w:val="single" w:sz="4" w:space="0" w:color="auto"/>
+              <w:bottom w:val="single" w:sz="4" w:space="0" w:color="auto"/>
+              <w:right w:val="single" w:sz="4" w:space="0" w:color="auto"/>
+            </w:tcBorders>
+            <w:hideMark/>
+          </w:tcPr>
+          <w:p>
+            <w:r>
+              <w:rPr>
+                <w:i/>
+              </w:rPr>
+              <w:t xml:space="preserve">Chi phí phát triển  </w:t>
+            </w:r>
+          </w:p>
+        </w:tc>
+        <w:tc>
+          <w:tcPr>
+            <w:tcW w:w="4395" w:type="dxa"/>
+            <w:tcBorders>
+              <w:top w:val="single" w:sz="4" w:space="0" w:color="auto"/>
+              <w:left w:val="single" w:sz="4" w:space="0" w:color="auto"/>
+              <w:bottom w:val="single" w:sz="4" w:space="0" w:color="auto"/>
+              <w:right w:val="single" w:sz="4" w:space="0" w:color="auto"/>
+            </w:tcBorders>
+            <w:hideMark/>
+          </w:tcPr>
+          <w:p>
+            <w:r>
+              <w:t>12000000</w:t>
+            </w:r>
+          </w:p>
+        </w:tc>
+      </w:tr>
+      <w:tr>
+        <w:tc>
+          <w:tcPr>
+            <w:tcW w:w="4375" w:type="dxa"/>
+            <w:tcBorders>
+              <w:top w:val="single" w:sz="4" w:space="0" w:color="auto"/>
+              <w:left w:val="single" w:sz="4" w:space="0" w:color="auto"/>
+              <w:bottom w:val="single" w:sz="4" w:space="0" w:color="auto"/>
+              <w:right w:val="single" w:sz="4" w:space="0" w:color="auto"/>
+            </w:tcBorders>
+            <w:hideMark/>
+          </w:tcPr>
+          <w:p>
+            <w:r>
+              <w:rPr>
+                <w:i/>
+              </w:rPr>
+              <w:lastRenderedPageBreak/>
+              <w:t>Chi phí kiểm thử</w:t>
+            </w:r>
+          </w:p>
+        </w:tc>
+        <w:tc>
+          <w:tcPr>
+            <w:tcW w:w="4395" w:type="dxa"/>
+            <w:tcBorders>
+              <w:top w:val="single" w:sz="4" w:space="0" w:color="auto"/>
+              <w:left w:val="single" w:sz="4" w:space="0" w:color="auto"/>
+              <w:bottom w:val="single" w:sz="4" w:space="0" w:color="auto"/>
+              <w:right w:val="single" w:sz="4" w:space="0" w:color="auto"/>
+            </w:tcBorders>
+            <w:hideMark/>
+          </w:tcPr>
+          <w:p>
+            <w:r>
+              <w:t>6480000</w:t>
+            </w:r>
+          </w:p>
+        </w:tc>
+      </w:tr>
+      <w:tr>
+        <w:tc>
+          <w:tcPr>
+            <w:tcW w:w="4375" w:type="dxa"/>
+            <w:tcBorders>
+              <w:top w:val="single" w:sz="4" w:space="0" w:color="auto"/>
+              <w:left w:val="single" w:sz="4" w:space="0" w:color="auto"/>
+              <w:bottom w:val="single" w:sz="4" w:space="0" w:color="auto"/>
+              <w:right w:val="single" w:sz="4" w:space="0" w:color="auto"/>
+            </w:tcBorders>
+            <w:hideMark/>
+          </w:tcPr>
+          <w:p>
+            <w:r>
+              <w:rPr>
+                <w:i/>
+              </w:rPr>
+              <w:t>Chi phí vận hành, quản lý, hành chính</w:t>
+            </w:r>
+          </w:p>
+        </w:tc>
+        <w:tc>
+          <w:tcPr>
+            <w:tcW w:w="4395" w:type="dxa"/>
+            <w:tcBorders>
+              <w:top w:val="single" w:sz="4" w:space="0" w:color="auto"/>
+              <w:left w:val="single" w:sz="4" w:space="0" w:color="auto"/>
+              <w:bottom w:val="single" w:sz="4" w:space="0" w:color="auto"/>
+              <w:right w:val="single" w:sz="4" w:space="0" w:color="auto"/>
+            </w:tcBorders>
+            <w:hideMark/>
+          </w:tcPr>
+          <w:p>
+            <w:r>
+              <w:t>5700000</w:t>
+            </w:r>
+          </w:p>
+        </w:tc>
+      </w:tr>
+      <w:tr>
+        <w:tc>
+          <w:tcPr>
+            <w:tcW w:w="4375" w:type="dxa"/>
+            <w:tcBorders>
+              <w:top w:val="single" w:sz="4" w:space="0" w:color="auto"/>
+              <w:left w:val="single" w:sz="4" w:space="0" w:color="auto"/>
+              <w:bottom w:val="single" w:sz="4" w:space="0" w:color="auto"/>
+              <w:right w:val="single" w:sz="4" w:space="0" w:color="auto"/>
+            </w:tcBorders>
+            <w:hideMark/>
+          </w:tcPr>
+          <w:p>
+            <w:pPr>
+              <w:rPr>
+                <w:i/>
+              </w:rPr>
+            </w:pPr>
+            <w:r>
+              <w:rPr>
+                <w:i/>
+              </w:rPr>
+              <w:t>Chi phí kính doanh, quảng cáo, tiếp thị</w:t>
+            </w:r>
+          </w:p>
+        </w:tc>
+        <w:tc>
+          <w:tcPr>
+            <w:tcW w:w="4395" w:type="dxa"/>
+            <w:tcBorders>
+              <w:top w:val="single" w:sz="4" w:space="0" w:color="auto"/>
+              <w:left w:val="single" w:sz="4" w:space="0" w:color="auto"/>
+              <w:bottom w:val="single" w:sz="4" w:space="0" w:color="auto"/>
+              <w:right w:val="single" w:sz="4" w:space="0" w:color="auto"/>
+            </w:tcBorders>
+            <w:hideMark/>
+          </w:tcPr>
+          <w:p>
+            <w:r>
+              <w:t>5000000</w:t>
+            </w:r>
+          </w:p>
+        </w:tc>
+      </w:tr>
+      <w:tr>
+        <w:tc>
+          <w:tcPr>
+            <w:tcW w:w="4375" w:type="dxa"/>
+            <w:tcBorders>
+              <w:top w:val="single" w:sz="4" w:space="0" w:color="auto"/>
+              <w:left w:val="single" w:sz="4" w:space="0" w:color="auto"/>
+              <w:bottom w:val="single" w:sz="4" w:space="0" w:color="auto"/>
+              <w:right w:val="single" w:sz="4" w:space="0" w:color="auto"/>
+            </w:tcBorders>
+          </w:tcPr>
+          <w:p>
+            <w:pPr>
+              <w:rPr>
+                <w:i/>
+              </w:rPr>
+            </w:pPr>
+          </w:p>
+        </w:tc>
+        <w:tc>
+          <w:tcPr>
+            <w:tcW w:w="4395" w:type="dxa"/>
+            <w:tcBorders>
+              <w:top w:val="single" w:sz="4" w:space="0" w:color="auto"/>
+              <w:left w:val="single" w:sz="4" w:space="0" w:color="auto"/>
+              <w:bottom w:val="single" w:sz="4" w:space="0" w:color="auto"/>
+              <w:right w:val="single" w:sz="4" w:space="0" w:color="auto"/>
+            </w:tcBorders>
+          </w:tcPr>
+          <w:p/>
+        </w:tc>
+      </w:tr>
     </w:tbl>
     <w:p/>
     <w:p>
@@ -6830,7 +7024,6 @@
       </w:pPr>
       <w:bookmarkStart w:id="17" w:name="_Toc57272155"/>
       <w:r>
-        <w:lastRenderedPageBreak/>
         <w:t>Ước lượng chất lượng</w:t>
       </w:r>
       <w:bookmarkEnd w:id="17"/>

</xml_diff>

<commit_message>
#9: uoc luong gia thanh chi phi kinh doanh
</commit_message>
<xml_diff>
--- a/docs/Nhom5_uoc_luong_du_an_ma_nguon_mo.docx
+++ b/docs/Nhom5_uoc_luong_du_an_ma_nguon_mo.docx
@@ -6169,14 +6169,7 @@
             </w:tcBorders>
             <w:hideMark/>
           </w:tcPr>
-          <w:p>
-            <w:r>
-              <w:rPr>
-                <w:i/>
-              </w:rPr>
-              <w:t xml:space="preserve">Chi phí phát triển  </w:t>
-            </w:r>
-          </w:p>
+          <w:p/>
         </w:tc>
         <w:tc>
           <w:tcPr>
@@ -6189,11 +6182,7 @@
             </w:tcBorders>
             <w:hideMark/>
           </w:tcPr>
-          <w:p>
-            <w:r>
-              <w:t>12000000</w:t>
-            </w:r>
-          </w:p>
+          <w:p/>
         </w:tc>
       </w:tr>
       <w:tr>
@@ -6206,16 +6195,8 @@
               <w:bottom w:val="single" w:sz="4" w:space="0" w:color="auto"/>
               <w:right w:val="single" w:sz="4" w:space="0" w:color="auto"/>
             </w:tcBorders>
-            <w:hideMark/>
-          </w:tcPr>
-          <w:p>
-            <w:r>
-              <w:rPr>
-                <w:i/>
-              </w:rPr>
-              <w:t>Chi phí kiểm thử</w:t>
-            </w:r>
-          </w:p>
+          </w:tcPr>
+          <w:p/>
         </w:tc>
         <w:tc>
           <w:tcPr>
@@ -6226,13 +6207,8 @@
               <w:bottom w:val="single" w:sz="4" w:space="0" w:color="auto"/>
               <w:right w:val="single" w:sz="4" w:space="0" w:color="auto"/>
             </w:tcBorders>
-            <w:hideMark/>
-          </w:tcPr>
-          <w:p>
-            <w:r>
-              <w:t>6480000</w:t>
-            </w:r>
-          </w:p>
+          </w:tcPr>
+          <w:p/>
         </w:tc>
       </w:tr>
       <w:tr>
@@ -6245,16 +6221,8 @@
               <w:bottom w:val="single" w:sz="4" w:space="0" w:color="auto"/>
               <w:right w:val="single" w:sz="4" w:space="0" w:color="auto"/>
             </w:tcBorders>
-            <w:hideMark/>
-          </w:tcPr>
-          <w:p>
-            <w:r>
-              <w:rPr>
-                <w:i/>
-              </w:rPr>
-              <w:t>Chi phí vận hành, quản lý, hành chính</w:t>
-            </w:r>
-          </w:p>
+          </w:tcPr>
+          <w:p/>
         </w:tc>
         <w:tc>
           <w:tcPr>
@@ -6265,13 +6233,8 @@
               <w:bottom w:val="single" w:sz="4" w:space="0" w:color="auto"/>
               <w:right w:val="single" w:sz="4" w:space="0" w:color="auto"/>
             </w:tcBorders>
-            <w:hideMark/>
-          </w:tcPr>
-          <w:p>
-            <w:r>
-              <w:t>5700000</w:t>
-            </w:r>
-          </w:p>
+          </w:tcPr>
+          <w:p/>
         </w:tc>
       </w:tr>
       <w:tr>
@@ -6284,7 +6247,6 @@
               <w:bottom w:val="single" w:sz="4" w:space="0" w:color="auto"/>
               <w:right w:val="single" w:sz="4" w:space="0" w:color="auto"/>
             </w:tcBorders>
-            <w:hideMark/>
           </w:tcPr>
           <w:p>
             <w:pPr>
@@ -6292,12 +6254,6 @@
                 <w:i/>
               </w:rPr>
             </w:pPr>
-            <w:r>
-              <w:rPr>
-                <w:i/>
-              </w:rPr>
-              <w:t>Chi phí kính doanh, quảng cáo, tiếp thị</w:t>
-            </w:r>
           </w:p>
         </w:tc>
         <w:tc>
@@ -6309,13 +6265,8 @@
               <w:bottom w:val="single" w:sz="4" w:space="0" w:color="auto"/>
               <w:right w:val="single" w:sz="4" w:space="0" w:color="auto"/>
             </w:tcBorders>
-            <w:hideMark/>
-          </w:tcPr>
-          <w:p>
-            <w:r>
-              <w:t>5000000</w:t>
-            </w:r>
-          </w:p>
+          </w:tcPr>
+          <w:p/>
         </w:tc>
       </w:tr>
       <w:tr>
@@ -6335,12 +6286,6 @@
                 <w:i/>
               </w:rPr>
             </w:pPr>
-            <w:r>
-              <w:rPr>
-                <w:i/>
-              </w:rPr>
-              <w:t xml:space="preserve">Chi phí phát triển  </w:t>
-            </w:r>
           </w:p>
         </w:tc>
         <w:tc>
@@ -6353,11 +6298,7 @@
               <w:right w:val="single" w:sz="4" w:space="0" w:color="auto"/>
             </w:tcBorders>
           </w:tcPr>
-          <w:p>
-            <w:r>
-              <w:t>12000000</w:t>
-            </w:r>
-          </w:p>
+          <w:p/>
         </w:tc>
       </w:tr>
       <w:tr>
@@ -6377,12 +6318,6 @@
                 <w:i/>
               </w:rPr>
             </w:pPr>
-            <w:r>
-              <w:rPr>
-                <w:i/>
-              </w:rPr>
-              <w:t>Chi phí kiểm thử</w:t>
-            </w:r>
           </w:p>
         </w:tc>
         <w:tc>
@@ -6395,11 +6330,7 @@
               <w:right w:val="single" w:sz="4" w:space="0" w:color="auto"/>
             </w:tcBorders>
           </w:tcPr>
-          <w:p>
-            <w:r>
-              <w:t>6480000</w:t>
-            </w:r>
-          </w:p>
+          <w:p/>
         </w:tc>
       </w:tr>
       <w:tr>
@@ -6419,12 +6350,6 @@
                 <w:i/>
               </w:rPr>
             </w:pPr>
-            <w:r>
-              <w:rPr>
-                <w:i/>
-              </w:rPr>
-              <w:t>Chi phí vận hành, quản lý, hành chính</w:t>
-            </w:r>
           </w:p>
         </w:tc>
         <w:tc>
@@ -6437,11 +6362,7 @@
               <w:right w:val="single" w:sz="4" w:space="0" w:color="auto"/>
             </w:tcBorders>
           </w:tcPr>
-          <w:p>
-            <w:r>
-              <w:t>5700000</w:t>
-            </w:r>
-          </w:p>
+          <w:p/>
         </w:tc>
       </w:tr>
       <w:tr>
@@ -6461,12 +6382,6 @@
                 <w:i/>
               </w:rPr>
             </w:pPr>
-            <w:r>
-              <w:rPr>
-                <w:i/>
-              </w:rPr>
-              <w:t>Chi phí kính doanh, quảng cáo, tiếp thị</w:t>
-            </w:r>
           </w:p>
         </w:tc>
         <w:tc>
@@ -6479,11 +6394,7 @@
               <w:right w:val="single" w:sz="4" w:space="0" w:color="auto"/>
             </w:tcBorders>
           </w:tcPr>
-          <w:p>
-            <w:r>
-              <w:t>5000000</w:t>
-            </w:r>
-          </w:p>
+          <w:p/>
         </w:tc>
       </w:tr>
       <w:tr>
@@ -6503,12 +6414,6 @@
                 <w:i/>
               </w:rPr>
             </w:pPr>
-            <w:r>
-              <w:rPr>
-                <w:i/>
-              </w:rPr>
-              <w:t xml:space="preserve">Chi phí phát triển  </w:t>
-            </w:r>
           </w:p>
         </w:tc>
         <w:tc>
@@ -6521,11 +6426,7 @@
               <w:right w:val="single" w:sz="4" w:space="0" w:color="auto"/>
             </w:tcBorders>
           </w:tcPr>
-          <w:p>
-            <w:r>
-              <w:t>12000000</w:t>
-            </w:r>
-          </w:p>
+          <w:p/>
         </w:tc>
       </w:tr>
       <w:tr>
@@ -6545,12 +6446,6 @@
                 <w:i/>
               </w:rPr>
             </w:pPr>
-            <w:r>
-              <w:rPr>
-                <w:i/>
-              </w:rPr>
-              <w:t>Chi phí kiểm thử</w:t>
-            </w:r>
           </w:p>
         </w:tc>
         <w:tc>
@@ -6563,11 +6458,7 @@
               <w:right w:val="single" w:sz="4" w:space="0" w:color="auto"/>
             </w:tcBorders>
           </w:tcPr>
-          <w:p>
-            <w:r>
-              <w:t>6480000</w:t>
-            </w:r>
-          </w:p>
+          <w:p/>
         </w:tc>
       </w:tr>
       <w:tr>
@@ -6587,12 +6478,6 @@
                 <w:i/>
               </w:rPr>
             </w:pPr>
-            <w:r>
-              <w:rPr>
-                <w:i/>
-              </w:rPr>
-              <w:t>Chi phí vận hành, quản lý, hành chính</w:t>
-            </w:r>
           </w:p>
         </w:tc>
         <w:tc>
@@ -6605,11 +6490,7 @@
               <w:right w:val="single" w:sz="4" w:space="0" w:color="auto"/>
             </w:tcBorders>
           </w:tcPr>
-          <w:p>
-            <w:r>
-              <w:t>5700000</w:t>
-            </w:r>
-          </w:p>
+          <w:p/>
         </w:tc>
       </w:tr>
       <w:tr>
@@ -6629,12 +6510,6 @@
                 <w:i/>
               </w:rPr>
             </w:pPr>
-            <w:r>
-              <w:rPr>
-                <w:i/>
-              </w:rPr>
-              <w:t>Chi phí kính doanh, quảng cáo, tiếp thị</w:t>
-            </w:r>
           </w:p>
         </w:tc>
         <w:tc>
@@ -6647,11 +6522,7 @@
               <w:right w:val="single" w:sz="4" w:space="0" w:color="auto"/>
             </w:tcBorders>
           </w:tcPr>
-          <w:p>
-            <w:r>
-              <w:t>5000000</w:t>
-            </w:r>
-          </w:p>
+          <w:p/>
         </w:tc>
       </w:tr>
       <w:tr>
@@ -6671,12 +6542,6 @@
                 <w:i/>
               </w:rPr>
             </w:pPr>
-            <w:r>
-              <w:rPr>
-                <w:i/>
-              </w:rPr>
-              <w:t xml:space="preserve">Chi phí phát triển  </w:t>
-            </w:r>
           </w:p>
         </w:tc>
         <w:tc>
@@ -6689,11 +6554,7 @@
               <w:right w:val="single" w:sz="4" w:space="0" w:color="auto"/>
             </w:tcBorders>
           </w:tcPr>
-          <w:p>
-            <w:r>
-              <w:t>12000000</w:t>
-            </w:r>
-          </w:p>
+          <w:p/>
         </w:tc>
       </w:tr>
       <w:tr>
@@ -6713,12 +6574,6 @@
                 <w:i/>
               </w:rPr>
             </w:pPr>
-            <w:r>
-              <w:rPr>
-                <w:i/>
-              </w:rPr>
-              <w:t>Chi phí kiểm thử</w:t>
-            </w:r>
           </w:p>
         </w:tc>
         <w:tc>
@@ -6731,11 +6586,7 @@
               <w:right w:val="single" w:sz="4" w:space="0" w:color="auto"/>
             </w:tcBorders>
           </w:tcPr>
-          <w:p>
-            <w:r>
-              <w:t>6480000</w:t>
-            </w:r>
-          </w:p>
+          <w:p/>
         </w:tc>
       </w:tr>
       <w:tr>
@@ -6755,12 +6606,6 @@
                 <w:i/>
               </w:rPr>
             </w:pPr>
-            <w:r>
-              <w:rPr>
-                <w:i/>
-              </w:rPr>
-              <w:t>Chi phí vận hành, quản lý, hành chính</w:t>
-            </w:r>
           </w:p>
         </w:tc>
         <w:tc>
@@ -6773,11 +6618,7 @@
               <w:right w:val="single" w:sz="4" w:space="0" w:color="auto"/>
             </w:tcBorders>
           </w:tcPr>
-          <w:p>
-            <w:r>
-              <w:t>5700000</w:t>
-            </w:r>
-          </w:p>
+          <w:p/>
         </w:tc>
       </w:tr>
       <w:tr>
@@ -6797,12 +6638,6 @@
                 <w:i/>
               </w:rPr>
             </w:pPr>
-            <w:r>
-              <w:rPr>
-                <w:i/>
-              </w:rPr>
-              <w:t>Chi phí kính doanh, quảng cáo, tiếp thị</w:t>
-            </w:r>
           </w:p>
         </w:tc>
         <w:tc>
@@ -6815,11 +6650,7 @@
               <w:right w:val="single" w:sz="4" w:space="0" w:color="auto"/>
             </w:tcBorders>
           </w:tcPr>
-          <w:p>
-            <w:r>
-              <w:t>5000000</w:t>
-            </w:r>
-          </w:p>
+          <w:p/>
         </w:tc>
       </w:tr>
       <w:tr>
@@ -6832,16 +6663,8 @@
               <w:bottom w:val="single" w:sz="4" w:space="0" w:color="auto"/>
               <w:right w:val="single" w:sz="4" w:space="0" w:color="auto"/>
             </w:tcBorders>
-            <w:hideMark/>
-          </w:tcPr>
-          <w:p>
-            <w:r>
-              <w:rPr>
-                <w:i/>
-              </w:rPr>
-              <w:t xml:space="preserve">Chi phí phát triển  </w:t>
-            </w:r>
-          </w:p>
+          </w:tcPr>
+          <w:p/>
         </w:tc>
         <w:tc>
           <w:tcPr>
@@ -6852,13 +6675,8 @@
               <w:bottom w:val="single" w:sz="4" w:space="0" w:color="auto"/>
               <w:right w:val="single" w:sz="4" w:space="0" w:color="auto"/>
             </w:tcBorders>
-            <w:hideMark/>
-          </w:tcPr>
-          <w:p>
-            <w:r>
-              <w:t>12000000</w:t>
-            </w:r>
-          </w:p>
+          </w:tcPr>
+          <w:p/>
         </w:tc>
       </w:tr>
       <w:tr>
@@ -6871,17 +6689,8 @@
               <w:bottom w:val="single" w:sz="4" w:space="0" w:color="auto"/>
               <w:right w:val="single" w:sz="4" w:space="0" w:color="auto"/>
             </w:tcBorders>
-            <w:hideMark/>
-          </w:tcPr>
-          <w:p>
-            <w:r>
-              <w:rPr>
-                <w:i/>
-              </w:rPr>
-              <w:lastRenderedPageBreak/>
-              <w:t>Chi phí kiểm thử</w:t>
-            </w:r>
-          </w:p>
+          </w:tcPr>
+          <w:p/>
         </w:tc>
         <w:tc>
           <w:tcPr>
@@ -6892,13 +6701,8 @@
               <w:bottom w:val="single" w:sz="4" w:space="0" w:color="auto"/>
               <w:right w:val="single" w:sz="4" w:space="0" w:color="auto"/>
             </w:tcBorders>
-            <w:hideMark/>
-          </w:tcPr>
-          <w:p>
-            <w:r>
-              <w:t>6480000</w:t>
-            </w:r>
-          </w:p>
+          </w:tcPr>
+          <w:p/>
         </w:tc>
       </w:tr>
       <w:tr>
@@ -6911,16 +6715,8 @@
               <w:bottom w:val="single" w:sz="4" w:space="0" w:color="auto"/>
               <w:right w:val="single" w:sz="4" w:space="0" w:color="auto"/>
             </w:tcBorders>
-            <w:hideMark/>
-          </w:tcPr>
-          <w:p>
-            <w:r>
-              <w:rPr>
-                <w:i/>
-              </w:rPr>
-              <w:t>Chi phí vận hành, quản lý, hành chính</w:t>
-            </w:r>
-          </w:p>
+          </w:tcPr>
+          <w:p/>
         </w:tc>
         <w:tc>
           <w:tcPr>
@@ -6931,13 +6727,8 @@
               <w:bottom w:val="single" w:sz="4" w:space="0" w:color="auto"/>
               <w:right w:val="single" w:sz="4" w:space="0" w:color="auto"/>
             </w:tcBorders>
-            <w:hideMark/>
-          </w:tcPr>
-          <w:p>
-            <w:r>
-              <w:t>5700000</w:t>
-            </w:r>
-          </w:p>
+          </w:tcPr>
+          <w:p/>
         </w:tc>
       </w:tr>
       <w:tr>
@@ -6950,7 +6741,6 @@
               <w:bottom w:val="single" w:sz="4" w:space="0" w:color="auto"/>
               <w:right w:val="single" w:sz="4" w:space="0" w:color="auto"/>
             </w:tcBorders>
-            <w:hideMark/>
           </w:tcPr>
           <w:p>
             <w:pPr>
@@ -6958,12 +6748,6 @@
                 <w:i/>
               </w:rPr>
             </w:pPr>
-            <w:r>
-              <w:rPr>
-                <w:i/>
-              </w:rPr>
-              <w:t>Chi phí kính doanh, quảng cáo, tiếp thị</w:t>
-            </w:r>
           </w:p>
         </w:tc>
         <w:tc>
@@ -6975,13 +6759,8 @@
               <w:bottom w:val="single" w:sz="4" w:space="0" w:color="auto"/>
               <w:right w:val="single" w:sz="4" w:space="0" w:color="auto"/>
             </w:tcBorders>
-            <w:hideMark/>
-          </w:tcPr>
-          <w:p>
-            <w:r>
-              <w:t>5000000</w:t>
-            </w:r>
-          </w:p>
+          </w:tcPr>
+          <w:p/>
         </w:tc>
       </w:tr>
       <w:tr>

</xml_diff>

<commit_message>
#9: uoc luong gia thanh chi phi quang cao
</commit_message>
<xml_diff>
--- a/docs/Nhom5_uoc_luong_du_an_ma_nguon_mo.docx
+++ b/docs/Nhom5_uoc_luong_du_an_ma_nguon_mo.docx
@@ -6196,7 +6196,14 @@
               <w:right w:val="single" w:sz="4" w:space="0" w:color="auto"/>
             </w:tcBorders>
           </w:tcPr>
-          <w:p/>
+          <w:p>
+            <w:r>
+              <w:rPr>
+                <w:i/>
+              </w:rPr>
+              <w:t>Chi phí kính doanh, quảng cáo, tiếp thị</w:t>
+            </w:r>
+          </w:p>
         </w:tc>
         <w:tc>
           <w:tcPr>
@@ -6208,7 +6215,11 @@
               <w:right w:val="single" w:sz="4" w:space="0" w:color="auto"/>
             </w:tcBorders>
           </w:tcPr>
-          <w:p/>
+          <w:p>
+            <w:r>
+              <w:t>5000000</w:t>
+            </w:r>
+          </w:p>
         </w:tc>
       </w:tr>
       <w:tr>

</xml_diff>

<commit_message>
#9: uoc luong gia thanh chi phi di lai
</commit_message>
<xml_diff>
--- a/docs/Nhom5_uoc_luong_du_an_ma_nguon_mo.docx
+++ b/docs/Nhom5_uoc_luong_du_an_ma_nguon_mo.docx
@@ -6280,532 +6280,6 @@
           <w:p/>
         </w:tc>
       </w:tr>
-      <w:tr>
-        <w:tc>
-          <w:tcPr>
-            <w:tcW w:w="4375" w:type="dxa"/>
-            <w:tcBorders>
-              <w:top w:val="single" w:sz="4" w:space="0" w:color="auto"/>
-              <w:left w:val="single" w:sz="4" w:space="0" w:color="auto"/>
-              <w:bottom w:val="single" w:sz="4" w:space="0" w:color="auto"/>
-              <w:right w:val="single" w:sz="4" w:space="0" w:color="auto"/>
-            </w:tcBorders>
-          </w:tcPr>
-          <w:p>
-            <w:pPr>
-              <w:rPr>
-                <w:i/>
-              </w:rPr>
-            </w:pPr>
-          </w:p>
-        </w:tc>
-        <w:tc>
-          <w:tcPr>
-            <w:tcW w:w="4395" w:type="dxa"/>
-            <w:tcBorders>
-              <w:top w:val="single" w:sz="4" w:space="0" w:color="auto"/>
-              <w:left w:val="single" w:sz="4" w:space="0" w:color="auto"/>
-              <w:bottom w:val="single" w:sz="4" w:space="0" w:color="auto"/>
-              <w:right w:val="single" w:sz="4" w:space="0" w:color="auto"/>
-            </w:tcBorders>
-          </w:tcPr>
-          <w:p/>
-        </w:tc>
-      </w:tr>
-      <w:tr>
-        <w:tc>
-          <w:tcPr>
-            <w:tcW w:w="4375" w:type="dxa"/>
-            <w:tcBorders>
-              <w:top w:val="single" w:sz="4" w:space="0" w:color="auto"/>
-              <w:left w:val="single" w:sz="4" w:space="0" w:color="auto"/>
-              <w:bottom w:val="single" w:sz="4" w:space="0" w:color="auto"/>
-              <w:right w:val="single" w:sz="4" w:space="0" w:color="auto"/>
-            </w:tcBorders>
-          </w:tcPr>
-          <w:p>
-            <w:pPr>
-              <w:rPr>
-                <w:i/>
-              </w:rPr>
-            </w:pPr>
-          </w:p>
-        </w:tc>
-        <w:tc>
-          <w:tcPr>
-            <w:tcW w:w="4395" w:type="dxa"/>
-            <w:tcBorders>
-              <w:top w:val="single" w:sz="4" w:space="0" w:color="auto"/>
-              <w:left w:val="single" w:sz="4" w:space="0" w:color="auto"/>
-              <w:bottom w:val="single" w:sz="4" w:space="0" w:color="auto"/>
-              <w:right w:val="single" w:sz="4" w:space="0" w:color="auto"/>
-            </w:tcBorders>
-          </w:tcPr>
-          <w:p/>
-        </w:tc>
-      </w:tr>
-      <w:tr>
-        <w:tc>
-          <w:tcPr>
-            <w:tcW w:w="4375" w:type="dxa"/>
-            <w:tcBorders>
-              <w:top w:val="single" w:sz="4" w:space="0" w:color="auto"/>
-              <w:left w:val="single" w:sz="4" w:space="0" w:color="auto"/>
-              <w:bottom w:val="single" w:sz="4" w:space="0" w:color="auto"/>
-              <w:right w:val="single" w:sz="4" w:space="0" w:color="auto"/>
-            </w:tcBorders>
-          </w:tcPr>
-          <w:p>
-            <w:pPr>
-              <w:rPr>
-                <w:i/>
-              </w:rPr>
-            </w:pPr>
-          </w:p>
-        </w:tc>
-        <w:tc>
-          <w:tcPr>
-            <w:tcW w:w="4395" w:type="dxa"/>
-            <w:tcBorders>
-              <w:top w:val="single" w:sz="4" w:space="0" w:color="auto"/>
-              <w:left w:val="single" w:sz="4" w:space="0" w:color="auto"/>
-              <w:bottom w:val="single" w:sz="4" w:space="0" w:color="auto"/>
-              <w:right w:val="single" w:sz="4" w:space="0" w:color="auto"/>
-            </w:tcBorders>
-          </w:tcPr>
-          <w:p/>
-        </w:tc>
-      </w:tr>
-      <w:tr>
-        <w:tc>
-          <w:tcPr>
-            <w:tcW w:w="4375" w:type="dxa"/>
-            <w:tcBorders>
-              <w:top w:val="single" w:sz="4" w:space="0" w:color="auto"/>
-              <w:left w:val="single" w:sz="4" w:space="0" w:color="auto"/>
-              <w:bottom w:val="single" w:sz="4" w:space="0" w:color="auto"/>
-              <w:right w:val="single" w:sz="4" w:space="0" w:color="auto"/>
-            </w:tcBorders>
-          </w:tcPr>
-          <w:p>
-            <w:pPr>
-              <w:rPr>
-                <w:i/>
-              </w:rPr>
-            </w:pPr>
-          </w:p>
-        </w:tc>
-        <w:tc>
-          <w:tcPr>
-            <w:tcW w:w="4395" w:type="dxa"/>
-            <w:tcBorders>
-              <w:top w:val="single" w:sz="4" w:space="0" w:color="auto"/>
-              <w:left w:val="single" w:sz="4" w:space="0" w:color="auto"/>
-              <w:bottom w:val="single" w:sz="4" w:space="0" w:color="auto"/>
-              <w:right w:val="single" w:sz="4" w:space="0" w:color="auto"/>
-            </w:tcBorders>
-          </w:tcPr>
-          <w:p/>
-        </w:tc>
-      </w:tr>
-      <w:tr>
-        <w:tc>
-          <w:tcPr>
-            <w:tcW w:w="4375" w:type="dxa"/>
-            <w:tcBorders>
-              <w:top w:val="single" w:sz="4" w:space="0" w:color="auto"/>
-              <w:left w:val="single" w:sz="4" w:space="0" w:color="auto"/>
-              <w:bottom w:val="single" w:sz="4" w:space="0" w:color="auto"/>
-              <w:right w:val="single" w:sz="4" w:space="0" w:color="auto"/>
-            </w:tcBorders>
-          </w:tcPr>
-          <w:p>
-            <w:pPr>
-              <w:rPr>
-                <w:i/>
-              </w:rPr>
-            </w:pPr>
-          </w:p>
-        </w:tc>
-        <w:tc>
-          <w:tcPr>
-            <w:tcW w:w="4395" w:type="dxa"/>
-            <w:tcBorders>
-              <w:top w:val="single" w:sz="4" w:space="0" w:color="auto"/>
-              <w:left w:val="single" w:sz="4" w:space="0" w:color="auto"/>
-              <w:bottom w:val="single" w:sz="4" w:space="0" w:color="auto"/>
-              <w:right w:val="single" w:sz="4" w:space="0" w:color="auto"/>
-            </w:tcBorders>
-          </w:tcPr>
-          <w:p/>
-        </w:tc>
-      </w:tr>
-      <w:tr>
-        <w:tc>
-          <w:tcPr>
-            <w:tcW w:w="4375" w:type="dxa"/>
-            <w:tcBorders>
-              <w:top w:val="single" w:sz="4" w:space="0" w:color="auto"/>
-              <w:left w:val="single" w:sz="4" w:space="0" w:color="auto"/>
-              <w:bottom w:val="single" w:sz="4" w:space="0" w:color="auto"/>
-              <w:right w:val="single" w:sz="4" w:space="0" w:color="auto"/>
-            </w:tcBorders>
-          </w:tcPr>
-          <w:p>
-            <w:pPr>
-              <w:rPr>
-                <w:i/>
-              </w:rPr>
-            </w:pPr>
-          </w:p>
-        </w:tc>
-        <w:tc>
-          <w:tcPr>
-            <w:tcW w:w="4395" w:type="dxa"/>
-            <w:tcBorders>
-              <w:top w:val="single" w:sz="4" w:space="0" w:color="auto"/>
-              <w:left w:val="single" w:sz="4" w:space="0" w:color="auto"/>
-              <w:bottom w:val="single" w:sz="4" w:space="0" w:color="auto"/>
-              <w:right w:val="single" w:sz="4" w:space="0" w:color="auto"/>
-            </w:tcBorders>
-          </w:tcPr>
-          <w:p/>
-        </w:tc>
-      </w:tr>
-      <w:tr>
-        <w:tc>
-          <w:tcPr>
-            <w:tcW w:w="4375" w:type="dxa"/>
-            <w:tcBorders>
-              <w:top w:val="single" w:sz="4" w:space="0" w:color="auto"/>
-              <w:left w:val="single" w:sz="4" w:space="0" w:color="auto"/>
-              <w:bottom w:val="single" w:sz="4" w:space="0" w:color="auto"/>
-              <w:right w:val="single" w:sz="4" w:space="0" w:color="auto"/>
-            </w:tcBorders>
-          </w:tcPr>
-          <w:p>
-            <w:pPr>
-              <w:rPr>
-                <w:i/>
-              </w:rPr>
-            </w:pPr>
-          </w:p>
-        </w:tc>
-        <w:tc>
-          <w:tcPr>
-            <w:tcW w:w="4395" w:type="dxa"/>
-            <w:tcBorders>
-              <w:top w:val="single" w:sz="4" w:space="0" w:color="auto"/>
-              <w:left w:val="single" w:sz="4" w:space="0" w:color="auto"/>
-              <w:bottom w:val="single" w:sz="4" w:space="0" w:color="auto"/>
-              <w:right w:val="single" w:sz="4" w:space="0" w:color="auto"/>
-            </w:tcBorders>
-          </w:tcPr>
-          <w:p/>
-        </w:tc>
-      </w:tr>
-      <w:tr>
-        <w:tc>
-          <w:tcPr>
-            <w:tcW w:w="4375" w:type="dxa"/>
-            <w:tcBorders>
-              <w:top w:val="single" w:sz="4" w:space="0" w:color="auto"/>
-              <w:left w:val="single" w:sz="4" w:space="0" w:color="auto"/>
-              <w:bottom w:val="single" w:sz="4" w:space="0" w:color="auto"/>
-              <w:right w:val="single" w:sz="4" w:space="0" w:color="auto"/>
-            </w:tcBorders>
-          </w:tcPr>
-          <w:p>
-            <w:pPr>
-              <w:rPr>
-                <w:i/>
-              </w:rPr>
-            </w:pPr>
-          </w:p>
-        </w:tc>
-        <w:tc>
-          <w:tcPr>
-            <w:tcW w:w="4395" w:type="dxa"/>
-            <w:tcBorders>
-              <w:top w:val="single" w:sz="4" w:space="0" w:color="auto"/>
-              <w:left w:val="single" w:sz="4" w:space="0" w:color="auto"/>
-              <w:bottom w:val="single" w:sz="4" w:space="0" w:color="auto"/>
-              <w:right w:val="single" w:sz="4" w:space="0" w:color="auto"/>
-            </w:tcBorders>
-          </w:tcPr>
-          <w:p/>
-        </w:tc>
-      </w:tr>
-      <w:tr>
-        <w:tc>
-          <w:tcPr>
-            <w:tcW w:w="4375" w:type="dxa"/>
-            <w:tcBorders>
-              <w:top w:val="single" w:sz="4" w:space="0" w:color="auto"/>
-              <w:left w:val="single" w:sz="4" w:space="0" w:color="auto"/>
-              <w:bottom w:val="single" w:sz="4" w:space="0" w:color="auto"/>
-              <w:right w:val="single" w:sz="4" w:space="0" w:color="auto"/>
-            </w:tcBorders>
-          </w:tcPr>
-          <w:p>
-            <w:pPr>
-              <w:rPr>
-                <w:i/>
-              </w:rPr>
-            </w:pPr>
-          </w:p>
-        </w:tc>
-        <w:tc>
-          <w:tcPr>
-            <w:tcW w:w="4395" w:type="dxa"/>
-            <w:tcBorders>
-              <w:top w:val="single" w:sz="4" w:space="0" w:color="auto"/>
-              <w:left w:val="single" w:sz="4" w:space="0" w:color="auto"/>
-              <w:bottom w:val="single" w:sz="4" w:space="0" w:color="auto"/>
-              <w:right w:val="single" w:sz="4" w:space="0" w:color="auto"/>
-            </w:tcBorders>
-          </w:tcPr>
-          <w:p/>
-        </w:tc>
-      </w:tr>
-      <w:tr>
-        <w:tc>
-          <w:tcPr>
-            <w:tcW w:w="4375" w:type="dxa"/>
-            <w:tcBorders>
-              <w:top w:val="single" w:sz="4" w:space="0" w:color="auto"/>
-              <w:left w:val="single" w:sz="4" w:space="0" w:color="auto"/>
-              <w:bottom w:val="single" w:sz="4" w:space="0" w:color="auto"/>
-              <w:right w:val="single" w:sz="4" w:space="0" w:color="auto"/>
-            </w:tcBorders>
-          </w:tcPr>
-          <w:p>
-            <w:pPr>
-              <w:rPr>
-                <w:i/>
-              </w:rPr>
-            </w:pPr>
-          </w:p>
-        </w:tc>
-        <w:tc>
-          <w:tcPr>
-            <w:tcW w:w="4395" w:type="dxa"/>
-            <w:tcBorders>
-              <w:top w:val="single" w:sz="4" w:space="0" w:color="auto"/>
-              <w:left w:val="single" w:sz="4" w:space="0" w:color="auto"/>
-              <w:bottom w:val="single" w:sz="4" w:space="0" w:color="auto"/>
-              <w:right w:val="single" w:sz="4" w:space="0" w:color="auto"/>
-            </w:tcBorders>
-          </w:tcPr>
-          <w:p/>
-        </w:tc>
-      </w:tr>
-      <w:tr>
-        <w:tc>
-          <w:tcPr>
-            <w:tcW w:w="4375" w:type="dxa"/>
-            <w:tcBorders>
-              <w:top w:val="single" w:sz="4" w:space="0" w:color="auto"/>
-              <w:left w:val="single" w:sz="4" w:space="0" w:color="auto"/>
-              <w:bottom w:val="single" w:sz="4" w:space="0" w:color="auto"/>
-              <w:right w:val="single" w:sz="4" w:space="0" w:color="auto"/>
-            </w:tcBorders>
-          </w:tcPr>
-          <w:p>
-            <w:pPr>
-              <w:rPr>
-                <w:i/>
-              </w:rPr>
-            </w:pPr>
-          </w:p>
-        </w:tc>
-        <w:tc>
-          <w:tcPr>
-            <w:tcW w:w="4395" w:type="dxa"/>
-            <w:tcBorders>
-              <w:top w:val="single" w:sz="4" w:space="0" w:color="auto"/>
-              <w:left w:val="single" w:sz="4" w:space="0" w:color="auto"/>
-              <w:bottom w:val="single" w:sz="4" w:space="0" w:color="auto"/>
-              <w:right w:val="single" w:sz="4" w:space="0" w:color="auto"/>
-            </w:tcBorders>
-          </w:tcPr>
-          <w:p/>
-        </w:tc>
-      </w:tr>
-      <w:tr>
-        <w:tc>
-          <w:tcPr>
-            <w:tcW w:w="4375" w:type="dxa"/>
-            <w:tcBorders>
-              <w:top w:val="single" w:sz="4" w:space="0" w:color="auto"/>
-              <w:left w:val="single" w:sz="4" w:space="0" w:color="auto"/>
-              <w:bottom w:val="single" w:sz="4" w:space="0" w:color="auto"/>
-              <w:right w:val="single" w:sz="4" w:space="0" w:color="auto"/>
-            </w:tcBorders>
-          </w:tcPr>
-          <w:p>
-            <w:pPr>
-              <w:rPr>
-                <w:i/>
-              </w:rPr>
-            </w:pPr>
-          </w:p>
-        </w:tc>
-        <w:tc>
-          <w:tcPr>
-            <w:tcW w:w="4395" w:type="dxa"/>
-            <w:tcBorders>
-              <w:top w:val="single" w:sz="4" w:space="0" w:color="auto"/>
-              <w:left w:val="single" w:sz="4" w:space="0" w:color="auto"/>
-              <w:bottom w:val="single" w:sz="4" w:space="0" w:color="auto"/>
-              <w:right w:val="single" w:sz="4" w:space="0" w:color="auto"/>
-            </w:tcBorders>
-          </w:tcPr>
-          <w:p/>
-        </w:tc>
-      </w:tr>
-      <w:tr>
-        <w:tc>
-          <w:tcPr>
-            <w:tcW w:w="4375" w:type="dxa"/>
-            <w:tcBorders>
-              <w:top w:val="single" w:sz="4" w:space="0" w:color="auto"/>
-              <w:left w:val="single" w:sz="4" w:space="0" w:color="auto"/>
-              <w:bottom w:val="single" w:sz="4" w:space="0" w:color="auto"/>
-              <w:right w:val="single" w:sz="4" w:space="0" w:color="auto"/>
-            </w:tcBorders>
-          </w:tcPr>
-          <w:p/>
-        </w:tc>
-        <w:tc>
-          <w:tcPr>
-            <w:tcW w:w="4395" w:type="dxa"/>
-            <w:tcBorders>
-              <w:top w:val="single" w:sz="4" w:space="0" w:color="auto"/>
-              <w:left w:val="single" w:sz="4" w:space="0" w:color="auto"/>
-              <w:bottom w:val="single" w:sz="4" w:space="0" w:color="auto"/>
-              <w:right w:val="single" w:sz="4" w:space="0" w:color="auto"/>
-            </w:tcBorders>
-          </w:tcPr>
-          <w:p/>
-        </w:tc>
-      </w:tr>
-      <w:tr>
-        <w:tc>
-          <w:tcPr>
-            <w:tcW w:w="4375" w:type="dxa"/>
-            <w:tcBorders>
-              <w:top w:val="single" w:sz="4" w:space="0" w:color="auto"/>
-              <w:left w:val="single" w:sz="4" w:space="0" w:color="auto"/>
-              <w:bottom w:val="single" w:sz="4" w:space="0" w:color="auto"/>
-              <w:right w:val="single" w:sz="4" w:space="0" w:color="auto"/>
-            </w:tcBorders>
-          </w:tcPr>
-          <w:p/>
-        </w:tc>
-        <w:tc>
-          <w:tcPr>
-            <w:tcW w:w="4395" w:type="dxa"/>
-            <w:tcBorders>
-              <w:top w:val="single" w:sz="4" w:space="0" w:color="auto"/>
-              <w:left w:val="single" w:sz="4" w:space="0" w:color="auto"/>
-              <w:bottom w:val="single" w:sz="4" w:space="0" w:color="auto"/>
-              <w:right w:val="single" w:sz="4" w:space="0" w:color="auto"/>
-            </w:tcBorders>
-          </w:tcPr>
-          <w:p/>
-        </w:tc>
-      </w:tr>
-      <w:tr>
-        <w:tc>
-          <w:tcPr>
-            <w:tcW w:w="4375" w:type="dxa"/>
-            <w:tcBorders>
-              <w:top w:val="single" w:sz="4" w:space="0" w:color="auto"/>
-              <w:left w:val="single" w:sz="4" w:space="0" w:color="auto"/>
-              <w:bottom w:val="single" w:sz="4" w:space="0" w:color="auto"/>
-              <w:right w:val="single" w:sz="4" w:space="0" w:color="auto"/>
-            </w:tcBorders>
-          </w:tcPr>
-          <w:p/>
-        </w:tc>
-        <w:tc>
-          <w:tcPr>
-            <w:tcW w:w="4395" w:type="dxa"/>
-            <w:tcBorders>
-              <w:top w:val="single" w:sz="4" w:space="0" w:color="auto"/>
-              <w:left w:val="single" w:sz="4" w:space="0" w:color="auto"/>
-              <w:bottom w:val="single" w:sz="4" w:space="0" w:color="auto"/>
-              <w:right w:val="single" w:sz="4" w:space="0" w:color="auto"/>
-            </w:tcBorders>
-          </w:tcPr>
-          <w:p/>
-        </w:tc>
-      </w:tr>
-      <w:tr>
-        <w:tc>
-          <w:tcPr>
-            <w:tcW w:w="4375" w:type="dxa"/>
-            <w:tcBorders>
-              <w:top w:val="single" w:sz="4" w:space="0" w:color="auto"/>
-              <w:left w:val="single" w:sz="4" w:space="0" w:color="auto"/>
-              <w:bottom w:val="single" w:sz="4" w:space="0" w:color="auto"/>
-              <w:right w:val="single" w:sz="4" w:space="0" w:color="auto"/>
-            </w:tcBorders>
-          </w:tcPr>
-          <w:p>
-            <w:pPr>
-              <w:rPr>
-                <w:i/>
-              </w:rPr>
-            </w:pPr>
-          </w:p>
-        </w:tc>
-        <w:tc>
-          <w:tcPr>
-            <w:tcW w:w="4395" w:type="dxa"/>
-            <w:tcBorders>
-              <w:top w:val="single" w:sz="4" w:space="0" w:color="auto"/>
-              <w:left w:val="single" w:sz="4" w:space="0" w:color="auto"/>
-              <w:bottom w:val="single" w:sz="4" w:space="0" w:color="auto"/>
-              <w:right w:val="single" w:sz="4" w:space="0" w:color="auto"/>
-            </w:tcBorders>
-          </w:tcPr>
-          <w:p/>
-        </w:tc>
-      </w:tr>
-      <w:tr>
-        <w:tc>
-          <w:tcPr>
-            <w:tcW w:w="4375" w:type="dxa"/>
-            <w:tcBorders>
-              <w:top w:val="single" w:sz="4" w:space="0" w:color="auto"/>
-              <w:left w:val="single" w:sz="4" w:space="0" w:color="auto"/>
-              <w:bottom w:val="single" w:sz="4" w:space="0" w:color="auto"/>
-              <w:right w:val="single" w:sz="4" w:space="0" w:color="auto"/>
-            </w:tcBorders>
-          </w:tcPr>
-          <w:p>
-            <w:pPr>
-              <w:rPr>
-                <w:i/>
-              </w:rPr>
-            </w:pPr>
-          </w:p>
-        </w:tc>
-        <w:tc>
-          <w:tcPr>
-            <w:tcW w:w="4395" w:type="dxa"/>
-            <w:tcBorders>
-              <w:top w:val="single" w:sz="4" w:space="0" w:color="auto"/>
-              <w:left w:val="single" w:sz="4" w:space="0" w:color="auto"/>
-              <w:bottom w:val="single" w:sz="4" w:space="0" w:color="auto"/>
-              <w:right w:val="single" w:sz="4" w:space="0" w:color="auto"/>
-            </w:tcBorders>
-          </w:tcPr>
-          <w:p/>
-        </w:tc>
-      </w:tr>
     </w:tbl>
     <w:p/>
     <w:p>
@@ -6989,6 +6463,7 @@
         </w:numPr>
       </w:pPr>
       <w:r>
+        <w:lastRenderedPageBreak/>
         <w:t xml:space="preserve">Số </w:t>
       </w:r>
       <w:r>

</xml_diff>

<commit_message>
#9: uoc luong gia thanh tong chi phi
</commit_message>
<xml_diff>
--- a/docs/Nhom5_uoc_luong_du_an_ma_nguon_mo.docx
+++ b/docs/Nhom5_uoc_luong_du_an_ma_nguon_mo.docx
@@ -6185,101 +6185,6 @@
           <w:p/>
         </w:tc>
       </w:tr>
-      <w:tr>
-        <w:tc>
-          <w:tcPr>
-            <w:tcW w:w="4375" w:type="dxa"/>
-            <w:tcBorders>
-              <w:top w:val="single" w:sz="4" w:space="0" w:color="auto"/>
-              <w:left w:val="single" w:sz="4" w:space="0" w:color="auto"/>
-              <w:bottom w:val="single" w:sz="4" w:space="0" w:color="auto"/>
-              <w:right w:val="single" w:sz="4" w:space="0" w:color="auto"/>
-            </w:tcBorders>
-          </w:tcPr>
-          <w:p>
-            <w:r>
-              <w:rPr>
-                <w:i/>
-              </w:rPr>
-              <w:t>Chi phí kính doanh, quảng cáo, tiếp thị</w:t>
-            </w:r>
-          </w:p>
-        </w:tc>
-        <w:tc>
-          <w:tcPr>
-            <w:tcW w:w="4395" w:type="dxa"/>
-            <w:tcBorders>
-              <w:top w:val="single" w:sz="4" w:space="0" w:color="auto"/>
-              <w:left w:val="single" w:sz="4" w:space="0" w:color="auto"/>
-              <w:bottom w:val="single" w:sz="4" w:space="0" w:color="auto"/>
-              <w:right w:val="single" w:sz="4" w:space="0" w:color="auto"/>
-            </w:tcBorders>
-          </w:tcPr>
-          <w:p>
-            <w:r>
-              <w:t>5000000</w:t>
-            </w:r>
-          </w:p>
-        </w:tc>
-      </w:tr>
-      <w:tr>
-        <w:tc>
-          <w:tcPr>
-            <w:tcW w:w="4375" w:type="dxa"/>
-            <w:tcBorders>
-              <w:top w:val="single" w:sz="4" w:space="0" w:color="auto"/>
-              <w:left w:val="single" w:sz="4" w:space="0" w:color="auto"/>
-              <w:bottom w:val="single" w:sz="4" w:space="0" w:color="auto"/>
-              <w:right w:val="single" w:sz="4" w:space="0" w:color="auto"/>
-            </w:tcBorders>
-          </w:tcPr>
-          <w:p/>
-        </w:tc>
-        <w:tc>
-          <w:tcPr>
-            <w:tcW w:w="4395" w:type="dxa"/>
-            <w:tcBorders>
-              <w:top w:val="single" w:sz="4" w:space="0" w:color="auto"/>
-              <w:left w:val="single" w:sz="4" w:space="0" w:color="auto"/>
-              <w:bottom w:val="single" w:sz="4" w:space="0" w:color="auto"/>
-              <w:right w:val="single" w:sz="4" w:space="0" w:color="auto"/>
-            </w:tcBorders>
-          </w:tcPr>
-          <w:p/>
-        </w:tc>
-      </w:tr>
-      <w:tr>
-        <w:tc>
-          <w:tcPr>
-            <w:tcW w:w="4375" w:type="dxa"/>
-            <w:tcBorders>
-              <w:top w:val="single" w:sz="4" w:space="0" w:color="auto"/>
-              <w:left w:val="single" w:sz="4" w:space="0" w:color="auto"/>
-              <w:bottom w:val="single" w:sz="4" w:space="0" w:color="auto"/>
-              <w:right w:val="single" w:sz="4" w:space="0" w:color="auto"/>
-            </w:tcBorders>
-          </w:tcPr>
-          <w:p>
-            <w:pPr>
-              <w:rPr>
-                <w:i/>
-              </w:rPr>
-            </w:pPr>
-          </w:p>
-        </w:tc>
-        <w:tc>
-          <w:tcPr>
-            <w:tcW w:w="4395" w:type="dxa"/>
-            <w:tcBorders>
-              <w:top w:val="single" w:sz="4" w:space="0" w:color="auto"/>
-              <w:left w:val="single" w:sz="4" w:space="0" w:color="auto"/>
-              <w:bottom w:val="single" w:sz="4" w:space="0" w:color="auto"/>
-              <w:right w:val="single" w:sz="4" w:space="0" w:color="auto"/>
-            </w:tcBorders>
-          </w:tcPr>
-          <w:p/>
-        </w:tc>
-      </w:tr>
     </w:tbl>
     <w:p/>
     <w:p>
@@ -6463,7 +6368,6 @@
         </w:numPr>
       </w:pPr>
       <w:r>
-        <w:lastRenderedPageBreak/>
         <w:t xml:space="preserve">Số </w:t>
       </w:r>
       <w:r>
@@ -6509,6 +6413,7 @@
       </w:pPr>
       <w:bookmarkStart w:id="20" w:name="_Toc57272158"/>
       <w:r>
+        <w:lastRenderedPageBreak/>
         <w:t>Quản lý công việc</w:t>
       </w:r>
       <w:bookmarkEnd w:id="20"/>

</xml_diff>

<commit_message>
uoc luong chi phi
</commit_message>
<xml_diff>
--- a/docs/Nhom5_uoc_luong_du_an_ma_nguon_mo.docx
+++ b/docs/Nhom5_uoc_luong_du_an_ma_nguon_mo.docx
@@ -6426,19 +6426,37 @@
     </w:p>
     <w:p>
       <w:pPr>
+        <w:pStyle w:val="ListParagraph"/>
+        <w:numPr>
+          <w:ilvl w:val="0"/>
+          <w:numId w:val="38"/>
+        </w:numPr>
+      </w:pPr>
+      <w:r>
+        <w:t>Bố trí task theo Schedule</w:t>
+      </w:r>
+    </w:p>
+    <w:p>
+      <w:pPr>
         <w:pStyle w:val="Heading1"/>
         <w:rPr>
           <w:lang w:eastAsia="en-US" w:bidi="ar-SA"/>
         </w:rPr>
       </w:pPr>
       <w:bookmarkStart w:id="21" w:name="_Toc57272159"/>
+      <w:r>
+        <w:rPr>
+          <w:lang w:eastAsia="en-US" w:bidi="ar-SA"/>
+        </w:rPr>
+        <w:t xml:space="preserve">Danh mục tài liệu liên </w:t>
+      </w:r>
       <w:bookmarkStart w:id="22" w:name="_GoBack"/>
       <w:bookmarkEnd w:id="22"/>
       <w:r>
         <w:rPr>
           <w:lang w:eastAsia="en-US" w:bidi="ar-SA"/>
         </w:rPr>
-        <w:t>Danh mục tài liệu liên quan</w:t>
+        <w:t>quan</w:t>
       </w:r>
       <w:bookmarkEnd w:id="21"/>
     </w:p>
@@ -12507,7 +12525,7 @@
 </file>
 
 <file path=customXml/itemProps1.xml><?xml version="1.0" encoding="utf-8"?>
-<ds:datastoreItem xmlns:ds="http://schemas.openxmlformats.org/officeDocument/2006/customXml" ds:itemID="{A1B78C1F-C49B-4BA1-8F70-685B46B13273}">
+<ds:datastoreItem xmlns:ds="http://schemas.openxmlformats.org/officeDocument/2006/customXml" ds:itemID="{19A16297-443B-4B79-8221-0B6789CC7AC6}">
   <ds:schemaRefs>
     <ds:schemaRef ds:uri="http://schemas.openxmlformats.org/officeDocument/2006/bibliography"/>
   </ds:schemaRefs>

</xml_diff>

<commit_message>
quan ly ma nguon
</commit_message>
<xml_diff>
--- a/docs/Nhom5_uoc_luong_du_an_ma_nguon_mo.docx
+++ b/docs/Nhom5_uoc_luong_du_an_ma_nguon_mo.docx
@@ -5937,8 +5937,6 @@
       <w:r>
         <w:t>Chi phí đào tạo 3000000</w:t>
       </w:r>
-      <w:bookmarkStart w:id="17" w:name="_GoBack"/>
-      <w:bookmarkEnd w:id="17"/>
     </w:p>
     <w:p>
       <w:r>
@@ -6155,120 +6153,120 @@
       <w:pPr>
         <w:pStyle w:val="Heading1"/>
       </w:pPr>
-      <w:bookmarkStart w:id="18" w:name="_Toc57272155"/>
+      <w:bookmarkStart w:id="17" w:name="_Toc57272155"/>
       <w:r>
         <w:t>Ước lượng chất lượng</w:t>
       </w:r>
+      <w:bookmarkEnd w:id="17"/>
+    </w:p>
+    <w:p>
+      <w:pPr>
+        <w:rPr>
+          <w:i/>
+        </w:rPr>
+      </w:pPr>
+      <w:r>
+        <w:rPr>
+          <w:i/>
+        </w:rPr>
+        <w:t>Ước lượng số dòng code</w:t>
+      </w:r>
+    </w:p>
+    <w:p>
+      <w:pPr>
+        <w:rPr>
+          <w:i/>
+        </w:rPr>
+      </w:pPr>
+      <w:r>
+        <w:rPr>
+          <w:i/>
+        </w:rPr>
+        <w:t xml:space="preserve">Ước lượng số testcase </w:t>
+      </w:r>
+    </w:p>
+    <w:p>
+      <w:pPr>
+        <w:rPr>
+          <w:i/>
+          <w:lang w:val="fr-FR"/>
+        </w:rPr>
+      </w:pPr>
+      <w:r>
+        <w:rPr>
+          <w:i/>
+          <w:lang w:val="fr-FR"/>
+        </w:rPr>
+        <w:t>Qui định số dòng comme</w:t>
+      </w:r>
+      <w:r>
+        <w:rPr>
+          <w:i/>
+          <w:lang w:val="fr-FR"/>
+        </w:rPr>
+        <w:t>nt trên mỗi K</w:t>
+      </w:r>
+      <w:r>
+        <w:rPr>
+          <w:i/>
+          <w:lang w:val="fr-FR"/>
+        </w:rPr>
+        <w:t>l</w:t>
+      </w:r>
+      <w:r>
+        <w:rPr>
+          <w:i/>
+          <w:lang w:val="fr-FR"/>
+        </w:rPr>
+        <w:t>oc</w:t>
+      </w:r>
+    </w:p>
+    <w:p>
+      <w:pPr>
+        <w:rPr>
+          <w:i/>
+          <w:lang w:val="fr-FR"/>
+        </w:rPr>
+      </w:pPr>
+      <w:r>
+        <w:rPr>
+          <w:i/>
+          <w:lang w:val="fr-FR"/>
+        </w:rPr>
+        <w:t>Qui định về số unit test, au</w:t>
+      </w:r>
+      <w:r>
+        <w:rPr>
+          <w:i/>
+          <w:lang w:val="fr-FR"/>
+        </w:rPr>
+        <w:t>tomation test</w:t>
+      </w:r>
+    </w:p>
+    <w:p>
+      <w:pPr>
+        <w:pStyle w:val="Heading1"/>
+      </w:pPr>
+      <w:bookmarkStart w:id="18" w:name="_Toc57272156"/>
+      <w:r>
+        <w:t>Đóng dự án</w:t>
+      </w:r>
       <w:bookmarkEnd w:id="18"/>
     </w:p>
     <w:p>
-      <w:pPr>
-        <w:rPr>
-          <w:i/>
-        </w:rPr>
-      </w:pPr>
-      <w:r>
-        <w:rPr>
-          <w:i/>
-        </w:rPr>
-        <w:t>Ước lượng số dòng code</w:t>
-      </w:r>
-    </w:p>
-    <w:p>
-      <w:pPr>
-        <w:rPr>
-          <w:i/>
-        </w:rPr>
-      </w:pPr>
-      <w:r>
-        <w:rPr>
-          <w:i/>
-        </w:rPr>
-        <w:t xml:space="preserve">Ước lượng số testcase </w:t>
-      </w:r>
-    </w:p>
-    <w:p>
-      <w:pPr>
-        <w:rPr>
-          <w:i/>
-          <w:lang w:val="fr-FR"/>
-        </w:rPr>
-      </w:pPr>
-      <w:r>
-        <w:rPr>
-          <w:i/>
-          <w:lang w:val="fr-FR"/>
-        </w:rPr>
-        <w:t>Qui định số dòng comme</w:t>
-      </w:r>
-      <w:r>
-        <w:rPr>
-          <w:i/>
-          <w:lang w:val="fr-FR"/>
-        </w:rPr>
-        <w:t>nt trên mỗi K</w:t>
-      </w:r>
-      <w:r>
-        <w:rPr>
-          <w:i/>
-          <w:lang w:val="fr-FR"/>
-        </w:rPr>
-        <w:t>l</w:t>
-      </w:r>
-      <w:r>
-        <w:rPr>
-          <w:i/>
-          <w:lang w:val="fr-FR"/>
-        </w:rPr>
-        <w:t>oc</w:t>
-      </w:r>
-    </w:p>
-    <w:p>
-      <w:pPr>
-        <w:rPr>
-          <w:i/>
-          <w:lang w:val="fr-FR"/>
-        </w:rPr>
-      </w:pPr>
-      <w:r>
-        <w:rPr>
-          <w:i/>
-          <w:lang w:val="fr-FR"/>
-        </w:rPr>
-        <w:t>Qui định về số unit test, au</w:t>
-      </w:r>
-      <w:r>
-        <w:rPr>
-          <w:i/>
-          <w:lang w:val="fr-FR"/>
-        </w:rPr>
-        <w:t>tomation test</w:t>
-      </w:r>
-    </w:p>
-    <w:p>
-      <w:pPr>
-        <w:pStyle w:val="Heading1"/>
-      </w:pPr>
-      <w:bookmarkStart w:id="19" w:name="_Toc57272156"/>
-      <w:r>
-        <w:t>Đóng dự án</w:t>
+      <w:r>
+        <w:t>Thực hiện các thống kê</w:t>
+      </w:r>
+    </w:p>
+    <w:p>
+      <w:pPr>
+        <w:pStyle w:val="Heading2"/>
+      </w:pPr>
+      <w:bookmarkStart w:id="19" w:name="_Toc57272157"/>
+      <w:r>
+        <w:t>Quản lý mã nguồn</w:t>
       </w:r>
       <w:bookmarkEnd w:id="19"/>
-    </w:p>
-    <w:p>
-      <w:r>
-        <w:t>Thực hiện các thống kê</w:t>
-      </w:r>
-    </w:p>
-    <w:p>
-      <w:pPr>
-        <w:pStyle w:val="Heading2"/>
-      </w:pPr>
-      <w:bookmarkStart w:id="20" w:name="_Toc57272157"/>
-      <w:r>
-        <w:t>Quản lý mã nguồn</w:t>
-      </w:r>
-      <w:bookmarkEnd w:id="20"/>
     </w:p>
     <w:p>
       <w:r>
@@ -6340,36 +6338,8 @@
       <w:r>
         <w:t>thay đổi</w:t>
       </w:r>
-    </w:p>
-    <w:p>
-      <w:pPr>
-        <w:pStyle w:val="ListParagraph"/>
-        <w:numPr>
-          <w:ilvl w:val="0"/>
-          <w:numId w:val="37"/>
-        </w:numPr>
-      </w:pPr>
-      <w:r>
-        <w:t>Sơ đồ các branch được t</w:t>
-      </w:r>
-      <w:r>
-        <w:t>ạo ra</w:t>
-      </w:r>
-    </w:p>
-    <w:p>
-      <w:pPr>
-        <w:pStyle w:val="ListParagraph"/>
-        <w:numPr>
-          <w:ilvl w:val="0"/>
-          <w:numId w:val="37"/>
-        </w:numPr>
-      </w:pPr>
-      <w:r>
-        <w:t>Số dòng lệnh của dự</w:t>
-      </w:r>
-      <w:r>
-        <w:t xml:space="preserve"> án</w:t>
-      </w:r>
+      <w:bookmarkStart w:id="20" w:name="_GoBack"/>
+      <w:bookmarkEnd w:id="20"/>
     </w:p>
     <w:p>
       <w:pPr>
@@ -12519,7 +12489,7 @@
 </file>
 
 <file path=customXml/itemProps1.xml><?xml version="1.0" encoding="utf-8"?>
-<ds:datastoreItem xmlns:ds="http://schemas.openxmlformats.org/officeDocument/2006/customXml" ds:itemID="{1D93F69A-F2CD-47B7-A4DA-95AA35F840C7}">
+<ds:datastoreItem xmlns:ds="http://schemas.openxmlformats.org/officeDocument/2006/customXml" ds:itemID="{4580FDA7-63E8-4165-A97E-C13D062D4028}">
   <ds:schemaRefs>
     <ds:schemaRef ds:uri="http://schemas.openxmlformats.org/officeDocument/2006/bibliography"/>
   </ds:schemaRefs>

</xml_diff>

<commit_message>
quan ly ma nguon (tiep)
</commit_message>
<xml_diff>
--- a/docs/Nhom5_uoc_luong_du_an_ma_nguon_mo.docx
+++ b/docs/Nhom5_uoc_luong_du_an_ma_nguon_mo.docx
@@ -6356,6 +6356,21 @@
     </w:p>
     <w:p>
       <w:pPr>
+        <w:pStyle w:val="ListParagraph"/>
+        <w:numPr>
+          <w:ilvl w:val="0"/>
+          <w:numId w:val="37"/>
+        </w:numPr>
+      </w:pPr>
+      <w:r>
+        <w:t>Số dòng lệnh của dự</w:t>
+      </w:r>
+      <w:r>
+        <w:t xml:space="preserve"> án</w:t>
+      </w:r>
+    </w:p>
+    <w:p>
+      <w:pPr>
         <w:pStyle w:val="Heading2"/>
       </w:pPr>
       <w:bookmarkStart w:id="20" w:name="_Toc57272158"/>
@@ -6363,7 +6378,9 @@
         <w:lastRenderedPageBreak/>
         <w:t>Quản lý công việc</w:t>
       </w:r>
+      <w:bookmarkStart w:id="21" w:name="_GoBack"/>
       <w:bookmarkEnd w:id="20"/>
+      <w:bookmarkEnd w:id="21"/>
     </w:p>
     <w:p>
       <w:r>
@@ -6416,16 +6433,14 @@
           <w:lang w:eastAsia="en-US" w:bidi="ar-SA"/>
         </w:rPr>
       </w:pPr>
-      <w:bookmarkStart w:id="21" w:name="_Toc57272159"/>
-      <w:bookmarkStart w:id="22" w:name="_GoBack"/>
+      <w:bookmarkStart w:id="22" w:name="_Toc57272159"/>
+      <w:r>
+        <w:rPr>
+          <w:lang w:eastAsia="en-US" w:bidi="ar-SA"/>
+        </w:rPr>
+        <w:t>Danh mục tài liệu liên quan</w:t>
+      </w:r>
       <w:bookmarkEnd w:id="22"/>
-      <w:r>
-        <w:rPr>
-          <w:lang w:eastAsia="en-US" w:bidi="ar-SA"/>
-        </w:rPr>
-        <w:t>Danh mục tài liệu liên quan</w:t>
-      </w:r>
-      <w:bookmarkEnd w:id="21"/>
     </w:p>
     <w:p>
       <w:pPr>
@@ -12492,7 +12507,7 @@
 </file>
 
 <file path=customXml/itemProps1.xml><?xml version="1.0" encoding="utf-8"?>
-<ds:datastoreItem xmlns:ds="http://schemas.openxmlformats.org/officeDocument/2006/customXml" ds:itemID="{1A3E590A-7CBF-46DE-8EFB-AFBA5E10E59D}">
+<ds:datastoreItem xmlns:ds="http://schemas.openxmlformats.org/officeDocument/2006/customXml" ds:itemID="{59953AA4-EC5F-48C0-A0D7-E7AD50972002}">
   <ds:schemaRefs>
     <ds:schemaRef ds:uri="http://schemas.openxmlformats.org/officeDocument/2006/bibliography"/>
   </ds:schemaRefs>

</xml_diff>

<commit_message>
quan ly cong viec
</commit_message>
<xml_diff>
--- a/docs/Nhom5_uoc_luong_du_an_ma_nguon_mo.docx
+++ b/docs/Nhom5_uoc_luong_du_an_ma_nguon_mo.docx
@@ -3334,6 +3334,18 @@
     </w:p>
     <w:p>
       <w:pPr>
+        <w:pStyle w:val="Heading2"/>
+      </w:pPr>
+      <w:bookmarkStart w:id="9" w:name="_Toc57272147"/>
+      <w:bookmarkStart w:id="10" w:name="_GoBack"/>
+      <w:bookmarkEnd w:id="10"/>
+      <w:r>
+        <w:t>Thống kê về hợp tác</w:t>
+      </w:r>
+      <w:bookmarkEnd w:id="9"/>
+    </w:p>
+    <w:p>
+      <w:pPr>
         <w:pStyle w:val="ListParagraph"/>
         <w:numPr>
           <w:ilvl w:val="0"/>
@@ -3349,7 +3361,82 @@
           <w:i/>
           <w:iCs/>
         </w:rPr>
-        <w:t>Số lượng file</w:t>
+        <w:t>Số lượng collaborator tham dự (của dự án gốc)</w:t>
+      </w:r>
+    </w:p>
+    <w:p>
+      <w:pPr>
+        <w:pStyle w:val="ListParagraph"/>
+        <w:numPr>
+          <w:ilvl w:val="0"/>
+          <w:numId w:val="40"/>
+        </w:numPr>
+        <w:rPr>
+          <w:i/>
+          <w:iCs/>
+        </w:rPr>
+      </w:pPr>
+      <w:r>
+        <w:rPr>
+          <w:i/>
+          <w:iCs/>
+        </w:rPr>
+        <w:t>Số lượt commit</w:t>
+      </w:r>
+    </w:p>
+    <w:p>
+      <w:pPr>
+        <w:pStyle w:val="ListParagraph"/>
+        <w:numPr>
+          <w:ilvl w:val="0"/>
+          <w:numId w:val="40"/>
+        </w:numPr>
+        <w:rPr>
+          <w:i/>
+          <w:iCs/>
+        </w:rPr>
+      </w:pPr>
+      <w:r>
+        <w:rPr>
+          <w:i/>
+          <w:iCs/>
+        </w:rPr>
+        <w:lastRenderedPageBreak/>
+        <w:t>Số branch</w:t>
+      </w:r>
+    </w:p>
+    <w:p>
+      <w:pPr>
+        <w:pStyle w:val="ListParagraph"/>
+        <w:numPr>
+          <w:ilvl w:val="0"/>
+          <w:numId w:val="40"/>
+        </w:numPr>
+        <w:rPr>
+          <w:i/>
+          <w:iCs/>
+        </w:rPr>
+      </w:pPr>
+      <w:r>
+        <w:rPr>
+          <w:i/>
+          <w:iCs/>
+        </w:rPr>
+        <w:t>Thông tin về</w:t>
+      </w:r>
+      <w:r>
+        <w:rPr>
+          <w:i/>
+          <w:iCs/>
+        </w:rPr>
+        <w:t xml:space="preserve"> 5 người tham gia dự án nguồn mở với số commit nhiều</w:t>
+      </w:r>
+      <w:r>
+        <w:rPr>
+          <w:i/>
+          <w:iCs/>
+        </w:rPr>
+        <w:t xml:space="preserve"> nhất</w:t>
       </w:r>
     </w:p>
     <w:p>
@@ -3369,14 +3456,7 @@
           <w:i/>
           <w:iCs/>
         </w:rPr>
-        <w:t>Số lượng dòng code</w:t>
-      </w:r>
-      <w:r>
-        <w:rPr>
-          <w:i/>
-          <w:iCs/>
-        </w:rPr>
-        <w:t>: 727</w:t>
+        <w:t>Tên đầy đủ</w:t>
       </w:r>
     </w:p>
     <w:p>
@@ -3396,14 +3476,7 @@
           <w:i/>
           <w:iCs/>
         </w:rPr>
-        <w:t>Số lượng dòng chú thích</w:t>
-      </w:r>
-      <w:r>
-        <w:rPr>
-          <w:i/>
-          <w:iCs/>
-        </w:rPr>
-        <w:t>: 37</w:t>
+        <w:t>Link tài khoản Github</w:t>
       </w:r>
     </w:p>
     <w:p>
@@ -3423,21 +3496,83 @@
           <w:i/>
           <w:iCs/>
         </w:rPr>
-        <w:t xml:space="preserve">Độ phức tạp </w:t>
-      </w:r>
-      <w:r>
+        <w:t>Số repository có</w:t>
+      </w:r>
+    </w:p>
+    <w:p>
+      <w:pPr>
+        <w:pStyle w:val="Heading2"/>
+      </w:pPr>
+      <w:bookmarkStart w:id="11" w:name="_Toc57272148"/>
+      <w:r>
+        <w:t>Kết quả chạy thử nghiệm</w:t>
+      </w:r>
+      <w:bookmarkEnd w:id="11"/>
+    </w:p>
+    <w:p>
+      <w:pPr>
         <w:rPr>
           <w:i/>
           <w:iCs/>
         </w:rPr>
-        <w:t>của file</w:t>
-      </w:r>
+      </w:pPr>
       <w:r>
         <w:rPr>
           <w:i/>
           <w:iCs/>
         </w:rPr>
-        <w:t>: 32 KB</w:t>
+        <w:t>Mô tả các bước chạy chương trình, có thể thành công hoặc không thành công. Cho biết các lỗi xuất hiện và cách xử lý nếu có.</w:t>
+      </w:r>
+    </w:p>
+    <w:p>
+      <w:pPr>
+        <w:pStyle w:val="Heading2"/>
+      </w:pPr>
+      <w:bookmarkStart w:id="12" w:name="_Toc57272149"/>
+      <w:r>
+        <w:t>Phạm vi</w:t>
+      </w:r>
+      <w:r>
+        <w:t xml:space="preserve"> dự án</w:t>
+      </w:r>
+      <w:bookmarkEnd w:id="12"/>
+    </w:p>
+    <w:p>
+      <w:bookmarkStart w:id="13" w:name="_Toc57272150"/>
+      <w:r>
+        <w:t>Chạy trên hệ điều hành Window</w:t>
+      </w:r>
+    </w:p>
+    <w:p>
+      <w:pPr>
+        <w:pStyle w:val="Heading1"/>
+      </w:pPr>
+      <w:r>
+        <w:t>Giao tiếp/Trao đổi thông tin</w:t>
+      </w:r>
+      <w:bookmarkEnd w:id="13"/>
+    </w:p>
+    <w:p>
+      <w:pPr>
+        <w:rPr>
+          <w:i/>
+          <w:iCs/>
+        </w:rPr>
+      </w:pPr>
+      <w:bookmarkStart w:id="14" w:name="_Toc57272151"/>
+      <w:r>
+        <w:rPr>
+          <w:i/>
+          <w:iCs/>
+        </w:rPr>
+        <w:t>Các qui định về h</w:t>
+      </w:r>
+      <w:r>
+        <w:rPr>
+          <w:i/>
+          <w:iCs/>
+        </w:rPr>
+        <w:t>ọp hành nội bộ:</w:t>
       </w:r>
     </w:p>
     <w:p>
@@ -3457,15 +3592,7 @@
           <w:i/>
           <w:iCs/>
         </w:rPr>
-        <w:lastRenderedPageBreak/>
-        <w:t>Số lượng hàm</w:t>
-      </w:r>
-      <w:r>
-        <w:rPr>
-          <w:i/>
-          <w:iCs/>
-        </w:rPr>
-        <w:t>: 44</w:t>
+        <w:t>Các thành viên phải có mặt đầy đủ, đúng giờ</w:t>
       </w:r>
     </w:p>
     <w:p>
@@ -3485,32 +3612,8 @@
           <w:i/>
           <w:iCs/>
         </w:rPr>
-        <w:t>Số lượng class</w:t>
-      </w:r>
-      <w:r>
-        <w:rPr>
-          <w:i/>
-          <w:iCs/>
-        </w:rPr>
-        <w:t>, sơ đồ phân cấp class</w:t>
-      </w:r>
-      <w:r>
-        <w:rPr>
-          <w:i/>
-          <w:iCs/>
-        </w:rPr>
-        <w:t>: 0</w:t>
-      </w:r>
-    </w:p>
-    <w:p>
-      <w:pPr>
-        <w:pStyle w:val="Heading2"/>
-      </w:pPr>
-      <w:bookmarkStart w:id="9" w:name="_Toc57272147"/>
-      <w:r>
-        <w:t>Thống kê về hợp tác</w:t>
-      </w:r>
-      <w:bookmarkEnd w:id="9"/>
+        <w:t>Chuẩn bị báo cáo cho các buổi họp</w:t>
+      </w:r>
     </w:p>
     <w:p>
       <w:pPr>
@@ -3529,7 +3632,29 @@
           <w:i/>
           <w:iCs/>
         </w:rPr>
-        <w:t>Số lượng collaborator tham dự (của dự án gốc)</w:t>
+        <w:t>Một tuần tối thiểu 2 buổi họp</w:t>
+      </w:r>
+    </w:p>
+    <w:p>
+      <w:pPr>
+        <w:rPr>
+          <w:i/>
+          <w:iCs/>
+        </w:rPr>
+      </w:pPr>
+      <w:r>
+        <w:rPr>
+          <w:i/>
+          <w:iCs/>
+        </w:rPr>
+        <w:t>Các qui định về h</w:t>
+      </w:r>
+      <w:r>
+        <w:rPr>
+          <w:i/>
+          <w:iCs/>
+        </w:rPr>
+        <w:t>ọp hành với khách hàng</w:t>
       </w:r>
     </w:p>
     <w:p>
@@ -3549,7 +3674,7 @@
           <w:i/>
           <w:iCs/>
         </w:rPr>
-        <w:t>Số lượt commit</w:t>
+        <w:t>Một tháng tối thiểu một buổi gặp</w:t>
       </w:r>
     </w:p>
     <w:p>
@@ -3569,7 +3694,7 @@
           <w:i/>
           <w:iCs/>
         </w:rPr>
-        <w:t>Số branch</w:t>
+        <w:t>Đúng giờ hẹn</w:t>
       </w:r>
     </w:p>
     <w:p>
@@ -3589,157 +3714,7 @@
           <w:i/>
           <w:iCs/>
         </w:rPr>
-        <w:t>Thông tin về</w:t>
-      </w:r>
-      <w:r>
-        <w:rPr>
-          <w:i/>
-          <w:iCs/>
-        </w:rPr>
-        <w:t xml:space="preserve"> 5 người tham gia dự án nguồn mở với số commit nhiều</w:t>
-      </w:r>
-      <w:r>
-        <w:rPr>
-          <w:i/>
-          <w:iCs/>
-        </w:rPr>
-        <w:t xml:space="preserve"> nhất</w:t>
-      </w:r>
-    </w:p>
-    <w:p>
-      <w:pPr>
-        <w:pStyle w:val="ListParagraph"/>
-        <w:numPr>
-          <w:ilvl w:val="1"/>
-          <w:numId w:val="40"/>
-        </w:numPr>
-        <w:rPr>
-          <w:i/>
-          <w:iCs/>
-        </w:rPr>
-      </w:pPr>
-      <w:r>
-        <w:rPr>
-          <w:i/>
-          <w:iCs/>
-        </w:rPr>
-        <w:t>Tên đầy đủ</w:t>
-      </w:r>
-    </w:p>
-    <w:p>
-      <w:pPr>
-        <w:pStyle w:val="ListParagraph"/>
-        <w:numPr>
-          <w:ilvl w:val="1"/>
-          <w:numId w:val="40"/>
-        </w:numPr>
-        <w:rPr>
-          <w:i/>
-          <w:iCs/>
-        </w:rPr>
-      </w:pPr>
-      <w:r>
-        <w:rPr>
-          <w:i/>
-          <w:iCs/>
-        </w:rPr>
-        <w:t>Link tài khoản Github</w:t>
-      </w:r>
-    </w:p>
-    <w:p>
-      <w:pPr>
-        <w:pStyle w:val="ListParagraph"/>
-        <w:numPr>
-          <w:ilvl w:val="1"/>
-          <w:numId w:val="40"/>
-        </w:numPr>
-        <w:rPr>
-          <w:i/>
-          <w:iCs/>
-        </w:rPr>
-      </w:pPr>
-      <w:r>
-        <w:rPr>
-          <w:i/>
-          <w:iCs/>
-        </w:rPr>
-        <w:t>Số repository có</w:t>
-      </w:r>
-    </w:p>
-    <w:p>
-      <w:pPr>
-        <w:pStyle w:val="Heading2"/>
-      </w:pPr>
-      <w:bookmarkStart w:id="10" w:name="_Toc57272148"/>
-      <w:r>
-        <w:t>Kết quả chạy thử nghiệm</w:t>
-      </w:r>
-      <w:bookmarkEnd w:id="10"/>
-    </w:p>
-    <w:p>
-      <w:pPr>
-        <w:rPr>
-          <w:i/>
-          <w:iCs/>
-        </w:rPr>
-      </w:pPr>
-      <w:r>
-        <w:rPr>
-          <w:i/>
-          <w:iCs/>
-        </w:rPr>
-        <w:t>Mô tả các bước chạy chương trình, có thể thành công hoặc không thành công. Cho biết các lỗi xuất hiện và cách xử lý nếu có.</w:t>
-      </w:r>
-    </w:p>
-    <w:p>
-      <w:pPr>
-        <w:pStyle w:val="Heading2"/>
-      </w:pPr>
-      <w:bookmarkStart w:id="11" w:name="_Toc57272149"/>
-      <w:r>
-        <w:t>Phạm vi</w:t>
-      </w:r>
-      <w:r>
-        <w:t xml:space="preserve"> dự án</w:t>
-      </w:r>
-      <w:bookmarkEnd w:id="11"/>
-    </w:p>
-    <w:p>
-      <w:bookmarkStart w:id="12" w:name="_Toc57272150"/>
-      <w:r>
-        <w:t>Chạy trên hệ điều hành Window</w:t>
-      </w:r>
-    </w:p>
-    <w:p>
-      <w:pPr>
-        <w:pStyle w:val="Heading1"/>
-      </w:pPr>
-      <w:r>
-        <w:t>Giao tiếp/Trao đổi thông tin</w:t>
-      </w:r>
-      <w:bookmarkEnd w:id="12"/>
-    </w:p>
-    <w:p>
-      <w:pPr>
-        <w:rPr>
-          <w:i/>
-          <w:iCs/>
-        </w:rPr>
-      </w:pPr>
-      <w:bookmarkStart w:id="13" w:name="_Toc57272151"/>
-      <w:r>
-        <w:rPr>
-          <w:i/>
-          <w:iCs/>
-        </w:rPr>
-        <w:t>Các qui định về h</w:t>
-      </w:r>
-      <w:r>
-        <w:rPr>
-          <w:i/>
-          <w:iCs/>
-        </w:rPr>
-        <w:t>ọp hành nội bộ:</w:t>
+        <w:t>Chuẩn bị đầy đủ giấy tờ</w:t>
       </w:r>
     </w:p>
     <w:p>
@@ -3759,8 +3734,30 @@
           <w:i/>
           <w:iCs/>
         </w:rPr>
-        <w:t>Các thành viên phải có mặt đầy đủ, đúng giờ</w:t>
-      </w:r>
+        <w:t>Trả lời mọi câu hỏi, thắc mắc của khách hàng</w:t>
+      </w:r>
+    </w:p>
+    <w:p>
+      <w:pPr>
+        <w:pStyle w:val="Heading1"/>
+      </w:pPr>
+      <w:r>
+        <w:t>Ước lượng</w:t>
+      </w:r>
+      <w:r>
+        <w:t xml:space="preserve"> chung</w:t>
+      </w:r>
+      <w:bookmarkEnd w:id="14"/>
+    </w:p>
+    <w:p>
+      <w:pPr>
+        <w:pStyle w:val="Heading2"/>
+      </w:pPr>
+      <w:bookmarkStart w:id="15" w:name="_Toc57272152"/>
+      <w:r>
+        <w:t>Ước lượng thời gian</w:t>
+      </w:r>
+      <w:bookmarkEnd w:id="15"/>
     </w:p>
     <w:p>
       <w:pPr>
@@ -3779,7 +3776,35 @@
           <w:i/>
           <w:iCs/>
         </w:rPr>
-        <w:t>Chuẩn bị báo cáo cho các buổi họp</w:t>
+        <w:t xml:space="preserve">Để chạy thành công </w:t>
+      </w:r>
+      <w:r>
+        <w:rPr>
+          <w:i/>
+          <w:iCs/>
+        </w:rPr>
+        <w:t>mã nguồn</w:t>
+      </w:r>
+      <w:r>
+        <w:rPr>
+          <w:i/>
+          <w:iCs/>
+        </w:rPr>
+        <w:t xml:space="preserve"> mở</w:t>
+      </w:r>
+      <w:r>
+        <w:rPr>
+          <w:i/>
+          <w:iCs/>
+        </w:rPr>
+        <w:t xml:space="preserve"> cần bao nhiêu thời gian</w:t>
+      </w:r>
+      <w:r>
+        <w:rPr>
+          <w:i/>
+          <w:iCs/>
+        </w:rPr>
+        <w:t xml:space="preserve">: 2 giờ </w:t>
       </w:r>
     </w:p>
     <w:p>
@@ -3799,29 +3824,14 @@
           <w:i/>
           <w:iCs/>
         </w:rPr>
-        <w:t>Một tuần tối thiểu 2 buổi họp</w:t>
-      </w:r>
-    </w:p>
-    <w:p>
-      <w:pPr>
+        <w:t>Để hiểu rõ mã nguồn mở cần bao nhiêu thời gian</w:t>
+      </w:r>
+      <w:r>
         <w:rPr>
           <w:i/>
           <w:iCs/>
         </w:rPr>
-      </w:pPr>
-      <w:r>
-        <w:rPr>
-          <w:i/>
-          <w:iCs/>
-        </w:rPr>
-        <w:t>Các qui định về h</w:t>
-      </w:r>
-      <w:r>
-        <w:rPr>
-          <w:i/>
-          <w:iCs/>
-        </w:rPr>
-        <w:t>ọp hành với khách hàng</w:t>
+        <w:t>: 2 ngày làm việc (16 giờ)</w:t>
       </w:r>
     </w:p>
     <w:p>
@@ -3841,203 +3851,25 @@
           <w:i/>
           <w:iCs/>
         </w:rPr>
-        <w:t>Một tháng tối thiểu một buổi gặp</w:t>
-      </w:r>
-    </w:p>
-    <w:p>
-      <w:pPr>
-        <w:pStyle w:val="ListParagraph"/>
-        <w:numPr>
-          <w:ilvl w:val="0"/>
-          <w:numId w:val="40"/>
-        </w:numPr>
+        <w:t>Để thay đổi giao diện, để chỉnh sửa tính năng cần bao nhiêu thời gian</w:t>
+      </w:r>
+      <w:r>
         <w:rPr>
           <w:i/>
           <w:iCs/>
         </w:rPr>
-      </w:pPr>
-      <w:r>
-        <w:rPr>
-          <w:i/>
-          <w:iCs/>
-        </w:rPr>
-        <w:t>Đúng giờ hẹn</w:t>
-      </w:r>
-    </w:p>
-    <w:p>
-      <w:pPr>
-        <w:pStyle w:val="ListParagraph"/>
-        <w:numPr>
-          <w:ilvl w:val="0"/>
-          <w:numId w:val="40"/>
-        </w:numPr>
-        <w:rPr>
-          <w:i/>
-          <w:iCs/>
-        </w:rPr>
-      </w:pPr>
-      <w:r>
-        <w:rPr>
-          <w:i/>
-          <w:iCs/>
-        </w:rPr>
-        <w:t>Chuẩn bị đầy đủ giấy tờ</w:t>
-      </w:r>
-    </w:p>
-    <w:p>
-      <w:pPr>
-        <w:pStyle w:val="ListParagraph"/>
-        <w:numPr>
-          <w:ilvl w:val="0"/>
-          <w:numId w:val="40"/>
-        </w:numPr>
-        <w:rPr>
-          <w:i/>
-          <w:iCs/>
-        </w:rPr>
-      </w:pPr>
-      <w:r>
-        <w:rPr>
-          <w:i/>
-          <w:iCs/>
-        </w:rPr>
-        <w:t>Trả lời mọi câu hỏi, thắc mắc của khách hàng</w:t>
-      </w:r>
-    </w:p>
-    <w:p>
-      <w:pPr>
-        <w:pStyle w:val="Heading1"/>
-      </w:pPr>
-      <w:r>
-        <w:t>Ước lượng</w:t>
-      </w:r>
-      <w:r>
-        <w:t xml:space="preserve"> chung</w:t>
-      </w:r>
-      <w:bookmarkEnd w:id="13"/>
+        <w:t>: 5 ngày làm việc(40 giờ)</w:t>
+      </w:r>
     </w:p>
     <w:p>
       <w:pPr>
         <w:pStyle w:val="Heading2"/>
       </w:pPr>
-      <w:bookmarkStart w:id="14" w:name="_Toc57272152"/>
-      <w:r>
-        <w:t>Ước lượng thời gian</w:t>
-      </w:r>
-      <w:bookmarkEnd w:id="14"/>
-    </w:p>
-    <w:p>
-      <w:pPr>
-        <w:pStyle w:val="ListParagraph"/>
-        <w:numPr>
-          <w:ilvl w:val="0"/>
-          <w:numId w:val="40"/>
-        </w:numPr>
-        <w:rPr>
-          <w:i/>
-          <w:iCs/>
-        </w:rPr>
-      </w:pPr>
-      <w:r>
-        <w:rPr>
-          <w:i/>
-          <w:iCs/>
-        </w:rPr>
-        <w:t xml:space="preserve">Để chạy thành công </w:t>
-      </w:r>
-      <w:r>
-        <w:rPr>
-          <w:i/>
-          <w:iCs/>
-        </w:rPr>
-        <w:t>mã nguồn</w:t>
-      </w:r>
-      <w:r>
-        <w:rPr>
-          <w:i/>
-          <w:iCs/>
-        </w:rPr>
-        <w:t xml:space="preserve"> mở</w:t>
-      </w:r>
-      <w:r>
-        <w:rPr>
-          <w:i/>
-          <w:iCs/>
-        </w:rPr>
-        <w:t xml:space="preserve"> cần bao nhiêu thời gian</w:t>
-      </w:r>
-      <w:r>
-        <w:rPr>
-          <w:i/>
-          <w:iCs/>
-        </w:rPr>
-        <w:t xml:space="preserve">: 2 giờ </w:t>
-      </w:r>
-    </w:p>
-    <w:p>
-      <w:pPr>
-        <w:pStyle w:val="ListParagraph"/>
-        <w:numPr>
-          <w:ilvl w:val="0"/>
-          <w:numId w:val="40"/>
-        </w:numPr>
-        <w:rPr>
-          <w:i/>
-          <w:iCs/>
-        </w:rPr>
-      </w:pPr>
-      <w:r>
-        <w:rPr>
-          <w:i/>
-          <w:iCs/>
-        </w:rPr>
-        <w:t>Để hiểu rõ mã nguồn mở cần bao nhiêu thời gian</w:t>
-      </w:r>
-      <w:r>
-        <w:rPr>
-          <w:i/>
-          <w:iCs/>
-        </w:rPr>
-        <w:t>: 2 ngày làm việc (16 giờ)</w:t>
-      </w:r>
-    </w:p>
-    <w:p>
-      <w:pPr>
-        <w:pStyle w:val="ListParagraph"/>
-        <w:numPr>
-          <w:ilvl w:val="0"/>
-          <w:numId w:val="40"/>
-        </w:numPr>
-        <w:rPr>
-          <w:i/>
-          <w:iCs/>
-        </w:rPr>
-      </w:pPr>
-      <w:r>
-        <w:rPr>
-          <w:i/>
-          <w:iCs/>
-        </w:rPr>
-        <w:t>Để thay đổi giao diện, để chỉnh sửa tính năng cần bao nhiêu thời gian</w:t>
-      </w:r>
-      <w:r>
-        <w:rPr>
-          <w:i/>
-          <w:iCs/>
-        </w:rPr>
-        <w:t>: 5 ngày làm việc(40 giờ)</w:t>
-      </w:r>
-    </w:p>
-    <w:p>
-      <w:pPr>
-        <w:pStyle w:val="Heading2"/>
-      </w:pPr>
-      <w:bookmarkStart w:id="15" w:name="_Toc57272153"/>
-      <w:r>
-        <w:lastRenderedPageBreak/>
+      <w:bookmarkStart w:id="16" w:name="_Toc57272153"/>
+      <w:r>
         <w:t>Ước lượng rủi ro</w:t>
       </w:r>
-      <w:bookmarkEnd w:id="15"/>
+      <w:bookmarkEnd w:id="16"/>
     </w:p>
     <w:tbl>
       <w:tblPr>
@@ -5825,11 +5657,11 @@
       <w:pPr>
         <w:pStyle w:val="Heading1"/>
       </w:pPr>
-      <w:bookmarkStart w:id="16" w:name="_Toc57272154"/>
+      <w:bookmarkStart w:id="17" w:name="_Toc57272154"/>
       <w:r>
         <w:t>Ước lượng giá thành</w:t>
       </w:r>
-      <w:bookmarkEnd w:id="16"/>
+      <w:bookmarkEnd w:id="17"/>
     </w:p>
     <w:p>
       <w:pPr>
@@ -5854,62 +5686,62 @@
         <w:rPr>
           <w:i/>
         </w:rPr>
+        <w:t>Chi phí phát triển  +  Chi phí kiểm thử</w:t>
+      </w:r>
+    </w:p>
+    <w:p>
+      <w:pPr>
+        <w:rPr>
+          <w:i/>
+        </w:rPr>
+      </w:pPr>
+      <w:r>
+        <w:rPr>
+          <w:i/>
+        </w:rPr>
+        <w:t>Chi phí vận hành, quản lý, hành chính</w:t>
+      </w:r>
+    </w:p>
+    <w:p>
+      <w:pPr>
+        <w:rPr>
+          <w:i/>
+        </w:rPr>
+      </w:pPr>
+      <w:r>
+        <w:rPr>
+          <w:i/>
+        </w:rPr>
+        <w:t>Chi phí kính doanh, quảng cáo, tiếp thị</w:t>
+      </w:r>
+    </w:p>
+    <w:p>
+      <w:r>
+        <w:t xml:space="preserve">44 hàm 728 dòng code </w:t>
+      </w:r>
+    </w:p>
+    <w:p>
+      <w:r>
+        <w:t>Trung bình 400000 1 hàm thì số tiền code là 44</w:t>
+      </w:r>
+      <w:r>
+        <w:rPr>
+          <w:rFonts w:cstheme="minorHAnsi"/>
+        </w:rPr>
+        <w:t>×</w:t>
+      </w:r>
+      <w:r>
+        <w:t>400000=17600000</w:t>
+      </w:r>
+    </w:p>
+    <w:p>
+      <w:r>
+        <w:t>Trường hợp tốt nhất không phải debug chi phí giảm 1000000</w:t>
+      </w:r>
+    </w:p>
+    <w:p>
+      <w:r>
         <w:lastRenderedPageBreak/>
-        <w:t>Chi phí phát triển  +  Chi phí kiểm thử</w:t>
-      </w:r>
-    </w:p>
-    <w:p>
-      <w:pPr>
-        <w:rPr>
-          <w:i/>
-        </w:rPr>
-      </w:pPr>
-      <w:r>
-        <w:rPr>
-          <w:i/>
-        </w:rPr>
-        <w:t>Chi phí vận hành, quản lý, hành chính</w:t>
-      </w:r>
-    </w:p>
-    <w:p>
-      <w:pPr>
-        <w:rPr>
-          <w:i/>
-        </w:rPr>
-      </w:pPr>
-      <w:r>
-        <w:rPr>
-          <w:i/>
-        </w:rPr>
-        <w:t>Chi phí kính doanh, quảng cáo, tiếp thị</w:t>
-      </w:r>
-    </w:p>
-    <w:p>
-      <w:r>
-        <w:t xml:space="preserve">44 hàm 728 dòng code </w:t>
-      </w:r>
-    </w:p>
-    <w:p>
-      <w:r>
-        <w:t>Trung bình 400000 1 hàm thì số tiền code là 44</w:t>
-      </w:r>
-      <w:r>
-        <w:rPr>
-          <w:rFonts w:cstheme="minorHAnsi"/>
-        </w:rPr>
-        <w:t>×</w:t>
-      </w:r>
-      <w:r>
-        <w:t>400000=17600000</w:t>
-      </w:r>
-    </w:p>
-    <w:p>
-      <w:r>
-        <w:t>Trường hợp tốt nhất không phải debug chi phí giảm 1000000</w:t>
-      </w:r>
-    </w:p>
-    <w:p>
-      <w:r>
         <w:t>Trường hợp tệ nhất debug tất cả function thì chi phí cho 1 function là 420000</w:t>
       </w:r>
     </w:p>
@@ -6153,11 +5985,11 @@
       <w:pPr>
         <w:pStyle w:val="Heading1"/>
       </w:pPr>
-      <w:bookmarkStart w:id="17" w:name="_Toc57272155"/>
+      <w:bookmarkStart w:id="18" w:name="_Toc57272155"/>
       <w:r>
         <w:t>Ước lượng chất lượng</w:t>
       </w:r>
-      <w:bookmarkEnd w:id="17"/>
+      <w:bookmarkEnd w:id="18"/>
     </w:p>
     <w:p>
       <w:pPr>
@@ -6247,11 +6079,11 @@
       <w:pPr>
         <w:pStyle w:val="Heading1"/>
       </w:pPr>
-      <w:bookmarkStart w:id="18" w:name="_Toc57272156"/>
+      <w:bookmarkStart w:id="19" w:name="_Toc57272156"/>
       <w:r>
         <w:t>Đóng dự án</w:t>
       </w:r>
-      <w:bookmarkEnd w:id="18"/>
+      <w:bookmarkEnd w:id="19"/>
     </w:p>
     <w:p>
       <w:r>
@@ -6262,11 +6094,11 @@
       <w:pPr>
         <w:pStyle w:val="Heading2"/>
       </w:pPr>
-      <w:bookmarkStart w:id="19" w:name="_Toc57272157"/>
+      <w:bookmarkStart w:id="20" w:name="_Toc57272157"/>
       <w:r>
         <w:t>Quản lý mã nguồn</w:t>
       </w:r>
-      <w:bookmarkEnd w:id="19"/>
+      <w:bookmarkEnd w:id="20"/>
     </w:p>
     <w:p>
       <w:r>
@@ -6373,13 +6205,10 @@
       <w:pPr>
         <w:pStyle w:val="Heading2"/>
       </w:pPr>
-      <w:bookmarkStart w:id="20" w:name="_Toc57272158"/>
-      <w:r>
-        <w:lastRenderedPageBreak/>
+      <w:bookmarkStart w:id="21" w:name="_Toc57272158"/>
+      <w:r>
         <w:t>Quản lý công việc</w:t>
       </w:r>
-      <w:bookmarkStart w:id="21" w:name="_GoBack"/>
-      <w:bookmarkEnd w:id="20"/>
       <w:bookmarkEnd w:id="21"/>
     </w:p>
     <w:p>
@@ -6428,6 +6257,18 @@
     </w:p>
     <w:p>
       <w:pPr>
+        <w:pStyle w:val="ListParagraph"/>
+        <w:numPr>
+          <w:ilvl w:val="0"/>
+          <w:numId w:val="38"/>
+        </w:numPr>
+      </w:pPr>
+      <w:r>
+        <w:t>Bố trí task theo Schedule</w:t>
+      </w:r>
+    </w:p>
+    <w:p>
+      <w:pPr>
         <w:pStyle w:val="Heading1"/>
         <w:rPr>
           <w:lang w:eastAsia="en-US" w:bidi="ar-SA"/>
@@ -6438,6 +6279,7 @@
         <w:rPr>
           <w:lang w:eastAsia="en-US" w:bidi="ar-SA"/>
         </w:rPr>
+        <w:lastRenderedPageBreak/>
         <w:t>Danh mục tài liệu liên quan</w:t>
       </w:r>
       <w:bookmarkEnd w:id="22"/>
@@ -12507,7 +12349,7 @@
 </file>
 
 <file path=customXml/itemProps1.xml><?xml version="1.0" encoding="utf-8"?>
-<ds:datastoreItem xmlns:ds="http://schemas.openxmlformats.org/officeDocument/2006/customXml" ds:itemID="{59953AA4-EC5F-48C0-A0D7-E7AD50972002}">
+<ds:datastoreItem xmlns:ds="http://schemas.openxmlformats.org/officeDocument/2006/customXml" ds:itemID="{4918571C-B874-470A-8D13-92ED267C028F}">
   <ds:schemaRefs>
     <ds:schemaRef ds:uri="http://schemas.openxmlformats.org/officeDocument/2006/bibliography"/>
   </ds:schemaRefs>

</xml_diff>

<commit_message>
thong ke ve ma nguon
</commit_message>
<xml_diff>
--- a/docs/Nhom5_uoc_luong_du_an_ma_nguon_mo.docx
+++ b/docs/Nhom5_uoc_luong_du_an_ma_nguon_mo.docx
@@ -3334,18 +3334,6 @@
     </w:p>
     <w:p>
       <w:pPr>
-        <w:pStyle w:val="Heading2"/>
-      </w:pPr>
-      <w:bookmarkStart w:id="9" w:name="_Toc57272147"/>
-      <w:bookmarkStart w:id="10" w:name="_GoBack"/>
-      <w:bookmarkEnd w:id="10"/>
-      <w:r>
-        <w:t>Thống kê về hợp tác</w:t>
-      </w:r>
-      <w:bookmarkEnd w:id="9"/>
-    </w:p>
-    <w:p>
-      <w:pPr>
         <w:pStyle w:val="ListParagraph"/>
         <w:numPr>
           <w:ilvl w:val="0"/>
@@ -3356,12 +3344,101 @@
           <w:iCs/>
         </w:rPr>
       </w:pPr>
+      <w:bookmarkStart w:id="9" w:name="_GoBack"/>
       <w:r>
         <w:rPr>
           <w:i/>
           <w:iCs/>
         </w:rPr>
-        <w:t>Số lượng collaborator tham dự (của dự án gốc)</w:t>
+        <w:t>Số lượng file</w:t>
+      </w:r>
+    </w:p>
+    <w:p>
+      <w:pPr>
+        <w:pStyle w:val="ListParagraph"/>
+        <w:numPr>
+          <w:ilvl w:val="1"/>
+          <w:numId w:val="40"/>
+        </w:numPr>
+        <w:rPr>
+          <w:i/>
+          <w:iCs/>
+        </w:rPr>
+      </w:pPr>
+      <w:r>
+        <w:rPr>
+          <w:i/>
+          <w:iCs/>
+        </w:rPr>
+        <w:t>Số lượng dòng code</w:t>
+      </w:r>
+      <w:r>
+        <w:rPr>
+          <w:i/>
+          <w:iCs/>
+        </w:rPr>
+        <w:t>: 727</w:t>
+      </w:r>
+    </w:p>
+    <w:p>
+      <w:pPr>
+        <w:pStyle w:val="ListParagraph"/>
+        <w:numPr>
+          <w:ilvl w:val="1"/>
+          <w:numId w:val="40"/>
+        </w:numPr>
+        <w:rPr>
+          <w:i/>
+          <w:iCs/>
+        </w:rPr>
+      </w:pPr>
+      <w:r>
+        <w:rPr>
+          <w:i/>
+          <w:iCs/>
+        </w:rPr>
+        <w:t>Số lượng dòng chú thích</w:t>
+      </w:r>
+      <w:r>
+        <w:rPr>
+          <w:i/>
+          <w:iCs/>
+        </w:rPr>
+        <w:t>: 37</w:t>
+      </w:r>
+    </w:p>
+    <w:p>
+      <w:pPr>
+        <w:pStyle w:val="ListParagraph"/>
+        <w:numPr>
+          <w:ilvl w:val="1"/>
+          <w:numId w:val="40"/>
+        </w:numPr>
+        <w:rPr>
+          <w:i/>
+          <w:iCs/>
+        </w:rPr>
+      </w:pPr>
+      <w:r>
+        <w:rPr>
+          <w:i/>
+          <w:iCs/>
+        </w:rPr>
+        <w:t xml:space="preserve">Độ phức tạp </w:t>
+      </w:r>
+      <w:r>
+        <w:rPr>
+          <w:i/>
+          <w:iCs/>
+        </w:rPr>
+        <w:t>của file</w:t>
+      </w:r>
+      <w:r>
+        <w:rPr>
+          <w:i/>
+          <w:iCs/>
+        </w:rPr>
+        <w:t>: 32 KB</w:t>
       </w:r>
     </w:p>
     <w:p>
@@ -3381,7 +3458,15 @@
           <w:i/>
           <w:iCs/>
         </w:rPr>
-        <w:t>Số lượt commit</w:t>
+        <w:lastRenderedPageBreak/>
+        <w:t>Số lượng hàm</w:t>
+      </w:r>
+      <w:r>
+        <w:rPr>
+          <w:i/>
+          <w:iCs/>
+        </w:rPr>
+        <w:t>: 44</w:t>
       </w:r>
     </w:p>
     <w:p>
@@ -3401,9 +3486,33 @@
           <w:i/>
           <w:iCs/>
         </w:rPr>
-        <w:lastRenderedPageBreak/>
-        <w:t>Số branch</w:t>
-      </w:r>
+        <w:t>Số lượng class</w:t>
+      </w:r>
+      <w:r>
+        <w:rPr>
+          <w:i/>
+          <w:iCs/>
+        </w:rPr>
+        <w:t>, sơ đồ phân cấp class</w:t>
+      </w:r>
+      <w:r>
+        <w:rPr>
+          <w:i/>
+          <w:iCs/>
+        </w:rPr>
+        <w:t>: 0</w:t>
+      </w:r>
+    </w:p>
+    <w:p>
+      <w:pPr>
+        <w:pStyle w:val="Heading2"/>
+      </w:pPr>
+      <w:bookmarkStart w:id="10" w:name="_Toc57272147"/>
+      <w:bookmarkEnd w:id="9"/>
+      <w:r>
+        <w:t>Thống kê về hợp tác</w:t>
+      </w:r>
+      <w:bookmarkEnd w:id="10"/>
     </w:p>
     <w:p>
       <w:pPr>
@@ -3422,6 +3531,66 @@
           <w:i/>
           <w:iCs/>
         </w:rPr>
+        <w:t>Số lượng collaborator tham dự (của dự án gốc)</w:t>
+      </w:r>
+    </w:p>
+    <w:p>
+      <w:pPr>
+        <w:pStyle w:val="ListParagraph"/>
+        <w:numPr>
+          <w:ilvl w:val="0"/>
+          <w:numId w:val="40"/>
+        </w:numPr>
+        <w:rPr>
+          <w:i/>
+          <w:iCs/>
+        </w:rPr>
+      </w:pPr>
+      <w:r>
+        <w:rPr>
+          <w:i/>
+          <w:iCs/>
+        </w:rPr>
+        <w:t>Số lượt commit</w:t>
+      </w:r>
+    </w:p>
+    <w:p>
+      <w:pPr>
+        <w:pStyle w:val="ListParagraph"/>
+        <w:numPr>
+          <w:ilvl w:val="0"/>
+          <w:numId w:val="40"/>
+        </w:numPr>
+        <w:rPr>
+          <w:i/>
+          <w:iCs/>
+        </w:rPr>
+      </w:pPr>
+      <w:r>
+        <w:rPr>
+          <w:i/>
+          <w:iCs/>
+        </w:rPr>
+        <w:t>Số branch</w:t>
+      </w:r>
+    </w:p>
+    <w:p>
+      <w:pPr>
+        <w:pStyle w:val="ListParagraph"/>
+        <w:numPr>
+          <w:ilvl w:val="0"/>
+          <w:numId w:val="40"/>
+        </w:numPr>
+        <w:rPr>
+          <w:i/>
+          <w:iCs/>
+        </w:rPr>
+      </w:pPr>
+      <w:r>
+        <w:rPr>
+          <w:i/>
+          <w:iCs/>
+        </w:rPr>
         <w:t>Thông tin về</w:t>
       </w:r>
       <w:r>
@@ -3867,6 +4036,7 @@
       </w:pPr>
       <w:bookmarkStart w:id="16" w:name="_Toc57272153"/>
       <w:r>
+        <w:lastRenderedPageBreak/>
         <w:t>Ước lượng rủi ro</w:t>
       </w:r>
       <w:bookmarkEnd w:id="16"/>
@@ -5686,6 +5856,7 @@
         <w:rPr>
           <w:i/>
         </w:rPr>
+        <w:lastRenderedPageBreak/>
         <w:t>Chi phí phát triển  +  Chi phí kiểm thử</w:t>
       </w:r>
     </w:p>
@@ -5741,7 +5912,6 @@
     </w:p>
     <w:p>
       <w:r>
-        <w:lastRenderedPageBreak/>
         <w:t>Trường hợp tệ nhất debug tất cả function thì chi phí cho 1 function là 420000</w:t>
       </w:r>
     </w:p>
@@ -6207,6 +6377,7 @@
       </w:pPr>
       <w:bookmarkStart w:id="21" w:name="_Toc57272158"/>
       <w:r>
+        <w:lastRenderedPageBreak/>
         <w:t>Quản lý công việc</w:t>
       </w:r>
       <w:bookmarkEnd w:id="21"/>
@@ -6279,7 +6450,6 @@
         <w:rPr>
           <w:lang w:eastAsia="en-US" w:bidi="ar-SA"/>
         </w:rPr>
-        <w:lastRenderedPageBreak/>
         <w:t>Danh mục tài liệu liên quan</w:t>
       </w:r>
       <w:bookmarkEnd w:id="22"/>
@@ -12349,7 +12519,7 @@
 </file>
 
 <file path=customXml/itemProps1.xml><?xml version="1.0" encoding="utf-8"?>
-<ds:datastoreItem xmlns:ds="http://schemas.openxmlformats.org/officeDocument/2006/customXml" ds:itemID="{4918571C-B874-470A-8D13-92ED267C028F}">
+<ds:datastoreItem xmlns:ds="http://schemas.openxmlformats.org/officeDocument/2006/customXml" ds:itemID="{FCE0513D-7451-4BF8-BF0E-1E63FF5CE9AA}">
   <ds:schemaRefs>
     <ds:schemaRef ds:uri="http://schemas.openxmlformats.org/officeDocument/2006/bibliography"/>
   </ds:schemaRefs>

</xml_diff>

<commit_message>
#10 Thong ke so luong collaborator
</commit_message>
<xml_diff>
--- a/docs/Nhom5_uoc_luong_du_an_ma_nguon_mo.docx
+++ b/docs/Nhom5_uoc_luong_du_an_ma_nguon_mo.docx
@@ -1,6 +1,6 @@
 
 <file path=word/document.xml><?xml version="1.0" encoding="utf-8"?>
-<w:document xmlns:wpc="http://schemas.microsoft.com/office/word/2010/wordprocessingCanvas" xmlns:cx="http://schemas.microsoft.com/office/drawing/2014/chartex" xmlns:cx1="http://schemas.microsoft.com/office/drawing/2015/9/8/chartex" xmlns:cx2="http://schemas.microsoft.com/office/drawing/2015/10/21/chartex" xmlns:cx3="http://schemas.microsoft.com/office/drawing/2016/5/9/chartex" xmlns:cx4="http://schemas.microsoft.com/office/drawing/2016/5/10/chartex" xmlns:cx5="http://schemas.microsoft.com/office/drawing/2016/5/11/chartex" xmlns:cx6="http://schemas.microsoft.com/office/drawing/2016/5/12/chartex" xmlns:cx7="http://schemas.microsoft.com/office/drawing/2016/5/13/chartex" xmlns:cx8="http://schemas.microsoft.com/office/drawing/2016/5/14/chartex" xmlns:mc="http://schemas.openxmlformats.org/markup-compatibility/2006" xmlns:aink="http://schemas.microsoft.com/office/drawing/2016/ink" xmlns:am3d="http://schemas.microsoft.com/office/drawing/2017/model3d" xmlns:o="urn:schemas-microsoft-com:office:office" xmlns:r="http://schemas.openxmlformats.org/officeDocument/2006/relationships" xmlns:m="http://schemas.openxmlformats.org/officeDocument/2006/math" xmlns:v="urn:schemas-microsoft-com:vml" xmlns:wp14="http://schemas.microsoft.com/office/word/2010/wordprocessingDrawing" xmlns:wp="http://schemas.openxmlformats.org/drawingml/2006/wordprocessingDrawing" xmlns:w10="urn:schemas-microsoft-com:office:word" xmlns:w="http://schemas.openxmlformats.org/wordprocessingml/2006/main" xmlns:w14="http://schemas.microsoft.com/office/word/2010/wordml" xmlns:w15="http://schemas.microsoft.com/office/word/2012/wordml" xmlns:w16cid="http://schemas.microsoft.com/office/word/2016/wordml/cid" xmlns:w16se="http://schemas.microsoft.com/office/word/2015/wordml/symex" xmlns:wpg="http://schemas.microsoft.com/office/word/2010/wordprocessingGroup" xmlns:wpi="http://schemas.microsoft.com/office/word/2010/wordprocessingInk" xmlns:wne="http://schemas.microsoft.com/office/word/2006/wordml" xmlns:wps="http://schemas.microsoft.com/office/word/2010/wordprocessingShape" mc:Ignorable="w14 w15 w16se w16cid wp14">
+<w:document xmlns:wpc="http://schemas.microsoft.com/office/word/2010/wordprocessingCanvas" xmlns:cx="http://schemas.microsoft.com/office/drawing/2014/chartex" xmlns:mc="http://schemas.openxmlformats.org/markup-compatibility/2006" xmlns:o="urn:schemas-microsoft-com:office:office" xmlns:r="http://schemas.openxmlformats.org/officeDocument/2006/relationships" xmlns:m="http://schemas.openxmlformats.org/officeDocument/2006/math" xmlns:v="urn:schemas-microsoft-com:vml" xmlns:wp14="http://schemas.microsoft.com/office/word/2010/wordprocessingDrawing" xmlns:wp="http://schemas.openxmlformats.org/drawingml/2006/wordprocessingDrawing" xmlns:w10="urn:schemas-microsoft-com:office:word" xmlns:w="http://schemas.openxmlformats.org/wordprocessingml/2006/main" xmlns:w14="http://schemas.microsoft.com/office/word/2010/wordml" xmlns:w15="http://schemas.microsoft.com/office/word/2012/wordml" xmlns:w16se="http://schemas.microsoft.com/office/word/2015/wordml/symex" xmlns:wpg="http://schemas.microsoft.com/office/word/2010/wordprocessingGroup" xmlns:wpi="http://schemas.microsoft.com/office/word/2010/wordprocessingInk" xmlns:wne="http://schemas.microsoft.com/office/word/2006/wordml" xmlns:wps="http://schemas.microsoft.com/office/word/2010/wordprocessingShape" mc:Ignorable="w14 w15 w16se wp14">
   <w:background w:color="FFFFFF"/>
   <w:body>
     <w:p>
@@ -3344,7 +3344,6 @@
           <w:iCs/>
         </w:rPr>
       </w:pPr>
-      <w:bookmarkStart w:id="9" w:name="_GoBack"/>
       <w:r>
         <w:rPr>
           <w:i/>
@@ -3507,12 +3506,11 @@
       <w:pPr>
         <w:pStyle w:val="Heading2"/>
       </w:pPr>
-      <w:bookmarkStart w:id="10" w:name="_Toc57272147"/>
+      <w:bookmarkStart w:id="9" w:name="_Toc57272147"/>
+      <w:r>
+        <w:t>Thống kê về hợp tác</w:t>
+      </w:r>
       <w:bookmarkEnd w:id="9"/>
-      <w:r>
-        <w:t>Thống kê về hợp tác</w:t>
-      </w:r>
-      <w:bookmarkEnd w:id="10"/>
     </w:p>
     <w:p>
       <w:pPr>
@@ -3522,16 +3520,18 @@
           <w:numId w:val="40"/>
         </w:numPr>
         <w:rPr>
+          <w:rFonts w:cs="Tahoma"/>
           <w:i/>
           <w:iCs/>
         </w:rPr>
       </w:pPr>
       <w:r>
         <w:rPr>
+          <w:rFonts w:cs="Tahoma"/>
           <w:i/>
           <w:iCs/>
         </w:rPr>
-        <w:t>Số lượng collaborator tham dự (của dự án gốc)</w:t>
+        <w:t>Số lượng collaborator tham dự (của dự án gốc) 13</w:t>
       </w:r>
     </w:p>
     <w:p>
@@ -3542,16 +3542,18 @@
           <w:numId w:val="40"/>
         </w:numPr>
         <w:rPr>
+          <w:rFonts w:cs="Tahoma"/>
           <w:i/>
           <w:iCs/>
         </w:rPr>
       </w:pPr>
       <w:r>
         <w:rPr>
+          <w:rFonts w:cs="Tahoma"/>
           <w:i/>
           <w:iCs/>
         </w:rPr>
-        <w:t>Số lượt commit</w:t>
+        <w:t>Số lượt commit :113</w:t>
       </w:r>
     </w:p>
     <w:p>
@@ -3562,16 +3564,18 @@
           <w:numId w:val="40"/>
         </w:numPr>
         <w:rPr>
+          <w:rFonts w:cs="Tahoma"/>
           <w:i/>
           <w:iCs/>
         </w:rPr>
       </w:pPr>
       <w:r>
         <w:rPr>
+          <w:rFonts w:cs="Tahoma"/>
           <w:i/>
           <w:iCs/>
         </w:rPr>
-        <w:t>Số branch</w:t>
+        <w:t>Số branch : 5</w:t>
       </w:r>
     </w:p>
     <w:p>
@@ -3586,6 +3590,8 @@
           <w:iCs/>
         </w:rPr>
       </w:pPr>
+      <w:bookmarkStart w:id="10" w:name="_GoBack"/>
+      <w:bookmarkEnd w:id="10"/>
       <w:r>
         <w:rPr>
           <w:i/>
@@ -5926,22 +5932,54 @@
       </w:r>
     </w:p>
     <w:p>
-      <w:r>
+      <w:pPr>
+        <w:rPr>
+          <w:lang w:val="fr-FR"/>
+        </w:rPr>
+      </w:pPr>
+      <w:r>
+        <w:rPr>
+          <w:lang w:val="fr-FR"/>
+        </w:rPr>
         <w:t>Chi phí chính là 17580000</w:t>
       </w:r>
     </w:p>
     <w:p>
-      <w:r>
+      <w:pPr>
+        <w:rPr>
+          <w:lang w:val="fr-FR"/>
+        </w:rPr>
+      </w:pPr>
+      <w:r>
+        <w:rPr>
+          <w:lang w:val="fr-FR"/>
+        </w:rPr>
         <w:t>Chi phí đi lại 2000000</w:t>
       </w:r>
     </w:p>
     <w:p>
-      <w:r>
+      <w:pPr>
+        <w:rPr>
+          <w:lang w:val="fr-FR"/>
+        </w:rPr>
+      </w:pPr>
+      <w:r>
+        <w:rPr>
+          <w:lang w:val="fr-FR"/>
+        </w:rPr>
         <w:t>Chi phí đào tạo 3000000</w:t>
       </w:r>
     </w:p>
     <w:p>
-      <w:r>
+      <w:pPr>
+        <w:rPr>
+          <w:lang w:val="fr-FR"/>
+        </w:rPr>
+      </w:pPr>
+      <w:r>
+        <w:rPr>
+          <w:lang w:val="fr-FR"/>
+        </w:rPr>
         <w:t>Chi phí thiết bị phần mềm : 700000</w:t>
       </w:r>
     </w:p>
@@ -6365,6 +6403,7 @@
         </w:numPr>
       </w:pPr>
       <w:r>
+        <w:lastRenderedPageBreak/>
         <w:t>Số dòng lệnh của dự</w:t>
       </w:r>
       <w:r>
@@ -6377,7 +6416,6 @@
       </w:pPr>
       <w:bookmarkStart w:id="21" w:name="_Toc57272158"/>
       <w:r>
-        <w:lastRenderedPageBreak/>
         <w:t>Quản lý công việc</w:t>
       </w:r>
       <w:bookmarkEnd w:id="21"/>
@@ -6489,7 +6527,7 @@
 </file>
 
 <file path=word/endnotes.xml><?xml version="1.0" encoding="utf-8"?>
-<w:endnotes xmlns:wpc="http://schemas.microsoft.com/office/word/2010/wordprocessingCanvas" xmlns:cx="http://schemas.microsoft.com/office/drawing/2014/chartex" xmlns:cx1="http://schemas.microsoft.com/office/drawing/2015/9/8/chartex" xmlns:cx2="http://schemas.microsoft.com/office/drawing/2015/10/21/chartex" xmlns:cx3="http://schemas.microsoft.com/office/drawing/2016/5/9/chartex" xmlns:cx4="http://schemas.microsoft.com/office/drawing/2016/5/10/chartex" xmlns:cx5="http://schemas.microsoft.com/office/drawing/2016/5/11/chartex" xmlns:cx6="http://schemas.microsoft.com/office/drawing/2016/5/12/chartex" xmlns:cx7="http://schemas.microsoft.com/office/drawing/2016/5/13/chartex" xmlns:cx8="http://schemas.microsoft.com/office/drawing/2016/5/14/chartex" xmlns:mc="http://schemas.openxmlformats.org/markup-compatibility/2006" xmlns:aink="http://schemas.microsoft.com/office/drawing/2016/ink" xmlns:am3d="http://schemas.microsoft.com/office/drawing/2017/model3d" xmlns:o="urn:schemas-microsoft-com:office:office" xmlns:r="http://schemas.openxmlformats.org/officeDocument/2006/relationships" xmlns:m="http://schemas.openxmlformats.org/officeDocument/2006/math" xmlns:v="urn:schemas-microsoft-com:vml" xmlns:wp14="http://schemas.microsoft.com/office/word/2010/wordprocessingDrawing" xmlns:wp="http://schemas.openxmlformats.org/drawingml/2006/wordprocessingDrawing" xmlns:w10="urn:schemas-microsoft-com:office:word" xmlns:w="http://schemas.openxmlformats.org/wordprocessingml/2006/main" xmlns:w14="http://schemas.microsoft.com/office/word/2010/wordml" xmlns:w15="http://schemas.microsoft.com/office/word/2012/wordml" xmlns:w16cid="http://schemas.microsoft.com/office/word/2016/wordml/cid" xmlns:w16se="http://schemas.microsoft.com/office/word/2015/wordml/symex" xmlns:wpg="http://schemas.microsoft.com/office/word/2010/wordprocessingGroup" xmlns:wpi="http://schemas.microsoft.com/office/word/2010/wordprocessingInk" xmlns:wne="http://schemas.microsoft.com/office/word/2006/wordml" xmlns:wps="http://schemas.microsoft.com/office/word/2010/wordprocessingShape" mc:Ignorable="w14 w15 w16se w16cid wp14">
+<w:endnotes xmlns:wpc="http://schemas.microsoft.com/office/word/2010/wordprocessingCanvas" xmlns:cx="http://schemas.microsoft.com/office/drawing/2014/chartex" xmlns:mc="http://schemas.openxmlformats.org/markup-compatibility/2006" xmlns:o="urn:schemas-microsoft-com:office:office" xmlns:r="http://schemas.openxmlformats.org/officeDocument/2006/relationships" xmlns:m="http://schemas.openxmlformats.org/officeDocument/2006/math" xmlns:v="urn:schemas-microsoft-com:vml" xmlns:wp14="http://schemas.microsoft.com/office/word/2010/wordprocessingDrawing" xmlns:wp="http://schemas.openxmlformats.org/drawingml/2006/wordprocessingDrawing" xmlns:w10="urn:schemas-microsoft-com:office:word" xmlns:w="http://schemas.openxmlformats.org/wordprocessingml/2006/main" xmlns:w14="http://schemas.microsoft.com/office/word/2010/wordml" xmlns:w15="http://schemas.microsoft.com/office/word/2012/wordml" xmlns:w16se="http://schemas.microsoft.com/office/word/2015/wordml/symex" xmlns:wpg="http://schemas.microsoft.com/office/word/2010/wordprocessingGroup" xmlns:wpi="http://schemas.microsoft.com/office/word/2010/wordprocessingInk" xmlns:wne="http://schemas.microsoft.com/office/word/2006/wordml" xmlns:wps="http://schemas.microsoft.com/office/word/2010/wordprocessingShape" mc:Ignorable="w14 w15 w16se wp14">
   <w:endnote w:type="separator" w:id="-1">
     <w:p>
       <w:r>
@@ -6517,7 +6555,7 @@
 </file>
 
 <file path=word/footer1.xml><?xml version="1.0" encoding="utf-8"?>
-<w:ftr xmlns:wpc="http://schemas.microsoft.com/office/word/2010/wordprocessingCanvas" xmlns:cx="http://schemas.microsoft.com/office/drawing/2014/chartex" xmlns:cx1="http://schemas.microsoft.com/office/drawing/2015/9/8/chartex" xmlns:cx2="http://schemas.microsoft.com/office/drawing/2015/10/21/chartex" xmlns:cx3="http://schemas.microsoft.com/office/drawing/2016/5/9/chartex" xmlns:cx4="http://schemas.microsoft.com/office/drawing/2016/5/10/chartex" xmlns:cx5="http://schemas.microsoft.com/office/drawing/2016/5/11/chartex" xmlns:cx6="http://schemas.microsoft.com/office/drawing/2016/5/12/chartex" xmlns:cx7="http://schemas.microsoft.com/office/drawing/2016/5/13/chartex" xmlns:cx8="http://schemas.microsoft.com/office/drawing/2016/5/14/chartex" xmlns:mc="http://schemas.openxmlformats.org/markup-compatibility/2006" xmlns:aink="http://schemas.microsoft.com/office/drawing/2016/ink" xmlns:am3d="http://schemas.microsoft.com/office/drawing/2017/model3d" xmlns:o="urn:schemas-microsoft-com:office:office" xmlns:r="http://schemas.openxmlformats.org/officeDocument/2006/relationships" xmlns:m="http://schemas.openxmlformats.org/officeDocument/2006/math" xmlns:v="urn:schemas-microsoft-com:vml" xmlns:wp14="http://schemas.microsoft.com/office/word/2010/wordprocessingDrawing" xmlns:wp="http://schemas.openxmlformats.org/drawingml/2006/wordprocessingDrawing" xmlns:w10="urn:schemas-microsoft-com:office:word" xmlns:w="http://schemas.openxmlformats.org/wordprocessingml/2006/main" xmlns:w14="http://schemas.microsoft.com/office/word/2010/wordml" xmlns:w15="http://schemas.microsoft.com/office/word/2012/wordml" xmlns:w16cid="http://schemas.microsoft.com/office/word/2016/wordml/cid" xmlns:w16se="http://schemas.microsoft.com/office/word/2015/wordml/symex" xmlns:wpg="http://schemas.microsoft.com/office/word/2010/wordprocessingGroup" xmlns:wpi="http://schemas.microsoft.com/office/word/2010/wordprocessingInk" xmlns:wne="http://schemas.microsoft.com/office/word/2006/wordml" xmlns:wps="http://schemas.microsoft.com/office/word/2010/wordprocessingShape" mc:Ignorable="w14 w15 w16se w16cid wp14">
+<w:ftr xmlns:wpc="http://schemas.microsoft.com/office/word/2010/wordprocessingCanvas" xmlns:cx="http://schemas.microsoft.com/office/drawing/2014/chartex" xmlns:mc="http://schemas.openxmlformats.org/markup-compatibility/2006" xmlns:o="urn:schemas-microsoft-com:office:office" xmlns:r="http://schemas.openxmlformats.org/officeDocument/2006/relationships" xmlns:m="http://schemas.openxmlformats.org/officeDocument/2006/math" xmlns:v="urn:schemas-microsoft-com:vml" xmlns:wp14="http://schemas.microsoft.com/office/word/2010/wordprocessingDrawing" xmlns:wp="http://schemas.openxmlformats.org/drawingml/2006/wordprocessingDrawing" xmlns:w10="urn:schemas-microsoft-com:office:word" xmlns:w="http://schemas.openxmlformats.org/wordprocessingml/2006/main" xmlns:w14="http://schemas.microsoft.com/office/word/2010/wordml" xmlns:w15="http://schemas.microsoft.com/office/word/2012/wordml" xmlns:w16se="http://schemas.microsoft.com/office/word/2015/wordml/symex" xmlns:wpg="http://schemas.microsoft.com/office/word/2010/wordprocessingGroup" xmlns:wpi="http://schemas.microsoft.com/office/word/2010/wordprocessingInk" xmlns:wne="http://schemas.microsoft.com/office/word/2006/wordml" xmlns:wps="http://schemas.microsoft.com/office/word/2010/wordprocessingShape" mc:Ignorable="w14 w15 w16se wp14">
   <w:p>
     <w:pPr>
       <w:pStyle w:val="Footer"/>
@@ -6580,7 +6618,7 @@
         <w:color w:val="951B13"/>
         <w:lang w:eastAsia="ar-SA" w:bidi="ar-SA"/>
       </w:rPr>
-      <w:t>ii</w:t>
+      <w:t>iii</w:t>
     </w:r>
     <w:r>
       <w:rPr>
@@ -6595,7 +6633,7 @@
 </file>
 
 <file path=word/footer2.xml><?xml version="1.0" encoding="utf-8"?>
-<w:ftr xmlns:wpc="http://schemas.microsoft.com/office/word/2010/wordprocessingCanvas" xmlns:cx="http://schemas.microsoft.com/office/drawing/2014/chartex" xmlns:cx1="http://schemas.microsoft.com/office/drawing/2015/9/8/chartex" xmlns:cx2="http://schemas.microsoft.com/office/drawing/2015/10/21/chartex" xmlns:cx3="http://schemas.microsoft.com/office/drawing/2016/5/9/chartex" xmlns:cx4="http://schemas.microsoft.com/office/drawing/2016/5/10/chartex" xmlns:cx5="http://schemas.microsoft.com/office/drawing/2016/5/11/chartex" xmlns:cx6="http://schemas.microsoft.com/office/drawing/2016/5/12/chartex" xmlns:cx7="http://schemas.microsoft.com/office/drawing/2016/5/13/chartex" xmlns:cx8="http://schemas.microsoft.com/office/drawing/2016/5/14/chartex" xmlns:mc="http://schemas.openxmlformats.org/markup-compatibility/2006" xmlns:aink="http://schemas.microsoft.com/office/drawing/2016/ink" xmlns:am3d="http://schemas.microsoft.com/office/drawing/2017/model3d" xmlns:o="urn:schemas-microsoft-com:office:office" xmlns:r="http://schemas.openxmlformats.org/officeDocument/2006/relationships" xmlns:m="http://schemas.openxmlformats.org/officeDocument/2006/math" xmlns:v="urn:schemas-microsoft-com:vml" xmlns:wp14="http://schemas.microsoft.com/office/word/2010/wordprocessingDrawing" xmlns:wp="http://schemas.openxmlformats.org/drawingml/2006/wordprocessingDrawing" xmlns:w10="urn:schemas-microsoft-com:office:word" xmlns:w="http://schemas.openxmlformats.org/wordprocessingml/2006/main" xmlns:w14="http://schemas.microsoft.com/office/word/2010/wordml" xmlns:w15="http://schemas.microsoft.com/office/word/2012/wordml" xmlns:w16cid="http://schemas.microsoft.com/office/word/2016/wordml/cid" xmlns:w16se="http://schemas.microsoft.com/office/word/2015/wordml/symex" xmlns:wpg="http://schemas.microsoft.com/office/word/2010/wordprocessingGroup" xmlns:wpi="http://schemas.microsoft.com/office/word/2010/wordprocessingInk" xmlns:wne="http://schemas.microsoft.com/office/word/2006/wordml" xmlns:wps="http://schemas.microsoft.com/office/word/2010/wordprocessingShape" mc:Ignorable="w14 w15 w16se w16cid wp14">
+<w:ftr xmlns:wpc="http://schemas.microsoft.com/office/word/2010/wordprocessingCanvas" xmlns:cx="http://schemas.microsoft.com/office/drawing/2014/chartex" xmlns:mc="http://schemas.openxmlformats.org/markup-compatibility/2006" xmlns:o="urn:schemas-microsoft-com:office:office" xmlns:r="http://schemas.openxmlformats.org/officeDocument/2006/relationships" xmlns:m="http://schemas.openxmlformats.org/officeDocument/2006/math" xmlns:v="urn:schemas-microsoft-com:vml" xmlns:wp14="http://schemas.microsoft.com/office/word/2010/wordprocessingDrawing" xmlns:wp="http://schemas.openxmlformats.org/drawingml/2006/wordprocessingDrawing" xmlns:w10="urn:schemas-microsoft-com:office:word" xmlns:w="http://schemas.openxmlformats.org/wordprocessingml/2006/main" xmlns:w14="http://schemas.microsoft.com/office/word/2010/wordml" xmlns:w15="http://schemas.microsoft.com/office/word/2012/wordml" xmlns:w16se="http://schemas.microsoft.com/office/word/2015/wordml/symex" xmlns:wpg="http://schemas.microsoft.com/office/word/2010/wordprocessingGroup" xmlns:wpi="http://schemas.microsoft.com/office/word/2010/wordprocessingInk" xmlns:wne="http://schemas.microsoft.com/office/word/2006/wordml" xmlns:wps="http://schemas.microsoft.com/office/word/2010/wordprocessingShape" mc:Ignorable="w14 w15 w16se wp14">
   <w:p>
     <w:pPr>
       <w:pStyle w:val="Footer"/>
@@ -6770,14 +6808,14 @@
 </file>
 
 <file path=word/footer3.xml><?xml version="1.0" encoding="utf-8"?>
-<w:ftr xmlns:wpc="http://schemas.microsoft.com/office/word/2010/wordprocessingCanvas" xmlns:cx="http://schemas.microsoft.com/office/drawing/2014/chartex" xmlns:cx1="http://schemas.microsoft.com/office/drawing/2015/9/8/chartex" xmlns:cx2="http://schemas.microsoft.com/office/drawing/2015/10/21/chartex" xmlns:cx3="http://schemas.microsoft.com/office/drawing/2016/5/9/chartex" xmlns:cx4="http://schemas.microsoft.com/office/drawing/2016/5/10/chartex" xmlns:cx5="http://schemas.microsoft.com/office/drawing/2016/5/11/chartex" xmlns:cx6="http://schemas.microsoft.com/office/drawing/2016/5/12/chartex" xmlns:cx7="http://schemas.microsoft.com/office/drawing/2016/5/13/chartex" xmlns:cx8="http://schemas.microsoft.com/office/drawing/2016/5/14/chartex" xmlns:mc="http://schemas.openxmlformats.org/markup-compatibility/2006" xmlns:aink="http://schemas.microsoft.com/office/drawing/2016/ink" xmlns:am3d="http://schemas.microsoft.com/office/drawing/2017/model3d" xmlns:o="urn:schemas-microsoft-com:office:office" xmlns:r="http://schemas.openxmlformats.org/officeDocument/2006/relationships" xmlns:m="http://schemas.openxmlformats.org/officeDocument/2006/math" xmlns:v="urn:schemas-microsoft-com:vml" xmlns:wp14="http://schemas.microsoft.com/office/word/2010/wordprocessingDrawing" xmlns:wp="http://schemas.openxmlformats.org/drawingml/2006/wordprocessingDrawing" xmlns:w10="urn:schemas-microsoft-com:office:word" xmlns:w="http://schemas.openxmlformats.org/wordprocessingml/2006/main" xmlns:w14="http://schemas.microsoft.com/office/word/2010/wordml" xmlns:w15="http://schemas.microsoft.com/office/word/2012/wordml" xmlns:w16cid="http://schemas.microsoft.com/office/word/2016/wordml/cid" xmlns:w16se="http://schemas.microsoft.com/office/word/2015/wordml/symex" xmlns:wpg="http://schemas.microsoft.com/office/word/2010/wordprocessingGroup" xmlns:wpi="http://schemas.microsoft.com/office/word/2010/wordprocessingInk" xmlns:wne="http://schemas.microsoft.com/office/word/2006/wordml" xmlns:wps="http://schemas.microsoft.com/office/word/2010/wordprocessingShape" mc:Ignorable="w14 w15 w16se w16cid wp14">
+<w:ftr xmlns:wpc="http://schemas.microsoft.com/office/word/2010/wordprocessingCanvas" xmlns:cx="http://schemas.microsoft.com/office/drawing/2014/chartex" xmlns:mc="http://schemas.openxmlformats.org/markup-compatibility/2006" xmlns:o="urn:schemas-microsoft-com:office:office" xmlns:r="http://schemas.openxmlformats.org/officeDocument/2006/relationships" xmlns:m="http://schemas.openxmlformats.org/officeDocument/2006/math" xmlns:v="urn:schemas-microsoft-com:vml" xmlns:wp14="http://schemas.microsoft.com/office/word/2010/wordprocessingDrawing" xmlns:wp="http://schemas.openxmlformats.org/drawingml/2006/wordprocessingDrawing" xmlns:w10="urn:schemas-microsoft-com:office:word" xmlns:w="http://schemas.openxmlformats.org/wordprocessingml/2006/main" xmlns:w14="http://schemas.microsoft.com/office/word/2010/wordml" xmlns:w15="http://schemas.microsoft.com/office/word/2012/wordml" xmlns:w16se="http://schemas.microsoft.com/office/word/2015/wordml/symex" xmlns:wpg="http://schemas.microsoft.com/office/word/2010/wordprocessingGroup" xmlns:wpi="http://schemas.microsoft.com/office/word/2010/wordprocessingInk" xmlns:wne="http://schemas.microsoft.com/office/word/2006/wordml" xmlns:wps="http://schemas.microsoft.com/office/word/2010/wordprocessingShape" mc:Ignorable="w14 w15 w16se wp14">
   <w:p/>
   <w:p/>
 </w:ftr>
 </file>
 
 <file path=word/footer4.xml><?xml version="1.0" encoding="utf-8"?>
-<w:ftr xmlns:wpc="http://schemas.microsoft.com/office/word/2010/wordprocessingCanvas" xmlns:cx="http://schemas.microsoft.com/office/drawing/2014/chartex" xmlns:cx1="http://schemas.microsoft.com/office/drawing/2015/9/8/chartex" xmlns:cx2="http://schemas.microsoft.com/office/drawing/2015/10/21/chartex" xmlns:cx3="http://schemas.microsoft.com/office/drawing/2016/5/9/chartex" xmlns:cx4="http://schemas.microsoft.com/office/drawing/2016/5/10/chartex" xmlns:cx5="http://schemas.microsoft.com/office/drawing/2016/5/11/chartex" xmlns:cx6="http://schemas.microsoft.com/office/drawing/2016/5/12/chartex" xmlns:cx7="http://schemas.microsoft.com/office/drawing/2016/5/13/chartex" xmlns:cx8="http://schemas.microsoft.com/office/drawing/2016/5/14/chartex" xmlns:mc="http://schemas.openxmlformats.org/markup-compatibility/2006" xmlns:aink="http://schemas.microsoft.com/office/drawing/2016/ink" xmlns:am3d="http://schemas.microsoft.com/office/drawing/2017/model3d" xmlns:o="urn:schemas-microsoft-com:office:office" xmlns:r="http://schemas.openxmlformats.org/officeDocument/2006/relationships" xmlns:m="http://schemas.openxmlformats.org/officeDocument/2006/math" xmlns:v="urn:schemas-microsoft-com:vml" xmlns:wp14="http://schemas.microsoft.com/office/word/2010/wordprocessingDrawing" xmlns:wp="http://schemas.openxmlformats.org/drawingml/2006/wordprocessingDrawing" xmlns:w10="urn:schemas-microsoft-com:office:word" xmlns:w="http://schemas.openxmlformats.org/wordprocessingml/2006/main" xmlns:w14="http://schemas.microsoft.com/office/word/2010/wordml" xmlns:w15="http://schemas.microsoft.com/office/word/2012/wordml" xmlns:w16cid="http://schemas.microsoft.com/office/word/2016/wordml/cid" xmlns:w16se="http://schemas.microsoft.com/office/word/2015/wordml/symex" xmlns:wpg="http://schemas.microsoft.com/office/word/2010/wordprocessingGroup" xmlns:wpi="http://schemas.microsoft.com/office/word/2010/wordprocessingInk" xmlns:wne="http://schemas.microsoft.com/office/word/2006/wordml" xmlns:wps="http://schemas.microsoft.com/office/word/2010/wordprocessingShape" mc:Ignorable="w14 w15 w16se w16cid wp14">
+<w:ftr xmlns:wpc="http://schemas.microsoft.com/office/word/2010/wordprocessingCanvas" xmlns:cx="http://schemas.microsoft.com/office/drawing/2014/chartex" xmlns:mc="http://schemas.openxmlformats.org/markup-compatibility/2006" xmlns:o="urn:schemas-microsoft-com:office:office" xmlns:r="http://schemas.openxmlformats.org/officeDocument/2006/relationships" xmlns:m="http://schemas.openxmlformats.org/officeDocument/2006/math" xmlns:v="urn:schemas-microsoft-com:vml" xmlns:wp14="http://schemas.microsoft.com/office/word/2010/wordprocessingDrawing" xmlns:wp="http://schemas.openxmlformats.org/drawingml/2006/wordprocessingDrawing" xmlns:w10="urn:schemas-microsoft-com:office:word" xmlns:w="http://schemas.openxmlformats.org/wordprocessingml/2006/main" xmlns:w14="http://schemas.microsoft.com/office/word/2010/wordml" xmlns:w15="http://schemas.microsoft.com/office/word/2012/wordml" xmlns:w16se="http://schemas.microsoft.com/office/word/2015/wordml/symex" xmlns:wpg="http://schemas.microsoft.com/office/word/2010/wordprocessingGroup" xmlns:wpi="http://schemas.microsoft.com/office/word/2010/wordprocessingInk" xmlns:wne="http://schemas.microsoft.com/office/word/2006/wordml" xmlns:wps="http://schemas.microsoft.com/office/word/2010/wordprocessingShape" mc:Ignorable="w14 w15 w16se wp14">
   <w:p>
     <w:pPr>
       <w:pStyle w:val="Footer"/>
@@ -6840,7 +6878,7 @@
         <w:color w:val="C00000"/>
         <w:lang w:eastAsia="ar-SA" w:bidi="ar-SA"/>
       </w:rPr>
-      <w:t>12</w:t>
+      <w:t>8</w:t>
     </w:r>
     <w:r>
       <w:rPr>
@@ -6889,7 +6927,7 @@
         <w:color w:val="C00000"/>
         <w:lang w:eastAsia="ar-SA" w:bidi="ar-SA"/>
       </w:rPr>
-      <w:t>12</w:t>
+      <w:t>8</w:t>
     </w:r>
     <w:r>
       <w:rPr>
@@ -6904,13 +6942,13 @@
 </file>
 
 <file path=word/footer5.xml><?xml version="1.0" encoding="utf-8"?>
-<w:ftr xmlns:wpc="http://schemas.microsoft.com/office/word/2010/wordprocessingCanvas" xmlns:cx="http://schemas.microsoft.com/office/drawing/2014/chartex" xmlns:cx1="http://schemas.microsoft.com/office/drawing/2015/9/8/chartex" xmlns:cx2="http://schemas.microsoft.com/office/drawing/2015/10/21/chartex" xmlns:cx3="http://schemas.microsoft.com/office/drawing/2016/5/9/chartex" xmlns:cx4="http://schemas.microsoft.com/office/drawing/2016/5/10/chartex" xmlns:cx5="http://schemas.microsoft.com/office/drawing/2016/5/11/chartex" xmlns:cx6="http://schemas.microsoft.com/office/drawing/2016/5/12/chartex" xmlns:cx7="http://schemas.microsoft.com/office/drawing/2016/5/13/chartex" xmlns:cx8="http://schemas.microsoft.com/office/drawing/2016/5/14/chartex" xmlns:mc="http://schemas.openxmlformats.org/markup-compatibility/2006" xmlns:aink="http://schemas.microsoft.com/office/drawing/2016/ink" xmlns:am3d="http://schemas.microsoft.com/office/drawing/2017/model3d" xmlns:o="urn:schemas-microsoft-com:office:office" xmlns:r="http://schemas.openxmlformats.org/officeDocument/2006/relationships" xmlns:m="http://schemas.openxmlformats.org/officeDocument/2006/math" xmlns:v="urn:schemas-microsoft-com:vml" xmlns:wp14="http://schemas.microsoft.com/office/word/2010/wordprocessingDrawing" xmlns:wp="http://schemas.openxmlformats.org/drawingml/2006/wordprocessingDrawing" xmlns:w10="urn:schemas-microsoft-com:office:word" xmlns:w="http://schemas.openxmlformats.org/wordprocessingml/2006/main" xmlns:w14="http://schemas.microsoft.com/office/word/2010/wordml" xmlns:w15="http://schemas.microsoft.com/office/word/2012/wordml" xmlns:w16cid="http://schemas.microsoft.com/office/word/2016/wordml/cid" xmlns:w16se="http://schemas.microsoft.com/office/word/2015/wordml/symex" xmlns:wpg="http://schemas.microsoft.com/office/word/2010/wordprocessingGroup" xmlns:wpi="http://schemas.microsoft.com/office/word/2010/wordprocessingInk" xmlns:wne="http://schemas.microsoft.com/office/word/2006/wordml" xmlns:wps="http://schemas.microsoft.com/office/word/2010/wordprocessingShape" mc:Ignorable="w14 w15 w16se w16cid wp14">
+<w:ftr xmlns:wpc="http://schemas.microsoft.com/office/word/2010/wordprocessingCanvas" xmlns:cx="http://schemas.microsoft.com/office/drawing/2014/chartex" xmlns:mc="http://schemas.openxmlformats.org/markup-compatibility/2006" xmlns:o="urn:schemas-microsoft-com:office:office" xmlns:r="http://schemas.openxmlformats.org/officeDocument/2006/relationships" xmlns:m="http://schemas.openxmlformats.org/officeDocument/2006/math" xmlns:v="urn:schemas-microsoft-com:vml" xmlns:wp14="http://schemas.microsoft.com/office/word/2010/wordprocessingDrawing" xmlns:wp="http://schemas.openxmlformats.org/drawingml/2006/wordprocessingDrawing" xmlns:w10="urn:schemas-microsoft-com:office:word" xmlns:w="http://schemas.openxmlformats.org/wordprocessingml/2006/main" xmlns:w14="http://schemas.microsoft.com/office/word/2010/wordml" xmlns:w15="http://schemas.microsoft.com/office/word/2012/wordml" xmlns:w16se="http://schemas.microsoft.com/office/word/2015/wordml/symex" xmlns:wpg="http://schemas.microsoft.com/office/word/2010/wordprocessingGroup" xmlns:wpi="http://schemas.microsoft.com/office/word/2010/wordprocessingInk" xmlns:wne="http://schemas.microsoft.com/office/word/2006/wordml" xmlns:wps="http://schemas.microsoft.com/office/word/2010/wordprocessingShape" mc:Ignorable="w14 w15 w16se wp14">
   <w:p/>
 </w:ftr>
 </file>
 
 <file path=word/footnotes.xml><?xml version="1.0" encoding="utf-8"?>
-<w:footnotes xmlns:wpc="http://schemas.microsoft.com/office/word/2010/wordprocessingCanvas" xmlns:cx="http://schemas.microsoft.com/office/drawing/2014/chartex" xmlns:cx1="http://schemas.microsoft.com/office/drawing/2015/9/8/chartex" xmlns:cx2="http://schemas.microsoft.com/office/drawing/2015/10/21/chartex" xmlns:cx3="http://schemas.microsoft.com/office/drawing/2016/5/9/chartex" xmlns:cx4="http://schemas.microsoft.com/office/drawing/2016/5/10/chartex" xmlns:cx5="http://schemas.microsoft.com/office/drawing/2016/5/11/chartex" xmlns:cx6="http://schemas.microsoft.com/office/drawing/2016/5/12/chartex" xmlns:cx7="http://schemas.microsoft.com/office/drawing/2016/5/13/chartex" xmlns:cx8="http://schemas.microsoft.com/office/drawing/2016/5/14/chartex" xmlns:mc="http://schemas.openxmlformats.org/markup-compatibility/2006" xmlns:aink="http://schemas.microsoft.com/office/drawing/2016/ink" xmlns:am3d="http://schemas.microsoft.com/office/drawing/2017/model3d" xmlns:o="urn:schemas-microsoft-com:office:office" xmlns:r="http://schemas.openxmlformats.org/officeDocument/2006/relationships" xmlns:m="http://schemas.openxmlformats.org/officeDocument/2006/math" xmlns:v="urn:schemas-microsoft-com:vml" xmlns:wp14="http://schemas.microsoft.com/office/word/2010/wordprocessingDrawing" xmlns:wp="http://schemas.openxmlformats.org/drawingml/2006/wordprocessingDrawing" xmlns:w10="urn:schemas-microsoft-com:office:word" xmlns:w="http://schemas.openxmlformats.org/wordprocessingml/2006/main" xmlns:w14="http://schemas.microsoft.com/office/word/2010/wordml" xmlns:w15="http://schemas.microsoft.com/office/word/2012/wordml" xmlns:w16cid="http://schemas.microsoft.com/office/word/2016/wordml/cid" xmlns:w16se="http://schemas.microsoft.com/office/word/2015/wordml/symex" xmlns:wpg="http://schemas.microsoft.com/office/word/2010/wordprocessingGroup" xmlns:wpi="http://schemas.microsoft.com/office/word/2010/wordprocessingInk" xmlns:wne="http://schemas.microsoft.com/office/word/2006/wordml" xmlns:wps="http://schemas.microsoft.com/office/word/2010/wordprocessingShape" mc:Ignorable="w14 w15 w16se w16cid wp14">
+<w:footnotes xmlns:wpc="http://schemas.microsoft.com/office/word/2010/wordprocessingCanvas" xmlns:cx="http://schemas.microsoft.com/office/drawing/2014/chartex" xmlns:mc="http://schemas.openxmlformats.org/markup-compatibility/2006" xmlns:o="urn:schemas-microsoft-com:office:office" xmlns:r="http://schemas.openxmlformats.org/officeDocument/2006/relationships" xmlns:m="http://schemas.openxmlformats.org/officeDocument/2006/math" xmlns:v="urn:schemas-microsoft-com:vml" xmlns:wp14="http://schemas.microsoft.com/office/word/2010/wordprocessingDrawing" xmlns:wp="http://schemas.openxmlformats.org/drawingml/2006/wordprocessingDrawing" xmlns:w10="urn:schemas-microsoft-com:office:word" xmlns:w="http://schemas.openxmlformats.org/wordprocessingml/2006/main" xmlns:w14="http://schemas.microsoft.com/office/word/2010/wordml" xmlns:w15="http://schemas.microsoft.com/office/word/2012/wordml" xmlns:w16se="http://schemas.microsoft.com/office/word/2015/wordml/symex" xmlns:wpg="http://schemas.microsoft.com/office/word/2010/wordprocessingGroup" xmlns:wpi="http://schemas.microsoft.com/office/word/2010/wordprocessingInk" xmlns:wne="http://schemas.microsoft.com/office/word/2006/wordml" xmlns:wps="http://schemas.microsoft.com/office/word/2010/wordprocessingShape" mc:Ignorable="w14 w15 w16se wp14">
   <w:footnote w:type="separator" w:id="-1">
     <w:p>
       <w:r>
@@ -6938,7 +6976,7 @@
 </file>
 
 <file path=word/header1.xml><?xml version="1.0" encoding="utf-8"?>
-<w:hdr xmlns:wpc="http://schemas.microsoft.com/office/word/2010/wordprocessingCanvas" xmlns:cx="http://schemas.microsoft.com/office/drawing/2014/chartex" xmlns:cx1="http://schemas.microsoft.com/office/drawing/2015/9/8/chartex" xmlns:cx2="http://schemas.microsoft.com/office/drawing/2015/10/21/chartex" xmlns:cx3="http://schemas.microsoft.com/office/drawing/2016/5/9/chartex" xmlns:cx4="http://schemas.microsoft.com/office/drawing/2016/5/10/chartex" xmlns:cx5="http://schemas.microsoft.com/office/drawing/2016/5/11/chartex" xmlns:cx6="http://schemas.microsoft.com/office/drawing/2016/5/12/chartex" xmlns:cx7="http://schemas.microsoft.com/office/drawing/2016/5/13/chartex" xmlns:cx8="http://schemas.microsoft.com/office/drawing/2016/5/14/chartex" xmlns:mc="http://schemas.openxmlformats.org/markup-compatibility/2006" xmlns:aink="http://schemas.microsoft.com/office/drawing/2016/ink" xmlns:am3d="http://schemas.microsoft.com/office/drawing/2017/model3d" xmlns:o="urn:schemas-microsoft-com:office:office" xmlns:r="http://schemas.openxmlformats.org/officeDocument/2006/relationships" xmlns:m="http://schemas.openxmlformats.org/officeDocument/2006/math" xmlns:v="urn:schemas-microsoft-com:vml" xmlns:wp14="http://schemas.microsoft.com/office/word/2010/wordprocessingDrawing" xmlns:wp="http://schemas.openxmlformats.org/drawingml/2006/wordprocessingDrawing" xmlns:w10="urn:schemas-microsoft-com:office:word" xmlns:w="http://schemas.openxmlformats.org/wordprocessingml/2006/main" xmlns:w14="http://schemas.microsoft.com/office/word/2010/wordml" xmlns:w15="http://schemas.microsoft.com/office/word/2012/wordml" xmlns:w16cid="http://schemas.microsoft.com/office/word/2016/wordml/cid" xmlns:w16se="http://schemas.microsoft.com/office/word/2015/wordml/symex" xmlns:wpg="http://schemas.microsoft.com/office/word/2010/wordprocessingGroup" xmlns:wpi="http://schemas.microsoft.com/office/word/2010/wordprocessingInk" xmlns:wne="http://schemas.microsoft.com/office/word/2006/wordml" xmlns:wps="http://schemas.microsoft.com/office/word/2010/wordprocessingShape" mc:Ignorable="w14 w15 w16se w16cid wp14">
+<w:hdr xmlns:wpc="http://schemas.microsoft.com/office/word/2010/wordprocessingCanvas" xmlns:cx="http://schemas.microsoft.com/office/drawing/2014/chartex" xmlns:mc="http://schemas.openxmlformats.org/markup-compatibility/2006" xmlns:o="urn:schemas-microsoft-com:office:office" xmlns:r="http://schemas.openxmlformats.org/officeDocument/2006/relationships" xmlns:m="http://schemas.openxmlformats.org/officeDocument/2006/math" xmlns:v="urn:schemas-microsoft-com:vml" xmlns:wp14="http://schemas.microsoft.com/office/word/2010/wordprocessingDrawing" xmlns:wp="http://schemas.openxmlformats.org/drawingml/2006/wordprocessingDrawing" xmlns:w10="urn:schemas-microsoft-com:office:word" xmlns:w="http://schemas.openxmlformats.org/wordprocessingml/2006/main" xmlns:w14="http://schemas.microsoft.com/office/word/2010/wordml" xmlns:w15="http://schemas.microsoft.com/office/word/2012/wordml" xmlns:w16se="http://schemas.microsoft.com/office/word/2015/wordml/symex" xmlns:wpg="http://schemas.microsoft.com/office/word/2010/wordprocessingGroup" xmlns:wpi="http://schemas.microsoft.com/office/word/2010/wordprocessingInk" xmlns:wne="http://schemas.microsoft.com/office/word/2006/wordml" xmlns:wps="http://schemas.microsoft.com/office/word/2010/wordprocessingShape" mc:Ignorable="w14 w15 w16se wp14">
   <w:p>
     <w:pPr>
       <w:pStyle w:val="Header"/>
@@ -6970,13 +7008,13 @@
 </file>
 
 <file path=word/header2.xml><?xml version="1.0" encoding="utf-8"?>
-<w:hdr xmlns:wpc="http://schemas.microsoft.com/office/word/2010/wordprocessingCanvas" xmlns:cx="http://schemas.microsoft.com/office/drawing/2014/chartex" xmlns:cx1="http://schemas.microsoft.com/office/drawing/2015/9/8/chartex" xmlns:cx2="http://schemas.microsoft.com/office/drawing/2015/10/21/chartex" xmlns:cx3="http://schemas.microsoft.com/office/drawing/2016/5/9/chartex" xmlns:cx4="http://schemas.microsoft.com/office/drawing/2016/5/10/chartex" xmlns:cx5="http://schemas.microsoft.com/office/drawing/2016/5/11/chartex" xmlns:cx6="http://schemas.microsoft.com/office/drawing/2016/5/12/chartex" xmlns:cx7="http://schemas.microsoft.com/office/drawing/2016/5/13/chartex" xmlns:cx8="http://schemas.microsoft.com/office/drawing/2016/5/14/chartex" xmlns:mc="http://schemas.openxmlformats.org/markup-compatibility/2006" xmlns:aink="http://schemas.microsoft.com/office/drawing/2016/ink" xmlns:am3d="http://schemas.microsoft.com/office/drawing/2017/model3d" xmlns:o="urn:schemas-microsoft-com:office:office" xmlns:r="http://schemas.openxmlformats.org/officeDocument/2006/relationships" xmlns:m="http://schemas.openxmlformats.org/officeDocument/2006/math" xmlns:v="urn:schemas-microsoft-com:vml" xmlns:wp14="http://schemas.microsoft.com/office/word/2010/wordprocessingDrawing" xmlns:wp="http://schemas.openxmlformats.org/drawingml/2006/wordprocessingDrawing" xmlns:w10="urn:schemas-microsoft-com:office:word" xmlns:w="http://schemas.openxmlformats.org/wordprocessingml/2006/main" xmlns:w14="http://schemas.microsoft.com/office/word/2010/wordml" xmlns:w15="http://schemas.microsoft.com/office/word/2012/wordml" xmlns:w16cid="http://schemas.microsoft.com/office/word/2016/wordml/cid" xmlns:w16se="http://schemas.microsoft.com/office/word/2015/wordml/symex" xmlns:wpg="http://schemas.microsoft.com/office/word/2010/wordprocessingGroup" xmlns:wpi="http://schemas.microsoft.com/office/word/2010/wordprocessingInk" xmlns:wne="http://schemas.microsoft.com/office/word/2006/wordml" xmlns:wps="http://schemas.microsoft.com/office/word/2010/wordprocessingShape" mc:Ignorable="w14 w15 w16se w16cid wp14">
+<w:hdr xmlns:wpc="http://schemas.microsoft.com/office/word/2010/wordprocessingCanvas" xmlns:cx="http://schemas.microsoft.com/office/drawing/2014/chartex" xmlns:mc="http://schemas.openxmlformats.org/markup-compatibility/2006" xmlns:o="urn:schemas-microsoft-com:office:office" xmlns:r="http://schemas.openxmlformats.org/officeDocument/2006/relationships" xmlns:m="http://schemas.openxmlformats.org/officeDocument/2006/math" xmlns:v="urn:schemas-microsoft-com:vml" xmlns:wp14="http://schemas.microsoft.com/office/word/2010/wordprocessingDrawing" xmlns:wp="http://schemas.openxmlformats.org/drawingml/2006/wordprocessingDrawing" xmlns:w10="urn:schemas-microsoft-com:office:word" xmlns:w="http://schemas.openxmlformats.org/wordprocessingml/2006/main" xmlns:w14="http://schemas.microsoft.com/office/word/2010/wordml" xmlns:w15="http://schemas.microsoft.com/office/word/2012/wordml" xmlns:w16se="http://schemas.microsoft.com/office/word/2015/wordml/symex" xmlns:wpg="http://schemas.microsoft.com/office/word/2010/wordprocessingGroup" xmlns:wpi="http://schemas.microsoft.com/office/word/2010/wordprocessingInk" xmlns:wne="http://schemas.microsoft.com/office/word/2006/wordml" xmlns:wps="http://schemas.microsoft.com/office/word/2010/wordprocessingShape" mc:Ignorable="w14 w15 w16se wp14">
   <w:p/>
 </w:hdr>
 </file>
 
 <file path=word/header3.xml><?xml version="1.0" encoding="utf-8"?>
-<w:hdr xmlns:wpc="http://schemas.microsoft.com/office/word/2010/wordprocessingCanvas" xmlns:cx="http://schemas.microsoft.com/office/drawing/2014/chartex" xmlns:cx1="http://schemas.microsoft.com/office/drawing/2015/9/8/chartex" xmlns:cx2="http://schemas.microsoft.com/office/drawing/2015/10/21/chartex" xmlns:cx3="http://schemas.microsoft.com/office/drawing/2016/5/9/chartex" xmlns:cx4="http://schemas.microsoft.com/office/drawing/2016/5/10/chartex" xmlns:cx5="http://schemas.microsoft.com/office/drawing/2016/5/11/chartex" xmlns:cx6="http://schemas.microsoft.com/office/drawing/2016/5/12/chartex" xmlns:cx7="http://schemas.microsoft.com/office/drawing/2016/5/13/chartex" xmlns:cx8="http://schemas.microsoft.com/office/drawing/2016/5/14/chartex" xmlns:mc="http://schemas.openxmlformats.org/markup-compatibility/2006" xmlns:aink="http://schemas.microsoft.com/office/drawing/2016/ink" xmlns:am3d="http://schemas.microsoft.com/office/drawing/2017/model3d" xmlns:o="urn:schemas-microsoft-com:office:office" xmlns:r="http://schemas.openxmlformats.org/officeDocument/2006/relationships" xmlns:m="http://schemas.openxmlformats.org/officeDocument/2006/math" xmlns:v="urn:schemas-microsoft-com:vml" xmlns:wp14="http://schemas.microsoft.com/office/word/2010/wordprocessingDrawing" xmlns:wp="http://schemas.openxmlformats.org/drawingml/2006/wordprocessingDrawing" xmlns:w10="urn:schemas-microsoft-com:office:word" xmlns:w="http://schemas.openxmlformats.org/wordprocessingml/2006/main" xmlns:w14="http://schemas.microsoft.com/office/word/2010/wordml" xmlns:w15="http://schemas.microsoft.com/office/word/2012/wordml" xmlns:w16cid="http://schemas.microsoft.com/office/word/2016/wordml/cid" xmlns:w16se="http://schemas.microsoft.com/office/word/2015/wordml/symex" xmlns:wpg="http://schemas.microsoft.com/office/word/2010/wordprocessingGroup" xmlns:wpi="http://schemas.microsoft.com/office/word/2010/wordprocessingInk" xmlns:wne="http://schemas.microsoft.com/office/word/2006/wordml" xmlns:wps="http://schemas.microsoft.com/office/word/2010/wordprocessingShape" mc:Ignorable="w14 w15 w16se w16cid wp14">
+<w:hdr xmlns:wpc="http://schemas.microsoft.com/office/word/2010/wordprocessingCanvas" xmlns:cx="http://schemas.microsoft.com/office/drawing/2014/chartex" xmlns:mc="http://schemas.openxmlformats.org/markup-compatibility/2006" xmlns:o="urn:schemas-microsoft-com:office:office" xmlns:r="http://schemas.openxmlformats.org/officeDocument/2006/relationships" xmlns:m="http://schemas.openxmlformats.org/officeDocument/2006/math" xmlns:v="urn:schemas-microsoft-com:vml" xmlns:wp14="http://schemas.microsoft.com/office/word/2010/wordprocessingDrawing" xmlns:wp="http://schemas.openxmlformats.org/drawingml/2006/wordprocessingDrawing" xmlns:w10="urn:schemas-microsoft-com:office:word" xmlns:w="http://schemas.openxmlformats.org/wordprocessingml/2006/main" xmlns:w14="http://schemas.microsoft.com/office/word/2010/wordml" xmlns:w15="http://schemas.microsoft.com/office/word/2012/wordml" xmlns:w16se="http://schemas.microsoft.com/office/word/2015/wordml/symex" xmlns:wpg="http://schemas.microsoft.com/office/word/2010/wordprocessingGroup" xmlns:wpi="http://schemas.microsoft.com/office/word/2010/wordprocessingInk" xmlns:wne="http://schemas.microsoft.com/office/word/2006/wordml" xmlns:wps="http://schemas.microsoft.com/office/word/2010/wordprocessingShape" mc:Ignorable="w14 w15 w16se wp14">
   <w:p>
     <w:pPr>
       <w:pStyle w:val="Header"/>
@@ -7001,6 +7039,7 @@
         <w:color w:val="2A62A6"/>
         <w:sz w:val="32"/>
         <w:szCs w:val="32"/>
+        <w:lang w:eastAsia="en-US" w:bidi="ar-SA"/>
       </w:rPr>
       <mc:AlternateContent>
         <mc:Choice Requires="wps">
@@ -7274,13 +7313,13 @@
 </file>
 
 <file path=word/header4.xml><?xml version="1.0" encoding="utf-8"?>
-<w:hdr xmlns:wpc="http://schemas.microsoft.com/office/word/2010/wordprocessingCanvas" xmlns:cx="http://schemas.microsoft.com/office/drawing/2014/chartex" xmlns:cx1="http://schemas.microsoft.com/office/drawing/2015/9/8/chartex" xmlns:cx2="http://schemas.microsoft.com/office/drawing/2015/10/21/chartex" xmlns:cx3="http://schemas.microsoft.com/office/drawing/2016/5/9/chartex" xmlns:cx4="http://schemas.microsoft.com/office/drawing/2016/5/10/chartex" xmlns:cx5="http://schemas.microsoft.com/office/drawing/2016/5/11/chartex" xmlns:cx6="http://schemas.microsoft.com/office/drawing/2016/5/12/chartex" xmlns:cx7="http://schemas.microsoft.com/office/drawing/2016/5/13/chartex" xmlns:cx8="http://schemas.microsoft.com/office/drawing/2016/5/14/chartex" xmlns:mc="http://schemas.openxmlformats.org/markup-compatibility/2006" xmlns:aink="http://schemas.microsoft.com/office/drawing/2016/ink" xmlns:am3d="http://schemas.microsoft.com/office/drawing/2017/model3d" xmlns:o="urn:schemas-microsoft-com:office:office" xmlns:r="http://schemas.openxmlformats.org/officeDocument/2006/relationships" xmlns:m="http://schemas.openxmlformats.org/officeDocument/2006/math" xmlns:v="urn:schemas-microsoft-com:vml" xmlns:wp14="http://schemas.microsoft.com/office/word/2010/wordprocessingDrawing" xmlns:wp="http://schemas.openxmlformats.org/drawingml/2006/wordprocessingDrawing" xmlns:w10="urn:schemas-microsoft-com:office:word" xmlns:w="http://schemas.openxmlformats.org/wordprocessingml/2006/main" xmlns:w14="http://schemas.microsoft.com/office/word/2010/wordml" xmlns:w15="http://schemas.microsoft.com/office/word/2012/wordml" xmlns:w16cid="http://schemas.microsoft.com/office/word/2016/wordml/cid" xmlns:w16se="http://schemas.microsoft.com/office/word/2015/wordml/symex" xmlns:wpg="http://schemas.microsoft.com/office/word/2010/wordprocessingGroup" xmlns:wpi="http://schemas.microsoft.com/office/word/2010/wordprocessingInk" xmlns:wne="http://schemas.microsoft.com/office/word/2006/wordml" xmlns:wps="http://schemas.microsoft.com/office/word/2010/wordprocessingShape" mc:Ignorable="w14 w15 w16se w16cid wp14">
+<w:hdr xmlns:wpc="http://schemas.microsoft.com/office/word/2010/wordprocessingCanvas" xmlns:cx="http://schemas.microsoft.com/office/drawing/2014/chartex" xmlns:mc="http://schemas.openxmlformats.org/markup-compatibility/2006" xmlns:o="urn:schemas-microsoft-com:office:office" xmlns:r="http://schemas.openxmlformats.org/officeDocument/2006/relationships" xmlns:m="http://schemas.openxmlformats.org/officeDocument/2006/math" xmlns:v="urn:schemas-microsoft-com:vml" xmlns:wp14="http://schemas.microsoft.com/office/word/2010/wordprocessingDrawing" xmlns:wp="http://schemas.openxmlformats.org/drawingml/2006/wordprocessingDrawing" xmlns:w10="urn:schemas-microsoft-com:office:word" xmlns:w="http://schemas.openxmlformats.org/wordprocessingml/2006/main" xmlns:w14="http://schemas.microsoft.com/office/word/2010/wordml" xmlns:w15="http://schemas.microsoft.com/office/word/2012/wordml" xmlns:w16se="http://schemas.microsoft.com/office/word/2015/wordml/symex" xmlns:wpg="http://schemas.microsoft.com/office/word/2010/wordprocessingGroup" xmlns:wpi="http://schemas.microsoft.com/office/word/2010/wordprocessingInk" xmlns:wne="http://schemas.microsoft.com/office/word/2006/wordml" xmlns:wps="http://schemas.microsoft.com/office/word/2010/wordprocessingShape" mc:Ignorable="w14 w15 w16se wp14">
   <w:p/>
 </w:hdr>
 </file>
 
 <file path=word/numbering.xml><?xml version="1.0" encoding="utf-8"?>
-<w:numbering xmlns:wpc="http://schemas.microsoft.com/office/word/2010/wordprocessingCanvas" xmlns:cx="http://schemas.microsoft.com/office/drawing/2014/chartex" xmlns:cx1="http://schemas.microsoft.com/office/drawing/2015/9/8/chartex" xmlns:cx2="http://schemas.microsoft.com/office/drawing/2015/10/21/chartex" xmlns:cx3="http://schemas.microsoft.com/office/drawing/2016/5/9/chartex" xmlns:cx4="http://schemas.microsoft.com/office/drawing/2016/5/10/chartex" xmlns:cx5="http://schemas.microsoft.com/office/drawing/2016/5/11/chartex" xmlns:cx6="http://schemas.microsoft.com/office/drawing/2016/5/12/chartex" xmlns:cx7="http://schemas.microsoft.com/office/drawing/2016/5/13/chartex" xmlns:cx8="http://schemas.microsoft.com/office/drawing/2016/5/14/chartex" xmlns:mc="http://schemas.openxmlformats.org/markup-compatibility/2006" xmlns:aink="http://schemas.microsoft.com/office/drawing/2016/ink" xmlns:am3d="http://schemas.microsoft.com/office/drawing/2017/model3d" xmlns:o="urn:schemas-microsoft-com:office:office" xmlns:r="http://schemas.openxmlformats.org/officeDocument/2006/relationships" xmlns:m="http://schemas.openxmlformats.org/officeDocument/2006/math" xmlns:v="urn:schemas-microsoft-com:vml" xmlns:wp14="http://schemas.microsoft.com/office/word/2010/wordprocessingDrawing" xmlns:wp="http://schemas.openxmlformats.org/drawingml/2006/wordprocessingDrawing" xmlns:w10="urn:schemas-microsoft-com:office:word" xmlns:w="http://schemas.openxmlformats.org/wordprocessingml/2006/main" xmlns:w14="http://schemas.microsoft.com/office/word/2010/wordml" xmlns:w15="http://schemas.microsoft.com/office/word/2012/wordml" xmlns:w16cid="http://schemas.microsoft.com/office/word/2016/wordml/cid" xmlns:w16se="http://schemas.microsoft.com/office/word/2015/wordml/symex" xmlns:wpg="http://schemas.microsoft.com/office/word/2010/wordprocessingGroup" xmlns:wpi="http://schemas.microsoft.com/office/word/2010/wordprocessingInk" xmlns:wne="http://schemas.microsoft.com/office/word/2006/wordml" xmlns:wps="http://schemas.microsoft.com/office/word/2010/wordprocessingShape" mc:Ignorable="w14 w15 w16se w16cid wp14">
+<w:numbering xmlns:wpc="http://schemas.microsoft.com/office/word/2010/wordprocessingCanvas" xmlns:cx="http://schemas.microsoft.com/office/drawing/2014/chartex" xmlns:mc="http://schemas.openxmlformats.org/markup-compatibility/2006" xmlns:o="urn:schemas-microsoft-com:office:office" xmlns:r="http://schemas.openxmlformats.org/officeDocument/2006/relationships" xmlns:m="http://schemas.openxmlformats.org/officeDocument/2006/math" xmlns:v="urn:schemas-microsoft-com:vml" xmlns:wp14="http://schemas.microsoft.com/office/word/2010/wordprocessingDrawing" xmlns:wp="http://schemas.openxmlformats.org/drawingml/2006/wordprocessingDrawing" xmlns:w10="urn:schemas-microsoft-com:office:word" xmlns:w="http://schemas.openxmlformats.org/wordprocessingml/2006/main" xmlns:w14="http://schemas.microsoft.com/office/word/2010/wordml" xmlns:w15="http://schemas.microsoft.com/office/word/2012/wordml" xmlns:w16se="http://schemas.microsoft.com/office/word/2015/wordml/symex" xmlns:wpg="http://schemas.microsoft.com/office/word/2010/wordprocessingGroup" xmlns:wpi="http://schemas.microsoft.com/office/word/2010/wordprocessingInk" xmlns:wne="http://schemas.microsoft.com/office/word/2006/wordml" xmlns:wps="http://schemas.microsoft.com/office/word/2010/wordprocessingShape" mc:Ignorable="w14 w15 w16se wp14">
   <w:abstractNum w:abstractNumId="0" w15:restartNumberingAfterBreak="0">
     <w:nsid w:val="00000001"/>
     <w:multiLevelType w:val="multilevel"/>
@@ -10681,7 +10720,7 @@
 </file>
 
 <file path=word/styles.xml><?xml version="1.0" encoding="utf-8"?>
-<w:styles xmlns:mc="http://schemas.openxmlformats.org/markup-compatibility/2006" xmlns:r="http://schemas.openxmlformats.org/officeDocument/2006/relationships" xmlns:w="http://schemas.openxmlformats.org/wordprocessingml/2006/main" xmlns:w14="http://schemas.microsoft.com/office/word/2010/wordml" xmlns:w15="http://schemas.microsoft.com/office/word/2012/wordml" xmlns:w16cid="http://schemas.microsoft.com/office/word/2016/wordml/cid" xmlns:w16se="http://schemas.microsoft.com/office/word/2015/wordml/symex" mc:Ignorable="w14 w15 w16se w16cid">
+<w:styles xmlns:mc="http://schemas.openxmlformats.org/markup-compatibility/2006" xmlns:r="http://schemas.openxmlformats.org/officeDocument/2006/relationships" xmlns:w="http://schemas.openxmlformats.org/wordprocessingml/2006/main" xmlns:w14="http://schemas.microsoft.com/office/word/2010/wordml" xmlns:w15="http://schemas.microsoft.com/office/word/2012/wordml" xmlns:w16se="http://schemas.microsoft.com/office/word/2015/wordml/symex" mc:Ignorable="w14 w15 w16se">
   <w:docDefaults>
     <w:rPrDefault>
       <w:rPr>
@@ -10691,7 +10730,7 @@
     </w:rPrDefault>
     <w:pPrDefault/>
   </w:docDefaults>
-  <w:latentStyles w:defLockedState="0" w:defUIPriority="0" w:defSemiHidden="0" w:defUnhideWhenUsed="0" w:defQFormat="0" w:count="376">
+  <w:latentStyles w:defLockedState="0" w:defUIPriority="0" w:defSemiHidden="0" w:defUnhideWhenUsed="0" w:defQFormat="0" w:count="371">
     <w:lsdException w:name="Normal" w:qFormat="1"/>
     <w:lsdException w:name="heading 1" w:qFormat="1"/>
     <w:lsdException w:name="heading 2" w:qFormat="1"/>
@@ -10864,7 +10903,7 @@
     <w:lsdException w:name="Medium Shading 2 Accent 1" w:uiPriority="64"/>
     <w:lsdException w:name="Medium List 1 Accent 1" w:uiPriority="65"/>
     <w:lsdException w:name="Revision" w:semiHidden="1" w:uiPriority="99"/>
-    <w:lsdException w:name="List Paragraph" w:uiPriority="34" w:qFormat="1"/>
+    <w:lsdException w:name="List Paragraph" w:qFormat="1"/>
     <w:lsdException w:name="Quote" w:uiPriority="29" w:qFormat="1"/>
     <w:lsdException w:name="Intense Quote" w:uiPriority="30" w:qFormat="1"/>
     <w:lsdException w:name="Medium List 2 Accent 1" w:uiPriority="66"/>
@@ -11056,11 +11095,6 @@
     <w:lsdException w:name="List Table 5 Dark Accent 6" w:uiPriority="50"/>
     <w:lsdException w:name="List Table 6 Colorful Accent 6" w:uiPriority="51"/>
     <w:lsdException w:name="List Table 7 Colorful Accent 6" w:uiPriority="52"/>
-    <w:lsdException w:name="Mention" w:semiHidden="1" w:uiPriority="99" w:unhideWhenUsed="1"/>
-    <w:lsdException w:name="Smart Hyperlink" w:semiHidden="1" w:uiPriority="99" w:unhideWhenUsed="1"/>
-    <w:lsdException w:name="Hashtag" w:semiHidden="1" w:uiPriority="99" w:unhideWhenUsed="1"/>
-    <w:lsdException w:name="Unresolved Mention" w:semiHidden="1" w:uiPriority="99" w:unhideWhenUsed="1"/>
-    <w:lsdException w:name="Smart Link" w:semiHidden="1" w:uiPriority="99" w:unhideWhenUsed="1"/>
   </w:latentStyles>
   <w:style w:type="paragraph" w:default="1" w:styleId="Normal">
     <w:name w:val="Normal"/>
@@ -12045,7 +12079,7 @@
       <w:bCs/>
     </w:rPr>
   </w:style>
-  <w:style w:type="character" w:styleId="UnresolvedMention">
+  <w:style w:type="character" w:customStyle="1" w:styleId="UnresolvedMention">
     <w:name w:val="Unresolved Mention"/>
     <w:basedOn w:val="DefaultParagraphFont"/>
     <w:uiPriority w:val="99"/>
@@ -12519,7 +12553,7 @@
 </file>
 
 <file path=customXml/itemProps1.xml><?xml version="1.0" encoding="utf-8"?>
-<ds:datastoreItem xmlns:ds="http://schemas.openxmlformats.org/officeDocument/2006/customXml" ds:itemID="{FCE0513D-7451-4BF8-BF0E-1E63FF5CE9AA}">
+<ds:datastoreItem xmlns:ds="http://schemas.openxmlformats.org/officeDocument/2006/customXml" ds:itemID="{0CB8DC8F-EF33-49AF-9746-39511E769577}">
   <ds:schemaRefs>
     <ds:schemaRef ds:uri="http://schemas.openxmlformats.org/officeDocument/2006/bibliography"/>
   </ds:schemaRefs>

</xml_diff>

<commit_message>
#10 Thong tin ve nhung nguoi tham gia voi so luong commit nhieu nhat #1
</commit_message>
<xml_diff>
--- a/docs/Nhom5_uoc_luong_du_an_ma_nguon_mo.docx
+++ b/docs/Nhom5_uoc_luong_du_an_ma_nguon_mo.docx
@@ -3586,32 +3586,19 @@
           <w:numId w:val="40"/>
         </w:numPr>
         <w:rPr>
+          <w:rFonts w:cs="Tahoma"/>
           <w:i/>
           <w:iCs/>
         </w:rPr>
       </w:pPr>
-      <w:bookmarkStart w:id="10" w:name="_GoBack"/>
-      <w:bookmarkEnd w:id="10"/>
-      <w:r>
-        <w:rPr>
+      <w:bookmarkStart w:id="10" w:name="_Toc57272148"/>
+      <w:r>
+        <w:rPr>
+          <w:rFonts w:cs="Tahoma"/>
           <w:i/>
           <w:iCs/>
         </w:rPr>
-        <w:t>Thông tin về</w:t>
-      </w:r>
-      <w:r>
-        <w:rPr>
-          <w:i/>
-          <w:iCs/>
-        </w:rPr>
-        <w:t xml:space="preserve"> 5 người tham gia dự án nguồn mở với số commit nhiều</w:t>
-      </w:r>
-      <w:r>
-        <w:rPr>
-          <w:i/>
-          <w:iCs/>
-        </w:rPr>
-        <w:t xml:space="preserve"> nhất</w:t>
+        <w:t>Thông tin về 5 người tham gia dự án nguồn mở với số commit nhiều nhất</w:t>
       </w:r>
     </w:p>
     <w:p>
@@ -3622,16 +3609,29 @@
           <w:numId w:val="40"/>
         </w:numPr>
         <w:rPr>
+          <w:rFonts w:cs="Tahoma"/>
           <w:i/>
           <w:iCs/>
         </w:rPr>
       </w:pPr>
       <w:r>
         <w:rPr>
+          <w:rFonts w:cs="Tahoma"/>
           <w:i/>
           <w:iCs/>
         </w:rPr>
-        <w:t>Tên đầy đủ</w:t>
+        <w:t xml:space="preserve">Tên đầy đủ : </w:t>
+      </w:r>
+      <w:r>
+        <w:rPr>
+          <w:rFonts w:cs="Tahoma"/>
+          <w:b/>
+          <w:bCs/>
+          <w:i/>
+          <w:color w:val="24292E"/>
+          <w:shd w:val="clear" w:color="auto" w:fill="FFFFFF"/>
+        </w:rPr>
+        <w:t>Adam Krantz</w:t>
       </w:r>
     </w:p>
     <w:p>
@@ -3642,17 +3642,29 @@
           <w:numId w:val="40"/>
         </w:numPr>
         <w:rPr>
+          <w:rFonts w:cs="Tahoma"/>
           <w:i/>
           <w:iCs/>
         </w:rPr>
       </w:pPr>
       <w:r>
         <w:rPr>
+          <w:rFonts w:cs="Tahoma"/>
           <w:i/>
           <w:iCs/>
         </w:rPr>
-        <w:t>Link tài khoản Github</w:t>
-      </w:r>
+        <w:t xml:space="preserve">Link tài khoản Github : </w:t>
+      </w:r>
+      <w:hyperlink r:id="rId15" w:history="1">
+        <w:r>
+          <w:rPr>
+            <w:rStyle w:val="Hyperlink"/>
+            <w:rFonts w:cs="Tahoma"/>
+            <w:i/>
+          </w:rPr>
+          <w:t>https://github.com/akrantz</w:t>
+        </w:r>
+      </w:hyperlink>
     </w:p>
     <w:p>
       <w:pPr>
@@ -3662,27 +3674,30 @@
           <w:numId w:val="40"/>
         </w:numPr>
         <w:rPr>
+          <w:rFonts w:cs="Tahoma"/>
           <w:i/>
           <w:iCs/>
         </w:rPr>
       </w:pPr>
       <w:r>
         <w:rPr>
+          <w:rFonts w:cs="Tahoma"/>
           <w:i/>
           <w:iCs/>
         </w:rPr>
-        <w:t>Số repository có</w:t>
+        <w:t>Số repository có : 33</w:t>
       </w:r>
     </w:p>
     <w:p>
       <w:pPr>
         <w:pStyle w:val="Heading2"/>
       </w:pPr>
-      <w:bookmarkStart w:id="11" w:name="_Toc57272148"/>
+      <w:bookmarkStart w:id="11" w:name="_GoBack"/>
+      <w:bookmarkEnd w:id="11"/>
       <w:r>
         <w:t>Kết quả chạy thử nghiệm</w:t>
       </w:r>
-      <w:bookmarkEnd w:id="11"/>
+      <w:bookmarkEnd w:id="10"/>
     </w:p>
     <w:p>
       <w:pPr>
@@ -6508,12 +6523,12 @@
     </w:p>
     <w:p/>
     <w:sectPr>
-      <w:headerReference w:type="even" r:id="rId15"/>
-      <w:headerReference w:type="default" r:id="rId16"/>
-      <w:footerReference w:type="even" r:id="rId17"/>
-      <w:footerReference w:type="default" r:id="rId18"/>
-      <w:headerReference w:type="first" r:id="rId19"/>
-      <w:footerReference w:type="first" r:id="rId20"/>
+      <w:headerReference w:type="even" r:id="rId16"/>
+      <w:headerReference w:type="default" r:id="rId17"/>
+      <w:footerReference w:type="even" r:id="rId18"/>
+      <w:footerReference w:type="default" r:id="rId19"/>
+      <w:headerReference w:type="first" r:id="rId20"/>
+      <w:footerReference w:type="first" r:id="rId21"/>
       <w:footnotePr>
         <w:pos w:val="beneathText"/>
       </w:footnotePr>
@@ -6878,7 +6893,7 @@
         <w:color w:val="C00000"/>
         <w:lang w:eastAsia="ar-SA" w:bidi="ar-SA"/>
       </w:rPr>
-      <w:t>8</w:t>
+      <w:t>5</w:t>
     </w:r>
     <w:r>
       <w:rPr>
@@ -12553,7 +12568,7 @@
 </file>
 
 <file path=customXml/itemProps1.xml><?xml version="1.0" encoding="utf-8"?>
-<ds:datastoreItem xmlns:ds="http://schemas.openxmlformats.org/officeDocument/2006/customXml" ds:itemID="{0CB8DC8F-EF33-49AF-9746-39511E769577}">
+<ds:datastoreItem xmlns:ds="http://schemas.openxmlformats.org/officeDocument/2006/customXml" ds:itemID="{120D1616-7273-467F-8B34-FA1F27F66206}">
   <ds:schemaRefs>
     <ds:schemaRef ds:uri="http://schemas.openxmlformats.org/officeDocument/2006/bibliography"/>
   </ds:schemaRefs>

</xml_diff>

<commit_message>
#10 Thong tin ve nhung nguoi tham gia voi so luong commit nhieu nhat #2
</commit_message>
<xml_diff>
--- a/docs/Nhom5_uoc_luong_du_an_ma_nguon_mo.docx
+++ b/docs/Nhom5_uoc_luong_du_an_ma_nguon_mo.docx
@@ -3690,99 +3690,189 @@
     </w:p>
     <w:p>
       <w:pPr>
-        <w:pStyle w:val="Heading2"/>
-      </w:pPr>
-      <w:bookmarkStart w:id="11" w:name="_GoBack"/>
-      <w:bookmarkEnd w:id="11"/>
-      <w:r>
-        <w:t>Kết quả chạy thử nghiệm</w:t>
-      </w:r>
-      <w:bookmarkEnd w:id="10"/>
-    </w:p>
-    <w:p>
-      <w:pPr>
-        <w:rPr>
-          <w:i/>
-          <w:iCs/>
-        </w:rPr>
-      </w:pPr>
-      <w:r>
-        <w:rPr>
-          <w:i/>
-          <w:iCs/>
-        </w:rPr>
-        <w:t>Mô tả các bước chạy chương trình, có thể thành công hoặc không thành công. Cho biết các lỗi xuất hiện và cách xử lý nếu có.</w:t>
-      </w:r>
-    </w:p>
-    <w:p>
-      <w:pPr>
-        <w:pStyle w:val="Heading2"/>
-      </w:pPr>
-      <w:bookmarkStart w:id="12" w:name="_Toc57272149"/>
-      <w:r>
-        <w:t>Phạm vi</w:t>
-      </w:r>
-      <w:r>
-        <w:t xml:space="preserve"> dự án</w:t>
-      </w:r>
-      <w:bookmarkEnd w:id="12"/>
-    </w:p>
-    <w:p>
-      <w:bookmarkStart w:id="13" w:name="_Toc57272150"/>
-      <w:r>
-        <w:t>Chạy trên hệ điều hành Window</w:t>
-      </w:r>
-    </w:p>
-    <w:p>
-      <w:pPr>
-        <w:pStyle w:val="Heading1"/>
-      </w:pPr>
-      <w:r>
-        <w:t>Giao tiếp/Trao đổi thông tin</w:t>
-      </w:r>
-      <w:bookmarkEnd w:id="13"/>
-    </w:p>
-    <w:p>
-      <w:pPr>
-        <w:rPr>
-          <w:i/>
-          <w:iCs/>
-        </w:rPr>
-      </w:pPr>
-      <w:bookmarkStart w:id="14" w:name="_Toc57272151"/>
-      <w:r>
-        <w:rPr>
-          <w:i/>
-          <w:iCs/>
-        </w:rPr>
-        <w:t>Các qui định về h</w:t>
-      </w:r>
-      <w:r>
-        <w:rPr>
-          <w:i/>
-          <w:iCs/>
-        </w:rPr>
-        <w:t>ọp hành nội bộ:</w:t>
-      </w:r>
-    </w:p>
-    <w:p>
-      <w:pPr>
         <w:pStyle w:val="ListParagraph"/>
         <w:numPr>
           <w:ilvl w:val="0"/>
           <w:numId w:val="40"/>
         </w:numPr>
         <w:rPr>
+          <w:rFonts w:cs="Tahoma"/>
           <w:i/>
           <w:iCs/>
         </w:rPr>
       </w:pPr>
-      <w:r>
-        <w:rPr>
+    </w:p>
+    <w:p>
+      <w:pPr>
+        <w:pStyle w:val="ListParagraph"/>
+        <w:numPr>
+          <w:ilvl w:val="1"/>
+          <w:numId w:val="40"/>
+        </w:numPr>
+        <w:rPr>
+          <w:rFonts w:cs="Tahoma"/>
           <w:i/>
           <w:iCs/>
         </w:rPr>
-        <w:t>Các thành viên phải có mặt đầy đủ, đúng giờ</w:t>
+      </w:pPr>
+      <w:r>
+        <w:rPr>
+          <w:rFonts w:cs="Tahoma"/>
+          <w:i/>
+          <w:iCs/>
+        </w:rPr>
+        <w:t xml:space="preserve">Tên đầy đủ : </w:t>
+      </w:r>
+      <w:r>
+        <w:rPr>
+          <w:rFonts w:cs="Tahoma"/>
+          <w:b/>
+          <w:bCs/>
+          <w:i/>
+          <w:color w:val="24292E"/>
+          <w:shd w:val="clear" w:color="auto" w:fill="FFFFFF"/>
+        </w:rPr>
+        <w:t>Geoffrey Siu</w:t>
+      </w:r>
+    </w:p>
+    <w:p>
+      <w:pPr>
+        <w:pStyle w:val="ListParagraph"/>
+        <w:numPr>
+          <w:ilvl w:val="1"/>
+          <w:numId w:val="40"/>
+        </w:numPr>
+        <w:rPr>
+          <w:rFonts w:cs="Tahoma"/>
+          <w:i/>
+          <w:iCs/>
+        </w:rPr>
+      </w:pPr>
+      <w:r>
+        <w:rPr>
+          <w:rFonts w:cs="Tahoma"/>
+          <w:i/>
+          <w:iCs/>
+        </w:rPr>
+        <w:t xml:space="preserve">Link tài khoản Github : </w:t>
+      </w:r>
+      <w:hyperlink r:id="rId16" w:history="1">
+        <w:r>
+          <w:rPr>
+            <w:rStyle w:val="Hyperlink"/>
+            <w:rFonts w:cs="Tahoma"/>
+            <w:i/>
+          </w:rPr>
+          <w:t>https://github.com/gesiu</w:t>
+        </w:r>
+      </w:hyperlink>
+    </w:p>
+    <w:p>
+      <w:pPr>
+        <w:pStyle w:val="ListParagraph"/>
+        <w:numPr>
+          <w:ilvl w:val="1"/>
+          <w:numId w:val="40"/>
+        </w:numPr>
+        <w:rPr>
+          <w:rFonts w:cs="Tahoma"/>
+          <w:i/>
+          <w:iCs/>
+        </w:rPr>
+      </w:pPr>
+      <w:r>
+        <w:rPr>
+          <w:rFonts w:cs="Tahoma"/>
+          <w:i/>
+          <w:iCs/>
+        </w:rPr>
+        <w:t>Số repository có : 3</w:t>
+      </w:r>
+    </w:p>
+    <w:p>
+      <w:pPr>
+        <w:rPr>
+          <w:rFonts w:cs="Tahoma"/>
+          <w:i/>
+          <w:iCs/>
+        </w:rPr>
+      </w:pPr>
+      <w:bookmarkStart w:id="11" w:name="_GoBack"/>
+      <w:bookmarkEnd w:id="11"/>
+    </w:p>
+    <w:p>
+      <w:pPr>
+        <w:pStyle w:val="Heading2"/>
+      </w:pPr>
+      <w:r>
+        <w:t>Kết quả chạy thử nghiệm</w:t>
+      </w:r>
+      <w:bookmarkEnd w:id="10"/>
+    </w:p>
+    <w:p>
+      <w:pPr>
+        <w:rPr>
+          <w:i/>
+          <w:iCs/>
+        </w:rPr>
+      </w:pPr>
+      <w:r>
+        <w:rPr>
+          <w:i/>
+          <w:iCs/>
+        </w:rPr>
+        <w:t>Mô tả các bước chạy chương trình, có thể thành công hoặc không thành công. Cho biết các lỗi xuất hiện và cách xử lý nếu có.</w:t>
+      </w:r>
+    </w:p>
+    <w:p>
+      <w:pPr>
+        <w:pStyle w:val="Heading2"/>
+      </w:pPr>
+      <w:bookmarkStart w:id="12" w:name="_Toc57272149"/>
+      <w:r>
+        <w:t>Phạm vi</w:t>
+      </w:r>
+      <w:r>
+        <w:t xml:space="preserve"> dự án</w:t>
+      </w:r>
+      <w:bookmarkEnd w:id="12"/>
+    </w:p>
+    <w:p>
+      <w:bookmarkStart w:id="13" w:name="_Toc57272150"/>
+      <w:r>
+        <w:t>Chạy trên hệ điều hành Window</w:t>
+      </w:r>
+    </w:p>
+    <w:p>
+      <w:pPr>
+        <w:pStyle w:val="Heading1"/>
+      </w:pPr>
+      <w:r>
+        <w:t>Giao tiếp/Trao đổi thông tin</w:t>
+      </w:r>
+      <w:bookmarkEnd w:id="13"/>
+    </w:p>
+    <w:p>
+      <w:pPr>
+        <w:rPr>
+          <w:i/>
+          <w:iCs/>
+        </w:rPr>
+      </w:pPr>
+      <w:bookmarkStart w:id="14" w:name="_Toc57272151"/>
+      <w:r>
+        <w:rPr>
+          <w:i/>
+          <w:iCs/>
+        </w:rPr>
+        <w:t>Các qui định về h</w:t>
+      </w:r>
+      <w:r>
+        <w:rPr>
+          <w:i/>
+          <w:iCs/>
+        </w:rPr>
+        <w:t>ọp hành nội bộ:</w:t>
       </w:r>
     </w:p>
     <w:p>
@@ -3802,7 +3892,7 @@
           <w:i/>
           <w:iCs/>
         </w:rPr>
-        <w:t>Chuẩn bị báo cáo cho các buổi họp</w:t>
+        <w:t>Các thành viên phải có mặt đầy đủ, đúng giờ</w:t>
       </w:r>
     </w:p>
     <w:p>
@@ -3822,29 +3912,7 @@
           <w:i/>
           <w:iCs/>
         </w:rPr>
-        <w:t>Một tuần tối thiểu 2 buổi họp</w:t>
-      </w:r>
-    </w:p>
-    <w:p>
-      <w:pPr>
-        <w:rPr>
-          <w:i/>
-          <w:iCs/>
-        </w:rPr>
-      </w:pPr>
-      <w:r>
-        <w:rPr>
-          <w:i/>
-          <w:iCs/>
-        </w:rPr>
-        <w:t>Các qui định về h</w:t>
-      </w:r>
-      <w:r>
-        <w:rPr>
-          <w:i/>
-          <w:iCs/>
-        </w:rPr>
-        <w:t>ọp hành với khách hàng</w:t>
+        <w:t>Chuẩn bị báo cáo cho các buổi họp</w:t>
       </w:r>
     </w:p>
     <w:p>
@@ -3864,7 +3932,29 @@
           <w:i/>
           <w:iCs/>
         </w:rPr>
-        <w:t>Một tháng tối thiểu một buổi gặp</w:t>
+        <w:t>Một tuần tối thiểu 2 buổi họp</w:t>
+      </w:r>
+    </w:p>
+    <w:p>
+      <w:pPr>
+        <w:rPr>
+          <w:i/>
+          <w:iCs/>
+        </w:rPr>
+      </w:pPr>
+      <w:r>
+        <w:rPr>
+          <w:i/>
+          <w:iCs/>
+        </w:rPr>
+        <w:t>Các qui định về h</w:t>
+      </w:r>
+      <w:r>
+        <w:rPr>
+          <w:i/>
+          <w:iCs/>
+        </w:rPr>
+        <w:t>ọp hành với khách hàng</w:t>
       </w:r>
     </w:p>
     <w:p>
@@ -3884,7 +3974,7 @@
           <w:i/>
           <w:iCs/>
         </w:rPr>
-        <w:t>Đúng giờ hẹn</w:t>
+        <w:t>Một tháng tối thiểu một buổi gặp</w:t>
       </w:r>
     </w:p>
     <w:p>
@@ -3904,7 +3994,7 @@
           <w:i/>
           <w:iCs/>
         </w:rPr>
-        <w:t>Chuẩn bị đầy đủ giấy tờ</w:t>
+        <w:t>Đúng giờ hẹn</w:t>
       </w:r>
     </w:p>
     <w:p>
@@ -3924,30 +4014,8 @@
           <w:i/>
           <w:iCs/>
         </w:rPr>
-        <w:t>Trả lời mọi câu hỏi, thắc mắc của khách hàng</w:t>
-      </w:r>
-    </w:p>
-    <w:p>
-      <w:pPr>
-        <w:pStyle w:val="Heading1"/>
-      </w:pPr>
-      <w:r>
-        <w:t>Ước lượng</w:t>
-      </w:r>
-      <w:r>
-        <w:t xml:space="preserve"> chung</w:t>
-      </w:r>
-      <w:bookmarkEnd w:id="14"/>
-    </w:p>
-    <w:p>
-      <w:pPr>
-        <w:pStyle w:val="Heading2"/>
-      </w:pPr>
-      <w:bookmarkStart w:id="15" w:name="_Toc57272152"/>
-      <w:r>
-        <w:t>Ước lượng thời gian</w:t>
-      </w:r>
-      <w:bookmarkEnd w:id="15"/>
+        <w:t>Chuẩn bị đầy đủ giấy tờ</w:t>
+      </w:r>
     </w:p>
     <w:p>
       <w:pPr>
@@ -3966,36 +4034,31 @@
           <w:i/>
           <w:iCs/>
         </w:rPr>
-        <w:t xml:space="preserve">Để chạy thành công </w:t>
-      </w:r>
-      <w:r>
-        <w:rPr>
-          <w:i/>
-          <w:iCs/>
-        </w:rPr>
-        <w:t>mã nguồn</w:t>
-      </w:r>
-      <w:r>
-        <w:rPr>
-          <w:i/>
-          <w:iCs/>
-        </w:rPr>
-        <w:t xml:space="preserve"> mở</w:t>
-      </w:r>
-      <w:r>
-        <w:rPr>
-          <w:i/>
-          <w:iCs/>
-        </w:rPr>
-        <w:t xml:space="preserve"> cần bao nhiêu thời gian</w:t>
-      </w:r>
-      <w:r>
-        <w:rPr>
-          <w:i/>
-          <w:iCs/>
-        </w:rPr>
-        <w:t xml:space="preserve">: 2 giờ </w:t>
-      </w:r>
+        <w:t>Trả lời mọi câu hỏi, thắc mắc của khách hàng</w:t>
+      </w:r>
+    </w:p>
+    <w:p>
+      <w:pPr>
+        <w:pStyle w:val="Heading1"/>
+      </w:pPr>
+      <w:r>
+        <w:lastRenderedPageBreak/>
+        <w:t>Ước lượng</w:t>
+      </w:r>
+      <w:r>
+        <w:t xml:space="preserve"> chung</w:t>
+      </w:r>
+      <w:bookmarkEnd w:id="14"/>
+    </w:p>
+    <w:p>
+      <w:pPr>
+        <w:pStyle w:val="Heading2"/>
+      </w:pPr>
+      <w:bookmarkStart w:id="15" w:name="_Toc57272152"/>
+      <w:r>
+        <w:t>Ước lượng thời gian</w:t>
+      </w:r>
+      <w:bookmarkEnd w:id="15"/>
     </w:p>
     <w:p>
       <w:pPr>
@@ -4014,14 +4077,35 @@
           <w:i/>
           <w:iCs/>
         </w:rPr>
-        <w:t>Để hiểu rõ mã nguồn mở cần bao nhiêu thời gian</w:t>
+        <w:t xml:space="preserve">Để chạy thành công </w:t>
       </w:r>
       <w:r>
         <w:rPr>
           <w:i/>
           <w:iCs/>
         </w:rPr>
-        <w:t>: 2 ngày làm việc (16 giờ)</w:t>
+        <w:t>mã nguồn</w:t>
+      </w:r>
+      <w:r>
+        <w:rPr>
+          <w:i/>
+          <w:iCs/>
+        </w:rPr>
+        <w:t xml:space="preserve"> mở</w:t>
+      </w:r>
+      <w:r>
+        <w:rPr>
+          <w:i/>
+          <w:iCs/>
+        </w:rPr>
+        <w:t xml:space="preserve"> cần bao nhiêu thời gian</w:t>
+      </w:r>
+      <w:r>
+        <w:rPr>
+          <w:i/>
+          <w:iCs/>
+        </w:rPr>
+        <w:t xml:space="preserve">: 2 giờ </w:t>
       </w:r>
     </w:p>
     <w:p>
@@ -4041,6 +4125,33 @@
           <w:i/>
           <w:iCs/>
         </w:rPr>
+        <w:t>Để hiểu rõ mã nguồn mở cần bao nhiêu thời gian</w:t>
+      </w:r>
+      <w:r>
+        <w:rPr>
+          <w:i/>
+          <w:iCs/>
+        </w:rPr>
+        <w:t>: 2 ngày làm việc (16 giờ)</w:t>
+      </w:r>
+    </w:p>
+    <w:p>
+      <w:pPr>
+        <w:pStyle w:val="ListParagraph"/>
+        <w:numPr>
+          <w:ilvl w:val="0"/>
+          <w:numId w:val="40"/>
+        </w:numPr>
+        <w:rPr>
+          <w:i/>
+          <w:iCs/>
+        </w:rPr>
+      </w:pPr>
+      <w:r>
+        <w:rPr>
+          <w:i/>
+          <w:iCs/>
+        </w:rPr>
         <w:t>Để thay đổi giao diện, để chỉnh sửa tính năng cần bao nhiêu thời gian</w:t>
       </w:r>
       <w:r>
@@ -4057,7 +4168,6 @@
       </w:pPr>
       <w:bookmarkStart w:id="16" w:name="_Toc57272153"/>
       <w:r>
-        <w:lastRenderedPageBreak/>
         <w:t>Ước lượng rủi ro</w:t>
       </w:r>
       <w:bookmarkEnd w:id="16"/>
@@ -5877,7 +5987,6 @@
         <w:rPr>
           <w:i/>
         </w:rPr>
-        <w:lastRenderedPageBreak/>
         <w:t>Chi phí phát triển  +  Chi phí kiểm thử</w:t>
       </w:r>
     </w:p>
@@ -6304,6 +6413,7 @@
       </w:pPr>
       <w:bookmarkStart w:id="19" w:name="_Toc57272156"/>
       <w:r>
+        <w:lastRenderedPageBreak/>
         <w:t>Đóng dự án</w:t>
       </w:r>
       <w:bookmarkEnd w:id="19"/>
@@ -6418,7 +6528,6 @@
         </w:numPr>
       </w:pPr>
       <w:r>
-        <w:lastRenderedPageBreak/>
         <w:t>Số dòng lệnh của dự</w:t>
       </w:r>
       <w:r>
@@ -6523,12 +6632,12 @@
     </w:p>
     <w:p/>
     <w:sectPr>
-      <w:headerReference w:type="even" r:id="rId16"/>
-      <w:headerReference w:type="default" r:id="rId17"/>
-      <w:footerReference w:type="even" r:id="rId18"/>
-      <w:footerReference w:type="default" r:id="rId19"/>
-      <w:headerReference w:type="first" r:id="rId20"/>
-      <w:footerReference w:type="first" r:id="rId21"/>
+      <w:headerReference w:type="even" r:id="rId17"/>
+      <w:headerReference w:type="default" r:id="rId18"/>
+      <w:footerReference w:type="even" r:id="rId19"/>
+      <w:footerReference w:type="default" r:id="rId20"/>
+      <w:headerReference w:type="first" r:id="rId21"/>
+      <w:footerReference w:type="first" r:id="rId22"/>
       <w:footnotePr>
         <w:pos w:val="beneathText"/>
       </w:footnotePr>
@@ -6893,7 +7002,7 @@
         <w:color w:val="C00000"/>
         <w:lang w:eastAsia="ar-SA" w:bidi="ar-SA"/>
       </w:rPr>
-      <w:t>5</w:t>
+      <w:t>8</w:t>
     </w:r>
     <w:r>
       <w:rPr>
@@ -12568,7 +12677,7 @@
 </file>
 
 <file path=customXml/itemProps1.xml><?xml version="1.0" encoding="utf-8"?>
-<ds:datastoreItem xmlns:ds="http://schemas.openxmlformats.org/officeDocument/2006/customXml" ds:itemID="{120D1616-7273-467F-8B34-FA1F27F66206}">
+<ds:datastoreItem xmlns:ds="http://schemas.openxmlformats.org/officeDocument/2006/customXml" ds:itemID="{16A8BBF4-00B0-4866-981F-30867520A87D}">
   <ds:schemaRefs>
     <ds:schemaRef ds:uri="http://schemas.openxmlformats.org/officeDocument/2006/bibliography"/>
   </ds:schemaRefs>

</xml_diff>

<commit_message>
#10 Thong tin ve nhung nguoi tham gia voi so luong commit nhieu nhat #3
</commit_message>
<xml_diff>
--- a/docs/Nhom5_uoc_luong_du_an_ma_nguon_mo.docx
+++ b/docs/Nhom5_uoc_luong_du_an_ma_nguon_mo.docx
@@ -3794,6 +3794,101 @@
         <w:rPr>
           <w:rFonts w:cs="Tahoma"/>
           <w:i/>
+        </w:rPr>
+      </w:pPr>
+    </w:p>
+    <w:p>
+      <w:pPr>
+        <w:pStyle w:val="ListParagraph"/>
+        <w:numPr>
+          <w:ilvl w:val="1"/>
+          <w:numId w:val="40"/>
+        </w:numPr>
+        <w:rPr>
+          <w:rFonts w:cs="Tahoma"/>
+          <w:i/>
+          <w:iCs/>
+        </w:rPr>
+      </w:pPr>
+      <w:r>
+        <w:rPr>
+          <w:rFonts w:cs="Tahoma"/>
+          <w:i/>
+          <w:iCs/>
+        </w:rPr>
+        <w:t xml:space="preserve">Tên đầy đủ : </w:t>
+      </w:r>
+      <w:r>
+        <w:rPr>
+          <w:rFonts w:cs="Tahoma"/>
+          <w:b/>
+          <w:bCs/>
+          <w:i/>
+          <w:color w:val="24292E"/>
+          <w:shd w:val="clear" w:color="auto" w:fill="FFFFFF"/>
+        </w:rPr>
+        <w:t>Tong Jiang</w:t>
+      </w:r>
+    </w:p>
+    <w:p>
+      <w:pPr>
+        <w:pStyle w:val="ListParagraph"/>
+        <w:numPr>
+          <w:ilvl w:val="1"/>
+          <w:numId w:val="40"/>
+        </w:numPr>
+        <w:rPr>
+          <w:rFonts w:cs="Tahoma"/>
+          <w:i/>
+          <w:iCs/>
+        </w:rPr>
+      </w:pPr>
+      <w:r>
+        <w:rPr>
+          <w:rFonts w:cs="Tahoma"/>
+          <w:i/>
+          <w:iCs/>
+        </w:rPr>
+        <w:t xml:space="preserve">Link tài khoản Github : </w:t>
+      </w:r>
+      <w:hyperlink r:id="rId17" w:history="1">
+        <w:r>
+          <w:rPr>
+            <w:rStyle w:val="Hyperlink"/>
+            <w:rFonts w:cs="Tahoma"/>
+            <w:i/>
+          </w:rPr>
+          <w:t>https://github.com/tong-1324</w:t>
+        </w:r>
+      </w:hyperlink>
+    </w:p>
+    <w:p>
+      <w:pPr>
+        <w:pStyle w:val="ListParagraph"/>
+        <w:numPr>
+          <w:ilvl w:val="1"/>
+          <w:numId w:val="40"/>
+        </w:numPr>
+        <w:rPr>
+          <w:rFonts w:cs="Tahoma"/>
+          <w:i/>
+          <w:iCs/>
+        </w:rPr>
+      </w:pPr>
+      <w:r>
+        <w:rPr>
+          <w:rFonts w:cs="Tahoma"/>
+          <w:i/>
+          <w:iCs/>
+        </w:rPr>
+        <w:t>Số repository có : 28</w:t>
+      </w:r>
+    </w:p>
+    <w:p>
+      <w:pPr>
+        <w:rPr>
+          <w:rFonts w:cs="Tahoma"/>
+          <w:i/>
           <w:iCs/>
         </w:rPr>
       </w:pPr>
@@ -6632,12 +6727,12 @@
     </w:p>
     <w:p/>
     <w:sectPr>
-      <w:headerReference w:type="even" r:id="rId17"/>
-      <w:headerReference w:type="default" r:id="rId18"/>
-      <w:footerReference w:type="even" r:id="rId19"/>
-      <w:footerReference w:type="default" r:id="rId20"/>
-      <w:headerReference w:type="first" r:id="rId21"/>
-      <w:footerReference w:type="first" r:id="rId22"/>
+      <w:headerReference w:type="even" r:id="rId18"/>
+      <w:headerReference w:type="default" r:id="rId19"/>
+      <w:footerReference w:type="even" r:id="rId20"/>
+      <w:footerReference w:type="default" r:id="rId21"/>
+      <w:headerReference w:type="first" r:id="rId22"/>
+      <w:footerReference w:type="first" r:id="rId23"/>
       <w:footnotePr>
         <w:pos w:val="beneathText"/>
       </w:footnotePr>
@@ -12677,7 +12772,7 @@
 </file>
 
 <file path=customXml/itemProps1.xml><?xml version="1.0" encoding="utf-8"?>
-<ds:datastoreItem xmlns:ds="http://schemas.openxmlformats.org/officeDocument/2006/customXml" ds:itemID="{16A8BBF4-00B0-4866-981F-30867520A87D}">
+<ds:datastoreItem xmlns:ds="http://schemas.openxmlformats.org/officeDocument/2006/customXml" ds:itemID="{FDF77812-C178-45CD-9B3B-D2E6B75BEB93}">
   <ds:schemaRefs>
     <ds:schemaRef ds:uri="http://schemas.openxmlformats.org/officeDocument/2006/bibliography"/>
   </ds:schemaRefs>

</xml_diff>

<commit_message>
#10 Thong tin ve nhung nguoi tham gia voi so luong commit nhieu nhat #4
</commit_message>
<xml_diff>
--- a/docs/Nhom5_uoc_luong_du_an_ma_nguon_mo.docx
+++ b/docs/Nhom5_uoc_luong_du_an_ma_nguon_mo.docx
@@ -3889,6 +3889,101 @@
         <w:rPr>
           <w:rFonts w:cs="Tahoma"/>
           <w:i/>
+        </w:rPr>
+      </w:pPr>
+    </w:p>
+    <w:p>
+      <w:pPr>
+        <w:pStyle w:val="ListParagraph"/>
+        <w:numPr>
+          <w:ilvl w:val="1"/>
+          <w:numId w:val="40"/>
+        </w:numPr>
+        <w:rPr>
+          <w:rFonts w:cs="Tahoma"/>
+          <w:i/>
+          <w:iCs/>
+        </w:rPr>
+      </w:pPr>
+      <w:r>
+        <w:rPr>
+          <w:rFonts w:cs="Tahoma"/>
+          <w:i/>
+          <w:iCs/>
+        </w:rPr>
+        <w:t xml:space="preserve">Tên đầy đủ : </w:t>
+      </w:r>
+      <w:r>
+        <w:rPr>
+          <w:rFonts w:cs="Tahoma"/>
+          <w:b/>
+          <w:bCs/>
+          <w:i/>
+          <w:color w:val="24292E"/>
+          <w:shd w:val="clear" w:color="auto" w:fill="FFFFFF"/>
+        </w:rPr>
+        <w:t>Courtney Owen</w:t>
+      </w:r>
+    </w:p>
+    <w:p>
+      <w:pPr>
+        <w:pStyle w:val="ListParagraph"/>
+        <w:numPr>
+          <w:ilvl w:val="1"/>
+          <w:numId w:val="40"/>
+        </w:numPr>
+        <w:rPr>
+          <w:rFonts w:cs="Tahoma"/>
+          <w:i/>
+          <w:iCs/>
+        </w:rPr>
+      </w:pPr>
+      <w:r>
+        <w:rPr>
+          <w:rFonts w:cs="Tahoma"/>
+          <w:i/>
+          <w:iCs/>
+        </w:rPr>
+        <w:t xml:space="preserve">Link tài khoản Github : </w:t>
+      </w:r>
+      <w:hyperlink r:id="rId18" w:history="1">
+        <w:r>
+          <w:rPr>
+            <w:rStyle w:val="Hyperlink"/>
+            <w:rFonts w:cs="Tahoma"/>
+            <w:i/>
+          </w:rPr>
+          <w:t>https://github.com/TCourtneyOwen</w:t>
+        </w:r>
+      </w:hyperlink>
+    </w:p>
+    <w:p>
+      <w:pPr>
+        <w:pStyle w:val="ListParagraph"/>
+        <w:numPr>
+          <w:ilvl w:val="1"/>
+          <w:numId w:val="40"/>
+        </w:numPr>
+        <w:rPr>
+          <w:rFonts w:cs="Tahoma"/>
+          <w:i/>
+          <w:iCs/>
+        </w:rPr>
+      </w:pPr>
+      <w:r>
+        <w:rPr>
+          <w:rFonts w:cs="Tahoma"/>
+          <w:i/>
+          <w:iCs/>
+        </w:rPr>
+        <w:t>Số repository có : 24</w:t>
+      </w:r>
+    </w:p>
+    <w:p>
+      <w:pPr>
+        <w:rPr>
+          <w:rFonts w:cs="Tahoma"/>
+          <w:i/>
           <w:iCs/>
         </w:rPr>
       </w:pPr>
@@ -4069,6 +4164,7 @@
           <w:i/>
           <w:iCs/>
         </w:rPr>
+        <w:lastRenderedPageBreak/>
         <w:t>Một tháng tối thiểu một buổi gặp</w:t>
       </w:r>
     </w:p>
@@ -4137,7 +4233,6 @@
         <w:pStyle w:val="Heading1"/>
       </w:pPr>
       <w:r>
-        <w:lastRenderedPageBreak/>
         <w:t>Ước lượng</w:t>
       </w:r>
       <w:r>
@@ -5723,6 +5818,7 @@
                 <w:i/>
                 <w:iCs/>
               </w:rPr>
+              <w:lastRenderedPageBreak/>
               <w:t>5</w:t>
             </w:r>
           </w:p>
@@ -6456,6 +6552,7 @@
           <w:i/>
           <w:lang w:val="fr-FR"/>
         </w:rPr>
+        <w:lastRenderedPageBreak/>
         <w:t>Qui định số dòng comme</w:t>
       </w:r>
       <w:r>
@@ -6508,7 +6605,6 @@
       </w:pPr>
       <w:bookmarkStart w:id="19" w:name="_Toc57272156"/>
       <w:r>
-        <w:lastRenderedPageBreak/>
         <w:t>Đóng dự án</w:t>
       </w:r>
       <w:bookmarkEnd w:id="19"/>
@@ -6727,12 +6823,12 @@
     </w:p>
     <w:p/>
     <w:sectPr>
-      <w:headerReference w:type="even" r:id="rId18"/>
-      <w:headerReference w:type="default" r:id="rId19"/>
-      <w:footerReference w:type="even" r:id="rId20"/>
-      <w:footerReference w:type="default" r:id="rId21"/>
-      <w:headerReference w:type="first" r:id="rId22"/>
-      <w:footerReference w:type="first" r:id="rId23"/>
+      <w:headerReference w:type="even" r:id="rId19"/>
+      <w:headerReference w:type="default" r:id="rId20"/>
+      <w:footerReference w:type="even" r:id="rId21"/>
+      <w:footerReference w:type="default" r:id="rId22"/>
+      <w:headerReference w:type="first" r:id="rId23"/>
+      <w:footerReference w:type="first" r:id="rId24"/>
       <w:footnotePr>
         <w:pos w:val="beneathText"/>
       </w:footnotePr>
@@ -12772,7 +12868,7 @@
 </file>
 
 <file path=customXml/itemProps1.xml><?xml version="1.0" encoding="utf-8"?>
-<ds:datastoreItem xmlns:ds="http://schemas.openxmlformats.org/officeDocument/2006/customXml" ds:itemID="{FDF77812-C178-45CD-9B3B-D2E6B75BEB93}">
+<ds:datastoreItem xmlns:ds="http://schemas.openxmlformats.org/officeDocument/2006/customXml" ds:itemID="{9FB7BC2B-93D2-4A2E-98A6-8C946518270C}">
   <ds:schemaRefs>
     <ds:schemaRef ds:uri="http://schemas.openxmlformats.org/officeDocument/2006/bibliography"/>
   </ds:schemaRefs>

</xml_diff>

<commit_message>
#10 Thong tin ve nhung nguoi tham gia voi so luong commit nhieu nhat #5
</commit_message>
<xml_diff>
--- a/docs/Nhom5_uoc_luong_du_an_ma_nguon_mo.docx
+++ b/docs/Nhom5_uoc_luong_du_an_ma_nguon_mo.docx
@@ -3984,9 +3984,95 @@
         <w:rPr>
           <w:rFonts w:cs="Tahoma"/>
           <w:i/>
+        </w:rPr>
+      </w:pPr>
+    </w:p>
+    <w:p>
+      <w:pPr>
+        <w:pStyle w:val="ListParagraph"/>
+        <w:numPr>
+          <w:ilvl w:val="1"/>
+          <w:numId w:val="40"/>
+        </w:numPr>
+        <w:rPr>
+          <w:rFonts w:cs="Tahoma"/>
+          <w:i/>
           <w:iCs/>
         </w:rPr>
       </w:pPr>
+      <w:r>
+        <w:rPr>
+          <w:rFonts w:cs="Tahoma"/>
+          <w:i/>
+          <w:iCs/>
+        </w:rPr>
+        <w:t xml:space="preserve">Tên đầy đủ : </w:t>
+      </w:r>
+      <w:r>
+        <w:rPr>
+          <w:rFonts w:cs="Tahoma"/>
+          <w:b/>
+          <w:bCs/>
+          <w:i/>
+          <w:color w:val="24292E"/>
+          <w:shd w:val="clear" w:color="auto" w:fill="FFFFFF"/>
+        </w:rPr>
+        <w:t>Cesar Berard</w:t>
+      </w:r>
+    </w:p>
+    <w:p>
+      <w:pPr>
+        <w:pStyle w:val="ListParagraph"/>
+        <w:numPr>
+          <w:ilvl w:val="1"/>
+          <w:numId w:val="40"/>
+        </w:numPr>
+        <w:rPr>
+          <w:rFonts w:cs="Tahoma"/>
+          <w:i/>
+          <w:iCs/>
+        </w:rPr>
+      </w:pPr>
+      <w:r>
+        <w:rPr>
+          <w:rFonts w:cs="Tahoma"/>
+          <w:i/>
+          <w:iCs/>
+        </w:rPr>
+        <w:t xml:space="preserve">Link tài khoản Github : </w:t>
+      </w:r>
+      <w:hyperlink r:id="rId19" w:history="1">
+        <w:r>
+          <w:rPr>
+            <w:rStyle w:val="Hyperlink"/>
+            <w:rFonts w:cs="Tahoma"/>
+            <w:i/>
+          </w:rPr>
+          <w:t>https://github.com/Ceespino</w:t>
+        </w:r>
+      </w:hyperlink>
+    </w:p>
+    <w:p>
+      <w:pPr>
+        <w:pStyle w:val="ListParagraph"/>
+        <w:numPr>
+          <w:ilvl w:val="1"/>
+          <w:numId w:val="40"/>
+        </w:numPr>
+        <w:rPr>
+          <w:rFonts w:cs="Tahoma"/>
+          <w:i/>
+          <w:iCs/>
+        </w:rPr>
+      </w:pPr>
+      <w:r>
+        <w:rPr>
+          <w:rFonts w:cs="Tahoma"/>
+          <w:i/>
+          <w:iCs/>
+        </w:rPr>
+        <w:t>Số repository có : 9</w:t>
+      </w:r>
       <w:bookmarkStart w:id="11" w:name="_GoBack"/>
       <w:bookmarkEnd w:id="11"/>
     </w:p>
@@ -4102,6 +4188,7 @@
           <w:i/>
           <w:iCs/>
         </w:rPr>
+        <w:lastRenderedPageBreak/>
         <w:t>Chuẩn bị báo cáo cho các buổi họp</w:t>
       </w:r>
     </w:p>
@@ -4164,7 +4251,6 @@
           <w:i/>
           <w:iCs/>
         </w:rPr>
-        <w:lastRenderedPageBreak/>
         <w:t>Một tháng tối thiểu một buổi gặp</w:t>
       </w:r>
     </w:p>
@@ -5818,7 +5904,6 @@
                 <w:i/>
                 <w:iCs/>
               </w:rPr>
-              <w:lastRenderedPageBreak/>
               <w:t>5</w:t>
             </w:r>
           </w:p>
@@ -6510,6 +6595,7 @@
       </w:pPr>
       <w:bookmarkStart w:id="18" w:name="_Toc57272155"/>
       <w:r>
+        <w:lastRenderedPageBreak/>
         <w:t>Ước lượng chất lượng</w:t>
       </w:r>
       <w:bookmarkEnd w:id="18"/>
@@ -6552,7 +6638,6 @@
           <w:i/>
           <w:lang w:val="fr-FR"/>
         </w:rPr>
-        <w:lastRenderedPageBreak/>
         <w:t>Qui định số dòng comme</w:t>
       </w:r>
       <w:r>
@@ -6823,12 +6908,12 @@
     </w:p>
     <w:p/>
     <w:sectPr>
-      <w:headerReference w:type="even" r:id="rId19"/>
-      <w:headerReference w:type="default" r:id="rId20"/>
-      <w:footerReference w:type="even" r:id="rId21"/>
-      <w:footerReference w:type="default" r:id="rId22"/>
-      <w:headerReference w:type="first" r:id="rId23"/>
-      <w:footerReference w:type="first" r:id="rId24"/>
+      <w:headerReference w:type="even" r:id="rId20"/>
+      <w:headerReference w:type="default" r:id="rId21"/>
+      <w:footerReference w:type="even" r:id="rId22"/>
+      <w:footerReference w:type="default" r:id="rId23"/>
+      <w:headerReference w:type="first" r:id="rId24"/>
+      <w:footerReference w:type="first" r:id="rId25"/>
       <w:footnotePr>
         <w:pos w:val="beneathText"/>
       </w:footnotePr>
@@ -7193,7 +7278,7 @@
         <w:color w:val="C00000"/>
         <w:lang w:eastAsia="ar-SA" w:bidi="ar-SA"/>
       </w:rPr>
-      <w:t>8</w:t>
+      <w:t>6</w:t>
     </w:r>
     <w:r>
       <w:rPr>
@@ -12868,7 +12953,7 @@
 </file>
 
 <file path=customXml/itemProps1.xml><?xml version="1.0" encoding="utf-8"?>
-<ds:datastoreItem xmlns:ds="http://schemas.openxmlformats.org/officeDocument/2006/customXml" ds:itemID="{9FB7BC2B-93D2-4A2E-98A6-8C946518270C}">
+<ds:datastoreItem xmlns:ds="http://schemas.openxmlformats.org/officeDocument/2006/customXml" ds:itemID="{C65A5C88-FB8D-4122-9EAD-E878388D6D07}">
   <ds:schemaRefs>
     <ds:schemaRef ds:uri="http://schemas.openxmlformats.org/officeDocument/2006/bibliography"/>
   </ds:schemaRefs>

</xml_diff>

<commit_message>
#10 Uoc luong chi phi theo cac cong viec nho le #1
</commit_message>
<xml_diff>
--- a/docs/Nhom5_uoc_luong_du_an_ma_nguon_mo.docx
+++ b/docs/Nhom5_uoc_luong_du_an_ma_nguon_mo.docx
@@ -4073,17 +4073,58 @@
         </w:rPr>
         <w:t>Số repository có : 9</w:t>
       </w:r>
-      <w:bookmarkStart w:id="11" w:name="_GoBack"/>
+    </w:p>
+    <w:p>
+      <w:pPr>
+        <w:pStyle w:val="Heading2"/>
+      </w:pPr>
+      <w:r>
+        <w:t>Kết quả chạy thử nghiệm</w:t>
+      </w:r>
+      <w:bookmarkEnd w:id="10"/>
+    </w:p>
+    <w:p>
+      <w:pPr>
+        <w:rPr>
+          <w:i/>
+          <w:iCs/>
+        </w:rPr>
+      </w:pPr>
+      <w:r>
+        <w:rPr>
+          <w:i/>
+          <w:iCs/>
+        </w:rPr>
+        <w:t>Mô tả các bước chạy chương trình, có thể thành công hoặc không thành công. Cho biết các lỗi xuất hiện và cách xử lý nếu có.</w:t>
+      </w:r>
+    </w:p>
+    <w:p>
+      <w:pPr>
+        <w:pStyle w:val="Heading2"/>
+      </w:pPr>
+      <w:bookmarkStart w:id="11" w:name="_Toc57272149"/>
+      <w:r>
+        <w:t>Phạm vi</w:t>
+      </w:r>
+      <w:r>
+        <w:t xml:space="preserve"> dự án</w:t>
+      </w:r>
       <w:bookmarkEnd w:id="11"/>
     </w:p>
     <w:p>
-      <w:pPr>
-        <w:pStyle w:val="Heading2"/>
-      </w:pPr>
-      <w:r>
-        <w:t>Kết quả chạy thử nghiệm</w:t>
-      </w:r>
-      <w:bookmarkEnd w:id="10"/>
+      <w:bookmarkStart w:id="12" w:name="_Toc57272150"/>
+      <w:r>
+        <w:t>Chạy trên hệ điều hành Window</w:t>
+      </w:r>
+    </w:p>
+    <w:p>
+      <w:pPr>
+        <w:pStyle w:val="Heading1"/>
+      </w:pPr>
+      <w:r>
+        <w:t>Giao tiếp/Trao đổi thông tin</w:t>
+      </w:r>
+      <w:bookmarkEnd w:id="12"/>
     </w:p>
     <w:p>
       <w:pPr>
@@ -4092,50 +4133,7 @@
           <w:iCs/>
         </w:rPr>
       </w:pPr>
-      <w:r>
-        <w:rPr>
-          <w:i/>
-          <w:iCs/>
-        </w:rPr>
-        <w:t>Mô tả các bước chạy chương trình, có thể thành công hoặc không thành công. Cho biết các lỗi xuất hiện và cách xử lý nếu có.</w:t>
-      </w:r>
-    </w:p>
-    <w:p>
-      <w:pPr>
-        <w:pStyle w:val="Heading2"/>
-      </w:pPr>
-      <w:bookmarkStart w:id="12" w:name="_Toc57272149"/>
-      <w:r>
-        <w:t>Phạm vi</w:t>
-      </w:r>
-      <w:r>
-        <w:t xml:space="preserve"> dự án</w:t>
-      </w:r>
-      <w:bookmarkEnd w:id="12"/>
-    </w:p>
-    <w:p>
-      <w:bookmarkStart w:id="13" w:name="_Toc57272150"/>
-      <w:r>
-        <w:t>Chạy trên hệ điều hành Window</w:t>
-      </w:r>
-    </w:p>
-    <w:p>
-      <w:pPr>
-        <w:pStyle w:val="Heading1"/>
-      </w:pPr>
-      <w:r>
-        <w:t>Giao tiếp/Trao đổi thông tin</w:t>
-      </w:r>
-      <w:bookmarkEnd w:id="13"/>
-    </w:p>
-    <w:p>
-      <w:pPr>
-        <w:rPr>
-          <w:i/>
-          <w:iCs/>
-        </w:rPr>
-      </w:pPr>
-      <w:bookmarkStart w:id="14" w:name="_Toc57272151"/>
+      <w:bookmarkStart w:id="13" w:name="_Toc57272151"/>
       <w:r>
         <w:rPr>
           <w:i/>
@@ -4324,17 +4322,17 @@
       <w:r>
         <w:t xml:space="preserve"> chung</w:t>
       </w:r>
+      <w:bookmarkEnd w:id="13"/>
+    </w:p>
+    <w:p>
+      <w:pPr>
+        <w:pStyle w:val="Heading2"/>
+      </w:pPr>
+      <w:bookmarkStart w:id="14" w:name="_Toc57272152"/>
+      <w:r>
+        <w:t>Ước lượng thời gian</w:t>
+      </w:r>
       <w:bookmarkEnd w:id="14"/>
-    </w:p>
-    <w:p>
-      <w:pPr>
-        <w:pStyle w:val="Heading2"/>
-      </w:pPr>
-      <w:bookmarkStart w:id="15" w:name="_Toc57272152"/>
-      <w:r>
-        <w:t>Ước lượng thời gian</w:t>
-      </w:r>
-      <w:bookmarkEnd w:id="15"/>
     </w:p>
     <w:p>
       <w:pPr>
@@ -4442,11 +4440,11 @@
       <w:pPr>
         <w:pStyle w:val="Heading2"/>
       </w:pPr>
-      <w:bookmarkStart w:id="16" w:name="_Toc57272153"/>
+      <w:bookmarkStart w:id="15" w:name="_Toc57272153"/>
       <w:r>
         <w:t>Ước lượng rủi ro</w:t>
       </w:r>
-      <w:bookmarkEnd w:id="16"/>
+      <w:bookmarkEnd w:id="15"/>
     </w:p>
     <w:tbl>
       <w:tblPr>
@@ -6234,368 +6232,151 @@
       <w:pPr>
         <w:pStyle w:val="Heading1"/>
       </w:pPr>
-      <w:bookmarkStart w:id="17" w:name="_Toc57272154"/>
+      <w:bookmarkStart w:id="16" w:name="_Toc57272154"/>
       <w:r>
         <w:t>Ước lượng giá thành</w:t>
       </w:r>
+      <w:bookmarkEnd w:id="16"/>
+    </w:p>
+    <w:p>
+      <w:pPr>
+        <w:pStyle w:val="ListParagraph"/>
+        <w:numPr>
+          <w:ilvl w:val="0"/>
+          <w:numId w:val="42"/>
+        </w:numPr>
+        <w:rPr>
+          <w:rFonts w:cs="Tahoma"/>
+          <w:i/>
+        </w:rPr>
+      </w:pPr>
+      <w:r>
+        <w:rPr>
+          <w:rStyle w:val="fontstyle01"/>
+          <w:rFonts w:ascii="Tahoma" w:hAnsi="Tahoma" w:cs="Tahoma"/>
+          <w:i/>
+          <w:sz w:val="20"/>
+          <w:szCs w:val="20"/>
+        </w:rPr>
+        <w:t xml:space="preserve">Ước lượng giá thành theo tổng giá trị các công việc nhỏ lẻ và </w:t>
+      </w:r>
+      <w:r>
+        <w:rPr>
+          <w:rFonts w:cs="Tahoma"/>
+          <w:bCs/>
+          <w:i/>
+          <w:color w:val="000000"/>
+        </w:rPr>
+        <w:t>Three-point estimating</w:t>
+      </w:r>
+      <w:r>
+        <w:rPr>
+          <w:rFonts w:cs="Tahoma"/>
+          <w:i/>
+        </w:rPr>
+        <w:t xml:space="preserve"> </w:t>
+      </w:r>
+    </w:p>
+    <w:p>
+      <w:pPr>
+        <w:ind w:left="720"/>
+        <w:rPr>
+          <w:rFonts w:cs="Tahoma"/>
+          <w:i/>
+        </w:rPr>
+      </w:pPr>
+      <w:r>
+        <w:rPr>
+          <w:rFonts w:cs="Tahoma"/>
+          <w:i/>
+        </w:rPr>
+        <w:t xml:space="preserve">Thống kê :  44 hàm , 728 dòng code </w:t>
+      </w:r>
+    </w:p>
+    <w:p>
+      <w:pPr>
+        <w:pStyle w:val="ListParagraph"/>
+        <w:numPr>
+          <w:ilvl w:val="0"/>
+          <w:numId w:val="41"/>
+        </w:numPr>
+        <w:rPr>
+          <w:rFonts w:cs="Tahoma"/>
+          <w:i/>
+        </w:rPr>
+      </w:pPr>
+      <w:r>
+        <w:rPr>
+          <w:rFonts w:cs="Tahoma"/>
+          <w:i/>
+        </w:rPr>
+        <w:t>Trung bình 400000 1 hàm thì số tiền code là 44×400000=17600000 VNĐ</w:t>
+      </w:r>
+    </w:p>
+    <w:p>
+      <w:pPr>
+        <w:pStyle w:val="ListParagraph"/>
+        <w:numPr>
+          <w:ilvl w:val="0"/>
+          <w:numId w:val="41"/>
+        </w:numPr>
+        <w:rPr>
+          <w:rFonts w:cs="Tahoma"/>
+          <w:i/>
+        </w:rPr>
+      </w:pPr>
+      <w:r>
+        <w:rPr>
+          <w:rFonts w:cs="Tahoma"/>
+          <w:i/>
+        </w:rPr>
+        <w:t>Trường hợp tốt nhất không phải debug chi phí giảm 1000000 VNĐ</w:t>
+      </w:r>
+    </w:p>
+    <w:p>
+      <w:pPr>
+        <w:pStyle w:val="ListParagraph"/>
+        <w:numPr>
+          <w:ilvl w:val="0"/>
+          <w:numId w:val="41"/>
+        </w:numPr>
+        <w:rPr>
+          <w:rFonts w:cs="Tahoma"/>
+          <w:i/>
+        </w:rPr>
+      </w:pPr>
+      <w:r>
+        <w:rPr>
+          <w:rFonts w:cs="Tahoma"/>
+          <w:i/>
+        </w:rPr>
+        <w:t>Trường hợp tệ nhất debug tất cả function thì chi phí cho 1 function là 420000 VNĐ</w:t>
+      </w:r>
+    </w:p>
+    <w:p>
+      <w:pPr>
+        <w:pStyle w:val="ListParagraph"/>
+        <w:numPr>
+          <w:ilvl w:val="0"/>
+          <w:numId w:val="41"/>
+        </w:numPr>
+      </w:pPr>
+      <w:bookmarkStart w:id="17" w:name="_GoBack"/>
       <w:bookmarkEnd w:id="17"/>
-    </w:p>
-    <w:p>
-      <w:pPr>
-        <w:rPr>
-          <w:i/>
-        </w:rPr>
-      </w:pPr>
-      <w:r>
-        <w:rPr>
-          <w:i/>
-        </w:rPr>
-        <w:t>Giả định rằng nhóm tải về mã nguồn mở này, tìm hiểu và đem bán luôn cho người sử dụng</w:t>
-      </w:r>
-    </w:p>
-    <w:p>
-      <w:pPr>
-        <w:rPr>
-          <w:i/>
-        </w:rPr>
-      </w:pPr>
-      <w:r>
-        <w:rPr>
-          <w:i/>
-        </w:rPr>
-        <w:t>Chi phí phát triển  +  Chi phí kiểm thử</w:t>
-      </w:r>
-    </w:p>
-    <w:p>
-      <w:pPr>
-        <w:rPr>
-          <w:i/>
-        </w:rPr>
-      </w:pPr>
-      <w:r>
-        <w:rPr>
-          <w:i/>
-        </w:rPr>
-        <w:t>Chi phí vận hành, quản lý, hành chính</w:t>
-      </w:r>
-    </w:p>
-    <w:p>
-      <w:pPr>
-        <w:rPr>
-          <w:i/>
-        </w:rPr>
-      </w:pPr>
-      <w:r>
-        <w:rPr>
-          <w:i/>
-        </w:rPr>
-        <w:t>Chi phí kính doanh, quảng cáo, tiếp thị</w:t>
-      </w:r>
-    </w:p>
-    <w:p>
-      <w:r>
-        <w:t xml:space="preserve">44 hàm 728 dòng code </w:t>
-      </w:r>
-    </w:p>
-    <w:p>
-      <w:r>
-        <w:t>Trung bình 400000 1 hàm thì số tiền code là 44</w:t>
-      </w:r>
-      <w:r>
-        <w:rPr>
-          <w:rFonts w:cstheme="minorHAnsi"/>
-        </w:rPr>
-        <w:t>×</w:t>
-      </w:r>
-      <w:r>
-        <w:t>400000=17600000</w:t>
-      </w:r>
-    </w:p>
-    <w:p>
-      <w:r>
-        <w:t>Trường hợp tốt nhất không phải debug chi phí giảm 1000000</w:t>
-      </w:r>
-    </w:p>
-    <w:p>
-      <w:r>
-        <w:t>Trường hợp tệ nhất debug tất cả function thì chi phí cho 1 function là 420000</w:t>
-      </w:r>
-    </w:p>
-    <w:p>
-      <w:r>
-        <w:t>Chi phí chính trong trường hợp này là 44*420000=18480000</w:t>
-      </w:r>
-    </w:p>
-    <w:p>
-      <w:r>
-        <w:t>Chi phí chính trung bình là (16600000+4*1760000+18480000)/6=17580000</w:t>
-      </w:r>
-    </w:p>
-    <w:p>
-      <w:pPr>
-        <w:rPr>
-          <w:lang w:val="fr-FR"/>
-        </w:rPr>
-      </w:pPr>
-      <w:r>
-        <w:rPr>
-          <w:lang w:val="fr-FR"/>
-        </w:rPr>
-        <w:t>Chi phí chính là 17580000</w:t>
-      </w:r>
-    </w:p>
-    <w:p>
-      <w:pPr>
-        <w:rPr>
-          <w:lang w:val="fr-FR"/>
-        </w:rPr>
-      </w:pPr>
-      <w:r>
-        <w:rPr>
-          <w:lang w:val="fr-FR"/>
-        </w:rPr>
-        <w:t>Chi phí đi lại 2000000</w:t>
-      </w:r>
-    </w:p>
-    <w:p>
-      <w:pPr>
-        <w:rPr>
-          <w:lang w:val="fr-FR"/>
-        </w:rPr>
-      </w:pPr>
-      <w:r>
-        <w:rPr>
-          <w:lang w:val="fr-FR"/>
-        </w:rPr>
-        <w:t>Chi phí đào tạo 3000000</w:t>
-      </w:r>
-    </w:p>
-    <w:p>
-      <w:pPr>
-        <w:rPr>
-          <w:lang w:val="fr-FR"/>
-        </w:rPr>
-      </w:pPr>
-      <w:r>
-        <w:rPr>
-          <w:lang w:val="fr-FR"/>
-        </w:rPr>
-        <w:t>Chi phí thiết bị phần mềm : 700000</w:t>
-      </w:r>
-    </w:p>
-    <w:p>
-      <w:r>
-        <w:t>Tổng chi phí là 17580000+2000000+3000000+700000=23280000</w:t>
-      </w:r>
-    </w:p>
-    <w:tbl>
-      <w:tblPr>
-        <w:tblStyle w:val="TableGrid"/>
-        <w:tblW w:w="0" w:type="auto"/>
-        <w:tblLook w:val="04A0" w:firstRow="1" w:lastRow="0" w:firstColumn="1" w:lastColumn="0" w:noHBand="0" w:noVBand="1"/>
-      </w:tblPr>
-      <w:tblGrid>
-        <w:gridCol w:w="4375"/>
-        <w:gridCol w:w="4395"/>
-      </w:tblGrid>
-      <w:tr>
-        <w:tc>
-          <w:tcPr>
-            <w:tcW w:w="4375" w:type="dxa"/>
-            <w:tcBorders>
-              <w:top w:val="single" w:sz="4" w:space="0" w:color="auto"/>
-              <w:left w:val="single" w:sz="4" w:space="0" w:color="auto"/>
-              <w:bottom w:val="single" w:sz="4" w:space="0" w:color="auto"/>
-              <w:right w:val="single" w:sz="4" w:space="0" w:color="auto"/>
-            </w:tcBorders>
-            <w:hideMark/>
-          </w:tcPr>
-          <w:p>
-            <w:r>
-              <w:rPr>
-                <w:i/>
-              </w:rPr>
-              <w:t xml:space="preserve">Chi phí phát triển  </w:t>
-            </w:r>
-          </w:p>
-        </w:tc>
-        <w:tc>
-          <w:tcPr>
-            <w:tcW w:w="4395" w:type="dxa"/>
-            <w:tcBorders>
-              <w:top w:val="single" w:sz="4" w:space="0" w:color="auto"/>
-              <w:left w:val="single" w:sz="4" w:space="0" w:color="auto"/>
-              <w:bottom w:val="single" w:sz="4" w:space="0" w:color="auto"/>
-              <w:right w:val="single" w:sz="4" w:space="0" w:color="auto"/>
-            </w:tcBorders>
-            <w:hideMark/>
-          </w:tcPr>
-          <w:p>
-            <w:r>
-              <w:t>12000000</w:t>
-            </w:r>
-          </w:p>
-        </w:tc>
-      </w:tr>
-      <w:tr>
-        <w:tc>
-          <w:tcPr>
-            <w:tcW w:w="4375" w:type="dxa"/>
-            <w:tcBorders>
-              <w:top w:val="single" w:sz="4" w:space="0" w:color="auto"/>
-              <w:left w:val="single" w:sz="4" w:space="0" w:color="auto"/>
-              <w:bottom w:val="single" w:sz="4" w:space="0" w:color="auto"/>
-              <w:right w:val="single" w:sz="4" w:space="0" w:color="auto"/>
-            </w:tcBorders>
-            <w:hideMark/>
-          </w:tcPr>
-          <w:p>
-            <w:r>
-              <w:rPr>
-                <w:i/>
-              </w:rPr>
-              <w:t>Chi phí kiểm thử</w:t>
-            </w:r>
-          </w:p>
-        </w:tc>
-        <w:tc>
-          <w:tcPr>
-            <w:tcW w:w="4395" w:type="dxa"/>
-            <w:tcBorders>
-              <w:top w:val="single" w:sz="4" w:space="0" w:color="auto"/>
-              <w:left w:val="single" w:sz="4" w:space="0" w:color="auto"/>
-              <w:bottom w:val="single" w:sz="4" w:space="0" w:color="auto"/>
-              <w:right w:val="single" w:sz="4" w:space="0" w:color="auto"/>
-            </w:tcBorders>
-            <w:hideMark/>
-          </w:tcPr>
-          <w:p>
-            <w:r>
-              <w:t>6480000</w:t>
-            </w:r>
-          </w:p>
-        </w:tc>
-      </w:tr>
-      <w:tr>
-        <w:tc>
-          <w:tcPr>
-            <w:tcW w:w="4375" w:type="dxa"/>
-            <w:tcBorders>
-              <w:top w:val="single" w:sz="4" w:space="0" w:color="auto"/>
-              <w:left w:val="single" w:sz="4" w:space="0" w:color="auto"/>
-              <w:bottom w:val="single" w:sz="4" w:space="0" w:color="auto"/>
-              <w:right w:val="single" w:sz="4" w:space="0" w:color="auto"/>
-            </w:tcBorders>
-            <w:hideMark/>
-          </w:tcPr>
-          <w:p>
-            <w:r>
-              <w:rPr>
-                <w:i/>
-              </w:rPr>
-              <w:t>Chi phí vận hành, quản lý, hành chính</w:t>
-            </w:r>
-          </w:p>
-        </w:tc>
-        <w:tc>
-          <w:tcPr>
-            <w:tcW w:w="4395" w:type="dxa"/>
-            <w:tcBorders>
-              <w:top w:val="single" w:sz="4" w:space="0" w:color="auto"/>
-              <w:left w:val="single" w:sz="4" w:space="0" w:color="auto"/>
-              <w:bottom w:val="single" w:sz="4" w:space="0" w:color="auto"/>
-              <w:right w:val="single" w:sz="4" w:space="0" w:color="auto"/>
-            </w:tcBorders>
-            <w:hideMark/>
-          </w:tcPr>
-          <w:p>
-            <w:r>
-              <w:t>5700000</w:t>
-            </w:r>
-          </w:p>
-        </w:tc>
-      </w:tr>
-      <w:tr>
-        <w:tc>
-          <w:tcPr>
-            <w:tcW w:w="4375" w:type="dxa"/>
-            <w:tcBorders>
-              <w:top w:val="single" w:sz="4" w:space="0" w:color="auto"/>
-              <w:left w:val="single" w:sz="4" w:space="0" w:color="auto"/>
-              <w:bottom w:val="single" w:sz="4" w:space="0" w:color="auto"/>
-              <w:right w:val="single" w:sz="4" w:space="0" w:color="auto"/>
-            </w:tcBorders>
-            <w:hideMark/>
-          </w:tcPr>
-          <w:p>
-            <w:pPr>
-              <w:rPr>
-                <w:i/>
-              </w:rPr>
-            </w:pPr>
-            <w:r>
-              <w:rPr>
-                <w:i/>
-              </w:rPr>
-              <w:t>Chi phí kính doanh, quảng cáo, tiếp thị</w:t>
-            </w:r>
-          </w:p>
-        </w:tc>
-        <w:tc>
-          <w:tcPr>
-            <w:tcW w:w="4395" w:type="dxa"/>
-            <w:tcBorders>
-              <w:top w:val="single" w:sz="4" w:space="0" w:color="auto"/>
-              <w:left w:val="single" w:sz="4" w:space="0" w:color="auto"/>
-              <w:bottom w:val="single" w:sz="4" w:space="0" w:color="auto"/>
-              <w:right w:val="single" w:sz="4" w:space="0" w:color="auto"/>
-            </w:tcBorders>
-            <w:hideMark/>
-          </w:tcPr>
-          <w:p>
-            <w:r>
-              <w:t>5000000</w:t>
-            </w:r>
-          </w:p>
-        </w:tc>
-      </w:tr>
-      <w:tr>
-        <w:tc>
-          <w:tcPr>
-            <w:tcW w:w="4375" w:type="dxa"/>
-            <w:tcBorders>
-              <w:top w:val="single" w:sz="4" w:space="0" w:color="auto"/>
-              <w:left w:val="single" w:sz="4" w:space="0" w:color="auto"/>
-              <w:bottom w:val="single" w:sz="4" w:space="0" w:color="auto"/>
-              <w:right w:val="single" w:sz="4" w:space="0" w:color="auto"/>
-            </w:tcBorders>
-            <w:hideMark/>
-          </w:tcPr>
-          <w:p/>
-        </w:tc>
-        <w:tc>
-          <w:tcPr>
-            <w:tcW w:w="4395" w:type="dxa"/>
-            <w:tcBorders>
-              <w:top w:val="single" w:sz="4" w:space="0" w:color="auto"/>
-              <w:left w:val="single" w:sz="4" w:space="0" w:color="auto"/>
-              <w:bottom w:val="single" w:sz="4" w:space="0" w:color="auto"/>
-              <w:right w:val="single" w:sz="4" w:space="0" w:color="auto"/>
-            </w:tcBorders>
-            <w:hideMark/>
-          </w:tcPr>
-          <w:p/>
-        </w:tc>
-      </w:tr>
-    </w:tbl>
-    <w:p/>
+      <w:r>
+        <w:rPr>
+          <w:rFonts w:cs="Tahoma"/>
+          <w:i/>
+        </w:rPr>
+        <w:t>Chi phí chính trong trường hợp này là 44*420000=18480000 VNĐ</w:t>
+      </w:r>
+    </w:p>
     <w:p>
       <w:pPr>
         <w:pStyle w:val="Heading1"/>
       </w:pPr>
       <w:bookmarkStart w:id="18" w:name="_Toc57272155"/>
       <w:r>
-        <w:lastRenderedPageBreak/>
         <w:t>Ước lượng chất lượng</w:t>
       </w:r>
       <w:bookmarkEnd w:id="18"/>
@@ -6816,6 +6597,7 @@
       </w:pPr>
       <w:bookmarkStart w:id="21" w:name="_Toc57272158"/>
       <w:r>
+        <w:lastRenderedPageBreak/>
         <w:t>Quản lý công việc</w:t>
       </w:r>
       <w:bookmarkEnd w:id="21"/>
@@ -7278,7 +7060,7 @@
         <w:color w:val="C00000"/>
         <w:lang w:eastAsia="ar-SA" w:bidi="ar-SA"/>
       </w:rPr>
-      <w:t>6</w:t>
+      <w:t>7</w:t>
     </w:r>
     <w:r>
       <w:rPr>
@@ -10037,6 +9819,118 @@
     </w:lvl>
   </w:abstractNum>
   <w:abstractNum w:abstractNumId="31" w15:restartNumberingAfterBreak="0">
+    <w:nsid w:val="3B97572C"/>
+    <w:multiLevelType w:val="hybridMultilevel"/>
+    <w:tmpl w:val="2B56D9A2"/>
+    <w:lvl w:ilvl="0" w:tplc="9908545C">
+      <w:numFmt w:val="bullet"/>
+      <w:lvlText w:val="-"/>
+      <w:lvlJc w:val="left"/>
+      <w:pPr>
+        <w:ind w:left="720" w:hanging="360"/>
+      </w:pPr>
+      <w:rPr>
+        <w:rFonts w:ascii="Tahoma" w:eastAsia="MS Mincho" w:hAnsi="Tahoma" w:cs="Tahoma" w:hint="default"/>
+      </w:rPr>
+    </w:lvl>
+    <w:lvl w:ilvl="1" w:tplc="04090003" w:tentative="1">
+      <w:start w:val="1"/>
+      <w:numFmt w:val="bullet"/>
+      <w:lvlText w:val="o"/>
+      <w:lvlJc w:val="left"/>
+      <w:pPr>
+        <w:ind w:left="1440" w:hanging="360"/>
+      </w:pPr>
+      <w:rPr>
+        <w:rFonts w:ascii="Courier New" w:hAnsi="Courier New" w:cs="Courier New" w:hint="default"/>
+      </w:rPr>
+    </w:lvl>
+    <w:lvl w:ilvl="2" w:tplc="04090005" w:tentative="1">
+      <w:start w:val="1"/>
+      <w:numFmt w:val="bullet"/>
+      <w:lvlText w:val=""/>
+      <w:lvlJc w:val="left"/>
+      <w:pPr>
+        <w:ind w:left="2160" w:hanging="360"/>
+      </w:pPr>
+      <w:rPr>
+        <w:rFonts w:ascii="Wingdings" w:hAnsi="Wingdings" w:hint="default"/>
+      </w:rPr>
+    </w:lvl>
+    <w:lvl w:ilvl="3" w:tplc="04090001" w:tentative="1">
+      <w:start w:val="1"/>
+      <w:numFmt w:val="bullet"/>
+      <w:lvlText w:val=""/>
+      <w:lvlJc w:val="left"/>
+      <w:pPr>
+        <w:ind w:left="2880" w:hanging="360"/>
+      </w:pPr>
+      <w:rPr>
+        <w:rFonts w:ascii="Symbol" w:hAnsi="Symbol" w:hint="default"/>
+      </w:rPr>
+    </w:lvl>
+    <w:lvl w:ilvl="4" w:tplc="04090003" w:tentative="1">
+      <w:start w:val="1"/>
+      <w:numFmt w:val="bullet"/>
+      <w:lvlText w:val="o"/>
+      <w:lvlJc w:val="left"/>
+      <w:pPr>
+        <w:ind w:left="3600" w:hanging="360"/>
+      </w:pPr>
+      <w:rPr>
+        <w:rFonts w:ascii="Courier New" w:hAnsi="Courier New" w:cs="Courier New" w:hint="default"/>
+      </w:rPr>
+    </w:lvl>
+    <w:lvl w:ilvl="5" w:tplc="04090005" w:tentative="1">
+      <w:start w:val="1"/>
+      <w:numFmt w:val="bullet"/>
+      <w:lvlText w:val=""/>
+      <w:lvlJc w:val="left"/>
+      <w:pPr>
+        <w:ind w:left="4320" w:hanging="360"/>
+      </w:pPr>
+      <w:rPr>
+        <w:rFonts w:ascii="Wingdings" w:hAnsi="Wingdings" w:hint="default"/>
+      </w:rPr>
+    </w:lvl>
+    <w:lvl w:ilvl="6" w:tplc="04090001" w:tentative="1">
+      <w:start w:val="1"/>
+      <w:numFmt w:val="bullet"/>
+      <w:lvlText w:val=""/>
+      <w:lvlJc w:val="left"/>
+      <w:pPr>
+        <w:ind w:left="5040" w:hanging="360"/>
+      </w:pPr>
+      <w:rPr>
+        <w:rFonts w:ascii="Symbol" w:hAnsi="Symbol" w:hint="default"/>
+      </w:rPr>
+    </w:lvl>
+    <w:lvl w:ilvl="7" w:tplc="04090003" w:tentative="1">
+      <w:start w:val="1"/>
+      <w:numFmt w:val="bullet"/>
+      <w:lvlText w:val="o"/>
+      <w:lvlJc w:val="left"/>
+      <w:pPr>
+        <w:ind w:left="5760" w:hanging="360"/>
+      </w:pPr>
+      <w:rPr>
+        <w:rFonts w:ascii="Courier New" w:hAnsi="Courier New" w:cs="Courier New" w:hint="default"/>
+      </w:rPr>
+    </w:lvl>
+    <w:lvl w:ilvl="8" w:tplc="04090005" w:tentative="1">
+      <w:start w:val="1"/>
+      <w:numFmt w:val="bullet"/>
+      <w:lvlText w:val=""/>
+      <w:lvlJc w:val="left"/>
+      <w:pPr>
+        <w:ind w:left="6480" w:hanging="360"/>
+      </w:pPr>
+      <w:rPr>
+        <w:rFonts w:ascii="Wingdings" w:hAnsi="Wingdings" w:hint="default"/>
+      </w:rPr>
+    </w:lvl>
+  </w:abstractNum>
+  <w:abstractNum w:abstractNumId="32" w15:restartNumberingAfterBreak="0">
     <w:nsid w:val="434F6183"/>
     <w:multiLevelType w:val="hybridMultilevel"/>
     <w:tmpl w:val="77F43510"/>
@@ -10122,7 +10016,7 @@
       </w:pPr>
     </w:lvl>
   </w:abstractNum>
-  <w:abstractNum w:abstractNumId="32" w15:restartNumberingAfterBreak="0">
+  <w:abstractNum w:abstractNumId="33" w15:restartNumberingAfterBreak="0">
     <w:nsid w:val="48A10028"/>
     <w:multiLevelType w:val="hybridMultilevel"/>
     <w:tmpl w:val="58A2CCCA"/>
@@ -10211,7 +10105,7 @@
       </w:pPr>
     </w:lvl>
   </w:abstractNum>
-  <w:abstractNum w:abstractNumId="33" w15:restartNumberingAfterBreak="0">
+  <w:abstractNum w:abstractNumId="34" w15:restartNumberingAfterBreak="0">
     <w:nsid w:val="4EAF51D8"/>
     <w:multiLevelType w:val="hybridMultilevel"/>
     <w:tmpl w:val="58A2CCCA"/>
@@ -10300,7 +10194,7 @@
       </w:pPr>
     </w:lvl>
   </w:abstractNum>
-  <w:abstractNum w:abstractNumId="34" w15:restartNumberingAfterBreak="0">
+  <w:abstractNum w:abstractNumId="35" w15:restartNumberingAfterBreak="0">
     <w:nsid w:val="58B72105"/>
     <w:multiLevelType w:val="multilevel"/>
     <w:tmpl w:val="D960FB60"/>
@@ -10449,7 +10343,7 @@
       </w:rPr>
     </w:lvl>
   </w:abstractNum>
-  <w:abstractNum w:abstractNumId="35" w15:restartNumberingAfterBreak="0">
+  <w:abstractNum w:abstractNumId="36" w15:restartNumberingAfterBreak="0">
     <w:nsid w:val="67C1146D"/>
     <w:multiLevelType w:val="hybridMultilevel"/>
     <w:tmpl w:val="7DA8282E"/>
@@ -10589,7 +10483,7 @@
       </w:rPr>
     </w:lvl>
   </w:abstractNum>
-  <w:abstractNum w:abstractNumId="36" w15:restartNumberingAfterBreak="0">
+  <w:abstractNum w:abstractNumId="37" w15:restartNumberingAfterBreak="0">
     <w:nsid w:val="6E6566D4"/>
     <w:multiLevelType w:val="hybridMultilevel"/>
     <w:tmpl w:val="DC94D102"/>
@@ -10678,7 +10572,7 @@
       </w:pPr>
     </w:lvl>
   </w:abstractNum>
-  <w:abstractNum w:abstractNumId="37" w15:restartNumberingAfterBreak="0">
+  <w:abstractNum w:abstractNumId="38" w15:restartNumberingAfterBreak="0">
     <w:nsid w:val="7745669D"/>
     <w:multiLevelType w:val="hybridMultilevel"/>
     <w:tmpl w:val="7C84415A"/>
@@ -10767,7 +10661,120 @@
       </w:pPr>
     </w:lvl>
   </w:abstractNum>
-  <w:abstractNum w:abstractNumId="38" w15:restartNumberingAfterBreak="0">
+  <w:abstractNum w:abstractNumId="39" w15:restartNumberingAfterBreak="0">
+    <w:nsid w:val="784C4318"/>
+    <w:multiLevelType w:val="hybridMultilevel"/>
+    <w:tmpl w:val="AE00B90A"/>
+    <w:lvl w:ilvl="0" w:tplc="04090003">
+      <w:start w:val="1"/>
+      <w:numFmt w:val="bullet"/>
+      <w:lvlText w:val="o"/>
+      <w:lvlJc w:val="left"/>
+      <w:pPr>
+        <w:ind w:left="1440" w:hanging="360"/>
+      </w:pPr>
+      <w:rPr>
+        <w:rFonts w:ascii="Courier New" w:hAnsi="Courier New" w:cs="Courier New" w:hint="default"/>
+      </w:rPr>
+    </w:lvl>
+    <w:lvl w:ilvl="1" w:tplc="04090003" w:tentative="1">
+      <w:start w:val="1"/>
+      <w:numFmt w:val="bullet"/>
+      <w:lvlText w:val="o"/>
+      <w:lvlJc w:val="left"/>
+      <w:pPr>
+        <w:ind w:left="2160" w:hanging="360"/>
+      </w:pPr>
+      <w:rPr>
+        <w:rFonts w:ascii="Courier New" w:hAnsi="Courier New" w:cs="Courier New" w:hint="default"/>
+      </w:rPr>
+    </w:lvl>
+    <w:lvl w:ilvl="2" w:tplc="04090005" w:tentative="1">
+      <w:start w:val="1"/>
+      <w:numFmt w:val="bullet"/>
+      <w:lvlText w:val=""/>
+      <w:lvlJc w:val="left"/>
+      <w:pPr>
+        <w:ind w:left="2880" w:hanging="360"/>
+      </w:pPr>
+      <w:rPr>
+        <w:rFonts w:ascii="Wingdings" w:hAnsi="Wingdings" w:hint="default"/>
+      </w:rPr>
+    </w:lvl>
+    <w:lvl w:ilvl="3" w:tplc="04090001" w:tentative="1">
+      <w:start w:val="1"/>
+      <w:numFmt w:val="bullet"/>
+      <w:lvlText w:val=""/>
+      <w:lvlJc w:val="left"/>
+      <w:pPr>
+        <w:ind w:left="3600" w:hanging="360"/>
+      </w:pPr>
+      <w:rPr>
+        <w:rFonts w:ascii="Symbol" w:hAnsi="Symbol" w:hint="default"/>
+      </w:rPr>
+    </w:lvl>
+    <w:lvl w:ilvl="4" w:tplc="04090003" w:tentative="1">
+      <w:start w:val="1"/>
+      <w:numFmt w:val="bullet"/>
+      <w:lvlText w:val="o"/>
+      <w:lvlJc w:val="left"/>
+      <w:pPr>
+        <w:ind w:left="4320" w:hanging="360"/>
+      </w:pPr>
+      <w:rPr>
+        <w:rFonts w:ascii="Courier New" w:hAnsi="Courier New" w:cs="Courier New" w:hint="default"/>
+      </w:rPr>
+    </w:lvl>
+    <w:lvl w:ilvl="5" w:tplc="04090005" w:tentative="1">
+      <w:start w:val="1"/>
+      <w:numFmt w:val="bullet"/>
+      <w:lvlText w:val=""/>
+      <w:lvlJc w:val="left"/>
+      <w:pPr>
+        <w:ind w:left="5040" w:hanging="360"/>
+      </w:pPr>
+      <w:rPr>
+        <w:rFonts w:ascii="Wingdings" w:hAnsi="Wingdings" w:hint="default"/>
+      </w:rPr>
+    </w:lvl>
+    <w:lvl w:ilvl="6" w:tplc="04090001" w:tentative="1">
+      <w:start w:val="1"/>
+      <w:numFmt w:val="bullet"/>
+      <w:lvlText w:val=""/>
+      <w:lvlJc w:val="left"/>
+      <w:pPr>
+        <w:ind w:left="5760" w:hanging="360"/>
+      </w:pPr>
+      <w:rPr>
+        <w:rFonts w:ascii="Symbol" w:hAnsi="Symbol" w:hint="default"/>
+      </w:rPr>
+    </w:lvl>
+    <w:lvl w:ilvl="7" w:tplc="04090003" w:tentative="1">
+      <w:start w:val="1"/>
+      <w:numFmt w:val="bullet"/>
+      <w:lvlText w:val="o"/>
+      <w:lvlJc w:val="left"/>
+      <w:pPr>
+        <w:ind w:left="6480" w:hanging="360"/>
+      </w:pPr>
+      <w:rPr>
+        <w:rFonts w:ascii="Courier New" w:hAnsi="Courier New" w:cs="Courier New" w:hint="default"/>
+      </w:rPr>
+    </w:lvl>
+    <w:lvl w:ilvl="8" w:tplc="04090005" w:tentative="1">
+      <w:start w:val="1"/>
+      <w:numFmt w:val="bullet"/>
+      <w:lvlText w:val=""/>
+      <w:lvlJc w:val="left"/>
+      <w:pPr>
+        <w:ind w:left="7200" w:hanging="360"/>
+      </w:pPr>
+      <w:rPr>
+        <w:rFonts w:ascii="Wingdings" w:hAnsi="Wingdings" w:hint="default"/>
+      </w:rPr>
+    </w:lvl>
+  </w:abstractNum>
+  <w:abstractNum w:abstractNumId="40" w15:restartNumberingAfterBreak="0">
     <w:nsid w:val="79405515"/>
     <w:multiLevelType w:val="hybridMultilevel"/>
     <w:tmpl w:val="B588D586"/>
@@ -10883,7 +10890,7 @@
       </w:pPr>
     </w:lvl>
   </w:abstractNum>
-  <w:abstractNum w:abstractNumId="39" w15:restartNumberingAfterBreak="0">
+  <w:abstractNum w:abstractNumId="41" w15:restartNumberingAfterBreak="0">
     <w:nsid w:val="795348F1"/>
     <w:multiLevelType w:val="multilevel"/>
     <w:tmpl w:val="00000011"/>
@@ -11054,10 +11061,10 @@
     <w:abstractNumId w:val="23"/>
   </w:num>
   <w:num w:numId="20">
-    <w:abstractNumId w:val="39"/>
+    <w:abstractNumId w:val="41"/>
   </w:num>
   <w:num w:numId="21">
-    <w:abstractNumId w:val="38"/>
+    <w:abstractNumId w:val="40"/>
   </w:num>
   <w:num w:numId="22">
     <w:abstractNumId w:val="22"/>
@@ -11075,7 +11082,7 @@
     <w:abstractNumId w:val="25"/>
   </w:num>
   <w:num w:numId="27">
-    <w:abstractNumId w:val="35"/>
+    <w:abstractNumId w:val="36"/>
   </w:num>
   <w:num w:numId="28">
     <w:abstractNumId w:val="30"/>
@@ -11087,34 +11094,40 @@
     <w:abstractNumId w:val="19"/>
   </w:num>
   <w:num w:numId="31">
-    <w:abstractNumId w:val="34"/>
+    <w:abstractNumId w:val="35"/>
   </w:num>
   <w:num w:numId="32">
     <w:abstractNumId w:val="28"/>
   </w:num>
   <w:num w:numId="33">
-    <w:abstractNumId w:val="31"/>
+    <w:abstractNumId w:val="32"/>
   </w:num>
   <w:num w:numId="34">
     <w:abstractNumId w:val="27"/>
   </w:num>
   <w:num w:numId="35">
+    <w:abstractNumId w:val="34"/>
+  </w:num>
+  <w:num w:numId="36">
     <w:abstractNumId w:val="33"/>
   </w:num>
-  <w:num w:numId="36">
-    <w:abstractNumId w:val="32"/>
-  </w:num>
   <w:num w:numId="37">
-    <w:abstractNumId w:val="36"/>
+    <w:abstractNumId w:val="37"/>
   </w:num>
   <w:num w:numId="38">
     <w:abstractNumId w:val="26"/>
   </w:num>
   <w:num w:numId="39">
-    <w:abstractNumId w:val="37"/>
+    <w:abstractNumId w:val="38"/>
   </w:num>
   <w:num w:numId="40">
     <w:abstractNumId w:val="18"/>
+  </w:num>
+  <w:num w:numId="41">
+    <w:abstractNumId w:val="39"/>
+  </w:num>
+  <w:num w:numId="42">
+    <w:abstractNumId w:val="31"/>
   </w:num>
 </w:numbering>
 </file>
@@ -12662,6 +12675,21 @@
       </w:tblBorders>
     </w:tblPr>
   </w:style>
+  <w:style w:type="character" w:customStyle="1" w:styleId="fontstyle01">
+    <w:name w:val="fontstyle01"/>
+    <w:basedOn w:val="DefaultParagraphFont"/>
+    <w:rsid w:val="0058687B"/>
+    <w:rPr>
+      <w:rFonts w:ascii="ArialMT" w:hAnsi="ArialMT" w:hint="default"/>
+      <w:b w:val="0"/>
+      <w:bCs w:val="0"/>
+      <w:i w:val="0"/>
+      <w:iCs w:val="0"/>
+      <w:color w:val="000000"/>
+      <w:sz w:val="34"/>
+      <w:szCs w:val="34"/>
+    </w:rPr>
+  </w:style>
 </w:styles>
 </file>
 
@@ -12953,7 +12981,7 @@
 </file>
 
 <file path=customXml/itemProps1.xml><?xml version="1.0" encoding="utf-8"?>
-<ds:datastoreItem xmlns:ds="http://schemas.openxmlformats.org/officeDocument/2006/customXml" ds:itemID="{C65A5C88-FB8D-4122-9EAD-E878388D6D07}">
+<ds:datastoreItem xmlns:ds="http://schemas.openxmlformats.org/officeDocument/2006/customXml" ds:itemID="{C81A283B-1604-4E17-9BF9-9668B90DE935}">
   <ds:schemaRefs>
     <ds:schemaRef ds:uri="http://schemas.openxmlformats.org/officeDocument/2006/bibliography"/>
   </ds:schemaRefs>

</xml_diff>

<commit_message>
#10 Uoc luong chi phi theo cac cong viec nho le #2
</commit_message>
<xml_diff>
--- a/docs/Nhom5_uoc_luong_du_an_ma_nguon_mo.docx
+++ b/docs/Nhom5_uoc_luong_du_an_ma_nguon_mo.docx
@@ -6361,15 +6361,162 @@
           <w:numId w:val="41"/>
         </w:numPr>
       </w:pPr>
+      <w:r>
+        <w:rPr>
+          <w:rFonts w:cs="Tahoma"/>
+          <w:i/>
+        </w:rPr>
+        <w:t>Chi phí chính trong trường hợp này là 44*420000=18480000 VNĐ</w:t>
+      </w:r>
+    </w:p>
+    <w:p>
+      <w:pPr>
+        <w:pStyle w:val="ListParagraph"/>
+        <w:numPr>
+          <w:ilvl w:val="0"/>
+          <w:numId w:val="41"/>
+        </w:numPr>
+        <w:rPr>
+          <w:rFonts w:cs="Tahoma"/>
+          <w:i/>
+        </w:rPr>
+      </w:pPr>
+      <w:r>
+        <w:rPr>
+          <w:rFonts w:cs="Tahoma"/>
+          <w:i/>
+        </w:rPr>
+        <w:t>Chi phí chính trung bình là (16600000+4*1760000+18480000)/6=17580000 VNĐ</w:t>
+      </w:r>
+    </w:p>
+    <w:p>
+      <w:pPr>
+        <w:pStyle w:val="ListParagraph"/>
+        <w:numPr>
+          <w:ilvl w:val="0"/>
+          <w:numId w:val="41"/>
+        </w:numPr>
+        <w:rPr>
+          <w:rFonts w:cs="Tahoma"/>
+          <w:i/>
+          <w:lang w:val="fr-FR"/>
+        </w:rPr>
+      </w:pPr>
+      <w:r>
+        <w:rPr>
+          <w:rFonts w:cs="Tahoma"/>
+          <w:i/>
+          <w:lang w:val="fr-FR"/>
+        </w:rPr>
+        <w:t xml:space="preserve">Chi phí chính là 17580000 </w:t>
+      </w:r>
+      <w:r>
+        <w:rPr>
+          <w:rFonts w:cs="Tahoma"/>
+          <w:i/>
+        </w:rPr>
+        <w:t>VNĐ</w:t>
+      </w:r>
+    </w:p>
+    <w:p>
+      <w:pPr>
+        <w:pStyle w:val="ListParagraph"/>
+        <w:numPr>
+          <w:ilvl w:val="0"/>
+          <w:numId w:val="41"/>
+        </w:numPr>
+        <w:rPr>
+          <w:rFonts w:cs="Tahoma"/>
+          <w:i/>
+          <w:lang w:val="fr-FR"/>
+        </w:rPr>
+      </w:pPr>
+      <w:r>
+        <w:rPr>
+          <w:rFonts w:cs="Tahoma"/>
+          <w:i/>
+          <w:lang w:val="fr-FR"/>
+        </w:rPr>
+        <w:t xml:space="preserve">Chi phí đi lại 2000000 </w:t>
+      </w:r>
+      <w:r>
+        <w:rPr>
+          <w:rFonts w:cs="Tahoma"/>
+          <w:i/>
+        </w:rPr>
+        <w:t>VNĐ</w:t>
+      </w:r>
+    </w:p>
+    <w:p>
+      <w:pPr>
+        <w:pStyle w:val="ListParagraph"/>
+        <w:numPr>
+          <w:ilvl w:val="0"/>
+          <w:numId w:val="41"/>
+        </w:numPr>
+        <w:rPr>
+          <w:rFonts w:cs="Tahoma"/>
+          <w:i/>
+          <w:lang w:val="fr-FR"/>
+        </w:rPr>
+      </w:pPr>
+      <w:r>
+        <w:rPr>
+          <w:rFonts w:cs="Tahoma"/>
+          <w:i/>
+          <w:lang w:val="fr-FR"/>
+        </w:rPr>
+        <w:t xml:space="preserve">Chi phí đào tạo 3000000 </w:t>
+      </w:r>
+      <w:r>
+        <w:rPr>
+          <w:rFonts w:cs="Tahoma"/>
+          <w:i/>
+        </w:rPr>
+        <w:t>VNĐ</w:t>
+      </w:r>
+    </w:p>
+    <w:p>
+      <w:pPr>
+        <w:pStyle w:val="ListParagraph"/>
+        <w:numPr>
+          <w:ilvl w:val="0"/>
+          <w:numId w:val="41"/>
+        </w:numPr>
+        <w:rPr>
+          <w:rFonts w:cs="Tahoma"/>
+          <w:i/>
+          <w:lang w:val="fr-FR"/>
+        </w:rPr>
+      </w:pPr>
+      <w:r>
+        <w:rPr>
+          <w:rFonts w:cs="Tahoma"/>
+          <w:i/>
+          <w:lang w:val="fr-FR"/>
+        </w:rPr>
+        <w:t>Chi phí thiết bị phần mềm : 700000 VNĐ</w:t>
+      </w:r>
+    </w:p>
+    <w:p>
+      <w:pPr>
+        <w:ind w:left="720"/>
+        <w:rPr>
+          <w:rFonts w:cs="Tahoma"/>
+          <w:i/>
+        </w:rPr>
+      </w:pPr>
+      <w:r>
+        <w:rPr>
+          <w:rFonts w:cs="Tahoma"/>
+          <w:i/>
+        </w:rPr>
+        <w:t>Tổng chi phí là 17580000+2000000+3000000+700000=23280000 VNĐ</w:t>
+      </w:r>
+    </w:p>
+    <w:p>
       <w:bookmarkStart w:id="17" w:name="_GoBack"/>
       <w:bookmarkEnd w:id="17"/>
-      <w:r>
-        <w:rPr>
-          <w:rFonts w:cs="Tahoma"/>
-          <w:i/>
-        </w:rPr>
-        <w:t>Chi phí chính trong trường hợp này là 44*420000=18480000 VNĐ</w:t>
-      </w:r>
     </w:p>
     <w:p>
       <w:pPr>
@@ -6486,6 +6633,7 @@
       </w:pPr>
       <w:bookmarkStart w:id="20" w:name="_Toc57272157"/>
       <w:r>
+        <w:lastRenderedPageBreak/>
         <w:t>Quản lý mã nguồn</w:t>
       </w:r>
       <w:bookmarkEnd w:id="20"/>
@@ -6597,7 +6745,6 @@
       </w:pPr>
       <w:bookmarkStart w:id="21" w:name="_Toc57272158"/>
       <w:r>
-        <w:lastRenderedPageBreak/>
         <w:t>Quản lý công việc</w:t>
       </w:r>
       <w:bookmarkEnd w:id="21"/>
@@ -7060,7 +7207,7 @@
         <w:color w:val="C00000"/>
         <w:lang w:eastAsia="ar-SA" w:bidi="ar-SA"/>
       </w:rPr>
-      <w:t>7</w:t>
+      <w:t>8</w:t>
     </w:r>
     <w:r>
       <w:rPr>
@@ -12981,7 +13128,7 @@
 </file>
 
 <file path=customXml/itemProps1.xml><?xml version="1.0" encoding="utf-8"?>
-<ds:datastoreItem xmlns:ds="http://schemas.openxmlformats.org/officeDocument/2006/customXml" ds:itemID="{C81A283B-1604-4E17-9BF9-9668B90DE935}">
+<ds:datastoreItem xmlns:ds="http://schemas.openxmlformats.org/officeDocument/2006/customXml" ds:itemID="{7ADAE45A-89ED-4653-9EF9-CBF4C2936DA2}">
   <ds:schemaRefs>
     <ds:schemaRef ds:uri="http://schemas.openxmlformats.org/officeDocument/2006/bibliography"/>
   </ds:schemaRefs>

</xml_diff>

<commit_message>
#10 Uoc luong chi phi theo cac nhom chi phi
</commit_message>
<xml_diff>
--- a/docs/Nhom5_uoc_luong_du_an_ma_nguon_mo.docx
+++ b/docs/Nhom5_uoc_luong_du_an_ma_nguon_mo.docx
@@ -6515,6 +6515,380 @@
       </w:r>
     </w:p>
     <w:p>
+      <w:pPr>
+        <w:pStyle w:val="ListParagraph"/>
+        <w:numPr>
+          <w:ilvl w:val="0"/>
+          <w:numId w:val="42"/>
+        </w:numPr>
+        <w:rPr>
+          <w:rFonts w:cs="Tahoma"/>
+          <w:i/>
+        </w:rPr>
+      </w:pPr>
+      <w:r>
+        <w:rPr>
+          <w:rStyle w:val="fontstyle01"/>
+          <w:rFonts w:ascii="Tahoma" w:hAnsi="Tahoma" w:cs="Tahoma"/>
+          <w:i/>
+          <w:sz w:val="20"/>
+          <w:szCs w:val="20"/>
+        </w:rPr>
+        <w:t>Ước lượng giá thành theo từng nhóm chi phí</w:t>
+      </w:r>
+      <w:r>
+        <w:rPr>
+          <w:rFonts w:cs="Tahoma"/>
+          <w:i/>
+        </w:rPr>
+        <w:t xml:space="preserve"> </w:t>
+      </w:r>
+    </w:p>
+    <w:tbl>
+      <w:tblPr>
+        <w:tblStyle w:val="TableGrid"/>
+        <w:tblW w:w="0" w:type="auto"/>
+        <w:tblLook w:val="04A0" w:firstRow="1" w:lastRow="0" w:firstColumn="1" w:lastColumn="0" w:noHBand="0" w:noVBand="1"/>
+      </w:tblPr>
+      <w:tblGrid>
+        <w:gridCol w:w="4375"/>
+        <w:gridCol w:w="4395"/>
+      </w:tblGrid>
+      <w:tr>
+        <w:trPr>
+          <w:trHeight w:val="288"/>
+        </w:trPr>
+        <w:tc>
+          <w:tcPr>
+            <w:tcW w:w="4375" w:type="dxa"/>
+            <w:tcBorders>
+              <w:top w:val="single" w:sz="4" w:space="0" w:color="auto"/>
+              <w:left w:val="single" w:sz="4" w:space="0" w:color="auto"/>
+              <w:bottom w:val="single" w:sz="4" w:space="0" w:color="auto"/>
+              <w:right w:val="single" w:sz="4" w:space="0" w:color="auto"/>
+            </w:tcBorders>
+            <w:vAlign w:val="center"/>
+            <w:hideMark/>
+          </w:tcPr>
+          <w:p>
+            <w:pPr>
+              <w:rPr>
+                <w:rFonts w:cs="Tahoma"/>
+                <w:i/>
+              </w:rPr>
+            </w:pPr>
+            <w:r>
+              <w:rPr>
+                <w:rFonts w:cs="Tahoma"/>
+                <w:i/>
+              </w:rPr>
+              <w:t xml:space="preserve">Chi phí phát triển  </w:t>
+            </w:r>
+          </w:p>
+        </w:tc>
+        <w:tc>
+          <w:tcPr>
+            <w:tcW w:w="4395" w:type="dxa"/>
+            <w:tcBorders>
+              <w:top w:val="single" w:sz="4" w:space="0" w:color="auto"/>
+              <w:left w:val="single" w:sz="4" w:space="0" w:color="auto"/>
+              <w:bottom w:val="single" w:sz="4" w:space="0" w:color="auto"/>
+              <w:right w:val="single" w:sz="4" w:space="0" w:color="auto"/>
+            </w:tcBorders>
+            <w:vAlign w:val="center"/>
+            <w:hideMark/>
+          </w:tcPr>
+          <w:p>
+            <w:pPr>
+              <w:rPr>
+                <w:rFonts w:cs="Tahoma"/>
+                <w:i/>
+              </w:rPr>
+            </w:pPr>
+            <w:r>
+              <w:rPr>
+                <w:rFonts w:cs="Tahoma"/>
+                <w:i/>
+              </w:rPr>
+              <w:t>12000000</w:t>
+            </w:r>
+            <w:r>
+              <w:rPr>
+                <w:rFonts w:cs="Tahoma"/>
+                <w:i/>
+              </w:rPr>
+              <w:t xml:space="preserve"> VNĐ</w:t>
+            </w:r>
+          </w:p>
+        </w:tc>
+      </w:tr>
+      <w:tr>
+        <w:trPr>
+          <w:trHeight w:val="288"/>
+        </w:trPr>
+        <w:tc>
+          <w:tcPr>
+            <w:tcW w:w="4375" w:type="dxa"/>
+            <w:tcBorders>
+              <w:top w:val="single" w:sz="4" w:space="0" w:color="auto"/>
+              <w:left w:val="single" w:sz="4" w:space="0" w:color="auto"/>
+              <w:bottom w:val="single" w:sz="4" w:space="0" w:color="auto"/>
+              <w:right w:val="single" w:sz="4" w:space="0" w:color="auto"/>
+            </w:tcBorders>
+            <w:vAlign w:val="center"/>
+            <w:hideMark/>
+          </w:tcPr>
+          <w:p>
+            <w:pPr>
+              <w:rPr>
+                <w:rFonts w:cs="Tahoma"/>
+                <w:i/>
+              </w:rPr>
+            </w:pPr>
+            <w:r>
+              <w:rPr>
+                <w:rFonts w:cs="Tahoma"/>
+                <w:i/>
+              </w:rPr>
+              <w:t>Chi phí kiểm thử</w:t>
+            </w:r>
+          </w:p>
+        </w:tc>
+        <w:tc>
+          <w:tcPr>
+            <w:tcW w:w="4395" w:type="dxa"/>
+            <w:tcBorders>
+              <w:top w:val="single" w:sz="4" w:space="0" w:color="auto"/>
+              <w:left w:val="single" w:sz="4" w:space="0" w:color="auto"/>
+              <w:bottom w:val="single" w:sz="4" w:space="0" w:color="auto"/>
+              <w:right w:val="single" w:sz="4" w:space="0" w:color="auto"/>
+            </w:tcBorders>
+            <w:vAlign w:val="center"/>
+            <w:hideMark/>
+          </w:tcPr>
+          <w:p>
+            <w:pPr>
+              <w:rPr>
+                <w:rFonts w:cs="Tahoma"/>
+                <w:i/>
+              </w:rPr>
+            </w:pPr>
+            <w:r>
+              <w:rPr>
+                <w:rFonts w:cs="Tahoma"/>
+                <w:i/>
+              </w:rPr>
+              <w:t>6480000</w:t>
+            </w:r>
+            <w:r>
+              <w:rPr>
+                <w:rFonts w:cs="Tahoma"/>
+                <w:i/>
+              </w:rPr>
+              <w:t xml:space="preserve"> VNĐ</w:t>
+            </w:r>
+          </w:p>
+        </w:tc>
+      </w:tr>
+      <w:tr>
+        <w:trPr>
+          <w:trHeight w:val="288"/>
+        </w:trPr>
+        <w:tc>
+          <w:tcPr>
+            <w:tcW w:w="4375" w:type="dxa"/>
+            <w:tcBorders>
+              <w:top w:val="single" w:sz="4" w:space="0" w:color="auto"/>
+              <w:left w:val="single" w:sz="4" w:space="0" w:color="auto"/>
+              <w:bottom w:val="single" w:sz="4" w:space="0" w:color="auto"/>
+              <w:right w:val="single" w:sz="4" w:space="0" w:color="auto"/>
+            </w:tcBorders>
+            <w:vAlign w:val="center"/>
+            <w:hideMark/>
+          </w:tcPr>
+          <w:p>
+            <w:pPr>
+              <w:rPr>
+                <w:rFonts w:cs="Tahoma"/>
+                <w:i/>
+              </w:rPr>
+            </w:pPr>
+            <w:r>
+              <w:rPr>
+                <w:rFonts w:cs="Tahoma"/>
+                <w:i/>
+              </w:rPr>
+              <w:t>Chi phí vận hành, quản lý, hành chính</w:t>
+            </w:r>
+          </w:p>
+        </w:tc>
+        <w:tc>
+          <w:tcPr>
+            <w:tcW w:w="4395" w:type="dxa"/>
+            <w:tcBorders>
+              <w:top w:val="single" w:sz="4" w:space="0" w:color="auto"/>
+              <w:left w:val="single" w:sz="4" w:space="0" w:color="auto"/>
+              <w:bottom w:val="single" w:sz="4" w:space="0" w:color="auto"/>
+              <w:right w:val="single" w:sz="4" w:space="0" w:color="auto"/>
+            </w:tcBorders>
+            <w:vAlign w:val="center"/>
+            <w:hideMark/>
+          </w:tcPr>
+          <w:p>
+            <w:pPr>
+              <w:rPr>
+                <w:rFonts w:cs="Tahoma"/>
+                <w:i/>
+              </w:rPr>
+            </w:pPr>
+            <w:r>
+              <w:rPr>
+                <w:rFonts w:cs="Tahoma"/>
+                <w:i/>
+              </w:rPr>
+              <w:t>5700000</w:t>
+            </w:r>
+            <w:r>
+              <w:rPr>
+                <w:rFonts w:cs="Tahoma"/>
+                <w:i/>
+              </w:rPr>
+              <w:t xml:space="preserve"> VNĐ</w:t>
+            </w:r>
+          </w:p>
+        </w:tc>
+      </w:tr>
+      <w:tr>
+        <w:trPr>
+          <w:trHeight w:val="288"/>
+        </w:trPr>
+        <w:tc>
+          <w:tcPr>
+            <w:tcW w:w="4375" w:type="dxa"/>
+            <w:tcBorders>
+              <w:top w:val="single" w:sz="4" w:space="0" w:color="auto"/>
+              <w:left w:val="single" w:sz="4" w:space="0" w:color="auto"/>
+              <w:bottom w:val="single" w:sz="4" w:space="0" w:color="auto"/>
+              <w:right w:val="single" w:sz="4" w:space="0" w:color="auto"/>
+            </w:tcBorders>
+            <w:vAlign w:val="center"/>
+            <w:hideMark/>
+          </w:tcPr>
+          <w:p>
+            <w:pPr>
+              <w:rPr>
+                <w:rFonts w:cs="Tahoma"/>
+                <w:i/>
+              </w:rPr>
+            </w:pPr>
+            <w:r>
+              <w:rPr>
+                <w:rFonts w:cs="Tahoma"/>
+                <w:i/>
+              </w:rPr>
+              <w:t>Chi phí kính doanh, quảng cáo, tiếp thị</w:t>
+            </w:r>
+          </w:p>
+        </w:tc>
+        <w:tc>
+          <w:tcPr>
+            <w:tcW w:w="4395" w:type="dxa"/>
+            <w:tcBorders>
+              <w:top w:val="single" w:sz="4" w:space="0" w:color="auto"/>
+              <w:left w:val="single" w:sz="4" w:space="0" w:color="auto"/>
+              <w:bottom w:val="single" w:sz="4" w:space="0" w:color="auto"/>
+              <w:right w:val="single" w:sz="4" w:space="0" w:color="auto"/>
+            </w:tcBorders>
+            <w:vAlign w:val="center"/>
+            <w:hideMark/>
+          </w:tcPr>
+          <w:p>
+            <w:pPr>
+              <w:rPr>
+                <w:rFonts w:cs="Tahoma"/>
+                <w:i/>
+              </w:rPr>
+            </w:pPr>
+            <w:r>
+              <w:rPr>
+                <w:rFonts w:cs="Tahoma"/>
+                <w:i/>
+              </w:rPr>
+              <w:t>5000000</w:t>
+            </w:r>
+            <w:r>
+              <w:rPr>
+                <w:rFonts w:cs="Tahoma"/>
+                <w:i/>
+              </w:rPr>
+              <w:t xml:space="preserve"> VNĐ</w:t>
+            </w:r>
+          </w:p>
+        </w:tc>
+      </w:tr>
+      <w:tr>
+        <w:trPr>
+          <w:trHeight w:val="288"/>
+        </w:trPr>
+        <w:tc>
+          <w:tcPr>
+            <w:tcW w:w="4375" w:type="dxa"/>
+            <w:tcBorders>
+              <w:top w:val="single" w:sz="4" w:space="0" w:color="auto"/>
+              <w:left w:val="single" w:sz="4" w:space="0" w:color="auto"/>
+              <w:bottom w:val="single" w:sz="4" w:space="0" w:color="auto"/>
+              <w:right w:val="single" w:sz="4" w:space="0" w:color="auto"/>
+            </w:tcBorders>
+            <w:vAlign w:val="center"/>
+            <w:hideMark/>
+          </w:tcPr>
+          <w:p>
+            <w:pPr>
+              <w:rPr>
+                <w:rFonts w:cs="Tahoma"/>
+                <w:i/>
+              </w:rPr>
+            </w:pPr>
+            <w:r>
+              <w:rPr>
+                <w:rFonts w:cs="Tahoma"/>
+                <w:i/>
+              </w:rPr>
+              <w:t>Tổng</w:t>
+            </w:r>
+          </w:p>
+        </w:tc>
+        <w:tc>
+          <w:tcPr>
+            <w:tcW w:w="4395" w:type="dxa"/>
+            <w:tcBorders>
+              <w:top w:val="single" w:sz="4" w:space="0" w:color="auto"/>
+              <w:left w:val="single" w:sz="4" w:space="0" w:color="auto"/>
+              <w:bottom w:val="single" w:sz="4" w:space="0" w:color="auto"/>
+              <w:right w:val="single" w:sz="4" w:space="0" w:color="auto"/>
+            </w:tcBorders>
+            <w:vAlign w:val="center"/>
+            <w:hideMark/>
+          </w:tcPr>
+          <w:p>
+            <w:pPr>
+              <w:rPr>
+                <w:rFonts w:cs="Tahoma"/>
+                <w:i/>
+              </w:rPr>
+            </w:pPr>
+            <w:r>
+              <w:rPr>
+                <w:rFonts w:cs="Tahoma"/>
+                <w:i/>
+              </w:rPr>
+              <w:t>29180000 VNĐ</w:t>
+            </w:r>
+          </w:p>
+        </w:tc>
+      </w:tr>
+    </w:tbl>
+    <w:p>
       <w:bookmarkStart w:id="17" w:name="_GoBack"/>
       <w:bookmarkEnd w:id="17"/>
     </w:p>
@@ -6566,6 +6940,7 @@
           <w:i/>
           <w:lang w:val="fr-FR"/>
         </w:rPr>
+        <w:lastRenderedPageBreak/>
         <w:t>Qui định số dòng comme</w:t>
       </w:r>
       <w:r>
@@ -6633,7 +7008,6 @@
       </w:pPr>
       <w:bookmarkStart w:id="20" w:name="_Toc57272157"/>
       <w:r>
-        <w:lastRenderedPageBreak/>
         <w:t>Quản lý mã nguồn</w:t>
       </w:r>
       <w:bookmarkEnd w:id="20"/>
@@ -7207,7 +7581,7 @@
         <w:color w:val="C00000"/>
         <w:lang w:eastAsia="ar-SA" w:bidi="ar-SA"/>
       </w:rPr>
-      <w:t>8</w:t>
+      <w:t>7</w:t>
     </w:r>
     <w:r>
       <w:rPr>
@@ -13128,7 +13502,7 @@
 </file>
 
 <file path=customXml/itemProps1.xml><?xml version="1.0" encoding="utf-8"?>
-<ds:datastoreItem xmlns:ds="http://schemas.openxmlformats.org/officeDocument/2006/customXml" ds:itemID="{7ADAE45A-89ED-4653-9EF9-CBF4C2936DA2}">
+<ds:datastoreItem xmlns:ds="http://schemas.openxmlformats.org/officeDocument/2006/customXml" ds:itemID="{7AD53B6C-458B-4444-842C-92EDB8C0229F}">
   <ds:schemaRefs>
     <ds:schemaRef ds:uri="http://schemas.openxmlformats.org/officeDocument/2006/bibliography"/>
   </ds:schemaRefs>

</xml_diff>

<commit_message>
#12: confirmed final version 1
</commit_message>
<xml_diff>
--- a/docs/Nhom5_uoc_luong_du_an_ma_nguon_mo.docx
+++ b/docs/Nhom5_uoc_luong_du_an_ma_nguon_mo.docx
@@ -323,7 +323,169 @@
         <w:tabs>
           <w:tab w:val="left" w:pos="6415"/>
         </w:tabs>
-      </w:pPr>
+        <w:rPr>
+          <w:i/>
+          <w:iCs/>
+        </w:rPr>
+      </w:pPr>
+    </w:p>
+    <w:p>
+      <w:pPr>
+        <w:rPr>
+          <w:b/>
+          <w:bCs/>
+          <w:i/>
+          <w:iCs/>
+          <w:noProof/>
+          <w:sz w:val="28"/>
+          <w:szCs w:val="28"/>
+        </w:rPr>
+      </w:pPr>
+      <w:r>
+        <w:rPr>
+          <w:b/>
+          <w:bCs/>
+          <w:i/>
+          <w:iCs/>
+          <w:noProof/>
+          <w:sz w:val="28"/>
+          <w:szCs w:val="28"/>
+        </w:rPr>
+        <w:t>Nhóm</w:t>
+      </w:r>
+      <w:r>
+        <w:rPr>
+          <w:b/>
+          <w:bCs/>
+          <w:i/>
+          <w:iCs/>
+          <w:noProof/>
+          <w:sz w:val="28"/>
+          <w:szCs w:val="28"/>
+        </w:rPr>
+        <w:t xml:space="preserve"> 5</w:t>
+      </w:r>
+      <w:r>
+        <w:rPr>
+          <w:b/>
+          <w:bCs/>
+          <w:i/>
+          <w:iCs/>
+          <w:noProof/>
+          <w:sz w:val="28"/>
+          <w:szCs w:val="28"/>
+        </w:rPr>
+        <w:t xml:space="preserve"> </w:t>
+      </w:r>
+    </w:p>
+    <w:p>
+      <w:pPr>
+        <w:rPr>
+          <w:b/>
+          <w:bCs/>
+          <w:i/>
+          <w:iCs/>
+          <w:noProof/>
+          <w:sz w:val="28"/>
+          <w:szCs w:val="28"/>
+        </w:rPr>
+      </w:pPr>
+      <w:r>
+        <w:rPr>
+          <w:b/>
+          <w:bCs/>
+          <w:i/>
+          <w:iCs/>
+          <w:noProof/>
+          <w:sz w:val="28"/>
+          <w:szCs w:val="28"/>
+        </w:rPr>
+        <w:t>Thành viên:</w:t>
+      </w:r>
+    </w:p>
+    <w:p>
+      <w:pPr>
+        <w:rPr>
+          <w:i/>
+          <w:iCs/>
+          <w:noProof/>
+          <w:sz w:val="24"/>
+          <w:szCs w:val="24"/>
+        </w:rPr>
+      </w:pPr>
+      <w:r>
+        <w:rPr>
+          <w:i/>
+          <w:iCs/>
+          <w:noProof/>
+          <w:sz w:val="24"/>
+          <w:szCs w:val="24"/>
+        </w:rPr>
+        <w:t>Nguyễn Phú Tài: 20163598</w:t>
+      </w:r>
+    </w:p>
+    <w:p>
+      <w:pPr>
+        <w:rPr>
+          <w:i/>
+          <w:iCs/>
+          <w:noProof/>
+          <w:sz w:val="24"/>
+          <w:szCs w:val="24"/>
+        </w:rPr>
+      </w:pPr>
+      <w:r>
+        <w:rPr>
+          <w:i/>
+          <w:iCs/>
+          <w:noProof/>
+          <w:sz w:val="24"/>
+          <w:szCs w:val="24"/>
+        </w:rPr>
+        <w:t>Lương Văn Quyền: 20163437</w:t>
+      </w:r>
+    </w:p>
+    <w:p>
+      <w:pPr>
+        <w:rPr>
+          <w:i/>
+          <w:iCs/>
+          <w:noProof/>
+          <w:sz w:val="24"/>
+          <w:szCs w:val="24"/>
+        </w:rPr>
+      </w:pPr>
+      <w:r>
+        <w:rPr>
+          <w:i/>
+          <w:iCs/>
+          <w:noProof/>
+          <w:sz w:val="24"/>
+          <w:szCs w:val="24"/>
+        </w:rPr>
+        <w:t>Bành Lê Đức: 20161050</w:t>
+      </w:r>
+    </w:p>
+    <w:p>
+      <w:pPr>
+        <w:rPr>
+          <w:i/>
+          <w:iCs/>
+          <w:noProof/>
+          <w:sz w:val="24"/>
+          <w:szCs w:val="24"/>
+        </w:rPr>
+      </w:pPr>
+      <w:r>
+        <w:rPr>
+          <w:i/>
+          <w:iCs/>
+          <w:noProof/>
+          <w:sz w:val="24"/>
+          <w:szCs w:val="24"/>
+        </w:rPr>
+        <w:t>Phan Quang Bách: 20160312</w:t>
+      </w:r>
     </w:p>
     <w:p>
       <w:pPr>
@@ -2592,7 +2754,19 @@
           </w:tcPr>
           <w:p>
             <w:r>
-              <w:t>15/09/2005</w:t>
+              <w:t>08</w:t>
+            </w:r>
+            <w:r>
+              <w:t>/</w:t>
+            </w:r>
+            <w:r>
+              <w:t>12</w:t>
+            </w:r>
+            <w:r>
+              <w:t>/20</w:t>
+            </w:r>
+            <w:r>
+              <w:t>20</w:t>
             </w:r>
           </w:p>
         </w:tc>
@@ -2615,8 +2789,70 @@
               <w:cnfStyle w:val="000000000000" w:firstRow="0" w:lastRow="0" w:firstColumn="0" w:lastColumn="0" w:oddVBand="0" w:evenVBand="0" w:oddHBand="0" w:evenHBand="0" w:firstRowFirstColumn="0" w:firstRowLastColumn="0" w:lastRowFirstColumn="0" w:lastRowLastColumn="0"/>
             </w:pPr>
             <w:r>
-              <w:t>0.4</w:t>
-            </w:r>
+              <w:t>1</w:t>
+            </w:r>
+          </w:p>
+        </w:tc>
+        <w:tc>
+          <w:tcPr>
+            <w:tcW w:w="1552" w:type="dxa"/>
+          </w:tcPr>
+          <w:p>
+            <w:pPr>
+              <w:cnfStyle w:val="000000000000" w:firstRow="0" w:lastRow="0" w:firstColumn="0" w:lastColumn="0" w:oddVBand="0" w:evenVBand="0" w:oddHBand="0" w:evenHBand="0" w:firstRowFirstColumn="0" w:firstRowLastColumn="0" w:lastRowFirstColumn="0" w:lastRowLastColumn="0"/>
+            </w:pPr>
+            <w:proofErr w:type="spellStart"/>
+            <w:r>
+              <w:t>Đức</w:t>
+            </w:r>
+            <w:proofErr w:type="spellEnd"/>
+          </w:p>
+        </w:tc>
+        <w:tc>
+          <w:tcPr>
+            <w:tcW w:w="1440" w:type="dxa"/>
+          </w:tcPr>
+          <w:p>
+            <w:pPr>
+              <w:cnfStyle w:val="000000000000" w:firstRow="0" w:lastRow="0" w:firstColumn="0" w:lastColumn="0" w:oddVBand="0" w:evenVBand="0" w:oddHBand="0" w:evenHBand="0" w:firstRowFirstColumn="0" w:firstRowLastColumn="0" w:lastRowFirstColumn="0" w:lastRowLastColumn="0"/>
+            </w:pPr>
+            <w:proofErr w:type="spellStart"/>
+            <w:r>
+              <w:t>Tài</w:t>
+            </w:r>
+            <w:proofErr w:type="spellEnd"/>
+          </w:p>
+        </w:tc>
+      </w:tr>
+      <w:tr>
+        <w:trPr>
+          <w:trHeight w:val="540"/>
+        </w:trPr>
+        <w:tc>
+          <w:tcPr>
+            <w:cnfStyle w:val="001000000000" w:firstRow="0" w:lastRow="0" w:firstColumn="1" w:lastColumn="0" w:oddVBand="0" w:evenVBand="0" w:oddHBand="0" w:evenHBand="0" w:firstRowFirstColumn="0" w:firstRowLastColumn="0" w:lastRowFirstColumn="0" w:lastRowLastColumn="0"/>
+            <w:tcW w:w="1495" w:type="dxa"/>
+          </w:tcPr>
+          <w:p/>
+        </w:tc>
+        <w:tc>
+          <w:tcPr>
+            <w:tcW w:w="3095" w:type="dxa"/>
+          </w:tcPr>
+          <w:p>
+            <w:pPr>
+              <w:cnfStyle w:val="000000000000" w:firstRow="0" w:lastRow="0" w:firstColumn="0" w:lastColumn="0" w:oddVBand="0" w:evenVBand="0" w:oddHBand="0" w:evenHBand="0" w:firstRowFirstColumn="0" w:firstRowLastColumn="0" w:lastRowFirstColumn="0" w:lastRowLastColumn="0"/>
+            </w:pPr>
+          </w:p>
+        </w:tc>
+        <w:tc>
+          <w:tcPr>
+            <w:tcW w:w="1148" w:type="dxa"/>
+          </w:tcPr>
+          <w:p>
+            <w:pPr>
+              <w:cnfStyle w:val="000000000000" w:firstRow="0" w:lastRow="0" w:firstColumn="0" w:lastColumn="0" w:oddVBand="0" w:evenVBand="0" w:oddHBand="0" w:evenHBand="0" w:firstRowFirstColumn="0" w:firstRowLastColumn="0" w:lastRowFirstColumn="0" w:lastRowLastColumn="0"/>
+            </w:pPr>
           </w:p>
         </w:tc>
         <w:tc>
@@ -2649,11 +2885,7 @@
             <w:cnfStyle w:val="001000000000" w:firstRow="0" w:lastRow="0" w:firstColumn="1" w:lastColumn="0" w:oddVBand="0" w:evenVBand="0" w:oddHBand="0" w:evenHBand="0" w:firstRowFirstColumn="0" w:firstRowLastColumn="0" w:lastRowFirstColumn="0" w:lastRowLastColumn="0"/>
             <w:tcW w:w="1495" w:type="dxa"/>
           </w:tcPr>
-          <w:p>
-            <w:r>
-              <w:t>15/11/2005</w:t>
-            </w:r>
-          </w:p>
+          <w:p/>
         </w:tc>
         <w:tc>
           <w:tcPr>
@@ -2673,68 +2905,6 @@
             <w:pPr>
               <w:cnfStyle w:val="000000000000" w:firstRow="0" w:lastRow="0" w:firstColumn="0" w:lastColumn="0" w:oddVBand="0" w:evenVBand="0" w:oddHBand="0" w:evenHBand="0" w:firstRowFirstColumn="0" w:firstRowLastColumn="0" w:lastRowFirstColumn="0" w:lastRowLastColumn="0"/>
             </w:pPr>
-            <w:r>
-              <w:t>0.6</w:t>
-            </w:r>
-          </w:p>
-        </w:tc>
-        <w:tc>
-          <w:tcPr>
-            <w:tcW w:w="1552" w:type="dxa"/>
-          </w:tcPr>
-          <w:p>
-            <w:pPr>
-              <w:cnfStyle w:val="000000000000" w:firstRow="0" w:lastRow="0" w:firstColumn="0" w:lastColumn="0" w:oddVBand="0" w:evenVBand="0" w:oddHBand="0" w:evenHBand="0" w:firstRowFirstColumn="0" w:firstRowLastColumn="0" w:lastRowFirstColumn="0" w:lastRowLastColumn="0"/>
-            </w:pPr>
-          </w:p>
-        </w:tc>
-        <w:tc>
-          <w:tcPr>
-            <w:tcW w:w="1440" w:type="dxa"/>
-          </w:tcPr>
-          <w:p>
-            <w:pPr>
-              <w:cnfStyle w:val="000000000000" w:firstRow="0" w:lastRow="0" w:firstColumn="0" w:lastColumn="0" w:oddVBand="0" w:evenVBand="0" w:oddHBand="0" w:evenHBand="0" w:firstRowFirstColumn="0" w:firstRowLastColumn="0" w:lastRowFirstColumn="0" w:lastRowLastColumn="0"/>
-            </w:pPr>
-          </w:p>
-        </w:tc>
-      </w:tr>
-      <w:tr>
-        <w:trPr>
-          <w:trHeight w:val="540"/>
-        </w:trPr>
-        <w:tc>
-          <w:tcPr>
-            <w:cnfStyle w:val="001000000000" w:firstRow="0" w:lastRow="0" w:firstColumn="1" w:lastColumn="0" w:oddVBand="0" w:evenVBand="0" w:oddHBand="0" w:evenHBand="0" w:firstRowFirstColumn="0" w:firstRowLastColumn="0" w:lastRowFirstColumn="0" w:lastRowLastColumn="0"/>
-            <w:tcW w:w="1495" w:type="dxa"/>
-          </w:tcPr>
-          <w:p>
-            <w:r>
-              <w:t>15/12/2005</w:t>
-            </w:r>
-          </w:p>
-        </w:tc>
-        <w:tc>
-          <w:tcPr>
-            <w:tcW w:w="3095" w:type="dxa"/>
-          </w:tcPr>
-          <w:p>
-            <w:pPr>
-              <w:cnfStyle w:val="000000000000" w:firstRow="0" w:lastRow="0" w:firstColumn="0" w:lastColumn="0" w:oddVBand="0" w:evenVBand="0" w:oddHBand="0" w:evenHBand="0" w:firstRowFirstColumn="0" w:firstRowLastColumn="0" w:lastRowFirstColumn="0" w:lastRowLastColumn="0"/>
-            </w:pPr>
-          </w:p>
-        </w:tc>
-        <w:tc>
-          <w:tcPr>
-            <w:tcW w:w="1148" w:type="dxa"/>
-          </w:tcPr>
-          <w:p>
-            <w:pPr>
-              <w:cnfStyle w:val="000000000000" w:firstRow="0" w:lastRow="0" w:firstColumn="0" w:lastColumn="0" w:oddVBand="0" w:evenVBand="0" w:oddHBand="0" w:evenHBand="0" w:firstRowFirstColumn="0" w:firstRowLastColumn="0" w:lastRowFirstColumn="0" w:lastRowLastColumn="0"/>
-            </w:pPr>
-            <w:r>
-              <w:t>0.9</w:t>
-            </w:r>
           </w:p>
         </w:tc>
         <w:tc>
@@ -3703,19 +3873,7 @@
           <w:rPr>
             <w:rStyle w:val="Hyperlink"/>
           </w:rPr>
-          <w:t>https://github.co</w:t>
-        </w:r>
-        <w:r>
-          <w:rPr>
-            <w:rStyle w:val="Hyperlink"/>
-          </w:rPr>
-          <w:t>m</w:t>
-        </w:r>
-        <w:r>
-          <w:rPr>
-            <w:rStyle w:val="Hyperlink"/>
-          </w:rPr>
-          <w:t>/tainp98/office-toolbox/</w:t>
+          <w:t>https://github.com/tainp98/office-toolbox/</w:t>
         </w:r>
       </w:hyperlink>
     </w:p>
@@ -15936,35 +16094,7 @@
                 <w:rFonts w:cs="Tahoma"/>
                 <w:iCs/>
               </w:rPr>
-              <w:t>12</w:t>
-            </w:r>
-            <w:r>
-              <w:rPr>
-                <w:rFonts w:cs="Tahoma"/>
-                <w:iCs/>
-              </w:rPr>
-              <w:t>.</w:t>
-            </w:r>
-            <w:r>
-              <w:rPr>
-                <w:rFonts w:cs="Tahoma"/>
-                <w:iCs/>
-              </w:rPr>
-              <w:t>000</w:t>
-            </w:r>
-            <w:r>
-              <w:rPr>
-                <w:rFonts w:cs="Tahoma"/>
-                <w:iCs/>
-              </w:rPr>
-              <w:t>.</w:t>
-            </w:r>
-            <w:r>
-              <w:rPr>
-                <w:rFonts w:cs="Tahoma"/>
-                <w:iCs/>
-              </w:rPr>
-              <w:t>000</w:t>
+              <w:t>12.000.000</w:t>
             </w:r>
           </w:p>
         </w:tc>
@@ -17317,6 +17447,9 @@
         <w:t>Tài</w:t>
       </w:r>
       <w:proofErr w:type="spellEnd"/>
+      <w:r>
+        <w:t>: 12</w:t>
+      </w:r>
     </w:p>
     <w:p>
       <w:pPr>
@@ -17347,6 +17480,9 @@
         <w:t>Quyền</w:t>
       </w:r>
       <w:proofErr w:type="spellEnd"/>
+      <w:r>
+        <w:t>: 11</w:t>
+      </w:r>
     </w:p>
     <w:p>
       <w:pPr>
@@ -17369,6 +17505,9 @@
         <w:t>Đức</w:t>
       </w:r>
       <w:proofErr w:type="spellEnd"/>
+      <w:r>
+        <w:t>: 20</w:t>
+      </w:r>
     </w:p>
     <w:p>
       <w:pPr>
@@ -17386,6 +17525,9 @@
         <w:t>Bách</w:t>
       </w:r>
       <w:proofErr w:type="spellEnd"/>
+      <w:r>
+        <w:t>: 10</w:t>
+      </w:r>
     </w:p>
     <w:p>
       <w:pPr>
@@ -17515,55 +17657,50 @@
       </w:pPr>
       <w:proofErr w:type="spellStart"/>
       <w:r>
-        <w:t>Số</w:t>
-      </w:r>
-      <w:proofErr w:type="spellEnd"/>
-      <w:r>
-        <w:t xml:space="preserve"> </w:t>
-      </w:r>
-      <w:proofErr w:type="spellStart"/>
-      <w:r>
-        <w:t>dòng</w:t>
-      </w:r>
-      <w:proofErr w:type="spellEnd"/>
-      <w:r>
-        <w:t xml:space="preserve"> </w:t>
-      </w:r>
-      <w:proofErr w:type="spellStart"/>
-      <w:r>
-        <w:t>lệnh</w:t>
-      </w:r>
-      <w:proofErr w:type="spellEnd"/>
-      <w:r>
-        <w:t xml:space="preserve"> </w:t>
-      </w:r>
-      <w:proofErr w:type="spellStart"/>
-      <w:r>
-        <w:t>bị</w:t>
-      </w:r>
-      <w:proofErr w:type="spellEnd"/>
-      <w:r>
-        <w:t xml:space="preserve"> </w:t>
-      </w:r>
-      <w:proofErr w:type="spellStart"/>
-      <w:r>
-        <w:t>thay</w:t>
-      </w:r>
-      <w:proofErr w:type="spellEnd"/>
-      <w:r>
-        <w:t xml:space="preserve"> </w:t>
-      </w:r>
-      <w:proofErr w:type="spellStart"/>
-      <w:r>
-        <w:t>đổi</w:t>
-      </w:r>
-      <w:proofErr w:type="spellEnd"/>
-    </w:p>
-    <w:p>
-      <w:pPr>
-        <w:pStyle w:val="ListParagraph"/>
-        <w:ind w:left="720"/>
-      </w:pPr>
+        <w:t>Sơ</w:t>
+      </w:r>
+      <w:proofErr w:type="spellEnd"/>
+      <w:r>
+        <w:t xml:space="preserve"> </w:t>
+      </w:r>
+      <w:proofErr w:type="spellStart"/>
+      <w:r>
+        <w:t>đồ</w:t>
+      </w:r>
+      <w:proofErr w:type="spellEnd"/>
+      <w:r>
+        <w:t xml:space="preserve"> </w:t>
+      </w:r>
+      <w:proofErr w:type="spellStart"/>
+      <w:r>
+        <w:t>các</w:t>
+      </w:r>
+      <w:proofErr w:type="spellEnd"/>
+      <w:r>
+        <w:t xml:space="preserve"> branch </w:t>
+      </w:r>
+      <w:proofErr w:type="spellStart"/>
+      <w:r>
+        <w:t>được</w:t>
+      </w:r>
+      <w:proofErr w:type="spellEnd"/>
+      <w:r>
+        <w:t xml:space="preserve"> </w:t>
+      </w:r>
+      <w:proofErr w:type="spellStart"/>
+      <w:r>
+        <w:t>t</w:t>
+      </w:r>
+      <w:r>
+        <w:t>ạo</w:t>
+      </w:r>
+      <w:proofErr w:type="spellEnd"/>
+      <w:r>
+        <w:t xml:space="preserve"> ra</w:t>
+      </w:r>
+      <w:r>
+        <w:t>: 1</w:t>
+      </w:r>
     </w:p>
     <w:p>
       <w:pPr>
@@ -17575,58 +17712,6 @@
       </w:pPr>
       <w:proofErr w:type="spellStart"/>
       <w:r>
-        <w:t>Sơ</w:t>
-      </w:r>
-      <w:proofErr w:type="spellEnd"/>
-      <w:r>
-        <w:t xml:space="preserve"> </w:t>
-      </w:r>
-      <w:proofErr w:type="spellStart"/>
-      <w:r>
-        <w:t>đồ</w:t>
-      </w:r>
-      <w:proofErr w:type="spellEnd"/>
-      <w:r>
-        <w:t xml:space="preserve"> </w:t>
-      </w:r>
-      <w:proofErr w:type="spellStart"/>
-      <w:r>
-        <w:t>các</w:t>
-      </w:r>
-      <w:proofErr w:type="spellEnd"/>
-      <w:r>
-        <w:t xml:space="preserve"> branch </w:t>
-      </w:r>
-      <w:proofErr w:type="spellStart"/>
-      <w:r>
-        <w:t>được</w:t>
-      </w:r>
-      <w:proofErr w:type="spellEnd"/>
-      <w:r>
-        <w:t xml:space="preserve"> </w:t>
-      </w:r>
-      <w:proofErr w:type="spellStart"/>
-      <w:r>
-        <w:t>t</w:t>
-      </w:r>
-      <w:r>
-        <w:t>ạo</w:t>
-      </w:r>
-      <w:proofErr w:type="spellEnd"/>
-      <w:r>
-        <w:t xml:space="preserve"> ra</w:t>
-      </w:r>
-    </w:p>
-    <w:p>
-      <w:pPr>
-        <w:pStyle w:val="ListParagraph"/>
-        <w:numPr>
-          <w:ilvl w:val="0"/>
-          <w:numId w:val="37"/>
-        </w:numPr>
-      </w:pPr>
-      <w:proofErr w:type="spellStart"/>
-      <w:r>
         <w:t>Số</w:t>
       </w:r>
       <w:proofErr w:type="spellEnd"/>
@@ -17670,6 +17755,9 @@
         <w:t>án</w:t>
       </w:r>
       <w:proofErr w:type="spellEnd"/>
+      <w:r>
+        <w:t>: 727</w:t>
+      </w:r>
     </w:p>
     <w:p>
       <w:pPr>
@@ -23159,6 +23247,7 @@
     <w:lsdException w:name="HTML Sample" w:semiHidden="1" w:unhideWhenUsed="1"/>
     <w:lsdException w:name="HTML Typewriter" w:semiHidden="1" w:unhideWhenUsed="1"/>
     <w:lsdException w:name="HTML Variable" w:semiHidden="1" w:unhideWhenUsed="1"/>
+    <w:lsdException w:name="Normal Table" w:semiHidden="1" w:unhideWhenUsed="1"/>
     <w:lsdException w:name="annotation subject" w:semiHidden="1" w:unhideWhenUsed="1"/>
     <w:lsdException w:name="No List" w:semiHidden="1" w:unhideWhenUsed="1"/>
     <w:lsdException w:name="Outline List 1" w:semiHidden="1" w:unhideWhenUsed="1"/>
@@ -23201,8 +23290,11 @@
     <w:lsdException w:name="Table Contemporary" w:semiHidden="1" w:unhideWhenUsed="1"/>
     <w:lsdException w:name="Table Elegant" w:semiHidden="1" w:unhideWhenUsed="1"/>
     <w:lsdException w:name="Table Professional" w:semiHidden="1" w:unhideWhenUsed="1"/>
+    <w:lsdException w:name="Table Subtle 1" w:semiHidden="1" w:unhideWhenUsed="1"/>
     <w:lsdException w:name="Table Subtle 2" w:semiHidden="1" w:unhideWhenUsed="1"/>
     <w:lsdException w:name="Table Web 1" w:semiHidden="1" w:unhideWhenUsed="1"/>
+    <w:lsdException w:name="Table Web 2" w:semiHidden="1" w:unhideWhenUsed="1"/>
+    <w:lsdException w:name="Table Web 3" w:semiHidden="1" w:unhideWhenUsed="1"/>
     <w:lsdException w:name="Balloon Text" w:semiHidden="1" w:unhideWhenUsed="1"/>
     <w:lsdException w:name="Table Grid" w:uiPriority="39"/>
     <w:lsdException w:name="Table Theme" w:semiHidden="1" w:unhideWhenUsed="1"/>

</xml_diff>

<commit_message>
#12: confirmed final version 1.1
</commit_message>
<xml_diff>
--- a/docs/Nhom5_uoc_luong_du_an_ma_nguon_mo.docx
+++ b/docs/Nhom5_uoc_luong_du_an_ma_nguon_mo.docx
@@ -351,31 +351,7 @@
           <w:sz w:val="28"/>
           <w:szCs w:val="28"/>
         </w:rPr>
-        <w:t>Nhóm</w:t>
-      </w:r>
-      <w:r>
-        <w:rPr>
-          <w:b/>
-          <w:bCs/>
-          <w:i/>
-          <w:iCs/>
-          <w:noProof/>
-          <w:sz w:val="28"/>
-          <w:szCs w:val="28"/>
-        </w:rPr>
-        <w:t xml:space="preserve"> 5</w:t>
-      </w:r>
-      <w:r>
-        <w:rPr>
-          <w:b/>
-          <w:bCs/>
-          <w:i/>
-          <w:iCs/>
-          <w:noProof/>
-          <w:sz w:val="28"/>
-          <w:szCs w:val="28"/>
-        </w:rPr>
-        <w:t xml:space="preserve"> </w:t>
+        <w:t xml:space="preserve">Nhóm 5 </w:t>
       </w:r>
     </w:p>
     <w:p>
@@ -2778,6 +2754,30 @@
             <w:pPr>
               <w:cnfStyle w:val="000000000000" w:firstRow="0" w:lastRow="0" w:firstColumn="0" w:lastColumn="0" w:oddVBand="0" w:evenVBand="0" w:oddHBand="0" w:evenHBand="0" w:firstRowFirstColumn="0" w:firstRowLastColumn="0" w:lastRowFirstColumn="0" w:lastRowLastColumn="0"/>
             </w:pPr>
+            <w:proofErr w:type="spellStart"/>
+            <w:r>
+              <w:t>Thống</w:t>
+            </w:r>
+            <w:proofErr w:type="spellEnd"/>
+            <w:r>
+              <w:t xml:space="preserve"> </w:t>
+            </w:r>
+            <w:proofErr w:type="spellStart"/>
+            <w:r>
+              <w:t>kê</w:t>
+            </w:r>
+            <w:proofErr w:type="spellEnd"/>
+            <w:r>
+              <w:t xml:space="preserve"> </w:t>
+            </w:r>
+            <w:proofErr w:type="spellStart"/>
+            <w:r>
+              <w:t>các</w:t>
+            </w:r>
+            <w:proofErr w:type="spellEnd"/>
+            <w:r>
+              <w:t xml:space="preserve"> task</w:t>
+            </w:r>
           </w:p>
         </w:tc>
         <w:tc>
@@ -2833,7 +2833,23 @@
             <w:cnfStyle w:val="001000000000" w:firstRow="0" w:lastRow="0" w:firstColumn="1" w:lastColumn="0" w:oddVBand="0" w:evenVBand="0" w:oddHBand="0" w:evenHBand="0" w:firstRowFirstColumn="0" w:firstRowLastColumn="0" w:lastRowFirstColumn="0" w:lastRowLastColumn="0"/>
             <w:tcW w:w="1495" w:type="dxa"/>
           </w:tcPr>
-          <w:p/>
+          <w:p>
+            <w:r>
+              <w:t>08</w:t>
+            </w:r>
+            <w:r>
+              <w:t>/</w:t>
+            </w:r>
+            <w:r>
+              <w:t>12</w:t>
+            </w:r>
+            <w:r>
+              <w:t>/20</w:t>
+            </w:r>
+            <w:r>
+              <w:t>20</w:t>
+            </w:r>
+          </w:p>
         </w:tc>
         <w:tc>
           <w:tcPr>
@@ -2843,6 +2859,91 @@
             <w:pPr>
               <w:cnfStyle w:val="000000000000" w:firstRow="0" w:lastRow="0" w:firstColumn="0" w:lastColumn="0" w:oddVBand="0" w:evenVBand="0" w:oddHBand="0" w:evenHBand="0" w:firstRowFirstColumn="0" w:firstRowLastColumn="0" w:lastRowFirstColumn="0" w:lastRowLastColumn="0"/>
             </w:pPr>
+            <w:proofErr w:type="spellStart"/>
+            <w:r>
+              <w:t>Kiểm</w:t>
+            </w:r>
+            <w:proofErr w:type="spellEnd"/>
+            <w:r>
+              <w:t xml:space="preserve"> </w:t>
+            </w:r>
+            <w:proofErr w:type="spellStart"/>
+            <w:r>
+              <w:t>tra</w:t>
+            </w:r>
+            <w:proofErr w:type="spellEnd"/>
+            <w:r>
+              <w:t xml:space="preserve"> </w:t>
+            </w:r>
+            <w:proofErr w:type="spellStart"/>
+            <w:r>
+              <w:t>lại</w:t>
+            </w:r>
+            <w:proofErr w:type="spellEnd"/>
+            <w:r>
+              <w:t xml:space="preserve"> </w:t>
+            </w:r>
+            <w:proofErr w:type="spellStart"/>
+            <w:r>
+              <w:t>lần</w:t>
+            </w:r>
+            <w:proofErr w:type="spellEnd"/>
+            <w:r>
+              <w:t xml:space="preserve"> </w:t>
+            </w:r>
+            <w:proofErr w:type="spellStart"/>
+            <w:r>
+              <w:t>cuối</w:t>
+            </w:r>
+            <w:proofErr w:type="spellEnd"/>
+            <w:r>
+              <w:t xml:space="preserve"> </w:t>
+            </w:r>
+            <w:proofErr w:type="spellStart"/>
+            <w:r>
+              <w:t>các</w:t>
+            </w:r>
+            <w:proofErr w:type="spellEnd"/>
+            <w:r>
+              <w:t xml:space="preserve"> </w:t>
+            </w:r>
+            <w:proofErr w:type="spellStart"/>
+            <w:r>
+              <w:t>công</w:t>
+            </w:r>
+            <w:proofErr w:type="spellEnd"/>
+            <w:r>
+              <w:t xml:space="preserve"> </w:t>
+            </w:r>
+            <w:proofErr w:type="spellStart"/>
+            <w:r>
+              <w:t>việc</w:t>
+            </w:r>
+            <w:proofErr w:type="spellEnd"/>
+            <w:r>
+              <w:t xml:space="preserve"> </w:t>
+            </w:r>
+            <w:proofErr w:type="spellStart"/>
+            <w:r>
+              <w:t>đã</w:t>
+            </w:r>
+            <w:proofErr w:type="spellEnd"/>
+            <w:r>
+              <w:t xml:space="preserve"> </w:t>
+            </w:r>
+            <w:proofErr w:type="spellStart"/>
+            <w:r>
+              <w:t>hoàn</w:t>
+            </w:r>
+            <w:proofErr w:type="spellEnd"/>
+            <w:r>
+              <w:t xml:space="preserve"> </w:t>
+            </w:r>
+            <w:proofErr w:type="spellStart"/>
+            <w:r>
+              <w:t>thành</w:t>
+            </w:r>
+            <w:proofErr w:type="spellEnd"/>
           </w:p>
         </w:tc>
         <w:tc>
@@ -2853,6 +2954,12 @@
             <w:pPr>
               <w:cnfStyle w:val="000000000000" w:firstRow="0" w:lastRow="0" w:firstColumn="0" w:lastColumn="0" w:oddVBand="0" w:evenVBand="0" w:oddHBand="0" w:evenHBand="0" w:firstRowFirstColumn="0" w:firstRowLastColumn="0" w:lastRowFirstColumn="0" w:lastRowLastColumn="0"/>
             </w:pPr>
+            <w:r>
+              <w:t>1</w:t>
+            </w:r>
+            <w:r>
+              <w:t>.1</w:t>
+            </w:r>
           </w:p>
         </w:tc>
         <w:tc>
@@ -2863,6 +2970,11 @@
             <w:pPr>
               <w:cnfStyle w:val="000000000000" w:firstRow="0" w:lastRow="0" w:firstColumn="0" w:lastColumn="0" w:oddVBand="0" w:evenVBand="0" w:oddHBand="0" w:evenHBand="0" w:firstRowFirstColumn="0" w:firstRowLastColumn="0" w:lastRowFirstColumn="0" w:lastRowLastColumn="0"/>
             </w:pPr>
+            <w:proofErr w:type="spellStart"/>
+            <w:r>
+              <w:t>Quyền</w:t>
+            </w:r>
+            <w:proofErr w:type="spellEnd"/>
           </w:p>
         </w:tc>
         <w:tc>
@@ -2873,6 +2985,11 @@
             <w:pPr>
               <w:cnfStyle w:val="000000000000" w:firstRow="0" w:lastRow="0" w:firstColumn="0" w:lastColumn="0" w:oddVBand="0" w:evenVBand="0" w:oddHBand="0" w:evenHBand="0" w:firstRowFirstColumn="0" w:firstRowLastColumn="0" w:lastRowFirstColumn="0" w:lastRowLastColumn="0"/>
             </w:pPr>
+            <w:proofErr w:type="spellStart"/>
+            <w:r>
+              <w:t>Tài</w:t>
+            </w:r>
+            <w:proofErr w:type="spellEnd"/>
           </w:p>
         </w:tc>
       </w:tr>
@@ -17448,7 +17565,10 @@
       </w:r>
       <w:proofErr w:type="spellEnd"/>
       <w:r>
-        <w:t>: 12</w:t>
+        <w:t>: 1</w:t>
+      </w:r>
+      <w:r>
+        <w:t>3</w:t>
       </w:r>
     </w:p>
     <w:p>
@@ -17748,13 +17868,8 @@
       </w:r>
       <w:proofErr w:type="spellEnd"/>
       <w:r>
-        <w:t xml:space="preserve"> </w:t>
-      </w:r>
-      <w:proofErr w:type="spellStart"/>
-      <w:r>
-        <w:t>án</w:t>
-      </w:r>
-      <w:proofErr w:type="spellEnd"/>
+        <w:t xml:space="preserve"> án</w:t>
+      </w:r>
       <w:r>
         <w:t>: 727</w:t>
       </w:r>

</xml_diff>

<commit_message>
#12: confirmed final version 1.2
</commit_message>
<xml_diff>
--- a/docs/Nhom5_uoc_luong_du_an_ma_nguon_mo.docx
+++ b/docs/Nhom5_uoc_luong_du_an_ma_nguon_mo.docx
@@ -2885,22 +2885,6 @@
             </w:r>
             <w:proofErr w:type="spellStart"/>
             <w:r>
-              <w:t>lần</w:t>
-            </w:r>
-            <w:proofErr w:type="spellEnd"/>
-            <w:r>
-              <w:t xml:space="preserve"> </w:t>
-            </w:r>
-            <w:proofErr w:type="spellStart"/>
-            <w:r>
-              <w:t>cuối</w:t>
-            </w:r>
-            <w:proofErr w:type="spellEnd"/>
-            <w:r>
-              <w:t xml:space="preserve"> </w:t>
-            </w:r>
-            <w:proofErr w:type="spellStart"/>
-            <w:r>
               <w:t>các</w:t>
             </w:r>
             <w:proofErr w:type="spellEnd"/>
@@ -2955,10 +2939,7 @@
               <w:cnfStyle w:val="000000000000" w:firstRow="0" w:lastRow="0" w:firstColumn="0" w:lastColumn="0" w:oddVBand="0" w:evenVBand="0" w:oddHBand="0" w:evenHBand="0" w:firstRowFirstColumn="0" w:firstRowLastColumn="0" w:lastRowFirstColumn="0" w:lastRowLastColumn="0"/>
             </w:pPr>
             <w:r>
-              <w:t>1</w:t>
-            </w:r>
-            <w:r>
-              <w:t>.1</w:t>
+              <w:t>1.1</w:t>
             </w:r>
           </w:p>
         </w:tc>
@@ -3002,7 +2983,23 @@
             <w:cnfStyle w:val="001000000000" w:firstRow="0" w:lastRow="0" w:firstColumn="1" w:lastColumn="0" w:oddVBand="0" w:evenVBand="0" w:oddHBand="0" w:evenHBand="0" w:firstRowFirstColumn="0" w:firstRowLastColumn="0" w:lastRowFirstColumn="0" w:lastRowLastColumn="0"/>
             <w:tcW w:w="1495" w:type="dxa"/>
           </w:tcPr>
-          <w:p/>
+          <w:p>
+            <w:r>
+              <w:t>08</w:t>
+            </w:r>
+            <w:r>
+              <w:t>/</w:t>
+            </w:r>
+            <w:r>
+              <w:t>12</w:t>
+            </w:r>
+            <w:r>
+              <w:t>/20</w:t>
+            </w:r>
+            <w:r>
+              <w:t>20</w:t>
+            </w:r>
+          </w:p>
         </w:tc>
         <w:tc>
           <w:tcPr>
@@ -3012,6 +3009,91 @@
             <w:pPr>
               <w:cnfStyle w:val="000000000000" w:firstRow="0" w:lastRow="0" w:firstColumn="0" w:lastColumn="0" w:oddVBand="0" w:evenVBand="0" w:oddHBand="0" w:evenHBand="0" w:firstRowFirstColumn="0" w:firstRowLastColumn="0" w:lastRowFirstColumn="0" w:lastRowLastColumn="0"/>
             </w:pPr>
+            <w:proofErr w:type="spellStart"/>
+            <w:r>
+              <w:t>Kiểm</w:t>
+            </w:r>
+            <w:proofErr w:type="spellEnd"/>
+            <w:r>
+              <w:t xml:space="preserve"> </w:t>
+            </w:r>
+            <w:proofErr w:type="spellStart"/>
+            <w:r>
+              <w:t>tra</w:t>
+            </w:r>
+            <w:proofErr w:type="spellEnd"/>
+            <w:r>
+              <w:t xml:space="preserve"> </w:t>
+            </w:r>
+            <w:proofErr w:type="spellStart"/>
+            <w:r>
+              <w:t>lại</w:t>
+            </w:r>
+            <w:proofErr w:type="spellEnd"/>
+            <w:r>
+              <w:t xml:space="preserve"> </w:t>
+            </w:r>
+            <w:proofErr w:type="spellStart"/>
+            <w:r>
+              <w:t>lần</w:t>
+            </w:r>
+            <w:proofErr w:type="spellEnd"/>
+            <w:r>
+              <w:t xml:space="preserve"> </w:t>
+            </w:r>
+            <w:proofErr w:type="spellStart"/>
+            <w:r>
+              <w:t>cuối</w:t>
+            </w:r>
+            <w:proofErr w:type="spellEnd"/>
+            <w:r>
+              <w:t xml:space="preserve"> </w:t>
+            </w:r>
+            <w:proofErr w:type="spellStart"/>
+            <w:r>
+              <w:t>các</w:t>
+            </w:r>
+            <w:proofErr w:type="spellEnd"/>
+            <w:r>
+              <w:t xml:space="preserve"> </w:t>
+            </w:r>
+            <w:proofErr w:type="spellStart"/>
+            <w:r>
+              <w:t>công</w:t>
+            </w:r>
+            <w:proofErr w:type="spellEnd"/>
+            <w:r>
+              <w:t xml:space="preserve"> </w:t>
+            </w:r>
+            <w:proofErr w:type="spellStart"/>
+            <w:r>
+              <w:t>việc</w:t>
+            </w:r>
+            <w:proofErr w:type="spellEnd"/>
+            <w:r>
+              <w:t xml:space="preserve"> </w:t>
+            </w:r>
+            <w:proofErr w:type="spellStart"/>
+            <w:r>
+              <w:t>đã</w:t>
+            </w:r>
+            <w:proofErr w:type="spellEnd"/>
+            <w:r>
+              <w:t xml:space="preserve"> </w:t>
+            </w:r>
+            <w:proofErr w:type="spellStart"/>
+            <w:r>
+              <w:t>hoàn</w:t>
+            </w:r>
+            <w:proofErr w:type="spellEnd"/>
+            <w:r>
+              <w:t xml:space="preserve"> </w:t>
+            </w:r>
+            <w:proofErr w:type="spellStart"/>
+            <w:r>
+              <w:t>thành</w:t>
+            </w:r>
+            <w:proofErr w:type="spellEnd"/>
           </w:p>
         </w:tc>
         <w:tc>
@@ -3022,6 +3104,12 @@
             <w:pPr>
               <w:cnfStyle w:val="000000000000" w:firstRow="0" w:lastRow="0" w:firstColumn="0" w:lastColumn="0" w:oddVBand="0" w:evenVBand="0" w:oddHBand="0" w:evenHBand="0" w:firstRowFirstColumn="0" w:firstRowLastColumn="0" w:lastRowFirstColumn="0" w:lastRowLastColumn="0"/>
             </w:pPr>
+            <w:r>
+              <w:t>1.</w:t>
+            </w:r>
+            <w:r>
+              <w:t>2</w:t>
+            </w:r>
           </w:p>
         </w:tc>
         <w:tc>
@@ -3032,6 +3120,11 @@
             <w:pPr>
               <w:cnfStyle w:val="000000000000" w:firstRow="0" w:lastRow="0" w:firstColumn="0" w:lastColumn="0" w:oddVBand="0" w:evenVBand="0" w:oddHBand="0" w:evenHBand="0" w:firstRowFirstColumn="0" w:firstRowLastColumn="0" w:lastRowFirstColumn="0" w:lastRowLastColumn="0"/>
             </w:pPr>
+            <w:proofErr w:type="spellStart"/>
+            <w:r>
+              <w:t>Bách</w:t>
+            </w:r>
+            <w:proofErr w:type="spellEnd"/>
           </w:p>
         </w:tc>
         <w:tc>
@@ -3042,6 +3135,11 @@
             <w:pPr>
               <w:cnfStyle w:val="000000000000" w:firstRow="0" w:lastRow="0" w:firstColumn="0" w:lastColumn="0" w:oddVBand="0" w:evenVBand="0" w:oddHBand="0" w:evenHBand="0" w:firstRowFirstColumn="0" w:firstRowLastColumn="0" w:lastRowFirstColumn="0" w:lastRowLastColumn="0"/>
             </w:pPr>
+            <w:proofErr w:type="spellStart"/>
+            <w:r>
+              <w:t>Tài</w:t>
+            </w:r>
+            <w:proofErr w:type="spellEnd"/>
           </w:p>
         </w:tc>
       </w:tr>

</xml_diff>